<commit_message>
Update the Version Control
+ Add the Version Control for Team Charter v1 and Project Proposal v1.
+ Add some more details for Team Charter v2 and Project Proposal v2.
</commit_message>
<xml_diff>
--- a/Documentation/Version Control.docx
+++ b/Documentation/Version Control.docx
@@ -200,11 +200,11 @@
     <w:tbl>
       <w:tblPr>
         <w:tblStyle w:val="TableGrid"/>
-        <w:tblW w:w="5130" w:type="pct"/>
+        <w:tblW w:w="5253" w:type="pct"/>
         <w:tblLook w:val="04A0" w:firstRow="1" w:lastRow="0" w:firstColumn="1" w:lastColumn="0" w:noHBand="0" w:noVBand="1"/>
       </w:tblPr>
       <w:tblGrid>
-        <w:gridCol w:w="1949"/>
+        <w:gridCol w:w="2185"/>
         <w:gridCol w:w="1515"/>
         <w:gridCol w:w="3258"/>
         <w:gridCol w:w="1749"/>
@@ -214,7 +214,7 @@
       <w:tr>
         <w:tc>
           <w:tcPr>
-            <w:tcW w:w="992" w:type="pct"/>
+            <w:tcW w:w="1086" w:type="pct"/>
           </w:tcPr>
           <w:p>
             <w:pPr>
@@ -236,7 +236,7 @@
         </w:tc>
         <w:tc>
           <w:tcPr>
-            <w:tcW w:w="4008" w:type="pct"/>
+            <w:tcW w:w="3914" w:type="pct"/>
             <w:gridSpan w:val="5"/>
           </w:tcPr>
           <w:p>
@@ -259,7 +259,7 @@
       <w:tr>
         <w:tc>
           <w:tcPr>
-            <w:tcW w:w="992" w:type="pct"/>
+            <w:tcW w:w="1086" w:type="pct"/>
           </w:tcPr>
           <w:p>
             <w:pPr>
@@ -281,7 +281,7 @@
         </w:tc>
         <w:tc>
           <w:tcPr>
-            <w:tcW w:w="4008" w:type="pct"/>
+            <w:tcW w:w="3914" w:type="pct"/>
             <w:gridSpan w:val="5"/>
           </w:tcPr>
           <w:p>
@@ -329,7 +329,7 @@
       <w:tr>
         <w:tc>
           <w:tcPr>
-            <w:tcW w:w="992" w:type="pct"/>
+            <w:tcW w:w="1086" w:type="pct"/>
           </w:tcPr>
           <w:p>
             <w:pPr>
@@ -351,7 +351,7 @@
         </w:tc>
         <w:tc>
           <w:tcPr>
-            <w:tcW w:w="4008" w:type="pct"/>
+            <w:tcW w:w="3914" w:type="pct"/>
             <w:gridSpan w:val="5"/>
           </w:tcPr>
           <w:p>
@@ -361,21 +361,12 @@
                 <w:sz w:val="24"/>
               </w:rPr>
             </w:pPr>
-            <w:proofErr w:type="spellStart"/>
-            <w:r>
-              <w:rPr>
-                <w:rFonts w:cs="Arial"/>
-                <w:sz w:val="24"/>
-              </w:rPr>
-              <w:t>Hieu</w:t>
-            </w:r>
-            <w:proofErr w:type="spellEnd"/>
-            <w:r>
-              <w:rPr>
-                <w:rFonts w:cs="Arial"/>
-                <w:sz w:val="24"/>
-              </w:rPr>
-              <w:t xml:space="preserve"> Hanh Tran</w:t>
+            <w:r>
+              <w:rPr>
+                <w:rFonts w:cs="Arial"/>
+                <w:sz w:val="24"/>
+              </w:rPr>
+              <w:t>Hieu Hanh Tran</w:t>
             </w:r>
           </w:p>
         </w:tc>
@@ -383,7 +374,7 @@
       <w:tr>
         <w:tc>
           <w:tcPr>
-            <w:tcW w:w="992" w:type="pct"/>
+            <w:tcW w:w="1086" w:type="pct"/>
           </w:tcPr>
           <w:p>
             <w:pPr>
@@ -405,7 +396,7 @@
         </w:tc>
         <w:tc>
           <w:tcPr>
-            <w:tcW w:w="4008" w:type="pct"/>
+            <w:tcW w:w="3914" w:type="pct"/>
             <w:gridSpan w:val="5"/>
           </w:tcPr>
           <w:p>
@@ -428,7 +419,7 @@
       <w:tr>
         <w:tc>
           <w:tcPr>
-            <w:tcW w:w="992" w:type="pct"/>
+            <w:tcW w:w="1086" w:type="pct"/>
           </w:tcPr>
           <w:p>
             <w:pPr>
@@ -450,7 +441,7 @@
         </w:tc>
         <w:tc>
           <w:tcPr>
-            <w:tcW w:w="4008" w:type="pct"/>
+            <w:tcW w:w="3914" w:type="pct"/>
             <w:gridSpan w:val="5"/>
           </w:tcPr>
           <w:p>
@@ -460,47 +451,13 @@
                 <w:sz w:val="24"/>
               </w:rPr>
             </w:pPr>
-            <w:proofErr w:type="spellStart"/>
-            <w:r>
-              <w:rPr>
-                <w:rFonts w:cs="Arial"/>
-                <w:sz w:val="24"/>
-              </w:rPr>
-              <w:t>Hieu</w:t>
-            </w:r>
-            <w:proofErr w:type="spellEnd"/>
-            <w:r>
-              <w:rPr>
-                <w:rFonts w:cs="Arial"/>
-                <w:sz w:val="24"/>
-              </w:rPr>
-              <w:t xml:space="preserve"> Hanh Tran, Shirish </w:t>
-            </w:r>
-            <w:proofErr w:type="spellStart"/>
-            <w:r>
-              <w:rPr>
-                <w:rFonts w:cs="Arial"/>
-                <w:sz w:val="24"/>
-              </w:rPr>
-              <w:t>Maharjan</w:t>
-            </w:r>
-            <w:proofErr w:type="spellEnd"/>
-            <w:r>
-              <w:rPr>
-                <w:rFonts w:cs="Arial"/>
-                <w:sz w:val="24"/>
-              </w:rPr>
-              <w:t xml:space="preserve">, Arik </w:t>
-            </w:r>
-            <w:proofErr w:type="spellStart"/>
-            <w:r>
-              <w:rPr>
-                <w:rFonts w:cs="Arial"/>
-                <w:sz w:val="24"/>
-              </w:rPr>
-              <w:t>Maharjan</w:t>
-            </w:r>
-            <w:proofErr w:type="spellEnd"/>
+            <w:r>
+              <w:rPr>
+                <w:rFonts w:cs="Arial"/>
+                <w:sz w:val="24"/>
+              </w:rPr>
+              <w:t>Hieu Hanh Tran, Shirish Maharjan, Arik Maharjan</w:t>
+            </w:r>
           </w:p>
         </w:tc>
       </w:tr>
@@ -511,7 +468,7 @@
         </w:trPr>
         <w:tc>
           <w:tcPr>
-            <w:tcW w:w="992" w:type="pct"/>
+            <w:tcW w:w="1086" w:type="pct"/>
           </w:tcPr>
           <w:p>
             <w:pPr>
@@ -533,7 +490,7 @@
         </w:tc>
         <w:tc>
           <w:tcPr>
-            <w:tcW w:w="771" w:type="pct"/>
+            <w:tcW w:w="753" w:type="pct"/>
           </w:tcPr>
           <w:p>
             <w:pPr>
@@ -555,7 +512,7 @@
         </w:tc>
         <w:tc>
           <w:tcPr>
-            <w:tcW w:w="1658" w:type="pct"/>
+            <w:tcW w:w="1619" w:type="pct"/>
           </w:tcPr>
           <w:p>
             <w:pPr>
@@ -577,7 +534,7 @@
         </w:tc>
         <w:tc>
           <w:tcPr>
-            <w:tcW w:w="890" w:type="pct"/>
+            <w:tcW w:w="869" w:type="pct"/>
           </w:tcPr>
           <w:p>
             <w:pPr>
@@ -599,7 +556,7 @@
         </w:tc>
         <w:tc>
           <w:tcPr>
-            <w:tcW w:w="682" w:type="pct"/>
+            <w:tcW w:w="666" w:type="pct"/>
           </w:tcPr>
           <w:p>
             <w:pPr>
@@ -627,65 +584,40 @@
         </w:trPr>
         <w:tc>
           <w:tcPr>
-            <w:tcW w:w="992" w:type="pct"/>
-          </w:tcPr>
-          <w:p>
-            <w:pPr>
-              <w:rPr>
-                <w:rFonts w:cs="Arial"/>
-                <w:sz w:val="24"/>
-              </w:rPr>
-            </w:pPr>
-            <w:r>
-              <w:rPr>
-                <w:rFonts w:cs="Arial"/>
-                <w:sz w:val="24"/>
-              </w:rPr>
-              <w:t>Team Charter version 2</w:t>
-            </w:r>
-          </w:p>
-        </w:tc>
-        <w:tc>
-          <w:tcPr>
-            <w:tcW w:w="771" w:type="pct"/>
-          </w:tcPr>
-          <w:p>
-            <w:pPr>
-              <w:rPr>
-                <w:rFonts w:cs="Arial"/>
-                <w:sz w:val="24"/>
-              </w:rPr>
-            </w:pPr>
-            <w:r>
-              <w:rPr>
-                <w:rFonts w:cs="Arial"/>
-                <w:sz w:val="24"/>
-              </w:rPr>
-              <w:t xml:space="preserve">Shirish </w:t>
-            </w:r>
-            <w:proofErr w:type="spellStart"/>
-            <w:r>
-              <w:rPr>
-                <w:rFonts w:cs="Arial"/>
-                <w:sz w:val="24"/>
-              </w:rPr>
-              <w:t>Maharj</w:t>
-            </w:r>
-            <w:bookmarkStart w:id="0" w:name="_GoBack"/>
-            <w:bookmarkEnd w:id="0"/>
-            <w:r>
-              <w:rPr>
-                <w:rFonts w:cs="Arial"/>
-                <w:sz w:val="24"/>
-              </w:rPr>
-              <w:t>an</w:t>
-            </w:r>
-            <w:proofErr w:type="spellEnd"/>
-          </w:p>
-        </w:tc>
-        <w:tc>
-          <w:tcPr>
-            <w:tcW w:w="1658" w:type="pct"/>
+            <w:tcW w:w="1086" w:type="pct"/>
+          </w:tcPr>
+          <w:p>
+            <w:pPr>
+              <w:rPr>
+                <w:rFonts w:cs="Arial"/>
+                <w:sz w:val="24"/>
+              </w:rPr>
+            </w:pPr>
+            <w:r>
+              <w:rPr>
+                <w:rFonts w:cs="Arial"/>
+                <w:sz w:val="24"/>
+              </w:rPr>
+              <w:t>Team Charter version 1</w:t>
+            </w:r>
+          </w:p>
+        </w:tc>
+        <w:tc>
+          <w:tcPr>
+            <w:tcW w:w="753" w:type="pct"/>
+          </w:tcPr>
+          <w:p>
+            <w:pPr>
+              <w:rPr>
+                <w:rFonts w:cs="Arial"/>
+                <w:sz w:val="24"/>
+              </w:rPr>
+            </w:pPr>
+          </w:p>
+        </w:tc>
+        <w:tc>
+          <w:tcPr>
+            <w:tcW w:w="1619" w:type="pct"/>
           </w:tcPr>
           <w:p>
             <w:pPr>
@@ -704,7 +636,7 @@
                 <w:rFonts w:cs="Arial"/>
                 <w:sz w:val="24"/>
               </w:rPr>
-              <w:t xml:space="preserve">Take the Team Communications part out of Team Charter to become a separate file. </w:t>
+              <w:t>Provide the Team Name as well as the team member’s contact details.</w:t>
             </w:r>
           </w:p>
           <w:p>
@@ -724,21 +656,14 @@
                 <w:rFonts w:cs="Arial"/>
                 <w:sz w:val="24"/>
               </w:rPr>
-              <w:t>Add some communication rules and expectations into the Team Charter</w:t>
-            </w:r>
-            <w:r>
-              <w:rPr>
-                <w:rFonts w:cs="Arial"/>
-                <w:sz w:val="24"/>
-              </w:rPr>
-              <w:t xml:space="preserve"> such as time for meetings, medium of meetings, location for meetings</w:t>
-            </w:r>
-            <w:r>
-              <w:rPr>
-                <w:rFonts w:cs="Arial"/>
-                <w:sz w:val="24"/>
-              </w:rPr>
-              <w:t>.</w:t>
+              <w:t>Provide the Team Mission and Objectives or Goals to show the clients the reason why the team exists, the specific goals or outcomes that the team is hoping to chieve; the Potential Barriers the team w</w:t>
+            </w:r>
+            <w:r>
+              <w:rPr>
+                <w:rFonts w:cs="Arial"/>
+                <w:sz w:val="24"/>
+              </w:rPr>
+              <w:t>ill meet during doing the project.</w:t>
             </w:r>
           </w:p>
           <w:p>
@@ -758,15 +683,15 @@
                 <w:rFonts w:cs="Arial"/>
                 <w:sz w:val="24"/>
               </w:rPr>
-              <w:t xml:space="preserve">Informing team members that the roles and responsibility will be </w:t>
-            </w:r>
-            <w:r>
-              <w:rPr>
-                <w:rFonts w:cs="Arial"/>
-                <w:sz w:val="24"/>
-              </w:rPr>
               <w:lastRenderedPageBreak/>
-              <w:t>rotated every month.</w:t>
+              <w:t>Provide the T</w:t>
+            </w:r>
+            <w:r>
+              <w:rPr>
+                <w:rFonts w:cs="Arial"/>
+                <w:sz w:val="24"/>
+              </w:rPr>
+              <w:t>eam Member Skill Inventory as well as the Roles and Responsibilities which are supported by each team member.</w:t>
             </w:r>
           </w:p>
           <w:p>
@@ -786,13 +711,56 @@
                 <w:rFonts w:cs="Arial"/>
                 <w:sz w:val="24"/>
               </w:rPr>
-              <w:t>Re-define the Mission and Objectives or Goals in Team Charter as well as limit the scopes.</w:t>
-            </w:r>
-          </w:p>
-        </w:tc>
-        <w:tc>
-          <w:tcPr>
-            <w:tcW w:w="890" w:type="pct"/>
+              <w:t xml:space="preserve">Provide the basic </w:t>
+            </w:r>
+            <w:bookmarkStart w:id="0" w:name="_GoBack"/>
+            <w:bookmarkEnd w:id="0"/>
+            <w:r>
+              <w:rPr>
+                <w:rFonts w:cs="Arial"/>
+                <w:sz w:val="24"/>
+              </w:rPr>
+              <w:t xml:space="preserve">Rules and Expectations as well as Conglict Resolution Mechanisms to avoid potential issues </w:t>
+            </w:r>
+            <w:r>
+              <w:rPr>
+                <w:rFonts w:cs="Arial"/>
+                <w:sz w:val="24"/>
+              </w:rPr>
+              <w:t>when doing the project</w:t>
+            </w:r>
+            <w:r>
+              <w:rPr>
+                <w:rFonts w:cs="Arial"/>
+                <w:sz w:val="24"/>
+              </w:rPr>
+              <w:t>.</w:t>
+            </w:r>
+          </w:p>
+          <w:p>
+            <w:pPr>
+              <w:pStyle w:val="ListParagraph"/>
+              <w:numPr>
+                <w:ilvl w:val="0"/>
+                <w:numId w:val="2"/>
+              </w:numPr>
+              <w:rPr>
+                <w:rFonts w:cs="Arial"/>
+                <w:sz w:val="24"/>
+              </w:rPr>
+            </w:pPr>
+            <w:r>
+              <w:rPr>
+                <w:rFonts w:cs="Arial"/>
+                <w:sz w:val="24"/>
+              </w:rPr>
+              <w:t>Ensure get the aggree from all team members by signing off the Team Charter.</w:t>
+            </w:r>
+          </w:p>
+        </w:tc>
+        <w:tc>
+          <w:tcPr>
+            <w:tcW w:w="869" w:type="pct"/>
           </w:tcPr>
           <w:p>
             <w:pPr>
@@ -807,27 +775,27 @@
                 <w:sz w:val="24"/>
               </w:rPr>
               <w:lastRenderedPageBreak/>
-              <w:t>08/03/2018</w:t>
-            </w:r>
-          </w:p>
-        </w:tc>
-        <w:tc>
-          <w:tcPr>
-            <w:tcW w:w="682" w:type="pct"/>
-          </w:tcPr>
-          <w:p>
-            <w:pPr>
-              <w:rPr>
-                <w:rFonts w:cs="Arial"/>
-                <w:sz w:val="24"/>
-              </w:rPr>
-            </w:pPr>
-            <w:r>
-              <w:rPr>
-                <w:rFonts w:cs="Arial"/>
-                <w:sz w:val="24"/>
-              </w:rPr>
-              <w:t>Revised</w:t>
+              <w:t>01/03/2018</w:t>
+            </w:r>
+          </w:p>
+        </w:tc>
+        <w:tc>
+          <w:tcPr>
+            <w:tcW w:w="666" w:type="pct"/>
+          </w:tcPr>
+          <w:p>
+            <w:pPr>
+              <w:rPr>
+                <w:rFonts w:cs="Arial"/>
+                <w:sz w:val="24"/>
+              </w:rPr>
+            </w:pPr>
+            <w:r>
+              <w:rPr>
+                <w:rFonts w:cs="Arial"/>
+                <w:sz w:val="24"/>
+              </w:rPr>
+              <w:t>Draft</w:t>
             </w:r>
           </w:p>
         </w:tc>
@@ -839,7 +807,419 @@
         </w:trPr>
         <w:tc>
           <w:tcPr>
-            <w:tcW w:w="992" w:type="pct"/>
+            <w:tcW w:w="1086" w:type="pct"/>
+          </w:tcPr>
+          <w:p>
+            <w:pPr>
+              <w:rPr>
+                <w:rFonts w:cs="Arial"/>
+                <w:sz w:val="24"/>
+              </w:rPr>
+            </w:pPr>
+            <w:r>
+              <w:rPr>
+                <w:rFonts w:cs="Arial"/>
+                <w:sz w:val="24"/>
+              </w:rPr>
+              <w:t>Project Proposal version 1</w:t>
+            </w:r>
+          </w:p>
+        </w:tc>
+        <w:tc>
+          <w:tcPr>
+            <w:tcW w:w="753" w:type="pct"/>
+          </w:tcPr>
+          <w:p>
+            <w:pPr>
+              <w:rPr>
+                <w:rFonts w:cs="Arial"/>
+                <w:sz w:val="24"/>
+              </w:rPr>
+            </w:pPr>
+          </w:p>
+        </w:tc>
+        <w:tc>
+          <w:tcPr>
+            <w:tcW w:w="1619" w:type="pct"/>
+          </w:tcPr>
+          <w:p>
+            <w:pPr>
+              <w:pStyle w:val="ListParagraph"/>
+              <w:numPr>
+                <w:ilvl w:val="0"/>
+                <w:numId w:val="2"/>
+              </w:numPr>
+              <w:rPr>
+                <w:rFonts w:cs="Arial"/>
+                <w:sz w:val="24"/>
+              </w:rPr>
+            </w:pPr>
+            <w:r>
+              <w:rPr>
+                <w:rFonts w:cs="Arial"/>
+                <w:sz w:val="24"/>
+              </w:rPr>
+              <w:t>Provide the basic information about the project such as, project name, project member</w:t>
+            </w:r>
+            <w:r>
+              <w:rPr>
+                <w:rFonts w:cs="Arial"/>
+                <w:sz w:val="24"/>
+              </w:rPr>
+              <w:t>, project summary, etc.</w:t>
+            </w:r>
+          </w:p>
+          <w:p>
+            <w:pPr>
+              <w:pStyle w:val="ListParagraph"/>
+              <w:numPr>
+                <w:ilvl w:val="0"/>
+                <w:numId w:val="2"/>
+              </w:numPr>
+              <w:rPr>
+                <w:rFonts w:cs="Arial"/>
+                <w:sz w:val="24"/>
+              </w:rPr>
+            </w:pPr>
+            <w:r>
+              <w:rPr>
+                <w:rFonts w:cs="Arial"/>
+                <w:sz w:val="24"/>
+              </w:rPr>
+              <w:t>Provide the Short Project Description to help the clients as well as team members have the overview of the project.</w:t>
+            </w:r>
+          </w:p>
+          <w:p>
+            <w:pPr>
+              <w:pStyle w:val="ListParagraph"/>
+              <w:numPr>
+                <w:ilvl w:val="0"/>
+                <w:numId w:val="2"/>
+              </w:numPr>
+              <w:rPr>
+                <w:rFonts w:cs="Arial"/>
+                <w:sz w:val="24"/>
+              </w:rPr>
+            </w:pPr>
+            <w:r>
+              <w:rPr>
+                <w:rFonts w:cs="Arial"/>
+                <w:sz w:val="24"/>
+              </w:rPr>
+              <w:t>List the main components of architecture which are used to deployed the project.</w:t>
+            </w:r>
+          </w:p>
+          <w:p>
+            <w:pPr>
+              <w:pStyle w:val="ListParagraph"/>
+              <w:numPr>
+                <w:ilvl w:val="0"/>
+                <w:numId w:val="2"/>
+              </w:numPr>
+              <w:rPr>
+                <w:rFonts w:cs="Arial"/>
+                <w:sz w:val="24"/>
+              </w:rPr>
+            </w:pPr>
+            <w:r>
+              <w:rPr>
+                <w:rFonts w:cs="Arial"/>
+                <w:sz w:val="24"/>
+              </w:rPr>
+              <w:t>Provide the team’s skill list about which skill will be used to deploy the project</w:t>
+            </w:r>
+          </w:p>
+          <w:p>
+            <w:pPr>
+              <w:pStyle w:val="ListParagraph"/>
+              <w:numPr>
+                <w:ilvl w:val="0"/>
+                <w:numId w:val="2"/>
+              </w:numPr>
+              <w:rPr>
+                <w:rFonts w:cs="Arial"/>
+                <w:sz w:val="24"/>
+              </w:rPr>
+            </w:pPr>
+            <w:r>
+              <w:rPr>
+                <w:rFonts w:cs="Arial"/>
+                <w:sz w:val="24"/>
+              </w:rPr>
+              <w:t xml:space="preserve">Provide the potential issues list which the team might meet when doing the </w:t>
+            </w:r>
+            <w:r>
+              <w:rPr>
+                <w:rFonts w:cs="Arial"/>
+                <w:sz w:val="24"/>
+              </w:rPr>
+              <w:lastRenderedPageBreak/>
+              <w:t>project.</w:t>
+            </w:r>
+          </w:p>
+        </w:tc>
+        <w:tc>
+          <w:tcPr>
+            <w:tcW w:w="869" w:type="pct"/>
+          </w:tcPr>
+          <w:p>
+            <w:pPr>
+              <w:rPr>
+                <w:rFonts w:cs="Arial"/>
+                <w:sz w:val="24"/>
+              </w:rPr>
+            </w:pPr>
+            <w:r>
+              <w:rPr>
+                <w:rFonts w:cs="Arial"/>
+                <w:sz w:val="24"/>
+              </w:rPr>
+              <w:lastRenderedPageBreak/>
+              <w:t>01/03/2018</w:t>
+            </w:r>
+          </w:p>
+        </w:tc>
+        <w:tc>
+          <w:tcPr>
+            <w:tcW w:w="666" w:type="pct"/>
+          </w:tcPr>
+          <w:p>
+            <w:pPr>
+              <w:rPr>
+                <w:rFonts w:cs="Arial"/>
+                <w:sz w:val="24"/>
+              </w:rPr>
+            </w:pPr>
+            <w:r>
+              <w:rPr>
+                <w:rFonts w:cs="Arial"/>
+                <w:sz w:val="24"/>
+              </w:rPr>
+              <w:t>Draft</w:t>
+            </w:r>
+          </w:p>
+        </w:tc>
+      </w:tr>
+      <w:tr>
+        <w:trPr>
+          <w:gridAfter w:val="1"/>
+          <w:wAfter w:w="7" w:type="pct"/>
+        </w:trPr>
+        <w:tc>
+          <w:tcPr>
+            <w:tcW w:w="1086" w:type="pct"/>
+          </w:tcPr>
+          <w:p>
+            <w:pPr>
+              <w:rPr>
+                <w:rFonts w:cs="Arial"/>
+                <w:sz w:val="24"/>
+              </w:rPr>
+            </w:pPr>
+            <w:r>
+              <w:rPr>
+                <w:rFonts w:cs="Arial"/>
+                <w:sz w:val="24"/>
+              </w:rPr>
+              <w:t>Team Charter version 2</w:t>
+            </w:r>
+          </w:p>
+        </w:tc>
+        <w:tc>
+          <w:tcPr>
+            <w:tcW w:w="753" w:type="pct"/>
+          </w:tcPr>
+          <w:p>
+            <w:pPr>
+              <w:rPr>
+                <w:rFonts w:cs="Arial"/>
+                <w:sz w:val="24"/>
+              </w:rPr>
+            </w:pPr>
+            <w:r>
+              <w:rPr>
+                <w:rFonts w:cs="Arial"/>
+                <w:sz w:val="24"/>
+              </w:rPr>
+              <w:t>Shirish Maharjan</w:t>
+            </w:r>
+          </w:p>
+        </w:tc>
+        <w:tc>
+          <w:tcPr>
+            <w:tcW w:w="1619" w:type="pct"/>
+          </w:tcPr>
+          <w:p>
+            <w:pPr>
+              <w:pStyle w:val="ListParagraph"/>
+              <w:numPr>
+                <w:ilvl w:val="0"/>
+                <w:numId w:val="2"/>
+              </w:numPr>
+              <w:rPr>
+                <w:rFonts w:cs="Arial"/>
+                <w:sz w:val="24"/>
+              </w:rPr>
+            </w:pPr>
+            <w:r>
+              <w:rPr>
+                <w:rFonts w:cs="Arial"/>
+                <w:sz w:val="24"/>
+              </w:rPr>
+              <w:t>Change the team name.</w:t>
+            </w:r>
+            <w:r>
+              <w:rPr>
+                <w:rFonts w:cs="Arial"/>
+                <w:sz w:val="24"/>
+              </w:rPr>
+              <w:t xml:space="preserve"> </w:t>
+            </w:r>
+          </w:p>
+          <w:p>
+            <w:pPr>
+              <w:pStyle w:val="ListParagraph"/>
+              <w:numPr>
+                <w:ilvl w:val="0"/>
+                <w:numId w:val="2"/>
+              </w:numPr>
+              <w:rPr>
+                <w:rFonts w:cs="Arial"/>
+                <w:sz w:val="24"/>
+              </w:rPr>
+            </w:pPr>
+            <w:r>
+              <w:rPr>
+                <w:rFonts w:cs="Arial"/>
+                <w:sz w:val="24"/>
+              </w:rPr>
+              <w:t>Re-define the Mission and Objectives or Goals in Team Charter as well as limit the scopes.</w:t>
+            </w:r>
+          </w:p>
+          <w:p>
+            <w:pPr>
+              <w:pStyle w:val="ListParagraph"/>
+              <w:numPr>
+                <w:ilvl w:val="0"/>
+                <w:numId w:val="2"/>
+              </w:numPr>
+              <w:rPr>
+                <w:rFonts w:cs="Arial"/>
+                <w:sz w:val="24"/>
+              </w:rPr>
+            </w:pPr>
+            <w:r>
+              <w:rPr>
+                <w:rFonts w:cs="Arial"/>
+                <w:sz w:val="24"/>
+              </w:rPr>
+              <w:t xml:space="preserve">Take the Team Communications part out of Team Charter to become a separate file. </w:t>
+            </w:r>
+          </w:p>
+          <w:p>
+            <w:pPr>
+              <w:pStyle w:val="ListParagraph"/>
+              <w:numPr>
+                <w:ilvl w:val="0"/>
+                <w:numId w:val="2"/>
+              </w:numPr>
+              <w:rPr>
+                <w:rFonts w:cs="Arial"/>
+                <w:sz w:val="24"/>
+              </w:rPr>
+            </w:pPr>
+            <w:r>
+              <w:rPr>
+                <w:rFonts w:cs="Arial"/>
+                <w:sz w:val="24"/>
+              </w:rPr>
+              <w:t>Add some communication rules and expectations into the Team Charter</w:t>
+            </w:r>
+            <w:r>
+              <w:rPr>
+                <w:rFonts w:cs="Arial"/>
+                <w:sz w:val="24"/>
+              </w:rPr>
+              <w:t xml:space="preserve"> such as time for meetings, medium of meetings, location for meetings</w:t>
+            </w:r>
+            <w:r>
+              <w:rPr>
+                <w:rFonts w:cs="Arial"/>
+                <w:sz w:val="24"/>
+              </w:rPr>
+              <w:t>.</w:t>
+            </w:r>
+          </w:p>
+          <w:p>
+            <w:pPr>
+              <w:pStyle w:val="ListParagraph"/>
+              <w:numPr>
+                <w:ilvl w:val="0"/>
+                <w:numId w:val="2"/>
+              </w:numPr>
+              <w:rPr>
+                <w:rFonts w:cs="Arial"/>
+                <w:sz w:val="24"/>
+              </w:rPr>
+            </w:pPr>
+            <w:r>
+              <w:rPr>
+                <w:rFonts w:cs="Arial"/>
+                <w:sz w:val="24"/>
+              </w:rPr>
+              <w:t>Informing team members that the roles and responsibility will be rotated every month.</w:t>
+            </w:r>
+          </w:p>
+        </w:tc>
+        <w:tc>
+          <w:tcPr>
+            <w:tcW w:w="869" w:type="pct"/>
+          </w:tcPr>
+          <w:p>
+            <w:pPr>
+              <w:rPr>
+                <w:rFonts w:cs="Arial"/>
+                <w:sz w:val="24"/>
+              </w:rPr>
+            </w:pPr>
+            <w:r>
+              <w:rPr>
+                <w:rFonts w:cs="Arial"/>
+                <w:sz w:val="24"/>
+              </w:rPr>
+              <w:t>08/03/2018</w:t>
+            </w:r>
+          </w:p>
+        </w:tc>
+        <w:tc>
+          <w:tcPr>
+            <w:tcW w:w="666" w:type="pct"/>
+          </w:tcPr>
+          <w:p>
+            <w:pPr>
+              <w:rPr>
+                <w:rFonts w:cs="Arial"/>
+                <w:sz w:val="24"/>
+              </w:rPr>
+            </w:pPr>
+            <w:r>
+              <w:rPr>
+                <w:rFonts w:cs="Arial"/>
+                <w:sz w:val="24"/>
+              </w:rPr>
+              <w:t>Revised</w:t>
+            </w:r>
+          </w:p>
+        </w:tc>
+      </w:tr>
+      <w:tr>
+        <w:trPr>
+          <w:gridAfter w:val="1"/>
+          <w:wAfter w:w="7" w:type="pct"/>
+        </w:trPr>
+        <w:tc>
+          <w:tcPr>
+            <w:tcW w:w="1086" w:type="pct"/>
           </w:tcPr>
           <w:p>
             <w:pPr>
@@ -859,36 +1239,27 @@
         </w:tc>
         <w:tc>
           <w:tcPr>
-            <w:tcW w:w="771" w:type="pct"/>
-          </w:tcPr>
-          <w:p>
-            <w:pPr>
-              <w:rPr>
-                <w:rFonts w:cs="Arial"/>
-                <w:sz w:val="24"/>
-              </w:rPr>
-            </w:pPr>
-            <w:r>
-              <w:rPr>
-                <w:rFonts w:cs="Arial"/>
-                <w:sz w:val="24"/>
-              </w:rPr>
-              <w:t xml:space="preserve">Shirish </w:t>
-            </w:r>
-            <w:proofErr w:type="spellStart"/>
-            <w:r>
-              <w:rPr>
-                <w:rFonts w:cs="Arial"/>
-                <w:sz w:val="24"/>
-              </w:rPr>
-              <w:t>Maharjan</w:t>
-            </w:r>
-            <w:proofErr w:type="spellEnd"/>
-          </w:p>
-        </w:tc>
-        <w:tc>
-          <w:tcPr>
-            <w:tcW w:w="1658" w:type="pct"/>
+            <w:tcW w:w="753" w:type="pct"/>
+          </w:tcPr>
+          <w:p>
+            <w:pPr>
+              <w:rPr>
+                <w:rFonts w:cs="Arial"/>
+                <w:sz w:val="24"/>
+              </w:rPr>
+            </w:pPr>
+            <w:r>
+              <w:rPr>
+                <w:rFonts w:cs="Arial"/>
+                <w:sz w:val="24"/>
+              </w:rPr>
+              <w:t>Shirish Maharjan</w:t>
+            </w:r>
+          </w:p>
+        </w:tc>
+        <w:tc>
+          <w:tcPr>
+            <w:tcW w:w="1619" w:type="pct"/>
           </w:tcPr>
           <w:p>
             <w:pPr>
@@ -907,13 +1278,53 @@
                 <w:rFonts w:cs="Arial"/>
                 <w:sz w:val="24"/>
               </w:rPr>
+              <w:t>Change the Project Name and Group Size from “Ware house Management System” to “ABC’s Inventory Management System” to make the name for specific.</w:t>
+            </w:r>
+          </w:p>
+          <w:p>
+            <w:pPr>
+              <w:pStyle w:val="ListParagraph"/>
+              <w:numPr>
+                <w:ilvl w:val="0"/>
+                <w:numId w:val="3"/>
+              </w:numPr>
+              <w:rPr>
+                <w:rFonts w:cs="Arial"/>
+                <w:sz w:val="24"/>
+              </w:rPr>
+            </w:pPr>
+            <w:r>
+              <w:rPr>
+                <w:rFonts w:cs="Arial"/>
+                <w:sz w:val="24"/>
+              </w:rPr>
+              <w:t>Change the Architecture Outline to make it more accurate.</w:t>
+            </w:r>
+          </w:p>
+          <w:p>
+            <w:pPr>
+              <w:pStyle w:val="ListParagraph"/>
+              <w:numPr>
+                <w:ilvl w:val="0"/>
+                <w:numId w:val="3"/>
+              </w:numPr>
+              <w:rPr>
+                <w:rFonts w:cs="Arial"/>
+                <w:sz w:val="24"/>
+              </w:rPr>
+            </w:pPr>
+            <w:r>
+              <w:rPr>
+                <w:rFonts w:cs="Arial"/>
+                <w:sz w:val="24"/>
+              </w:rPr>
               <w:t>Re-define the Short Project Description in Project Proposal to make the project clearer and follow the missions as well as goals.</w:t>
             </w:r>
           </w:p>
         </w:tc>
         <w:tc>
           <w:tcPr>
-            <w:tcW w:w="890" w:type="pct"/>
+            <w:tcW w:w="869" w:type="pct"/>
           </w:tcPr>
           <w:p>
             <w:pPr>
@@ -933,7 +1344,7 @@
         </w:tc>
         <w:tc>
           <w:tcPr>
-            <w:tcW w:w="682" w:type="pct"/>
+            <w:tcW w:w="666" w:type="pct"/>
           </w:tcPr>
           <w:p>
             <w:pPr>

</xml_diff>

<commit_message>
Adding version 1 and 2 of project plan to version control document
</commit_message>
<xml_diff>
--- a/Documentation/Version Control.docx
+++ b/Documentation/Version Control.docx
@@ -149,7 +149,17 @@
           <w:sz w:val="22"/>
           <w:szCs w:val="22"/>
         </w:rPr>
-        <w:t>If any changes need to be made, it will be made, and a new updated version will be posted on one drive. No versions on one drive are to be deleted by any team member.</w:t>
+        <w:t xml:space="preserve">If any changes need to be made, it will be made, and a new updated version will be posted on one drive. No versions </w:t>
+      </w:r>
+      <w:bookmarkStart w:id="0" w:name="_GoBack"/>
+      <w:bookmarkEnd w:id="0"/>
+      <w:r>
+        <w:rPr>
+          <w:rFonts w:asciiTheme="minorHAnsi" w:hAnsiTheme="minorHAnsi" w:cstheme="minorHAnsi"/>
+          <w:sz w:val="22"/>
+          <w:szCs w:val="22"/>
+        </w:rPr>
+        <w:t>on one drive are to be deleted by any team member.</w:t>
       </w:r>
     </w:p>
     <w:p>
@@ -223,13 +233,13 @@
         <w:gridCol w:w="2155"/>
         <w:gridCol w:w="1485"/>
         <w:gridCol w:w="3377"/>
-        <w:gridCol w:w="1719"/>
-        <w:gridCol w:w="1325"/>
+        <w:gridCol w:w="1718"/>
+        <w:gridCol w:w="1326"/>
       </w:tblGrid>
       <w:tr>
         <w:tc>
           <w:tcPr>
-            <w:tcW w:w="1086" w:type="pct"/>
+            <w:tcW w:w="1071" w:type="pct"/>
           </w:tcPr>
           <w:p>
             <w:pPr>
@@ -254,7 +264,7 @@
         </w:tc>
         <w:tc>
           <w:tcPr>
-            <w:tcW w:w="3914" w:type="pct"/>
+            <w:tcW w:w="3929" w:type="pct"/>
             <w:gridSpan w:val="4"/>
           </w:tcPr>
           <w:p>
@@ -280,7 +290,7 @@
       <w:tr>
         <w:tc>
           <w:tcPr>
-            <w:tcW w:w="1086" w:type="pct"/>
+            <w:tcW w:w="1071" w:type="pct"/>
           </w:tcPr>
           <w:p>
             <w:pPr>
@@ -305,7 +315,7 @@
         </w:tc>
         <w:tc>
           <w:tcPr>
-            <w:tcW w:w="3914" w:type="pct"/>
+            <w:tcW w:w="3929" w:type="pct"/>
             <w:gridSpan w:val="4"/>
           </w:tcPr>
           <w:p>
@@ -359,7 +369,7 @@
       <w:tr>
         <w:tc>
           <w:tcPr>
-            <w:tcW w:w="1086" w:type="pct"/>
+            <w:tcW w:w="1071" w:type="pct"/>
           </w:tcPr>
           <w:p>
             <w:pPr>
@@ -384,7 +394,7 @@
         </w:tc>
         <w:tc>
           <w:tcPr>
-            <w:tcW w:w="3914" w:type="pct"/>
+            <w:tcW w:w="3929" w:type="pct"/>
             <w:gridSpan w:val="4"/>
           </w:tcPr>
           <w:p>
@@ -396,13 +406,23 @@
                 <w:szCs w:val="22"/>
               </w:rPr>
             </w:pPr>
-            <w:r>
-              <w:rPr>
-                <w:rFonts w:asciiTheme="minorHAnsi" w:hAnsiTheme="minorHAnsi" w:cstheme="minorHAnsi"/>
-                <w:sz w:val="22"/>
-                <w:szCs w:val="22"/>
-              </w:rPr>
-              <w:t>Hieu Hanh Tran</w:t>
+            <w:proofErr w:type="spellStart"/>
+            <w:r>
+              <w:rPr>
+                <w:rFonts w:asciiTheme="minorHAnsi" w:hAnsiTheme="minorHAnsi" w:cstheme="minorHAnsi"/>
+                <w:sz w:val="22"/>
+                <w:szCs w:val="22"/>
+              </w:rPr>
+              <w:t>Hieu</w:t>
+            </w:r>
+            <w:proofErr w:type="spellEnd"/>
+            <w:r>
+              <w:rPr>
+                <w:rFonts w:asciiTheme="minorHAnsi" w:hAnsiTheme="minorHAnsi" w:cstheme="minorHAnsi"/>
+                <w:sz w:val="22"/>
+                <w:szCs w:val="22"/>
+              </w:rPr>
+              <w:t xml:space="preserve"> Hanh Tran</w:t>
             </w:r>
           </w:p>
         </w:tc>
@@ -410,7 +430,7 @@
       <w:tr>
         <w:tc>
           <w:tcPr>
-            <w:tcW w:w="1086" w:type="pct"/>
+            <w:tcW w:w="1071" w:type="pct"/>
           </w:tcPr>
           <w:p>
             <w:pPr>
@@ -435,7 +455,7 @@
         </w:tc>
         <w:tc>
           <w:tcPr>
-            <w:tcW w:w="3914" w:type="pct"/>
+            <w:tcW w:w="3929" w:type="pct"/>
             <w:gridSpan w:val="4"/>
           </w:tcPr>
           <w:p>
@@ -461,7 +481,7 @@
       <w:tr>
         <w:tc>
           <w:tcPr>
-            <w:tcW w:w="1086" w:type="pct"/>
+            <w:tcW w:w="1071" w:type="pct"/>
           </w:tcPr>
           <w:p>
             <w:pPr>
@@ -486,7 +506,7 @@
         </w:tc>
         <w:tc>
           <w:tcPr>
-            <w:tcW w:w="3914" w:type="pct"/>
+            <w:tcW w:w="3929" w:type="pct"/>
             <w:gridSpan w:val="4"/>
           </w:tcPr>
           <w:p>
@@ -498,13 +518,23 @@
                 <w:szCs w:val="22"/>
               </w:rPr>
             </w:pPr>
-            <w:r>
-              <w:rPr>
-                <w:rFonts w:asciiTheme="minorHAnsi" w:hAnsiTheme="minorHAnsi" w:cstheme="minorHAnsi"/>
-                <w:sz w:val="22"/>
-                <w:szCs w:val="22"/>
-              </w:rPr>
-              <w:t>Hieu Hanh Tran, Shirish Maharjan, Arik Maharjan</w:t>
+            <w:proofErr w:type="spellStart"/>
+            <w:r>
+              <w:rPr>
+                <w:rFonts w:asciiTheme="minorHAnsi" w:hAnsiTheme="minorHAnsi" w:cstheme="minorHAnsi"/>
+                <w:sz w:val="22"/>
+                <w:szCs w:val="22"/>
+              </w:rPr>
+              <w:t>Hieu</w:t>
+            </w:r>
+            <w:proofErr w:type="spellEnd"/>
+            <w:r>
+              <w:rPr>
+                <w:rFonts w:asciiTheme="minorHAnsi" w:hAnsiTheme="minorHAnsi" w:cstheme="minorHAnsi"/>
+                <w:sz w:val="22"/>
+                <w:szCs w:val="22"/>
+              </w:rPr>
+              <w:t xml:space="preserve"> Hanh Tran, Shirish Maharjan, Arik Maharjan</w:t>
             </w:r>
           </w:p>
         </w:tc>
@@ -512,7 +542,7 @@
       <w:tr>
         <w:tc>
           <w:tcPr>
-            <w:tcW w:w="1086" w:type="pct"/>
+            <w:tcW w:w="1071" w:type="pct"/>
           </w:tcPr>
           <w:p>
             <w:pPr>
@@ -537,7 +567,7 @@
         </w:tc>
         <w:tc>
           <w:tcPr>
-            <w:tcW w:w="753" w:type="pct"/>
+            <w:tcW w:w="738" w:type="pct"/>
           </w:tcPr>
           <w:p>
             <w:pPr>
@@ -562,7 +592,7 @@
         </w:tc>
         <w:tc>
           <w:tcPr>
-            <w:tcW w:w="1619" w:type="pct"/>
+            <w:tcW w:w="1678" w:type="pct"/>
           </w:tcPr>
           <w:p>
             <w:pPr>
@@ -587,7 +617,7 @@
         </w:tc>
         <w:tc>
           <w:tcPr>
-            <w:tcW w:w="869" w:type="pct"/>
+            <w:tcW w:w="854" w:type="pct"/>
           </w:tcPr>
           <w:p>
             <w:pPr>
@@ -612,7 +642,7 @@
         </w:tc>
         <w:tc>
           <w:tcPr>
-            <w:tcW w:w="666" w:type="pct"/>
+            <w:tcW w:w="659" w:type="pct"/>
           </w:tcPr>
           <w:p>
             <w:pPr>
@@ -639,53 +669,63 @@
       <w:tr>
         <w:tc>
           <w:tcPr>
-            <w:tcW w:w="1086" w:type="pct"/>
-          </w:tcPr>
-          <w:p>
-            <w:pPr>
-              <w:jc w:val="both"/>
-              <w:rPr>
-                <w:rFonts w:asciiTheme="minorHAnsi" w:hAnsiTheme="minorHAnsi" w:cstheme="minorHAnsi"/>
-                <w:sz w:val="22"/>
-                <w:szCs w:val="22"/>
-              </w:rPr>
-            </w:pPr>
-            <w:r>
-              <w:rPr>
-                <w:rFonts w:asciiTheme="minorHAnsi" w:hAnsiTheme="minorHAnsi" w:cstheme="minorHAnsi"/>
-                <w:sz w:val="22"/>
-                <w:szCs w:val="22"/>
-              </w:rPr>
-              <w:t>Team Charter version 1</w:t>
-            </w:r>
-          </w:p>
-        </w:tc>
-        <w:tc>
-          <w:tcPr>
-            <w:tcW w:w="753" w:type="pct"/>
-          </w:tcPr>
-          <w:p>
-            <w:pPr>
-              <w:jc w:val="both"/>
-              <w:rPr>
-                <w:rFonts w:asciiTheme="minorHAnsi" w:hAnsiTheme="minorHAnsi" w:cstheme="minorHAnsi"/>
-                <w:sz w:val="22"/>
-                <w:szCs w:val="22"/>
-              </w:rPr>
-            </w:pPr>
-            <w:r>
-              <w:rPr>
-                <w:rFonts w:asciiTheme="minorHAnsi" w:hAnsiTheme="minorHAnsi" w:cstheme="minorHAnsi"/>
-                <w:sz w:val="22"/>
-                <w:szCs w:val="22"/>
-              </w:rPr>
-              <w:t>Hieu Hanh Tran</w:t>
-            </w:r>
-          </w:p>
-        </w:tc>
-        <w:tc>
-          <w:tcPr>
-            <w:tcW w:w="1619" w:type="pct"/>
+            <w:tcW w:w="1071" w:type="pct"/>
+          </w:tcPr>
+          <w:p>
+            <w:pPr>
+              <w:jc w:val="both"/>
+              <w:rPr>
+                <w:rFonts w:asciiTheme="minorHAnsi" w:hAnsiTheme="minorHAnsi" w:cstheme="minorHAnsi"/>
+                <w:sz w:val="22"/>
+                <w:szCs w:val="22"/>
+              </w:rPr>
+            </w:pPr>
+            <w:r>
+              <w:rPr>
+                <w:rFonts w:asciiTheme="minorHAnsi" w:hAnsiTheme="minorHAnsi" w:cstheme="minorHAnsi"/>
+                <w:sz w:val="22"/>
+                <w:szCs w:val="22"/>
+              </w:rPr>
+              <w:t>Team Charter v1</w:t>
+            </w:r>
+          </w:p>
+        </w:tc>
+        <w:tc>
+          <w:tcPr>
+            <w:tcW w:w="738" w:type="pct"/>
+          </w:tcPr>
+          <w:p>
+            <w:pPr>
+              <w:jc w:val="both"/>
+              <w:rPr>
+                <w:rFonts w:asciiTheme="minorHAnsi" w:hAnsiTheme="minorHAnsi" w:cstheme="minorHAnsi"/>
+                <w:sz w:val="22"/>
+                <w:szCs w:val="22"/>
+              </w:rPr>
+            </w:pPr>
+            <w:proofErr w:type="spellStart"/>
+            <w:r>
+              <w:rPr>
+                <w:rFonts w:asciiTheme="minorHAnsi" w:hAnsiTheme="minorHAnsi" w:cstheme="minorHAnsi"/>
+                <w:sz w:val="22"/>
+                <w:szCs w:val="22"/>
+              </w:rPr>
+              <w:t>Hieu</w:t>
+            </w:r>
+            <w:proofErr w:type="spellEnd"/>
+            <w:r>
+              <w:rPr>
+                <w:rFonts w:asciiTheme="minorHAnsi" w:hAnsiTheme="minorHAnsi" w:cstheme="minorHAnsi"/>
+                <w:sz w:val="22"/>
+                <w:szCs w:val="22"/>
+              </w:rPr>
+              <w:t xml:space="preserve"> Hanh Tran</w:t>
+            </w:r>
+          </w:p>
+        </w:tc>
+        <w:tc>
+          <w:tcPr>
+            <w:tcW w:w="1678" w:type="pct"/>
           </w:tcPr>
           <w:p>
             <w:pPr>
@@ -730,7 +770,23 @@
                 <w:sz w:val="22"/>
                 <w:szCs w:val="22"/>
               </w:rPr>
-              <w:t>Provide the Team Mission and Objectives or Goals to show the clients the reason why the team exists, the specific goals or outcomes that the team is hoping to chieve; the Potential Barriers the team w</w:t>
+              <w:t xml:space="preserve">Provide the Team Mission and Objectives or Goals to show the clients the reason why the team exists, the specific goals or outcomes that the team is hoping to </w:t>
+            </w:r>
+            <w:r>
+              <w:rPr>
+                <w:rFonts w:asciiTheme="minorHAnsi" w:hAnsiTheme="minorHAnsi" w:cstheme="minorHAnsi"/>
+                <w:sz w:val="22"/>
+                <w:szCs w:val="22"/>
+              </w:rPr>
+              <w:t>achieve</w:t>
+            </w:r>
+            <w:r>
+              <w:rPr>
+                <w:rFonts w:asciiTheme="minorHAnsi" w:hAnsiTheme="minorHAnsi" w:cstheme="minorHAnsi"/>
+                <w:sz w:val="22"/>
+                <w:szCs w:val="22"/>
+              </w:rPr>
+              <w:t>; the Potential Barriers the team w</w:t>
             </w:r>
             <w:r>
               <w:rPr>
@@ -801,7 +857,23 @@
                 <w:sz w:val="22"/>
                 <w:szCs w:val="22"/>
               </w:rPr>
-              <w:t>Provide the basic Rules and Expectations as well as Conglict Resolution Mechanisms to avoid potential issues when doing the project.</w:t>
+              <w:t xml:space="preserve">Provide the basic Rules and Expectations as well as </w:t>
+            </w:r>
+            <w:r>
+              <w:rPr>
+                <w:rFonts w:asciiTheme="minorHAnsi" w:hAnsiTheme="minorHAnsi" w:cstheme="minorHAnsi"/>
+                <w:sz w:val="22"/>
+                <w:szCs w:val="22"/>
+              </w:rPr>
+              <w:t>Conflict</w:t>
+            </w:r>
+            <w:r>
+              <w:rPr>
+                <w:rFonts w:asciiTheme="minorHAnsi" w:hAnsiTheme="minorHAnsi" w:cstheme="minorHAnsi"/>
+                <w:sz w:val="22"/>
+                <w:szCs w:val="22"/>
+              </w:rPr>
+              <w:t xml:space="preserve"> Resolution Mechanisms to avoid potential issues when doing the project.</w:t>
             </w:r>
           </w:p>
           <w:p>
@@ -824,13 +896,29 @@
                 <w:sz w:val="22"/>
                 <w:szCs w:val="22"/>
               </w:rPr>
-              <w:t>Ensure get the aggree from all team members by signing off the Team Charter.</w:t>
-            </w:r>
-          </w:p>
-        </w:tc>
-        <w:tc>
-          <w:tcPr>
-            <w:tcW w:w="869" w:type="pct"/>
+              <w:t xml:space="preserve">Ensure get the </w:t>
+            </w:r>
+            <w:r>
+              <w:rPr>
+                <w:rFonts w:asciiTheme="minorHAnsi" w:hAnsiTheme="minorHAnsi" w:cstheme="minorHAnsi"/>
+                <w:sz w:val="22"/>
+                <w:szCs w:val="22"/>
+              </w:rPr>
+              <w:t>agree</w:t>
+            </w:r>
+            <w:r>
+              <w:rPr>
+                <w:rFonts w:asciiTheme="minorHAnsi" w:hAnsiTheme="minorHAnsi" w:cstheme="minorHAnsi"/>
+                <w:sz w:val="22"/>
+                <w:szCs w:val="22"/>
+              </w:rPr>
+              <w:t xml:space="preserve"> from all team members by signing off the Team Charter.</w:t>
+            </w:r>
+          </w:p>
+        </w:tc>
+        <w:tc>
+          <w:tcPr>
+            <w:tcW w:w="854" w:type="pct"/>
           </w:tcPr>
           <w:p>
             <w:pPr>
@@ -854,7 +942,7 @@
         </w:tc>
         <w:tc>
           <w:tcPr>
-            <w:tcW w:w="666" w:type="pct"/>
+            <w:tcW w:w="659" w:type="pct"/>
           </w:tcPr>
           <w:p>
             <w:pPr>
@@ -879,30 +967,30 @@
       <w:tr>
         <w:tc>
           <w:tcPr>
-            <w:tcW w:w="1086" w:type="pct"/>
-          </w:tcPr>
-          <w:p>
-            <w:pPr>
-              <w:jc w:val="both"/>
-              <w:rPr>
-                <w:rFonts w:asciiTheme="minorHAnsi" w:hAnsiTheme="minorHAnsi" w:cstheme="minorHAnsi"/>
-                <w:sz w:val="22"/>
-                <w:szCs w:val="22"/>
-              </w:rPr>
-            </w:pPr>
-            <w:r>
-              <w:rPr>
-                <w:rFonts w:asciiTheme="minorHAnsi" w:hAnsiTheme="minorHAnsi" w:cstheme="minorHAnsi"/>
-                <w:sz w:val="22"/>
-                <w:szCs w:val="22"/>
-              </w:rPr>
-              <w:t>Project Proposal version 1</w:t>
-            </w:r>
-          </w:p>
-        </w:tc>
-        <w:tc>
-          <w:tcPr>
-            <w:tcW w:w="753" w:type="pct"/>
+            <w:tcW w:w="1071" w:type="pct"/>
+          </w:tcPr>
+          <w:p>
+            <w:pPr>
+              <w:jc w:val="both"/>
+              <w:rPr>
+                <w:rFonts w:asciiTheme="minorHAnsi" w:hAnsiTheme="minorHAnsi" w:cstheme="minorHAnsi"/>
+                <w:sz w:val="22"/>
+                <w:szCs w:val="22"/>
+              </w:rPr>
+            </w:pPr>
+            <w:r>
+              <w:rPr>
+                <w:rFonts w:asciiTheme="minorHAnsi" w:hAnsiTheme="minorHAnsi" w:cstheme="minorHAnsi"/>
+                <w:sz w:val="22"/>
+                <w:szCs w:val="22"/>
+              </w:rPr>
+              <w:t>Team Charter v2</w:t>
+            </w:r>
+          </w:p>
+        </w:tc>
+        <w:tc>
+          <w:tcPr>
+            <w:tcW w:w="738" w:type="pct"/>
           </w:tcPr>
           <w:p>
             <w:pPr>
@@ -925,7 +1013,7 @@
         </w:tc>
         <w:tc>
           <w:tcPr>
-            <w:tcW w:w="1619" w:type="pct"/>
+            <w:tcW w:w="1678" w:type="pct"/>
           </w:tcPr>
           <w:p>
             <w:pPr>
@@ -947,15 +1035,7 @@
                 <w:sz w:val="22"/>
                 <w:szCs w:val="22"/>
               </w:rPr>
-              <w:t>Provide the basic information about the project such as, project name, project member</w:t>
-            </w:r>
-            <w:r>
-              <w:rPr>
-                <w:rFonts w:asciiTheme="minorHAnsi" w:hAnsiTheme="minorHAnsi" w:cstheme="minorHAnsi"/>
-                <w:sz w:val="22"/>
-                <w:szCs w:val="22"/>
-              </w:rPr>
-              <w:t>, project summary, etc.</w:t>
+              <w:t xml:space="preserve">Change the team name. </w:t>
             </w:r>
           </w:p>
           <w:p>
@@ -978,7 +1058,7 @@
                 <w:sz w:val="22"/>
                 <w:szCs w:val="22"/>
               </w:rPr>
-              <w:t>Provide the Short Project Description to help the clients as well as team members have the overview of the project.</w:t>
+              <w:t>Re-define the Mission and Objectives or Goals in Team Charter as well as limit the scopes.</w:t>
             </w:r>
           </w:p>
           <w:p>
@@ -1001,7 +1081,7 @@
                 <w:sz w:val="22"/>
                 <w:szCs w:val="22"/>
               </w:rPr>
-              <w:t>List the main components of architecture which are used to deployed the project.</w:t>
+              <w:t xml:space="preserve">Take the Team Communications part out of Team Charter to become a separate file. </w:t>
             </w:r>
           </w:p>
           <w:p>
@@ -1024,7 +1104,7 @@
                 <w:sz w:val="22"/>
                 <w:szCs w:val="22"/>
               </w:rPr>
-              <w:t>Provide the team’s skill list about which skill will be used to deploy the project</w:t>
+              <w:t>Add some communication rules and expectations into the Team Charter such as time for meetings, medium of meetings, location for meetings.</w:t>
             </w:r>
           </w:p>
           <w:p>
@@ -1047,36 +1127,36 @@
                 <w:sz w:val="22"/>
                 <w:szCs w:val="22"/>
               </w:rPr>
-              <w:t>Provide the potential issues list which the team might meet when doing the project.</w:t>
-            </w:r>
-          </w:p>
-        </w:tc>
-        <w:tc>
-          <w:tcPr>
-            <w:tcW w:w="869" w:type="pct"/>
-          </w:tcPr>
-          <w:p>
-            <w:pPr>
-              <w:jc w:val="both"/>
-              <w:rPr>
-                <w:rFonts w:asciiTheme="minorHAnsi" w:hAnsiTheme="minorHAnsi" w:cstheme="minorHAnsi"/>
-                <w:sz w:val="22"/>
-                <w:szCs w:val="22"/>
-              </w:rPr>
-            </w:pPr>
-            <w:r>
-              <w:rPr>
-                <w:rFonts w:asciiTheme="minorHAnsi" w:hAnsiTheme="minorHAnsi" w:cstheme="minorHAnsi"/>
-                <w:sz w:val="22"/>
-                <w:szCs w:val="22"/>
-              </w:rPr>
-              <w:t>01/03/2018</w:t>
-            </w:r>
-          </w:p>
-        </w:tc>
-        <w:tc>
-          <w:tcPr>
-            <w:tcW w:w="666" w:type="pct"/>
+              <w:t>Informing team members that the roles and responsibility will be rotated every month.</w:t>
+            </w:r>
+          </w:p>
+        </w:tc>
+        <w:tc>
+          <w:tcPr>
+            <w:tcW w:w="854" w:type="pct"/>
+          </w:tcPr>
+          <w:p>
+            <w:pPr>
+              <w:jc w:val="both"/>
+              <w:rPr>
+                <w:rFonts w:asciiTheme="minorHAnsi" w:hAnsiTheme="minorHAnsi" w:cstheme="minorHAnsi"/>
+                <w:sz w:val="22"/>
+                <w:szCs w:val="22"/>
+              </w:rPr>
+            </w:pPr>
+            <w:r>
+              <w:rPr>
+                <w:rFonts w:asciiTheme="minorHAnsi" w:hAnsiTheme="minorHAnsi" w:cstheme="minorHAnsi"/>
+                <w:sz w:val="22"/>
+                <w:szCs w:val="22"/>
+              </w:rPr>
+              <w:t>08/03/2018</w:t>
+            </w:r>
+          </w:p>
+        </w:tc>
+        <w:tc>
+          <w:tcPr>
+            <w:tcW w:w="659" w:type="pct"/>
           </w:tcPr>
           <w:p>
             <w:pPr>
@@ -1101,30 +1181,30 @@
       <w:tr>
         <w:tc>
           <w:tcPr>
-            <w:tcW w:w="1086" w:type="pct"/>
-          </w:tcPr>
-          <w:p>
-            <w:pPr>
-              <w:jc w:val="both"/>
-              <w:rPr>
-                <w:rFonts w:asciiTheme="minorHAnsi" w:hAnsiTheme="minorHAnsi" w:cstheme="minorHAnsi"/>
-                <w:sz w:val="22"/>
-                <w:szCs w:val="22"/>
-              </w:rPr>
-            </w:pPr>
-            <w:r>
-              <w:rPr>
-                <w:rFonts w:asciiTheme="minorHAnsi" w:hAnsiTheme="minorHAnsi" w:cstheme="minorHAnsi"/>
-                <w:sz w:val="22"/>
-                <w:szCs w:val="22"/>
-              </w:rPr>
-              <w:t>Team Charter version 2</w:t>
-            </w:r>
-          </w:p>
-        </w:tc>
-        <w:tc>
-          <w:tcPr>
-            <w:tcW w:w="753" w:type="pct"/>
+            <w:tcW w:w="1071" w:type="pct"/>
+          </w:tcPr>
+          <w:p>
+            <w:pPr>
+              <w:jc w:val="both"/>
+              <w:rPr>
+                <w:rFonts w:asciiTheme="minorHAnsi" w:hAnsiTheme="minorHAnsi" w:cstheme="minorHAnsi"/>
+                <w:sz w:val="22"/>
+                <w:szCs w:val="22"/>
+              </w:rPr>
+            </w:pPr>
+            <w:r>
+              <w:rPr>
+                <w:rFonts w:asciiTheme="minorHAnsi" w:hAnsiTheme="minorHAnsi" w:cstheme="minorHAnsi"/>
+                <w:sz w:val="22"/>
+                <w:szCs w:val="22"/>
+              </w:rPr>
+              <w:t>Project Proposal v1</w:t>
+            </w:r>
+          </w:p>
+        </w:tc>
+        <w:tc>
+          <w:tcPr>
+            <w:tcW w:w="738" w:type="pct"/>
           </w:tcPr>
           <w:p>
             <w:pPr>
@@ -1147,7 +1227,7 @@
         </w:tc>
         <w:tc>
           <w:tcPr>
-            <w:tcW w:w="1619" w:type="pct"/>
+            <w:tcW w:w="1678" w:type="pct"/>
           </w:tcPr>
           <w:p>
             <w:pPr>
@@ -1169,7 +1249,7 @@
                 <w:sz w:val="22"/>
                 <w:szCs w:val="22"/>
               </w:rPr>
-              <w:t xml:space="preserve">Change the team name. </w:t>
+              <w:t>Provide the basic information about the project such as, project name, project member, project summary, etc.</w:t>
             </w:r>
           </w:p>
           <w:p>
@@ -1192,7 +1272,7 @@
                 <w:sz w:val="22"/>
                 <w:szCs w:val="22"/>
               </w:rPr>
-              <w:t>Re-define the Mission and Objectives or Goals in Team Charter as well as limit the scopes.</w:t>
+              <w:t>Provide the Short Project Description to help the clients as well as team members have the overview of the project.</w:t>
             </w:r>
           </w:p>
           <w:p>
@@ -1215,7 +1295,7 @@
                 <w:sz w:val="22"/>
                 <w:szCs w:val="22"/>
               </w:rPr>
-              <w:t xml:space="preserve">Take the Team Communications part out of Team Charter to become a separate file. </w:t>
+              <w:t>List the main components of architecture which are used to deploy the project.</w:t>
             </w:r>
           </w:p>
           <w:p>
@@ -1238,32 +1318,7 @@
                 <w:sz w:val="22"/>
                 <w:szCs w:val="22"/>
               </w:rPr>
-              <w:t>Add some communication rules and expectations into the Team Charter</w:t>
-            </w:r>
-            <w:r>
-              <w:rPr>
-                <w:rFonts w:asciiTheme="minorHAnsi" w:hAnsiTheme="minorHAnsi" w:cstheme="minorHAnsi"/>
-                <w:sz w:val="22"/>
-                <w:szCs w:val="22"/>
-              </w:rPr>
-              <w:t xml:space="preserve"> such as time for meetings, medium of meetings, location for </w:t>
-            </w:r>
-            <w:r>
-              <w:rPr>
-                <w:rFonts w:asciiTheme="minorHAnsi" w:hAnsiTheme="minorHAnsi" w:cstheme="minorHAnsi"/>
-                <w:sz w:val="22"/>
-                <w:szCs w:val="22"/>
-              </w:rPr>
-              <w:lastRenderedPageBreak/>
-              <w:t>meetings</w:t>
-            </w:r>
-            <w:r>
-              <w:rPr>
-                <w:rFonts w:asciiTheme="minorHAnsi" w:hAnsiTheme="minorHAnsi" w:cstheme="minorHAnsi"/>
-                <w:sz w:val="22"/>
-                <w:szCs w:val="22"/>
-              </w:rPr>
-              <w:t>.</w:t>
+              <w:t>Provide the team’s skill list about which skill will be used to deploy the project</w:t>
             </w:r>
           </w:p>
           <w:p>
@@ -1286,37 +1341,38 @@
                 <w:sz w:val="22"/>
                 <w:szCs w:val="22"/>
               </w:rPr>
-              <w:t>Informing team members that the roles and responsibility will be rotated every month.</w:t>
-            </w:r>
-          </w:p>
-        </w:tc>
-        <w:tc>
-          <w:tcPr>
-            <w:tcW w:w="869" w:type="pct"/>
-          </w:tcPr>
-          <w:p>
-            <w:pPr>
-              <w:jc w:val="both"/>
-              <w:rPr>
-                <w:rFonts w:asciiTheme="minorHAnsi" w:hAnsiTheme="minorHAnsi" w:cstheme="minorHAnsi"/>
-                <w:sz w:val="22"/>
-                <w:szCs w:val="22"/>
-              </w:rPr>
-            </w:pPr>
-            <w:r>
-              <w:rPr>
-                <w:rFonts w:asciiTheme="minorHAnsi" w:hAnsiTheme="minorHAnsi" w:cstheme="minorHAnsi"/>
-                <w:sz w:val="22"/>
-                <w:szCs w:val="22"/>
-              </w:rPr>
               <w:lastRenderedPageBreak/>
-              <w:t>08/03/2018</w:t>
-            </w:r>
-          </w:p>
-        </w:tc>
-        <w:tc>
-          <w:tcPr>
-            <w:tcW w:w="666" w:type="pct"/>
+              <w:t>Provide the potential issues list which the team might meet when doing the project.</w:t>
+            </w:r>
+          </w:p>
+        </w:tc>
+        <w:tc>
+          <w:tcPr>
+            <w:tcW w:w="854" w:type="pct"/>
+          </w:tcPr>
+          <w:p>
+            <w:pPr>
+              <w:jc w:val="both"/>
+              <w:rPr>
+                <w:rFonts w:asciiTheme="minorHAnsi" w:hAnsiTheme="minorHAnsi" w:cstheme="minorHAnsi"/>
+                <w:sz w:val="22"/>
+                <w:szCs w:val="22"/>
+              </w:rPr>
+            </w:pPr>
+            <w:r>
+              <w:rPr>
+                <w:rFonts w:asciiTheme="minorHAnsi" w:hAnsiTheme="minorHAnsi" w:cstheme="minorHAnsi"/>
+                <w:sz w:val="22"/>
+                <w:szCs w:val="22"/>
+              </w:rPr>
+              <w:lastRenderedPageBreak/>
+              <w:t>01/03/2018</w:t>
+            </w:r>
+          </w:p>
+        </w:tc>
+        <w:tc>
+          <w:tcPr>
+            <w:tcW w:w="659" w:type="pct"/>
           </w:tcPr>
           <w:p>
             <w:pPr>
@@ -1341,30 +1397,30 @@
       <w:tr>
         <w:tc>
           <w:tcPr>
-            <w:tcW w:w="1086" w:type="pct"/>
-          </w:tcPr>
-          <w:p>
-            <w:pPr>
-              <w:jc w:val="both"/>
-              <w:rPr>
-                <w:rFonts w:asciiTheme="minorHAnsi" w:hAnsiTheme="minorHAnsi" w:cstheme="minorHAnsi"/>
-                <w:sz w:val="22"/>
-                <w:szCs w:val="22"/>
-              </w:rPr>
-            </w:pPr>
-            <w:r>
-              <w:rPr>
-                <w:rFonts w:asciiTheme="minorHAnsi" w:hAnsiTheme="minorHAnsi" w:cstheme="minorHAnsi"/>
-                <w:sz w:val="22"/>
-                <w:szCs w:val="22"/>
-              </w:rPr>
-              <w:t>Project Proposal version 2</w:t>
-            </w:r>
-          </w:p>
-        </w:tc>
-        <w:tc>
-          <w:tcPr>
-            <w:tcW w:w="753" w:type="pct"/>
+            <w:tcW w:w="1071" w:type="pct"/>
+          </w:tcPr>
+          <w:p>
+            <w:pPr>
+              <w:jc w:val="both"/>
+              <w:rPr>
+                <w:rFonts w:asciiTheme="minorHAnsi" w:hAnsiTheme="minorHAnsi" w:cstheme="minorHAnsi"/>
+                <w:sz w:val="22"/>
+                <w:szCs w:val="22"/>
+              </w:rPr>
+            </w:pPr>
+            <w:r>
+              <w:rPr>
+                <w:rFonts w:asciiTheme="minorHAnsi" w:hAnsiTheme="minorHAnsi" w:cstheme="minorHAnsi"/>
+                <w:sz w:val="22"/>
+                <w:szCs w:val="22"/>
+              </w:rPr>
+              <w:t>Project Proposal v2</w:t>
+            </w:r>
+          </w:p>
+        </w:tc>
+        <w:tc>
+          <w:tcPr>
+            <w:tcW w:w="738" w:type="pct"/>
           </w:tcPr>
           <w:p>
             <w:pPr>
@@ -1387,7 +1443,7 @@
         </w:tc>
         <w:tc>
           <w:tcPr>
-            <w:tcW w:w="1619" w:type="pct"/>
+            <w:tcW w:w="1678" w:type="pct"/>
           </w:tcPr>
           <w:p>
             <w:pPr>
@@ -1461,7 +1517,7 @@
         </w:tc>
         <w:tc>
           <w:tcPr>
-            <w:tcW w:w="869" w:type="pct"/>
+            <w:tcW w:w="854" w:type="pct"/>
           </w:tcPr>
           <w:p>
             <w:pPr>
@@ -1484,7 +1540,7 @@
         </w:tc>
         <w:tc>
           <w:tcPr>
-            <w:tcW w:w="666" w:type="pct"/>
+            <w:tcW w:w="659" w:type="pct"/>
           </w:tcPr>
           <w:p>
             <w:pPr>
@@ -1509,7 +1565,7 @@
       <w:tr>
         <w:tc>
           <w:tcPr>
-            <w:tcW w:w="1086" w:type="pct"/>
+            <w:tcW w:w="1071" w:type="pct"/>
           </w:tcPr>
           <w:p>
             <w:pPr>
@@ -1532,30 +1588,40 @@
         </w:tc>
         <w:tc>
           <w:tcPr>
-            <w:tcW w:w="753" w:type="pct"/>
-          </w:tcPr>
-          <w:p>
-            <w:pPr>
-              <w:jc w:val="both"/>
-              <w:rPr>
-                <w:rFonts w:asciiTheme="minorHAnsi" w:hAnsiTheme="minorHAnsi" w:cstheme="minorHAnsi"/>
-                <w:sz w:val="22"/>
-                <w:szCs w:val="22"/>
-              </w:rPr>
-            </w:pPr>
-            <w:r>
-              <w:rPr>
-                <w:rFonts w:asciiTheme="minorHAnsi" w:hAnsiTheme="minorHAnsi" w:cstheme="minorHAnsi"/>
-                <w:sz w:val="22"/>
-                <w:szCs w:val="22"/>
-              </w:rPr>
-              <w:t>Hieu Hanh Tran</w:t>
-            </w:r>
-          </w:p>
-        </w:tc>
-        <w:tc>
-          <w:tcPr>
-            <w:tcW w:w="1619" w:type="pct"/>
+            <w:tcW w:w="738" w:type="pct"/>
+          </w:tcPr>
+          <w:p>
+            <w:pPr>
+              <w:jc w:val="both"/>
+              <w:rPr>
+                <w:rFonts w:asciiTheme="minorHAnsi" w:hAnsiTheme="minorHAnsi" w:cstheme="minorHAnsi"/>
+                <w:sz w:val="22"/>
+                <w:szCs w:val="22"/>
+              </w:rPr>
+            </w:pPr>
+            <w:proofErr w:type="spellStart"/>
+            <w:r>
+              <w:rPr>
+                <w:rFonts w:asciiTheme="minorHAnsi" w:hAnsiTheme="minorHAnsi" w:cstheme="minorHAnsi"/>
+                <w:sz w:val="22"/>
+                <w:szCs w:val="22"/>
+              </w:rPr>
+              <w:t>Hieu</w:t>
+            </w:r>
+            <w:proofErr w:type="spellEnd"/>
+            <w:r>
+              <w:rPr>
+                <w:rFonts w:asciiTheme="minorHAnsi" w:hAnsiTheme="minorHAnsi" w:cstheme="minorHAnsi"/>
+                <w:sz w:val="22"/>
+                <w:szCs w:val="22"/>
+              </w:rPr>
+              <w:t xml:space="preserve"> Hanh Tran</w:t>
+            </w:r>
+          </w:p>
+        </w:tc>
+        <w:tc>
+          <w:tcPr>
+            <w:tcW w:w="1678" w:type="pct"/>
           </w:tcPr>
           <w:p>
             <w:pPr>
@@ -1715,39 +1781,13 @@
                 <w:sz w:val="22"/>
                 <w:szCs w:val="22"/>
               </w:rPr>
-              <w:t xml:space="preserve">Change the Template of </w:t>
-            </w:r>
-            <w:r>
-              <w:rPr>
-                <w:rFonts w:asciiTheme="minorHAnsi" w:hAnsiTheme="minorHAnsi" w:cstheme="minorHAnsi"/>
-                <w:sz w:val="22"/>
-                <w:szCs w:val="22"/>
-              </w:rPr>
-              <w:t>the Project Proposal to be</w:t>
-            </w:r>
-            <w:r>
-              <w:rPr>
-                <w:rFonts w:asciiTheme="minorHAnsi" w:hAnsiTheme="minorHAnsi" w:cstheme="minorHAnsi"/>
-                <w:sz w:val="22"/>
-                <w:szCs w:val="22"/>
-              </w:rPr>
-              <w:t xml:space="preserve"> consistent with other files</w:t>
-            </w:r>
-            <w:r>
-              <w:rPr>
-                <w:rFonts w:asciiTheme="minorHAnsi" w:hAnsiTheme="minorHAnsi" w:cstheme="minorHAnsi"/>
-                <w:sz w:val="22"/>
-                <w:szCs w:val="22"/>
-              </w:rPr>
-              <w:t>.</w:t>
-            </w:r>
-            <w:bookmarkStart w:id="0" w:name="_GoBack"/>
-            <w:bookmarkEnd w:id="0"/>
-          </w:p>
-        </w:tc>
-        <w:tc>
-          <w:tcPr>
-            <w:tcW w:w="869" w:type="pct"/>
+              <w:t>Change the Template of the Project Proposal to be consistent with other files.</w:t>
+            </w:r>
+          </w:p>
+        </w:tc>
+        <w:tc>
+          <w:tcPr>
+            <w:tcW w:w="854" w:type="pct"/>
           </w:tcPr>
           <w:p>
             <w:pPr>
@@ -1770,7 +1810,7 @@
         </w:tc>
         <w:tc>
           <w:tcPr>
-            <w:tcW w:w="666" w:type="pct"/>
+            <w:tcW w:w="659" w:type="pct"/>
           </w:tcPr>
           <w:p>
             <w:pPr>
@@ -1788,6 +1828,329 @@
                 <w:szCs w:val="22"/>
               </w:rPr>
               <w:t>Draft</w:t>
+            </w:r>
+          </w:p>
+        </w:tc>
+      </w:tr>
+      <w:tr>
+        <w:tc>
+          <w:tcPr>
+            <w:tcW w:w="1071" w:type="pct"/>
+          </w:tcPr>
+          <w:p>
+            <w:pPr>
+              <w:jc w:val="both"/>
+              <w:rPr>
+                <w:rFonts w:asciiTheme="minorHAnsi" w:hAnsiTheme="minorHAnsi" w:cstheme="minorHAnsi"/>
+                <w:sz w:val="22"/>
+                <w:szCs w:val="22"/>
+              </w:rPr>
+            </w:pPr>
+            <w:r>
+              <w:rPr>
+                <w:rFonts w:asciiTheme="minorHAnsi" w:hAnsiTheme="minorHAnsi" w:cstheme="minorHAnsi"/>
+                <w:sz w:val="22"/>
+                <w:szCs w:val="22"/>
+              </w:rPr>
+              <w:t>Project Plan v1</w:t>
+            </w:r>
+          </w:p>
+        </w:tc>
+        <w:tc>
+          <w:tcPr>
+            <w:tcW w:w="738" w:type="pct"/>
+          </w:tcPr>
+          <w:p>
+            <w:pPr>
+              <w:jc w:val="both"/>
+              <w:rPr>
+                <w:rFonts w:asciiTheme="minorHAnsi" w:hAnsiTheme="minorHAnsi" w:cstheme="minorHAnsi"/>
+                <w:sz w:val="22"/>
+                <w:szCs w:val="22"/>
+              </w:rPr>
+            </w:pPr>
+            <w:r>
+              <w:rPr>
+                <w:rFonts w:asciiTheme="minorHAnsi" w:hAnsiTheme="minorHAnsi" w:cstheme="minorHAnsi"/>
+                <w:sz w:val="22"/>
+                <w:szCs w:val="22"/>
+              </w:rPr>
+              <w:t xml:space="preserve">Shirish Maharjan </w:t>
+            </w:r>
+          </w:p>
+        </w:tc>
+        <w:tc>
+          <w:tcPr>
+            <w:tcW w:w="1678" w:type="pct"/>
+          </w:tcPr>
+          <w:p>
+            <w:pPr>
+              <w:pStyle w:val="ListParagraph"/>
+              <w:numPr>
+                <w:ilvl w:val="0"/>
+                <w:numId w:val="5"/>
+              </w:numPr>
+              <w:jc w:val="both"/>
+              <w:rPr>
+                <w:rFonts w:asciiTheme="minorHAnsi" w:hAnsiTheme="minorHAnsi" w:cstheme="minorHAnsi"/>
+                <w:sz w:val="22"/>
+                <w:szCs w:val="22"/>
+              </w:rPr>
+            </w:pPr>
+            <w:r>
+              <w:rPr>
+                <w:rFonts w:asciiTheme="minorHAnsi" w:hAnsiTheme="minorHAnsi" w:cstheme="minorHAnsi"/>
+                <w:sz w:val="22"/>
+                <w:szCs w:val="22"/>
+              </w:rPr>
+              <w:t>Initial Plan document of the project</w:t>
+            </w:r>
+          </w:p>
+          <w:p>
+            <w:pPr>
+              <w:pStyle w:val="ListParagraph"/>
+              <w:numPr>
+                <w:ilvl w:val="0"/>
+                <w:numId w:val="5"/>
+              </w:numPr>
+              <w:jc w:val="both"/>
+              <w:rPr>
+                <w:rFonts w:asciiTheme="minorHAnsi" w:hAnsiTheme="minorHAnsi" w:cstheme="minorHAnsi"/>
+                <w:sz w:val="22"/>
+                <w:szCs w:val="22"/>
+              </w:rPr>
+            </w:pPr>
+            <w:r>
+              <w:rPr>
+                <w:rFonts w:asciiTheme="minorHAnsi" w:hAnsiTheme="minorHAnsi" w:cstheme="minorHAnsi"/>
+                <w:sz w:val="22"/>
+                <w:szCs w:val="22"/>
+              </w:rPr>
+              <w:t xml:space="preserve">Referenced milestones from subject outline and </w:t>
+            </w:r>
+            <w:r>
+              <w:rPr>
+                <w:rFonts w:asciiTheme="minorHAnsi" w:hAnsiTheme="minorHAnsi" w:cstheme="minorHAnsi"/>
+                <w:sz w:val="22"/>
+                <w:szCs w:val="22"/>
+              </w:rPr>
+              <w:lastRenderedPageBreak/>
+              <w:t>assignments.</w:t>
+            </w:r>
+          </w:p>
+        </w:tc>
+        <w:tc>
+          <w:tcPr>
+            <w:tcW w:w="854" w:type="pct"/>
+          </w:tcPr>
+          <w:p>
+            <w:pPr>
+              <w:jc w:val="both"/>
+              <w:rPr>
+                <w:rFonts w:asciiTheme="minorHAnsi" w:hAnsiTheme="minorHAnsi" w:cstheme="minorHAnsi"/>
+                <w:sz w:val="22"/>
+                <w:szCs w:val="22"/>
+              </w:rPr>
+            </w:pPr>
+            <w:r>
+              <w:rPr>
+                <w:rFonts w:asciiTheme="minorHAnsi" w:hAnsiTheme="minorHAnsi" w:cstheme="minorHAnsi"/>
+                <w:sz w:val="22"/>
+                <w:szCs w:val="22"/>
+              </w:rPr>
+              <w:lastRenderedPageBreak/>
+              <w:t>12/03/2018</w:t>
+            </w:r>
+          </w:p>
+        </w:tc>
+        <w:tc>
+          <w:tcPr>
+            <w:tcW w:w="659" w:type="pct"/>
+          </w:tcPr>
+          <w:p>
+            <w:pPr>
+              <w:jc w:val="both"/>
+              <w:rPr>
+                <w:rFonts w:asciiTheme="minorHAnsi" w:hAnsiTheme="minorHAnsi" w:cstheme="minorHAnsi"/>
+                <w:sz w:val="22"/>
+                <w:szCs w:val="22"/>
+              </w:rPr>
+            </w:pPr>
+            <w:r>
+              <w:rPr>
+                <w:rFonts w:asciiTheme="minorHAnsi" w:hAnsiTheme="minorHAnsi" w:cstheme="minorHAnsi"/>
+                <w:sz w:val="22"/>
+                <w:szCs w:val="22"/>
+              </w:rPr>
+              <w:t>Draft</w:t>
+            </w:r>
+          </w:p>
+        </w:tc>
+      </w:tr>
+      <w:tr>
+        <w:tc>
+          <w:tcPr>
+            <w:tcW w:w="1071" w:type="pct"/>
+          </w:tcPr>
+          <w:p>
+            <w:pPr>
+              <w:jc w:val="both"/>
+              <w:rPr>
+                <w:rFonts w:asciiTheme="minorHAnsi" w:hAnsiTheme="minorHAnsi" w:cstheme="minorHAnsi"/>
+                <w:sz w:val="22"/>
+                <w:szCs w:val="22"/>
+              </w:rPr>
+            </w:pPr>
+            <w:r>
+              <w:rPr>
+                <w:rFonts w:asciiTheme="minorHAnsi" w:hAnsiTheme="minorHAnsi" w:cstheme="minorHAnsi"/>
+                <w:sz w:val="22"/>
+                <w:szCs w:val="22"/>
+              </w:rPr>
+              <w:t>Project Plan v2</w:t>
+            </w:r>
+          </w:p>
+        </w:tc>
+        <w:tc>
+          <w:tcPr>
+            <w:tcW w:w="738" w:type="pct"/>
+          </w:tcPr>
+          <w:p>
+            <w:pPr>
+              <w:jc w:val="both"/>
+              <w:rPr>
+                <w:rFonts w:asciiTheme="minorHAnsi" w:hAnsiTheme="minorHAnsi" w:cstheme="minorHAnsi"/>
+                <w:sz w:val="22"/>
+                <w:szCs w:val="22"/>
+              </w:rPr>
+            </w:pPr>
+            <w:r>
+              <w:rPr>
+                <w:rFonts w:asciiTheme="minorHAnsi" w:hAnsiTheme="minorHAnsi" w:cstheme="minorHAnsi"/>
+                <w:sz w:val="22"/>
+                <w:szCs w:val="22"/>
+              </w:rPr>
+              <w:t>Shirish Maharjan</w:t>
+            </w:r>
+          </w:p>
+        </w:tc>
+        <w:tc>
+          <w:tcPr>
+            <w:tcW w:w="1678" w:type="pct"/>
+          </w:tcPr>
+          <w:p>
+            <w:pPr>
+              <w:pStyle w:val="ListParagraph"/>
+              <w:numPr>
+                <w:ilvl w:val="0"/>
+                <w:numId w:val="5"/>
+              </w:numPr>
+              <w:jc w:val="both"/>
+              <w:rPr>
+                <w:rFonts w:asciiTheme="minorHAnsi" w:hAnsiTheme="minorHAnsi" w:cstheme="minorHAnsi"/>
+                <w:sz w:val="22"/>
+                <w:szCs w:val="22"/>
+              </w:rPr>
+            </w:pPr>
+            <w:r>
+              <w:rPr>
+                <w:rFonts w:asciiTheme="minorHAnsi" w:hAnsiTheme="minorHAnsi" w:cstheme="minorHAnsi"/>
+                <w:sz w:val="22"/>
+                <w:szCs w:val="22"/>
+              </w:rPr>
+              <w:t>Updated milestones for iteration 1</w:t>
+            </w:r>
+          </w:p>
+          <w:p>
+            <w:pPr>
+              <w:pStyle w:val="ListParagraph"/>
+              <w:numPr>
+                <w:ilvl w:val="0"/>
+                <w:numId w:val="5"/>
+              </w:numPr>
+              <w:jc w:val="both"/>
+              <w:rPr>
+                <w:rFonts w:asciiTheme="minorHAnsi" w:hAnsiTheme="minorHAnsi" w:cstheme="minorHAnsi"/>
+                <w:sz w:val="22"/>
+                <w:szCs w:val="22"/>
+              </w:rPr>
+            </w:pPr>
+            <w:r>
+              <w:rPr>
+                <w:rFonts w:asciiTheme="minorHAnsi" w:hAnsiTheme="minorHAnsi" w:cstheme="minorHAnsi"/>
+                <w:sz w:val="22"/>
+                <w:szCs w:val="22"/>
+              </w:rPr>
+              <w:t>Updated deployment section (adding information about beta testing)</w:t>
+            </w:r>
+          </w:p>
+          <w:p>
+            <w:pPr>
+              <w:pStyle w:val="ListParagraph"/>
+              <w:numPr>
+                <w:ilvl w:val="0"/>
+                <w:numId w:val="5"/>
+              </w:numPr>
+              <w:jc w:val="both"/>
+              <w:rPr>
+                <w:rFonts w:asciiTheme="minorHAnsi" w:hAnsiTheme="minorHAnsi" w:cstheme="minorHAnsi"/>
+                <w:sz w:val="22"/>
+                <w:szCs w:val="22"/>
+              </w:rPr>
+            </w:pPr>
+            <w:r>
+              <w:rPr>
+                <w:rFonts w:asciiTheme="minorHAnsi" w:hAnsiTheme="minorHAnsi" w:cstheme="minorHAnsi"/>
+                <w:sz w:val="22"/>
+                <w:szCs w:val="22"/>
+              </w:rPr>
+              <w:t>Updated Project Practices and measurement section (removing detailed information about the Unified Process and referencing it to the project proposal)</w:t>
+            </w:r>
+          </w:p>
+        </w:tc>
+        <w:tc>
+          <w:tcPr>
+            <w:tcW w:w="854" w:type="pct"/>
+          </w:tcPr>
+          <w:p>
+            <w:pPr>
+              <w:jc w:val="both"/>
+              <w:rPr>
+                <w:rFonts w:asciiTheme="minorHAnsi" w:hAnsiTheme="minorHAnsi" w:cstheme="minorHAnsi"/>
+                <w:sz w:val="22"/>
+                <w:szCs w:val="22"/>
+              </w:rPr>
+            </w:pPr>
+            <w:r>
+              <w:rPr>
+                <w:rFonts w:asciiTheme="minorHAnsi" w:hAnsiTheme="minorHAnsi" w:cstheme="minorHAnsi"/>
+                <w:sz w:val="22"/>
+                <w:szCs w:val="22"/>
+              </w:rPr>
+              <w:t>14/03/2017</w:t>
+            </w:r>
+          </w:p>
+        </w:tc>
+        <w:tc>
+          <w:tcPr>
+            <w:tcW w:w="659" w:type="pct"/>
+          </w:tcPr>
+          <w:p>
+            <w:pPr>
+              <w:jc w:val="both"/>
+              <w:rPr>
+                <w:rFonts w:asciiTheme="minorHAnsi" w:hAnsiTheme="minorHAnsi" w:cstheme="minorHAnsi"/>
+                <w:sz w:val="22"/>
+                <w:szCs w:val="22"/>
+              </w:rPr>
+            </w:pPr>
+            <w:r>
+              <w:rPr>
+                <w:rFonts w:asciiTheme="minorHAnsi" w:hAnsiTheme="minorHAnsi" w:cstheme="minorHAnsi"/>
+                <w:sz w:val="22"/>
+                <w:szCs w:val="22"/>
+              </w:rPr>
+              <w:t>Revised</w:t>
             </w:r>
           </w:p>
         </w:tc>
@@ -2174,6 +2537,119 @@
     </w:lvl>
   </w:abstractNum>
   <w:abstractNum w:abstractNumId="3" w15:restartNumberingAfterBreak="0">
+    <w:nsid w:val="550B4F31"/>
+    <w:multiLevelType w:val="hybridMultilevel"/>
+    <w:tmpl w:val="7D3A7A0C"/>
+    <w:lvl w:ilvl="0" w:tplc="04090001">
+      <w:start w:val="1"/>
+      <w:numFmt w:val="bullet"/>
+      <w:lvlText w:val=""/>
+      <w:lvlJc w:val="left"/>
+      <w:pPr>
+        <w:ind w:left="360" w:hanging="360"/>
+      </w:pPr>
+      <w:rPr>
+        <w:rFonts w:ascii="Symbol" w:hAnsi="Symbol" w:hint="default"/>
+      </w:rPr>
+    </w:lvl>
+    <w:lvl w:ilvl="1" w:tplc="04090003" w:tentative="1">
+      <w:start w:val="1"/>
+      <w:numFmt w:val="bullet"/>
+      <w:lvlText w:val="o"/>
+      <w:lvlJc w:val="left"/>
+      <w:pPr>
+        <w:ind w:left="1080" w:hanging="360"/>
+      </w:pPr>
+      <w:rPr>
+        <w:rFonts w:ascii="Courier New" w:hAnsi="Courier New" w:cs="Courier New" w:hint="default"/>
+      </w:rPr>
+    </w:lvl>
+    <w:lvl w:ilvl="2" w:tplc="04090005" w:tentative="1">
+      <w:start w:val="1"/>
+      <w:numFmt w:val="bullet"/>
+      <w:lvlText w:val=""/>
+      <w:lvlJc w:val="left"/>
+      <w:pPr>
+        <w:ind w:left="1800" w:hanging="360"/>
+      </w:pPr>
+      <w:rPr>
+        <w:rFonts w:ascii="Wingdings" w:hAnsi="Wingdings" w:hint="default"/>
+      </w:rPr>
+    </w:lvl>
+    <w:lvl w:ilvl="3" w:tplc="04090001" w:tentative="1">
+      <w:start w:val="1"/>
+      <w:numFmt w:val="bullet"/>
+      <w:lvlText w:val=""/>
+      <w:lvlJc w:val="left"/>
+      <w:pPr>
+        <w:ind w:left="2520" w:hanging="360"/>
+      </w:pPr>
+      <w:rPr>
+        <w:rFonts w:ascii="Symbol" w:hAnsi="Symbol" w:hint="default"/>
+      </w:rPr>
+    </w:lvl>
+    <w:lvl w:ilvl="4" w:tplc="04090003" w:tentative="1">
+      <w:start w:val="1"/>
+      <w:numFmt w:val="bullet"/>
+      <w:lvlText w:val="o"/>
+      <w:lvlJc w:val="left"/>
+      <w:pPr>
+        <w:ind w:left="3240" w:hanging="360"/>
+      </w:pPr>
+      <w:rPr>
+        <w:rFonts w:ascii="Courier New" w:hAnsi="Courier New" w:cs="Courier New" w:hint="default"/>
+      </w:rPr>
+    </w:lvl>
+    <w:lvl w:ilvl="5" w:tplc="04090005" w:tentative="1">
+      <w:start w:val="1"/>
+      <w:numFmt w:val="bullet"/>
+      <w:lvlText w:val=""/>
+      <w:lvlJc w:val="left"/>
+      <w:pPr>
+        <w:ind w:left="3960" w:hanging="360"/>
+      </w:pPr>
+      <w:rPr>
+        <w:rFonts w:ascii="Wingdings" w:hAnsi="Wingdings" w:hint="default"/>
+      </w:rPr>
+    </w:lvl>
+    <w:lvl w:ilvl="6" w:tplc="04090001" w:tentative="1">
+      <w:start w:val="1"/>
+      <w:numFmt w:val="bullet"/>
+      <w:lvlText w:val=""/>
+      <w:lvlJc w:val="left"/>
+      <w:pPr>
+        <w:ind w:left="4680" w:hanging="360"/>
+      </w:pPr>
+      <w:rPr>
+        <w:rFonts w:ascii="Symbol" w:hAnsi="Symbol" w:hint="default"/>
+      </w:rPr>
+    </w:lvl>
+    <w:lvl w:ilvl="7" w:tplc="04090003" w:tentative="1">
+      <w:start w:val="1"/>
+      <w:numFmt w:val="bullet"/>
+      <w:lvlText w:val="o"/>
+      <w:lvlJc w:val="left"/>
+      <w:pPr>
+        <w:ind w:left="5400" w:hanging="360"/>
+      </w:pPr>
+      <w:rPr>
+        <w:rFonts w:ascii="Courier New" w:hAnsi="Courier New" w:cs="Courier New" w:hint="default"/>
+      </w:rPr>
+    </w:lvl>
+    <w:lvl w:ilvl="8" w:tplc="04090005" w:tentative="1">
+      <w:start w:val="1"/>
+      <w:numFmt w:val="bullet"/>
+      <w:lvlText w:val=""/>
+      <w:lvlJc w:val="left"/>
+      <w:pPr>
+        <w:ind w:left="6120" w:hanging="360"/>
+      </w:pPr>
+      <w:rPr>
+        <w:rFonts w:ascii="Wingdings" w:hAnsi="Wingdings" w:hint="default"/>
+      </w:rPr>
+    </w:lvl>
+  </w:abstractNum>
+  <w:abstractNum w:abstractNumId="4" w15:restartNumberingAfterBreak="0">
     <w:nsid w:val="57FC2AC8"/>
     <w:multiLevelType w:val="hybridMultilevel"/>
     <w:tmpl w:val="24BE0B02"/>
@@ -2286,7 +2762,7 @@
       </w:rPr>
     </w:lvl>
   </w:abstractNum>
-  <w:abstractNum w:abstractNumId="4" w15:restartNumberingAfterBreak="0">
+  <w:abstractNum w:abstractNumId="5" w15:restartNumberingAfterBreak="0">
     <w:nsid w:val="73AD14E2"/>
     <w:multiLevelType w:val="hybridMultilevel"/>
     <w:tmpl w:val="1FD0CF0A"/>
@@ -2399,7 +2875,7 @@
     </w:lvl>
   </w:abstractNum>
   <w:num w:numId="1">
-    <w:abstractNumId w:val="4"/>
+    <w:abstractNumId w:val="5"/>
   </w:num>
   <w:num w:numId="2">
     <w:abstractNumId w:val="0"/>
@@ -2411,6 +2887,9 @@
     <w:abstractNumId w:val="1"/>
   </w:num>
   <w:num w:numId="5">
+    <w:abstractNumId w:val="4"/>
+  </w:num>
+  <w:num w:numId="6">
     <w:abstractNumId w:val="3"/>
   </w:num>
 </w:numbering>

</xml_diff>

<commit_message>
Update the version control document
Add the version control for Iteration Plan v1 and Iteration Plan v2.
</commit_message>
<xml_diff>
--- a/Documentation/Version Control.docx
+++ b/Documentation/Version Control.docx
@@ -149,17 +149,7 @@
           <w:sz w:val="22"/>
           <w:szCs w:val="22"/>
         </w:rPr>
-        <w:t xml:space="preserve">If any changes need to be made, it will be made, and a new updated version will be posted on one drive. No versions </w:t>
-      </w:r>
-      <w:bookmarkStart w:id="0" w:name="_GoBack"/>
-      <w:bookmarkEnd w:id="0"/>
-      <w:r>
-        <w:rPr>
-          <w:rFonts w:asciiTheme="minorHAnsi" w:hAnsiTheme="minorHAnsi" w:cstheme="minorHAnsi"/>
-          <w:sz w:val="22"/>
-          <w:szCs w:val="22"/>
-        </w:rPr>
-        <w:t>on one drive are to be deleted by any team member.</w:t>
+        <w:t>If any changes need to be made, it will be made, and a new updated version will be posted on one drive. No versions on one drive are to be deleted by any team member.</w:t>
       </w:r>
     </w:p>
     <w:p>
@@ -406,23 +396,13 @@
                 <w:szCs w:val="22"/>
               </w:rPr>
             </w:pPr>
-            <w:proofErr w:type="spellStart"/>
-            <w:r>
-              <w:rPr>
-                <w:rFonts w:asciiTheme="minorHAnsi" w:hAnsiTheme="minorHAnsi" w:cstheme="minorHAnsi"/>
-                <w:sz w:val="22"/>
-                <w:szCs w:val="22"/>
-              </w:rPr>
-              <w:t>Hieu</w:t>
-            </w:r>
-            <w:proofErr w:type="spellEnd"/>
-            <w:r>
-              <w:rPr>
-                <w:rFonts w:asciiTheme="minorHAnsi" w:hAnsiTheme="minorHAnsi" w:cstheme="minorHAnsi"/>
-                <w:sz w:val="22"/>
-                <w:szCs w:val="22"/>
-              </w:rPr>
-              <w:t xml:space="preserve"> Hanh Tran</w:t>
+            <w:r>
+              <w:rPr>
+                <w:rFonts w:asciiTheme="minorHAnsi" w:hAnsiTheme="minorHAnsi" w:cstheme="minorHAnsi"/>
+                <w:sz w:val="22"/>
+                <w:szCs w:val="22"/>
+              </w:rPr>
+              <w:t>Hieu Hanh Tran</w:t>
             </w:r>
           </w:p>
         </w:tc>
@@ -518,23 +498,13 @@
                 <w:szCs w:val="22"/>
               </w:rPr>
             </w:pPr>
-            <w:proofErr w:type="spellStart"/>
-            <w:r>
-              <w:rPr>
-                <w:rFonts w:asciiTheme="minorHAnsi" w:hAnsiTheme="minorHAnsi" w:cstheme="minorHAnsi"/>
-                <w:sz w:val="22"/>
-                <w:szCs w:val="22"/>
-              </w:rPr>
-              <w:t>Hieu</w:t>
-            </w:r>
-            <w:proofErr w:type="spellEnd"/>
-            <w:r>
-              <w:rPr>
-                <w:rFonts w:asciiTheme="minorHAnsi" w:hAnsiTheme="minorHAnsi" w:cstheme="minorHAnsi"/>
-                <w:sz w:val="22"/>
-                <w:szCs w:val="22"/>
-              </w:rPr>
-              <w:t xml:space="preserve"> Hanh Tran, Shirish Maharjan, Arik Maharjan</w:t>
+            <w:r>
+              <w:rPr>
+                <w:rFonts w:asciiTheme="minorHAnsi" w:hAnsiTheme="minorHAnsi" w:cstheme="minorHAnsi"/>
+                <w:sz w:val="22"/>
+                <w:szCs w:val="22"/>
+              </w:rPr>
+              <w:t>Hieu Hanh Tran, Shirish Maharjan, Arik Maharjan</w:t>
             </w:r>
           </w:p>
         </w:tc>
@@ -703,23 +673,13 @@
                 <w:szCs w:val="22"/>
               </w:rPr>
             </w:pPr>
-            <w:proofErr w:type="spellStart"/>
-            <w:r>
-              <w:rPr>
-                <w:rFonts w:asciiTheme="minorHAnsi" w:hAnsiTheme="minorHAnsi" w:cstheme="minorHAnsi"/>
-                <w:sz w:val="22"/>
-                <w:szCs w:val="22"/>
-              </w:rPr>
-              <w:t>Hieu</w:t>
-            </w:r>
-            <w:proofErr w:type="spellEnd"/>
-            <w:r>
-              <w:rPr>
-                <w:rFonts w:asciiTheme="minorHAnsi" w:hAnsiTheme="minorHAnsi" w:cstheme="minorHAnsi"/>
-                <w:sz w:val="22"/>
-                <w:szCs w:val="22"/>
-              </w:rPr>
-              <w:t xml:space="preserve"> Hanh Tran</w:t>
+            <w:r>
+              <w:rPr>
+                <w:rFonts w:asciiTheme="minorHAnsi" w:hAnsiTheme="minorHAnsi" w:cstheme="minorHAnsi"/>
+                <w:sz w:val="22"/>
+                <w:szCs w:val="22"/>
+              </w:rPr>
+              <w:t>Hieu Hanh Tran</w:t>
             </w:r>
           </w:p>
         </w:tc>
@@ -1599,23 +1559,13 @@
                 <w:szCs w:val="22"/>
               </w:rPr>
             </w:pPr>
-            <w:proofErr w:type="spellStart"/>
-            <w:r>
-              <w:rPr>
-                <w:rFonts w:asciiTheme="minorHAnsi" w:hAnsiTheme="minorHAnsi" w:cstheme="minorHAnsi"/>
-                <w:sz w:val="22"/>
-                <w:szCs w:val="22"/>
-              </w:rPr>
-              <w:t>Hieu</w:t>
-            </w:r>
-            <w:proofErr w:type="spellEnd"/>
-            <w:r>
-              <w:rPr>
-                <w:rFonts w:asciiTheme="minorHAnsi" w:hAnsiTheme="minorHAnsi" w:cstheme="minorHAnsi"/>
-                <w:sz w:val="22"/>
-                <w:szCs w:val="22"/>
-              </w:rPr>
-              <w:t xml:space="preserve"> Hanh Tran</w:t>
+            <w:r>
+              <w:rPr>
+                <w:rFonts w:asciiTheme="minorHAnsi" w:hAnsiTheme="minorHAnsi" w:cstheme="minorHAnsi"/>
+                <w:sz w:val="22"/>
+                <w:szCs w:val="22"/>
+              </w:rPr>
+              <w:t>Hieu Hanh Tran</w:t>
             </w:r>
           </w:p>
         </w:tc>
@@ -2058,7 +2008,7 @@
                 <w:sz w:val="22"/>
                 <w:szCs w:val="22"/>
               </w:rPr>
-              <w:t>Updated milestones for iteration 1</w:t>
+              <w:t>Add more tasks the Iteration I-1 in Project Milestones and Objectives part  such as Risk List, master Test Plan, etc.</w:t>
             </w:r>
           </w:p>
           <w:p>
@@ -2081,7 +2031,7 @@
                 <w:sz w:val="22"/>
                 <w:szCs w:val="22"/>
               </w:rPr>
-              <w:t>Updated deployment section (adding information about beta testing)</w:t>
+              <w:t>Add more information about the features of the System.</w:t>
             </w:r>
           </w:p>
           <w:p>
@@ -2104,7 +2054,99 @@
                 <w:sz w:val="22"/>
                 <w:szCs w:val="22"/>
               </w:rPr>
-              <w:t>Updated Project Practices and measurement section (removing detailed information about the Unified Process and referencing it to the project proposal)</w:t>
+              <w:t>The Project Plan should not use the words such as “Head of” because those words only used for an organisation or department.</w:t>
+            </w:r>
+          </w:p>
+          <w:p>
+            <w:pPr>
+              <w:pStyle w:val="ListParagraph"/>
+              <w:numPr>
+                <w:ilvl w:val="0"/>
+                <w:numId w:val="5"/>
+              </w:numPr>
+              <w:jc w:val="both"/>
+              <w:rPr>
+                <w:rFonts w:asciiTheme="minorHAnsi" w:hAnsiTheme="minorHAnsi" w:cstheme="minorHAnsi"/>
+                <w:sz w:val="22"/>
+                <w:szCs w:val="22"/>
+              </w:rPr>
+            </w:pPr>
+            <w:r>
+              <w:rPr>
+                <w:rFonts w:asciiTheme="minorHAnsi" w:hAnsiTheme="minorHAnsi" w:cstheme="minorHAnsi"/>
+                <w:sz w:val="22"/>
+                <w:szCs w:val="22"/>
+              </w:rPr>
+              <w:t>Deployment section should be improved the testing phase. (the porject should be tested and get the feedback from other teams or stakeholders).</w:t>
+            </w:r>
+          </w:p>
+          <w:p>
+            <w:pPr>
+              <w:pStyle w:val="ListParagraph"/>
+              <w:numPr>
+                <w:ilvl w:val="0"/>
+                <w:numId w:val="5"/>
+              </w:numPr>
+              <w:jc w:val="both"/>
+              <w:rPr>
+                <w:rFonts w:asciiTheme="minorHAnsi" w:hAnsiTheme="minorHAnsi" w:cstheme="minorHAnsi"/>
+                <w:sz w:val="22"/>
+                <w:szCs w:val="22"/>
+              </w:rPr>
+            </w:pPr>
+            <w:r>
+              <w:rPr>
+                <w:rFonts w:asciiTheme="minorHAnsi" w:hAnsiTheme="minorHAnsi" w:cstheme="minorHAnsi"/>
+                <w:sz w:val="22"/>
+                <w:szCs w:val="22"/>
+              </w:rPr>
+              <w:t>Add more role for each team member instead of 1 member only assign 1 role.</w:t>
+            </w:r>
+          </w:p>
+          <w:p>
+            <w:pPr>
+              <w:pStyle w:val="ListParagraph"/>
+              <w:numPr>
+                <w:ilvl w:val="0"/>
+                <w:numId w:val="5"/>
+              </w:numPr>
+              <w:jc w:val="both"/>
+              <w:rPr>
+                <w:rFonts w:asciiTheme="minorHAnsi" w:hAnsiTheme="minorHAnsi" w:cstheme="minorHAnsi"/>
+                <w:sz w:val="22"/>
+                <w:szCs w:val="22"/>
+              </w:rPr>
+            </w:pPr>
+            <w:r>
+              <w:rPr>
+                <w:rFonts w:asciiTheme="minorHAnsi" w:hAnsiTheme="minorHAnsi" w:cstheme="minorHAnsi"/>
+                <w:sz w:val="22"/>
+                <w:szCs w:val="22"/>
+              </w:rPr>
+              <w:t>Project Practices and Measurements should be fixed by giving the shorter description but need to be reference to the Project Proposal.</w:t>
+            </w:r>
+          </w:p>
+          <w:p>
+            <w:pPr>
+              <w:pStyle w:val="ListParagraph"/>
+              <w:numPr>
+                <w:ilvl w:val="0"/>
+                <w:numId w:val="5"/>
+              </w:numPr>
+              <w:jc w:val="both"/>
+              <w:rPr>
+                <w:rFonts w:asciiTheme="minorHAnsi" w:hAnsiTheme="minorHAnsi" w:cstheme="minorHAnsi"/>
+                <w:sz w:val="22"/>
+                <w:szCs w:val="22"/>
+              </w:rPr>
+            </w:pPr>
+            <w:r>
+              <w:rPr>
+                <w:rFonts w:asciiTheme="minorHAnsi" w:hAnsiTheme="minorHAnsi" w:cstheme="minorHAnsi"/>
+                <w:sz w:val="22"/>
+                <w:szCs w:val="22"/>
+              </w:rPr>
+              <w:t>Add Gantt Chart for the Project Practices and Measurements.</w:t>
             </w:r>
           </w:p>
         </w:tc>
@@ -2127,7 +2169,455 @@
                 <w:sz w:val="22"/>
                 <w:szCs w:val="22"/>
               </w:rPr>
-              <w:t>14/03/2017</w:t>
+              <w:t>14/03/201</w:t>
+            </w:r>
+            <w:r>
+              <w:rPr>
+                <w:rFonts w:asciiTheme="minorHAnsi" w:hAnsiTheme="minorHAnsi" w:cstheme="minorHAnsi"/>
+                <w:sz w:val="22"/>
+                <w:szCs w:val="22"/>
+              </w:rPr>
+              <w:t>8</w:t>
+            </w:r>
+          </w:p>
+        </w:tc>
+        <w:tc>
+          <w:tcPr>
+            <w:tcW w:w="659" w:type="pct"/>
+          </w:tcPr>
+          <w:p>
+            <w:pPr>
+              <w:jc w:val="both"/>
+              <w:rPr>
+                <w:rFonts w:asciiTheme="minorHAnsi" w:hAnsiTheme="minorHAnsi" w:cstheme="minorHAnsi"/>
+                <w:sz w:val="22"/>
+                <w:szCs w:val="22"/>
+              </w:rPr>
+            </w:pPr>
+            <w:r>
+              <w:rPr>
+                <w:rFonts w:asciiTheme="minorHAnsi" w:hAnsiTheme="minorHAnsi" w:cstheme="minorHAnsi"/>
+                <w:sz w:val="22"/>
+                <w:szCs w:val="22"/>
+              </w:rPr>
+              <w:t>Revised</w:t>
+            </w:r>
+          </w:p>
+        </w:tc>
+      </w:tr>
+      <w:tr>
+        <w:tc>
+          <w:tcPr>
+            <w:tcW w:w="1071" w:type="pct"/>
+          </w:tcPr>
+          <w:p>
+            <w:pPr>
+              <w:jc w:val="both"/>
+              <w:rPr>
+                <w:rFonts w:asciiTheme="minorHAnsi" w:hAnsiTheme="minorHAnsi" w:cstheme="minorHAnsi"/>
+                <w:sz w:val="22"/>
+                <w:szCs w:val="22"/>
+              </w:rPr>
+            </w:pPr>
+            <w:r>
+              <w:rPr>
+                <w:rFonts w:asciiTheme="minorHAnsi" w:hAnsiTheme="minorHAnsi" w:cstheme="minorHAnsi"/>
+                <w:sz w:val="22"/>
+                <w:szCs w:val="22"/>
+              </w:rPr>
+              <w:t>Iteration 1 Plan v1</w:t>
+            </w:r>
+          </w:p>
+        </w:tc>
+        <w:tc>
+          <w:tcPr>
+            <w:tcW w:w="738" w:type="pct"/>
+          </w:tcPr>
+          <w:p>
+            <w:pPr>
+              <w:jc w:val="both"/>
+              <w:rPr>
+                <w:rFonts w:asciiTheme="minorHAnsi" w:hAnsiTheme="minorHAnsi" w:cstheme="minorHAnsi"/>
+                <w:sz w:val="22"/>
+                <w:szCs w:val="22"/>
+              </w:rPr>
+            </w:pPr>
+            <w:r>
+              <w:rPr>
+                <w:rFonts w:asciiTheme="minorHAnsi" w:hAnsiTheme="minorHAnsi" w:cstheme="minorHAnsi"/>
+                <w:sz w:val="22"/>
+                <w:szCs w:val="22"/>
+              </w:rPr>
+              <w:t>Hieu Hanh Tran</w:t>
+            </w:r>
+          </w:p>
+        </w:tc>
+        <w:tc>
+          <w:tcPr>
+            <w:tcW w:w="1678" w:type="pct"/>
+          </w:tcPr>
+          <w:p>
+            <w:pPr>
+              <w:pStyle w:val="ListParagraph"/>
+              <w:numPr>
+                <w:ilvl w:val="0"/>
+                <w:numId w:val="5"/>
+              </w:numPr>
+              <w:jc w:val="both"/>
+              <w:rPr>
+                <w:rFonts w:asciiTheme="minorHAnsi" w:hAnsiTheme="minorHAnsi" w:cstheme="minorHAnsi"/>
+                <w:sz w:val="22"/>
+                <w:szCs w:val="22"/>
+              </w:rPr>
+            </w:pPr>
+            <w:r>
+              <w:rPr>
+                <w:rFonts w:asciiTheme="minorHAnsi" w:hAnsiTheme="minorHAnsi" w:cstheme="minorHAnsi"/>
+                <w:sz w:val="22"/>
+                <w:szCs w:val="22"/>
+              </w:rPr>
+              <w:t>Provide the Key milestones such as milestone and date of each milstone.</w:t>
+            </w:r>
+          </w:p>
+          <w:p>
+            <w:pPr>
+              <w:pStyle w:val="ListParagraph"/>
+              <w:numPr>
+                <w:ilvl w:val="0"/>
+                <w:numId w:val="5"/>
+              </w:numPr>
+              <w:jc w:val="both"/>
+              <w:rPr>
+                <w:rFonts w:asciiTheme="minorHAnsi" w:hAnsiTheme="minorHAnsi" w:cstheme="minorHAnsi"/>
+                <w:sz w:val="22"/>
+                <w:szCs w:val="22"/>
+              </w:rPr>
+            </w:pPr>
+            <w:r>
+              <w:rPr>
+                <w:rFonts w:asciiTheme="minorHAnsi" w:hAnsiTheme="minorHAnsi" w:cstheme="minorHAnsi"/>
+                <w:sz w:val="22"/>
+                <w:szCs w:val="22"/>
+              </w:rPr>
+              <w:t>Prove the high-level objectives of the Iteration 1.</w:t>
+            </w:r>
+          </w:p>
+          <w:p>
+            <w:pPr>
+              <w:pStyle w:val="ListParagraph"/>
+              <w:numPr>
+                <w:ilvl w:val="0"/>
+                <w:numId w:val="5"/>
+              </w:numPr>
+              <w:jc w:val="both"/>
+              <w:rPr>
+                <w:rFonts w:asciiTheme="minorHAnsi" w:hAnsiTheme="minorHAnsi" w:cstheme="minorHAnsi"/>
+                <w:sz w:val="22"/>
+                <w:szCs w:val="22"/>
+              </w:rPr>
+            </w:pPr>
+            <w:r>
+              <w:rPr>
+                <w:rFonts w:asciiTheme="minorHAnsi" w:hAnsiTheme="minorHAnsi" w:cstheme="minorHAnsi"/>
+                <w:sz w:val="22"/>
+                <w:szCs w:val="22"/>
+              </w:rPr>
+              <w:t>Provide the Work Item assignments to give the details of the task such as who will assign for the task, priority of the task, etc.</w:t>
+            </w:r>
+          </w:p>
+          <w:p>
+            <w:pPr>
+              <w:pStyle w:val="ListParagraph"/>
+              <w:numPr>
+                <w:ilvl w:val="0"/>
+                <w:numId w:val="5"/>
+              </w:numPr>
+              <w:jc w:val="both"/>
+              <w:rPr>
+                <w:rFonts w:asciiTheme="minorHAnsi" w:hAnsiTheme="minorHAnsi" w:cstheme="minorHAnsi"/>
+                <w:sz w:val="22"/>
+                <w:szCs w:val="22"/>
+              </w:rPr>
+            </w:pPr>
+            <w:r>
+              <w:rPr>
+                <w:rFonts w:asciiTheme="minorHAnsi" w:hAnsiTheme="minorHAnsi" w:cstheme="minorHAnsi"/>
+                <w:sz w:val="22"/>
+                <w:szCs w:val="22"/>
+              </w:rPr>
+              <w:t>Provide the issues when doing the Iteration.</w:t>
+            </w:r>
+          </w:p>
+          <w:p>
+            <w:pPr>
+              <w:pStyle w:val="ListParagraph"/>
+              <w:numPr>
+                <w:ilvl w:val="0"/>
+                <w:numId w:val="5"/>
+              </w:numPr>
+              <w:jc w:val="both"/>
+              <w:rPr>
+                <w:rFonts w:asciiTheme="minorHAnsi" w:hAnsiTheme="minorHAnsi" w:cstheme="minorHAnsi"/>
+                <w:sz w:val="22"/>
+                <w:szCs w:val="22"/>
+              </w:rPr>
+            </w:pPr>
+            <w:r>
+              <w:rPr>
+                <w:rFonts w:asciiTheme="minorHAnsi" w:hAnsiTheme="minorHAnsi" w:cstheme="minorHAnsi"/>
+                <w:sz w:val="22"/>
+                <w:szCs w:val="22"/>
+              </w:rPr>
+              <w:lastRenderedPageBreak/>
+              <w:t>Provide the evaluation criteria for the Iteration 1.</w:t>
+            </w:r>
+          </w:p>
+          <w:p>
+            <w:pPr>
+              <w:pStyle w:val="ListParagraph"/>
+              <w:numPr>
+                <w:ilvl w:val="0"/>
+                <w:numId w:val="5"/>
+              </w:numPr>
+              <w:jc w:val="both"/>
+              <w:rPr>
+                <w:rFonts w:asciiTheme="minorHAnsi" w:hAnsiTheme="minorHAnsi" w:cstheme="minorHAnsi"/>
+                <w:sz w:val="22"/>
+                <w:szCs w:val="22"/>
+              </w:rPr>
+            </w:pPr>
+            <w:r>
+              <w:rPr>
+                <w:rFonts w:asciiTheme="minorHAnsi" w:hAnsiTheme="minorHAnsi" w:cstheme="minorHAnsi"/>
+                <w:sz w:val="22"/>
+                <w:szCs w:val="22"/>
+              </w:rPr>
+              <w:t>Orivude the assess ments which is used for capturing and communicating results and actions from assessments.</w:t>
+            </w:r>
+          </w:p>
+        </w:tc>
+        <w:tc>
+          <w:tcPr>
+            <w:tcW w:w="854" w:type="pct"/>
+          </w:tcPr>
+          <w:p>
+            <w:pPr>
+              <w:jc w:val="both"/>
+              <w:rPr>
+                <w:rFonts w:asciiTheme="minorHAnsi" w:hAnsiTheme="minorHAnsi" w:cstheme="minorHAnsi"/>
+                <w:sz w:val="22"/>
+                <w:szCs w:val="22"/>
+              </w:rPr>
+            </w:pPr>
+            <w:r>
+              <w:rPr>
+                <w:rFonts w:asciiTheme="minorHAnsi" w:hAnsiTheme="minorHAnsi" w:cstheme="minorHAnsi"/>
+                <w:sz w:val="22"/>
+                <w:szCs w:val="22"/>
+              </w:rPr>
+              <w:lastRenderedPageBreak/>
+              <w:t>10/03/2018</w:t>
+            </w:r>
+          </w:p>
+        </w:tc>
+        <w:tc>
+          <w:tcPr>
+            <w:tcW w:w="659" w:type="pct"/>
+          </w:tcPr>
+          <w:p>
+            <w:pPr>
+              <w:jc w:val="both"/>
+              <w:rPr>
+                <w:rFonts w:asciiTheme="minorHAnsi" w:hAnsiTheme="minorHAnsi" w:cstheme="minorHAnsi"/>
+                <w:sz w:val="22"/>
+                <w:szCs w:val="22"/>
+              </w:rPr>
+            </w:pPr>
+            <w:r>
+              <w:rPr>
+                <w:rFonts w:asciiTheme="minorHAnsi" w:hAnsiTheme="minorHAnsi" w:cstheme="minorHAnsi"/>
+                <w:sz w:val="22"/>
+                <w:szCs w:val="22"/>
+              </w:rPr>
+              <w:t>Draft</w:t>
+            </w:r>
+          </w:p>
+        </w:tc>
+      </w:tr>
+      <w:tr>
+        <w:tc>
+          <w:tcPr>
+            <w:tcW w:w="1071" w:type="pct"/>
+          </w:tcPr>
+          <w:p>
+            <w:pPr>
+              <w:jc w:val="both"/>
+              <w:rPr>
+                <w:rFonts w:asciiTheme="minorHAnsi" w:hAnsiTheme="minorHAnsi" w:cstheme="minorHAnsi"/>
+                <w:sz w:val="22"/>
+                <w:szCs w:val="22"/>
+              </w:rPr>
+            </w:pPr>
+            <w:r>
+              <w:rPr>
+                <w:rFonts w:asciiTheme="minorHAnsi" w:hAnsiTheme="minorHAnsi" w:cstheme="minorHAnsi"/>
+                <w:sz w:val="22"/>
+                <w:szCs w:val="22"/>
+              </w:rPr>
+              <w:t>Iteration 1 Plan v2</w:t>
+            </w:r>
+          </w:p>
+        </w:tc>
+        <w:tc>
+          <w:tcPr>
+            <w:tcW w:w="738" w:type="pct"/>
+          </w:tcPr>
+          <w:p>
+            <w:pPr>
+              <w:jc w:val="both"/>
+              <w:rPr>
+                <w:rFonts w:asciiTheme="minorHAnsi" w:hAnsiTheme="minorHAnsi" w:cstheme="minorHAnsi"/>
+                <w:sz w:val="22"/>
+                <w:szCs w:val="22"/>
+              </w:rPr>
+            </w:pPr>
+            <w:r>
+              <w:rPr>
+                <w:rFonts w:asciiTheme="minorHAnsi" w:hAnsiTheme="minorHAnsi" w:cstheme="minorHAnsi"/>
+                <w:sz w:val="22"/>
+                <w:szCs w:val="22"/>
+              </w:rPr>
+              <w:t>Shirish Maharjan</w:t>
+            </w:r>
+          </w:p>
+        </w:tc>
+        <w:tc>
+          <w:tcPr>
+            <w:tcW w:w="1678" w:type="pct"/>
+          </w:tcPr>
+          <w:p>
+            <w:pPr>
+              <w:pStyle w:val="ListParagraph"/>
+              <w:numPr>
+                <w:ilvl w:val="0"/>
+                <w:numId w:val="5"/>
+              </w:numPr>
+              <w:jc w:val="both"/>
+              <w:rPr>
+                <w:rFonts w:asciiTheme="minorHAnsi" w:hAnsiTheme="minorHAnsi" w:cstheme="minorHAnsi"/>
+                <w:sz w:val="22"/>
+                <w:szCs w:val="22"/>
+              </w:rPr>
+            </w:pPr>
+            <w:r>
+              <w:rPr>
+                <w:rFonts w:asciiTheme="minorHAnsi" w:hAnsiTheme="minorHAnsi" w:cstheme="minorHAnsi"/>
+                <w:sz w:val="22"/>
+                <w:szCs w:val="22"/>
+              </w:rPr>
+              <w:t>Adjust date of Iteration 1 start from 14/03/2018 instead of 12/03/2018.</w:t>
+            </w:r>
+          </w:p>
+          <w:p>
+            <w:pPr>
+              <w:pStyle w:val="ListParagraph"/>
+              <w:numPr>
+                <w:ilvl w:val="0"/>
+                <w:numId w:val="5"/>
+              </w:numPr>
+              <w:jc w:val="both"/>
+              <w:rPr>
+                <w:rFonts w:asciiTheme="minorHAnsi" w:hAnsiTheme="minorHAnsi" w:cstheme="minorHAnsi"/>
+                <w:sz w:val="22"/>
+                <w:szCs w:val="22"/>
+              </w:rPr>
+            </w:pPr>
+            <w:r>
+              <w:rPr>
+                <w:rFonts w:asciiTheme="minorHAnsi" w:hAnsiTheme="minorHAnsi" w:cstheme="minorHAnsi"/>
+                <w:sz w:val="22"/>
+                <w:szCs w:val="22"/>
+              </w:rPr>
+              <w:t>Complete the Assigned name for the tasks in work iten assignments.</w:t>
+            </w:r>
+          </w:p>
+          <w:p>
+            <w:pPr>
+              <w:pStyle w:val="ListParagraph"/>
+              <w:numPr>
+                <w:ilvl w:val="0"/>
+                <w:numId w:val="5"/>
+              </w:numPr>
+              <w:jc w:val="both"/>
+              <w:rPr>
+                <w:rFonts w:asciiTheme="minorHAnsi" w:hAnsiTheme="minorHAnsi" w:cstheme="minorHAnsi"/>
+                <w:sz w:val="22"/>
+                <w:szCs w:val="22"/>
+              </w:rPr>
+            </w:pPr>
+            <w:r>
+              <w:rPr>
+                <w:rFonts w:asciiTheme="minorHAnsi" w:hAnsiTheme="minorHAnsi" w:cstheme="minorHAnsi"/>
+                <w:sz w:val="22"/>
+                <w:szCs w:val="22"/>
+              </w:rPr>
+              <w:t>Add the Es</w:t>
+            </w:r>
+            <w:bookmarkStart w:id="0" w:name="_GoBack"/>
+            <w:bookmarkEnd w:id="0"/>
+            <w:r>
+              <w:rPr>
+                <w:rFonts w:asciiTheme="minorHAnsi" w:hAnsiTheme="minorHAnsi" w:cstheme="minorHAnsi"/>
+                <w:sz w:val="22"/>
+                <w:szCs w:val="22"/>
+              </w:rPr>
+              <w:t>timate Hours Work for each task in Work Item assignments.</w:t>
+            </w:r>
+          </w:p>
+          <w:p>
+            <w:pPr>
+              <w:pStyle w:val="ListParagraph"/>
+              <w:numPr>
+                <w:ilvl w:val="0"/>
+                <w:numId w:val="5"/>
+              </w:numPr>
+              <w:jc w:val="both"/>
+              <w:rPr>
+                <w:rFonts w:asciiTheme="minorHAnsi" w:hAnsiTheme="minorHAnsi" w:cstheme="minorHAnsi"/>
+                <w:sz w:val="22"/>
+                <w:szCs w:val="22"/>
+              </w:rPr>
+            </w:pPr>
+            <w:r>
+              <w:rPr>
+                <w:rFonts w:asciiTheme="minorHAnsi" w:hAnsiTheme="minorHAnsi" w:cstheme="minorHAnsi"/>
+                <w:sz w:val="22"/>
+                <w:szCs w:val="22"/>
+              </w:rPr>
+              <w:t>Complete the Issues part and Assessment part.</w:t>
+            </w:r>
+          </w:p>
+        </w:tc>
+        <w:tc>
+          <w:tcPr>
+            <w:tcW w:w="854" w:type="pct"/>
+          </w:tcPr>
+          <w:p>
+            <w:pPr>
+              <w:jc w:val="both"/>
+              <w:rPr>
+                <w:rFonts w:asciiTheme="minorHAnsi" w:hAnsiTheme="minorHAnsi" w:cstheme="minorHAnsi"/>
+                <w:sz w:val="22"/>
+                <w:szCs w:val="22"/>
+              </w:rPr>
+            </w:pPr>
+            <w:r>
+              <w:rPr>
+                <w:rFonts w:asciiTheme="minorHAnsi" w:hAnsiTheme="minorHAnsi" w:cstheme="minorHAnsi"/>
+                <w:sz w:val="22"/>
+                <w:szCs w:val="22"/>
+              </w:rPr>
+              <w:t>15/03/2018</w:t>
             </w:r>
           </w:p>
         </w:tc>
@@ -2537,6 +3027,118 @@
     </w:lvl>
   </w:abstractNum>
   <w:abstractNum w:abstractNumId="3" w15:restartNumberingAfterBreak="0">
+    <w:nsid w:val="43F2648D"/>
+    <w:multiLevelType w:val="hybridMultilevel"/>
+    <w:tmpl w:val="5B74CA5C"/>
+    <w:lvl w:ilvl="0" w:tplc="762A8F68">
+      <w:numFmt w:val="bullet"/>
+      <w:lvlText w:val="-"/>
+      <w:lvlJc w:val="left"/>
+      <w:pPr>
+        <w:ind w:left="720" w:hanging="360"/>
+      </w:pPr>
+      <w:rPr>
+        <w:rFonts w:ascii="Arial" w:eastAsia="Times New Roman" w:hAnsi="Arial" w:cs="Arial" w:hint="default"/>
+      </w:rPr>
+    </w:lvl>
+    <w:lvl w:ilvl="1" w:tplc="0C090003" w:tentative="1">
+      <w:start w:val="1"/>
+      <w:numFmt w:val="bullet"/>
+      <w:lvlText w:val="o"/>
+      <w:lvlJc w:val="left"/>
+      <w:pPr>
+        <w:ind w:left="1440" w:hanging="360"/>
+      </w:pPr>
+      <w:rPr>
+        <w:rFonts w:ascii="Courier New" w:hAnsi="Courier New" w:cs="Courier New" w:hint="default"/>
+      </w:rPr>
+    </w:lvl>
+    <w:lvl w:ilvl="2" w:tplc="0C090005" w:tentative="1">
+      <w:start w:val="1"/>
+      <w:numFmt w:val="bullet"/>
+      <w:lvlText w:val=""/>
+      <w:lvlJc w:val="left"/>
+      <w:pPr>
+        <w:ind w:left="2160" w:hanging="360"/>
+      </w:pPr>
+      <w:rPr>
+        <w:rFonts w:ascii="Wingdings" w:hAnsi="Wingdings" w:hint="default"/>
+      </w:rPr>
+    </w:lvl>
+    <w:lvl w:ilvl="3" w:tplc="0C090001" w:tentative="1">
+      <w:start w:val="1"/>
+      <w:numFmt w:val="bullet"/>
+      <w:lvlText w:val=""/>
+      <w:lvlJc w:val="left"/>
+      <w:pPr>
+        <w:ind w:left="2880" w:hanging="360"/>
+      </w:pPr>
+      <w:rPr>
+        <w:rFonts w:ascii="Symbol" w:hAnsi="Symbol" w:hint="default"/>
+      </w:rPr>
+    </w:lvl>
+    <w:lvl w:ilvl="4" w:tplc="0C090003" w:tentative="1">
+      <w:start w:val="1"/>
+      <w:numFmt w:val="bullet"/>
+      <w:lvlText w:val="o"/>
+      <w:lvlJc w:val="left"/>
+      <w:pPr>
+        <w:ind w:left="3600" w:hanging="360"/>
+      </w:pPr>
+      <w:rPr>
+        <w:rFonts w:ascii="Courier New" w:hAnsi="Courier New" w:cs="Courier New" w:hint="default"/>
+      </w:rPr>
+    </w:lvl>
+    <w:lvl w:ilvl="5" w:tplc="0C090005" w:tentative="1">
+      <w:start w:val="1"/>
+      <w:numFmt w:val="bullet"/>
+      <w:lvlText w:val=""/>
+      <w:lvlJc w:val="left"/>
+      <w:pPr>
+        <w:ind w:left="4320" w:hanging="360"/>
+      </w:pPr>
+      <w:rPr>
+        <w:rFonts w:ascii="Wingdings" w:hAnsi="Wingdings" w:hint="default"/>
+      </w:rPr>
+    </w:lvl>
+    <w:lvl w:ilvl="6" w:tplc="0C090001" w:tentative="1">
+      <w:start w:val="1"/>
+      <w:numFmt w:val="bullet"/>
+      <w:lvlText w:val=""/>
+      <w:lvlJc w:val="left"/>
+      <w:pPr>
+        <w:ind w:left="5040" w:hanging="360"/>
+      </w:pPr>
+      <w:rPr>
+        <w:rFonts w:ascii="Symbol" w:hAnsi="Symbol" w:hint="default"/>
+      </w:rPr>
+    </w:lvl>
+    <w:lvl w:ilvl="7" w:tplc="0C090003" w:tentative="1">
+      <w:start w:val="1"/>
+      <w:numFmt w:val="bullet"/>
+      <w:lvlText w:val="o"/>
+      <w:lvlJc w:val="left"/>
+      <w:pPr>
+        <w:ind w:left="5760" w:hanging="360"/>
+      </w:pPr>
+      <w:rPr>
+        <w:rFonts w:ascii="Courier New" w:hAnsi="Courier New" w:cs="Courier New" w:hint="default"/>
+      </w:rPr>
+    </w:lvl>
+    <w:lvl w:ilvl="8" w:tplc="0C090005" w:tentative="1">
+      <w:start w:val="1"/>
+      <w:numFmt w:val="bullet"/>
+      <w:lvlText w:val=""/>
+      <w:lvlJc w:val="left"/>
+      <w:pPr>
+        <w:ind w:left="6480" w:hanging="360"/>
+      </w:pPr>
+      <w:rPr>
+        <w:rFonts w:ascii="Wingdings" w:hAnsi="Wingdings" w:hint="default"/>
+      </w:rPr>
+    </w:lvl>
+  </w:abstractNum>
+  <w:abstractNum w:abstractNumId="4" w15:restartNumberingAfterBreak="0">
     <w:nsid w:val="550B4F31"/>
     <w:multiLevelType w:val="hybridMultilevel"/>
     <w:tmpl w:val="7D3A7A0C"/>
@@ -2649,10 +3251,10 @@
       </w:rPr>
     </w:lvl>
   </w:abstractNum>
-  <w:abstractNum w:abstractNumId="4" w15:restartNumberingAfterBreak="0">
+  <w:abstractNum w:abstractNumId="5" w15:restartNumberingAfterBreak="0">
     <w:nsid w:val="57FC2AC8"/>
     <w:multiLevelType w:val="hybridMultilevel"/>
-    <w:tmpl w:val="24BE0B02"/>
+    <w:tmpl w:val="FA66AAE8"/>
     <w:lvl w:ilvl="0" w:tplc="0C090001">
       <w:start w:val="1"/>
       <w:numFmt w:val="bullet"/>
@@ -2762,7 +3364,7 @@
       </w:rPr>
     </w:lvl>
   </w:abstractNum>
-  <w:abstractNum w:abstractNumId="5" w15:restartNumberingAfterBreak="0">
+  <w:abstractNum w:abstractNumId="6" w15:restartNumberingAfterBreak="0">
     <w:nsid w:val="73AD14E2"/>
     <w:multiLevelType w:val="hybridMultilevel"/>
     <w:tmpl w:val="1FD0CF0A"/>
@@ -2875,7 +3477,7 @@
     </w:lvl>
   </w:abstractNum>
   <w:num w:numId="1">
-    <w:abstractNumId w:val="5"/>
+    <w:abstractNumId w:val="6"/>
   </w:num>
   <w:num w:numId="2">
     <w:abstractNumId w:val="0"/>
@@ -2887,9 +3489,12 @@
     <w:abstractNumId w:val="1"/>
   </w:num>
   <w:num w:numId="5">
+    <w:abstractNumId w:val="5"/>
+  </w:num>
+  <w:num w:numId="6">
     <w:abstractNumId w:val="4"/>
   </w:num>
-  <w:num w:numId="6">
+  <w:num w:numId="7">
     <w:abstractNumId w:val="3"/>
   </w:num>
 </w:numbering>

</xml_diff>

<commit_message>
updated in version control
updated version control about the creation of short use case description 1.1
</commit_message>
<xml_diff>
--- a/Documentation/Version Control.docx
+++ b/Documentation/Version Control.docx
@@ -722,13 +722,23 @@
                 <w:szCs w:val="22"/>
               </w:rPr>
             </w:pPr>
-            <w:r>
-              <w:rPr>
-                <w:rFonts w:asciiTheme="minorHAnsi" w:hAnsiTheme="minorHAnsi" w:cstheme="minorHAnsi"/>
-                <w:sz w:val="22"/>
-                <w:szCs w:val="22"/>
-              </w:rPr>
-              <w:t>Hieu Hanh Tran</w:t>
+            <w:proofErr w:type="spellStart"/>
+            <w:r>
+              <w:rPr>
+                <w:rFonts w:asciiTheme="minorHAnsi" w:hAnsiTheme="minorHAnsi" w:cstheme="minorHAnsi"/>
+                <w:sz w:val="22"/>
+                <w:szCs w:val="22"/>
+              </w:rPr>
+              <w:t>Hieu</w:t>
+            </w:r>
+            <w:proofErr w:type="spellEnd"/>
+            <w:r>
+              <w:rPr>
+                <w:rFonts w:asciiTheme="minorHAnsi" w:hAnsiTheme="minorHAnsi" w:cstheme="minorHAnsi"/>
+                <w:sz w:val="22"/>
+                <w:szCs w:val="22"/>
+              </w:rPr>
+              <w:t xml:space="preserve"> Hanh Tran</w:t>
             </w:r>
           </w:p>
         </w:tc>
@@ -824,13 +834,41 @@
                 <w:szCs w:val="22"/>
               </w:rPr>
             </w:pPr>
-            <w:r>
-              <w:rPr>
-                <w:rFonts w:asciiTheme="minorHAnsi" w:hAnsiTheme="minorHAnsi" w:cstheme="minorHAnsi"/>
-                <w:sz w:val="22"/>
-                <w:szCs w:val="22"/>
-              </w:rPr>
-              <w:t>Hieu Hanh Tran, Shirish Maharjan, Arik Maharjan</w:t>
+            <w:proofErr w:type="spellStart"/>
+            <w:r>
+              <w:rPr>
+                <w:rFonts w:asciiTheme="minorHAnsi" w:hAnsiTheme="minorHAnsi" w:cstheme="minorHAnsi"/>
+                <w:sz w:val="22"/>
+                <w:szCs w:val="22"/>
+              </w:rPr>
+              <w:t>Hieu</w:t>
+            </w:r>
+            <w:proofErr w:type="spellEnd"/>
+            <w:r>
+              <w:rPr>
+                <w:rFonts w:asciiTheme="minorHAnsi" w:hAnsiTheme="minorHAnsi" w:cstheme="minorHAnsi"/>
+                <w:sz w:val="22"/>
+                <w:szCs w:val="22"/>
+              </w:rPr>
+              <w:t xml:space="preserve"> Hanh Tran, </w:t>
+            </w:r>
+            <w:proofErr w:type="spellStart"/>
+            <w:r>
+              <w:rPr>
+                <w:rFonts w:asciiTheme="minorHAnsi" w:hAnsiTheme="minorHAnsi" w:cstheme="minorHAnsi"/>
+                <w:sz w:val="22"/>
+                <w:szCs w:val="22"/>
+              </w:rPr>
+              <w:t>Shirish</w:t>
+            </w:r>
+            <w:proofErr w:type="spellEnd"/>
+            <w:r>
+              <w:rPr>
+                <w:rFonts w:asciiTheme="minorHAnsi" w:hAnsiTheme="minorHAnsi" w:cstheme="minorHAnsi"/>
+                <w:sz w:val="22"/>
+                <w:szCs w:val="22"/>
+              </w:rPr>
+              <w:t xml:space="preserve"> Maharjan, Arik Maharjan</w:t>
             </w:r>
           </w:p>
         </w:tc>
@@ -1007,13 +1045,23 @@
                 <w:szCs w:val="22"/>
               </w:rPr>
             </w:pPr>
-            <w:r>
-              <w:rPr>
-                <w:rFonts w:asciiTheme="minorHAnsi" w:hAnsiTheme="minorHAnsi" w:cstheme="minorHAnsi"/>
-                <w:sz w:val="22"/>
-                <w:szCs w:val="22"/>
-              </w:rPr>
-              <w:t>Hieu Hanh Tran</w:t>
+            <w:proofErr w:type="spellStart"/>
+            <w:r>
+              <w:rPr>
+                <w:rFonts w:asciiTheme="minorHAnsi" w:hAnsiTheme="minorHAnsi" w:cstheme="minorHAnsi"/>
+                <w:sz w:val="22"/>
+                <w:szCs w:val="22"/>
+              </w:rPr>
+              <w:t>Hieu</w:t>
+            </w:r>
+            <w:proofErr w:type="spellEnd"/>
+            <w:r>
+              <w:rPr>
+                <w:rFonts w:asciiTheme="minorHAnsi" w:hAnsiTheme="minorHAnsi" w:cstheme="minorHAnsi"/>
+                <w:sz w:val="22"/>
+                <w:szCs w:val="22"/>
+              </w:rPr>
+              <w:t xml:space="preserve"> Hanh Tran</w:t>
             </w:r>
           </w:p>
         </w:tc>
@@ -1304,13 +1352,23 @@
                 <w:szCs w:val="22"/>
               </w:rPr>
             </w:pPr>
-            <w:r>
-              <w:rPr>
-                <w:rFonts w:asciiTheme="minorHAnsi" w:hAnsiTheme="minorHAnsi" w:cstheme="minorHAnsi"/>
-                <w:sz w:val="22"/>
-                <w:szCs w:val="22"/>
-              </w:rPr>
-              <w:t>Shirish Maharjan</w:t>
+            <w:proofErr w:type="spellStart"/>
+            <w:r>
+              <w:rPr>
+                <w:rFonts w:asciiTheme="minorHAnsi" w:hAnsiTheme="minorHAnsi" w:cstheme="minorHAnsi"/>
+                <w:sz w:val="22"/>
+                <w:szCs w:val="22"/>
+              </w:rPr>
+              <w:t>Shirish</w:t>
+            </w:r>
+            <w:proofErr w:type="spellEnd"/>
+            <w:r>
+              <w:rPr>
+                <w:rFonts w:asciiTheme="minorHAnsi" w:hAnsiTheme="minorHAnsi" w:cstheme="minorHAnsi"/>
+                <w:sz w:val="22"/>
+                <w:szCs w:val="22"/>
+              </w:rPr>
+              <w:t xml:space="preserve"> Maharjan</w:t>
             </w:r>
           </w:p>
         </w:tc>
@@ -1600,7 +1658,25 @@
                 <w:szCs w:val="22"/>
               </w:rPr>
               <w:lastRenderedPageBreak/>
-              <w:t>In the conflict resolution should mention that the project manager would be incharge when having the conflicts between team members.</w:t>
+              <w:t xml:space="preserve">In the conflict resolution should mention that the project manager would be </w:t>
+            </w:r>
+            <w:proofErr w:type="spellStart"/>
+            <w:r>
+              <w:rPr>
+                <w:rFonts w:asciiTheme="minorHAnsi" w:hAnsiTheme="minorHAnsi" w:cstheme="minorHAnsi"/>
+                <w:sz w:val="22"/>
+                <w:szCs w:val="22"/>
+              </w:rPr>
+              <w:t>incharge</w:t>
+            </w:r>
+            <w:proofErr w:type="spellEnd"/>
+            <w:r>
+              <w:rPr>
+                <w:rFonts w:asciiTheme="minorHAnsi" w:hAnsiTheme="minorHAnsi" w:cstheme="minorHAnsi"/>
+                <w:sz w:val="22"/>
+                <w:szCs w:val="22"/>
+              </w:rPr>
+              <w:t xml:space="preserve"> when having the conflicts between team members.</w:t>
             </w:r>
           </w:p>
           <w:p>
@@ -1721,13 +1797,23 @@
                 <w:szCs w:val="22"/>
               </w:rPr>
             </w:pPr>
-            <w:r>
-              <w:rPr>
-                <w:rFonts w:asciiTheme="minorHAnsi" w:hAnsiTheme="minorHAnsi" w:cstheme="minorHAnsi"/>
-                <w:sz w:val="22"/>
-                <w:szCs w:val="22"/>
-              </w:rPr>
-              <w:t>Shirish Maharjan</w:t>
+            <w:proofErr w:type="spellStart"/>
+            <w:r>
+              <w:rPr>
+                <w:rFonts w:asciiTheme="minorHAnsi" w:hAnsiTheme="minorHAnsi" w:cstheme="minorHAnsi"/>
+                <w:sz w:val="22"/>
+                <w:szCs w:val="22"/>
+              </w:rPr>
+              <w:t>Shirish</w:t>
+            </w:r>
+            <w:proofErr w:type="spellEnd"/>
+            <w:r>
+              <w:rPr>
+                <w:rFonts w:asciiTheme="minorHAnsi" w:hAnsiTheme="minorHAnsi" w:cstheme="minorHAnsi"/>
+                <w:sz w:val="22"/>
+                <w:szCs w:val="22"/>
+              </w:rPr>
+              <w:t xml:space="preserve"> Maharjan</w:t>
             </w:r>
           </w:p>
         </w:tc>
@@ -1943,13 +2029,23 @@
                 <w:szCs w:val="22"/>
               </w:rPr>
             </w:pPr>
-            <w:r>
-              <w:rPr>
-                <w:rFonts w:asciiTheme="minorHAnsi" w:hAnsiTheme="minorHAnsi" w:cstheme="minorHAnsi"/>
-                <w:sz w:val="22"/>
-                <w:szCs w:val="22"/>
-              </w:rPr>
-              <w:t>Shirish Maharjan</w:t>
+            <w:proofErr w:type="spellStart"/>
+            <w:r>
+              <w:rPr>
+                <w:rFonts w:asciiTheme="minorHAnsi" w:hAnsiTheme="minorHAnsi" w:cstheme="minorHAnsi"/>
+                <w:sz w:val="22"/>
+                <w:szCs w:val="22"/>
+              </w:rPr>
+              <w:t>Shirish</w:t>
+            </w:r>
+            <w:proofErr w:type="spellEnd"/>
+            <w:r>
+              <w:rPr>
+                <w:rFonts w:asciiTheme="minorHAnsi" w:hAnsiTheme="minorHAnsi" w:cstheme="minorHAnsi"/>
+                <w:sz w:val="22"/>
+                <w:szCs w:val="22"/>
+              </w:rPr>
+              <w:t xml:space="preserve"> Maharjan</w:t>
             </w:r>
           </w:p>
         </w:tc>
@@ -2119,13 +2215,23 @@
                 <w:szCs w:val="22"/>
               </w:rPr>
             </w:pPr>
-            <w:r>
-              <w:rPr>
-                <w:rFonts w:asciiTheme="minorHAnsi" w:hAnsiTheme="minorHAnsi" w:cstheme="minorHAnsi"/>
-                <w:sz w:val="22"/>
-                <w:szCs w:val="22"/>
-              </w:rPr>
-              <w:t>Hieu Hanh Tran</w:t>
+            <w:proofErr w:type="spellStart"/>
+            <w:r>
+              <w:rPr>
+                <w:rFonts w:asciiTheme="minorHAnsi" w:hAnsiTheme="minorHAnsi" w:cstheme="minorHAnsi"/>
+                <w:sz w:val="22"/>
+                <w:szCs w:val="22"/>
+              </w:rPr>
+              <w:t>Hieu</w:t>
+            </w:r>
+            <w:proofErr w:type="spellEnd"/>
+            <w:r>
+              <w:rPr>
+                <w:rFonts w:asciiTheme="minorHAnsi" w:hAnsiTheme="minorHAnsi" w:cstheme="minorHAnsi"/>
+                <w:sz w:val="22"/>
+                <w:szCs w:val="22"/>
+              </w:rPr>
+              <w:t xml:space="preserve"> Hanh Tran</w:t>
             </w:r>
           </w:p>
         </w:tc>
@@ -2398,13 +2504,23 @@
                 <w:szCs w:val="22"/>
               </w:rPr>
             </w:pPr>
-            <w:r>
-              <w:rPr>
-                <w:rFonts w:asciiTheme="minorHAnsi" w:hAnsiTheme="minorHAnsi" w:cstheme="minorHAnsi"/>
-                <w:sz w:val="22"/>
-                <w:szCs w:val="22"/>
-              </w:rPr>
-              <w:t xml:space="preserve">Shirish Maharjan </w:t>
+            <w:proofErr w:type="spellStart"/>
+            <w:r>
+              <w:rPr>
+                <w:rFonts w:asciiTheme="minorHAnsi" w:hAnsiTheme="minorHAnsi" w:cstheme="minorHAnsi"/>
+                <w:sz w:val="22"/>
+                <w:szCs w:val="22"/>
+              </w:rPr>
+              <w:t>Shirish</w:t>
+            </w:r>
+            <w:proofErr w:type="spellEnd"/>
+            <w:r>
+              <w:rPr>
+                <w:rFonts w:asciiTheme="minorHAnsi" w:hAnsiTheme="minorHAnsi" w:cstheme="minorHAnsi"/>
+                <w:sz w:val="22"/>
+                <w:szCs w:val="22"/>
+              </w:rPr>
+              <w:t xml:space="preserve"> Maharjan </w:t>
             </w:r>
           </w:p>
         </w:tc>
@@ -2551,13 +2667,23 @@
                 <w:szCs w:val="22"/>
               </w:rPr>
             </w:pPr>
-            <w:r>
-              <w:rPr>
-                <w:rFonts w:asciiTheme="minorHAnsi" w:hAnsiTheme="minorHAnsi" w:cstheme="minorHAnsi"/>
-                <w:sz w:val="22"/>
-                <w:szCs w:val="22"/>
-              </w:rPr>
-              <w:t>Shirish Maharjan</w:t>
+            <w:proofErr w:type="spellStart"/>
+            <w:r>
+              <w:rPr>
+                <w:rFonts w:asciiTheme="minorHAnsi" w:hAnsiTheme="minorHAnsi" w:cstheme="minorHAnsi"/>
+                <w:sz w:val="22"/>
+                <w:szCs w:val="22"/>
+              </w:rPr>
+              <w:t>Shirish</w:t>
+            </w:r>
+            <w:proofErr w:type="spellEnd"/>
+            <w:r>
+              <w:rPr>
+                <w:rFonts w:asciiTheme="minorHAnsi" w:hAnsiTheme="minorHAnsi" w:cstheme="minorHAnsi"/>
+                <w:sz w:val="22"/>
+                <w:szCs w:val="22"/>
+              </w:rPr>
+              <w:t xml:space="preserve"> Maharjan</w:t>
             </w:r>
           </w:p>
         </w:tc>
@@ -2670,7 +2796,25 @@
                 <w:sz w:val="22"/>
                 <w:szCs w:val="22"/>
               </w:rPr>
-              <w:t>Deployment section should be improved the testing phase. (the porject should be tested and get the feedback from other teams or stakeholders).</w:t>
+              <w:t xml:space="preserve">Deployment section should be improved the testing phase. (the </w:t>
+            </w:r>
+            <w:proofErr w:type="spellStart"/>
+            <w:r>
+              <w:rPr>
+                <w:rFonts w:asciiTheme="minorHAnsi" w:hAnsiTheme="minorHAnsi" w:cstheme="minorHAnsi"/>
+                <w:sz w:val="22"/>
+                <w:szCs w:val="22"/>
+              </w:rPr>
+              <w:t>porject</w:t>
+            </w:r>
+            <w:proofErr w:type="spellEnd"/>
+            <w:r>
+              <w:rPr>
+                <w:rFonts w:asciiTheme="minorHAnsi" w:hAnsiTheme="minorHAnsi" w:cstheme="minorHAnsi"/>
+                <w:sz w:val="22"/>
+                <w:szCs w:val="22"/>
+              </w:rPr>
+              <w:t xml:space="preserve"> should be tested and get the feedback from other teams or stakeholders).</w:t>
             </w:r>
           </w:p>
           <w:p>
@@ -2854,13 +2998,23 @@
                 <w:szCs w:val="22"/>
               </w:rPr>
             </w:pPr>
-            <w:r>
-              <w:rPr>
-                <w:rFonts w:asciiTheme="minorHAnsi" w:hAnsiTheme="minorHAnsi" w:cstheme="minorHAnsi"/>
-                <w:sz w:val="22"/>
-                <w:szCs w:val="22"/>
-              </w:rPr>
-              <w:t>Hieu Hanh Tran</w:t>
+            <w:proofErr w:type="spellStart"/>
+            <w:r>
+              <w:rPr>
+                <w:rFonts w:asciiTheme="minorHAnsi" w:hAnsiTheme="minorHAnsi" w:cstheme="minorHAnsi"/>
+                <w:sz w:val="22"/>
+                <w:szCs w:val="22"/>
+              </w:rPr>
+              <w:t>Hieu</w:t>
+            </w:r>
+            <w:proofErr w:type="spellEnd"/>
+            <w:r>
+              <w:rPr>
+                <w:rFonts w:asciiTheme="minorHAnsi" w:hAnsiTheme="minorHAnsi" w:cstheme="minorHAnsi"/>
+                <w:sz w:val="22"/>
+                <w:szCs w:val="22"/>
+              </w:rPr>
+              <w:t xml:space="preserve"> Hanh Tran</w:t>
             </w:r>
           </w:p>
         </w:tc>
@@ -3126,13 +3280,23 @@
                 <w:szCs w:val="22"/>
               </w:rPr>
             </w:pPr>
-            <w:r>
-              <w:rPr>
-                <w:rFonts w:asciiTheme="minorHAnsi" w:hAnsiTheme="minorHAnsi" w:cstheme="minorHAnsi"/>
-                <w:sz w:val="22"/>
-                <w:szCs w:val="22"/>
-              </w:rPr>
-              <w:t>Shirish Maharjan</w:t>
+            <w:proofErr w:type="spellStart"/>
+            <w:r>
+              <w:rPr>
+                <w:rFonts w:asciiTheme="minorHAnsi" w:hAnsiTheme="minorHAnsi" w:cstheme="minorHAnsi"/>
+                <w:sz w:val="22"/>
+                <w:szCs w:val="22"/>
+              </w:rPr>
+              <w:t>Shirish</w:t>
+            </w:r>
+            <w:proofErr w:type="spellEnd"/>
+            <w:r>
+              <w:rPr>
+                <w:rFonts w:asciiTheme="minorHAnsi" w:hAnsiTheme="minorHAnsi" w:cstheme="minorHAnsi"/>
+                <w:sz w:val="22"/>
+                <w:szCs w:val="22"/>
+              </w:rPr>
+              <w:t xml:space="preserve"> Maharjan</w:t>
             </w:r>
           </w:p>
         </w:tc>
@@ -3183,7 +3347,25 @@
                 <w:sz w:val="22"/>
                 <w:szCs w:val="22"/>
               </w:rPr>
-              <w:t>Complete the Assigned name for the tasks in work iten assignments.</w:t>
+              <w:t xml:space="preserve">Complete the Assigned name for the tasks in work </w:t>
+            </w:r>
+            <w:proofErr w:type="spellStart"/>
+            <w:r>
+              <w:rPr>
+                <w:rFonts w:asciiTheme="minorHAnsi" w:hAnsiTheme="minorHAnsi" w:cstheme="minorHAnsi"/>
+                <w:sz w:val="22"/>
+                <w:szCs w:val="22"/>
+              </w:rPr>
+              <w:t>iten</w:t>
+            </w:r>
+            <w:proofErr w:type="spellEnd"/>
+            <w:r>
+              <w:rPr>
+                <w:rFonts w:asciiTheme="minorHAnsi" w:hAnsiTheme="minorHAnsi" w:cstheme="minorHAnsi"/>
+                <w:sz w:val="22"/>
+                <w:szCs w:val="22"/>
+              </w:rPr>
+              <w:t xml:space="preserve"> assignments.</w:t>
             </w:r>
           </w:p>
           <w:p>
@@ -3664,6 +3846,14 @@
                 <w:szCs w:val="22"/>
               </w:rPr>
             </w:pPr>
+            <w:r>
+              <w:rPr>
+                <w:rFonts w:asciiTheme="minorHAnsi" w:hAnsiTheme="minorHAnsi" w:cstheme="minorHAnsi"/>
+                <w:sz w:val="22"/>
+                <w:szCs w:val="22"/>
+              </w:rPr>
+              <w:t>Created a Sort Use Case Description 1.1</w:t>
+            </w:r>
           </w:p>
         </w:tc>
         <w:tc>
@@ -3708,7 +3898,7 @@
                 <w:sz w:val="22"/>
                 <w:szCs w:val="22"/>
               </w:rPr>
-              <w:t>In progress</w:t>
+              <w:t>Completed</w:t>
             </w:r>
           </w:p>
         </w:tc>
@@ -3781,54 +3971,54 @@
                 <w:szCs w:val="22"/>
               </w:rPr>
             </w:pPr>
-          </w:p>
-        </w:tc>
-        <w:tc>
-          <w:tcPr>
-            <w:tcW w:w="854" w:type="pct"/>
-          </w:tcPr>
-          <w:p>
-            <w:pPr>
-              <w:jc w:val="both"/>
-              <w:rPr>
-                <w:rFonts w:asciiTheme="minorHAnsi" w:hAnsiTheme="minorHAnsi" w:cstheme="minorHAnsi"/>
-                <w:sz w:val="22"/>
-                <w:szCs w:val="22"/>
-              </w:rPr>
-            </w:pPr>
-            <w:r>
-              <w:rPr>
-                <w:rFonts w:asciiTheme="minorHAnsi" w:hAnsiTheme="minorHAnsi" w:cstheme="minorHAnsi"/>
-                <w:sz w:val="22"/>
-                <w:szCs w:val="22"/>
-              </w:rPr>
-              <w:t>25/03/2018</w:t>
-            </w:r>
-          </w:p>
-        </w:tc>
-        <w:tc>
-          <w:tcPr>
-            <w:tcW w:w="659" w:type="pct"/>
-          </w:tcPr>
-          <w:p>
-            <w:pPr>
-              <w:jc w:val="both"/>
-              <w:rPr>
-                <w:rFonts w:asciiTheme="minorHAnsi" w:hAnsiTheme="minorHAnsi" w:cstheme="minorHAnsi"/>
-                <w:sz w:val="22"/>
-                <w:szCs w:val="22"/>
-              </w:rPr>
-            </w:pPr>
-            <w:r>
-              <w:rPr>
-                <w:rFonts w:asciiTheme="minorHAnsi" w:hAnsiTheme="minorHAnsi" w:cstheme="minorHAnsi"/>
-                <w:sz w:val="22"/>
-                <w:szCs w:val="22"/>
-              </w:rPr>
-              <w:t>In progress</w:t>
-            </w:r>
             <w:bookmarkStart w:id="0" w:name="_GoBack"/>
             <w:bookmarkEnd w:id="0"/>
+          </w:p>
+        </w:tc>
+        <w:tc>
+          <w:tcPr>
+            <w:tcW w:w="854" w:type="pct"/>
+          </w:tcPr>
+          <w:p>
+            <w:pPr>
+              <w:jc w:val="both"/>
+              <w:rPr>
+                <w:rFonts w:asciiTheme="minorHAnsi" w:hAnsiTheme="minorHAnsi" w:cstheme="minorHAnsi"/>
+                <w:sz w:val="22"/>
+                <w:szCs w:val="22"/>
+              </w:rPr>
+            </w:pPr>
+            <w:r>
+              <w:rPr>
+                <w:rFonts w:asciiTheme="minorHAnsi" w:hAnsiTheme="minorHAnsi" w:cstheme="minorHAnsi"/>
+                <w:sz w:val="22"/>
+                <w:szCs w:val="22"/>
+              </w:rPr>
+              <w:t>25/03/2018</w:t>
+            </w:r>
+          </w:p>
+        </w:tc>
+        <w:tc>
+          <w:tcPr>
+            <w:tcW w:w="659" w:type="pct"/>
+          </w:tcPr>
+          <w:p>
+            <w:pPr>
+              <w:jc w:val="both"/>
+              <w:rPr>
+                <w:rFonts w:asciiTheme="minorHAnsi" w:hAnsiTheme="minorHAnsi" w:cstheme="minorHAnsi"/>
+                <w:sz w:val="22"/>
+                <w:szCs w:val="22"/>
+              </w:rPr>
+            </w:pPr>
+            <w:r>
+              <w:rPr>
+                <w:rFonts w:asciiTheme="minorHAnsi" w:hAnsiTheme="minorHAnsi" w:cstheme="minorHAnsi"/>
+                <w:sz w:val="22"/>
+                <w:szCs w:val="22"/>
+              </w:rPr>
+              <w:t>In progress</w:t>
+            </w:r>
           </w:p>
         </w:tc>
       </w:tr>

</xml_diff>

<commit_message>
Add the Master Test Plan Template and Update the Version Control Document
- Add the Master Test Plan
- Update the Version Control Document:
 + Add the version control for Project Vision 1.1 and 1.2
</commit_message>
<xml_diff>
--- a/Documentation/Version Control.docx
+++ b/Documentation/Version Control.docx
@@ -259,8 +259,6 @@
         </w:rPr>
         <w:t xml:space="preserve">first </w:t>
       </w:r>
-      <w:bookmarkStart w:id="0" w:name="_GoBack"/>
-      <w:bookmarkEnd w:id="0"/>
       <w:r>
         <w:rPr>
           <w:rFonts w:asciiTheme="minorHAnsi" w:hAnsiTheme="minorHAnsi" w:cstheme="minorHAnsi"/>
@@ -724,23 +722,13 @@
                 <w:szCs w:val="22"/>
               </w:rPr>
             </w:pPr>
-            <w:proofErr w:type="spellStart"/>
-            <w:r>
-              <w:rPr>
-                <w:rFonts w:asciiTheme="minorHAnsi" w:hAnsiTheme="minorHAnsi" w:cstheme="minorHAnsi"/>
-                <w:sz w:val="22"/>
-                <w:szCs w:val="22"/>
-              </w:rPr>
-              <w:t>Hieu</w:t>
-            </w:r>
-            <w:proofErr w:type="spellEnd"/>
-            <w:r>
-              <w:rPr>
-                <w:rFonts w:asciiTheme="minorHAnsi" w:hAnsiTheme="minorHAnsi" w:cstheme="minorHAnsi"/>
-                <w:sz w:val="22"/>
-                <w:szCs w:val="22"/>
-              </w:rPr>
-              <w:t xml:space="preserve"> Hanh Tran</w:t>
+            <w:r>
+              <w:rPr>
+                <w:rFonts w:asciiTheme="minorHAnsi" w:hAnsiTheme="minorHAnsi" w:cstheme="minorHAnsi"/>
+                <w:sz w:val="22"/>
+                <w:szCs w:val="22"/>
+              </w:rPr>
+              <w:t>Hieu Hanh Tran</w:t>
             </w:r>
           </w:p>
         </w:tc>
@@ -836,23 +824,13 @@
                 <w:szCs w:val="22"/>
               </w:rPr>
             </w:pPr>
-            <w:proofErr w:type="spellStart"/>
-            <w:r>
-              <w:rPr>
-                <w:rFonts w:asciiTheme="minorHAnsi" w:hAnsiTheme="minorHAnsi" w:cstheme="minorHAnsi"/>
-                <w:sz w:val="22"/>
-                <w:szCs w:val="22"/>
-              </w:rPr>
-              <w:t>Hieu</w:t>
-            </w:r>
-            <w:proofErr w:type="spellEnd"/>
-            <w:r>
-              <w:rPr>
-                <w:rFonts w:asciiTheme="minorHAnsi" w:hAnsiTheme="minorHAnsi" w:cstheme="minorHAnsi"/>
-                <w:sz w:val="22"/>
-                <w:szCs w:val="22"/>
-              </w:rPr>
-              <w:t xml:space="preserve"> Hanh Tran, Shirish Maharjan, Arik Maharjan</w:t>
+            <w:r>
+              <w:rPr>
+                <w:rFonts w:asciiTheme="minorHAnsi" w:hAnsiTheme="minorHAnsi" w:cstheme="minorHAnsi"/>
+                <w:sz w:val="22"/>
+                <w:szCs w:val="22"/>
+              </w:rPr>
+              <w:t>Hieu Hanh Tran, Shirish Maharjan, Arik Maharjan</w:t>
             </w:r>
           </w:p>
         </w:tc>
@@ -1029,23 +1007,13 @@
                 <w:szCs w:val="22"/>
               </w:rPr>
             </w:pPr>
-            <w:proofErr w:type="spellStart"/>
-            <w:r>
-              <w:rPr>
-                <w:rFonts w:asciiTheme="minorHAnsi" w:hAnsiTheme="minorHAnsi" w:cstheme="minorHAnsi"/>
-                <w:sz w:val="22"/>
-                <w:szCs w:val="22"/>
-              </w:rPr>
-              <w:t>Hieu</w:t>
-            </w:r>
-            <w:proofErr w:type="spellEnd"/>
-            <w:r>
-              <w:rPr>
-                <w:rFonts w:asciiTheme="minorHAnsi" w:hAnsiTheme="minorHAnsi" w:cstheme="minorHAnsi"/>
-                <w:sz w:val="22"/>
-                <w:szCs w:val="22"/>
-              </w:rPr>
-              <w:t xml:space="preserve"> Hanh Tran</w:t>
+            <w:r>
+              <w:rPr>
+                <w:rFonts w:asciiTheme="minorHAnsi" w:hAnsiTheme="minorHAnsi" w:cstheme="minorHAnsi"/>
+                <w:sz w:val="22"/>
+                <w:szCs w:val="22"/>
+              </w:rPr>
+              <w:t>Hieu Hanh Tran</w:t>
             </w:r>
           </w:p>
         </w:tc>
@@ -1096,16 +1064,7 @@
                 <w:sz w:val="22"/>
                 <w:szCs w:val="22"/>
               </w:rPr>
-              <w:t xml:space="preserve">Provide the Team Mission and Objectives or Goals to </w:t>
-            </w:r>
-            <w:r>
-              <w:rPr>
-                <w:rFonts w:asciiTheme="minorHAnsi" w:hAnsiTheme="minorHAnsi" w:cstheme="minorHAnsi"/>
-                <w:sz w:val="22"/>
-                <w:szCs w:val="22"/>
-              </w:rPr>
-              <w:lastRenderedPageBreak/>
-              <w:t xml:space="preserve">show the clients the reason why the team exists, the specific goals or outcomes that the team is hoping to </w:t>
+              <w:t xml:space="preserve">Provide the Team Mission and Objectives or Goals to show the clients the reason why the team exists, the specific goals or outcomes that the team is hoping to </w:t>
             </w:r>
             <w:r>
               <w:rPr>
@@ -1261,7 +1220,6 @@
                 <w:sz w:val="22"/>
                 <w:szCs w:val="22"/>
               </w:rPr>
-              <w:lastRenderedPageBreak/>
               <w:t>01/03/2018</w:t>
             </w:r>
           </w:p>
@@ -1591,25 +1549,7 @@
                 <w:sz w:val="22"/>
                 <w:szCs w:val="22"/>
               </w:rPr>
-              <w:t xml:space="preserve">Add a brief description about the rotation of roles in Team Member Skill </w:t>
-            </w:r>
-            <w:proofErr w:type="spellStart"/>
-            <w:r>
-              <w:rPr>
-                <w:rFonts w:asciiTheme="minorHAnsi" w:hAnsiTheme="minorHAnsi" w:cstheme="minorHAnsi"/>
-                <w:sz w:val="22"/>
-                <w:szCs w:val="22"/>
-              </w:rPr>
-              <w:t>Iventory</w:t>
-            </w:r>
-            <w:proofErr w:type="spellEnd"/>
-            <w:r>
-              <w:rPr>
-                <w:rFonts w:asciiTheme="minorHAnsi" w:hAnsiTheme="minorHAnsi" w:cstheme="minorHAnsi"/>
-                <w:sz w:val="22"/>
-                <w:szCs w:val="22"/>
-              </w:rPr>
-              <w:t>.</w:t>
+              <w:t>Add a brief description about the rotation of roles in Team Member Skill Iventory.</w:t>
             </w:r>
           </w:p>
           <w:p>
@@ -1632,26 +1572,7 @@
                 <w:sz w:val="22"/>
                 <w:szCs w:val="22"/>
               </w:rPr>
-              <w:lastRenderedPageBreak/>
-              <w:t xml:space="preserve">In the conflict resolution should mention that the project manager would be </w:t>
-            </w:r>
-            <w:proofErr w:type="spellStart"/>
-            <w:r>
-              <w:rPr>
-                <w:rFonts w:asciiTheme="minorHAnsi" w:hAnsiTheme="minorHAnsi" w:cstheme="minorHAnsi"/>
-                <w:sz w:val="22"/>
-                <w:szCs w:val="22"/>
-              </w:rPr>
-              <w:t>incharge</w:t>
-            </w:r>
-            <w:proofErr w:type="spellEnd"/>
-            <w:r>
-              <w:rPr>
-                <w:rFonts w:asciiTheme="minorHAnsi" w:hAnsiTheme="minorHAnsi" w:cstheme="minorHAnsi"/>
-                <w:sz w:val="22"/>
-                <w:szCs w:val="22"/>
-              </w:rPr>
-              <w:t xml:space="preserve"> when having the conflicts between team members.</w:t>
+              <w:t>In the conflict resolution should mention that the project manager would be incharge when having the conflicts between team members.</w:t>
             </w:r>
           </w:p>
           <w:p>
@@ -1697,7 +1618,6 @@
                 <w:sz w:val="22"/>
                 <w:szCs w:val="22"/>
               </w:rPr>
-              <w:lastRenderedPageBreak/>
               <w:t>15/03/2018</w:t>
             </w:r>
           </w:p>
@@ -2169,23 +2089,13 @@
                 <w:szCs w:val="22"/>
               </w:rPr>
             </w:pPr>
-            <w:proofErr w:type="spellStart"/>
-            <w:r>
-              <w:rPr>
-                <w:rFonts w:asciiTheme="minorHAnsi" w:hAnsiTheme="minorHAnsi" w:cstheme="minorHAnsi"/>
-                <w:sz w:val="22"/>
-                <w:szCs w:val="22"/>
-              </w:rPr>
-              <w:t>Hieu</w:t>
-            </w:r>
-            <w:proofErr w:type="spellEnd"/>
-            <w:r>
-              <w:rPr>
-                <w:rFonts w:asciiTheme="minorHAnsi" w:hAnsiTheme="minorHAnsi" w:cstheme="minorHAnsi"/>
-                <w:sz w:val="22"/>
-                <w:szCs w:val="22"/>
-              </w:rPr>
-              <w:t xml:space="preserve"> Hanh Tran</w:t>
+            <w:r>
+              <w:rPr>
+                <w:rFonts w:asciiTheme="minorHAnsi" w:hAnsiTheme="minorHAnsi" w:cstheme="minorHAnsi"/>
+                <w:sz w:val="22"/>
+                <w:szCs w:val="22"/>
+              </w:rPr>
+              <w:t>Hieu Hanh Tran</w:t>
             </w:r>
           </w:p>
         </w:tc>
@@ -2213,16 +2123,7 @@
                 <w:sz w:val="22"/>
                 <w:szCs w:val="22"/>
               </w:rPr>
-              <w:t xml:space="preserve">Fix the Short Project Description part in Project </w:t>
-            </w:r>
-            <w:r>
-              <w:rPr>
-                <w:rFonts w:asciiTheme="minorHAnsi" w:hAnsiTheme="minorHAnsi" w:cstheme="minorHAnsi"/>
-                <w:sz w:val="22"/>
-                <w:szCs w:val="22"/>
-              </w:rPr>
-              <w:lastRenderedPageBreak/>
-              <w:t>Proposal to be more specific such as:</w:t>
+              <w:t>Fix the Short Project Description part in Project Proposal to be more specific such as:</w:t>
             </w:r>
           </w:p>
           <w:p>
@@ -2383,7 +2284,6 @@
                 <w:sz w:val="22"/>
                 <w:szCs w:val="22"/>
               </w:rPr>
-              <w:lastRenderedPageBreak/>
               <w:t>14/03/2018</w:t>
             </w:r>
           </w:p>
@@ -2729,25 +2629,7 @@
                 <w:sz w:val="22"/>
                 <w:szCs w:val="22"/>
               </w:rPr>
-              <w:t xml:space="preserve">Deployment section should be improved the testing phase. (the </w:t>
-            </w:r>
-            <w:proofErr w:type="spellStart"/>
-            <w:r>
-              <w:rPr>
-                <w:rFonts w:asciiTheme="minorHAnsi" w:hAnsiTheme="minorHAnsi" w:cstheme="minorHAnsi"/>
-                <w:sz w:val="22"/>
-                <w:szCs w:val="22"/>
-              </w:rPr>
-              <w:t>porject</w:t>
-            </w:r>
-            <w:proofErr w:type="spellEnd"/>
-            <w:r>
-              <w:rPr>
-                <w:rFonts w:asciiTheme="minorHAnsi" w:hAnsiTheme="minorHAnsi" w:cstheme="minorHAnsi"/>
-                <w:sz w:val="22"/>
-                <w:szCs w:val="22"/>
-              </w:rPr>
-              <w:t xml:space="preserve"> should be tested and get the feedback from other teams or stakeholders).</w:t>
+              <w:t>Deployment section should be improved the testing phase. (the porject should be tested and get the feedback from other teams or stakeholders).</w:t>
             </w:r>
           </w:p>
           <w:p>
@@ -2770,16 +2652,7 @@
                 <w:sz w:val="22"/>
                 <w:szCs w:val="22"/>
               </w:rPr>
-              <w:t xml:space="preserve">Add more role for each </w:t>
-            </w:r>
-            <w:r>
-              <w:rPr>
-                <w:rFonts w:asciiTheme="minorHAnsi" w:hAnsiTheme="minorHAnsi" w:cstheme="minorHAnsi"/>
-                <w:sz w:val="22"/>
-                <w:szCs w:val="22"/>
-              </w:rPr>
-              <w:lastRenderedPageBreak/>
-              <w:t>team member instead of 1 member only assign 1 role.</w:t>
+              <w:t>Add more role for each team member instead of 1 member only assign 1 role.</w:t>
             </w:r>
           </w:p>
           <w:p>
@@ -2848,7 +2721,6 @@
                 <w:sz w:val="22"/>
                 <w:szCs w:val="22"/>
               </w:rPr>
-              <w:lastRenderedPageBreak/>
               <w:t>14/03/201</w:t>
             </w:r>
             <w:r>
@@ -2930,23 +2802,13 @@
                 <w:szCs w:val="22"/>
               </w:rPr>
             </w:pPr>
-            <w:proofErr w:type="spellStart"/>
-            <w:r>
-              <w:rPr>
-                <w:rFonts w:asciiTheme="minorHAnsi" w:hAnsiTheme="minorHAnsi" w:cstheme="minorHAnsi"/>
-                <w:sz w:val="22"/>
-                <w:szCs w:val="22"/>
-              </w:rPr>
-              <w:t>Hieu</w:t>
-            </w:r>
-            <w:proofErr w:type="spellEnd"/>
-            <w:r>
-              <w:rPr>
-                <w:rFonts w:asciiTheme="minorHAnsi" w:hAnsiTheme="minorHAnsi" w:cstheme="minorHAnsi"/>
-                <w:sz w:val="22"/>
-                <w:szCs w:val="22"/>
-              </w:rPr>
-              <w:t xml:space="preserve"> Hanh Tran</w:t>
+            <w:r>
+              <w:rPr>
+                <w:rFonts w:asciiTheme="minorHAnsi" w:hAnsiTheme="minorHAnsi" w:cstheme="minorHAnsi"/>
+                <w:sz w:val="22"/>
+                <w:szCs w:val="22"/>
+              </w:rPr>
+              <w:t>Hieu Hanh Tran</w:t>
             </w:r>
           </w:p>
         </w:tc>
@@ -3266,18 +3128,16 @@
                 <w:sz w:val="22"/>
                 <w:szCs w:val="22"/>
               </w:rPr>
-              <w:t xml:space="preserve">Complete the Assigned name for the tasks in work </w:t>
-            </w:r>
-            <w:proofErr w:type="spellStart"/>
-            <w:r>
-              <w:rPr>
-                <w:rFonts w:asciiTheme="minorHAnsi" w:hAnsiTheme="minorHAnsi" w:cstheme="minorHAnsi"/>
-                <w:sz w:val="22"/>
-                <w:szCs w:val="22"/>
-              </w:rPr>
-              <w:t>iten</w:t>
-            </w:r>
-            <w:proofErr w:type="spellEnd"/>
+              <w:t>Complete the Assigned</w:t>
+            </w:r>
+            <w:r>
+              <w:rPr>
+                <w:rFonts w:asciiTheme="minorHAnsi" w:hAnsiTheme="minorHAnsi" w:cstheme="minorHAnsi"/>
+                <w:sz w:val="22"/>
+                <w:szCs w:val="22"/>
+              </w:rPr>
+              <w:t xml:space="preserve"> name for the tasks in work item</w:t>
+            </w:r>
             <w:r>
               <w:rPr>
                 <w:rFonts w:asciiTheme="minorHAnsi" w:hAnsiTheme="minorHAnsi" w:cstheme="minorHAnsi"/>
@@ -3378,6 +3238,482 @@
               </w:rPr>
               <w:t>Completed</w:t>
             </w:r>
+          </w:p>
+        </w:tc>
+      </w:tr>
+      <w:tr>
+        <w:tc>
+          <w:tcPr>
+            <w:tcW w:w="1071" w:type="pct"/>
+          </w:tcPr>
+          <w:p>
+            <w:pPr>
+              <w:jc w:val="both"/>
+              <w:rPr>
+                <w:rFonts w:asciiTheme="minorHAnsi" w:hAnsiTheme="minorHAnsi" w:cstheme="minorHAnsi"/>
+                <w:sz w:val="22"/>
+                <w:szCs w:val="22"/>
+              </w:rPr>
+            </w:pPr>
+            <w:r>
+              <w:rPr>
+                <w:rFonts w:asciiTheme="minorHAnsi" w:hAnsiTheme="minorHAnsi" w:cstheme="minorHAnsi"/>
+                <w:sz w:val="22"/>
+                <w:szCs w:val="22"/>
+              </w:rPr>
+              <w:t>Project Vision 1.1</w:t>
+            </w:r>
+          </w:p>
+        </w:tc>
+        <w:tc>
+          <w:tcPr>
+            <w:tcW w:w="738" w:type="pct"/>
+          </w:tcPr>
+          <w:p>
+            <w:pPr>
+              <w:jc w:val="both"/>
+              <w:rPr>
+                <w:rFonts w:asciiTheme="minorHAnsi" w:hAnsiTheme="minorHAnsi" w:cstheme="minorHAnsi"/>
+                <w:sz w:val="22"/>
+                <w:szCs w:val="22"/>
+              </w:rPr>
+            </w:pPr>
+            <w:r>
+              <w:rPr>
+                <w:rFonts w:asciiTheme="minorHAnsi" w:hAnsiTheme="minorHAnsi" w:cstheme="minorHAnsi"/>
+                <w:sz w:val="22"/>
+                <w:szCs w:val="22"/>
+              </w:rPr>
+              <w:t>Hieu Hanh Tran</w:t>
+            </w:r>
+          </w:p>
+        </w:tc>
+        <w:tc>
+          <w:tcPr>
+            <w:tcW w:w="1678" w:type="pct"/>
+          </w:tcPr>
+          <w:p>
+            <w:pPr>
+              <w:pStyle w:val="ListParagraph"/>
+              <w:numPr>
+                <w:ilvl w:val="0"/>
+                <w:numId w:val="5"/>
+              </w:numPr>
+              <w:jc w:val="both"/>
+              <w:rPr>
+                <w:rFonts w:asciiTheme="minorHAnsi" w:hAnsiTheme="minorHAnsi" w:cstheme="minorHAnsi"/>
+                <w:sz w:val="22"/>
+                <w:szCs w:val="22"/>
+              </w:rPr>
+            </w:pPr>
+            <w:r>
+              <w:rPr>
+                <w:rFonts w:asciiTheme="minorHAnsi" w:hAnsiTheme="minorHAnsi" w:cstheme="minorHAnsi"/>
+                <w:sz w:val="22"/>
+                <w:szCs w:val="22"/>
+              </w:rPr>
+              <w:t>Provide a brief introduction to the context of the project.</w:t>
+            </w:r>
+          </w:p>
+          <w:p>
+            <w:pPr>
+              <w:pStyle w:val="ListParagraph"/>
+              <w:numPr>
+                <w:ilvl w:val="0"/>
+                <w:numId w:val="5"/>
+              </w:numPr>
+              <w:jc w:val="both"/>
+              <w:rPr>
+                <w:rFonts w:asciiTheme="minorHAnsi" w:hAnsiTheme="minorHAnsi" w:cstheme="minorHAnsi"/>
+                <w:sz w:val="22"/>
+                <w:szCs w:val="22"/>
+              </w:rPr>
+            </w:pPr>
+            <w:r>
+              <w:rPr>
+                <w:rFonts w:asciiTheme="minorHAnsi" w:hAnsiTheme="minorHAnsi" w:cstheme="minorHAnsi"/>
+                <w:sz w:val="22"/>
+                <w:szCs w:val="22"/>
+              </w:rPr>
+              <w:t>Provide a statement summarizing the problem being solved by this project.</w:t>
+            </w:r>
+          </w:p>
+          <w:p>
+            <w:pPr>
+              <w:pStyle w:val="ListParagraph"/>
+              <w:numPr>
+                <w:ilvl w:val="0"/>
+                <w:numId w:val="5"/>
+              </w:numPr>
+              <w:jc w:val="both"/>
+              <w:rPr>
+                <w:rFonts w:asciiTheme="minorHAnsi" w:hAnsiTheme="minorHAnsi" w:cstheme="minorHAnsi"/>
+                <w:sz w:val="22"/>
+                <w:szCs w:val="22"/>
+              </w:rPr>
+            </w:pPr>
+            <w:r>
+              <w:rPr>
+                <w:rFonts w:asciiTheme="minorHAnsi" w:hAnsiTheme="minorHAnsi" w:cstheme="minorHAnsi"/>
+                <w:sz w:val="22"/>
+                <w:szCs w:val="22"/>
+              </w:rPr>
+              <w:t xml:space="preserve">Provide overall statement summarizing, at the highest level, the unique position the product intends to fill in the marketplace. </w:t>
+            </w:r>
+          </w:p>
+          <w:p>
+            <w:pPr>
+              <w:pStyle w:val="ListParagraph"/>
+              <w:numPr>
+                <w:ilvl w:val="0"/>
+                <w:numId w:val="5"/>
+              </w:numPr>
+              <w:jc w:val="both"/>
+              <w:rPr>
+                <w:rFonts w:asciiTheme="minorHAnsi" w:hAnsiTheme="minorHAnsi" w:cstheme="minorHAnsi"/>
+                <w:sz w:val="22"/>
+                <w:szCs w:val="22"/>
+              </w:rPr>
+            </w:pPr>
+            <w:r>
+              <w:rPr>
+                <w:rFonts w:asciiTheme="minorHAnsi" w:hAnsiTheme="minorHAnsi" w:cstheme="minorHAnsi"/>
+                <w:sz w:val="22"/>
+                <w:szCs w:val="22"/>
+              </w:rPr>
+              <w:t>List all the stakeholders involve to the project.</w:t>
+            </w:r>
+          </w:p>
+          <w:p>
+            <w:pPr>
+              <w:pStyle w:val="ListParagraph"/>
+              <w:numPr>
+                <w:ilvl w:val="0"/>
+                <w:numId w:val="5"/>
+              </w:numPr>
+              <w:jc w:val="both"/>
+              <w:rPr>
+                <w:rFonts w:asciiTheme="minorHAnsi" w:hAnsiTheme="minorHAnsi" w:cstheme="minorHAnsi"/>
+                <w:sz w:val="22"/>
+                <w:szCs w:val="22"/>
+              </w:rPr>
+            </w:pPr>
+            <w:r>
+              <w:rPr>
+                <w:rFonts w:asciiTheme="minorHAnsi" w:hAnsiTheme="minorHAnsi" w:cstheme="minorHAnsi"/>
+                <w:sz w:val="22"/>
+                <w:szCs w:val="22"/>
+              </w:rPr>
+              <w:t>Provide the detail of working environment of the target user.</w:t>
+            </w:r>
+          </w:p>
+          <w:p>
+            <w:pPr>
+              <w:pStyle w:val="ListParagraph"/>
+              <w:numPr>
+                <w:ilvl w:val="0"/>
+                <w:numId w:val="5"/>
+              </w:numPr>
+              <w:jc w:val="both"/>
+              <w:rPr>
+                <w:rFonts w:asciiTheme="minorHAnsi" w:hAnsiTheme="minorHAnsi" w:cstheme="minorHAnsi"/>
+                <w:sz w:val="22"/>
+                <w:szCs w:val="22"/>
+              </w:rPr>
+            </w:pPr>
+            <w:r>
+              <w:rPr>
+                <w:rFonts w:asciiTheme="minorHAnsi" w:hAnsiTheme="minorHAnsi" w:cstheme="minorHAnsi"/>
+                <w:sz w:val="22"/>
+                <w:szCs w:val="22"/>
+              </w:rPr>
+              <w:t>Provide needs/ features and other product requirements.</w:t>
+            </w:r>
+          </w:p>
+        </w:tc>
+        <w:tc>
+          <w:tcPr>
+            <w:tcW w:w="854" w:type="pct"/>
+          </w:tcPr>
+          <w:p>
+            <w:pPr>
+              <w:jc w:val="both"/>
+              <w:rPr>
+                <w:rFonts w:asciiTheme="minorHAnsi" w:hAnsiTheme="minorHAnsi" w:cstheme="minorHAnsi"/>
+                <w:sz w:val="22"/>
+                <w:szCs w:val="22"/>
+              </w:rPr>
+            </w:pPr>
+            <w:r>
+              <w:rPr>
+                <w:rFonts w:asciiTheme="minorHAnsi" w:hAnsiTheme="minorHAnsi" w:cstheme="minorHAnsi"/>
+                <w:sz w:val="22"/>
+                <w:szCs w:val="22"/>
+              </w:rPr>
+              <w:t>16/03/2018</w:t>
+            </w:r>
+          </w:p>
+        </w:tc>
+        <w:tc>
+          <w:tcPr>
+            <w:tcW w:w="659" w:type="pct"/>
+          </w:tcPr>
+          <w:p>
+            <w:pPr>
+              <w:jc w:val="both"/>
+              <w:rPr>
+                <w:rFonts w:asciiTheme="minorHAnsi" w:hAnsiTheme="minorHAnsi" w:cstheme="minorHAnsi"/>
+                <w:sz w:val="22"/>
+                <w:szCs w:val="22"/>
+              </w:rPr>
+            </w:pPr>
+            <w:r>
+              <w:rPr>
+                <w:rFonts w:asciiTheme="minorHAnsi" w:hAnsiTheme="minorHAnsi" w:cstheme="minorHAnsi"/>
+                <w:sz w:val="22"/>
+                <w:szCs w:val="22"/>
+              </w:rPr>
+              <w:t>Completed</w:t>
+            </w:r>
+          </w:p>
+        </w:tc>
+      </w:tr>
+      <w:tr>
+        <w:tc>
+          <w:tcPr>
+            <w:tcW w:w="1071" w:type="pct"/>
+          </w:tcPr>
+          <w:p>
+            <w:pPr>
+              <w:jc w:val="both"/>
+              <w:rPr>
+                <w:rFonts w:asciiTheme="minorHAnsi" w:hAnsiTheme="minorHAnsi" w:cstheme="minorHAnsi"/>
+                <w:sz w:val="22"/>
+                <w:szCs w:val="22"/>
+              </w:rPr>
+            </w:pPr>
+            <w:r>
+              <w:rPr>
+                <w:rFonts w:asciiTheme="minorHAnsi" w:hAnsiTheme="minorHAnsi" w:cstheme="minorHAnsi"/>
+                <w:sz w:val="22"/>
+                <w:szCs w:val="22"/>
+              </w:rPr>
+              <w:t>Project Vision 1.2</w:t>
+            </w:r>
+          </w:p>
+        </w:tc>
+        <w:tc>
+          <w:tcPr>
+            <w:tcW w:w="738" w:type="pct"/>
+          </w:tcPr>
+          <w:p>
+            <w:pPr>
+              <w:jc w:val="both"/>
+              <w:rPr>
+                <w:rFonts w:asciiTheme="minorHAnsi" w:hAnsiTheme="minorHAnsi" w:cstheme="minorHAnsi"/>
+                <w:sz w:val="22"/>
+                <w:szCs w:val="22"/>
+              </w:rPr>
+            </w:pPr>
+            <w:r>
+              <w:rPr>
+                <w:rFonts w:asciiTheme="minorHAnsi" w:hAnsiTheme="minorHAnsi" w:cstheme="minorHAnsi"/>
+                <w:sz w:val="22"/>
+                <w:szCs w:val="22"/>
+              </w:rPr>
+              <w:t>Hieu Hanh Tran</w:t>
+            </w:r>
+          </w:p>
+        </w:tc>
+        <w:tc>
+          <w:tcPr>
+            <w:tcW w:w="1678" w:type="pct"/>
+          </w:tcPr>
+          <w:p>
+            <w:pPr>
+              <w:pStyle w:val="ListParagraph"/>
+              <w:numPr>
+                <w:ilvl w:val="0"/>
+                <w:numId w:val="5"/>
+              </w:numPr>
+              <w:jc w:val="both"/>
+              <w:rPr>
+                <w:rFonts w:asciiTheme="minorHAnsi" w:hAnsiTheme="minorHAnsi" w:cstheme="minorHAnsi"/>
+                <w:sz w:val="22"/>
+                <w:szCs w:val="22"/>
+              </w:rPr>
+            </w:pPr>
+            <w:r>
+              <w:rPr>
+                <w:rFonts w:asciiTheme="minorHAnsi" w:hAnsiTheme="minorHAnsi" w:cstheme="minorHAnsi"/>
+                <w:sz w:val="22"/>
+                <w:szCs w:val="22"/>
+              </w:rPr>
+              <w:t>Give more details in Project Statement such as the problems, affects, impacts, etc.</w:t>
+            </w:r>
+          </w:p>
+          <w:p>
+            <w:pPr>
+              <w:pStyle w:val="ListParagraph"/>
+              <w:numPr>
+                <w:ilvl w:val="0"/>
+                <w:numId w:val="5"/>
+              </w:numPr>
+              <w:jc w:val="both"/>
+              <w:rPr>
+                <w:rFonts w:asciiTheme="minorHAnsi" w:hAnsiTheme="minorHAnsi" w:cstheme="minorHAnsi"/>
+                <w:sz w:val="22"/>
+                <w:szCs w:val="22"/>
+              </w:rPr>
+            </w:pPr>
+            <w:r>
+              <w:rPr>
+                <w:rFonts w:asciiTheme="minorHAnsi" w:hAnsiTheme="minorHAnsi" w:cstheme="minorHAnsi"/>
+                <w:sz w:val="22"/>
+                <w:szCs w:val="22"/>
+              </w:rPr>
+              <w:t>Give more details about key benefits of Product Position Statement.</w:t>
+            </w:r>
+          </w:p>
+          <w:p>
+            <w:pPr>
+              <w:pStyle w:val="ListParagraph"/>
+              <w:numPr>
+                <w:ilvl w:val="0"/>
+                <w:numId w:val="5"/>
+              </w:numPr>
+              <w:jc w:val="both"/>
+              <w:rPr>
+                <w:rFonts w:asciiTheme="minorHAnsi" w:hAnsiTheme="minorHAnsi" w:cstheme="minorHAnsi"/>
+                <w:sz w:val="22"/>
+                <w:szCs w:val="22"/>
+              </w:rPr>
+            </w:pPr>
+            <w:r>
+              <w:rPr>
+                <w:rFonts w:asciiTheme="minorHAnsi" w:hAnsiTheme="minorHAnsi" w:cstheme="minorHAnsi"/>
+                <w:sz w:val="22"/>
+                <w:szCs w:val="22"/>
+              </w:rPr>
+              <w:t>Add more stakeholders to the project such as designer, system analyst, etc.</w:t>
+            </w:r>
+          </w:p>
+          <w:p>
+            <w:pPr>
+              <w:pStyle w:val="ListParagraph"/>
+              <w:numPr>
+                <w:ilvl w:val="0"/>
+                <w:numId w:val="5"/>
+              </w:numPr>
+              <w:jc w:val="both"/>
+              <w:rPr>
+                <w:rFonts w:asciiTheme="minorHAnsi" w:hAnsiTheme="minorHAnsi" w:cstheme="minorHAnsi"/>
+                <w:sz w:val="22"/>
+                <w:szCs w:val="22"/>
+              </w:rPr>
+            </w:pPr>
+            <w:r>
+              <w:rPr>
+                <w:rFonts w:asciiTheme="minorHAnsi" w:hAnsiTheme="minorHAnsi" w:cstheme="minorHAnsi"/>
+                <w:sz w:val="22"/>
+                <w:szCs w:val="22"/>
+              </w:rPr>
+              <w:t>Fix the User Environment part to be more detail and accurate such as the system will be run on Windows, etc.</w:t>
+            </w:r>
+          </w:p>
+          <w:p>
+            <w:pPr>
+              <w:pStyle w:val="ListParagraph"/>
+              <w:numPr>
+                <w:ilvl w:val="0"/>
+                <w:numId w:val="5"/>
+              </w:numPr>
+              <w:jc w:val="both"/>
+              <w:rPr>
+                <w:rFonts w:asciiTheme="minorHAnsi" w:hAnsiTheme="minorHAnsi" w:cstheme="minorHAnsi"/>
+                <w:sz w:val="22"/>
+                <w:szCs w:val="22"/>
+              </w:rPr>
+            </w:pPr>
+            <w:r>
+              <w:rPr>
+                <w:rFonts w:asciiTheme="minorHAnsi" w:hAnsiTheme="minorHAnsi" w:cstheme="minorHAnsi"/>
+                <w:sz w:val="22"/>
+                <w:szCs w:val="22"/>
+              </w:rPr>
+              <w:t>The Needs and Features have been fixed depends on the system’s functionalities.</w:t>
+            </w:r>
+          </w:p>
+          <w:p>
+            <w:pPr>
+              <w:pStyle w:val="ListParagraph"/>
+              <w:numPr>
+                <w:ilvl w:val="0"/>
+                <w:numId w:val="5"/>
+              </w:numPr>
+              <w:jc w:val="both"/>
+              <w:rPr>
+                <w:rFonts w:asciiTheme="minorHAnsi" w:hAnsiTheme="minorHAnsi" w:cstheme="minorHAnsi"/>
+                <w:sz w:val="22"/>
+                <w:szCs w:val="22"/>
+              </w:rPr>
+            </w:pPr>
+            <w:r>
+              <w:rPr>
+                <w:rFonts w:asciiTheme="minorHAnsi" w:hAnsiTheme="minorHAnsi" w:cstheme="minorHAnsi"/>
+                <w:sz w:val="22"/>
+                <w:szCs w:val="22"/>
+              </w:rPr>
+              <w:t>The Other Product Requirements have been added more non-functional functionalities.</w:t>
+            </w:r>
+          </w:p>
+        </w:tc>
+        <w:tc>
+          <w:tcPr>
+            <w:tcW w:w="854" w:type="pct"/>
+          </w:tcPr>
+          <w:p>
+            <w:pPr>
+              <w:jc w:val="both"/>
+              <w:rPr>
+                <w:rFonts w:asciiTheme="minorHAnsi" w:hAnsiTheme="minorHAnsi" w:cstheme="minorHAnsi"/>
+                <w:sz w:val="22"/>
+                <w:szCs w:val="22"/>
+              </w:rPr>
+            </w:pPr>
+            <w:r>
+              <w:rPr>
+                <w:rFonts w:asciiTheme="minorHAnsi" w:hAnsiTheme="minorHAnsi" w:cstheme="minorHAnsi"/>
+                <w:sz w:val="22"/>
+                <w:szCs w:val="22"/>
+              </w:rPr>
+              <w:t>21/03/2018</w:t>
+            </w:r>
+          </w:p>
+        </w:tc>
+        <w:tc>
+          <w:tcPr>
+            <w:tcW w:w="659" w:type="pct"/>
+          </w:tcPr>
+          <w:p>
+            <w:pPr>
+              <w:jc w:val="both"/>
+              <w:rPr>
+                <w:rFonts w:asciiTheme="minorHAnsi" w:hAnsiTheme="minorHAnsi" w:cstheme="minorHAnsi"/>
+                <w:sz w:val="22"/>
+                <w:szCs w:val="22"/>
+              </w:rPr>
+            </w:pPr>
+            <w:r>
+              <w:rPr>
+                <w:rFonts w:asciiTheme="minorHAnsi" w:hAnsiTheme="minorHAnsi" w:cstheme="minorHAnsi"/>
+                <w:sz w:val="22"/>
+                <w:szCs w:val="22"/>
+              </w:rPr>
+              <w:t>Completed</w:t>
+            </w:r>
+            <w:bookmarkStart w:id="0" w:name="_GoBack"/>
+            <w:bookmarkEnd w:id="0"/>
           </w:p>
         </w:tc>
       </w:tr>

</xml_diff>

<commit_message>
Update Master Test Plan, Inception Phase ASM, Version Control
</commit_message>
<xml_diff>
--- a/Documentation/Version Control.docx
+++ b/Documentation/Version Control.docx
@@ -342,11 +342,11 @@
         <w:tblLook w:val="04A0" w:firstRow="1" w:lastRow="0" w:firstColumn="1" w:lastColumn="0" w:noHBand="0" w:noVBand="1"/>
       </w:tblPr>
       <w:tblGrid>
-        <w:gridCol w:w="2155"/>
-        <w:gridCol w:w="1485"/>
-        <w:gridCol w:w="3377"/>
-        <w:gridCol w:w="1718"/>
-        <w:gridCol w:w="1326"/>
+        <w:gridCol w:w="3371"/>
+        <w:gridCol w:w="2323"/>
+        <w:gridCol w:w="5282"/>
+        <w:gridCol w:w="2688"/>
+        <w:gridCol w:w="2074"/>
       </w:tblGrid>
       <w:tr>
         <w:tc>
@@ -1549,7 +1549,23 @@
                 <w:sz w:val="22"/>
                 <w:szCs w:val="22"/>
               </w:rPr>
-              <w:t>Add a brief description about the rotation of roles in Team Member Skill Iventory.</w:t>
+              <w:t>Add a brief description about the rotation of roles in Team Member Skill I</w:t>
+            </w:r>
+            <w:r>
+              <w:rPr>
+                <w:rFonts w:asciiTheme="minorHAnsi" w:hAnsiTheme="minorHAnsi" w:cstheme="minorHAnsi"/>
+                <w:sz w:val="22"/>
+                <w:szCs w:val="22"/>
+              </w:rPr>
+              <w:t>n</w:t>
+            </w:r>
+            <w:r>
+              <w:rPr>
+                <w:rFonts w:asciiTheme="minorHAnsi" w:hAnsiTheme="minorHAnsi" w:cstheme="minorHAnsi"/>
+                <w:sz w:val="22"/>
+                <w:szCs w:val="22"/>
+              </w:rPr>
+              <w:t>ventory.</w:t>
             </w:r>
           </w:p>
           <w:p>
@@ -1572,7 +1588,23 @@
                 <w:sz w:val="22"/>
                 <w:szCs w:val="22"/>
               </w:rPr>
-              <w:t>In the conflict resolution should mention that the project manager would be incharge when having the conflicts between team members.</w:t>
+              <w:t>In the conflict resolution should mention that the project manager would be in</w:t>
+            </w:r>
+            <w:r>
+              <w:rPr>
+                <w:rFonts w:asciiTheme="minorHAnsi" w:hAnsiTheme="minorHAnsi" w:cstheme="minorHAnsi"/>
+                <w:sz w:val="22"/>
+                <w:szCs w:val="22"/>
+              </w:rPr>
+              <w:t>-</w:t>
+            </w:r>
+            <w:r>
+              <w:rPr>
+                <w:rFonts w:asciiTheme="minorHAnsi" w:hAnsiTheme="minorHAnsi" w:cstheme="minorHAnsi"/>
+                <w:sz w:val="22"/>
+                <w:szCs w:val="22"/>
+              </w:rPr>
+              <w:t>charge when having the conflicts between team members.</w:t>
             </w:r>
           </w:p>
           <w:p>
@@ -3688,6 +3720,306 @@
                 <w:szCs w:val="22"/>
               </w:rPr>
               <w:t>21/03/2018</w:t>
+            </w:r>
+          </w:p>
+        </w:tc>
+        <w:tc>
+          <w:tcPr>
+            <w:tcW w:w="659" w:type="pct"/>
+          </w:tcPr>
+          <w:p>
+            <w:pPr>
+              <w:jc w:val="both"/>
+              <w:rPr>
+                <w:rFonts w:asciiTheme="minorHAnsi" w:hAnsiTheme="minorHAnsi" w:cstheme="minorHAnsi"/>
+                <w:sz w:val="22"/>
+                <w:szCs w:val="22"/>
+              </w:rPr>
+            </w:pPr>
+            <w:r>
+              <w:rPr>
+                <w:rFonts w:asciiTheme="minorHAnsi" w:hAnsiTheme="minorHAnsi" w:cstheme="minorHAnsi"/>
+                <w:sz w:val="22"/>
+                <w:szCs w:val="22"/>
+              </w:rPr>
+              <w:t>Completed</w:t>
+            </w:r>
+          </w:p>
+        </w:tc>
+      </w:tr>
+      <w:tr>
+        <w:tc>
+          <w:tcPr>
+            <w:tcW w:w="1071" w:type="pct"/>
+          </w:tcPr>
+          <w:p>
+            <w:pPr>
+              <w:jc w:val="both"/>
+              <w:rPr>
+                <w:rFonts w:asciiTheme="minorHAnsi" w:hAnsiTheme="minorHAnsi" w:cstheme="minorHAnsi"/>
+                <w:sz w:val="22"/>
+                <w:szCs w:val="22"/>
+              </w:rPr>
+            </w:pPr>
+            <w:r>
+              <w:rPr>
+                <w:rFonts w:asciiTheme="minorHAnsi" w:hAnsiTheme="minorHAnsi" w:cstheme="minorHAnsi"/>
+                <w:sz w:val="22"/>
+                <w:szCs w:val="22"/>
+              </w:rPr>
+              <w:t>Risk List 1.1</w:t>
+            </w:r>
+          </w:p>
+        </w:tc>
+        <w:tc>
+          <w:tcPr>
+            <w:tcW w:w="738" w:type="pct"/>
+          </w:tcPr>
+          <w:p>
+            <w:pPr>
+              <w:jc w:val="both"/>
+              <w:rPr>
+                <w:rFonts w:asciiTheme="minorHAnsi" w:hAnsiTheme="minorHAnsi" w:cstheme="minorHAnsi"/>
+                <w:sz w:val="22"/>
+                <w:szCs w:val="22"/>
+              </w:rPr>
+            </w:pPr>
+            <w:r>
+              <w:rPr>
+                <w:rFonts w:asciiTheme="minorHAnsi" w:hAnsiTheme="minorHAnsi" w:cstheme="minorHAnsi"/>
+                <w:sz w:val="22"/>
+                <w:szCs w:val="22"/>
+              </w:rPr>
+              <w:t>Hieu Hanh Tran</w:t>
+            </w:r>
+          </w:p>
+        </w:tc>
+        <w:tc>
+          <w:tcPr>
+            <w:tcW w:w="1678" w:type="pct"/>
+          </w:tcPr>
+          <w:p>
+            <w:pPr>
+              <w:pStyle w:val="ListParagraph"/>
+              <w:numPr>
+                <w:ilvl w:val="0"/>
+                <w:numId w:val="5"/>
+              </w:numPr>
+              <w:spacing w:after="160" w:line="259" w:lineRule="auto"/>
+              <w:jc w:val="both"/>
+              <w:rPr>
+                <w:color w:val="000000" w:themeColor="text1"/>
+              </w:rPr>
+            </w:pPr>
+            <w:r>
+              <w:rPr>
+                <w:color w:val="000000" w:themeColor="text1"/>
+              </w:rPr>
+              <w:t>Provide the Risk Impact which is populated with the potential impact of the risk if it did become a project issue.</w:t>
+            </w:r>
+          </w:p>
+          <w:p>
+            <w:pPr>
+              <w:pStyle w:val="ListParagraph"/>
+              <w:numPr>
+                <w:ilvl w:val="0"/>
+                <w:numId w:val="5"/>
+              </w:numPr>
+              <w:spacing w:after="160" w:line="259" w:lineRule="auto"/>
+              <w:jc w:val="both"/>
+              <w:rPr>
+                <w:color w:val="000000" w:themeColor="text1"/>
+              </w:rPr>
+            </w:pPr>
+            <w:r>
+              <w:rPr>
+                <w:color w:val="000000" w:themeColor="text1"/>
+              </w:rPr>
+              <w:t>Provide Probability of Occurrence which is populated with the estimated probability that the risk will at some point become a project issue.</w:t>
+            </w:r>
+          </w:p>
+          <w:p>
+            <w:pPr>
+              <w:pStyle w:val="ListParagraph"/>
+              <w:numPr>
+                <w:ilvl w:val="0"/>
+                <w:numId w:val="5"/>
+              </w:numPr>
+              <w:spacing w:after="160" w:line="259" w:lineRule="auto"/>
+              <w:jc w:val="both"/>
+              <w:rPr>
+                <w:color w:val="000000" w:themeColor="text1"/>
+              </w:rPr>
+            </w:pPr>
+            <w:r>
+              <w:rPr>
+                <w:color w:val="000000" w:themeColor="text1"/>
+              </w:rPr>
+              <w:t>Provide Risk Map which is a calculated field based on the values selected for both Risk Impact and Probability of Occurrence.</w:t>
+            </w:r>
+          </w:p>
+          <w:p>
+            <w:pPr>
+              <w:pStyle w:val="ListParagraph"/>
+              <w:numPr>
+                <w:ilvl w:val="0"/>
+                <w:numId w:val="5"/>
+              </w:numPr>
+              <w:spacing w:after="160" w:line="259" w:lineRule="auto"/>
+              <w:jc w:val="both"/>
+              <w:rPr>
+                <w:color w:val="000000" w:themeColor="text1"/>
+              </w:rPr>
+            </w:pPr>
+            <w:r>
+              <w:rPr>
+                <w:color w:val="000000" w:themeColor="text1"/>
+              </w:rPr>
+              <w:t>Provide Risk Description which is populated with a description of the risk.</w:t>
+            </w:r>
+          </w:p>
+          <w:p>
+            <w:pPr>
+              <w:pStyle w:val="ListParagraph"/>
+              <w:numPr>
+                <w:ilvl w:val="0"/>
+                <w:numId w:val="5"/>
+              </w:numPr>
+              <w:spacing w:after="160" w:line="259" w:lineRule="auto"/>
+              <w:jc w:val="both"/>
+              <w:rPr>
+                <w:color w:val="000000" w:themeColor="text1"/>
+              </w:rPr>
+            </w:pPr>
+            <w:r>
+              <w:rPr>
+                <w:color w:val="000000" w:themeColor="text1"/>
+              </w:rPr>
+              <w:t>Provide Project Impact which is populated with a description of the potential project impact as a result of the risk.</w:t>
+            </w:r>
+          </w:p>
+          <w:p>
+            <w:pPr>
+              <w:pStyle w:val="ListParagraph"/>
+              <w:numPr>
+                <w:ilvl w:val="0"/>
+                <w:numId w:val="5"/>
+              </w:numPr>
+              <w:spacing w:after="160" w:line="259" w:lineRule="auto"/>
+              <w:jc w:val="both"/>
+              <w:rPr>
+                <w:color w:val="000000" w:themeColor="text1"/>
+              </w:rPr>
+            </w:pPr>
+            <w:r>
+              <w:rPr>
+                <w:color w:val="000000" w:themeColor="text1"/>
+              </w:rPr>
+              <w:t>Provide Risk Area which is populated with the symptoms of risk that may eventually lead to execution of a risk contingency plan.</w:t>
+            </w:r>
+          </w:p>
+          <w:p>
+            <w:pPr>
+              <w:pStyle w:val="ListParagraph"/>
+              <w:numPr>
+                <w:ilvl w:val="0"/>
+                <w:numId w:val="5"/>
+              </w:numPr>
+              <w:spacing w:after="160" w:line="259" w:lineRule="auto"/>
+              <w:jc w:val="both"/>
+              <w:rPr>
+                <w:color w:val="000000" w:themeColor="text1"/>
+              </w:rPr>
+            </w:pPr>
+            <w:r>
+              <w:rPr>
+                <w:color w:val="000000" w:themeColor="text1"/>
+              </w:rPr>
+              <w:t>Provide Trigger which is populated with the triggers that would indicate the requirement to execute contingency plan.</w:t>
+            </w:r>
+          </w:p>
+          <w:p>
+            <w:pPr>
+              <w:pStyle w:val="ListParagraph"/>
+              <w:numPr>
+                <w:ilvl w:val="0"/>
+                <w:numId w:val="5"/>
+              </w:numPr>
+              <w:spacing w:after="160" w:line="259" w:lineRule="auto"/>
+              <w:jc w:val="both"/>
+              <w:rPr>
+                <w:color w:val="000000" w:themeColor="text1"/>
+              </w:rPr>
+            </w:pPr>
+            <w:r>
+              <w:rPr>
+                <w:color w:val="000000" w:themeColor="text1"/>
+              </w:rPr>
+              <w:t>Provide Risk Response Strategy which is populated with the preferred risk response strategy.</w:t>
+            </w:r>
+          </w:p>
+          <w:p>
+            <w:pPr>
+              <w:pStyle w:val="ListParagraph"/>
+              <w:numPr>
+                <w:ilvl w:val="0"/>
+                <w:numId w:val="5"/>
+              </w:numPr>
+              <w:spacing w:after="160" w:line="259" w:lineRule="auto"/>
+              <w:jc w:val="both"/>
+              <w:rPr>
+                <w:color w:val="000000" w:themeColor="text1"/>
+              </w:rPr>
+            </w:pPr>
+            <w:r>
+              <w:rPr>
+                <w:color w:val="000000" w:themeColor="text1"/>
+              </w:rPr>
+              <w:t>Provide Response Strategy which is populated an appropriate response strategy to prevent the risk from becoming an issue.</w:t>
+            </w:r>
+          </w:p>
+          <w:p>
+            <w:pPr>
+              <w:pStyle w:val="ListParagraph"/>
+              <w:numPr>
+                <w:ilvl w:val="0"/>
+                <w:numId w:val="5"/>
+              </w:numPr>
+              <w:jc w:val="both"/>
+              <w:rPr>
+                <w:rFonts w:asciiTheme="minorHAnsi" w:hAnsiTheme="minorHAnsi" w:cstheme="minorHAnsi"/>
+                <w:sz w:val="22"/>
+                <w:szCs w:val="22"/>
+              </w:rPr>
+            </w:pPr>
+            <w:r>
+              <w:rPr>
+                <w:color w:val="000000" w:themeColor="text1"/>
+              </w:rPr>
+              <w:t>Provide Contingency Plan which is populated with a description of the risk contingency plan.</w:t>
+            </w:r>
+          </w:p>
+        </w:tc>
+        <w:tc>
+          <w:tcPr>
+            <w:tcW w:w="854" w:type="pct"/>
+          </w:tcPr>
+          <w:p>
+            <w:pPr>
+              <w:jc w:val="both"/>
+              <w:rPr>
+                <w:rFonts w:asciiTheme="minorHAnsi" w:hAnsiTheme="minorHAnsi" w:cstheme="minorHAnsi"/>
+                <w:sz w:val="22"/>
+                <w:szCs w:val="22"/>
+              </w:rPr>
+            </w:pPr>
+            <w:r>
+              <w:rPr>
+                <w:rFonts w:asciiTheme="minorHAnsi" w:hAnsiTheme="minorHAnsi" w:cstheme="minorHAnsi"/>
+                <w:sz w:val="22"/>
+                <w:szCs w:val="22"/>
+              </w:rPr>
+              <w:t>18/03/2018</w:t>
             </w:r>
           </w:p>
         </w:tc>
@@ -3986,6 +4318,119 @@
     </w:lvl>
   </w:abstractNum>
   <w:abstractNum w:abstractNumId="2" w15:restartNumberingAfterBreak="0">
+    <w:nsid w:val="27A758C2"/>
+    <w:multiLevelType w:val="hybridMultilevel"/>
+    <w:tmpl w:val="A4225808"/>
+    <w:lvl w:ilvl="0" w:tplc="04090001">
+      <w:start w:val="1"/>
+      <w:numFmt w:val="bullet"/>
+      <w:lvlText w:val=""/>
+      <w:lvlJc w:val="left"/>
+      <w:pPr>
+        <w:ind w:left="720" w:hanging="360"/>
+      </w:pPr>
+      <w:rPr>
+        <w:rFonts w:ascii="Symbol" w:hAnsi="Symbol" w:hint="default"/>
+      </w:rPr>
+    </w:lvl>
+    <w:lvl w:ilvl="1" w:tplc="04090003" w:tentative="1">
+      <w:start w:val="1"/>
+      <w:numFmt w:val="bullet"/>
+      <w:lvlText w:val="o"/>
+      <w:lvlJc w:val="left"/>
+      <w:pPr>
+        <w:ind w:left="1440" w:hanging="360"/>
+      </w:pPr>
+      <w:rPr>
+        <w:rFonts w:ascii="Courier New" w:hAnsi="Courier New" w:cs="Courier New" w:hint="default"/>
+      </w:rPr>
+    </w:lvl>
+    <w:lvl w:ilvl="2" w:tplc="04090005" w:tentative="1">
+      <w:start w:val="1"/>
+      <w:numFmt w:val="bullet"/>
+      <w:lvlText w:val=""/>
+      <w:lvlJc w:val="left"/>
+      <w:pPr>
+        <w:ind w:left="2160" w:hanging="360"/>
+      </w:pPr>
+      <w:rPr>
+        <w:rFonts w:ascii="Wingdings" w:hAnsi="Wingdings" w:hint="default"/>
+      </w:rPr>
+    </w:lvl>
+    <w:lvl w:ilvl="3" w:tplc="04090001" w:tentative="1">
+      <w:start w:val="1"/>
+      <w:numFmt w:val="bullet"/>
+      <w:lvlText w:val=""/>
+      <w:lvlJc w:val="left"/>
+      <w:pPr>
+        <w:ind w:left="2880" w:hanging="360"/>
+      </w:pPr>
+      <w:rPr>
+        <w:rFonts w:ascii="Symbol" w:hAnsi="Symbol" w:hint="default"/>
+      </w:rPr>
+    </w:lvl>
+    <w:lvl w:ilvl="4" w:tplc="04090003" w:tentative="1">
+      <w:start w:val="1"/>
+      <w:numFmt w:val="bullet"/>
+      <w:lvlText w:val="o"/>
+      <w:lvlJc w:val="left"/>
+      <w:pPr>
+        <w:ind w:left="3600" w:hanging="360"/>
+      </w:pPr>
+      <w:rPr>
+        <w:rFonts w:ascii="Courier New" w:hAnsi="Courier New" w:cs="Courier New" w:hint="default"/>
+      </w:rPr>
+    </w:lvl>
+    <w:lvl w:ilvl="5" w:tplc="04090005" w:tentative="1">
+      <w:start w:val="1"/>
+      <w:numFmt w:val="bullet"/>
+      <w:lvlText w:val=""/>
+      <w:lvlJc w:val="left"/>
+      <w:pPr>
+        <w:ind w:left="4320" w:hanging="360"/>
+      </w:pPr>
+      <w:rPr>
+        <w:rFonts w:ascii="Wingdings" w:hAnsi="Wingdings" w:hint="default"/>
+      </w:rPr>
+    </w:lvl>
+    <w:lvl w:ilvl="6" w:tplc="04090001" w:tentative="1">
+      <w:start w:val="1"/>
+      <w:numFmt w:val="bullet"/>
+      <w:lvlText w:val=""/>
+      <w:lvlJc w:val="left"/>
+      <w:pPr>
+        <w:ind w:left="5040" w:hanging="360"/>
+      </w:pPr>
+      <w:rPr>
+        <w:rFonts w:ascii="Symbol" w:hAnsi="Symbol" w:hint="default"/>
+      </w:rPr>
+    </w:lvl>
+    <w:lvl w:ilvl="7" w:tplc="04090003" w:tentative="1">
+      <w:start w:val="1"/>
+      <w:numFmt w:val="bullet"/>
+      <w:lvlText w:val="o"/>
+      <w:lvlJc w:val="left"/>
+      <w:pPr>
+        <w:ind w:left="5760" w:hanging="360"/>
+      </w:pPr>
+      <w:rPr>
+        <w:rFonts w:ascii="Courier New" w:hAnsi="Courier New" w:cs="Courier New" w:hint="default"/>
+      </w:rPr>
+    </w:lvl>
+    <w:lvl w:ilvl="8" w:tplc="04090005" w:tentative="1">
+      <w:start w:val="1"/>
+      <w:numFmt w:val="bullet"/>
+      <w:lvlText w:val=""/>
+      <w:lvlJc w:val="left"/>
+      <w:pPr>
+        <w:ind w:left="6480" w:hanging="360"/>
+      </w:pPr>
+      <w:rPr>
+        <w:rFonts w:ascii="Wingdings" w:hAnsi="Wingdings" w:hint="default"/>
+      </w:rPr>
+    </w:lvl>
+  </w:abstractNum>
+  <w:abstractNum w:abstractNumId="3" w15:restartNumberingAfterBreak="0">
     <w:nsid w:val="2F9C36A9"/>
     <w:multiLevelType w:val="hybridMultilevel"/>
     <w:tmpl w:val="636A3E6C"/>
@@ -4098,7 +4543,7 @@
       </w:rPr>
     </w:lvl>
   </w:abstractNum>
-  <w:abstractNum w:abstractNumId="3" w15:restartNumberingAfterBreak="0">
+  <w:abstractNum w:abstractNumId="4" w15:restartNumberingAfterBreak="0">
     <w:nsid w:val="43F2648D"/>
     <w:multiLevelType w:val="hybridMultilevel"/>
     <w:tmpl w:val="5B74CA5C"/>
@@ -4210,7 +4655,7 @@
       </w:rPr>
     </w:lvl>
   </w:abstractNum>
-  <w:abstractNum w:abstractNumId="4" w15:restartNumberingAfterBreak="0">
+  <w:abstractNum w:abstractNumId="5" w15:restartNumberingAfterBreak="0">
     <w:nsid w:val="467B0E5F"/>
     <w:multiLevelType w:val="hybridMultilevel"/>
     <w:tmpl w:val="2A2ADE94"/>
@@ -4322,7 +4767,7 @@
       </w:rPr>
     </w:lvl>
   </w:abstractNum>
-  <w:abstractNum w:abstractNumId="5" w15:restartNumberingAfterBreak="0">
+  <w:abstractNum w:abstractNumId="6" w15:restartNumberingAfterBreak="0">
     <w:nsid w:val="550B4F31"/>
     <w:multiLevelType w:val="hybridMultilevel"/>
     <w:tmpl w:val="7D3A7A0C"/>
@@ -4435,7 +4880,7 @@
       </w:rPr>
     </w:lvl>
   </w:abstractNum>
-  <w:abstractNum w:abstractNumId="6" w15:restartNumberingAfterBreak="0">
+  <w:abstractNum w:abstractNumId="7" w15:restartNumberingAfterBreak="0">
     <w:nsid w:val="57FC2AC8"/>
     <w:multiLevelType w:val="hybridMultilevel"/>
     <w:tmpl w:val="1A0A7320"/>
@@ -4548,7 +4993,120 @@
       </w:rPr>
     </w:lvl>
   </w:abstractNum>
-  <w:abstractNum w:abstractNumId="7" w15:restartNumberingAfterBreak="0">
+  <w:abstractNum w:abstractNumId="8" w15:restartNumberingAfterBreak="0">
+    <w:nsid w:val="65912866"/>
+    <w:multiLevelType w:val="hybridMultilevel"/>
+    <w:tmpl w:val="11543306"/>
+    <w:lvl w:ilvl="0" w:tplc="0C090001">
+      <w:start w:val="1"/>
+      <w:numFmt w:val="bullet"/>
+      <w:lvlText w:val=""/>
+      <w:lvlJc w:val="left"/>
+      <w:pPr>
+        <w:ind w:left="720" w:hanging="360"/>
+      </w:pPr>
+      <w:rPr>
+        <w:rFonts w:ascii="Symbol" w:hAnsi="Symbol" w:hint="default"/>
+      </w:rPr>
+    </w:lvl>
+    <w:lvl w:ilvl="1" w:tplc="04090003" w:tentative="1">
+      <w:start w:val="1"/>
+      <w:numFmt w:val="bullet"/>
+      <w:lvlText w:val="o"/>
+      <w:lvlJc w:val="left"/>
+      <w:pPr>
+        <w:ind w:left="1440" w:hanging="360"/>
+      </w:pPr>
+      <w:rPr>
+        <w:rFonts w:ascii="Courier New" w:hAnsi="Courier New" w:cs="Courier New" w:hint="default"/>
+      </w:rPr>
+    </w:lvl>
+    <w:lvl w:ilvl="2" w:tplc="04090005" w:tentative="1">
+      <w:start w:val="1"/>
+      <w:numFmt w:val="bullet"/>
+      <w:lvlText w:val=""/>
+      <w:lvlJc w:val="left"/>
+      <w:pPr>
+        <w:ind w:left="2160" w:hanging="360"/>
+      </w:pPr>
+      <w:rPr>
+        <w:rFonts w:ascii="Wingdings" w:hAnsi="Wingdings" w:hint="default"/>
+      </w:rPr>
+    </w:lvl>
+    <w:lvl w:ilvl="3" w:tplc="04090001" w:tentative="1">
+      <w:start w:val="1"/>
+      <w:numFmt w:val="bullet"/>
+      <w:lvlText w:val=""/>
+      <w:lvlJc w:val="left"/>
+      <w:pPr>
+        <w:ind w:left="2880" w:hanging="360"/>
+      </w:pPr>
+      <w:rPr>
+        <w:rFonts w:ascii="Symbol" w:hAnsi="Symbol" w:hint="default"/>
+      </w:rPr>
+    </w:lvl>
+    <w:lvl w:ilvl="4" w:tplc="04090003" w:tentative="1">
+      <w:start w:val="1"/>
+      <w:numFmt w:val="bullet"/>
+      <w:lvlText w:val="o"/>
+      <w:lvlJc w:val="left"/>
+      <w:pPr>
+        <w:ind w:left="3600" w:hanging="360"/>
+      </w:pPr>
+      <w:rPr>
+        <w:rFonts w:ascii="Courier New" w:hAnsi="Courier New" w:cs="Courier New" w:hint="default"/>
+      </w:rPr>
+    </w:lvl>
+    <w:lvl w:ilvl="5" w:tplc="04090005" w:tentative="1">
+      <w:start w:val="1"/>
+      <w:numFmt w:val="bullet"/>
+      <w:lvlText w:val=""/>
+      <w:lvlJc w:val="left"/>
+      <w:pPr>
+        <w:ind w:left="4320" w:hanging="360"/>
+      </w:pPr>
+      <w:rPr>
+        <w:rFonts w:ascii="Wingdings" w:hAnsi="Wingdings" w:hint="default"/>
+      </w:rPr>
+    </w:lvl>
+    <w:lvl w:ilvl="6" w:tplc="04090001" w:tentative="1">
+      <w:start w:val="1"/>
+      <w:numFmt w:val="bullet"/>
+      <w:lvlText w:val=""/>
+      <w:lvlJc w:val="left"/>
+      <w:pPr>
+        <w:ind w:left="5040" w:hanging="360"/>
+      </w:pPr>
+      <w:rPr>
+        <w:rFonts w:ascii="Symbol" w:hAnsi="Symbol" w:hint="default"/>
+      </w:rPr>
+    </w:lvl>
+    <w:lvl w:ilvl="7" w:tplc="04090003" w:tentative="1">
+      <w:start w:val="1"/>
+      <w:numFmt w:val="bullet"/>
+      <w:lvlText w:val="o"/>
+      <w:lvlJc w:val="left"/>
+      <w:pPr>
+        <w:ind w:left="5760" w:hanging="360"/>
+      </w:pPr>
+      <w:rPr>
+        <w:rFonts w:ascii="Courier New" w:hAnsi="Courier New" w:cs="Courier New" w:hint="default"/>
+      </w:rPr>
+    </w:lvl>
+    <w:lvl w:ilvl="8" w:tplc="04090005" w:tentative="1">
+      <w:start w:val="1"/>
+      <w:numFmt w:val="bullet"/>
+      <w:lvlText w:val=""/>
+      <w:lvlJc w:val="left"/>
+      <w:pPr>
+        <w:ind w:left="6480" w:hanging="360"/>
+      </w:pPr>
+      <w:rPr>
+        <w:rFonts w:ascii="Wingdings" w:hAnsi="Wingdings" w:hint="default"/>
+      </w:rPr>
+    </w:lvl>
+  </w:abstractNum>
+  <w:abstractNum w:abstractNumId="9" w15:restartNumberingAfterBreak="0">
     <w:nsid w:val="73AD14E2"/>
     <w:multiLevelType w:val="hybridMultilevel"/>
     <w:tmpl w:val="1FD0CF0A"/>
@@ -4661,28 +5219,34 @@
     </w:lvl>
   </w:abstractNum>
   <w:num w:numId="1">
-    <w:abstractNumId w:val="7"/>
+    <w:abstractNumId w:val="9"/>
   </w:num>
   <w:num w:numId="2">
     <w:abstractNumId w:val="0"/>
   </w:num>
   <w:num w:numId="3">
-    <w:abstractNumId w:val="2"/>
+    <w:abstractNumId w:val="3"/>
   </w:num>
   <w:num w:numId="4">
     <w:abstractNumId w:val="1"/>
   </w:num>
   <w:num w:numId="5">
+    <w:abstractNumId w:val="7"/>
+  </w:num>
+  <w:num w:numId="6">
     <w:abstractNumId w:val="6"/>
   </w:num>
-  <w:num w:numId="6">
+  <w:num w:numId="7">
+    <w:abstractNumId w:val="4"/>
+  </w:num>
+  <w:num w:numId="8">
     <w:abstractNumId w:val="5"/>
   </w:num>
-  <w:num w:numId="7">
-    <w:abstractNumId w:val="3"/>
+  <w:num w:numId="9">
+    <w:abstractNumId w:val="2"/>
   </w:num>
-  <w:num w:numId="8">
-    <w:abstractNumId w:val="4"/>
+  <w:num w:numId="10">
+    <w:abstractNumId w:val="8"/>
   </w:num>
 </w:numbering>
 </file>

</xml_diff>

<commit_message>
FUCD added to version control
</commit_message>
<xml_diff>
--- a/Documentation/Version Control.docx
+++ b/Documentation/Version Control.docx
@@ -7032,7 +7032,23 @@
                 <w:sz w:val="22"/>
                 <w:szCs w:val="22"/>
               </w:rPr>
-              <w:t>FUCD Send Stock 1.1</w:t>
+              <w:t xml:space="preserve">FUCD Send Stock </w:t>
+            </w:r>
+            <w:r>
+              <w:rPr>
+                <w:rFonts w:asciiTheme="minorHAnsi" w:hAnsiTheme="minorHAnsi" w:cstheme="minorHAnsi"/>
+                <w:sz w:val="22"/>
+                <w:szCs w:val="22"/>
+              </w:rPr>
+              <w:t>3</w:t>
+            </w:r>
+            <w:r>
+              <w:rPr>
+                <w:rFonts w:asciiTheme="minorHAnsi" w:hAnsiTheme="minorHAnsi" w:cstheme="minorHAnsi"/>
+                <w:sz w:val="22"/>
+                <w:szCs w:val="22"/>
+              </w:rPr>
+              <w:t>.1</w:t>
             </w:r>
           </w:p>
         </w:tc>
@@ -7080,16 +7096,26 @@
               <w:rPr>
                 <w:color w:val="000000" w:themeColor="text1"/>
               </w:rPr>
-              <w:t xml:space="preserve">Draft version of the full use case description of ‘Send </w:t>
-            </w:r>
-            <w:bookmarkStart w:id="0" w:name="_GoBack"/>
-            <w:bookmarkEnd w:id="0"/>
+              <w:t>Full use case description of ‘</w:t>
+            </w:r>
             <w:r>
               <w:rPr>
                 <w:color w:val="000000" w:themeColor="text1"/>
               </w:rPr>
+              <w:t>Send Stock’</w:t>
+            </w:r>
+            <w:r>
+              <w:rPr>
+                <w:color w:val="000000" w:themeColor="text1"/>
+              </w:rPr>
+              <w:t xml:space="preserve"> use case with </w:t>
+            </w:r>
+            <w:r>
+              <w:rPr>
+                <w:color w:val="000000" w:themeColor="text1"/>
+              </w:rPr>
               <w:lastRenderedPageBreak/>
-              <w:t>Stock’ use case.</w:t>
+              <w:t>detailed description of normal flow, exception flow, pre and post conditions, key scenarios and so on.</w:t>
             </w:r>
           </w:p>
         </w:tc>
@@ -7106,6 +7132,15 @@
                 <w:szCs w:val="22"/>
               </w:rPr>
             </w:pPr>
+            <w:r>
+              <w:rPr>
+                <w:rFonts w:asciiTheme="minorHAnsi" w:hAnsiTheme="minorHAnsi" w:cstheme="minorHAnsi"/>
+                <w:sz w:val="22"/>
+                <w:szCs w:val="22"/>
+              </w:rPr>
+              <w:lastRenderedPageBreak/>
+              <w:t>18/04/2018</w:t>
+            </w:r>
           </w:p>
         </w:tc>
         <w:tc>
@@ -7121,6 +7156,14 @@
                 <w:szCs w:val="22"/>
               </w:rPr>
             </w:pPr>
+            <w:r>
+              <w:rPr>
+                <w:rFonts w:asciiTheme="minorHAnsi" w:hAnsiTheme="minorHAnsi" w:cstheme="minorHAnsi"/>
+                <w:sz w:val="22"/>
+                <w:szCs w:val="22"/>
+              </w:rPr>
+              <w:t>Completed</w:t>
+            </w:r>
           </w:p>
         </w:tc>
       </w:tr>
@@ -7144,7 +7187,7 @@
                 <w:sz w:val="22"/>
                 <w:szCs w:val="22"/>
               </w:rPr>
-              <w:t>FUCD Scan Barcode 1.1</w:t>
+              <w:t>FUCD Send Stock 3.2</w:t>
             </w:r>
           </w:p>
         </w:tc>
@@ -7167,7 +7210,7 @@
                 <w:sz w:val="22"/>
                 <w:szCs w:val="22"/>
               </w:rPr>
-              <w:t xml:space="preserve">Shirish Maharjan </w:t>
+              <w:t>Shirish Maharjan</w:t>
             </w:r>
           </w:p>
         </w:tc>
@@ -7192,7 +7235,47 @@
               <w:rPr>
                 <w:color w:val="000000" w:themeColor="text1"/>
               </w:rPr>
-              <w:t>Draft version of the full use case description of ‘Scan Barcode’ use case.</w:t>
+              <w:t>Changes made to the normal flow of the use case.</w:t>
+            </w:r>
+          </w:p>
+          <w:p>
+            <w:pPr>
+              <w:pStyle w:val="ListParagraph"/>
+              <w:numPr>
+                <w:ilvl w:val="0"/>
+                <w:numId w:val="5"/>
+              </w:numPr>
+              <w:spacing w:after="160" w:line="259" w:lineRule="auto"/>
+              <w:jc w:val="both"/>
+              <w:rPr>
+                <w:color w:val="000000" w:themeColor="text1"/>
+              </w:rPr>
+            </w:pPr>
+            <w:r>
+              <w:rPr>
+                <w:color w:val="000000" w:themeColor="text1"/>
+              </w:rPr>
+              <w:t>User cancelling scenario added to the exception flow option.</w:t>
+            </w:r>
+          </w:p>
+          <w:p>
+            <w:pPr>
+              <w:pStyle w:val="ListParagraph"/>
+              <w:numPr>
+                <w:ilvl w:val="0"/>
+                <w:numId w:val="5"/>
+              </w:numPr>
+              <w:spacing w:after="160" w:line="259" w:lineRule="auto"/>
+              <w:jc w:val="both"/>
+              <w:rPr>
+                <w:color w:val="000000" w:themeColor="text1"/>
+              </w:rPr>
+            </w:pPr>
+            <w:r>
+              <w:rPr>
+                <w:color w:val="000000" w:themeColor="text1"/>
+              </w:rPr>
+              <w:t>Necessary text formatting made.</w:t>
             </w:r>
           </w:p>
         </w:tc>
@@ -7215,7 +7298,7 @@
                 <w:sz w:val="22"/>
                 <w:szCs w:val="22"/>
               </w:rPr>
-              <w:t>18/04/2018</w:t>
+              <w:t>20/04/2018</w:t>
             </w:r>
           </w:p>
         </w:tc>
@@ -7238,7 +7321,7 @@
                 <w:sz w:val="22"/>
                 <w:szCs w:val="22"/>
               </w:rPr>
-              <w:t>Draft</w:t>
+              <w:t xml:space="preserve">Completed </w:t>
             </w:r>
           </w:p>
         </w:tc>
@@ -7263,7 +7346,23 @@
                 <w:sz w:val="22"/>
                 <w:szCs w:val="22"/>
               </w:rPr>
-              <w:t>FUCD Accept Stock 1.1</w:t>
+              <w:t xml:space="preserve">FUCD Scan Barcode </w:t>
+            </w:r>
+            <w:r>
+              <w:rPr>
+                <w:rFonts w:asciiTheme="minorHAnsi" w:hAnsiTheme="minorHAnsi" w:cstheme="minorHAnsi"/>
+                <w:sz w:val="22"/>
+                <w:szCs w:val="22"/>
+              </w:rPr>
+              <w:t>3</w:t>
+            </w:r>
+            <w:r>
+              <w:rPr>
+                <w:rFonts w:asciiTheme="minorHAnsi" w:hAnsiTheme="minorHAnsi" w:cstheme="minorHAnsi"/>
+                <w:sz w:val="22"/>
+                <w:szCs w:val="22"/>
+              </w:rPr>
+              <w:t>.1</w:t>
             </w:r>
           </w:p>
         </w:tc>
@@ -7286,6 +7385,153 @@
                 <w:sz w:val="22"/>
                 <w:szCs w:val="22"/>
               </w:rPr>
+              <w:t xml:space="preserve">Shirish Maharjan </w:t>
+            </w:r>
+          </w:p>
+        </w:tc>
+        <w:tc>
+          <w:tcPr>
+            <w:tcW w:w="1678" w:type="pct"/>
+          </w:tcPr>
+          <w:p>
+            <w:pPr>
+              <w:pStyle w:val="ListParagraph"/>
+              <w:numPr>
+                <w:ilvl w:val="0"/>
+                <w:numId w:val="5"/>
+              </w:numPr>
+              <w:spacing w:after="160" w:line="259" w:lineRule="auto"/>
+              <w:jc w:val="both"/>
+              <w:rPr>
+                <w:color w:val="000000" w:themeColor="text1"/>
+              </w:rPr>
+            </w:pPr>
+            <w:r>
+              <w:rPr>
+                <w:color w:val="000000" w:themeColor="text1"/>
+              </w:rPr>
+              <w:t>Full</w:t>
+            </w:r>
+            <w:r>
+              <w:rPr>
+                <w:color w:val="000000" w:themeColor="text1"/>
+              </w:rPr>
+              <w:t xml:space="preserve"> use case description of ‘Scan Barcode’ use case</w:t>
+            </w:r>
+            <w:r>
+              <w:rPr>
+                <w:color w:val="000000" w:themeColor="text1"/>
+              </w:rPr>
+              <w:t xml:space="preserve"> with detailed description of normal flow, exception flow, pre and post conditions, key scenarios and so on.</w:t>
+            </w:r>
+          </w:p>
+        </w:tc>
+        <w:tc>
+          <w:tcPr>
+            <w:tcW w:w="854" w:type="pct"/>
+          </w:tcPr>
+          <w:p>
+            <w:pPr>
+              <w:jc w:val="both"/>
+              <w:rPr>
+                <w:rFonts w:asciiTheme="minorHAnsi" w:hAnsiTheme="minorHAnsi" w:cstheme="minorHAnsi"/>
+                <w:sz w:val="22"/>
+                <w:szCs w:val="22"/>
+              </w:rPr>
+            </w:pPr>
+            <w:r>
+              <w:rPr>
+                <w:rFonts w:asciiTheme="minorHAnsi" w:hAnsiTheme="minorHAnsi" w:cstheme="minorHAnsi"/>
+                <w:sz w:val="22"/>
+                <w:szCs w:val="22"/>
+              </w:rPr>
+              <w:t>18/04/2018</w:t>
+            </w:r>
+          </w:p>
+        </w:tc>
+        <w:tc>
+          <w:tcPr>
+            <w:tcW w:w="659" w:type="pct"/>
+          </w:tcPr>
+          <w:p>
+            <w:pPr>
+              <w:jc w:val="both"/>
+              <w:rPr>
+                <w:rFonts w:asciiTheme="minorHAnsi" w:hAnsiTheme="minorHAnsi" w:cstheme="minorHAnsi"/>
+                <w:sz w:val="22"/>
+                <w:szCs w:val="22"/>
+              </w:rPr>
+            </w:pPr>
+            <w:r>
+              <w:rPr>
+                <w:rFonts w:asciiTheme="minorHAnsi" w:hAnsiTheme="minorHAnsi" w:cstheme="minorHAnsi"/>
+                <w:sz w:val="22"/>
+                <w:szCs w:val="22"/>
+              </w:rPr>
+              <w:t xml:space="preserve">Completed </w:t>
+            </w:r>
+          </w:p>
+        </w:tc>
+      </w:tr>
+      <w:tr>
+        <w:tc>
+          <w:tcPr>
+            <w:tcW w:w="1071" w:type="pct"/>
+          </w:tcPr>
+          <w:p>
+            <w:pPr>
+              <w:jc w:val="both"/>
+              <w:rPr>
+                <w:rFonts w:asciiTheme="minorHAnsi" w:hAnsiTheme="minorHAnsi" w:cstheme="minorHAnsi"/>
+                <w:sz w:val="22"/>
+                <w:szCs w:val="22"/>
+              </w:rPr>
+            </w:pPr>
+            <w:r>
+              <w:rPr>
+                <w:rFonts w:asciiTheme="minorHAnsi" w:hAnsiTheme="minorHAnsi" w:cstheme="minorHAnsi"/>
+                <w:sz w:val="22"/>
+                <w:szCs w:val="22"/>
+              </w:rPr>
+              <w:t xml:space="preserve">FUCD Accept Stock </w:t>
+            </w:r>
+            <w:r>
+              <w:rPr>
+                <w:rFonts w:asciiTheme="minorHAnsi" w:hAnsiTheme="minorHAnsi" w:cstheme="minorHAnsi"/>
+                <w:sz w:val="22"/>
+                <w:szCs w:val="22"/>
+              </w:rPr>
+              <w:t>3</w:t>
+            </w:r>
+            <w:r>
+              <w:rPr>
+                <w:rFonts w:asciiTheme="minorHAnsi" w:hAnsiTheme="minorHAnsi" w:cstheme="minorHAnsi"/>
+                <w:sz w:val="22"/>
+                <w:szCs w:val="22"/>
+              </w:rPr>
+              <w:t>.1</w:t>
+            </w:r>
+          </w:p>
+        </w:tc>
+        <w:tc>
+          <w:tcPr>
+            <w:tcW w:w="738" w:type="pct"/>
+          </w:tcPr>
+          <w:p>
+            <w:pPr>
+              <w:jc w:val="both"/>
+              <w:rPr>
+                <w:rFonts w:asciiTheme="minorHAnsi" w:hAnsiTheme="minorHAnsi" w:cstheme="minorHAnsi"/>
+                <w:sz w:val="22"/>
+                <w:szCs w:val="22"/>
+              </w:rPr>
+            </w:pPr>
+            <w:r>
+              <w:rPr>
+                <w:rFonts w:asciiTheme="minorHAnsi" w:hAnsiTheme="minorHAnsi" w:cstheme="minorHAnsi"/>
+                <w:sz w:val="22"/>
+                <w:szCs w:val="22"/>
+              </w:rPr>
               <w:t>Shirish Maharjan</w:t>
             </w:r>
           </w:p>
@@ -7311,7 +7557,31 @@
               <w:rPr>
                 <w:color w:val="000000" w:themeColor="text1"/>
               </w:rPr>
-              <w:t>Draft version of the full use case description of ‘Accept Stock’ use case</w:t>
+              <w:t>Full use case description of ‘</w:t>
+            </w:r>
+            <w:r>
+              <w:rPr>
+                <w:color w:val="000000" w:themeColor="text1"/>
+              </w:rPr>
+              <w:t>Accept</w:t>
+            </w:r>
+            <w:r>
+              <w:rPr>
+                <w:color w:val="000000" w:themeColor="text1"/>
+              </w:rPr>
+              <w:t xml:space="preserve"> </w:t>
+            </w:r>
+            <w:r>
+              <w:rPr>
+                <w:color w:val="000000" w:themeColor="text1"/>
+              </w:rPr>
+              <w:t>Stock</w:t>
+            </w:r>
+            <w:r>
+              <w:rPr>
+                <w:color w:val="000000" w:themeColor="text1"/>
+              </w:rPr>
+              <w:t>’ use case with detailed description of normal flow, exception flow, pre and post conditions, key scenarios and so on.</w:t>
             </w:r>
           </w:p>
         </w:tc>
@@ -7357,7 +7627,138 @@
                 <w:sz w:val="22"/>
                 <w:szCs w:val="22"/>
               </w:rPr>
-              <w:t>Draft</w:t>
+              <w:t>Completed</w:t>
+            </w:r>
+          </w:p>
+        </w:tc>
+      </w:tr>
+      <w:tr>
+        <w:tc>
+          <w:tcPr>
+            <w:tcW w:w="1071" w:type="pct"/>
+          </w:tcPr>
+          <w:p>
+            <w:pPr>
+              <w:jc w:val="both"/>
+              <w:rPr>
+                <w:rFonts w:asciiTheme="minorHAnsi" w:hAnsiTheme="minorHAnsi" w:cstheme="minorHAnsi"/>
+                <w:sz w:val="22"/>
+                <w:szCs w:val="22"/>
+              </w:rPr>
+            </w:pPr>
+            <w:r>
+              <w:rPr>
+                <w:rFonts w:asciiTheme="minorHAnsi" w:hAnsiTheme="minorHAnsi" w:cstheme="minorHAnsi"/>
+                <w:sz w:val="22"/>
+                <w:szCs w:val="22"/>
+              </w:rPr>
+              <w:t>FUCD Manage Staff 3.1</w:t>
+            </w:r>
+          </w:p>
+        </w:tc>
+        <w:tc>
+          <w:tcPr>
+            <w:tcW w:w="738" w:type="pct"/>
+          </w:tcPr>
+          <w:p>
+            <w:pPr>
+              <w:jc w:val="both"/>
+              <w:rPr>
+                <w:rFonts w:asciiTheme="minorHAnsi" w:hAnsiTheme="minorHAnsi" w:cstheme="minorHAnsi"/>
+                <w:sz w:val="22"/>
+                <w:szCs w:val="22"/>
+              </w:rPr>
+            </w:pPr>
+            <w:r>
+              <w:rPr>
+                <w:rFonts w:asciiTheme="minorHAnsi" w:hAnsiTheme="minorHAnsi" w:cstheme="minorHAnsi"/>
+                <w:sz w:val="22"/>
+                <w:szCs w:val="22"/>
+              </w:rPr>
+              <w:t xml:space="preserve">Shirish Maharjan </w:t>
+            </w:r>
+          </w:p>
+        </w:tc>
+        <w:tc>
+          <w:tcPr>
+            <w:tcW w:w="1678" w:type="pct"/>
+          </w:tcPr>
+          <w:p>
+            <w:pPr>
+              <w:pStyle w:val="ListParagraph"/>
+              <w:numPr>
+                <w:ilvl w:val="0"/>
+                <w:numId w:val="5"/>
+              </w:numPr>
+              <w:spacing w:after="160" w:line="259" w:lineRule="auto"/>
+              <w:jc w:val="both"/>
+              <w:rPr>
+                <w:color w:val="000000" w:themeColor="text1"/>
+              </w:rPr>
+            </w:pPr>
+            <w:r>
+              <w:rPr>
+                <w:color w:val="000000" w:themeColor="text1"/>
+              </w:rPr>
+              <w:t xml:space="preserve">Full use case description of </w:t>
+            </w:r>
+            <w:r>
+              <w:rPr>
+                <w:color w:val="000000" w:themeColor="text1"/>
+              </w:rPr>
+              <w:t>‘Manage Staff’</w:t>
+            </w:r>
+            <w:r>
+              <w:rPr>
+                <w:color w:val="000000" w:themeColor="text1"/>
+              </w:rPr>
+              <w:t xml:space="preserve"> use case with detailed description of normal flow, exception flow, pre and post conditions, key scenarios and so on.</w:t>
+            </w:r>
+          </w:p>
+        </w:tc>
+        <w:tc>
+          <w:tcPr>
+            <w:tcW w:w="854" w:type="pct"/>
+          </w:tcPr>
+          <w:p>
+            <w:pPr>
+              <w:jc w:val="both"/>
+              <w:rPr>
+                <w:rFonts w:asciiTheme="minorHAnsi" w:hAnsiTheme="minorHAnsi" w:cstheme="minorHAnsi"/>
+                <w:sz w:val="22"/>
+                <w:szCs w:val="22"/>
+              </w:rPr>
+            </w:pPr>
+            <w:r>
+              <w:rPr>
+                <w:rFonts w:asciiTheme="minorHAnsi" w:hAnsiTheme="minorHAnsi" w:cstheme="minorHAnsi"/>
+                <w:sz w:val="22"/>
+                <w:szCs w:val="22"/>
+              </w:rPr>
+              <w:t>20/04/2018</w:t>
+            </w:r>
+          </w:p>
+        </w:tc>
+        <w:tc>
+          <w:tcPr>
+            <w:tcW w:w="659" w:type="pct"/>
+          </w:tcPr>
+          <w:p>
+            <w:pPr>
+              <w:jc w:val="both"/>
+              <w:rPr>
+                <w:rFonts w:asciiTheme="minorHAnsi" w:hAnsiTheme="minorHAnsi" w:cstheme="minorHAnsi"/>
+                <w:sz w:val="22"/>
+                <w:szCs w:val="22"/>
+              </w:rPr>
+            </w:pPr>
+            <w:r>
+              <w:rPr>
+                <w:rFonts w:asciiTheme="minorHAnsi" w:hAnsiTheme="minorHAnsi" w:cstheme="minorHAnsi"/>
+                <w:sz w:val="22"/>
+                <w:szCs w:val="22"/>
+              </w:rPr>
+              <w:t>Completed</w:t>
             </w:r>
           </w:p>
         </w:tc>
@@ -7392,6 +7793,8 @@
           <w:szCs w:val="22"/>
         </w:rPr>
       </w:pPr>
+      <w:bookmarkStart w:id="0" w:name="_GoBack"/>
+      <w:bookmarkEnd w:id="0"/>
     </w:p>
     <w:sectPr>
       <w:pgSz w:w="12240" w:h="15840"/>

</xml_diff>

<commit_message>
Added Send stock activity diagram and SSD to Version Control
</commit_message>
<xml_diff>
--- a/Documentation/Version Control.docx
+++ b/Documentation/Version Control.docx
@@ -7096,19 +7096,7 @@
               <w:rPr>
                 <w:color w:val="000000" w:themeColor="text1"/>
               </w:rPr>
-              <w:t>Full use case description of ‘</w:t>
-            </w:r>
-            <w:r>
-              <w:rPr>
-                <w:color w:val="000000" w:themeColor="text1"/>
-              </w:rPr>
-              <w:t>Send Stock’</w:t>
-            </w:r>
-            <w:r>
-              <w:rPr>
-                <w:color w:val="000000" w:themeColor="text1"/>
-              </w:rPr>
-              <w:t xml:space="preserve"> use case with </w:t>
+              <w:t xml:space="preserve">Full use case description of ‘Send Stock’ use case with </w:t>
             </w:r>
             <w:r>
               <w:rPr>
@@ -7557,31 +7545,7 @@
               <w:rPr>
                 <w:color w:val="000000" w:themeColor="text1"/>
               </w:rPr>
-              <w:t>Full use case description of ‘</w:t>
-            </w:r>
-            <w:r>
-              <w:rPr>
-                <w:color w:val="000000" w:themeColor="text1"/>
-              </w:rPr>
-              <w:t>Accept</w:t>
-            </w:r>
-            <w:r>
-              <w:rPr>
-                <w:color w:val="000000" w:themeColor="text1"/>
-              </w:rPr>
-              <w:t xml:space="preserve"> </w:t>
-            </w:r>
-            <w:r>
-              <w:rPr>
-                <w:color w:val="000000" w:themeColor="text1"/>
-              </w:rPr>
-              <w:t>Stock</w:t>
-            </w:r>
-            <w:r>
-              <w:rPr>
-                <w:color w:val="000000" w:themeColor="text1"/>
-              </w:rPr>
-              <w:t>’ use case with detailed description of normal flow, exception flow, pre and post conditions, key scenarios and so on.</w:t>
+              <w:t>Full use case description of ‘Accept Stock’ use case with detailed description of normal flow, exception flow, pre and post conditions, key scenarios and so on.</w:t>
             </w:r>
           </w:p>
         </w:tc>
@@ -7700,19 +7664,126 @@
               <w:rPr>
                 <w:color w:val="000000" w:themeColor="text1"/>
               </w:rPr>
-              <w:t xml:space="preserve">Full use case description of </w:t>
-            </w:r>
-            <w:r>
+              <w:t>Full use case description of ‘Manage Staff’ use case with detailed description of normal flow, exception flow, pre and post conditions, key scenarios and so on.</w:t>
+            </w:r>
+          </w:p>
+        </w:tc>
+        <w:tc>
+          <w:tcPr>
+            <w:tcW w:w="854" w:type="pct"/>
+          </w:tcPr>
+          <w:p>
+            <w:pPr>
+              <w:jc w:val="both"/>
+              <w:rPr>
+                <w:rFonts w:asciiTheme="minorHAnsi" w:hAnsiTheme="minorHAnsi" w:cstheme="minorHAnsi"/>
+                <w:sz w:val="22"/>
+                <w:szCs w:val="22"/>
+              </w:rPr>
+            </w:pPr>
+            <w:r>
+              <w:rPr>
+                <w:rFonts w:asciiTheme="minorHAnsi" w:hAnsiTheme="minorHAnsi" w:cstheme="minorHAnsi"/>
+                <w:sz w:val="22"/>
+                <w:szCs w:val="22"/>
+              </w:rPr>
+              <w:t>20/04/2018</w:t>
+            </w:r>
+          </w:p>
+        </w:tc>
+        <w:tc>
+          <w:tcPr>
+            <w:tcW w:w="659" w:type="pct"/>
+          </w:tcPr>
+          <w:p>
+            <w:pPr>
+              <w:jc w:val="both"/>
+              <w:rPr>
+                <w:rFonts w:asciiTheme="minorHAnsi" w:hAnsiTheme="minorHAnsi" w:cstheme="minorHAnsi"/>
+                <w:sz w:val="22"/>
+                <w:szCs w:val="22"/>
+              </w:rPr>
+            </w:pPr>
+            <w:r>
+              <w:rPr>
+                <w:rFonts w:asciiTheme="minorHAnsi" w:hAnsiTheme="minorHAnsi" w:cstheme="minorHAnsi"/>
+                <w:sz w:val="22"/>
+                <w:szCs w:val="22"/>
+              </w:rPr>
+              <w:t>Completed</w:t>
+            </w:r>
+          </w:p>
+        </w:tc>
+      </w:tr>
+      <w:tr>
+        <w:tc>
+          <w:tcPr>
+            <w:tcW w:w="1071" w:type="pct"/>
+          </w:tcPr>
+          <w:p>
+            <w:pPr>
+              <w:jc w:val="both"/>
+              <w:rPr>
+                <w:rFonts w:asciiTheme="minorHAnsi" w:hAnsiTheme="minorHAnsi" w:cstheme="minorHAnsi"/>
+                <w:sz w:val="22"/>
+                <w:szCs w:val="22"/>
+              </w:rPr>
+            </w:pPr>
+            <w:r>
+              <w:rPr>
+                <w:rFonts w:asciiTheme="minorHAnsi" w:hAnsiTheme="minorHAnsi" w:cstheme="minorHAnsi"/>
+                <w:sz w:val="22"/>
+                <w:szCs w:val="22"/>
+              </w:rPr>
+              <w:t>System Sequence Diagram Send Stock 3.1</w:t>
+            </w:r>
+          </w:p>
+        </w:tc>
+        <w:tc>
+          <w:tcPr>
+            <w:tcW w:w="738" w:type="pct"/>
+          </w:tcPr>
+          <w:p>
+            <w:pPr>
+              <w:jc w:val="both"/>
+              <w:rPr>
+                <w:rFonts w:asciiTheme="minorHAnsi" w:hAnsiTheme="minorHAnsi" w:cstheme="minorHAnsi"/>
+                <w:sz w:val="22"/>
+                <w:szCs w:val="22"/>
+              </w:rPr>
+            </w:pPr>
+            <w:r>
+              <w:rPr>
+                <w:rFonts w:asciiTheme="minorHAnsi" w:hAnsiTheme="minorHAnsi" w:cstheme="minorHAnsi"/>
+                <w:sz w:val="22"/>
+                <w:szCs w:val="22"/>
+              </w:rPr>
+              <w:t xml:space="preserve">Shirish Maharjan </w:t>
+            </w:r>
+          </w:p>
+        </w:tc>
+        <w:tc>
+          <w:tcPr>
+            <w:tcW w:w="1678" w:type="pct"/>
+          </w:tcPr>
+          <w:p>
+            <w:pPr>
+              <w:pStyle w:val="ListParagraph"/>
+              <w:numPr>
+                <w:ilvl w:val="0"/>
+                <w:numId w:val="5"/>
+              </w:numPr>
+              <w:spacing w:after="160" w:line="259" w:lineRule="auto"/>
+              <w:jc w:val="both"/>
               <w:rPr>
                 <w:color w:val="000000" w:themeColor="text1"/>
               </w:rPr>
-              <w:t>‘Manage Staff’</w:t>
-            </w:r>
+            </w:pPr>
             <w:r>
               <w:rPr>
                 <w:color w:val="000000" w:themeColor="text1"/>
               </w:rPr>
-              <w:t xml:space="preserve"> use case with detailed description of normal flow, exception flow, pre and post conditions, key scenarios and so on.</w:t>
+              <w:t>Draft version of the system sequence diagram for ‘Send Stock’ use case.</w:t>
             </w:r>
           </w:p>
         </w:tc>
@@ -7735,7 +7806,7 @@
                 <w:sz w:val="22"/>
                 <w:szCs w:val="22"/>
               </w:rPr>
-              <w:t>20/04/2018</w:t>
+              <w:t>22/04/2018</w:t>
             </w:r>
           </w:p>
         </w:tc>
@@ -7760,6 +7831,127 @@
               </w:rPr>
               <w:t>Completed</w:t>
             </w:r>
+          </w:p>
+        </w:tc>
+      </w:tr>
+      <w:tr>
+        <w:tc>
+          <w:tcPr>
+            <w:tcW w:w="1071" w:type="pct"/>
+          </w:tcPr>
+          <w:p>
+            <w:pPr>
+              <w:jc w:val="both"/>
+              <w:rPr>
+                <w:rFonts w:asciiTheme="minorHAnsi" w:hAnsiTheme="minorHAnsi" w:cstheme="minorHAnsi"/>
+                <w:sz w:val="22"/>
+                <w:szCs w:val="22"/>
+              </w:rPr>
+            </w:pPr>
+            <w:r>
+              <w:rPr>
+                <w:rFonts w:asciiTheme="minorHAnsi" w:hAnsiTheme="minorHAnsi" w:cstheme="minorHAnsi"/>
+                <w:sz w:val="22"/>
+                <w:szCs w:val="22"/>
+              </w:rPr>
+              <w:t>Activity Diagram Send Stock 3.1</w:t>
+            </w:r>
+          </w:p>
+        </w:tc>
+        <w:tc>
+          <w:tcPr>
+            <w:tcW w:w="738" w:type="pct"/>
+          </w:tcPr>
+          <w:p>
+            <w:pPr>
+              <w:jc w:val="both"/>
+              <w:rPr>
+                <w:rFonts w:asciiTheme="minorHAnsi" w:hAnsiTheme="minorHAnsi" w:cstheme="minorHAnsi"/>
+                <w:sz w:val="22"/>
+                <w:szCs w:val="22"/>
+              </w:rPr>
+            </w:pPr>
+            <w:r>
+              <w:rPr>
+                <w:rFonts w:asciiTheme="minorHAnsi" w:hAnsiTheme="minorHAnsi" w:cstheme="minorHAnsi"/>
+                <w:sz w:val="22"/>
+                <w:szCs w:val="22"/>
+              </w:rPr>
+              <w:t>Shirish Maharjan</w:t>
+            </w:r>
+          </w:p>
+        </w:tc>
+        <w:tc>
+          <w:tcPr>
+            <w:tcW w:w="1678" w:type="pct"/>
+          </w:tcPr>
+          <w:p>
+            <w:pPr>
+              <w:pStyle w:val="ListParagraph"/>
+              <w:numPr>
+                <w:ilvl w:val="0"/>
+                <w:numId w:val="5"/>
+              </w:numPr>
+              <w:spacing w:after="160" w:line="259" w:lineRule="auto"/>
+              <w:jc w:val="both"/>
+              <w:rPr>
+                <w:color w:val="000000" w:themeColor="text1"/>
+              </w:rPr>
+            </w:pPr>
+            <w:r>
+              <w:rPr>
+                <w:color w:val="000000" w:themeColor="text1"/>
+              </w:rPr>
+              <w:t>Draft version of the activity diagram for ‘Send Stock’ use case.</w:t>
+            </w:r>
+          </w:p>
+        </w:tc>
+        <w:tc>
+          <w:tcPr>
+            <w:tcW w:w="854" w:type="pct"/>
+          </w:tcPr>
+          <w:p>
+            <w:pPr>
+              <w:jc w:val="both"/>
+              <w:rPr>
+                <w:rFonts w:asciiTheme="minorHAnsi" w:hAnsiTheme="minorHAnsi" w:cstheme="minorHAnsi"/>
+                <w:sz w:val="22"/>
+                <w:szCs w:val="22"/>
+              </w:rPr>
+            </w:pPr>
+            <w:r>
+              <w:rPr>
+                <w:rFonts w:asciiTheme="minorHAnsi" w:hAnsiTheme="minorHAnsi" w:cstheme="minorHAnsi"/>
+                <w:sz w:val="22"/>
+                <w:szCs w:val="22"/>
+              </w:rPr>
+              <w:t>22/04/2018</w:t>
+            </w:r>
+          </w:p>
+        </w:tc>
+        <w:tc>
+          <w:tcPr>
+            <w:tcW w:w="659" w:type="pct"/>
+          </w:tcPr>
+          <w:p>
+            <w:pPr>
+              <w:jc w:val="both"/>
+              <w:rPr>
+                <w:rFonts w:asciiTheme="minorHAnsi" w:hAnsiTheme="minorHAnsi" w:cstheme="minorHAnsi"/>
+                <w:sz w:val="22"/>
+                <w:szCs w:val="22"/>
+              </w:rPr>
+            </w:pPr>
+            <w:r>
+              <w:rPr>
+                <w:rFonts w:asciiTheme="minorHAnsi" w:hAnsiTheme="minorHAnsi" w:cstheme="minorHAnsi"/>
+                <w:sz w:val="22"/>
+                <w:szCs w:val="22"/>
+              </w:rPr>
+              <w:t xml:space="preserve">Completed </w:t>
+            </w:r>
+            <w:bookmarkStart w:id="0" w:name="_GoBack"/>
+            <w:bookmarkEnd w:id="0"/>
           </w:p>
         </w:tc>
       </w:tr>
@@ -7793,8 +7985,6 @@
           <w:szCs w:val="22"/>
         </w:rPr>
       </w:pPr>
-      <w:bookmarkStart w:id="0" w:name="_GoBack"/>
-      <w:bookmarkEnd w:id="0"/>
     </w:p>
     <w:sectPr>
       <w:pgSz w:w="12240" w:h="15840"/>

</xml_diff>

<commit_message>
Added Iteration 3 Assessment  in Version Control
</commit_message>
<xml_diff>
--- a/Documentation/Version Control.docx
+++ b/Documentation/Version Control.docx
@@ -4667,7 +4667,7 @@
                 <w:sz w:val="22"/>
                 <w:szCs w:val="22"/>
               </w:rPr>
-              <w:t>Project Vision 1.1</w:t>
+              <w:t xml:space="preserve">Iteration 3 Assessment </w:t>
             </w:r>
           </w:p>
         </w:tc>
@@ -4690,7 +4690,7 @@
                 <w:sz w:val="22"/>
                 <w:szCs w:val="22"/>
               </w:rPr>
-              <w:t>Hieu Hanh Tran</w:t>
+              <w:t>Shirish Maharjan</w:t>
             </w:r>
           </w:p>
         </w:tc>
@@ -4718,122 +4718,99 @@
                 <w:sz w:val="22"/>
                 <w:szCs w:val="22"/>
               </w:rPr>
-              <w:t>Provide a brief introduction to the context of the project.</w:t>
-            </w:r>
-          </w:p>
-          <w:p>
-            <w:pPr>
-              <w:pStyle w:val="ListParagraph"/>
-              <w:numPr>
-                <w:ilvl w:val="0"/>
-                <w:numId w:val="5"/>
-              </w:numPr>
-              <w:jc w:val="both"/>
-              <w:rPr>
-                <w:rFonts w:asciiTheme="minorHAnsi" w:hAnsiTheme="minorHAnsi" w:cstheme="minorHAnsi"/>
-                <w:sz w:val="22"/>
-                <w:szCs w:val="22"/>
-              </w:rPr>
-            </w:pPr>
-            <w:r>
-              <w:rPr>
-                <w:rFonts w:asciiTheme="minorHAnsi" w:hAnsiTheme="minorHAnsi" w:cstheme="minorHAnsi"/>
-                <w:sz w:val="22"/>
-                <w:szCs w:val="22"/>
-              </w:rPr>
-              <w:t>Provide a statement summarizing the problem being solved by this project.</w:t>
-            </w:r>
-          </w:p>
-          <w:p>
-            <w:pPr>
-              <w:pStyle w:val="ListParagraph"/>
-              <w:numPr>
-                <w:ilvl w:val="0"/>
-                <w:numId w:val="5"/>
-              </w:numPr>
-              <w:jc w:val="both"/>
-              <w:rPr>
-                <w:rFonts w:asciiTheme="minorHAnsi" w:hAnsiTheme="minorHAnsi" w:cstheme="minorHAnsi"/>
-                <w:sz w:val="22"/>
-                <w:szCs w:val="22"/>
-              </w:rPr>
-            </w:pPr>
-            <w:r>
-              <w:rPr>
-                <w:rFonts w:asciiTheme="minorHAnsi" w:hAnsiTheme="minorHAnsi" w:cstheme="minorHAnsi"/>
-                <w:sz w:val="22"/>
-                <w:szCs w:val="22"/>
-              </w:rPr>
-              <w:t xml:space="preserve">Provide overall statement summarizing, at the highest level, the unique position the product intends to fill in the marketplace. </w:t>
-            </w:r>
-          </w:p>
-          <w:p>
-            <w:pPr>
-              <w:pStyle w:val="ListParagraph"/>
-              <w:numPr>
-                <w:ilvl w:val="0"/>
-                <w:numId w:val="5"/>
-              </w:numPr>
-              <w:jc w:val="both"/>
-              <w:rPr>
-                <w:rFonts w:asciiTheme="minorHAnsi" w:hAnsiTheme="minorHAnsi" w:cstheme="minorHAnsi"/>
-                <w:sz w:val="22"/>
-                <w:szCs w:val="22"/>
-              </w:rPr>
-            </w:pPr>
-            <w:r>
-              <w:rPr>
-                <w:rFonts w:asciiTheme="minorHAnsi" w:hAnsiTheme="minorHAnsi" w:cstheme="minorHAnsi"/>
-                <w:sz w:val="22"/>
-                <w:szCs w:val="22"/>
-              </w:rPr>
-              <w:t>List all the stakeholders involve to the project.</w:t>
-            </w:r>
-          </w:p>
-          <w:p>
-            <w:pPr>
-              <w:pStyle w:val="ListParagraph"/>
-              <w:numPr>
-                <w:ilvl w:val="0"/>
-                <w:numId w:val="5"/>
-              </w:numPr>
-              <w:jc w:val="both"/>
-              <w:rPr>
-                <w:rFonts w:asciiTheme="minorHAnsi" w:hAnsiTheme="minorHAnsi" w:cstheme="minorHAnsi"/>
-                <w:sz w:val="22"/>
-                <w:szCs w:val="22"/>
-              </w:rPr>
-            </w:pPr>
-            <w:r>
-              <w:rPr>
-                <w:rFonts w:asciiTheme="minorHAnsi" w:hAnsiTheme="minorHAnsi" w:cstheme="minorHAnsi"/>
-                <w:sz w:val="22"/>
-                <w:szCs w:val="22"/>
-              </w:rPr>
-              <w:t>Provide the detail of working environment of the target user.</w:t>
-            </w:r>
-          </w:p>
-          <w:p>
-            <w:pPr>
-              <w:pStyle w:val="ListParagraph"/>
-              <w:numPr>
-                <w:ilvl w:val="0"/>
-                <w:numId w:val="5"/>
-              </w:numPr>
-              <w:jc w:val="both"/>
-              <w:rPr>
-                <w:rFonts w:asciiTheme="minorHAnsi" w:hAnsiTheme="minorHAnsi" w:cstheme="minorHAnsi"/>
-                <w:sz w:val="22"/>
-                <w:szCs w:val="22"/>
-              </w:rPr>
-            </w:pPr>
-            <w:r>
-              <w:rPr>
-                <w:rFonts w:asciiTheme="minorHAnsi" w:hAnsiTheme="minorHAnsi" w:cstheme="minorHAnsi"/>
-                <w:sz w:val="22"/>
-                <w:szCs w:val="22"/>
-              </w:rPr>
-              <w:t>Provide needs/ features and other product requirements.</w:t>
+              <w:t>Added more issues faced during the iteration.</w:t>
+            </w:r>
+          </w:p>
+          <w:p>
+            <w:pPr>
+              <w:pStyle w:val="ListParagraph"/>
+              <w:numPr>
+                <w:ilvl w:val="0"/>
+                <w:numId w:val="5"/>
+              </w:numPr>
+              <w:jc w:val="both"/>
+              <w:rPr>
+                <w:rFonts w:asciiTheme="minorHAnsi" w:hAnsiTheme="minorHAnsi" w:cstheme="minorHAnsi"/>
+                <w:sz w:val="22"/>
+                <w:szCs w:val="22"/>
+              </w:rPr>
+            </w:pPr>
+            <w:r>
+              <w:rPr>
+                <w:rFonts w:asciiTheme="minorHAnsi" w:hAnsiTheme="minorHAnsi" w:cstheme="minorHAnsi"/>
+                <w:sz w:val="22"/>
+                <w:szCs w:val="22"/>
+              </w:rPr>
+              <w:t>Iteration assessment made against the objectives of the iteration identifying tasks completed which satisfies the objectives.</w:t>
+            </w:r>
+          </w:p>
+          <w:p>
+            <w:pPr>
+              <w:pStyle w:val="ListParagraph"/>
+              <w:numPr>
+                <w:ilvl w:val="0"/>
+                <w:numId w:val="5"/>
+              </w:numPr>
+              <w:jc w:val="both"/>
+              <w:rPr>
+                <w:rFonts w:asciiTheme="minorHAnsi" w:hAnsiTheme="minorHAnsi" w:cstheme="minorHAnsi"/>
+                <w:sz w:val="22"/>
+                <w:szCs w:val="22"/>
+              </w:rPr>
+            </w:pPr>
+            <w:r>
+              <w:rPr>
+                <w:rFonts w:asciiTheme="minorHAnsi" w:hAnsiTheme="minorHAnsi" w:cstheme="minorHAnsi"/>
+                <w:sz w:val="22"/>
+                <w:szCs w:val="22"/>
+              </w:rPr>
+              <w:t>Work items analysed. (Uncompleted work items identified so that the items can be included in the next iteration).</w:t>
+            </w:r>
+          </w:p>
+          <w:p>
+            <w:pPr>
+              <w:pStyle w:val="ListParagraph"/>
+              <w:numPr>
+                <w:ilvl w:val="0"/>
+                <w:numId w:val="5"/>
+              </w:numPr>
+              <w:jc w:val="both"/>
+              <w:rPr>
+                <w:rFonts w:asciiTheme="minorHAnsi" w:hAnsiTheme="minorHAnsi" w:cstheme="minorHAnsi"/>
+                <w:sz w:val="22"/>
+                <w:szCs w:val="22"/>
+              </w:rPr>
+            </w:pPr>
+            <w:r>
+              <w:rPr>
+                <w:rFonts w:asciiTheme="minorHAnsi" w:hAnsiTheme="minorHAnsi" w:cstheme="minorHAnsi"/>
+                <w:sz w:val="22"/>
+                <w:szCs w:val="22"/>
+              </w:rPr>
+              <w:t>Iteration assessment made against the evaluation criteria. Tasks which satisfies the evaluation criteria were identified.</w:t>
+            </w:r>
+          </w:p>
+          <w:p>
+            <w:pPr>
+              <w:pStyle w:val="ListParagraph"/>
+              <w:numPr>
+                <w:ilvl w:val="0"/>
+                <w:numId w:val="5"/>
+              </w:numPr>
+              <w:jc w:val="both"/>
+              <w:rPr>
+                <w:rFonts w:asciiTheme="minorHAnsi" w:hAnsiTheme="minorHAnsi" w:cstheme="minorHAnsi"/>
+                <w:sz w:val="22"/>
+                <w:szCs w:val="22"/>
+              </w:rPr>
+            </w:pPr>
+            <w:r>
+              <w:rPr>
+                <w:rFonts w:asciiTheme="minorHAnsi" w:hAnsiTheme="minorHAnsi" w:cstheme="minorHAnsi"/>
+                <w:sz w:val="22"/>
+                <w:szCs w:val="22"/>
+              </w:rPr>
+              <w:t>Conclusion on iteration assessment made.</w:t>
             </w:r>
           </w:p>
         </w:tc>
@@ -4856,7 +4833,7 @@
                 <w:sz w:val="22"/>
                 <w:szCs w:val="22"/>
               </w:rPr>
-              <w:t>16/03/2018</w:t>
+              <w:t>25/04/2018</w:t>
             </w:r>
           </w:p>
         </w:tc>
@@ -4879,8 +4856,10 @@
                 <w:sz w:val="22"/>
                 <w:szCs w:val="22"/>
               </w:rPr>
-              <w:t>Completed</w:t>
-            </w:r>
+              <w:t xml:space="preserve">Completed </w:t>
+            </w:r>
+            <w:bookmarkStart w:id="0" w:name="_GoBack"/>
+            <w:bookmarkEnd w:id="0"/>
           </w:p>
         </w:tc>
       </w:tr>
@@ -4904,7 +4883,7 @@
                 <w:sz w:val="22"/>
                 <w:szCs w:val="22"/>
               </w:rPr>
-              <w:t>Project Vision 1.2</w:t>
+              <w:t>Project Vision 1.1</w:t>
             </w:r>
           </w:p>
         </w:tc>
@@ -4955,53 +4934,53 @@
                 <w:sz w:val="22"/>
                 <w:szCs w:val="22"/>
               </w:rPr>
-              <w:t>Give more details in Project Statement such as the problems, affects, impacts, etc.</w:t>
-            </w:r>
-          </w:p>
-          <w:p>
-            <w:pPr>
-              <w:pStyle w:val="ListParagraph"/>
-              <w:numPr>
-                <w:ilvl w:val="0"/>
-                <w:numId w:val="5"/>
-              </w:numPr>
-              <w:jc w:val="both"/>
-              <w:rPr>
-                <w:rFonts w:asciiTheme="minorHAnsi" w:hAnsiTheme="minorHAnsi" w:cstheme="minorHAnsi"/>
-                <w:sz w:val="22"/>
-                <w:szCs w:val="22"/>
-              </w:rPr>
-            </w:pPr>
-            <w:r>
-              <w:rPr>
-                <w:rFonts w:asciiTheme="minorHAnsi" w:hAnsiTheme="minorHAnsi" w:cstheme="minorHAnsi"/>
-                <w:sz w:val="22"/>
-                <w:szCs w:val="22"/>
-              </w:rPr>
-              <w:t>Give more details about key benefits of Product Position Statement.</w:t>
-            </w:r>
-          </w:p>
-          <w:p>
-            <w:pPr>
-              <w:pStyle w:val="ListParagraph"/>
-              <w:numPr>
-                <w:ilvl w:val="0"/>
-                <w:numId w:val="5"/>
-              </w:numPr>
-              <w:jc w:val="both"/>
-              <w:rPr>
-                <w:rFonts w:asciiTheme="minorHAnsi" w:hAnsiTheme="minorHAnsi" w:cstheme="minorHAnsi"/>
-                <w:sz w:val="22"/>
-                <w:szCs w:val="22"/>
-              </w:rPr>
-            </w:pPr>
-            <w:r>
-              <w:rPr>
-                <w:rFonts w:asciiTheme="minorHAnsi" w:hAnsiTheme="minorHAnsi" w:cstheme="minorHAnsi"/>
-                <w:sz w:val="22"/>
-                <w:szCs w:val="22"/>
-              </w:rPr>
-              <w:t xml:space="preserve">Add more stakeholders to </w:t>
+              <w:t>Provide a brief introduction to the context of the project.</w:t>
+            </w:r>
+          </w:p>
+          <w:p>
+            <w:pPr>
+              <w:pStyle w:val="ListParagraph"/>
+              <w:numPr>
+                <w:ilvl w:val="0"/>
+                <w:numId w:val="5"/>
+              </w:numPr>
+              <w:jc w:val="both"/>
+              <w:rPr>
+                <w:rFonts w:asciiTheme="minorHAnsi" w:hAnsiTheme="minorHAnsi" w:cstheme="minorHAnsi"/>
+                <w:sz w:val="22"/>
+                <w:szCs w:val="22"/>
+              </w:rPr>
+            </w:pPr>
+            <w:r>
+              <w:rPr>
+                <w:rFonts w:asciiTheme="minorHAnsi" w:hAnsiTheme="minorHAnsi" w:cstheme="minorHAnsi"/>
+                <w:sz w:val="22"/>
+                <w:szCs w:val="22"/>
+              </w:rPr>
+              <w:t>Provide a statement summarizing the problem being solved by this project.</w:t>
+            </w:r>
+          </w:p>
+          <w:p>
+            <w:pPr>
+              <w:pStyle w:val="ListParagraph"/>
+              <w:numPr>
+                <w:ilvl w:val="0"/>
+                <w:numId w:val="5"/>
+              </w:numPr>
+              <w:jc w:val="both"/>
+              <w:rPr>
+                <w:rFonts w:asciiTheme="minorHAnsi" w:hAnsiTheme="minorHAnsi" w:cstheme="minorHAnsi"/>
+                <w:sz w:val="22"/>
+                <w:szCs w:val="22"/>
+              </w:rPr>
+            </w:pPr>
+            <w:r>
+              <w:rPr>
+                <w:rFonts w:asciiTheme="minorHAnsi" w:hAnsiTheme="minorHAnsi" w:cstheme="minorHAnsi"/>
+                <w:sz w:val="22"/>
+                <w:szCs w:val="22"/>
+              </w:rPr>
+              <w:t xml:space="preserve">Provide overall statement summarizing, at the highest level, the unique </w:t>
             </w:r>
             <w:r>
               <w:rPr>
@@ -5010,76 +4989,76 @@
                 <w:szCs w:val="22"/>
               </w:rPr>
               <w:lastRenderedPageBreak/>
-              <w:t>the project such as designer, system analyst, etc.</w:t>
-            </w:r>
-          </w:p>
-          <w:p>
-            <w:pPr>
-              <w:pStyle w:val="ListParagraph"/>
-              <w:numPr>
-                <w:ilvl w:val="0"/>
-                <w:numId w:val="5"/>
-              </w:numPr>
-              <w:jc w:val="both"/>
-              <w:rPr>
-                <w:rFonts w:asciiTheme="minorHAnsi" w:hAnsiTheme="minorHAnsi" w:cstheme="minorHAnsi"/>
-                <w:sz w:val="22"/>
-                <w:szCs w:val="22"/>
-              </w:rPr>
-            </w:pPr>
-            <w:r>
-              <w:rPr>
-                <w:rFonts w:asciiTheme="minorHAnsi" w:hAnsiTheme="minorHAnsi" w:cstheme="minorHAnsi"/>
-                <w:sz w:val="22"/>
-                <w:szCs w:val="22"/>
-              </w:rPr>
-              <w:t>Fix the User Environment part to be more detail and accurate such as the system will be run on Windows, etc.</w:t>
-            </w:r>
-          </w:p>
-          <w:p>
-            <w:pPr>
-              <w:pStyle w:val="ListParagraph"/>
-              <w:numPr>
-                <w:ilvl w:val="0"/>
-                <w:numId w:val="5"/>
-              </w:numPr>
-              <w:jc w:val="both"/>
-              <w:rPr>
-                <w:rFonts w:asciiTheme="minorHAnsi" w:hAnsiTheme="minorHAnsi" w:cstheme="minorHAnsi"/>
-                <w:sz w:val="22"/>
-                <w:szCs w:val="22"/>
-              </w:rPr>
-            </w:pPr>
-            <w:r>
-              <w:rPr>
-                <w:rFonts w:asciiTheme="minorHAnsi" w:hAnsiTheme="minorHAnsi" w:cstheme="minorHAnsi"/>
-                <w:sz w:val="22"/>
-                <w:szCs w:val="22"/>
-              </w:rPr>
-              <w:t>The Needs and Features have been fixed depends on the system’s functionalities.</w:t>
-            </w:r>
-          </w:p>
-          <w:p>
-            <w:pPr>
-              <w:pStyle w:val="ListParagraph"/>
-              <w:numPr>
-                <w:ilvl w:val="0"/>
-                <w:numId w:val="5"/>
-              </w:numPr>
-              <w:jc w:val="both"/>
-              <w:rPr>
-                <w:rFonts w:asciiTheme="minorHAnsi" w:hAnsiTheme="minorHAnsi" w:cstheme="minorHAnsi"/>
-                <w:sz w:val="22"/>
-                <w:szCs w:val="22"/>
-              </w:rPr>
-            </w:pPr>
-            <w:r>
-              <w:rPr>
-                <w:rFonts w:asciiTheme="minorHAnsi" w:hAnsiTheme="minorHAnsi" w:cstheme="minorHAnsi"/>
-                <w:sz w:val="22"/>
-                <w:szCs w:val="22"/>
-              </w:rPr>
-              <w:t>The Other Product Requirements have been added more non-functional functionalities.</w:t>
+              <w:t xml:space="preserve">position the product intends to fill in the marketplace. </w:t>
+            </w:r>
+          </w:p>
+          <w:p>
+            <w:pPr>
+              <w:pStyle w:val="ListParagraph"/>
+              <w:numPr>
+                <w:ilvl w:val="0"/>
+                <w:numId w:val="5"/>
+              </w:numPr>
+              <w:jc w:val="both"/>
+              <w:rPr>
+                <w:rFonts w:asciiTheme="minorHAnsi" w:hAnsiTheme="minorHAnsi" w:cstheme="minorHAnsi"/>
+                <w:sz w:val="22"/>
+                <w:szCs w:val="22"/>
+              </w:rPr>
+            </w:pPr>
+            <w:r>
+              <w:rPr>
+                <w:rFonts w:asciiTheme="minorHAnsi" w:hAnsiTheme="minorHAnsi" w:cstheme="minorHAnsi"/>
+                <w:sz w:val="22"/>
+                <w:szCs w:val="22"/>
+              </w:rPr>
+              <w:t>List all the stakeholders involve to the project.</w:t>
+            </w:r>
+          </w:p>
+          <w:p>
+            <w:pPr>
+              <w:pStyle w:val="ListParagraph"/>
+              <w:numPr>
+                <w:ilvl w:val="0"/>
+                <w:numId w:val="5"/>
+              </w:numPr>
+              <w:jc w:val="both"/>
+              <w:rPr>
+                <w:rFonts w:asciiTheme="minorHAnsi" w:hAnsiTheme="minorHAnsi" w:cstheme="minorHAnsi"/>
+                <w:sz w:val="22"/>
+                <w:szCs w:val="22"/>
+              </w:rPr>
+            </w:pPr>
+            <w:r>
+              <w:rPr>
+                <w:rFonts w:asciiTheme="minorHAnsi" w:hAnsiTheme="minorHAnsi" w:cstheme="minorHAnsi"/>
+                <w:sz w:val="22"/>
+                <w:szCs w:val="22"/>
+              </w:rPr>
+              <w:t>Provide the detail of working environment of the target user.</w:t>
+            </w:r>
+          </w:p>
+          <w:p>
+            <w:pPr>
+              <w:pStyle w:val="ListParagraph"/>
+              <w:numPr>
+                <w:ilvl w:val="0"/>
+                <w:numId w:val="5"/>
+              </w:numPr>
+              <w:jc w:val="both"/>
+              <w:rPr>
+                <w:rFonts w:asciiTheme="minorHAnsi" w:hAnsiTheme="minorHAnsi" w:cstheme="minorHAnsi"/>
+                <w:sz w:val="22"/>
+                <w:szCs w:val="22"/>
+              </w:rPr>
+            </w:pPr>
+            <w:r>
+              <w:rPr>
+                <w:rFonts w:asciiTheme="minorHAnsi" w:hAnsiTheme="minorHAnsi" w:cstheme="minorHAnsi"/>
+                <w:sz w:val="22"/>
+                <w:szCs w:val="22"/>
+              </w:rPr>
+              <w:t>Provide needs/ features and other product requirements.</w:t>
             </w:r>
           </w:p>
         </w:tc>
@@ -5103,7 +5082,7 @@
                 <w:szCs w:val="22"/>
               </w:rPr>
               <w:lastRenderedPageBreak/>
-              <w:t>21/03/2018</w:t>
+              <w:t>16/03/2018</w:t>
             </w:r>
           </w:p>
         </w:tc>
@@ -5151,7 +5130,7 @@
                 <w:sz w:val="22"/>
                 <w:szCs w:val="22"/>
               </w:rPr>
-              <w:t>Project Vision 1.3</w:t>
+              <w:t>Project Vision 1.2</w:t>
             </w:r>
           </w:p>
         </w:tc>
@@ -5177,24 +5156,6 @@
               <w:t>Hieu Hanh Tran</w:t>
             </w:r>
           </w:p>
-          <w:p>
-            <w:pPr>
-              <w:jc w:val="both"/>
-              <w:rPr>
-                <w:rFonts w:asciiTheme="minorHAnsi" w:hAnsiTheme="minorHAnsi" w:cstheme="minorHAnsi"/>
-                <w:sz w:val="22"/>
-                <w:szCs w:val="22"/>
-              </w:rPr>
-            </w:pPr>
-            <w:r>
-              <w:rPr>
-                <w:rFonts w:asciiTheme="minorHAnsi" w:hAnsiTheme="minorHAnsi" w:cstheme="minorHAnsi"/>
-                <w:sz w:val="22"/>
-                <w:szCs w:val="22"/>
-              </w:rPr>
-              <w:t>Shirish Maharjan</w:t>
-            </w:r>
-          </w:p>
         </w:tc>
         <w:tc>
           <w:tcPr>
@@ -5220,76 +5181,122 @@
                 <w:sz w:val="22"/>
                 <w:szCs w:val="22"/>
               </w:rPr>
-              <w:t>Improve grammar for the documents</w:t>
-            </w:r>
-          </w:p>
-          <w:p>
-            <w:pPr>
-              <w:pStyle w:val="ListParagraph"/>
-              <w:numPr>
-                <w:ilvl w:val="0"/>
-                <w:numId w:val="5"/>
-              </w:numPr>
-              <w:jc w:val="both"/>
-              <w:rPr>
-                <w:rFonts w:asciiTheme="minorHAnsi" w:hAnsiTheme="minorHAnsi" w:cstheme="minorHAnsi"/>
-                <w:sz w:val="22"/>
-                <w:szCs w:val="22"/>
-              </w:rPr>
-            </w:pPr>
-            <w:r>
-              <w:rPr>
-                <w:rFonts w:asciiTheme="minorHAnsi" w:hAnsiTheme="minorHAnsi" w:cstheme="minorHAnsi"/>
-                <w:sz w:val="22"/>
-                <w:szCs w:val="22"/>
-              </w:rPr>
-              <w:t>Make the User Environment more appropriate and understandable with the project.</w:t>
-            </w:r>
-          </w:p>
-          <w:p>
-            <w:pPr>
-              <w:pStyle w:val="ListParagraph"/>
-              <w:numPr>
-                <w:ilvl w:val="0"/>
-                <w:numId w:val="5"/>
-              </w:numPr>
-              <w:jc w:val="both"/>
-              <w:rPr>
-                <w:rFonts w:asciiTheme="minorHAnsi" w:hAnsiTheme="minorHAnsi" w:cstheme="minorHAnsi"/>
-                <w:sz w:val="22"/>
-                <w:szCs w:val="22"/>
-              </w:rPr>
-            </w:pPr>
-            <w:r>
-              <w:rPr>
-                <w:rFonts w:asciiTheme="minorHAnsi" w:hAnsiTheme="minorHAnsi" w:cstheme="minorHAnsi"/>
-                <w:sz w:val="22"/>
-                <w:szCs w:val="22"/>
-              </w:rPr>
-              <w:t>Add more need and features.</w:t>
-            </w:r>
-          </w:p>
-          <w:p>
-            <w:pPr>
-              <w:pStyle w:val="ListParagraph"/>
-              <w:numPr>
-                <w:ilvl w:val="0"/>
-                <w:numId w:val="5"/>
-              </w:numPr>
-              <w:jc w:val="both"/>
-              <w:rPr>
-                <w:rFonts w:asciiTheme="minorHAnsi" w:hAnsiTheme="minorHAnsi" w:cstheme="minorHAnsi"/>
-                <w:sz w:val="22"/>
-                <w:szCs w:val="22"/>
-              </w:rPr>
-            </w:pPr>
-            <w:r>
-              <w:rPr>
-                <w:rFonts w:asciiTheme="minorHAnsi" w:hAnsiTheme="minorHAnsi" w:cstheme="minorHAnsi"/>
-                <w:sz w:val="22"/>
-                <w:szCs w:val="22"/>
-              </w:rPr>
-              <w:t>Add Development Environments</w:t>
+              <w:t>Give more details in Project Statement such as the problems, affects, impacts, etc.</w:t>
+            </w:r>
+          </w:p>
+          <w:p>
+            <w:pPr>
+              <w:pStyle w:val="ListParagraph"/>
+              <w:numPr>
+                <w:ilvl w:val="0"/>
+                <w:numId w:val="5"/>
+              </w:numPr>
+              <w:jc w:val="both"/>
+              <w:rPr>
+                <w:rFonts w:asciiTheme="minorHAnsi" w:hAnsiTheme="minorHAnsi" w:cstheme="minorHAnsi"/>
+                <w:sz w:val="22"/>
+                <w:szCs w:val="22"/>
+              </w:rPr>
+            </w:pPr>
+            <w:r>
+              <w:rPr>
+                <w:rFonts w:asciiTheme="minorHAnsi" w:hAnsiTheme="minorHAnsi" w:cstheme="minorHAnsi"/>
+                <w:sz w:val="22"/>
+                <w:szCs w:val="22"/>
+              </w:rPr>
+              <w:t>Give more details about key benefits of Product Position Statement.</w:t>
+            </w:r>
+          </w:p>
+          <w:p>
+            <w:pPr>
+              <w:pStyle w:val="ListParagraph"/>
+              <w:numPr>
+                <w:ilvl w:val="0"/>
+                <w:numId w:val="5"/>
+              </w:numPr>
+              <w:jc w:val="both"/>
+              <w:rPr>
+                <w:rFonts w:asciiTheme="minorHAnsi" w:hAnsiTheme="minorHAnsi" w:cstheme="minorHAnsi"/>
+                <w:sz w:val="22"/>
+                <w:szCs w:val="22"/>
+              </w:rPr>
+            </w:pPr>
+            <w:r>
+              <w:rPr>
+                <w:rFonts w:asciiTheme="minorHAnsi" w:hAnsiTheme="minorHAnsi" w:cstheme="minorHAnsi"/>
+                <w:sz w:val="22"/>
+                <w:szCs w:val="22"/>
+              </w:rPr>
+              <w:t>Add more stakeholders to the project such as designer, system analyst, etc.</w:t>
+            </w:r>
+          </w:p>
+          <w:p>
+            <w:pPr>
+              <w:pStyle w:val="ListParagraph"/>
+              <w:numPr>
+                <w:ilvl w:val="0"/>
+                <w:numId w:val="5"/>
+              </w:numPr>
+              <w:jc w:val="both"/>
+              <w:rPr>
+                <w:rFonts w:asciiTheme="minorHAnsi" w:hAnsiTheme="minorHAnsi" w:cstheme="minorHAnsi"/>
+                <w:sz w:val="22"/>
+                <w:szCs w:val="22"/>
+              </w:rPr>
+            </w:pPr>
+            <w:r>
+              <w:rPr>
+                <w:rFonts w:asciiTheme="minorHAnsi" w:hAnsiTheme="minorHAnsi" w:cstheme="minorHAnsi"/>
+                <w:sz w:val="22"/>
+                <w:szCs w:val="22"/>
+              </w:rPr>
+              <w:t>Fix the User Environment part to be more detail and accurate such as the system will be run on Windows, etc.</w:t>
+            </w:r>
+          </w:p>
+          <w:p>
+            <w:pPr>
+              <w:pStyle w:val="ListParagraph"/>
+              <w:numPr>
+                <w:ilvl w:val="0"/>
+                <w:numId w:val="5"/>
+              </w:numPr>
+              <w:jc w:val="both"/>
+              <w:rPr>
+                <w:rFonts w:asciiTheme="minorHAnsi" w:hAnsiTheme="minorHAnsi" w:cstheme="minorHAnsi"/>
+                <w:sz w:val="22"/>
+                <w:szCs w:val="22"/>
+              </w:rPr>
+            </w:pPr>
+            <w:r>
+              <w:rPr>
+                <w:rFonts w:asciiTheme="minorHAnsi" w:hAnsiTheme="minorHAnsi" w:cstheme="minorHAnsi"/>
+                <w:sz w:val="22"/>
+                <w:szCs w:val="22"/>
+              </w:rPr>
+              <w:t>The Needs and Features have been fixed depends on the system’s functionalities.</w:t>
+            </w:r>
+          </w:p>
+          <w:p>
+            <w:pPr>
+              <w:pStyle w:val="ListParagraph"/>
+              <w:numPr>
+                <w:ilvl w:val="0"/>
+                <w:numId w:val="5"/>
+              </w:numPr>
+              <w:jc w:val="both"/>
+              <w:rPr>
+                <w:rFonts w:asciiTheme="minorHAnsi" w:hAnsiTheme="minorHAnsi" w:cstheme="minorHAnsi"/>
+                <w:sz w:val="22"/>
+                <w:szCs w:val="22"/>
+              </w:rPr>
+            </w:pPr>
+            <w:r>
+              <w:rPr>
+                <w:rFonts w:asciiTheme="minorHAnsi" w:hAnsiTheme="minorHAnsi" w:cstheme="minorHAnsi"/>
+                <w:sz w:val="22"/>
+                <w:szCs w:val="22"/>
+              </w:rPr>
+              <w:t>The Other Product Requirements have been added more non-functional functionalities.</w:t>
             </w:r>
           </w:p>
         </w:tc>
@@ -5312,7 +5319,7 @@
                 <w:sz w:val="22"/>
                 <w:szCs w:val="22"/>
               </w:rPr>
-              <w:t>25/03/2018</w:t>
+              <w:t>21/03/2018</w:t>
             </w:r>
           </w:p>
         </w:tc>
@@ -5360,6 +5367,215 @@
                 <w:sz w:val="22"/>
                 <w:szCs w:val="22"/>
               </w:rPr>
+              <w:t>Project Vision 1.3</w:t>
+            </w:r>
+          </w:p>
+        </w:tc>
+        <w:tc>
+          <w:tcPr>
+            <w:tcW w:w="738" w:type="pct"/>
+          </w:tcPr>
+          <w:p>
+            <w:pPr>
+              <w:jc w:val="both"/>
+              <w:rPr>
+                <w:rFonts w:asciiTheme="minorHAnsi" w:hAnsiTheme="minorHAnsi" w:cstheme="minorHAnsi"/>
+                <w:sz w:val="22"/>
+                <w:szCs w:val="22"/>
+              </w:rPr>
+            </w:pPr>
+            <w:r>
+              <w:rPr>
+                <w:rFonts w:asciiTheme="minorHAnsi" w:hAnsiTheme="minorHAnsi" w:cstheme="minorHAnsi"/>
+                <w:sz w:val="22"/>
+                <w:szCs w:val="22"/>
+              </w:rPr>
+              <w:t>Hieu Hanh Tran</w:t>
+            </w:r>
+          </w:p>
+          <w:p>
+            <w:pPr>
+              <w:jc w:val="both"/>
+              <w:rPr>
+                <w:rFonts w:asciiTheme="minorHAnsi" w:hAnsiTheme="minorHAnsi" w:cstheme="minorHAnsi"/>
+                <w:sz w:val="22"/>
+                <w:szCs w:val="22"/>
+              </w:rPr>
+            </w:pPr>
+            <w:r>
+              <w:rPr>
+                <w:rFonts w:asciiTheme="minorHAnsi" w:hAnsiTheme="minorHAnsi" w:cstheme="minorHAnsi"/>
+                <w:sz w:val="22"/>
+                <w:szCs w:val="22"/>
+              </w:rPr>
+              <w:t>Shirish Maharjan</w:t>
+            </w:r>
+          </w:p>
+        </w:tc>
+        <w:tc>
+          <w:tcPr>
+            <w:tcW w:w="1678" w:type="pct"/>
+          </w:tcPr>
+          <w:p>
+            <w:pPr>
+              <w:pStyle w:val="ListParagraph"/>
+              <w:numPr>
+                <w:ilvl w:val="0"/>
+                <w:numId w:val="5"/>
+              </w:numPr>
+              <w:jc w:val="both"/>
+              <w:rPr>
+                <w:rFonts w:asciiTheme="minorHAnsi" w:hAnsiTheme="minorHAnsi" w:cstheme="minorHAnsi"/>
+                <w:sz w:val="22"/>
+                <w:szCs w:val="22"/>
+              </w:rPr>
+            </w:pPr>
+            <w:r>
+              <w:rPr>
+                <w:rFonts w:asciiTheme="minorHAnsi" w:hAnsiTheme="minorHAnsi" w:cstheme="minorHAnsi"/>
+                <w:sz w:val="22"/>
+                <w:szCs w:val="22"/>
+              </w:rPr>
+              <w:t>Improve grammar for the documents</w:t>
+            </w:r>
+          </w:p>
+          <w:p>
+            <w:pPr>
+              <w:pStyle w:val="ListParagraph"/>
+              <w:numPr>
+                <w:ilvl w:val="0"/>
+                <w:numId w:val="5"/>
+              </w:numPr>
+              <w:jc w:val="both"/>
+              <w:rPr>
+                <w:rFonts w:asciiTheme="minorHAnsi" w:hAnsiTheme="minorHAnsi" w:cstheme="minorHAnsi"/>
+                <w:sz w:val="22"/>
+                <w:szCs w:val="22"/>
+              </w:rPr>
+            </w:pPr>
+            <w:r>
+              <w:rPr>
+                <w:rFonts w:asciiTheme="minorHAnsi" w:hAnsiTheme="minorHAnsi" w:cstheme="minorHAnsi"/>
+                <w:sz w:val="22"/>
+                <w:szCs w:val="22"/>
+              </w:rPr>
+              <w:t>Make the User Environment more appropriate and understandable with the project.</w:t>
+            </w:r>
+          </w:p>
+          <w:p>
+            <w:pPr>
+              <w:pStyle w:val="ListParagraph"/>
+              <w:numPr>
+                <w:ilvl w:val="0"/>
+                <w:numId w:val="5"/>
+              </w:numPr>
+              <w:jc w:val="both"/>
+              <w:rPr>
+                <w:rFonts w:asciiTheme="minorHAnsi" w:hAnsiTheme="minorHAnsi" w:cstheme="minorHAnsi"/>
+                <w:sz w:val="22"/>
+                <w:szCs w:val="22"/>
+              </w:rPr>
+            </w:pPr>
+            <w:r>
+              <w:rPr>
+                <w:rFonts w:asciiTheme="minorHAnsi" w:hAnsiTheme="minorHAnsi" w:cstheme="minorHAnsi"/>
+                <w:sz w:val="22"/>
+                <w:szCs w:val="22"/>
+              </w:rPr>
+              <w:t>Add more need and features.</w:t>
+            </w:r>
+          </w:p>
+          <w:p>
+            <w:pPr>
+              <w:pStyle w:val="ListParagraph"/>
+              <w:numPr>
+                <w:ilvl w:val="0"/>
+                <w:numId w:val="5"/>
+              </w:numPr>
+              <w:jc w:val="both"/>
+              <w:rPr>
+                <w:rFonts w:asciiTheme="minorHAnsi" w:hAnsiTheme="minorHAnsi" w:cstheme="minorHAnsi"/>
+                <w:sz w:val="22"/>
+                <w:szCs w:val="22"/>
+              </w:rPr>
+            </w:pPr>
+            <w:r>
+              <w:rPr>
+                <w:rFonts w:asciiTheme="minorHAnsi" w:hAnsiTheme="minorHAnsi" w:cstheme="minorHAnsi"/>
+                <w:sz w:val="22"/>
+                <w:szCs w:val="22"/>
+              </w:rPr>
+              <w:t>Add Development Environments</w:t>
+            </w:r>
+          </w:p>
+        </w:tc>
+        <w:tc>
+          <w:tcPr>
+            <w:tcW w:w="854" w:type="pct"/>
+          </w:tcPr>
+          <w:p>
+            <w:pPr>
+              <w:jc w:val="both"/>
+              <w:rPr>
+                <w:rFonts w:asciiTheme="minorHAnsi" w:hAnsiTheme="minorHAnsi" w:cstheme="minorHAnsi"/>
+                <w:sz w:val="22"/>
+                <w:szCs w:val="22"/>
+              </w:rPr>
+            </w:pPr>
+            <w:r>
+              <w:rPr>
+                <w:rFonts w:asciiTheme="minorHAnsi" w:hAnsiTheme="minorHAnsi" w:cstheme="minorHAnsi"/>
+                <w:sz w:val="22"/>
+                <w:szCs w:val="22"/>
+              </w:rPr>
+              <w:t>25/03/2018</w:t>
+            </w:r>
+          </w:p>
+        </w:tc>
+        <w:tc>
+          <w:tcPr>
+            <w:tcW w:w="659" w:type="pct"/>
+          </w:tcPr>
+          <w:p>
+            <w:pPr>
+              <w:jc w:val="both"/>
+              <w:rPr>
+                <w:rFonts w:asciiTheme="minorHAnsi" w:hAnsiTheme="minorHAnsi" w:cstheme="minorHAnsi"/>
+                <w:sz w:val="22"/>
+                <w:szCs w:val="22"/>
+              </w:rPr>
+            </w:pPr>
+            <w:r>
+              <w:rPr>
+                <w:rFonts w:asciiTheme="minorHAnsi" w:hAnsiTheme="minorHAnsi" w:cstheme="minorHAnsi"/>
+                <w:sz w:val="22"/>
+                <w:szCs w:val="22"/>
+              </w:rPr>
+              <w:t>Completed</w:t>
+            </w:r>
+          </w:p>
+        </w:tc>
+      </w:tr>
+      <w:tr>
+        <w:tc>
+          <w:tcPr>
+            <w:tcW w:w="1071" w:type="pct"/>
+          </w:tcPr>
+          <w:p>
+            <w:pPr>
+              <w:jc w:val="both"/>
+              <w:rPr>
+                <w:rFonts w:asciiTheme="minorHAnsi" w:hAnsiTheme="minorHAnsi" w:cstheme="minorHAnsi"/>
+                <w:sz w:val="22"/>
+                <w:szCs w:val="22"/>
+              </w:rPr>
+            </w:pPr>
+            <w:r>
+              <w:rPr>
+                <w:rFonts w:asciiTheme="minorHAnsi" w:hAnsiTheme="minorHAnsi" w:cstheme="minorHAnsi"/>
+                <w:sz w:val="22"/>
+                <w:szCs w:val="22"/>
+              </w:rPr>
               <w:t>Risk List 1.1</w:t>
             </w:r>
           </w:p>
@@ -5383,7 +5599,16 @@
                 <w:sz w:val="22"/>
                 <w:szCs w:val="22"/>
               </w:rPr>
-              <w:t>Hieu Hanh Tran</w:t>
+              <w:t xml:space="preserve">Hieu Hanh </w:t>
+            </w:r>
+            <w:r>
+              <w:rPr>
+                <w:rFonts w:asciiTheme="minorHAnsi" w:hAnsiTheme="minorHAnsi" w:cstheme="minorHAnsi"/>
+                <w:sz w:val="22"/>
+                <w:szCs w:val="22"/>
+              </w:rPr>
+              <w:lastRenderedPageBreak/>
+              <w:t>Tran</w:t>
             </w:r>
           </w:p>
         </w:tc>
@@ -5408,7 +5633,15 @@
               <w:rPr>
                 <w:color w:val="000000" w:themeColor="text1"/>
               </w:rPr>
-              <w:t>Provide the Risk Impact which is populated with the potential impact of the risk if it did become a project issue.</w:t>
+              <w:lastRenderedPageBreak/>
+              <w:t xml:space="preserve">Provide the Risk Impact </w:t>
+            </w:r>
+            <w:r>
+              <w:rPr>
+                <w:color w:val="000000" w:themeColor="text1"/>
+              </w:rPr>
+              <w:lastRenderedPageBreak/>
+              <w:t>which is populated with the potential impact of the risk if it did become a project issue.</w:t>
             </w:r>
           </w:p>
           <w:p>
@@ -5488,14 +5721,7 @@
               <w:rPr>
                 <w:color w:val="000000" w:themeColor="text1"/>
               </w:rPr>
-              <w:t xml:space="preserve">Provide Project Impact which is populated with a description of the potential </w:t>
-            </w:r>
-            <w:r>
-              <w:rPr>
-                <w:color w:val="000000" w:themeColor="text1"/>
-              </w:rPr>
-              <w:lastRenderedPageBreak/>
-              <w:t xml:space="preserve">project impact </w:t>
+              <w:t xml:space="preserve">Provide Project Impact which is populated with a description of the potential project impact </w:t>
             </w:r>
             <w:proofErr w:type="gramStart"/>
             <w:r>
@@ -5766,6 +5992,7 @@
               <w:rPr>
                 <w:color w:val="000000" w:themeColor="text1"/>
               </w:rPr>
+              <w:lastRenderedPageBreak/>
               <w:t>Provide the Expectations to indicates the expectations when finished the Inception Phase.</w:t>
             </w:r>
           </w:p>
@@ -5849,6 +6076,7 @@
                 <w:sz w:val="22"/>
                 <w:szCs w:val="22"/>
               </w:rPr>
+              <w:lastRenderedPageBreak/>
               <w:t>04/04/2018</w:t>
             </w:r>
           </w:p>
@@ -5973,14 +6201,7 @@
               <w:rPr>
                 <w:color w:val="000000" w:themeColor="text1"/>
               </w:rPr>
-              <w:t xml:space="preserve">Update the Result Part to be accurate, reflect the </w:t>
-            </w:r>
-            <w:r>
-              <w:rPr>
-                <w:color w:val="000000" w:themeColor="text1"/>
-              </w:rPr>
-              <w:lastRenderedPageBreak/>
-              <w:t>expectations part of the project.</w:t>
+              <w:t>Update the Result Part to be accurate, reflect the expectations part of the project.</w:t>
             </w:r>
           </w:p>
         </w:tc>
@@ -6003,7 +6224,6 @@
                 <w:sz w:val="22"/>
                 <w:szCs w:val="22"/>
               </w:rPr>
-              <w:lastRenderedPageBreak/>
               <w:t>11/04/2018</w:t>
             </w:r>
           </w:p>
@@ -6651,7 +6871,16 @@
                 <w:sz w:val="22"/>
                 <w:szCs w:val="22"/>
               </w:rPr>
-              <w:t xml:space="preserve">A draft version of the detailed specification of the non-functional requirements of the system. </w:t>
+              <w:t xml:space="preserve">A draft version of the detailed specification of </w:t>
+            </w:r>
+            <w:r>
+              <w:rPr>
+                <w:rFonts w:asciiTheme="minorHAnsi" w:hAnsiTheme="minorHAnsi" w:cstheme="minorHAnsi"/>
+                <w:sz w:val="22"/>
+                <w:szCs w:val="22"/>
+              </w:rPr>
+              <w:lastRenderedPageBreak/>
+              <w:t xml:space="preserve">the non-functional requirements of the system. </w:t>
             </w:r>
           </w:p>
         </w:tc>
@@ -6674,6 +6903,7 @@
                 <w:sz w:val="22"/>
                 <w:szCs w:val="22"/>
               </w:rPr>
+              <w:lastRenderedPageBreak/>
               <w:t>20/03/2018</w:t>
             </w:r>
           </w:p>
@@ -7096,14 +7326,7 @@
               <w:rPr>
                 <w:color w:val="000000" w:themeColor="text1"/>
               </w:rPr>
-              <w:t xml:space="preserve">Full use case description of ‘Send Stock’ use case with </w:t>
-            </w:r>
-            <w:r>
-              <w:rPr>
-                <w:color w:val="000000" w:themeColor="text1"/>
-              </w:rPr>
-              <w:lastRenderedPageBreak/>
-              <w:t>detailed description of normal flow, exception flow, pre and post conditions, key scenarios and so on.</w:t>
+              <w:t>Full use case description of ‘Send Stock’ use case with detailed description of normal flow, exception flow, pre and post conditions, key scenarios and so on.</w:t>
             </w:r>
           </w:p>
         </w:tc>
@@ -7126,7 +7349,6 @@
                 <w:sz w:val="22"/>
                 <w:szCs w:val="22"/>
               </w:rPr>
-              <w:lastRenderedPageBreak/>
               <w:t>18/04/2018</w:t>
             </w:r>
           </w:p>
@@ -7616,7 +7838,16 @@
                 <w:sz w:val="22"/>
                 <w:szCs w:val="22"/>
               </w:rPr>
-              <w:t>FUCD Manage Staff 3.1</w:t>
+              <w:t xml:space="preserve">FUCD Manage Staff </w:t>
+            </w:r>
+            <w:r>
+              <w:rPr>
+                <w:rFonts w:asciiTheme="minorHAnsi" w:hAnsiTheme="minorHAnsi" w:cstheme="minorHAnsi"/>
+                <w:sz w:val="22"/>
+                <w:szCs w:val="22"/>
+              </w:rPr>
+              <w:lastRenderedPageBreak/>
+              <w:t>3.1</w:t>
             </w:r>
           </w:p>
         </w:tc>
@@ -7639,7 +7870,17 @@
                 <w:sz w:val="22"/>
                 <w:szCs w:val="22"/>
               </w:rPr>
-              <w:t xml:space="preserve">Shirish Maharjan </w:t>
+              <w:lastRenderedPageBreak/>
+              <w:t xml:space="preserve">Shirish </w:t>
+            </w:r>
+            <w:r>
+              <w:rPr>
+                <w:rFonts w:asciiTheme="minorHAnsi" w:hAnsiTheme="minorHAnsi" w:cstheme="minorHAnsi"/>
+                <w:sz w:val="22"/>
+                <w:szCs w:val="22"/>
+              </w:rPr>
+              <w:lastRenderedPageBreak/>
+              <w:t xml:space="preserve">Maharjan </w:t>
             </w:r>
           </w:p>
         </w:tc>
@@ -7664,7 +7905,15 @@
               <w:rPr>
                 <w:color w:val="000000" w:themeColor="text1"/>
               </w:rPr>
-              <w:t>Full use case description of ‘Manage Staff’ use case with detailed description of normal flow, exception flow, pre and post conditions, key scenarios and so on.</w:t>
+              <w:lastRenderedPageBreak/>
+              <w:t xml:space="preserve">Full use case description of </w:t>
+            </w:r>
+            <w:r>
+              <w:rPr>
+                <w:color w:val="000000" w:themeColor="text1"/>
+              </w:rPr>
+              <w:lastRenderedPageBreak/>
+              <w:t>‘Manage Staff’ use case with detailed description of normal flow, exception flow, pre and post conditions, key scenarios and so on.</w:t>
             </w:r>
           </w:p>
         </w:tc>
@@ -7687,6 +7936,7 @@
                 <w:sz w:val="22"/>
                 <w:szCs w:val="22"/>
               </w:rPr>
+              <w:lastRenderedPageBreak/>
               <w:t>20/04/2018</w:t>
             </w:r>
           </w:p>
@@ -7950,8 +8200,6 @@
               </w:rPr>
               <w:t xml:space="preserve">Completed </w:t>
             </w:r>
-            <w:bookmarkStart w:id="0" w:name="_GoBack"/>
-            <w:bookmarkEnd w:id="0"/>
           </w:p>
         </w:tc>
       </w:tr>

</xml_diff>

<commit_message>
updating all documents till now
version control
full use case description:
- log in log out
- search product
</commit_message>
<xml_diff>
--- a/Documentation/Version Control.docx
+++ b/Documentation/Version Control.docx
@@ -722,13 +722,23 @@
                 <w:szCs w:val="22"/>
               </w:rPr>
             </w:pPr>
-            <w:r>
-              <w:rPr>
-                <w:rFonts w:asciiTheme="minorHAnsi" w:hAnsiTheme="minorHAnsi" w:cstheme="minorHAnsi"/>
-                <w:sz w:val="22"/>
-                <w:szCs w:val="22"/>
-              </w:rPr>
-              <w:t>Hieu Hanh Tran</w:t>
+            <w:proofErr w:type="spellStart"/>
+            <w:r>
+              <w:rPr>
+                <w:rFonts w:asciiTheme="minorHAnsi" w:hAnsiTheme="minorHAnsi" w:cstheme="minorHAnsi"/>
+                <w:sz w:val="22"/>
+                <w:szCs w:val="22"/>
+              </w:rPr>
+              <w:t>Hieu</w:t>
+            </w:r>
+            <w:proofErr w:type="spellEnd"/>
+            <w:r>
+              <w:rPr>
+                <w:rFonts w:asciiTheme="minorHAnsi" w:hAnsiTheme="minorHAnsi" w:cstheme="minorHAnsi"/>
+                <w:sz w:val="22"/>
+                <w:szCs w:val="22"/>
+              </w:rPr>
+              <w:t xml:space="preserve"> Hanh Tran</w:t>
             </w:r>
           </w:p>
         </w:tc>
@@ -824,13 +834,41 @@
                 <w:szCs w:val="22"/>
               </w:rPr>
             </w:pPr>
-            <w:r>
-              <w:rPr>
-                <w:rFonts w:asciiTheme="minorHAnsi" w:hAnsiTheme="minorHAnsi" w:cstheme="minorHAnsi"/>
-                <w:sz w:val="22"/>
-                <w:szCs w:val="22"/>
-              </w:rPr>
-              <w:t>Hieu Hanh Tran, Shirish Maharjan, Arik Maharjan</w:t>
+            <w:proofErr w:type="spellStart"/>
+            <w:r>
+              <w:rPr>
+                <w:rFonts w:asciiTheme="minorHAnsi" w:hAnsiTheme="minorHAnsi" w:cstheme="minorHAnsi"/>
+                <w:sz w:val="22"/>
+                <w:szCs w:val="22"/>
+              </w:rPr>
+              <w:t>Hieu</w:t>
+            </w:r>
+            <w:proofErr w:type="spellEnd"/>
+            <w:r>
+              <w:rPr>
+                <w:rFonts w:asciiTheme="minorHAnsi" w:hAnsiTheme="minorHAnsi" w:cstheme="minorHAnsi"/>
+                <w:sz w:val="22"/>
+                <w:szCs w:val="22"/>
+              </w:rPr>
+              <w:t xml:space="preserve"> Hanh Tran, </w:t>
+            </w:r>
+            <w:proofErr w:type="spellStart"/>
+            <w:r>
+              <w:rPr>
+                <w:rFonts w:asciiTheme="minorHAnsi" w:hAnsiTheme="minorHAnsi" w:cstheme="minorHAnsi"/>
+                <w:sz w:val="22"/>
+                <w:szCs w:val="22"/>
+              </w:rPr>
+              <w:t>Shirish</w:t>
+            </w:r>
+            <w:proofErr w:type="spellEnd"/>
+            <w:r>
+              <w:rPr>
+                <w:rFonts w:asciiTheme="minorHAnsi" w:hAnsiTheme="minorHAnsi" w:cstheme="minorHAnsi"/>
+                <w:sz w:val="22"/>
+                <w:szCs w:val="22"/>
+              </w:rPr>
+              <w:t xml:space="preserve"> Maharjan, Arik Maharjan</w:t>
             </w:r>
           </w:p>
         </w:tc>
@@ -1007,13 +1045,23 @@
                 <w:szCs w:val="22"/>
               </w:rPr>
             </w:pPr>
-            <w:r>
-              <w:rPr>
-                <w:rFonts w:asciiTheme="minorHAnsi" w:hAnsiTheme="minorHAnsi" w:cstheme="minorHAnsi"/>
-                <w:sz w:val="22"/>
-                <w:szCs w:val="22"/>
-              </w:rPr>
-              <w:t>Hieu Hanh Tran</w:t>
+            <w:proofErr w:type="spellStart"/>
+            <w:r>
+              <w:rPr>
+                <w:rFonts w:asciiTheme="minorHAnsi" w:hAnsiTheme="minorHAnsi" w:cstheme="minorHAnsi"/>
+                <w:sz w:val="22"/>
+                <w:szCs w:val="22"/>
+              </w:rPr>
+              <w:t>Hieu</w:t>
+            </w:r>
+            <w:proofErr w:type="spellEnd"/>
+            <w:r>
+              <w:rPr>
+                <w:rFonts w:asciiTheme="minorHAnsi" w:hAnsiTheme="minorHAnsi" w:cstheme="minorHAnsi"/>
+                <w:sz w:val="22"/>
+                <w:szCs w:val="22"/>
+              </w:rPr>
+              <w:t xml:space="preserve"> Hanh Tran</w:t>
             </w:r>
           </w:p>
         </w:tc>
@@ -1064,16 +1112,7 @@
                 <w:sz w:val="22"/>
                 <w:szCs w:val="22"/>
               </w:rPr>
-              <w:t xml:space="preserve">Provide the Team Mission and Objectives or Goals to </w:t>
-            </w:r>
-            <w:r>
-              <w:rPr>
-                <w:rFonts w:asciiTheme="minorHAnsi" w:hAnsiTheme="minorHAnsi" w:cstheme="minorHAnsi"/>
-                <w:sz w:val="22"/>
-                <w:szCs w:val="22"/>
-              </w:rPr>
-              <w:lastRenderedPageBreak/>
-              <w:t xml:space="preserve">show the clients the reason why the team exists, the specific goals or outcomes that the team is hoping to </w:t>
+              <w:t xml:space="preserve">Provide the Team Mission and Objectives or Goals to show the clients the reason why the team exists, the specific goals or outcomes that the team is hoping to </w:t>
             </w:r>
             <w:r>
               <w:rPr>
@@ -1229,7 +1268,6 @@
                 <w:sz w:val="22"/>
                 <w:szCs w:val="22"/>
               </w:rPr>
-              <w:lastRenderedPageBreak/>
               <w:t>01/03/2018</w:t>
             </w:r>
           </w:p>
@@ -1278,7 +1316,6 @@
                 <w:sz w:val="22"/>
                 <w:szCs w:val="22"/>
               </w:rPr>
-              <w:lastRenderedPageBreak/>
               <w:t xml:space="preserve">Team Charter </w:t>
             </w:r>
             <w:r>
@@ -1304,13 +1341,23 @@
                 <w:szCs w:val="22"/>
               </w:rPr>
             </w:pPr>
-            <w:r>
-              <w:rPr>
-                <w:rFonts w:asciiTheme="minorHAnsi" w:hAnsiTheme="minorHAnsi" w:cstheme="minorHAnsi"/>
-                <w:sz w:val="22"/>
-                <w:szCs w:val="22"/>
-              </w:rPr>
-              <w:t>Shirish Maharjan</w:t>
+            <w:proofErr w:type="spellStart"/>
+            <w:r>
+              <w:rPr>
+                <w:rFonts w:asciiTheme="minorHAnsi" w:hAnsiTheme="minorHAnsi" w:cstheme="minorHAnsi"/>
+                <w:sz w:val="22"/>
+                <w:szCs w:val="22"/>
+              </w:rPr>
+              <w:t>Shirish</w:t>
+            </w:r>
+            <w:proofErr w:type="spellEnd"/>
+            <w:r>
+              <w:rPr>
+                <w:rFonts w:asciiTheme="minorHAnsi" w:hAnsiTheme="minorHAnsi" w:cstheme="minorHAnsi"/>
+                <w:sz w:val="22"/>
+                <w:szCs w:val="22"/>
+              </w:rPr>
+              <w:t xml:space="preserve"> Maharjan</w:t>
             </w:r>
           </w:p>
         </w:tc>
@@ -1599,7 +1646,6 @@
                 <w:sz w:val="22"/>
                 <w:szCs w:val="22"/>
               </w:rPr>
-              <w:lastRenderedPageBreak/>
               <w:t>In the conflict resolution should mention that the project manager would be in</w:t>
             </w:r>
             <w:r>
@@ -1662,7 +1708,6 @@
                 <w:sz w:val="22"/>
                 <w:szCs w:val="22"/>
               </w:rPr>
-              <w:lastRenderedPageBreak/>
               <w:t>15/03/2018</w:t>
             </w:r>
           </w:p>
@@ -1711,7 +1756,6 @@
                 <w:sz w:val="22"/>
                 <w:szCs w:val="22"/>
               </w:rPr>
-              <w:lastRenderedPageBreak/>
               <w:t>Team Charter 1.4</w:t>
             </w:r>
           </w:p>
@@ -1729,13 +1773,23 @@
                 <w:szCs w:val="22"/>
               </w:rPr>
             </w:pPr>
-            <w:r>
-              <w:rPr>
-                <w:rFonts w:asciiTheme="minorHAnsi" w:hAnsiTheme="minorHAnsi" w:cstheme="minorHAnsi"/>
-                <w:sz w:val="22"/>
-                <w:szCs w:val="22"/>
-              </w:rPr>
-              <w:t xml:space="preserve">Shirish Maharjan </w:t>
+            <w:proofErr w:type="spellStart"/>
+            <w:r>
+              <w:rPr>
+                <w:rFonts w:asciiTheme="minorHAnsi" w:hAnsiTheme="minorHAnsi" w:cstheme="minorHAnsi"/>
+                <w:sz w:val="22"/>
+                <w:szCs w:val="22"/>
+              </w:rPr>
+              <w:t>Shirish</w:t>
+            </w:r>
+            <w:proofErr w:type="spellEnd"/>
+            <w:r>
+              <w:rPr>
+                <w:rFonts w:asciiTheme="minorHAnsi" w:hAnsiTheme="minorHAnsi" w:cstheme="minorHAnsi"/>
+                <w:sz w:val="22"/>
+                <w:szCs w:val="22"/>
+              </w:rPr>
+              <w:t xml:space="preserve"> Maharjan </w:t>
             </w:r>
           </w:p>
         </w:tc>
@@ -1882,13 +1936,23 @@
                 <w:szCs w:val="22"/>
               </w:rPr>
             </w:pPr>
-            <w:r>
-              <w:rPr>
-                <w:rFonts w:asciiTheme="minorHAnsi" w:hAnsiTheme="minorHAnsi" w:cstheme="minorHAnsi"/>
-                <w:sz w:val="22"/>
-                <w:szCs w:val="22"/>
-              </w:rPr>
-              <w:t>Shirish Maharjan</w:t>
+            <w:proofErr w:type="spellStart"/>
+            <w:r>
+              <w:rPr>
+                <w:rFonts w:asciiTheme="minorHAnsi" w:hAnsiTheme="minorHAnsi" w:cstheme="minorHAnsi"/>
+                <w:sz w:val="22"/>
+                <w:szCs w:val="22"/>
+              </w:rPr>
+              <w:t>Shirish</w:t>
+            </w:r>
+            <w:proofErr w:type="spellEnd"/>
+            <w:r>
+              <w:rPr>
+                <w:rFonts w:asciiTheme="minorHAnsi" w:hAnsiTheme="minorHAnsi" w:cstheme="minorHAnsi"/>
+                <w:sz w:val="22"/>
+                <w:szCs w:val="22"/>
+              </w:rPr>
+              <w:t xml:space="preserve"> Maharjan</w:t>
             </w:r>
           </w:p>
         </w:tc>
@@ -2104,13 +2168,23 @@
                 <w:szCs w:val="22"/>
               </w:rPr>
             </w:pPr>
-            <w:r>
-              <w:rPr>
-                <w:rFonts w:asciiTheme="minorHAnsi" w:hAnsiTheme="minorHAnsi" w:cstheme="minorHAnsi"/>
-                <w:sz w:val="22"/>
-                <w:szCs w:val="22"/>
-              </w:rPr>
-              <w:t>Shirish Maharjan</w:t>
+            <w:proofErr w:type="spellStart"/>
+            <w:r>
+              <w:rPr>
+                <w:rFonts w:asciiTheme="minorHAnsi" w:hAnsiTheme="minorHAnsi" w:cstheme="minorHAnsi"/>
+                <w:sz w:val="22"/>
+                <w:szCs w:val="22"/>
+              </w:rPr>
+              <w:t>Shirish</w:t>
+            </w:r>
+            <w:proofErr w:type="spellEnd"/>
+            <w:r>
+              <w:rPr>
+                <w:rFonts w:asciiTheme="minorHAnsi" w:hAnsiTheme="minorHAnsi" w:cstheme="minorHAnsi"/>
+                <w:sz w:val="22"/>
+                <w:szCs w:val="22"/>
+              </w:rPr>
+              <w:t xml:space="preserve"> Maharjan</w:t>
             </w:r>
           </w:p>
         </w:tc>
@@ -2255,7 +2329,6 @@
                 <w:sz w:val="22"/>
                 <w:szCs w:val="22"/>
               </w:rPr>
-              <w:lastRenderedPageBreak/>
               <w:t>Project Proposal</w:t>
             </w:r>
             <w:r>
@@ -2281,13 +2354,23 @@
                 <w:szCs w:val="22"/>
               </w:rPr>
             </w:pPr>
-            <w:r>
-              <w:rPr>
-                <w:rFonts w:asciiTheme="minorHAnsi" w:hAnsiTheme="minorHAnsi" w:cstheme="minorHAnsi"/>
-                <w:sz w:val="22"/>
-                <w:szCs w:val="22"/>
-              </w:rPr>
-              <w:t>Hieu Hanh Tran</w:t>
+            <w:proofErr w:type="spellStart"/>
+            <w:r>
+              <w:rPr>
+                <w:rFonts w:asciiTheme="minorHAnsi" w:hAnsiTheme="minorHAnsi" w:cstheme="minorHAnsi"/>
+                <w:sz w:val="22"/>
+                <w:szCs w:val="22"/>
+              </w:rPr>
+              <w:t>Hieu</w:t>
+            </w:r>
+            <w:proofErr w:type="spellEnd"/>
+            <w:r>
+              <w:rPr>
+                <w:rFonts w:asciiTheme="minorHAnsi" w:hAnsiTheme="minorHAnsi" w:cstheme="minorHAnsi"/>
+                <w:sz w:val="22"/>
+                <w:szCs w:val="22"/>
+              </w:rPr>
+              <w:t xml:space="preserve"> Hanh Tran</w:t>
             </w:r>
           </w:p>
         </w:tc>
@@ -2549,13 +2632,23 @@
                 <w:szCs w:val="22"/>
               </w:rPr>
             </w:pPr>
-            <w:r>
-              <w:rPr>
-                <w:rFonts w:asciiTheme="minorHAnsi" w:hAnsiTheme="minorHAnsi" w:cstheme="minorHAnsi"/>
-                <w:sz w:val="22"/>
-                <w:szCs w:val="22"/>
-              </w:rPr>
-              <w:t xml:space="preserve">Shirish Maharjan </w:t>
+            <w:proofErr w:type="spellStart"/>
+            <w:r>
+              <w:rPr>
+                <w:rFonts w:asciiTheme="minorHAnsi" w:hAnsiTheme="minorHAnsi" w:cstheme="minorHAnsi"/>
+                <w:sz w:val="22"/>
+                <w:szCs w:val="22"/>
+              </w:rPr>
+              <w:t>Shirish</w:t>
+            </w:r>
+            <w:proofErr w:type="spellEnd"/>
+            <w:r>
+              <w:rPr>
+                <w:rFonts w:asciiTheme="minorHAnsi" w:hAnsiTheme="minorHAnsi" w:cstheme="minorHAnsi"/>
+                <w:sz w:val="22"/>
+                <w:szCs w:val="22"/>
+              </w:rPr>
+              <w:t xml:space="preserve"> Maharjan </w:t>
             </w:r>
           </w:p>
         </w:tc>
@@ -2702,13 +2795,23 @@
                 <w:szCs w:val="22"/>
               </w:rPr>
             </w:pPr>
-            <w:r>
-              <w:rPr>
-                <w:rFonts w:asciiTheme="minorHAnsi" w:hAnsiTheme="minorHAnsi" w:cstheme="minorHAnsi"/>
-                <w:sz w:val="22"/>
-                <w:szCs w:val="22"/>
-              </w:rPr>
-              <w:t>Shirish Maharjan</w:t>
+            <w:proofErr w:type="spellStart"/>
+            <w:r>
+              <w:rPr>
+                <w:rFonts w:asciiTheme="minorHAnsi" w:hAnsiTheme="minorHAnsi" w:cstheme="minorHAnsi"/>
+                <w:sz w:val="22"/>
+                <w:szCs w:val="22"/>
+              </w:rPr>
+              <w:t>Shirish</w:t>
+            </w:r>
+            <w:proofErr w:type="spellEnd"/>
+            <w:r>
+              <w:rPr>
+                <w:rFonts w:asciiTheme="minorHAnsi" w:hAnsiTheme="minorHAnsi" w:cstheme="minorHAnsi"/>
+                <w:sz w:val="22"/>
+                <w:szCs w:val="22"/>
+              </w:rPr>
+              <w:t xml:space="preserve"> Maharjan</w:t>
             </w:r>
           </w:p>
         </w:tc>
@@ -2821,16 +2924,25 @@
                 <w:sz w:val="22"/>
                 <w:szCs w:val="22"/>
               </w:rPr>
-              <w:t xml:space="preserve">Deployment section should be improved the testing phase. (the porject should be tested and get the feedback from other </w:t>
-            </w:r>
-            <w:r>
-              <w:rPr>
-                <w:rFonts w:asciiTheme="minorHAnsi" w:hAnsiTheme="minorHAnsi" w:cstheme="minorHAnsi"/>
-                <w:sz w:val="22"/>
-                <w:szCs w:val="22"/>
-              </w:rPr>
-              <w:lastRenderedPageBreak/>
-              <w:t>teams or stakeholders).</w:t>
+              <w:t xml:space="preserve">Deployment section should be improved the testing phase. (the </w:t>
+            </w:r>
+            <w:proofErr w:type="spellStart"/>
+            <w:r>
+              <w:rPr>
+                <w:rFonts w:asciiTheme="minorHAnsi" w:hAnsiTheme="minorHAnsi" w:cstheme="minorHAnsi"/>
+                <w:sz w:val="22"/>
+                <w:szCs w:val="22"/>
+              </w:rPr>
+              <w:t>porject</w:t>
+            </w:r>
+            <w:proofErr w:type="spellEnd"/>
+            <w:r>
+              <w:rPr>
+                <w:rFonts w:asciiTheme="minorHAnsi" w:hAnsiTheme="minorHAnsi" w:cstheme="minorHAnsi"/>
+                <w:sz w:val="22"/>
+                <w:szCs w:val="22"/>
+              </w:rPr>
+              <w:t xml:space="preserve"> should be tested and get the feedback from other teams or stakeholders).</w:t>
             </w:r>
           </w:p>
           <w:p>
@@ -2922,7 +3034,6 @@
                 <w:sz w:val="22"/>
                 <w:szCs w:val="22"/>
               </w:rPr>
-              <w:lastRenderedPageBreak/>
               <w:t>14/03/201</w:t>
             </w:r>
             <w:r>
@@ -2979,7 +3090,6 @@
                 <w:sz w:val="22"/>
                 <w:szCs w:val="22"/>
               </w:rPr>
-              <w:lastRenderedPageBreak/>
               <w:t>Project Plan 1.3</w:t>
             </w:r>
           </w:p>
@@ -2997,13 +3107,23 @@
                 <w:szCs w:val="22"/>
               </w:rPr>
             </w:pPr>
-            <w:r>
-              <w:rPr>
-                <w:rFonts w:asciiTheme="minorHAnsi" w:hAnsiTheme="minorHAnsi" w:cstheme="minorHAnsi"/>
-                <w:sz w:val="22"/>
-                <w:szCs w:val="22"/>
-              </w:rPr>
-              <w:t>Shirish Maharjan</w:t>
+            <w:proofErr w:type="spellStart"/>
+            <w:r>
+              <w:rPr>
+                <w:rFonts w:asciiTheme="minorHAnsi" w:hAnsiTheme="minorHAnsi" w:cstheme="minorHAnsi"/>
+                <w:sz w:val="22"/>
+                <w:szCs w:val="22"/>
+              </w:rPr>
+              <w:t>Shirish</w:t>
+            </w:r>
+            <w:proofErr w:type="spellEnd"/>
+            <w:r>
+              <w:rPr>
+                <w:rFonts w:asciiTheme="minorHAnsi" w:hAnsiTheme="minorHAnsi" w:cstheme="minorHAnsi"/>
+                <w:sz w:val="22"/>
+                <w:szCs w:val="22"/>
+              </w:rPr>
+              <w:t xml:space="preserve"> Maharjan</w:t>
             </w:r>
           </w:p>
         </w:tc>
@@ -3165,13 +3285,23 @@
                 <w:szCs w:val="22"/>
               </w:rPr>
             </w:pPr>
-            <w:r>
-              <w:rPr>
-                <w:rFonts w:asciiTheme="minorHAnsi" w:hAnsiTheme="minorHAnsi" w:cstheme="minorHAnsi"/>
-                <w:sz w:val="22"/>
-                <w:szCs w:val="22"/>
-              </w:rPr>
-              <w:t xml:space="preserve">Shirish Maharjan </w:t>
+            <w:proofErr w:type="spellStart"/>
+            <w:r>
+              <w:rPr>
+                <w:rFonts w:asciiTheme="minorHAnsi" w:hAnsiTheme="minorHAnsi" w:cstheme="minorHAnsi"/>
+                <w:sz w:val="22"/>
+                <w:szCs w:val="22"/>
+              </w:rPr>
+              <w:t>Shirish</w:t>
+            </w:r>
+            <w:proofErr w:type="spellEnd"/>
+            <w:r>
+              <w:rPr>
+                <w:rFonts w:asciiTheme="minorHAnsi" w:hAnsiTheme="minorHAnsi" w:cstheme="minorHAnsi"/>
+                <w:sz w:val="22"/>
+                <w:szCs w:val="22"/>
+              </w:rPr>
+              <w:t xml:space="preserve"> Maharjan </w:t>
             </w:r>
           </w:p>
         </w:tc>
@@ -3310,13 +3440,23 @@
                 <w:szCs w:val="22"/>
               </w:rPr>
             </w:pPr>
-            <w:r>
-              <w:rPr>
-                <w:rFonts w:asciiTheme="minorHAnsi" w:hAnsiTheme="minorHAnsi" w:cstheme="minorHAnsi"/>
-                <w:sz w:val="22"/>
-                <w:szCs w:val="22"/>
-              </w:rPr>
-              <w:t>Hieu Hanh Tran</w:t>
+            <w:proofErr w:type="spellStart"/>
+            <w:r>
+              <w:rPr>
+                <w:rFonts w:asciiTheme="minorHAnsi" w:hAnsiTheme="minorHAnsi" w:cstheme="minorHAnsi"/>
+                <w:sz w:val="22"/>
+                <w:szCs w:val="22"/>
+              </w:rPr>
+              <w:t>Hieu</w:t>
+            </w:r>
+            <w:proofErr w:type="spellEnd"/>
+            <w:r>
+              <w:rPr>
+                <w:rFonts w:asciiTheme="minorHAnsi" w:hAnsiTheme="minorHAnsi" w:cstheme="minorHAnsi"/>
+                <w:sz w:val="22"/>
+                <w:szCs w:val="22"/>
+              </w:rPr>
+              <w:t xml:space="preserve"> Hanh Tran</w:t>
             </w:r>
           </w:p>
         </w:tc>
@@ -3463,13 +3603,23 @@
                 <w:szCs w:val="22"/>
               </w:rPr>
             </w:pPr>
-            <w:r>
-              <w:rPr>
-                <w:rFonts w:asciiTheme="minorHAnsi" w:hAnsiTheme="minorHAnsi" w:cstheme="minorHAnsi"/>
-                <w:sz w:val="22"/>
-                <w:szCs w:val="22"/>
-              </w:rPr>
-              <w:t>Hieu Hanh Tran</w:t>
+            <w:proofErr w:type="spellStart"/>
+            <w:r>
+              <w:rPr>
+                <w:rFonts w:asciiTheme="minorHAnsi" w:hAnsiTheme="minorHAnsi" w:cstheme="minorHAnsi"/>
+                <w:sz w:val="22"/>
+                <w:szCs w:val="22"/>
+              </w:rPr>
+              <w:t>Hieu</w:t>
+            </w:r>
+            <w:proofErr w:type="spellEnd"/>
+            <w:r>
+              <w:rPr>
+                <w:rFonts w:asciiTheme="minorHAnsi" w:hAnsiTheme="minorHAnsi" w:cstheme="minorHAnsi"/>
+                <w:sz w:val="22"/>
+                <w:szCs w:val="22"/>
+              </w:rPr>
+              <w:t xml:space="preserve"> Hanh Tran</w:t>
             </w:r>
           </w:p>
         </w:tc>
@@ -3605,16 +3755,7 @@
                 <w:sz w:val="22"/>
                 <w:szCs w:val="22"/>
               </w:rPr>
-              <w:t xml:space="preserve">Provide the evaluation </w:t>
-            </w:r>
-            <w:r>
-              <w:rPr>
-                <w:rFonts w:asciiTheme="minorHAnsi" w:hAnsiTheme="minorHAnsi" w:cstheme="minorHAnsi"/>
-                <w:sz w:val="22"/>
-                <w:szCs w:val="22"/>
-              </w:rPr>
-              <w:lastRenderedPageBreak/>
-              <w:t>criteria for the Iteration 1.</w:t>
+              <w:t>Provide the evaluation criteria for the Iteration 1.</w:t>
             </w:r>
           </w:p>
           <w:p>
@@ -3668,7 +3809,6 @@
                 <w:sz w:val="22"/>
                 <w:szCs w:val="22"/>
               </w:rPr>
-              <w:lastRenderedPageBreak/>
               <w:t>10/03/2018</w:t>
             </w:r>
           </w:p>
@@ -3717,7 +3857,6 @@
                 <w:sz w:val="22"/>
                 <w:szCs w:val="22"/>
               </w:rPr>
-              <w:lastRenderedPageBreak/>
               <w:t xml:space="preserve">Iteration 1 </w:t>
             </w:r>
             <w:r>
@@ -3743,13 +3882,23 @@
                 <w:szCs w:val="22"/>
               </w:rPr>
             </w:pPr>
-            <w:r>
-              <w:rPr>
-                <w:rFonts w:asciiTheme="minorHAnsi" w:hAnsiTheme="minorHAnsi" w:cstheme="minorHAnsi"/>
-                <w:sz w:val="22"/>
-                <w:szCs w:val="22"/>
-              </w:rPr>
-              <w:t>Shirish Maharjan</w:t>
+            <w:proofErr w:type="spellStart"/>
+            <w:r>
+              <w:rPr>
+                <w:rFonts w:asciiTheme="minorHAnsi" w:hAnsiTheme="minorHAnsi" w:cstheme="minorHAnsi"/>
+                <w:sz w:val="22"/>
+                <w:szCs w:val="22"/>
+              </w:rPr>
+              <w:t>Shirish</w:t>
+            </w:r>
+            <w:proofErr w:type="spellEnd"/>
+            <w:r>
+              <w:rPr>
+                <w:rFonts w:asciiTheme="minorHAnsi" w:hAnsiTheme="minorHAnsi" w:cstheme="minorHAnsi"/>
+                <w:sz w:val="22"/>
+                <w:szCs w:val="22"/>
+              </w:rPr>
+              <w:t xml:space="preserve"> Maharjan</w:t>
             </w:r>
           </w:p>
         </w:tc>
@@ -3950,13 +4099,23 @@
                 <w:szCs w:val="22"/>
               </w:rPr>
             </w:pPr>
-            <w:r>
-              <w:rPr>
-                <w:rFonts w:asciiTheme="minorHAnsi" w:hAnsiTheme="minorHAnsi" w:cstheme="minorHAnsi"/>
-                <w:sz w:val="22"/>
-                <w:szCs w:val="22"/>
-              </w:rPr>
-              <w:t>Shirish Maharjan</w:t>
+            <w:proofErr w:type="spellStart"/>
+            <w:r>
+              <w:rPr>
+                <w:rFonts w:asciiTheme="minorHAnsi" w:hAnsiTheme="minorHAnsi" w:cstheme="minorHAnsi"/>
+                <w:sz w:val="22"/>
+                <w:szCs w:val="22"/>
+              </w:rPr>
+              <w:t>Shirish</w:t>
+            </w:r>
+            <w:proofErr w:type="spellEnd"/>
+            <w:r>
+              <w:rPr>
+                <w:rFonts w:asciiTheme="minorHAnsi" w:hAnsiTheme="minorHAnsi" w:cstheme="minorHAnsi"/>
+                <w:sz w:val="22"/>
+                <w:szCs w:val="22"/>
+              </w:rPr>
+              <w:t xml:space="preserve"> Maharjan</w:t>
             </w:r>
           </w:p>
         </w:tc>
@@ -4095,13 +4254,23 @@
                 <w:szCs w:val="22"/>
               </w:rPr>
             </w:pPr>
-            <w:r>
-              <w:rPr>
-                <w:rFonts w:asciiTheme="minorHAnsi" w:hAnsiTheme="minorHAnsi" w:cstheme="minorHAnsi"/>
-                <w:sz w:val="22"/>
-                <w:szCs w:val="22"/>
-              </w:rPr>
-              <w:t>Shirish Maharjan</w:t>
+            <w:proofErr w:type="spellStart"/>
+            <w:r>
+              <w:rPr>
+                <w:rFonts w:asciiTheme="minorHAnsi" w:hAnsiTheme="minorHAnsi" w:cstheme="minorHAnsi"/>
+                <w:sz w:val="22"/>
+                <w:szCs w:val="22"/>
+              </w:rPr>
+              <w:t>Shirish</w:t>
+            </w:r>
+            <w:proofErr w:type="spellEnd"/>
+            <w:r>
+              <w:rPr>
+                <w:rFonts w:asciiTheme="minorHAnsi" w:hAnsiTheme="minorHAnsi" w:cstheme="minorHAnsi"/>
+                <w:sz w:val="22"/>
+                <w:szCs w:val="22"/>
+              </w:rPr>
+              <w:t xml:space="preserve"> Maharjan</w:t>
             </w:r>
           </w:p>
         </w:tc>
@@ -4286,13 +4455,23 @@
                 <w:szCs w:val="22"/>
               </w:rPr>
             </w:pPr>
-            <w:r>
-              <w:rPr>
-                <w:rFonts w:asciiTheme="minorHAnsi" w:hAnsiTheme="minorHAnsi" w:cstheme="minorHAnsi"/>
-                <w:sz w:val="22"/>
-                <w:szCs w:val="22"/>
-              </w:rPr>
-              <w:t>Shirish Maharjan</w:t>
+            <w:proofErr w:type="spellStart"/>
+            <w:r>
+              <w:rPr>
+                <w:rFonts w:asciiTheme="minorHAnsi" w:hAnsiTheme="minorHAnsi" w:cstheme="minorHAnsi"/>
+                <w:sz w:val="22"/>
+                <w:szCs w:val="22"/>
+              </w:rPr>
+              <w:t>Shirish</w:t>
+            </w:r>
+            <w:proofErr w:type="spellEnd"/>
+            <w:r>
+              <w:rPr>
+                <w:rFonts w:asciiTheme="minorHAnsi" w:hAnsiTheme="minorHAnsi" w:cstheme="minorHAnsi"/>
+                <w:sz w:val="22"/>
+                <w:szCs w:val="22"/>
+              </w:rPr>
+              <w:t xml:space="preserve"> Maharjan</w:t>
             </w:r>
           </w:p>
         </w:tc>
@@ -4431,13 +4610,23 @@
                 <w:szCs w:val="22"/>
               </w:rPr>
             </w:pPr>
-            <w:r>
-              <w:rPr>
-                <w:rFonts w:asciiTheme="minorHAnsi" w:hAnsiTheme="minorHAnsi" w:cstheme="minorHAnsi"/>
-                <w:sz w:val="22"/>
-                <w:szCs w:val="22"/>
-              </w:rPr>
-              <w:t>Hieu Hanh Tran</w:t>
+            <w:proofErr w:type="spellStart"/>
+            <w:r>
+              <w:rPr>
+                <w:rFonts w:asciiTheme="minorHAnsi" w:hAnsiTheme="minorHAnsi" w:cstheme="minorHAnsi"/>
+                <w:sz w:val="22"/>
+                <w:szCs w:val="22"/>
+              </w:rPr>
+              <w:t>Hieu</w:t>
+            </w:r>
+            <w:proofErr w:type="spellEnd"/>
+            <w:r>
+              <w:rPr>
+                <w:rFonts w:asciiTheme="minorHAnsi" w:hAnsiTheme="minorHAnsi" w:cstheme="minorHAnsi"/>
+                <w:sz w:val="22"/>
+                <w:szCs w:val="22"/>
+              </w:rPr>
+              <w:t xml:space="preserve"> Hanh Tran</w:t>
             </w:r>
           </w:p>
         </w:tc>
@@ -4488,7 +4677,6 @@
                 <w:sz w:val="22"/>
                 <w:szCs w:val="22"/>
               </w:rPr>
-              <w:lastRenderedPageBreak/>
               <w:t>Prove the high-level objectives of the Iteration 3.</w:t>
             </w:r>
           </w:p>
@@ -4604,7 +4792,6 @@
                 <w:sz w:val="22"/>
                 <w:szCs w:val="22"/>
               </w:rPr>
-              <w:lastRenderedPageBreak/>
               <w:t>11/04/2018</w:t>
             </w:r>
           </w:p>
@@ -4653,7 +4840,6 @@
                 <w:sz w:val="22"/>
                 <w:szCs w:val="22"/>
               </w:rPr>
-              <w:lastRenderedPageBreak/>
               <w:t>Project Vision 1.1</w:t>
             </w:r>
           </w:p>
@@ -4671,13 +4857,23 @@
                 <w:szCs w:val="22"/>
               </w:rPr>
             </w:pPr>
-            <w:r>
-              <w:rPr>
-                <w:rFonts w:asciiTheme="minorHAnsi" w:hAnsiTheme="minorHAnsi" w:cstheme="minorHAnsi"/>
-                <w:sz w:val="22"/>
-                <w:szCs w:val="22"/>
-              </w:rPr>
-              <w:t>Hieu Hanh Tran</w:t>
+            <w:proofErr w:type="spellStart"/>
+            <w:r>
+              <w:rPr>
+                <w:rFonts w:asciiTheme="minorHAnsi" w:hAnsiTheme="minorHAnsi" w:cstheme="minorHAnsi"/>
+                <w:sz w:val="22"/>
+                <w:szCs w:val="22"/>
+              </w:rPr>
+              <w:t>Hieu</w:t>
+            </w:r>
+            <w:proofErr w:type="spellEnd"/>
+            <w:r>
+              <w:rPr>
+                <w:rFonts w:asciiTheme="minorHAnsi" w:hAnsiTheme="minorHAnsi" w:cstheme="minorHAnsi"/>
+                <w:sz w:val="22"/>
+                <w:szCs w:val="22"/>
+              </w:rPr>
+              <w:t xml:space="preserve"> Hanh Tran</w:t>
             </w:r>
           </w:p>
         </w:tc>
@@ -4908,13 +5104,23 @@
                 <w:szCs w:val="22"/>
               </w:rPr>
             </w:pPr>
-            <w:r>
-              <w:rPr>
-                <w:rFonts w:asciiTheme="minorHAnsi" w:hAnsiTheme="minorHAnsi" w:cstheme="minorHAnsi"/>
-                <w:sz w:val="22"/>
-                <w:szCs w:val="22"/>
-              </w:rPr>
-              <w:t>Hieu Hanh Tran</w:t>
+            <w:proofErr w:type="spellStart"/>
+            <w:r>
+              <w:rPr>
+                <w:rFonts w:asciiTheme="minorHAnsi" w:hAnsiTheme="minorHAnsi" w:cstheme="minorHAnsi"/>
+                <w:sz w:val="22"/>
+                <w:szCs w:val="22"/>
+              </w:rPr>
+              <w:t>Hieu</w:t>
+            </w:r>
+            <w:proofErr w:type="spellEnd"/>
+            <w:r>
+              <w:rPr>
+                <w:rFonts w:asciiTheme="minorHAnsi" w:hAnsiTheme="minorHAnsi" w:cstheme="minorHAnsi"/>
+                <w:sz w:val="22"/>
+                <w:szCs w:val="22"/>
+              </w:rPr>
+              <w:t xml:space="preserve"> Hanh Tran</w:t>
             </w:r>
           </w:p>
         </w:tc>
@@ -4988,16 +5194,7 @@
                 <w:sz w:val="22"/>
                 <w:szCs w:val="22"/>
               </w:rPr>
-              <w:t xml:space="preserve">Add more stakeholders to </w:t>
-            </w:r>
-            <w:r>
-              <w:rPr>
-                <w:rFonts w:asciiTheme="minorHAnsi" w:hAnsiTheme="minorHAnsi" w:cstheme="minorHAnsi"/>
-                <w:sz w:val="22"/>
-                <w:szCs w:val="22"/>
-              </w:rPr>
-              <w:lastRenderedPageBreak/>
-              <w:t>the project such as designer, system analyst, etc.</w:t>
+              <w:t>Add more stakeholders to the project such as designer, system analyst, etc.</w:t>
             </w:r>
           </w:p>
           <w:p>
@@ -5089,7 +5286,6 @@
                 <w:sz w:val="22"/>
                 <w:szCs w:val="22"/>
               </w:rPr>
-              <w:lastRenderedPageBreak/>
               <w:t>21/03/2018</w:t>
             </w:r>
           </w:p>
@@ -5138,7 +5334,6 @@
                 <w:sz w:val="22"/>
                 <w:szCs w:val="22"/>
               </w:rPr>
-              <w:lastRenderedPageBreak/>
               <w:t>Project Vision 1.3</w:t>
             </w:r>
           </w:p>
@@ -5156,31 +5351,51 @@
                 <w:szCs w:val="22"/>
               </w:rPr>
             </w:pPr>
-            <w:r>
-              <w:rPr>
-                <w:rFonts w:asciiTheme="minorHAnsi" w:hAnsiTheme="minorHAnsi" w:cstheme="minorHAnsi"/>
-                <w:sz w:val="22"/>
-                <w:szCs w:val="22"/>
-              </w:rPr>
-              <w:t>Hieu Hanh Tran</w:t>
-            </w:r>
-          </w:p>
-          <w:p>
-            <w:pPr>
-              <w:jc w:val="both"/>
-              <w:rPr>
-                <w:rFonts w:asciiTheme="minorHAnsi" w:hAnsiTheme="minorHAnsi" w:cstheme="minorHAnsi"/>
-                <w:sz w:val="22"/>
-                <w:szCs w:val="22"/>
-              </w:rPr>
-            </w:pPr>
-            <w:r>
-              <w:rPr>
-                <w:rFonts w:asciiTheme="minorHAnsi" w:hAnsiTheme="minorHAnsi" w:cstheme="minorHAnsi"/>
-                <w:sz w:val="22"/>
-                <w:szCs w:val="22"/>
-              </w:rPr>
-              <w:t>Shirish Maharjan</w:t>
+            <w:proofErr w:type="spellStart"/>
+            <w:r>
+              <w:rPr>
+                <w:rFonts w:asciiTheme="minorHAnsi" w:hAnsiTheme="minorHAnsi" w:cstheme="minorHAnsi"/>
+                <w:sz w:val="22"/>
+                <w:szCs w:val="22"/>
+              </w:rPr>
+              <w:t>Hieu</w:t>
+            </w:r>
+            <w:proofErr w:type="spellEnd"/>
+            <w:r>
+              <w:rPr>
+                <w:rFonts w:asciiTheme="minorHAnsi" w:hAnsiTheme="minorHAnsi" w:cstheme="minorHAnsi"/>
+                <w:sz w:val="22"/>
+                <w:szCs w:val="22"/>
+              </w:rPr>
+              <w:t xml:space="preserve"> Hanh Tran</w:t>
+            </w:r>
+          </w:p>
+          <w:p>
+            <w:pPr>
+              <w:jc w:val="both"/>
+              <w:rPr>
+                <w:rFonts w:asciiTheme="minorHAnsi" w:hAnsiTheme="minorHAnsi" w:cstheme="minorHAnsi"/>
+                <w:sz w:val="22"/>
+                <w:szCs w:val="22"/>
+              </w:rPr>
+            </w:pPr>
+            <w:proofErr w:type="spellStart"/>
+            <w:r>
+              <w:rPr>
+                <w:rFonts w:asciiTheme="minorHAnsi" w:hAnsiTheme="minorHAnsi" w:cstheme="minorHAnsi"/>
+                <w:sz w:val="22"/>
+                <w:szCs w:val="22"/>
+              </w:rPr>
+              <w:t>Shirish</w:t>
+            </w:r>
+            <w:proofErr w:type="spellEnd"/>
+            <w:r>
+              <w:rPr>
+                <w:rFonts w:asciiTheme="minorHAnsi" w:hAnsiTheme="minorHAnsi" w:cstheme="minorHAnsi"/>
+                <w:sz w:val="22"/>
+                <w:szCs w:val="22"/>
+              </w:rPr>
+              <w:t xml:space="preserve"> Maharjan</w:t>
             </w:r>
           </w:p>
         </w:tc>
@@ -5365,13 +5580,23 @@
                 <w:szCs w:val="22"/>
               </w:rPr>
             </w:pPr>
-            <w:r>
-              <w:rPr>
-                <w:rFonts w:asciiTheme="minorHAnsi" w:hAnsiTheme="minorHAnsi" w:cstheme="minorHAnsi"/>
-                <w:sz w:val="22"/>
-                <w:szCs w:val="22"/>
-              </w:rPr>
-              <w:t>Hieu Hanh Tran</w:t>
+            <w:proofErr w:type="spellStart"/>
+            <w:r>
+              <w:rPr>
+                <w:rFonts w:asciiTheme="minorHAnsi" w:hAnsiTheme="minorHAnsi" w:cstheme="minorHAnsi"/>
+                <w:sz w:val="22"/>
+                <w:szCs w:val="22"/>
+              </w:rPr>
+              <w:t>Hieu</w:t>
+            </w:r>
+            <w:proofErr w:type="spellEnd"/>
+            <w:r>
+              <w:rPr>
+                <w:rFonts w:asciiTheme="minorHAnsi" w:hAnsiTheme="minorHAnsi" w:cstheme="minorHAnsi"/>
+                <w:sz w:val="22"/>
+                <w:szCs w:val="22"/>
+              </w:rPr>
+              <w:t xml:space="preserve"> Hanh Tran</w:t>
             </w:r>
           </w:p>
         </w:tc>
@@ -5476,14 +5701,27 @@
               <w:rPr>
                 <w:color w:val="000000" w:themeColor="text1"/>
               </w:rPr>
-              <w:t xml:space="preserve">Provide Project Impact which is populated with a description of the potential </w:t>
-            </w:r>
-            <w:r>
+              <w:t>Provide Project Impact which is populated with a description of the potential project impact as a result of the risk.</w:t>
+            </w:r>
+          </w:p>
+          <w:p>
+            <w:pPr>
+              <w:pStyle w:val="ListParagraph"/>
+              <w:numPr>
+                <w:ilvl w:val="0"/>
+                <w:numId w:val="5"/>
+              </w:numPr>
+              <w:spacing w:after="160" w:line="259" w:lineRule="auto"/>
+              <w:jc w:val="both"/>
               <w:rPr>
                 <w:color w:val="000000" w:themeColor="text1"/>
               </w:rPr>
-              <w:lastRenderedPageBreak/>
-              <w:t>project impact as a result of the risk.</w:t>
+            </w:pPr>
+            <w:r>
+              <w:rPr>
+                <w:color w:val="000000" w:themeColor="text1"/>
+              </w:rPr>
+              <w:t>Provide Risk Area which is populated with the symptoms of risk that may eventually lead to execution of a risk contingency plan.</w:t>
             </w:r>
           </w:p>
           <w:p>
@@ -5503,7 +5741,7 @@
               <w:rPr>
                 <w:color w:val="000000" w:themeColor="text1"/>
               </w:rPr>
-              <w:t>Provide Risk Area which is populated with the symptoms of risk that may eventually lead to execution of a risk contingency plan.</w:t>
+              <w:t>Provide Trigger which is populated with the triggers that would indicate the requirement to execute contingency plan.</w:t>
             </w:r>
           </w:p>
           <w:p>
@@ -5523,7 +5761,7 @@
               <w:rPr>
                 <w:color w:val="000000" w:themeColor="text1"/>
               </w:rPr>
-              <w:t>Provide Trigger which is populated with the triggers that would indicate the requirement to execute contingency plan.</w:t>
+              <w:t>Provide Risk Response Strategy which is populated with the preferred risk response strategy.</w:t>
             </w:r>
           </w:p>
           <w:p>
@@ -5543,47 +5781,27 @@
               <w:rPr>
                 <w:color w:val="000000" w:themeColor="text1"/>
               </w:rPr>
-              <w:t>Provide Risk Response Strategy which is populated with the preferred risk response strategy.</w:t>
-            </w:r>
-          </w:p>
-          <w:p>
-            <w:pPr>
-              <w:pStyle w:val="ListParagraph"/>
-              <w:numPr>
-                <w:ilvl w:val="0"/>
-                <w:numId w:val="5"/>
-              </w:numPr>
-              <w:spacing w:after="160" w:line="259" w:lineRule="auto"/>
-              <w:jc w:val="both"/>
+              <w:t>Provide Response Strategy which is populated an appropriate response strategy to prevent the risk from becoming an issue.</w:t>
+            </w:r>
+          </w:p>
+          <w:p>
+            <w:pPr>
+              <w:pStyle w:val="ListParagraph"/>
+              <w:numPr>
+                <w:ilvl w:val="0"/>
+                <w:numId w:val="5"/>
+              </w:numPr>
+              <w:jc w:val="both"/>
+              <w:rPr>
+                <w:rFonts w:asciiTheme="minorHAnsi" w:hAnsiTheme="minorHAnsi" w:cstheme="minorHAnsi"/>
+                <w:sz w:val="22"/>
+                <w:szCs w:val="22"/>
+              </w:rPr>
+            </w:pPr>
+            <w:r>
               <w:rPr>
                 <w:color w:val="000000" w:themeColor="text1"/>
               </w:rPr>
-            </w:pPr>
-            <w:r>
-              <w:rPr>
-                <w:color w:val="000000" w:themeColor="text1"/>
-              </w:rPr>
-              <w:t>Provide Response Strategy which is populated an appropriate response strategy to prevent the risk from becoming an issue.</w:t>
-            </w:r>
-          </w:p>
-          <w:p>
-            <w:pPr>
-              <w:pStyle w:val="ListParagraph"/>
-              <w:numPr>
-                <w:ilvl w:val="0"/>
-                <w:numId w:val="5"/>
-              </w:numPr>
-              <w:jc w:val="both"/>
-              <w:rPr>
-                <w:rFonts w:asciiTheme="minorHAnsi" w:hAnsiTheme="minorHAnsi" w:cstheme="minorHAnsi"/>
-                <w:sz w:val="22"/>
-                <w:szCs w:val="22"/>
-              </w:rPr>
-            </w:pPr>
-            <w:r>
-              <w:rPr>
-                <w:color w:val="000000" w:themeColor="text1"/>
-              </w:rPr>
               <w:t>Provide Contingency Plan which is populated with a description of the risk contingency plan.</w:t>
             </w:r>
           </w:p>
@@ -5607,7 +5825,6 @@
                 <w:sz w:val="22"/>
                 <w:szCs w:val="22"/>
               </w:rPr>
-              <w:lastRenderedPageBreak/>
               <w:t>18/03/2018</w:t>
             </w:r>
           </w:p>
@@ -5656,7 +5873,6 @@
                 <w:sz w:val="22"/>
                 <w:szCs w:val="22"/>
               </w:rPr>
-              <w:lastRenderedPageBreak/>
               <w:t xml:space="preserve">Inception Phase Project Status Assessment </w:t>
             </w:r>
             <w:r>
@@ -5690,13 +5906,23 @@
                 <w:szCs w:val="22"/>
               </w:rPr>
             </w:pPr>
-            <w:r>
-              <w:rPr>
-                <w:rFonts w:asciiTheme="minorHAnsi" w:hAnsiTheme="minorHAnsi" w:cstheme="minorHAnsi"/>
-                <w:sz w:val="22"/>
-                <w:szCs w:val="22"/>
-              </w:rPr>
-              <w:t xml:space="preserve">Hieu Hanh Tran </w:t>
+            <w:proofErr w:type="spellStart"/>
+            <w:r>
+              <w:rPr>
+                <w:rFonts w:asciiTheme="minorHAnsi" w:hAnsiTheme="minorHAnsi" w:cstheme="minorHAnsi"/>
+                <w:sz w:val="22"/>
+                <w:szCs w:val="22"/>
+              </w:rPr>
+              <w:t>Hieu</w:t>
+            </w:r>
+            <w:proofErr w:type="spellEnd"/>
+            <w:r>
+              <w:rPr>
+                <w:rFonts w:asciiTheme="minorHAnsi" w:hAnsiTheme="minorHAnsi" w:cstheme="minorHAnsi"/>
+                <w:sz w:val="22"/>
+                <w:szCs w:val="22"/>
+              </w:rPr>
+              <w:t xml:space="preserve"> Hanh Tran </w:t>
             </w:r>
           </w:p>
         </w:tc>
@@ -5897,13 +6123,23 @@
                 <w:szCs w:val="22"/>
               </w:rPr>
             </w:pPr>
-            <w:r>
-              <w:rPr>
-                <w:rFonts w:asciiTheme="minorHAnsi" w:hAnsiTheme="minorHAnsi" w:cstheme="minorHAnsi"/>
-                <w:sz w:val="22"/>
-                <w:szCs w:val="22"/>
-              </w:rPr>
-              <w:t>Hieu Hanh Tran</w:t>
+            <w:proofErr w:type="spellStart"/>
+            <w:r>
+              <w:rPr>
+                <w:rFonts w:asciiTheme="minorHAnsi" w:hAnsiTheme="minorHAnsi" w:cstheme="minorHAnsi"/>
+                <w:sz w:val="22"/>
+                <w:szCs w:val="22"/>
+              </w:rPr>
+              <w:t>Hieu</w:t>
+            </w:r>
+            <w:proofErr w:type="spellEnd"/>
+            <w:r>
+              <w:rPr>
+                <w:rFonts w:asciiTheme="minorHAnsi" w:hAnsiTheme="minorHAnsi" w:cstheme="minorHAnsi"/>
+                <w:sz w:val="22"/>
+                <w:szCs w:val="22"/>
+              </w:rPr>
+              <w:t xml:space="preserve"> Hanh Tran</w:t>
             </w:r>
           </w:p>
         </w:tc>
@@ -5948,14 +6184,7 @@
               <w:rPr>
                 <w:color w:val="000000" w:themeColor="text1"/>
               </w:rPr>
-              <w:t xml:space="preserve">Update the Result Part to be accurate, reflect the </w:t>
-            </w:r>
-            <w:r>
-              <w:rPr>
-                <w:color w:val="000000" w:themeColor="text1"/>
-              </w:rPr>
-              <w:lastRenderedPageBreak/>
-              <w:t>expectations part of the project.</w:t>
+              <w:t>Update the Result Part to be accurate, reflect the expectations part of the project.</w:t>
             </w:r>
           </w:p>
         </w:tc>
@@ -5978,7 +6207,6 @@
                 <w:sz w:val="22"/>
                 <w:szCs w:val="22"/>
               </w:rPr>
-              <w:lastRenderedPageBreak/>
               <w:t>11/04/2018</w:t>
             </w:r>
           </w:p>
@@ -6027,7 +6255,6 @@
                 <w:sz w:val="22"/>
                 <w:szCs w:val="22"/>
               </w:rPr>
-              <w:lastRenderedPageBreak/>
               <w:t>Architectural Notebook 1.1</w:t>
             </w:r>
           </w:p>
@@ -6045,13 +6272,23 @@
                 <w:szCs w:val="22"/>
               </w:rPr>
             </w:pPr>
-            <w:r>
-              <w:rPr>
-                <w:rFonts w:asciiTheme="minorHAnsi" w:hAnsiTheme="minorHAnsi" w:cstheme="minorHAnsi"/>
-                <w:sz w:val="22"/>
-                <w:szCs w:val="22"/>
-              </w:rPr>
-              <w:t>Shirish Maharjan</w:t>
+            <w:proofErr w:type="spellStart"/>
+            <w:r>
+              <w:rPr>
+                <w:rFonts w:asciiTheme="minorHAnsi" w:hAnsiTheme="minorHAnsi" w:cstheme="minorHAnsi"/>
+                <w:sz w:val="22"/>
+                <w:szCs w:val="22"/>
+              </w:rPr>
+              <w:t>Shirish</w:t>
+            </w:r>
+            <w:proofErr w:type="spellEnd"/>
+            <w:r>
+              <w:rPr>
+                <w:rFonts w:asciiTheme="minorHAnsi" w:hAnsiTheme="minorHAnsi" w:cstheme="minorHAnsi"/>
+                <w:sz w:val="22"/>
+                <w:szCs w:val="22"/>
+              </w:rPr>
+              <w:t xml:space="preserve"> Maharjan</w:t>
             </w:r>
           </w:p>
         </w:tc>
@@ -6167,13 +6404,23 @@
                 <w:szCs w:val="22"/>
               </w:rPr>
             </w:pPr>
-            <w:r>
-              <w:rPr>
-                <w:rFonts w:asciiTheme="minorHAnsi" w:hAnsiTheme="minorHAnsi" w:cstheme="minorHAnsi"/>
-                <w:sz w:val="22"/>
-                <w:szCs w:val="22"/>
-              </w:rPr>
-              <w:t>Shirish Maharjan</w:t>
+            <w:proofErr w:type="spellStart"/>
+            <w:r>
+              <w:rPr>
+                <w:rFonts w:asciiTheme="minorHAnsi" w:hAnsiTheme="minorHAnsi" w:cstheme="minorHAnsi"/>
+                <w:sz w:val="22"/>
+                <w:szCs w:val="22"/>
+              </w:rPr>
+              <w:t>Shirish</w:t>
+            </w:r>
+            <w:proofErr w:type="spellEnd"/>
+            <w:r>
+              <w:rPr>
+                <w:rFonts w:asciiTheme="minorHAnsi" w:hAnsiTheme="minorHAnsi" w:cstheme="minorHAnsi"/>
+                <w:sz w:val="22"/>
+                <w:szCs w:val="22"/>
+              </w:rPr>
+              <w:t xml:space="preserve"> Maharjan</w:t>
             </w:r>
           </w:p>
         </w:tc>
@@ -6352,13 +6599,23 @@
                 <w:szCs w:val="22"/>
               </w:rPr>
             </w:pPr>
-            <w:r>
-              <w:rPr>
-                <w:rFonts w:asciiTheme="minorHAnsi" w:hAnsiTheme="minorHAnsi" w:cstheme="minorHAnsi"/>
-                <w:sz w:val="22"/>
-                <w:szCs w:val="22"/>
-              </w:rPr>
-              <w:t xml:space="preserve">Shirish Maharjan </w:t>
+            <w:proofErr w:type="spellStart"/>
+            <w:r>
+              <w:rPr>
+                <w:rFonts w:asciiTheme="minorHAnsi" w:hAnsiTheme="minorHAnsi" w:cstheme="minorHAnsi"/>
+                <w:sz w:val="22"/>
+                <w:szCs w:val="22"/>
+              </w:rPr>
+              <w:t>Shirish</w:t>
+            </w:r>
+            <w:proofErr w:type="spellEnd"/>
+            <w:r>
+              <w:rPr>
+                <w:rFonts w:asciiTheme="minorHAnsi" w:hAnsiTheme="minorHAnsi" w:cstheme="minorHAnsi"/>
+                <w:sz w:val="22"/>
+                <w:szCs w:val="22"/>
+              </w:rPr>
+              <w:t xml:space="preserve"> Maharjan </w:t>
             </w:r>
           </w:p>
         </w:tc>
@@ -6471,13 +6728,23 @@
                 <w:szCs w:val="22"/>
               </w:rPr>
             </w:pPr>
-            <w:r>
-              <w:rPr>
-                <w:rFonts w:asciiTheme="minorHAnsi" w:hAnsiTheme="minorHAnsi" w:cstheme="minorHAnsi"/>
-                <w:sz w:val="22"/>
-                <w:szCs w:val="22"/>
-              </w:rPr>
-              <w:t>Shirish Maharjan</w:t>
+            <w:proofErr w:type="spellStart"/>
+            <w:r>
+              <w:rPr>
+                <w:rFonts w:asciiTheme="minorHAnsi" w:hAnsiTheme="minorHAnsi" w:cstheme="minorHAnsi"/>
+                <w:sz w:val="22"/>
+                <w:szCs w:val="22"/>
+              </w:rPr>
+              <w:t>Shirish</w:t>
+            </w:r>
+            <w:proofErr w:type="spellEnd"/>
+            <w:r>
+              <w:rPr>
+                <w:rFonts w:asciiTheme="minorHAnsi" w:hAnsiTheme="minorHAnsi" w:cstheme="minorHAnsi"/>
+                <w:sz w:val="22"/>
+                <w:szCs w:val="22"/>
+              </w:rPr>
+              <w:t xml:space="preserve"> Maharjan</w:t>
             </w:r>
           </w:p>
         </w:tc>
@@ -6593,13 +6860,23 @@
                 <w:szCs w:val="22"/>
               </w:rPr>
             </w:pPr>
-            <w:r>
-              <w:rPr>
-                <w:rFonts w:asciiTheme="minorHAnsi" w:hAnsiTheme="minorHAnsi" w:cstheme="minorHAnsi"/>
-                <w:sz w:val="22"/>
-                <w:szCs w:val="22"/>
-              </w:rPr>
-              <w:t>Shirish Maharjan</w:t>
+            <w:proofErr w:type="spellStart"/>
+            <w:r>
+              <w:rPr>
+                <w:rFonts w:asciiTheme="minorHAnsi" w:hAnsiTheme="minorHAnsi" w:cstheme="minorHAnsi"/>
+                <w:sz w:val="22"/>
+                <w:szCs w:val="22"/>
+              </w:rPr>
+              <w:t>Shirish</w:t>
+            </w:r>
+            <w:proofErr w:type="spellEnd"/>
+            <w:r>
+              <w:rPr>
+                <w:rFonts w:asciiTheme="minorHAnsi" w:hAnsiTheme="minorHAnsi" w:cstheme="minorHAnsi"/>
+                <w:sz w:val="22"/>
+                <w:szCs w:val="22"/>
+              </w:rPr>
+              <w:t xml:space="preserve"> Maharjan</w:t>
             </w:r>
           </w:p>
         </w:tc>
@@ -6715,13 +6992,23 @@
                 <w:szCs w:val="22"/>
               </w:rPr>
             </w:pPr>
-            <w:r>
-              <w:rPr>
-                <w:rFonts w:asciiTheme="minorHAnsi" w:hAnsiTheme="minorHAnsi" w:cstheme="minorHAnsi"/>
-                <w:sz w:val="22"/>
-                <w:szCs w:val="22"/>
-              </w:rPr>
-              <w:t xml:space="preserve">Shirish Maharjan </w:t>
+            <w:proofErr w:type="spellStart"/>
+            <w:r>
+              <w:rPr>
+                <w:rFonts w:asciiTheme="minorHAnsi" w:hAnsiTheme="minorHAnsi" w:cstheme="minorHAnsi"/>
+                <w:sz w:val="22"/>
+                <w:szCs w:val="22"/>
+              </w:rPr>
+              <w:t>Shirish</w:t>
+            </w:r>
+            <w:proofErr w:type="spellEnd"/>
+            <w:r>
+              <w:rPr>
+                <w:rFonts w:asciiTheme="minorHAnsi" w:hAnsiTheme="minorHAnsi" w:cstheme="minorHAnsi"/>
+                <w:sz w:val="22"/>
+                <w:szCs w:val="22"/>
+              </w:rPr>
+              <w:t xml:space="preserve"> Maharjan </w:t>
             </w:r>
           </w:p>
         </w:tc>
@@ -6874,13 +7161,23 @@
                 <w:szCs w:val="22"/>
               </w:rPr>
             </w:pPr>
-            <w:r>
-              <w:rPr>
-                <w:rFonts w:asciiTheme="minorHAnsi" w:hAnsiTheme="minorHAnsi" w:cstheme="minorHAnsi"/>
-                <w:sz w:val="22"/>
-                <w:szCs w:val="22"/>
-              </w:rPr>
-              <w:t>Shirish Maharjan</w:t>
+            <w:proofErr w:type="spellStart"/>
+            <w:r>
+              <w:rPr>
+                <w:rFonts w:asciiTheme="minorHAnsi" w:hAnsiTheme="minorHAnsi" w:cstheme="minorHAnsi"/>
+                <w:sz w:val="22"/>
+                <w:szCs w:val="22"/>
+              </w:rPr>
+              <w:t>Shirish</w:t>
+            </w:r>
+            <w:proofErr w:type="spellEnd"/>
+            <w:r>
+              <w:rPr>
+                <w:rFonts w:asciiTheme="minorHAnsi" w:hAnsiTheme="minorHAnsi" w:cstheme="minorHAnsi"/>
+                <w:sz w:val="22"/>
+                <w:szCs w:val="22"/>
+              </w:rPr>
+              <w:t xml:space="preserve"> Maharjan</w:t>
             </w:r>
           </w:p>
         </w:tc>
@@ -7033,17 +7330,7 @@
                 <w:sz w:val="22"/>
                 <w:szCs w:val="22"/>
               </w:rPr>
-              <w:t xml:space="preserve">A draft version of the Use Case Model created </w:t>
-            </w:r>
-            <w:r>
-              <w:rPr>
-                <w:rFonts w:asciiTheme="minorHAnsi" w:hAnsiTheme="minorHAnsi"/>
-                <w:color w:val="000000" w:themeColor="text1"/>
-                <w:sz w:val="22"/>
-                <w:szCs w:val="22"/>
-              </w:rPr>
-              <w:lastRenderedPageBreak/>
-              <w:t>consisting main functions of the overall operation.</w:t>
+              <w:t>A draft version of the Use Case Model created consisting main functions of the overall operation.</w:t>
             </w:r>
           </w:p>
         </w:tc>
@@ -7066,7 +7353,6 @@
                 <w:sz w:val="22"/>
                 <w:szCs w:val="22"/>
               </w:rPr>
-              <w:lastRenderedPageBreak/>
               <w:t>20/03/2018</w:t>
             </w:r>
           </w:p>
@@ -7118,7 +7404,6 @@
                 <w:sz w:val="22"/>
                 <w:szCs w:val="22"/>
               </w:rPr>
-              <w:lastRenderedPageBreak/>
               <w:t>Use Case Diagram 1.2</w:t>
             </w:r>
           </w:p>
@@ -7321,7 +7606,21 @@
               <w:rPr>
                 <w:color w:val="000000" w:themeColor="text1"/>
               </w:rPr>
-              <w:t>Merged Use Cases that defined same functionalty.</w:t>
+              <w:t xml:space="preserve">Merged Use Cases that defined same </w:t>
+            </w:r>
+            <w:proofErr w:type="spellStart"/>
+            <w:r>
+              <w:rPr>
+                <w:color w:val="000000" w:themeColor="text1"/>
+              </w:rPr>
+              <w:t>functionalty</w:t>
+            </w:r>
+            <w:proofErr w:type="spellEnd"/>
+            <w:r>
+              <w:rPr>
+                <w:color w:val="000000" w:themeColor="text1"/>
+              </w:rPr>
+              <w:t>.</w:t>
             </w:r>
           </w:p>
         </w:tc>
@@ -8307,14 +8606,7 @@
               <w:rPr>
                 <w:color w:val="000000" w:themeColor="text1"/>
               </w:rPr>
-              <w:t xml:space="preserve">Created a relational diagram structure of the </w:t>
-            </w:r>
-            <w:r>
-              <w:rPr>
-                <w:color w:val="000000" w:themeColor="text1"/>
-              </w:rPr>
-              <w:lastRenderedPageBreak/>
-              <w:t>system.</w:t>
+              <w:t>Created a relational diagram structure of the system.</w:t>
             </w:r>
           </w:p>
         </w:tc>
@@ -8337,7 +8629,6 @@
                 <w:sz w:val="22"/>
                 <w:szCs w:val="22"/>
               </w:rPr>
-              <w:lastRenderedPageBreak/>
               <w:t>06/04/2018</w:t>
             </w:r>
           </w:p>
@@ -8389,7 +8680,6 @@
                 <w:sz w:val="22"/>
                 <w:szCs w:val="22"/>
               </w:rPr>
-              <w:lastRenderedPageBreak/>
               <w:t>Entity Relational Diagram 2.2</w:t>
             </w:r>
           </w:p>
@@ -8830,8 +9120,16 @@
               <w:rPr>
                 <w:color w:val="000000" w:themeColor="text1"/>
               </w:rPr>
-              <w:t>Reviewed and revised the final document finalising it..</w:t>
-            </w:r>
+              <w:t xml:space="preserve">Reviewed and revised the final document finalising </w:t>
+            </w:r>
+            <w:proofErr w:type="gramStart"/>
+            <w:r>
+              <w:rPr>
+                <w:color w:val="000000" w:themeColor="text1"/>
+              </w:rPr>
+              <w:t>it..</w:t>
+            </w:r>
+            <w:proofErr w:type="gramEnd"/>
           </w:p>
         </w:tc>
         <w:tc>
@@ -8853,17 +9151,139 @@
                 <w:sz w:val="22"/>
                 <w:szCs w:val="22"/>
               </w:rPr>
-              <w:t>03</w:t>
+              <w:t>03/04/2018</w:t>
+            </w:r>
+          </w:p>
+        </w:tc>
+        <w:tc>
+          <w:tcPr>
+            <w:tcW w:w="659" w:type="pct"/>
+          </w:tcPr>
+          <w:p>
+            <w:pPr>
+              <w:jc w:val="both"/>
+              <w:rPr>
+                <w:rFonts w:asciiTheme="minorHAnsi" w:hAnsiTheme="minorHAnsi" w:cstheme="minorHAnsi"/>
+                <w:sz w:val="22"/>
+                <w:szCs w:val="22"/>
+              </w:rPr>
+            </w:pPr>
+            <w:r>
+              <w:rPr>
+                <w:rFonts w:asciiTheme="minorHAnsi" w:hAnsiTheme="minorHAnsi" w:cstheme="minorHAnsi"/>
+                <w:sz w:val="22"/>
+                <w:szCs w:val="22"/>
+              </w:rPr>
+              <w:t>Completed</w:t>
+            </w:r>
+          </w:p>
+        </w:tc>
+      </w:tr>
+      <w:tr>
+        <w:trPr>
+          <w:trHeight w:val="478"/>
+        </w:trPr>
+        <w:tc>
+          <w:tcPr>
+            <w:tcW w:w="1071" w:type="pct"/>
+          </w:tcPr>
+          <w:p>
+            <w:pPr>
+              <w:jc w:val="both"/>
+              <w:rPr>
+                <w:rFonts w:asciiTheme="minorHAnsi" w:hAnsiTheme="minorHAnsi" w:cstheme="minorHAnsi"/>
+                <w:sz w:val="22"/>
+                <w:szCs w:val="22"/>
+              </w:rPr>
+            </w:pPr>
+            <w:r>
+              <w:rPr>
+                <w:rFonts w:asciiTheme="minorHAnsi" w:hAnsiTheme="minorHAnsi" w:cstheme="minorHAnsi"/>
+                <w:sz w:val="22"/>
+                <w:szCs w:val="22"/>
+              </w:rPr>
+              <w:t>Full Use Case Description: Log In/ Out</w:t>
+            </w:r>
+          </w:p>
+        </w:tc>
+        <w:tc>
+          <w:tcPr>
+            <w:tcW w:w="738" w:type="pct"/>
+          </w:tcPr>
+          <w:p>
+            <w:pPr>
+              <w:jc w:val="both"/>
+              <w:rPr>
+                <w:rFonts w:asciiTheme="minorHAnsi" w:hAnsiTheme="minorHAnsi" w:cstheme="minorHAnsi"/>
+                <w:sz w:val="22"/>
+                <w:szCs w:val="22"/>
+              </w:rPr>
+            </w:pPr>
+            <w:r>
+              <w:rPr>
+                <w:rFonts w:asciiTheme="minorHAnsi" w:hAnsiTheme="minorHAnsi" w:cstheme="minorHAnsi"/>
+                <w:sz w:val="22"/>
+                <w:szCs w:val="22"/>
+              </w:rPr>
+              <w:t>Arik Maharjan</w:t>
+            </w:r>
+          </w:p>
+        </w:tc>
+        <w:tc>
+          <w:tcPr>
+            <w:tcW w:w="1678" w:type="pct"/>
+          </w:tcPr>
+          <w:p>
+            <w:pPr>
+              <w:pStyle w:val="ListParagraph"/>
+              <w:numPr>
+                <w:ilvl w:val="0"/>
+                <w:numId w:val="5"/>
+              </w:numPr>
+              <w:spacing w:after="160" w:line="259" w:lineRule="auto"/>
+              <w:jc w:val="both"/>
+              <w:rPr>
+                <w:color w:val="000000" w:themeColor="text1"/>
+              </w:rPr>
+            </w:pPr>
+            <w:proofErr w:type="spellStart"/>
+            <w:r>
+              <w:rPr>
+                <w:color w:val="000000" w:themeColor="text1"/>
+              </w:rPr>
+              <w:t>Ceated</w:t>
+            </w:r>
+            <w:proofErr w:type="spellEnd"/>
+            <w:r>
+              <w:rPr>
+                <w:color w:val="000000" w:themeColor="text1"/>
+              </w:rPr>
+              <w:t xml:space="preserve"> the full use case description</w:t>
             </w:r>
             <w:bookmarkStart w:id="0" w:name="_GoBack"/>
             <w:bookmarkEnd w:id="0"/>
-            <w:r>
-              <w:rPr>
-                <w:rFonts w:asciiTheme="minorHAnsi" w:hAnsiTheme="minorHAnsi" w:cstheme="minorHAnsi"/>
-                <w:sz w:val="22"/>
-                <w:szCs w:val="22"/>
-              </w:rPr>
-              <w:t>/04/2018</w:t>
+          </w:p>
+        </w:tc>
+        <w:tc>
+          <w:tcPr>
+            <w:tcW w:w="854" w:type="pct"/>
+          </w:tcPr>
+          <w:p>
+            <w:pPr>
+              <w:jc w:val="both"/>
+              <w:rPr>
+                <w:rFonts w:asciiTheme="minorHAnsi" w:hAnsiTheme="minorHAnsi" w:cstheme="minorHAnsi"/>
+                <w:sz w:val="22"/>
+                <w:szCs w:val="22"/>
+              </w:rPr>
+            </w:pPr>
+            <w:r>
+              <w:rPr>
+                <w:rFonts w:asciiTheme="minorHAnsi" w:hAnsiTheme="minorHAnsi" w:cstheme="minorHAnsi"/>
+                <w:sz w:val="22"/>
+                <w:szCs w:val="22"/>
+              </w:rPr>
+              <w:t>15/04/2018</w:t>
             </w:r>
           </w:p>
         </w:tc>
@@ -8886,8 +9306,466 @@
                 <w:sz w:val="22"/>
                 <w:szCs w:val="22"/>
               </w:rPr>
-              <w:t>Completed</w:t>
-            </w:r>
+              <w:t>In Progress</w:t>
+            </w:r>
+          </w:p>
+        </w:tc>
+      </w:tr>
+      <w:tr>
+        <w:trPr>
+          <w:trHeight w:val="478"/>
+        </w:trPr>
+        <w:tc>
+          <w:tcPr>
+            <w:tcW w:w="1071" w:type="pct"/>
+          </w:tcPr>
+          <w:p>
+            <w:pPr>
+              <w:jc w:val="both"/>
+              <w:rPr>
+                <w:rFonts w:asciiTheme="minorHAnsi" w:hAnsiTheme="minorHAnsi" w:cstheme="minorHAnsi"/>
+                <w:sz w:val="22"/>
+                <w:szCs w:val="22"/>
+              </w:rPr>
+            </w:pPr>
+            <w:r>
+              <w:rPr>
+                <w:rFonts w:asciiTheme="minorHAnsi" w:hAnsiTheme="minorHAnsi" w:cstheme="minorHAnsi"/>
+                <w:sz w:val="22"/>
+                <w:szCs w:val="22"/>
+              </w:rPr>
+              <w:t>Full Use Case Description: Search Product</w:t>
+            </w:r>
+          </w:p>
+        </w:tc>
+        <w:tc>
+          <w:tcPr>
+            <w:tcW w:w="738" w:type="pct"/>
+          </w:tcPr>
+          <w:p>
+            <w:pPr>
+              <w:jc w:val="both"/>
+              <w:rPr>
+                <w:rFonts w:asciiTheme="minorHAnsi" w:hAnsiTheme="minorHAnsi" w:cstheme="minorHAnsi"/>
+                <w:sz w:val="22"/>
+                <w:szCs w:val="22"/>
+              </w:rPr>
+            </w:pPr>
+            <w:r>
+              <w:rPr>
+                <w:rFonts w:asciiTheme="minorHAnsi" w:hAnsiTheme="minorHAnsi" w:cstheme="minorHAnsi"/>
+                <w:sz w:val="22"/>
+                <w:szCs w:val="22"/>
+              </w:rPr>
+              <w:t>Arik Maharjan</w:t>
+            </w:r>
+          </w:p>
+        </w:tc>
+        <w:tc>
+          <w:tcPr>
+            <w:tcW w:w="1678" w:type="pct"/>
+          </w:tcPr>
+          <w:p>
+            <w:pPr>
+              <w:pStyle w:val="ListParagraph"/>
+              <w:numPr>
+                <w:ilvl w:val="0"/>
+                <w:numId w:val="5"/>
+              </w:numPr>
+              <w:spacing w:after="160" w:line="259" w:lineRule="auto"/>
+              <w:jc w:val="both"/>
+              <w:rPr>
+                <w:color w:val="000000" w:themeColor="text1"/>
+              </w:rPr>
+            </w:pPr>
+          </w:p>
+        </w:tc>
+        <w:tc>
+          <w:tcPr>
+            <w:tcW w:w="854" w:type="pct"/>
+          </w:tcPr>
+          <w:p>
+            <w:pPr>
+              <w:jc w:val="both"/>
+              <w:rPr>
+                <w:rFonts w:asciiTheme="minorHAnsi" w:hAnsiTheme="minorHAnsi" w:cstheme="minorHAnsi"/>
+                <w:sz w:val="22"/>
+                <w:szCs w:val="22"/>
+              </w:rPr>
+            </w:pPr>
+            <w:r>
+              <w:rPr>
+                <w:rFonts w:asciiTheme="minorHAnsi" w:hAnsiTheme="minorHAnsi" w:cstheme="minorHAnsi"/>
+                <w:sz w:val="22"/>
+                <w:szCs w:val="22"/>
+              </w:rPr>
+              <w:t>15/04/2018</w:t>
+            </w:r>
+          </w:p>
+        </w:tc>
+        <w:tc>
+          <w:tcPr>
+            <w:tcW w:w="659" w:type="pct"/>
+          </w:tcPr>
+          <w:p>
+            <w:pPr>
+              <w:jc w:val="both"/>
+              <w:rPr>
+                <w:rFonts w:asciiTheme="minorHAnsi" w:hAnsiTheme="minorHAnsi" w:cstheme="minorHAnsi"/>
+                <w:sz w:val="22"/>
+                <w:szCs w:val="22"/>
+              </w:rPr>
+            </w:pPr>
+            <w:r>
+              <w:rPr>
+                <w:rFonts w:asciiTheme="minorHAnsi" w:hAnsiTheme="minorHAnsi" w:cstheme="minorHAnsi"/>
+                <w:sz w:val="22"/>
+                <w:szCs w:val="22"/>
+              </w:rPr>
+              <w:t>In Progress</w:t>
+            </w:r>
+          </w:p>
+        </w:tc>
+      </w:tr>
+      <w:tr>
+        <w:trPr>
+          <w:trHeight w:val="478"/>
+        </w:trPr>
+        <w:tc>
+          <w:tcPr>
+            <w:tcW w:w="1071" w:type="pct"/>
+          </w:tcPr>
+          <w:p>
+            <w:pPr>
+              <w:jc w:val="both"/>
+              <w:rPr>
+                <w:rFonts w:asciiTheme="minorHAnsi" w:hAnsiTheme="minorHAnsi" w:cstheme="minorHAnsi"/>
+                <w:sz w:val="22"/>
+                <w:szCs w:val="22"/>
+              </w:rPr>
+            </w:pPr>
+            <w:r>
+              <w:rPr>
+                <w:rFonts w:asciiTheme="minorHAnsi" w:hAnsiTheme="minorHAnsi" w:cstheme="minorHAnsi"/>
+                <w:sz w:val="22"/>
+                <w:szCs w:val="22"/>
+              </w:rPr>
+              <w:t>Full Use Case Description: Manage Product</w:t>
+            </w:r>
+          </w:p>
+        </w:tc>
+        <w:tc>
+          <w:tcPr>
+            <w:tcW w:w="738" w:type="pct"/>
+          </w:tcPr>
+          <w:p>
+            <w:pPr>
+              <w:jc w:val="both"/>
+              <w:rPr>
+                <w:rFonts w:asciiTheme="minorHAnsi" w:hAnsiTheme="minorHAnsi" w:cstheme="minorHAnsi"/>
+                <w:sz w:val="22"/>
+                <w:szCs w:val="22"/>
+              </w:rPr>
+            </w:pPr>
+            <w:r>
+              <w:rPr>
+                <w:rFonts w:asciiTheme="minorHAnsi" w:hAnsiTheme="minorHAnsi" w:cstheme="minorHAnsi"/>
+                <w:sz w:val="22"/>
+                <w:szCs w:val="22"/>
+              </w:rPr>
+              <w:t>Arik Maharjan</w:t>
+            </w:r>
+          </w:p>
+        </w:tc>
+        <w:tc>
+          <w:tcPr>
+            <w:tcW w:w="1678" w:type="pct"/>
+          </w:tcPr>
+          <w:p>
+            <w:pPr>
+              <w:pStyle w:val="ListParagraph"/>
+              <w:numPr>
+                <w:ilvl w:val="0"/>
+                <w:numId w:val="5"/>
+              </w:numPr>
+              <w:spacing w:after="160" w:line="259" w:lineRule="auto"/>
+              <w:jc w:val="both"/>
+              <w:rPr>
+                <w:color w:val="000000" w:themeColor="text1"/>
+              </w:rPr>
+            </w:pPr>
+          </w:p>
+        </w:tc>
+        <w:tc>
+          <w:tcPr>
+            <w:tcW w:w="854" w:type="pct"/>
+          </w:tcPr>
+          <w:p>
+            <w:pPr>
+              <w:jc w:val="both"/>
+              <w:rPr>
+                <w:rFonts w:asciiTheme="minorHAnsi" w:hAnsiTheme="minorHAnsi" w:cstheme="minorHAnsi"/>
+                <w:sz w:val="22"/>
+                <w:szCs w:val="22"/>
+              </w:rPr>
+            </w:pPr>
+            <w:r>
+              <w:rPr>
+                <w:rFonts w:asciiTheme="minorHAnsi" w:hAnsiTheme="minorHAnsi" w:cstheme="minorHAnsi"/>
+                <w:sz w:val="22"/>
+                <w:szCs w:val="22"/>
+              </w:rPr>
+              <w:t>16/04/2018</w:t>
+            </w:r>
+          </w:p>
+        </w:tc>
+        <w:tc>
+          <w:tcPr>
+            <w:tcW w:w="659" w:type="pct"/>
+          </w:tcPr>
+          <w:p>
+            <w:pPr>
+              <w:jc w:val="both"/>
+              <w:rPr>
+                <w:rFonts w:asciiTheme="minorHAnsi" w:hAnsiTheme="minorHAnsi" w:cstheme="minorHAnsi"/>
+                <w:sz w:val="22"/>
+                <w:szCs w:val="22"/>
+              </w:rPr>
+            </w:pPr>
+            <w:r>
+              <w:rPr>
+                <w:rFonts w:asciiTheme="minorHAnsi" w:hAnsiTheme="minorHAnsi" w:cstheme="minorHAnsi"/>
+                <w:sz w:val="22"/>
+                <w:szCs w:val="22"/>
+              </w:rPr>
+              <w:t>In Progress</w:t>
+            </w:r>
+          </w:p>
+        </w:tc>
+      </w:tr>
+      <w:tr>
+        <w:trPr>
+          <w:trHeight w:val="478"/>
+        </w:trPr>
+        <w:tc>
+          <w:tcPr>
+            <w:tcW w:w="1071" w:type="pct"/>
+          </w:tcPr>
+          <w:p>
+            <w:pPr>
+              <w:jc w:val="both"/>
+              <w:rPr>
+                <w:rFonts w:asciiTheme="minorHAnsi" w:hAnsiTheme="minorHAnsi" w:cstheme="minorHAnsi"/>
+                <w:sz w:val="22"/>
+                <w:szCs w:val="22"/>
+              </w:rPr>
+            </w:pPr>
+            <w:r>
+              <w:rPr>
+                <w:rFonts w:asciiTheme="minorHAnsi" w:hAnsiTheme="minorHAnsi" w:cstheme="minorHAnsi"/>
+                <w:sz w:val="22"/>
+                <w:szCs w:val="22"/>
+              </w:rPr>
+              <w:t xml:space="preserve">Full Use Case Description: </w:t>
+            </w:r>
+            <w:proofErr w:type="spellStart"/>
+            <w:r>
+              <w:rPr>
+                <w:rFonts w:asciiTheme="minorHAnsi" w:hAnsiTheme="minorHAnsi" w:cstheme="minorHAnsi"/>
+                <w:sz w:val="22"/>
+                <w:szCs w:val="22"/>
+              </w:rPr>
+              <w:t>Chack</w:t>
+            </w:r>
+            <w:proofErr w:type="spellEnd"/>
+            <w:r>
+              <w:rPr>
+                <w:rFonts w:asciiTheme="minorHAnsi" w:hAnsiTheme="minorHAnsi" w:cstheme="minorHAnsi"/>
+                <w:sz w:val="22"/>
+                <w:szCs w:val="22"/>
+              </w:rPr>
+              <w:t xml:space="preserve"> Notification</w:t>
+            </w:r>
+          </w:p>
+        </w:tc>
+        <w:tc>
+          <w:tcPr>
+            <w:tcW w:w="738" w:type="pct"/>
+          </w:tcPr>
+          <w:p>
+            <w:pPr>
+              <w:jc w:val="both"/>
+              <w:rPr>
+                <w:rFonts w:asciiTheme="minorHAnsi" w:hAnsiTheme="minorHAnsi" w:cstheme="minorHAnsi"/>
+                <w:sz w:val="22"/>
+                <w:szCs w:val="22"/>
+              </w:rPr>
+            </w:pPr>
+            <w:r>
+              <w:rPr>
+                <w:rFonts w:asciiTheme="minorHAnsi" w:hAnsiTheme="minorHAnsi" w:cstheme="minorHAnsi"/>
+                <w:sz w:val="22"/>
+                <w:szCs w:val="22"/>
+              </w:rPr>
+              <w:t>Arik Maharjan</w:t>
+            </w:r>
+          </w:p>
+        </w:tc>
+        <w:tc>
+          <w:tcPr>
+            <w:tcW w:w="1678" w:type="pct"/>
+          </w:tcPr>
+          <w:p>
+            <w:pPr>
+              <w:pStyle w:val="ListParagraph"/>
+              <w:numPr>
+                <w:ilvl w:val="0"/>
+                <w:numId w:val="5"/>
+              </w:numPr>
+              <w:spacing w:after="160" w:line="259" w:lineRule="auto"/>
+              <w:jc w:val="both"/>
+              <w:rPr>
+                <w:color w:val="000000" w:themeColor="text1"/>
+              </w:rPr>
+            </w:pPr>
+          </w:p>
+        </w:tc>
+        <w:tc>
+          <w:tcPr>
+            <w:tcW w:w="854" w:type="pct"/>
+          </w:tcPr>
+          <w:p>
+            <w:pPr>
+              <w:jc w:val="both"/>
+              <w:rPr>
+                <w:rFonts w:asciiTheme="minorHAnsi" w:hAnsiTheme="minorHAnsi" w:cstheme="minorHAnsi"/>
+                <w:sz w:val="22"/>
+                <w:szCs w:val="22"/>
+              </w:rPr>
+            </w:pPr>
+            <w:r>
+              <w:rPr>
+                <w:rFonts w:asciiTheme="minorHAnsi" w:hAnsiTheme="minorHAnsi" w:cstheme="minorHAnsi"/>
+                <w:sz w:val="22"/>
+                <w:szCs w:val="22"/>
+              </w:rPr>
+              <w:t>16/04/2018</w:t>
+            </w:r>
+          </w:p>
+        </w:tc>
+        <w:tc>
+          <w:tcPr>
+            <w:tcW w:w="659" w:type="pct"/>
+          </w:tcPr>
+          <w:p>
+            <w:pPr>
+              <w:jc w:val="both"/>
+              <w:rPr>
+                <w:rFonts w:asciiTheme="minorHAnsi" w:hAnsiTheme="minorHAnsi" w:cstheme="minorHAnsi"/>
+                <w:sz w:val="22"/>
+                <w:szCs w:val="22"/>
+              </w:rPr>
+            </w:pPr>
+            <w:r>
+              <w:rPr>
+                <w:rFonts w:asciiTheme="minorHAnsi" w:hAnsiTheme="minorHAnsi" w:cstheme="minorHAnsi"/>
+                <w:sz w:val="22"/>
+                <w:szCs w:val="22"/>
+              </w:rPr>
+              <w:t>In Progress</w:t>
+            </w:r>
+          </w:p>
+        </w:tc>
+      </w:tr>
+      <w:tr>
+        <w:trPr>
+          <w:trHeight w:val="478"/>
+        </w:trPr>
+        <w:tc>
+          <w:tcPr>
+            <w:tcW w:w="1071" w:type="pct"/>
+          </w:tcPr>
+          <w:p>
+            <w:pPr>
+              <w:jc w:val="both"/>
+              <w:rPr>
+                <w:rFonts w:asciiTheme="minorHAnsi" w:hAnsiTheme="minorHAnsi" w:cstheme="minorHAnsi"/>
+                <w:sz w:val="22"/>
+                <w:szCs w:val="22"/>
+              </w:rPr>
+            </w:pPr>
+          </w:p>
+        </w:tc>
+        <w:tc>
+          <w:tcPr>
+            <w:tcW w:w="738" w:type="pct"/>
+          </w:tcPr>
+          <w:p>
+            <w:pPr>
+              <w:jc w:val="both"/>
+              <w:rPr>
+                <w:rFonts w:asciiTheme="minorHAnsi" w:hAnsiTheme="minorHAnsi" w:cstheme="minorHAnsi"/>
+                <w:sz w:val="22"/>
+                <w:szCs w:val="22"/>
+              </w:rPr>
+            </w:pPr>
+            <w:r>
+              <w:rPr>
+                <w:rFonts w:asciiTheme="minorHAnsi" w:hAnsiTheme="minorHAnsi" w:cstheme="minorHAnsi"/>
+                <w:sz w:val="22"/>
+                <w:szCs w:val="22"/>
+              </w:rPr>
+              <w:t>Arik Maharjan</w:t>
+            </w:r>
+          </w:p>
+        </w:tc>
+        <w:tc>
+          <w:tcPr>
+            <w:tcW w:w="1678" w:type="pct"/>
+          </w:tcPr>
+          <w:p>
+            <w:pPr>
+              <w:pStyle w:val="ListParagraph"/>
+              <w:numPr>
+                <w:ilvl w:val="0"/>
+                <w:numId w:val="5"/>
+              </w:numPr>
+              <w:spacing w:after="160" w:line="259" w:lineRule="auto"/>
+              <w:jc w:val="both"/>
+              <w:rPr>
+                <w:color w:val="000000" w:themeColor="text1"/>
+              </w:rPr>
+            </w:pPr>
+          </w:p>
+        </w:tc>
+        <w:tc>
+          <w:tcPr>
+            <w:tcW w:w="854" w:type="pct"/>
+          </w:tcPr>
+          <w:p>
+            <w:pPr>
+              <w:jc w:val="both"/>
+              <w:rPr>
+                <w:rFonts w:asciiTheme="minorHAnsi" w:hAnsiTheme="minorHAnsi" w:cstheme="minorHAnsi"/>
+                <w:sz w:val="22"/>
+                <w:szCs w:val="22"/>
+              </w:rPr>
+            </w:pPr>
+          </w:p>
+        </w:tc>
+        <w:tc>
+          <w:tcPr>
+            <w:tcW w:w="659" w:type="pct"/>
+          </w:tcPr>
+          <w:p>
+            <w:pPr>
+              <w:jc w:val="both"/>
+              <w:rPr>
+                <w:rFonts w:asciiTheme="minorHAnsi" w:hAnsiTheme="minorHAnsi" w:cstheme="minorHAnsi"/>
+                <w:sz w:val="22"/>
+                <w:szCs w:val="22"/>
+              </w:rPr>
+            </w:pPr>
           </w:p>
         </w:tc>
       </w:tr>

</xml_diff>

<commit_message>
updated FUCD and version control
completed manage product FUCH
will complete rest soon
</commit_message>
<xml_diff>
--- a/Documentation/Version Control.docx
+++ b/Documentation/Version Control.docx
@@ -2821,25 +2821,7 @@
                 <w:sz w:val="22"/>
                 <w:szCs w:val="22"/>
               </w:rPr>
-              <w:t xml:space="preserve">Deployment section should be improved the testing phase. (the </w:t>
-            </w:r>
-            <w:proofErr w:type="spellStart"/>
-            <w:r>
-              <w:rPr>
-                <w:rFonts w:asciiTheme="minorHAnsi" w:hAnsiTheme="minorHAnsi" w:cstheme="minorHAnsi"/>
-                <w:sz w:val="22"/>
-                <w:szCs w:val="22"/>
-              </w:rPr>
-              <w:t>porject</w:t>
-            </w:r>
-            <w:proofErr w:type="spellEnd"/>
-            <w:r>
-              <w:rPr>
-                <w:rFonts w:asciiTheme="minorHAnsi" w:hAnsiTheme="minorHAnsi" w:cstheme="minorHAnsi"/>
-                <w:sz w:val="22"/>
-                <w:szCs w:val="22"/>
-              </w:rPr>
-              <w:t xml:space="preserve"> should be tested and get the feedback from other </w:t>
+              <w:t xml:space="preserve">Deployment section should be improved the testing phase. (the porject should be tested and get the feedback from other </w:t>
             </w:r>
             <w:r>
               <w:rPr>
@@ -4245,16 +4227,8 @@
               <w:rPr>
                 <w:color w:val="000000" w:themeColor="text1"/>
               </w:rPr>
-              <w:t xml:space="preserve">Reviewed and revised the final document finalising </w:t>
-            </w:r>
-            <w:proofErr w:type="gramStart"/>
-            <w:r>
-              <w:rPr>
-                <w:color w:val="000000" w:themeColor="text1"/>
-              </w:rPr>
-              <w:t>it..</w:t>
-            </w:r>
-            <w:proofErr w:type="gramEnd"/>
+              <w:t>Reviewed and revised the final document finalising it..</w:t>
+            </w:r>
           </w:p>
         </w:tc>
         <w:tc>
@@ -7761,21 +7735,7 @@
               <w:rPr>
                 <w:color w:val="000000" w:themeColor="text1"/>
               </w:rPr>
-              <w:t xml:space="preserve">Merged Use Cases that defined same </w:t>
-            </w:r>
-            <w:proofErr w:type="spellStart"/>
-            <w:r>
-              <w:rPr>
-                <w:color w:val="000000" w:themeColor="text1"/>
-              </w:rPr>
-              <w:t>functionalty</w:t>
-            </w:r>
-            <w:proofErr w:type="spellEnd"/>
-            <w:r>
-              <w:rPr>
-                <w:color w:val="000000" w:themeColor="text1"/>
-              </w:rPr>
-              <w:t>.</w:t>
+              <w:t>Merged Use Cases that defined same functionalty.</w:t>
             </w:r>
           </w:p>
         </w:tc>
@@ -9218,936 +9178,1495 @@
               </w:rPr>
               <w:t>Reviewed and revised the final document finalising it.</w:t>
             </w:r>
+          </w:p>
+        </w:tc>
+        <w:tc>
+          <w:tcPr>
+            <w:tcW w:w="854" w:type="pct"/>
+          </w:tcPr>
+          <w:p>
+            <w:pPr>
+              <w:jc w:val="both"/>
+              <w:rPr>
+                <w:rFonts w:asciiTheme="minorHAnsi" w:hAnsiTheme="minorHAnsi" w:cstheme="minorHAnsi"/>
+                <w:sz w:val="22"/>
+                <w:szCs w:val="22"/>
+              </w:rPr>
+            </w:pPr>
+            <w:r>
+              <w:rPr>
+                <w:rFonts w:asciiTheme="minorHAnsi" w:hAnsiTheme="minorHAnsi" w:cstheme="minorHAnsi"/>
+                <w:sz w:val="22"/>
+                <w:szCs w:val="22"/>
+              </w:rPr>
+              <w:t>03/04/2018</w:t>
+            </w:r>
+          </w:p>
+        </w:tc>
+        <w:tc>
+          <w:tcPr>
+            <w:tcW w:w="659" w:type="pct"/>
+          </w:tcPr>
+          <w:p>
+            <w:pPr>
+              <w:jc w:val="both"/>
+              <w:rPr>
+                <w:rFonts w:asciiTheme="minorHAnsi" w:hAnsiTheme="minorHAnsi" w:cstheme="minorHAnsi"/>
+                <w:sz w:val="22"/>
+                <w:szCs w:val="22"/>
+              </w:rPr>
+            </w:pPr>
+            <w:r>
+              <w:rPr>
+                <w:rFonts w:asciiTheme="minorHAnsi" w:hAnsiTheme="minorHAnsi" w:cstheme="minorHAnsi"/>
+                <w:sz w:val="22"/>
+                <w:szCs w:val="22"/>
+              </w:rPr>
+              <w:t>Completed</w:t>
+            </w:r>
+          </w:p>
+        </w:tc>
+      </w:tr>
+      <w:tr>
+        <w:tc>
+          <w:tcPr>
+            <w:tcW w:w="1071" w:type="pct"/>
+          </w:tcPr>
+          <w:p>
+            <w:pPr>
+              <w:jc w:val="both"/>
+              <w:rPr>
+                <w:rFonts w:asciiTheme="minorHAnsi" w:hAnsiTheme="minorHAnsi" w:cstheme="minorHAnsi"/>
+                <w:sz w:val="22"/>
+                <w:szCs w:val="22"/>
+              </w:rPr>
+            </w:pPr>
+            <w:r>
+              <w:rPr>
+                <w:rFonts w:asciiTheme="minorHAnsi" w:hAnsiTheme="minorHAnsi" w:cstheme="minorHAnsi"/>
+                <w:sz w:val="22"/>
+                <w:szCs w:val="22"/>
+              </w:rPr>
+              <w:t>FUCD Send Stock 3.1</w:t>
+            </w:r>
+          </w:p>
+        </w:tc>
+        <w:tc>
+          <w:tcPr>
+            <w:tcW w:w="738" w:type="pct"/>
+          </w:tcPr>
+          <w:p>
+            <w:pPr>
+              <w:jc w:val="both"/>
+              <w:rPr>
+                <w:rFonts w:asciiTheme="minorHAnsi" w:hAnsiTheme="minorHAnsi" w:cstheme="minorHAnsi"/>
+                <w:sz w:val="22"/>
+                <w:szCs w:val="22"/>
+              </w:rPr>
+            </w:pPr>
+            <w:r>
+              <w:rPr>
+                <w:rFonts w:asciiTheme="minorHAnsi" w:hAnsiTheme="minorHAnsi" w:cstheme="minorHAnsi"/>
+                <w:sz w:val="22"/>
+                <w:szCs w:val="22"/>
+              </w:rPr>
+              <w:t>Shirish Maharjan</w:t>
+            </w:r>
+          </w:p>
+        </w:tc>
+        <w:tc>
+          <w:tcPr>
+            <w:tcW w:w="1678" w:type="pct"/>
+          </w:tcPr>
+          <w:p>
+            <w:pPr>
+              <w:pStyle w:val="ListParagraph"/>
+              <w:numPr>
+                <w:ilvl w:val="0"/>
+                <w:numId w:val="5"/>
+              </w:numPr>
+              <w:spacing w:after="160" w:line="259" w:lineRule="auto"/>
+              <w:jc w:val="both"/>
+              <w:rPr>
+                <w:color w:val="000000" w:themeColor="text1"/>
+              </w:rPr>
+            </w:pPr>
+            <w:r>
+              <w:rPr>
+                <w:color w:val="000000" w:themeColor="text1"/>
+              </w:rPr>
+              <w:t>Full use case description of ‘Send Stock’ use case with detailed description of normal flow, exception flow, pre and post conditions, key scenarios and so on.</w:t>
+            </w:r>
+          </w:p>
+        </w:tc>
+        <w:tc>
+          <w:tcPr>
+            <w:tcW w:w="854" w:type="pct"/>
+          </w:tcPr>
+          <w:p>
+            <w:pPr>
+              <w:jc w:val="both"/>
+              <w:rPr>
+                <w:rFonts w:asciiTheme="minorHAnsi" w:hAnsiTheme="minorHAnsi" w:cstheme="minorHAnsi"/>
+                <w:sz w:val="22"/>
+                <w:szCs w:val="22"/>
+              </w:rPr>
+            </w:pPr>
+            <w:r>
+              <w:rPr>
+                <w:rFonts w:asciiTheme="minorHAnsi" w:hAnsiTheme="minorHAnsi" w:cstheme="minorHAnsi"/>
+                <w:sz w:val="22"/>
+                <w:szCs w:val="22"/>
+              </w:rPr>
+              <w:t>18/04/2018</w:t>
+            </w:r>
+          </w:p>
+        </w:tc>
+        <w:tc>
+          <w:tcPr>
+            <w:tcW w:w="659" w:type="pct"/>
+          </w:tcPr>
+          <w:p>
+            <w:pPr>
+              <w:jc w:val="both"/>
+              <w:rPr>
+                <w:rFonts w:asciiTheme="minorHAnsi" w:hAnsiTheme="minorHAnsi" w:cstheme="minorHAnsi"/>
+                <w:sz w:val="22"/>
+                <w:szCs w:val="22"/>
+              </w:rPr>
+            </w:pPr>
+            <w:r>
+              <w:rPr>
+                <w:rFonts w:asciiTheme="minorHAnsi" w:hAnsiTheme="minorHAnsi" w:cstheme="minorHAnsi"/>
+                <w:sz w:val="22"/>
+                <w:szCs w:val="22"/>
+              </w:rPr>
+              <w:t>Completed</w:t>
+            </w:r>
+          </w:p>
+        </w:tc>
+      </w:tr>
+      <w:tr>
+        <w:tc>
+          <w:tcPr>
+            <w:tcW w:w="1071" w:type="pct"/>
+          </w:tcPr>
+          <w:p>
+            <w:pPr>
+              <w:jc w:val="both"/>
+              <w:rPr>
+                <w:rFonts w:asciiTheme="minorHAnsi" w:hAnsiTheme="minorHAnsi" w:cstheme="minorHAnsi"/>
+                <w:sz w:val="22"/>
+                <w:szCs w:val="22"/>
+              </w:rPr>
+            </w:pPr>
+            <w:r>
+              <w:rPr>
+                <w:rFonts w:asciiTheme="minorHAnsi" w:hAnsiTheme="minorHAnsi" w:cstheme="minorHAnsi"/>
+                <w:sz w:val="22"/>
+                <w:szCs w:val="22"/>
+              </w:rPr>
+              <w:t>FUCD Send Stock 3.2</w:t>
+            </w:r>
+          </w:p>
+        </w:tc>
+        <w:tc>
+          <w:tcPr>
+            <w:tcW w:w="738" w:type="pct"/>
+          </w:tcPr>
+          <w:p>
+            <w:pPr>
+              <w:jc w:val="both"/>
+              <w:rPr>
+                <w:rFonts w:asciiTheme="minorHAnsi" w:hAnsiTheme="minorHAnsi" w:cstheme="minorHAnsi"/>
+                <w:sz w:val="22"/>
+                <w:szCs w:val="22"/>
+              </w:rPr>
+            </w:pPr>
+            <w:r>
+              <w:rPr>
+                <w:rFonts w:asciiTheme="minorHAnsi" w:hAnsiTheme="minorHAnsi" w:cstheme="minorHAnsi"/>
+                <w:sz w:val="22"/>
+                <w:szCs w:val="22"/>
+              </w:rPr>
+              <w:t>Shirish Maharjan</w:t>
+            </w:r>
+          </w:p>
+        </w:tc>
+        <w:tc>
+          <w:tcPr>
+            <w:tcW w:w="1678" w:type="pct"/>
+          </w:tcPr>
+          <w:p>
+            <w:pPr>
+              <w:pStyle w:val="ListParagraph"/>
+              <w:numPr>
+                <w:ilvl w:val="0"/>
+                <w:numId w:val="5"/>
+              </w:numPr>
+              <w:spacing w:after="160" w:line="259" w:lineRule="auto"/>
+              <w:jc w:val="both"/>
+              <w:rPr>
+                <w:color w:val="000000" w:themeColor="text1"/>
+              </w:rPr>
+            </w:pPr>
+            <w:r>
+              <w:rPr>
+                <w:color w:val="000000" w:themeColor="text1"/>
+              </w:rPr>
+              <w:t>Changes made to the normal flow of the use case.</w:t>
+            </w:r>
+          </w:p>
+          <w:p>
+            <w:pPr>
+              <w:pStyle w:val="ListParagraph"/>
+              <w:numPr>
+                <w:ilvl w:val="0"/>
+                <w:numId w:val="5"/>
+              </w:numPr>
+              <w:spacing w:after="160" w:line="259" w:lineRule="auto"/>
+              <w:jc w:val="both"/>
+              <w:rPr>
+                <w:color w:val="000000" w:themeColor="text1"/>
+              </w:rPr>
+            </w:pPr>
+            <w:r>
+              <w:rPr>
+                <w:color w:val="000000" w:themeColor="text1"/>
+              </w:rPr>
+              <w:t>User cancelling scenario added to the exception flow option.</w:t>
+            </w:r>
+          </w:p>
+          <w:p>
+            <w:pPr>
+              <w:pStyle w:val="ListParagraph"/>
+              <w:numPr>
+                <w:ilvl w:val="0"/>
+                <w:numId w:val="5"/>
+              </w:numPr>
+              <w:spacing w:after="160" w:line="259" w:lineRule="auto"/>
+              <w:jc w:val="both"/>
+              <w:rPr>
+                <w:color w:val="000000" w:themeColor="text1"/>
+              </w:rPr>
+            </w:pPr>
+            <w:r>
+              <w:rPr>
+                <w:color w:val="000000" w:themeColor="text1"/>
+              </w:rPr>
+              <w:t>Necessary text formatting made.</w:t>
+            </w:r>
+          </w:p>
+        </w:tc>
+        <w:tc>
+          <w:tcPr>
+            <w:tcW w:w="854" w:type="pct"/>
+          </w:tcPr>
+          <w:p>
+            <w:pPr>
+              <w:jc w:val="both"/>
+              <w:rPr>
+                <w:rFonts w:asciiTheme="minorHAnsi" w:hAnsiTheme="minorHAnsi" w:cstheme="minorHAnsi"/>
+                <w:sz w:val="22"/>
+                <w:szCs w:val="22"/>
+              </w:rPr>
+            </w:pPr>
+            <w:r>
+              <w:rPr>
+                <w:rFonts w:asciiTheme="minorHAnsi" w:hAnsiTheme="minorHAnsi" w:cstheme="minorHAnsi"/>
+                <w:sz w:val="22"/>
+                <w:szCs w:val="22"/>
+              </w:rPr>
+              <w:t>20/04/2018</w:t>
+            </w:r>
+          </w:p>
+        </w:tc>
+        <w:tc>
+          <w:tcPr>
+            <w:tcW w:w="659" w:type="pct"/>
+          </w:tcPr>
+          <w:p>
+            <w:pPr>
+              <w:jc w:val="both"/>
+              <w:rPr>
+                <w:rFonts w:asciiTheme="minorHAnsi" w:hAnsiTheme="minorHAnsi" w:cstheme="minorHAnsi"/>
+                <w:sz w:val="22"/>
+                <w:szCs w:val="22"/>
+              </w:rPr>
+            </w:pPr>
+            <w:r>
+              <w:rPr>
+                <w:rFonts w:asciiTheme="minorHAnsi" w:hAnsiTheme="minorHAnsi" w:cstheme="minorHAnsi"/>
+                <w:sz w:val="22"/>
+                <w:szCs w:val="22"/>
+              </w:rPr>
+              <w:t xml:space="preserve">Completed </w:t>
+            </w:r>
+          </w:p>
+        </w:tc>
+      </w:tr>
+      <w:tr>
+        <w:tc>
+          <w:tcPr>
+            <w:tcW w:w="1071" w:type="pct"/>
+          </w:tcPr>
+          <w:p>
+            <w:pPr>
+              <w:jc w:val="both"/>
+              <w:rPr>
+                <w:rFonts w:asciiTheme="minorHAnsi" w:hAnsiTheme="minorHAnsi" w:cstheme="minorHAnsi"/>
+                <w:sz w:val="22"/>
+                <w:szCs w:val="22"/>
+              </w:rPr>
+            </w:pPr>
+            <w:r>
+              <w:rPr>
+                <w:rFonts w:asciiTheme="minorHAnsi" w:hAnsiTheme="minorHAnsi" w:cstheme="minorHAnsi"/>
+                <w:sz w:val="22"/>
+                <w:szCs w:val="22"/>
+              </w:rPr>
+              <w:t>FUCD Scan Barcode 3.1</w:t>
+            </w:r>
+          </w:p>
+        </w:tc>
+        <w:tc>
+          <w:tcPr>
+            <w:tcW w:w="738" w:type="pct"/>
+          </w:tcPr>
+          <w:p>
+            <w:pPr>
+              <w:jc w:val="both"/>
+              <w:rPr>
+                <w:rFonts w:asciiTheme="minorHAnsi" w:hAnsiTheme="minorHAnsi" w:cstheme="minorHAnsi"/>
+                <w:sz w:val="22"/>
+                <w:szCs w:val="22"/>
+              </w:rPr>
+            </w:pPr>
+            <w:r>
+              <w:rPr>
+                <w:rFonts w:asciiTheme="minorHAnsi" w:hAnsiTheme="minorHAnsi" w:cstheme="minorHAnsi"/>
+                <w:sz w:val="22"/>
+                <w:szCs w:val="22"/>
+              </w:rPr>
+              <w:t xml:space="preserve">Shirish Maharjan </w:t>
+            </w:r>
+          </w:p>
+        </w:tc>
+        <w:tc>
+          <w:tcPr>
+            <w:tcW w:w="1678" w:type="pct"/>
+          </w:tcPr>
+          <w:p>
+            <w:pPr>
+              <w:pStyle w:val="ListParagraph"/>
+              <w:numPr>
+                <w:ilvl w:val="0"/>
+                <w:numId w:val="5"/>
+              </w:numPr>
+              <w:spacing w:after="160" w:line="259" w:lineRule="auto"/>
+              <w:jc w:val="both"/>
+              <w:rPr>
+                <w:color w:val="000000" w:themeColor="text1"/>
+              </w:rPr>
+            </w:pPr>
+            <w:r>
+              <w:rPr>
+                <w:color w:val="000000" w:themeColor="text1"/>
+              </w:rPr>
+              <w:t xml:space="preserve">Full use case description of ‘Scan Barcode’ use case with detailed description of normal flow, exception flow, pre and post conditions, key scenarios </w:t>
+            </w:r>
+            <w:r>
+              <w:rPr>
+                <w:color w:val="000000" w:themeColor="text1"/>
+              </w:rPr>
+              <w:lastRenderedPageBreak/>
+              <w:t>and so on.</w:t>
+            </w:r>
+          </w:p>
+        </w:tc>
+        <w:tc>
+          <w:tcPr>
+            <w:tcW w:w="854" w:type="pct"/>
+          </w:tcPr>
+          <w:p>
+            <w:pPr>
+              <w:jc w:val="both"/>
+              <w:rPr>
+                <w:rFonts w:asciiTheme="minorHAnsi" w:hAnsiTheme="minorHAnsi" w:cstheme="minorHAnsi"/>
+                <w:sz w:val="22"/>
+                <w:szCs w:val="22"/>
+              </w:rPr>
+            </w:pPr>
+            <w:r>
+              <w:rPr>
+                <w:rFonts w:asciiTheme="minorHAnsi" w:hAnsiTheme="minorHAnsi" w:cstheme="minorHAnsi"/>
+                <w:sz w:val="22"/>
+                <w:szCs w:val="22"/>
+              </w:rPr>
+              <w:lastRenderedPageBreak/>
+              <w:t>18/04/2018</w:t>
+            </w:r>
+          </w:p>
+        </w:tc>
+        <w:tc>
+          <w:tcPr>
+            <w:tcW w:w="659" w:type="pct"/>
+          </w:tcPr>
+          <w:p>
+            <w:pPr>
+              <w:jc w:val="both"/>
+              <w:rPr>
+                <w:rFonts w:asciiTheme="minorHAnsi" w:hAnsiTheme="minorHAnsi" w:cstheme="minorHAnsi"/>
+                <w:sz w:val="22"/>
+                <w:szCs w:val="22"/>
+              </w:rPr>
+            </w:pPr>
+            <w:r>
+              <w:rPr>
+                <w:rFonts w:asciiTheme="minorHAnsi" w:hAnsiTheme="minorHAnsi" w:cstheme="minorHAnsi"/>
+                <w:sz w:val="22"/>
+                <w:szCs w:val="22"/>
+              </w:rPr>
+              <w:t xml:space="preserve">Completed </w:t>
+            </w:r>
+          </w:p>
+        </w:tc>
+      </w:tr>
+      <w:tr>
+        <w:tc>
+          <w:tcPr>
+            <w:tcW w:w="1071" w:type="pct"/>
+          </w:tcPr>
+          <w:p>
+            <w:pPr>
+              <w:jc w:val="both"/>
+              <w:rPr>
+                <w:rFonts w:asciiTheme="minorHAnsi" w:hAnsiTheme="minorHAnsi" w:cstheme="minorHAnsi"/>
+                <w:sz w:val="22"/>
+                <w:szCs w:val="22"/>
+              </w:rPr>
+            </w:pPr>
+            <w:r>
+              <w:rPr>
+                <w:rFonts w:asciiTheme="minorHAnsi" w:hAnsiTheme="minorHAnsi" w:cstheme="minorHAnsi"/>
+                <w:sz w:val="22"/>
+                <w:szCs w:val="22"/>
+              </w:rPr>
+              <w:lastRenderedPageBreak/>
+              <w:t>FUCD Accept Stock 3.1</w:t>
+            </w:r>
+          </w:p>
+        </w:tc>
+        <w:tc>
+          <w:tcPr>
+            <w:tcW w:w="738" w:type="pct"/>
+          </w:tcPr>
+          <w:p>
+            <w:pPr>
+              <w:jc w:val="both"/>
+              <w:rPr>
+                <w:rFonts w:asciiTheme="minorHAnsi" w:hAnsiTheme="minorHAnsi" w:cstheme="minorHAnsi"/>
+                <w:sz w:val="22"/>
+                <w:szCs w:val="22"/>
+              </w:rPr>
+            </w:pPr>
+            <w:r>
+              <w:rPr>
+                <w:rFonts w:asciiTheme="minorHAnsi" w:hAnsiTheme="minorHAnsi" w:cstheme="minorHAnsi"/>
+                <w:sz w:val="22"/>
+                <w:szCs w:val="22"/>
+              </w:rPr>
+              <w:t>Shirish Maharjan</w:t>
+            </w:r>
+          </w:p>
+        </w:tc>
+        <w:tc>
+          <w:tcPr>
+            <w:tcW w:w="1678" w:type="pct"/>
+          </w:tcPr>
+          <w:p>
+            <w:pPr>
+              <w:pStyle w:val="ListParagraph"/>
+              <w:numPr>
+                <w:ilvl w:val="0"/>
+                <w:numId w:val="5"/>
+              </w:numPr>
+              <w:spacing w:after="160" w:line="259" w:lineRule="auto"/>
+              <w:jc w:val="both"/>
+              <w:rPr>
+                <w:color w:val="000000" w:themeColor="text1"/>
+              </w:rPr>
+            </w:pPr>
+            <w:r>
+              <w:rPr>
+                <w:color w:val="000000" w:themeColor="text1"/>
+              </w:rPr>
+              <w:t>Full use case description of ‘Accept Stock’ use case with detailed description of normal flow, exception flow, pre and post conditions, key scenarios and so on.</w:t>
+            </w:r>
+          </w:p>
+        </w:tc>
+        <w:tc>
+          <w:tcPr>
+            <w:tcW w:w="854" w:type="pct"/>
+          </w:tcPr>
+          <w:p>
+            <w:pPr>
+              <w:jc w:val="both"/>
+              <w:rPr>
+                <w:rFonts w:asciiTheme="minorHAnsi" w:hAnsiTheme="minorHAnsi" w:cstheme="minorHAnsi"/>
+                <w:sz w:val="22"/>
+                <w:szCs w:val="22"/>
+              </w:rPr>
+            </w:pPr>
+            <w:r>
+              <w:rPr>
+                <w:rFonts w:asciiTheme="minorHAnsi" w:hAnsiTheme="minorHAnsi" w:cstheme="minorHAnsi"/>
+                <w:sz w:val="22"/>
+                <w:szCs w:val="22"/>
+              </w:rPr>
+              <w:t>18/04/2018</w:t>
+            </w:r>
+          </w:p>
+        </w:tc>
+        <w:tc>
+          <w:tcPr>
+            <w:tcW w:w="659" w:type="pct"/>
+          </w:tcPr>
+          <w:p>
+            <w:pPr>
+              <w:jc w:val="both"/>
+              <w:rPr>
+                <w:rFonts w:asciiTheme="minorHAnsi" w:hAnsiTheme="minorHAnsi" w:cstheme="minorHAnsi"/>
+                <w:sz w:val="22"/>
+                <w:szCs w:val="22"/>
+              </w:rPr>
+            </w:pPr>
+            <w:r>
+              <w:rPr>
+                <w:rFonts w:asciiTheme="minorHAnsi" w:hAnsiTheme="minorHAnsi" w:cstheme="minorHAnsi"/>
+                <w:sz w:val="22"/>
+                <w:szCs w:val="22"/>
+              </w:rPr>
+              <w:t>Completed</w:t>
+            </w:r>
+          </w:p>
+        </w:tc>
+      </w:tr>
+      <w:tr>
+        <w:tc>
+          <w:tcPr>
+            <w:tcW w:w="1071" w:type="pct"/>
+          </w:tcPr>
+          <w:p>
+            <w:pPr>
+              <w:jc w:val="both"/>
+              <w:rPr>
+                <w:rFonts w:asciiTheme="minorHAnsi" w:hAnsiTheme="minorHAnsi" w:cstheme="minorHAnsi"/>
+                <w:sz w:val="22"/>
+                <w:szCs w:val="22"/>
+              </w:rPr>
+            </w:pPr>
+            <w:r>
+              <w:rPr>
+                <w:rFonts w:asciiTheme="minorHAnsi" w:hAnsiTheme="minorHAnsi" w:cstheme="minorHAnsi"/>
+                <w:sz w:val="22"/>
+                <w:szCs w:val="22"/>
+              </w:rPr>
+              <w:t>FUCD Manage Staff 3.1</w:t>
+            </w:r>
+          </w:p>
+        </w:tc>
+        <w:tc>
+          <w:tcPr>
+            <w:tcW w:w="738" w:type="pct"/>
+          </w:tcPr>
+          <w:p>
+            <w:pPr>
+              <w:jc w:val="both"/>
+              <w:rPr>
+                <w:rFonts w:asciiTheme="minorHAnsi" w:hAnsiTheme="minorHAnsi" w:cstheme="minorHAnsi"/>
+                <w:sz w:val="22"/>
+                <w:szCs w:val="22"/>
+              </w:rPr>
+            </w:pPr>
+            <w:r>
+              <w:rPr>
+                <w:rFonts w:asciiTheme="minorHAnsi" w:hAnsiTheme="minorHAnsi" w:cstheme="minorHAnsi"/>
+                <w:sz w:val="22"/>
+                <w:szCs w:val="22"/>
+              </w:rPr>
+              <w:t xml:space="preserve">Shirish Maharjan </w:t>
+            </w:r>
+          </w:p>
+        </w:tc>
+        <w:tc>
+          <w:tcPr>
+            <w:tcW w:w="1678" w:type="pct"/>
+          </w:tcPr>
+          <w:p>
+            <w:pPr>
+              <w:pStyle w:val="ListParagraph"/>
+              <w:numPr>
+                <w:ilvl w:val="0"/>
+                <w:numId w:val="5"/>
+              </w:numPr>
+              <w:spacing w:after="160" w:line="259" w:lineRule="auto"/>
+              <w:jc w:val="both"/>
+              <w:rPr>
+                <w:color w:val="000000" w:themeColor="text1"/>
+              </w:rPr>
+            </w:pPr>
+            <w:r>
+              <w:rPr>
+                <w:color w:val="000000" w:themeColor="text1"/>
+              </w:rPr>
+              <w:t>Full use case description of ‘Manage Staff’ use case with detailed description of normal flow, exception flow, pre and post conditions, key scenarios and so on.</w:t>
+            </w:r>
+          </w:p>
+        </w:tc>
+        <w:tc>
+          <w:tcPr>
+            <w:tcW w:w="854" w:type="pct"/>
+          </w:tcPr>
+          <w:p>
+            <w:pPr>
+              <w:jc w:val="both"/>
+              <w:rPr>
+                <w:rFonts w:asciiTheme="minorHAnsi" w:hAnsiTheme="minorHAnsi" w:cstheme="minorHAnsi"/>
+                <w:sz w:val="22"/>
+                <w:szCs w:val="22"/>
+              </w:rPr>
+            </w:pPr>
+            <w:r>
+              <w:rPr>
+                <w:rFonts w:asciiTheme="minorHAnsi" w:hAnsiTheme="minorHAnsi" w:cstheme="minorHAnsi"/>
+                <w:sz w:val="22"/>
+                <w:szCs w:val="22"/>
+              </w:rPr>
+              <w:t>20/04/2018</w:t>
+            </w:r>
+          </w:p>
+        </w:tc>
+        <w:tc>
+          <w:tcPr>
+            <w:tcW w:w="659" w:type="pct"/>
+          </w:tcPr>
+          <w:p>
+            <w:pPr>
+              <w:jc w:val="both"/>
+              <w:rPr>
+                <w:rFonts w:asciiTheme="minorHAnsi" w:hAnsiTheme="minorHAnsi" w:cstheme="minorHAnsi"/>
+                <w:sz w:val="22"/>
+                <w:szCs w:val="22"/>
+              </w:rPr>
+            </w:pPr>
+            <w:r>
+              <w:rPr>
+                <w:rFonts w:asciiTheme="minorHAnsi" w:hAnsiTheme="minorHAnsi" w:cstheme="minorHAnsi"/>
+                <w:sz w:val="22"/>
+                <w:szCs w:val="22"/>
+              </w:rPr>
+              <w:t>Completed</w:t>
+            </w:r>
+          </w:p>
+        </w:tc>
+      </w:tr>
+      <w:tr>
+        <w:tc>
+          <w:tcPr>
+            <w:tcW w:w="1071" w:type="pct"/>
+          </w:tcPr>
+          <w:p>
+            <w:pPr>
+              <w:jc w:val="both"/>
+              <w:rPr>
+                <w:rFonts w:asciiTheme="minorHAnsi" w:hAnsiTheme="minorHAnsi" w:cstheme="minorHAnsi"/>
+                <w:sz w:val="22"/>
+                <w:szCs w:val="22"/>
+              </w:rPr>
+            </w:pPr>
+            <w:r>
+              <w:rPr>
+                <w:rFonts w:asciiTheme="minorHAnsi" w:hAnsiTheme="minorHAnsi" w:cstheme="minorHAnsi"/>
+                <w:sz w:val="22"/>
+                <w:szCs w:val="22"/>
+              </w:rPr>
+              <w:t>System Sequence Diagram Send Stock 3.1</w:t>
+            </w:r>
+          </w:p>
+        </w:tc>
+        <w:tc>
+          <w:tcPr>
+            <w:tcW w:w="738" w:type="pct"/>
+          </w:tcPr>
+          <w:p>
+            <w:pPr>
+              <w:jc w:val="both"/>
+              <w:rPr>
+                <w:rFonts w:asciiTheme="minorHAnsi" w:hAnsiTheme="minorHAnsi" w:cstheme="minorHAnsi"/>
+                <w:sz w:val="22"/>
+                <w:szCs w:val="22"/>
+              </w:rPr>
+            </w:pPr>
+            <w:r>
+              <w:rPr>
+                <w:rFonts w:asciiTheme="minorHAnsi" w:hAnsiTheme="minorHAnsi" w:cstheme="minorHAnsi"/>
+                <w:sz w:val="22"/>
+                <w:szCs w:val="22"/>
+              </w:rPr>
+              <w:t xml:space="preserve">Shirish Maharjan </w:t>
+            </w:r>
+          </w:p>
+        </w:tc>
+        <w:tc>
+          <w:tcPr>
+            <w:tcW w:w="1678" w:type="pct"/>
+          </w:tcPr>
+          <w:p>
+            <w:pPr>
+              <w:pStyle w:val="ListParagraph"/>
+              <w:numPr>
+                <w:ilvl w:val="0"/>
+                <w:numId w:val="5"/>
+              </w:numPr>
+              <w:spacing w:after="160" w:line="259" w:lineRule="auto"/>
+              <w:jc w:val="both"/>
+              <w:rPr>
+                <w:color w:val="000000" w:themeColor="text1"/>
+              </w:rPr>
+            </w:pPr>
+            <w:r>
+              <w:rPr>
+                <w:color w:val="000000" w:themeColor="text1"/>
+              </w:rPr>
+              <w:t>Draft version of the system sequence diagram for ‘Send Stock’ use case.</w:t>
+            </w:r>
+          </w:p>
+        </w:tc>
+        <w:tc>
+          <w:tcPr>
+            <w:tcW w:w="854" w:type="pct"/>
+          </w:tcPr>
+          <w:p>
+            <w:pPr>
+              <w:jc w:val="both"/>
+              <w:rPr>
+                <w:rFonts w:asciiTheme="minorHAnsi" w:hAnsiTheme="minorHAnsi" w:cstheme="minorHAnsi"/>
+                <w:sz w:val="22"/>
+                <w:szCs w:val="22"/>
+              </w:rPr>
+            </w:pPr>
+            <w:r>
+              <w:rPr>
+                <w:rFonts w:asciiTheme="minorHAnsi" w:hAnsiTheme="minorHAnsi" w:cstheme="minorHAnsi"/>
+                <w:sz w:val="22"/>
+                <w:szCs w:val="22"/>
+              </w:rPr>
+              <w:t>22/04/2018</w:t>
+            </w:r>
+          </w:p>
+        </w:tc>
+        <w:tc>
+          <w:tcPr>
+            <w:tcW w:w="659" w:type="pct"/>
+          </w:tcPr>
+          <w:p>
+            <w:pPr>
+              <w:jc w:val="both"/>
+              <w:rPr>
+                <w:rFonts w:asciiTheme="minorHAnsi" w:hAnsiTheme="minorHAnsi" w:cstheme="minorHAnsi"/>
+                <w:sz w:val="22"/>
+                <w:szCs w:val="22"/>
+              </w:rPr>
+            </w:pPr>
+            <w:r>
+              <w:rPr>
+                <w:rFonts w:asciiTheme="minorHAnsi" w:hAnsiTheme="minorHAnsi" w:cstheme="minorHAnsi"/>
+                <w:sz w:val="22"/>
+                <w:szCs w:val="22"/>
+              </w:rPr>
+              <w:t>Completed</w:t>
+            </w:r>
+          </w:p>
+        </w:tc>
+      </w:tr>
+      <w:tr>
+        <w:tc>
+          <w:tcPr>
+            <w:tcW w:w="1071" w:type="pct"/>
+          </w:tcPr>
+          <w:p>
+            <w:pPr>
+              <w:jc w:val="both"/>
+              <w:rPr>
+                <w:rFonts w:asciiTheme="minorHAnsi" w:hAnsiTheme="minorHAnsi" w:cstheme="minorHAnsi"/>
+                <w:sz w:val="22"/>
+                <w:szCs w:val="22"/>
+              </w:rPr>
+            </w:pPr>
+            <w:r>
+              <w:rPr>
+                <w:rFonts w:asciiTheme="minorHAnsi" w:hAnsiTheme="minorHAnsi" w:cstheme="minorHAnsi"/>
+                <w:sz w:val="22"/>
+                <w:szCs w:val="22"/>
+              </w:rPr>
+              <w:t>Activity Diagram Send Stock 3.1</w:t>
+            </w:r>
+          </w:p>
+        </w:tc>
+        <w:tc>
+          <w:tcPr>
+            <w:tcW w:w="738" w:type="pct"/>
+          </w:tcPr>
+          <w:p>
+            <w:pPr>
+              <w:jc w:val="both"/>
+              <w:rPr>
+                <w:rFonts w:asciiTheme="minorHAnsi" w:hAnsiTheme="minorHAnsi" w:cstheme="minorHAnsi"/>
+                <w:sz w:val="22"/>
+                <w:szCs w:val="22"/>
+              </w:rPr>
+            </w:pPr>
+            <w:r>
+              <w:rPr>
+                <w:rFonts w:asciiTheme="minorHAnsi" w:hAnsiTheme="minorHAnsi" w:cstheme="minorHAnsi"/>
+                <w:sz w:val="22"/>
+                <w:szCs w:val="22"/>
+              </w:rPr>
+              <w:t>Shirish Maharjan</w:t>
+            </w:r>
+          </w:p>
+        </w:tc>
+        <w:tc>
+          <w:tcPr>
+            <w:tcW w:w="1678" w:type="pct"/>
+          </w:tcPr>
+          <w:p>
+            <w:pPr>
+              <w:pStyle w:val="ListParagraph"/>
+              <w:numPr>
+                <w:ilvl w:val="0"/>
+                <w:numId w:val="5"/>
+              </w:numPr>
+              <w:spacing w:after="160" w:line="259" w:lineRule="auto"/>
+              <w:jc w:val="both"/>
+              <w:rPr>
+                <w:color w:val="000000" w:themeColor="text1"/>
+              </w:rPr>
+            </w:pPr>
+            <w:r>
+              <w:rPr>
+                <w:color w:val="000000" w:themeColor="text1"/>
+              </w:rPr>
+              <w:t>Draft version of the activity diagram for ‘Send Stock’ use case.</w:t>
+            </w:r>
+          </w:p>
+        </w:tc>
+        <w:tc>
+          <w:tcPr>
+            <w:tcW w:w="854" w:type="pct"/>
+          </w:tcPr>
+          <w:p>
+            <w:pPr>
+              <w:jc w:val="both"/>
+              <w:rPr>
+                <w:rFonts w:asciiTheme="minorHAnsi" w:hAnsiTheme="minorHAnsi" w:cstheme="minorHAnsi"/>
+                <w:sz w:val="22"/>
+                <w:szCs w:val="22"/>
+              </w:rPr>
+            </w:pPr>
+            <w:r>
+              <w:rPr>
+                <w:rFonts w:asciiTheme="minorHAnsi" w:hAnsiTheme="minorHAnsi" w:cstheme="minorHAnsi"/>
+                <w:sz w:val="22"/>
+                <w:szCs w:val="22"/>
+              </w:rPr>
+              <w:t>22/04/2018</w:t>
+            </w:r>
+          </w:p>
+        </w:tc>
+        <w:tc>
+          <w:tcPr>
+            <w:tcW w:w="659" w:type="pct"/>
+          </w:tcPr>
+          <w:p>
+            <w:pPr>
+              <w:jc w:val="both"/>
+              <w:rPr>
+                <w:rFonts w:asciiTheme="minorHAnsi" w:hAnsiTheme="minorHAnsi" w:cstheme="minorHAnsi"/>
+                <w:sz w:val="22"/>
+                <w:szCs w:val="22"/>
+              </w:rPr>
+            </w:pPr>
+            <w:r>
+              <w:rPr>
+                <w:rFonts w:asciiTheme="minorHAnsi" w:hAnsiTheme="minorHAnsi" w:cstheme="minorHAnsi"/>
+                <w:sz w:val="22"/>
+                <w:szCs w:val="22"/>
+              </w:rPr>
+              <w:t xml:space="preserve">Completed </w:t>
+            </w:r>
+          </w:p>
+        </w:tc>
+      </w:tr>
+      <w:tr>
+        <w:trPr>
+          <w:trHeight w:val="1904"/>
+        </w:trPr>
+        <w:tc>
+          <w:tcPr>
+            <w:tcW w:w="1071" w:type="pct"/>
+          </w:tcPr>
+          <w:p>
+            <w:pPr>
+              <w:jc w:val="both"/>
+              <w:rPr>
+                <w:rFonts w:asciiTheme="minorHAnsi" w:hAnsiTheme="minorHAnsi" w:cstheme="minorHAnsi"/>
+                <w:sz w:val="22"/>
+                <w:szCs w:val="22"/>
+              </w:rPr>
+            </w:pPr>
+            <w:r>
+              <w:rPr>
+                <w:rFonts w:asciiTheme="minorHAnsi" w:hAnsiTheme="minorHAnsi" w:cstheme="minorHAnsi"/>
+                <w:sz w:val="22"/>
+                <w:szCs w:val="22"/>
+              </w:rPr>
+              <w:t>FUCD Log In/ Log Out 3.1</w:t>
+            </w:r>
+          </w:p>
+        </w:tc>
+        <w:tc>
+          <w:tcPr>
+            <w:tcW w:w="738" w:type="pct"/>
+          </w:tcPr>
+          <w:p>
+            <w:pPr>
+              <w:jc w:val="both"/>
+              <w:rPr>
+                <w:rFonts w:asciiTheme="minorHAnsi" w:hAnsiTheme="minorHAnsi" w:cstheme="minorHAnsi"/>
+                <w:sz w:val="22"/>
+                <w:szCs w:val="22"/>
+              </w:rPr>
+            </w:pPr>
+            <w:r>
+              <w:rPr>
+                <w:rFonts w:asciiTheme="minorHAnsi" w:hAnsiTheme="minorHAnsi" w:cstheme="minorHAnsi"/>
+                <w:sz w:val="22"/>
+                <w:szCs w:val="22"/>
+              </w:rPr>
+              <w:t>Arik Maharjan</w:t>
+            </w:r>
+          </w:p>
+        </w:tc>
+        <w:tc>
+          <w:tcPr>
+            <w:tcW w:w="1678" w:type="pct"/>
+          </w:tcPr>
+          <w:p>
+            <w:pPr>
+              <w:pStyle w:val="ListParagraph"/>
+              <w:numPr>
+                <w:ilvl w:val="0"/>
+                <w:numId w:val="5"/>
+              </w:numPr>
+              <w:spacing w:after="160" w:line="259" w:lineRule="auto"/>
+              <w:jc w:val="both"/>
+              <w:rPr>
+                <w:color w:val="000000" w:themeColor="text1"/>
+              </w:rPr>
+            </w:pPr>
+            <w:r>
+              <w:rPr>
+                <w:color w:val="000000" w:themeColor="text1"/>
+              </w:rPr>
+              <w:t xml:space="preserve">Full Use Case Description of ‘Log In/ Log Out’ use case with detailed description </w:t>
+            </w:r>
+            <w:r>
+              <w:rPr>
+                <w:color w:val="000000" w:themeColor="text1"/>
+              </w:rPr>
+              <w:t>of n</w:t>
+            </w:r>
+            <w:r>
+              <w:rPr>
+                <w:color w:val="000000" w:themeColor="text1"/>
+              </w:rPr>
+              <w:t xml:space="preserve">ormal flow, exception flow, pre </w:t>
+            </w:r>
+            <w:r>
+              <w:rPr>
+                <w:color w:val="000000" w:themeColor="text1"/>
+              </w:rPr>
+              <w:t>and post conditions, key scenarios and so on.</w:t>
+            </w:r>
+          </w:p>
+        </w:tc>
+        <w:tc>
+          <w:tcPr>
+            <w:tcW w:w="854" w:type="pct"/>
+          </w:tcPr>
+          <w:p>
+            <w:pPr>
+              <w:jc w:val="both"/>
+              <w:rPr>
+                <w:rFonts w:asciiTheme="minorHAnsi" w:hAnsiTheme="minorHAnsi" w:cstheme="minorHAnsi"/>
+                <w:sz w:val="22"/>
+                <w:szCs w:val="22"/>
+              </w:rPr>
+            </w:pPr>
+            <w:r>
+              <w:rPr>
+                <w:rFonts w:asciiTheme="minorHAnsi" w:hAnsiTheme="minorHAnsi" w:cstheme="minorHAnsi"/>
+                <w:sz w:val="22"/>
+                <w:szCs w:val="22"/>
+              </w:rPr>
+              <w:t>24/04/2018</w:t>
+            </w:r>
+          </w:p>
+        </w:tc>
+        <w:tc>
+          <w:tcPr>
+            <w:tcW w:w="659" w:type="pct"/>
+          </w:tcPr>
+          <w:p>
+            <w:pPr>
+              <w:jc w:val="both"/>
+              <w:rPr>
+                <w:rFonts w:asciiTheme="minorHAnsi" w:hAnsiTheme="minorHAnsi" w:cstheme="minorHAnsi"/>
+                <w:sz w:val="22"/>
+                <w:szCs w:val="22"/>
+              </w:rPr>
+            </w:pPr>
+            <w:r>
+              <w:rPr>
+                <w:rFonts w:asciiTheme="minorHAnsi" w:hAnsiTheme="minorHAnsi" w:cstheme="minorHAnsi"/>
+                <w:sz w:val="22"/>
+                <w:szCs w:val="22"/>
+              </w:rPr>
+              <w:t>In Progress</w:t>
+            </w:r>
+          </w:p>
+        </w:tc>
+      </w:tr>
+      <w:tr>
+        <w:tc>
+          <w:tcPr>
+            <w:tcW w:w="1071" w:type="pct"/>
+          </w:tcPr>
+          <w:p>
+            <w:pPr>
+              <w:jc w:val="both"/>
+              <w:rPr>
+                <w:rFonts w:asciiTheme="minorHAnsi" w:hAnsiTheme="minorHAnsi" w:cstheme="minorHAnsi"/>
+                <w:sz w:val="22"/>
+                <w:szCs w:val="22"/>
+              </w:rPr>
+            </w:pPr>
+            <w:r>
+              <w:rPr>
+                <w:rFonts w:asciiTheme="minorHAnsi" w:hAnsiTheme="minorHAnsi" w:cstheme="minorHAnsi"/>
+                <w:sz w:val="22"/>
+                <w:szCs w:val="22"/>
+              </w:rPr>
+              <w:t>FUCD Search product 3.1</w:t>
+            </w:r>
+          </w:p>
+        </w:tc>
+        <w:tc>
+          <w:tcPr>
+            <w:tcW w:w="738" w:type="pct"/>
+          </w:tcPr>
+          <w:p>
+            <w:pPr>
+              <w:jc w:val="both"/>
+              <w:rPr>
+                <w:rFonts w:asciiTheme="minorHAnsi" w:hAnsiTheme="minorHAnsi" w:cstheme="minorHAnsi"/>
+                <w:sz w:val="22"/>
+                <w:szCs w:val="22"/>
+              </w:rPr>
+            </w:pPr>
+            <w:r>
+              <w:rPr>
+                <w:rFonts w:asciiTheme="minorHAnsi" w:hAnsiTheme="minorHAnsi" w:cstheme="minorHAnsi"/>
+                <w:sz w:val="22"/>
+                <w:szCs w:val="22"/>
+              </w:rPr>
+              <w:t>Arik Maharjan</w:t>
+            </w:r>
+          </w:p>
+        </w:tc>
+        <w:tc>
+          <w:tcPr>
+            <w:tcW w:w="1678" w:type="pct"/>
+          </w:tcPr>
+          <w:p>
+            <w:pPr>
+              <w:pStyle w:val="ListParagraph"/>
+              <w:numPr>
+                <w:ilvl w:val="0"/>
+                <w:numId w:val="5"/>
+              </w:numPr>
+              <w:spacing w:after="160" w:line="259" w:lineRule="auto"/>
+              <w:jc w:val="both"/>
+              <w:rPr>
+                <w:color w:val="000000" w:themeColor="text1"/>
+              </w:rPr>
+            </w:pPr>
+            <w:r>
+              <w:rPr>
+                <w:color w:val="000000" w:themeColor="text1"/>
+              </w:rPr>
+              <w:t xml:space="preserve">Full Use Case Description of ‘Search Product’ use case with detailed description </w:t>
+            </w:r>
+            <w:r>
+              <w:rPr>
+                <w:color w:val="000000" w:themeColor="text1"/>
+              </w:rPr>
+              <w:t>of n</w:t>
+            </w:r>
+            <w:r>
+              <w:rPr>
+                <w:color w:val="000000" w:themeColor="text1"/>
+              </w:rPr>
+              <w:t xml:space="preserve">ormal flow, exception flow, pre </w:t>
+            </w:r>
+            <w:r>
+              <w:rPr>
+                <w:color w:val="000000" w:themeColor="text1"/>
+              </w:rPr>
+              <w:t>and post conditions, key scenarios and so on.</w:t>
+            </w:r>
+          </w:p>
+        </w:tc>
+        <w:tc>
+          <w:tcPr>
+            <w:tcW w:w="854" w:type="pct"/>
+          </w:tcPr>
+          <w:p>
+            <w:pPr>
+              <w:jc w:val="both"/>
+              <w:rPr>
+                <w:rFonts w:asciiTheme="minorHAnsi" w:hAnsiTheme="minorHAnsi" w:cstheme="minorHAnsi"/>
+                <w:sz w:val="22"/>
+                <w:szCs w:val="22"/>
+              </w:rPr>
+            </w:pPr>
+            <w:r>
+              <w:rPr>
+                <w:rFonts w:asciiTheme="minorHAnsi" w:hAnsiTheme="minorHAnsi" w:cstheme="minorHAnsi"/>
+                <w:sz w:val="22"/>
+                <w:szCs w:val="22"/>
+              </w:rPr>
+              <w:t>24/04/2018</w:t>
+            </w:r>
+          </w:p>
+        </w:tc>
+        <w:tc>
+          <w:tcPr>
+            <w:tcW w:w="659" w:type="pct"/>
+          </w:tcPr>
+          <w:p>
+            <w:pPr>
+              <w:jc w:val="both"/>
+              <w:rPr>
+                <w:rFonts w:asciiTheme="minorHAnsi" w:hAnsiTheme="minorHAnsi" w:cstheme="minorHAnsi"/>
+                <w:sz w:val="22"/>
+                <w:szCs w:val="22"/>
+              </w:rPr>
+            </w:pPr>
+            <w:r>
+              <w:rPr>
+                <w:rFonts w:asciiTheme="minorHAnsi" w:hAnsiTheme="minorHAnsi" w:cstheme="minorHAnsi"/>
+                <w:sz w:val="22"/>
+                <w:szCs w:val="22"/>
+              </w:rPr>
+              <w:t>In Progress</w:t>
+            </w:r>
+          </w:p>
+        </w:tc>
+      </w:tr>
+      <w:tr>
+        <w:tc>
+          <w:tcPr>
+            <w:tcW w:w="1071" w:type="pct"/>
+          </w:tcPr>
+          <w:p>
+            <w:pPr>
+              <w:jc w:val="both"/>
+              <w:rPr>
+                <w:rFonts w:asciiTheme="minorHAnsi" w:hAnsiTheme="minorHAnsi" w:cstheme="minorHAnsi"/>
+                <w:sz w:val="22"/>
+                <w:szCs w:val="22"/>
+              </w:rPr>
+            </w:pPr>
+            <w:r>
+              <w:rPr>
+                <w:rFonts w:asciiTheme="minorHAnsi" w:hAnsiTheme="minorHAnsi" w:cstheme="minorHAnsi"/>
+                <w:sz w:val="22"/>
+                <w:szCs w:val="22"/>
+              </w:rPr>
+              <w:t>FUCD Manage Product 3.1</w:t>
+            </w:r>
+          </w:p>
+        </w:tc>
+        <w:tc>
+          <w:tcPr>
+            <w:tcW w:w="738" w:type="pct"/>
+          </w:tcPr>
+          <w:p>
+            <w:pPr>
+              <w:jc w:val="both"/>
+              <w:rPr>
+                <w:rFonts w:asciiTheme="minorHAnsi" w:hAnsiTheme="minorHAnsi" w:cstheme="minorHAnsi"/>
+                <w:sz w:val="22"/>
+                <w:szCs w:val="22"/>
+              </w:rPr>
+            </w:pPr>
+            <w:r>
+              <w:rPr>
+                <w:rFonts w:asciiTheme="minorHAnsi" w:hAnsiTheme="minorHAnsi" w:cstheme="minorHAnsi"/>
+                <w:sz w:val="22"/>
+                <w:szCs w:val="22"/>
+              </w:rPr>
+              <w:t>Arik Maharjan</w:t>
+            </w:r>
+          </w:p>
+        </w:tc>
+        <w:tc>
+          <w:tcPr>
+            <w:tcW w:w="1678" w:type="pct"/>
+          </w:tcPr>
+          <w:p>
+            <w:pPr>
+              <w:pStyle w:val="ListParagraph"/>
+              <w:numPr>
+                <w:ilvl w:val="0"/>
+                <w:numId w:val="5"/>
+              </w:numPr>
+              <w:spacing w:after="160" w:line="259" w:lineRule="auto"/>
+              <w:jc w:val="both"/>
+              <w:rPr>
+                <w:color w:val="000000" w:themeColor="text1"/>
+              </w:rPr>
+            </w:pPr>
+            <w:r>
+              <w:rPr>
+                <w:color w:val="000000" w:themeColor="text1"/>
+              </w:rPr>
+              <w:t xml:space="preserve">Full Use Case Description of ‘Manage Product’ use case with detailed description </w:t>
+            </w:r>
+            <w:r>
+              <w:rPr>
+                <w:color w:val="000000" w:themeColor="text1"/>
+              </w:rPr>
+              <w:t>of n</w:t>
+            </w:r>
+            <w:r>
+              <w:rPr>
+                <w:color w:val="000000" w:themeColor="text1"/>
+              </w:rPr>
+              <w:t xml:space="preserve">ormal flow, exception flow, pre </w:t>
+            </w:r>
+            <w:r>
+              <w:rPr>
+                <w:color w:val="000000" w:themeColor="text1"/>
+              </w:rPr>
+              <w:t>and post conditions, key scenarios and so on.</w:t>
+            </w:r>
+          </w:p>
+        </w:tc>
+        <w:tc>
+          <w:tcPr>
+            <w:tcW w:w="854" w:type="pct"/>
+          </w:tcPr>
+          <w:p>
+            <w:pPr>
+              <w:jc w:val="both"/>
+              <w:rPr>
+                <w:rFonts w:asciiTheme="minorHAnsi" w:hAnsiTheme="minorHAnsi" w:cstheme="minorHAnsi"/>
+                <w:sz w:val="22"/>
+                <w:szCs w:val="22"/>
+              </w:rPr>
+            </w:pPr>
+            <w:r>
+              <w:rPr>
+                <w:rFonts w:asciiTheme="minorHAnsi" w:hAnsiTheme="minorHAnsi" w:cstheme="minorHAnsi"/>
+                <w:sz w:val="22"/>
+                <w:szCs w:val="22"/>
+              </w:rPr>
+              <w:t>25/04/2017</w:t>
+            </w:r>
+          </w:p>
+        </w:tc>
+        <w:tc>
+          <w:tcPr>
+            <w:tcW w:w="659" w:type="pct"/>
+          </w:tcPr>
+          <w:p>
+            <w:pPr>
+              <w:jc w:val="both"/>
+              <w:rPr>
+                <w:rFonts w:asciiTheme="minorHAnsi" w:hAnsiTheme="minorHAnsi" w:cstheme="minorHAnsi"/>
+                <w:sz w:val="22"/>
+                <w:szCs w:val="22"/>
+              </w:rPr>
+            </w:pPr>
+            <w:r>
+              <w:rPr>
+                <w:rFonts w:asciiTheme="minorHAnsi" w:hAnsiTheme="minorHAnsi" w:cstheme="minorHAnsi"/>
+                <w:sz w:val="22"/>
+                <w:szCs w:val="22"/>
+              </w:rPr>
+              <w:t>Completed</w:t>
+            </w:r>
+          </w:p>
+        </w:tc>
+      </w:tr>
+      <w:tr>
+        <w:tc>
+          <w:tcPr>
+            <w:tcW w:w="1071" w:type="pct"/>
+          </w:tcPr>
+          <w:p>
+            <w:pPr>
+              <w:jc w:val="both"/>
+              <w:rPr>
+                <w:rFonts w:asciiTheme="minorHAnsi" w:hAnsiTheme="minorHAnsi" w:cstheme="minorHAnsi"/>
+                <w:sz w:val="22"/>
+                <w:szCs w:val="22"/>
+              </w:rPr>
+            </w:pPr>
+            <w:r>
+              <w:rPr>
+                <w:rFonts w:asciiTheme="minorHAnsi" w:hAnsiTheme="minorHAnsi" w:cstheme="minorHAnsi"/>
+                <w:sz w:val="22"/>
+                <w:szCs w:val="22"/>
+              </w:rPr>
+              <w:t>FUCD Check Notification 3.1</w:t>
+            </w:r>
+          </w:p>
+        </w:tc>
+        <w:tc>
+          <w:tcPr>
+            <w:tcW w:w="738" w:type="pct"/>
+          </w:tcPr>
+          <w:p>
+            <w:pPr>
+              <w:jc w:val="both"/>
+              <w:rPr>
+                <w:rFonts w:asciiTheme="minorHAnsi" w:hAnsiTheme="minorHAnsi" w:cstheme="minorHAnsi"/>
+                <w:sz w:val="22"/>
+                <w:szCs w:val="22"/>
+              </w:rPr>
+            </w:pPr>
+            <w:r>
+              <w:rPr>
+                <w:rFonts w:asciiTheme="minorHAnsi" w:hAnsiTheme="minorHAnsi" w:cstheme="minorHAnsi"/>
+                <w:sz w:val="22"/>
+                <w:szCs w:val="22"/>
+              </w:rPr>
+              <w:t>Arik Maharjan</w:t>
+            </w:r>
+          </w:p>
+        </w:tc>
+        <w:tc>
+          <w:tcPr>
+            <w:tcW w:w="1678" w:type="pct"/>
+          </w:tcPr>
+          <w:p>
+            <w:pPr>
+              <w:pStyle w:val="ListParagraph"/>
+              <w:numPr>
+                <w:ilvl w:val="0"/>
+                <w:numId w:val="5"/>
+              </w:numPr>
+              <w:spacing w:after="160" w:line="259" w:lineRule="auto"/>
+              <w:jc w:val="both"/>
+              <w:rPr>
+                <w:color w:val="000000" w:themeColor="text1"/>
+              </w:rPr>
+            </w:pPr>
+            <w:r>
+              <w:rPr>
+                <w:color w:val="000000" w:themeColor="text1"/>
+              </w:rPr>
+              <w:t xml:space="preserve">Full Use Case Description of ‘Check Notification’ use case with detailed description </w:t>
+            </w:r>
+            <w:r>
+              <w:rPr>
+                <w:color w:val="000000" w:themeColor="text1"/>
+              </w:rPr>
+              <w:t>of n</w:t>
+            </w:r>
+            <w:r>
+              <w:rPr>
+                <w:color w:val="000000" w:themeColor="text1"/>
+              </w:rPr>
+              <w:t xml:space="preserve">ormal flow, </w:t>
+            </w:r>
+            <w:r>
+              <w:rPr>
+                <w:color w:val="000000" w:themeColor="text1"/>
+              </w:rPr>
+              <w:lastRenderedPageBreak/>
+              <w:t xml:space="preserve">exception flow, pre </w:t>
+            </w:r>
+            <w:r>
+              <w:rPr>
+                <w:color w:val="000000" w:themeColor="text1"/>
+              </w:rPr>
+              <w:t>and post conditions, key scenarios and so on.</w:t>
+            </w:r>
+          </w:p>
+        </w:tc>
+        <w:tc>
+          <w:tcPr>
+            <w:tcW w:w="854" w:type="pct"/>
+          </w:tcPr>
+          <w:p>
+            <w:pPr>
+              <w:jc w:val="both"/>
+              <w:rPr>
+                <w:rFonts w:asciiTheme="minorHAnsi" w:hAnsiTheme="minorHAnsi" w:cstheme="minorHAnsi"/>
+                <w:sz w:val="22"/>
+                <w:szCs w:val="22"/>
+              </w:rPr>
+            </w:pPr>
+            <w:r>
+              <w:rPr>
+                <w:rFonts w:asciiTheme="minorHAnsi" w:hAnsiTheme="minorHAnsi" w:cstheme="minorHAnsi"/>
+                <w:sz w:val="22"/>
+                <w:szCs w:val="22"/>
+              </w:rPr>
+              <w:lastRenderedPageBreak/>
+              <w:t>25/04/2017</w:t>
+            </w:r>
+          </w:p>
+        </w:tc>
+        <w:tc>
+          <w:tcPr>
+            <w:tcW w:w="659" w:type="pct"/>
+          </w:tcPr>
+          <w:p>
+            <w:pPr>
+              <w:jc w:val="both"/>
+              <w:rPr>
+                <w:rFonts w:asciiTheme="minorHAnsi" w:hAnsiTheme="minorHAnsi" w:cstheme="minorHAnsi"/>
+                <w:sz w:val="22"/>
+                <w:szCs w:val="22"/>
+              </w:rPr>
+            </w:pPr>
+            <w:r>
+              <w:rPr>
+                <w:rFonts w:asciiTheme="minorHAnsi" w:hAnsiTheme="minorHAnsi" w:cstheme="minorHAnsi"/>
+                <w:sz w:val="22"/>
+                <w:szCs w:val="22"/>
+              </w:rPr>
+              <w:t>In progress</w:t>
+            </w:r>
             <w:bookmarkStart w:id="0" w:name="_GoBack"/>
             <w:bookmarkEnd w:id="0"/>
-          </w:p>
-        </w:tc>
-        <w:tc>
-          <w:tcPr>
-            <w:tcW w:w="854" w:type="pct"/>
-          </w:tcPr>
-          <w:p>
-            <w:pPr>
-              <w:jc w:val="both"/>
-              <w:rPr>
-                <w:rFonts w:asciiTheme="minorHAnsi" w:hAnsiTheme="minorHAnsi" w:cstheme="minorHAnsi"/>
-                <w:sz w:val="22"/>
-                <w:szCs w:val="22"/>
-              </w:rPr>
-            </w:pPr>
-            <w:r>
-              <w:rPr>
-                <w:rFonts w:asciiTheme="minorHAnsi" w:hAnsiTheme="minorHAnsi" w:cstheme="minorHAnsi"/>
-                <w:sz w:val="22"/>
-                <w:szCs w:val="22"/>
-              </w:rPr>
-              <w:t>03/04/2018</w:t>
-            </w:r>
-          </w:p>
-        </w:tc>
-        <w:tc>
-          <w:tcPr>
-            <w:tcW w:w="659" w:type="pct"/>
-          </w:tcPr>
-          <w:p>
-            <w:pPr>
-              <w:jc w:val="both"/>
-              <w:rPr>
-                <w:rFonts w:asciiTheme="minorHAnsi" w:hAnsiTheme="minorHAnsi" w:cstheme="minorHAnsi"/>
-                <w:sz w:val="22"/>
-                <w:szCs w:val="22"/>
-              </w:rPr>
-            </w:pPr>
-            <w:r>
-              <w:rPr>
-                <w:rFonts w:asciiTheme="minorHAnsi" w:hAnsiTheme="minorHAnsi" w:cstheme="minorHAnsi"/>
-                <w:sz w:val="22"/>
-                <w:szCs w:val="22"/>
-              </w:rPr>
-              <w:t>Completed</w:t>
-            </w:r>
-          </w:p>
-        </w:tc>
-      </w:tr>
-      <w:tr>
-        <w:tc>
-          <w:tcPr>
-            <w:tcW w:w="1071" w:type="pct"/>
-          </w:tcPr>
-          <w:p>
-            <w:pPr>
-              <w:jc w:val="both"/>
-              <w:rPr>
-                <w:rFonts w:asciiTheme="minorHAnsi" w:hAnsiTheme="minorHAnsi" w:cstheme="minorHAnsi"/>
-                <w:sz w:val="22"/>
-                <w:szCs w:val="22"/>
-              </w:rPr>
-            </w:pPr>
-            <w:r>
-              <w:rPr>
-                <w:rFonts w:asciiTheme="minorHAnsi" w:hAnsiTheme="minorHAnsi" w:cstheme="minorHAnsi"/>
-                <w:sz w:val="22"/>
-                <w:szCs w:val="22"/>
-              </w:rPr>
-              <w:t>FUCD Send Stock 3.1</w:t>
-            </w:r>
-          </w:p>
-        </w:tc>
-        <w:tc>
-          <w:tcPr>
-            <w:tcW w:w="738" w:type="pct"/>
-          </w:tcPr>
-          <w:p>
-            <w:pPr>
-              <w:jc w:val="both"/>
-              <w:rPr>
-                <w:rFonts w:asciiTheme="minorHAnsi" w:hAnsiTheme="minorHAnsi" w:cstheme="minorHAnsi"/>
-                <w:sz w:val="22"/>
-                <w:szCs w:val="22"/>
-              </w:rPr>
-            </w:pPr>
-            <w:r>
-              <w:rPr>
-                <w:rFonts w:asciiTheme="minorHAnsi" w:hAnsiTheme="minorHAnsi" w:cstheme="minorHAnsi"/>
-                <w:sz w:val="22"/>
-                <w:szCs w:val="22"/>
-              </w:rPr>
-              <w:t>Shirish Maharjan</w:t>
-            </w:r>
-          </w:p>
-        </w:tc>
-        <w:tc>
-          <w:tcPr>
-            <w:tcW w:w="1678" w:type="pct"/>
-          </w:tcPr>
-          <w:p>
-            <w:pPr>
-              <w:pStyle w:val="ListParagraph"/>
-              <w:numPr>
-                <w:ilvl w:val="0"/>
-                <w:numId w:val="5"/>
-              </w:numPr>
-              <w:spacing w:after="160" w:line="259" w:lineRule="auto"/>
-              <w:jc w:val="both"/>
-              <w:rPr>
-                <w:color w:val="000000" w:themeColor="text1"/>
-              </w:rPr>
-            </w:pPr>
-            <w:r>
-              <w:rPr>
-                <w:color w:val="000000" w:themeColor="text1"/>
-              </w:rPr>
-              <w:t>Full use case description of ‘Send Stock’ use case with detailed description of normal flow, exception flow, pre and post conditions, key scenarios and so on.</w:t>
-            </w:r>
-          </w:p>
-        </w:tc>
-        <w:tc>
-          <w:tcPr>
-            <w:tcW w:w="854" w:type="pct"/>
-          </w:tcPr>
-          <w:p>
-            <w:pPr>
-              <w:jc w:val="both"/>
-              <w:rPr>
-                <w:rFonts w:asciiTheme="minorHAnsi" w:hAnsiTheme="minorHAnsi" w:cstheme="minorHAnsi"/>
-                <w:sz w:val="22"/>
-                <w:szCs w:val="22"/>
-              </w:rPr>
-            </w:pPr>
-            <w:r>
-              <w:rPr>
-                <w:rFonts w:asciiTheme="minorHAnsi" w:hAnsiTheme="minorHAnsi" w:cstheme="minorHAnsi"/>
-                <w:sz w:val="22"/>
-                <w:szCs w:val="22"/>
-              </w:rPr>
-              <w:t>18/04/2018</w:t>
-            </w:r>
-          </w:p>
-        </w:tc>
-        <w:tc>
-          <w:tcPr>
-            <w:tcW w:w="659" w:type="pct"/>
-          </w:tcPr>
-          <w:p>
-            <w:pPr>
-              <w:jc w:val="both"/>
-              <w:rPr>
-                <w:rFonts w:asciiTheme="minorHAnsi" w:hAnsiTheme="minorHAnsi" w:cstheme="minorHAnsi"/>
-                <w:sz w:val="22"/>
-                <w:szCs w:val="22"/>
-              </w:rPr>
-            </w:pPr>
-            <w:r>
-              <w:rPr>
-                <w:rFonts w:asciiTheme="minorHAnsi" w:hAnsiTheme="minorHAnsi" w:cstheme="minorHAnsi"/>
-                <w:sz w:val="22"/>
-                <w:szCs w:val="22"/>
-              </w:rPr>
-              <w:t>Completed</w:t>
-            </w:r>
-          </w:p>
-        </w:tc>
-      </w:tr>
-      <w:tr>
-        <w:tc>
-          <w:tcPr>
-            <w:tcW w:w="1071" w:type="pct"/>
-          </w:tcPr>
-          <w:p>
-            <w:pPr>
-              <w:jc w:val="both"/>
-              <w:rPr>
-                <w:rFonts w:asciiTheme="minorHAnsi" w:hAnsiTheme="minorHAnsi" w:cstheme="minorHAnsi"/>
-                <w:sz w:val="22"/>
-                <w:szCs w:val="22"/>
-              </w:rPr>
-            </w:pPr>
-            <w:r>
-              <w:rPr>
-                <w:rFonts w:asciiTheme="minorHAnsi" w:hAnsiTheme="minorHAnsi" w:cstheme="minorHAnsi"/>
-                <w:sz w:val="22"/>
-                <w:szCs w:val="22"/>
-              </w:rPr>
-              <w:t>FUCD Send Stock 3.2</w:t>
-            </w:r>
-          </w:p>
-        </w:tc>
-        <w:tc>
-          <w:tcPr>
-            <w:tcW w:w="738" w:type="pct"/>
-          </w:tcPr>
-          <w:p>
-            <w:pPr>
-              <w:jc w:val="both"/>
-              <w:rPr>
-                <w:rFonts w:asciiTheme="minorHAnsi" w:hAnsiTheme="minorHAnsi" w:cstheme="minorHAnsi"/>
-                <w:sz w:val="22"/>
-                <w:szCs w:val="22"/>
-              </w:rPr>
-            </w:pPr>
-            <w:r>
-              <w:rPr>
-                <w:rFonts w:asciiTheme="minorHAnsi" w:hAnsiTheme="minorHAnsi" w:cstheme="minorHAnsi"/>
-                <w:sz w:val="22"/>
-                <w:szCs w:val="22"/>
-              </w:rPr>
-              <w:t>Shirish Maharjan</w:t>
-            </w:r>
-          </w:p>
-        </w:tc>
-        <w:tc>
-          <w:tcPr>
-            <w:tcW w:w="1678" w:type="pct"/>
-          </w:tcPr>
-          <w:p>
-            <w:pPr>
-              <w:pStyle w:val="ListParagraph"/>
-              <w:numPr>
-                <w:ilvl w:val="0"/>
-                <w:numId w:val="5"/>
-              </w:numPr>
-              <w:spacing w:after="160" w:line="259" w:lineRule="auto"/>
-              <w:jc w:val="both"/>
-              <w:rPr>
-                <w:color w:val="000000" w:themeColor="text1"/>
-              </w:rPr>
-            </w:pPr>
-            <w:r>
-              <w:rPr>
-                <w:color w:val="000000" w:themeColor="text1"/>
-              </w:rPr>
-              <w:t>Changes made to the normal flow of the use case.</w:t>
-            </w:r>
-          </w:p>
-          <w:p>
-            <w:pPr>
-              <w:pStyle w:val="ListParagraph"/>
-              <w:numPr>
-                <w:ilvl w:val="0"/>
-                <w:numId w:val="5"/>
-              </w:numPr>
-              <w:spacing w:after="160" w:line="259" w:lineRule="auto"/>
-              <w:jc w:val="both"/>
-              <w:rPr>
-                <w:color w:val="000000" w:themeColor="text1"/>
-              </w:rPr>
-            </w:pPr>
-            <w:r>
-              <w:rPr>
-                <w:color w:val="000000" w:themeColor="text1"/>
-              </w:rPr>
-              <w:t>User cancelling scenario added to the exception flow option.</w:t>
-            </w:r>
-          </w:p>
-          <w:p>
-            <w:pPr>
-              <w:pStyle w:val="ListParagraph"/>
-              <w:numPr>
-                <w:ilvl w:val="0"/>
-                <w:numId w:val="5"/>
-              </w:numPr>
-              <w:spacing w:after="160" w:line="259" w:lineRule="auto"/>
-              <w:jc w:val="both"/>
-              <w:rPr>
-                <w:color w:val="000000" w:themeColor="text1"/>
-              </w:rPr>
-            </w:pPr>
-            <w:r>
-              <w:rPr>
-                <w:color w:val="000000" w:themeColor="text1"/>
-              </w:rPr>
-              <w:t>Necessary text formatting made.</w:t>
-            </w:r>
-          </w:p>
-        </w:tc>
-        <w:tc>
-          <w:tcPr>
-            <w:tcW w:w="854" w:type="pct"/>
-          </w:tcPr>
-          <w:p>
-            <w:pPr>
-              <w:jc w:val="both"/>
-              <w:rPr>
-                <w:rFonts w:asciiTheme="minorHAnsi" w:hAnsiTheme="minorHAnsi" w:cstheme="minorHAnsi"/>
-                <w:sz w:val="22"/>
-                <w:szCs w:val="22"/>
-              </w:rPr>
-            </w:pPr>
-            <w:r>
-              <w:rPr>
-                <w:rFonts w:asciiTheme="minorHAnsi" w:hAnsiTheme="minorHAnsi" w:cstheme="minorHAnsi"/>
-                <w:sz w:val="22"/>
-                <w:szCs w:val="22"/>
-              </w:rPr>
-              <w:t>20/04/2018</w:t>
-            </w:r>
-          </w:p>
-        </w:tc>
-        <w:tc>
-          <w:tcPr>
-            <w:tcW w:w="659" w:type="pct"/>
-          </w:tcPr>
-          <w:p>
-            <w:pPr>
-              <w:jc w:val="both"/>
-              <w:rPr>
-                <w:rFonts w:asciiTheme="minorHAnsi" w:hAnsiTheme="minorHAnsi" w:cstheme="minorHAnsi"/>
-                <w:sz w:val="22"/>
-                <w:szCs w:val="22"/>
-              </w:rPr>
-            </w:pPr>
-            <w:r>
-              <w:rPr>
-                <w:rFonts w:asciiTheme="minorHAnsi" w:hAnsiTheme="minorHAnsi" w:cstheme="minorHAnsi"/>
-                <w:sz w:val="22"/>
-                <w:szCs w:val="22"/>
-              </w:rPr>
-              <w:t xml:space="preserve">Completed </w:t>
-            </w:r>
-          </w:p>
-        </w:tc>
-      </w:tr>
-      <w:tr>
-        <w:tc>
-          <w:tcPr>
-            <w:tcW w:w="1071" w:type="pct"/>
-          </w:tcPr>
-          <w:p>
-            <w:pPr>
-              <w:jc w:val="both"/>
-              <w:rPr>
-                <w:rFonts w:asciiTheme="minorHAnsi" w:hAnsiTheme="minorHAnsi" w:cstheme="minorHAnsi"/>
-                <w:sz w:val="22"/>
-                <w:szCs w:val="22"/>
-              </w:rPr>
-            </w:pPr>
-            <w:r>
-              <w:rPr>
-                <w:rFonts w:asciiTheme="minorHAnsi" w:hAnsiTheme="minorHAnsi" w:cstheme="minorHAnsi"/>
-                <w:sz w:val="22"/>
-                <w:szCs w:val="22"/>
-              </w:rPr>
-              <w:t>FUCD Scan Barcode 3.1</w:t>
-            </w:r>
-          </w:p>
-        </w:tc>
-        <w:tc>
-          <w:tcPr>
-            <w:tcW w:w="738" w:type="pct"/>
-          </w:tcPr>
-          <w:p>
-            <w:pPr>
-              <w:jc w:val="both"/>
-              <w:rPr>
-                <w:rFonts w:asciiTheme="minorHAnsi" w:hAnsiTheme="minorHAnsi" w:cstheme="minorHAnsi"/>
-                <w:sz w:val="22"/>
-                <w:szCs w:val="22"/>
-              </w:rPr>
-            </w:pPr>
-            <w:r>
-              <w:rPr>
-                <w:rFonts w:asciiTheme="minorHAnsi" w:hAnsiTheme="minorHAnsi" w:cstheme="minorHAnsi"/>
-                <w:sz w:val="22"/>
-                <w:szCs w:val="22"/>
-              </w:rPr>
-              <w:t xml:space="preserve">Shirish Maharjan </w:t>
-            </w:r>
-          </w:p>
-        </w:tc>
-        <w:tc>
-          <w:tcPr>
-            <w:tcW w:w="1678" w:type="pct"/>
-          </w:tcPr>
-          <w:p>
-            <w:pPr>
-              <w:pStyle w:val="ListParagraph"/>
-              <w:numPr>
-                <w:ilvl w:val="0"/>
-                <w:numId w:val="5"/>
-              </w:numPr>
-              <w:spacing w:after="160" w:line="259" w:lineRule="auto"/>
-              <w:jc w:val="both"/>
-              <w:rPr>
-                <w:color w:val="000000" w:themeColor="text1"/>
-              </w:rPr>
-            </w:pPr>
-            <w:r>
-              <w:rPr>
-                <w:color w:val="000000" w:themeColor="text1"/>
-              </w:rPr>
-              <w:t xml:space="preserve">Full use case description of ‘Scan Barcode’ use case with detailed description of normal flow, exception flow, pre and post conditions, key scenarios </w:t>
-            </w:r>
-            <w:r>
-              <w:rPr>
-                <w:color w:val="000000" w:themeColor="text1"/>
-              </w:rPr>
-              <w:lastRenderedPageBreak/>
-              <w:t>and so on.</w:t>
-            </w:r>
-          </w:p>
-        </w:tc>
-        <w:tc>
-          <w:tcPr>
-            <w:tcW w:w="854" w:type="pct"/>
-          </w:tcPr>
-          <w:p>
-            <w:pPr>
-              <w:jc w:val="both"/>
-              <w:rPr>
-                <w:rFonts w:asciiTheme="minorHAnsi" w:hAnsiTheme="minorHAnsi" w:cstheme="minorHAnsi"/>
-                <w:sz w:val="22"/>
-                <w:szCs w:val="22"/>
-              </w:rPr>
-            </w:pPr>
-            <w:r>
-              <w:rPr>
-                <w:rFonts w:asciiTheme="minorHAnsi" w:hAnsiTheme="minorHAnsi" w:cstheme="minorHAnsi"/>
-                <w:sz w:val="22"/>
-                <w:szCs w:val="22"/>
-              </w:rPr>
-              <w:lastRenderedPageBreak/>
-              <w:t>18/04/2018</w:t>
-            </w:r>
-          </w:p>
-        </w:tc>
-        <w:tc>
-          <w:tcPr>
-            <w:tcW w:w="659" w:type="pct"/>
-          </w:tcPr>
-          <w:p>
-            <w:pPr>
-              <w:jc w:val="both"/>
-              <w:rPr>
-                <w:rFonts w:asciiTheme="minorHAnsi" w:hAnsiTheme="minorHAnsi" w:cstheme="minorHAnsi"/>
-                <w:sz w:val="22"/>
-                <w:szCs w:val="22"/>
-              </w:rPr>
-            </w:pPr>
-            <w:r>
-              <w:rPr>
-                <w:rFonts w:asciiTheme="minorHAnsi" w:hAnsiTheme="minorHAnsi" w:cstheme="minorHAnsi"/>
-                <w:sz w:val="22"/>
-                <w:szCs w:val="22"/>
-              </w:rPr>
-              <w:t xml:space="preserve">Completed </w:t>
-            </w:r>
-          </w:p>
-        </w:tc>
-      </w:tr>
-      <w:tr>
-        <w:tc>
-          <w:tcPr>
-            <w:tcW w:w="1071" w:type="pct"/>
-          </w:tcPr>
-          <w:p>
-            <w:pPr>
-              <w:jc w:val="both"/>
-              <w:rPr>
-                <w:rFonts w:asciiTheme="minorHAnsi" w:hAnsiTheme="minorHAnsi" w:cstheme="minorHAnsi"/>
-                <w:sz w:val="22"/>
-                <w:szCs w:val="22"/>
-              </w:rPr>
-            </w:pPr>
-            <w:r>
-              <w:rPr>
-                <w:rFonts w:asciiTheme="minorHAnsi" w:hAnsiTheme="minorHAnsi" w:cstheme="minorHAnsi"/>
-                <w:sz w:val="22"/>
-                <w:szCs w:val="22"/>
-              </w:rPr>
-              <w:lastRenderedPageBreak/>
-              <w:t>FUCD Accept Stock 3.1</w:t>
-            </w:r>
-          </w:p>
-        </w:tc>
-        <w:tc>
-          <w:tcPr>
-            <w:tcW w:w="738" w:type="pct"/>
-          </w:tcPr>
-          <w:p>
-            <w:pPr>
-              <w:jc w:val="both"/>
-              <w:rPr>
-                <w:rFonts w:asciiTheme="minorHAnsi" w:hAnsiTheme="minorHAnsi" w:cstheme="minorHAnsi"/>
-                <w:sz w:val="22"/>
-                <w:szCs w:val="22"/>
-              </w:rPr>
-            </w:pPr>
-            <w:r>
-              <w:rPr>
-                <w:rFonts w:asciiTheme="minorHAnsi" w:hAnsiTheme="minorHAnsi" w:cstheme="minorHAnsi"/>
-                <w:sz w:val="22"/>
-                <w:szCs w:val="22"/>
-              </w:rPr>
-              <w:t>Shirish Maharjan</w:t>
-            </w:r>
-          </w:p>
-        </w:tc>
-        <w:tc>
-          <w:tcPr>
-            <w:tcW w:w="1678" w:type="pct"/>
-          </w:tcPr>
-          <w:p>
-            <w:pPr>
-              <w:pStyle w:val="ListParagraph"/>
-              <w:numPr>
-                <w:ilvl w:val="0"/>
-                <w:numId w:val="5"/>
-              </w:numPr>
-              <w:spacing w:after="160" w:line="259" w:lineRule="auto"/>
-              <w:jc w:val="both"/>
-              <w:rPr>
-                <w:color w:val="000000" w:themeColor="text1"/>
-              </w:rPr>
-            </w:pPr>
-            <w:r>
-              <w:rPr>
-                <w:color w:val="000000" w:themeColor="text1"/>
-              </w:rPr>
-              <w:t>Full use case description of ‘Accept Stock’ use case with detailed description of normal flow, exception flow, pre and post conditions, key scenarios and so on.</w:t>
-            </w:r>
-          </w:p>
-        </w:tc>
-        <w:tc>
-          <w:tcPr>
-            <w:tcW w:w="854" w:type="pct"/>
-          </w:tcPr>
-          <w:p>
-            <w:pPr>
-              <w:jc w:val="both"/>
-              <w:rPr>
-                <w:rFonts w:asciiTheme="minorHAnsi" w:hAnsiTheme="minorHAnsi" w:cstheme="minorHAnsi"/>
-                <w:sz w:val="22"/>
-                <w:szCs w:val="22"/>
-              </w:rPr>
-            </w:pPr>
-            <w:r>
-              <w:rPr>
-                <w:rFonts w:asciiTheme="minorHAnsi" w:hAnsiTheme="minorHAnsi" w:cstheme="minorHAnsi"/>
-                <w:sz w:val="22"/>
-                <w:szCs w:val="22"/>
-              </w:rPr>
-              <w:t>18/04/2018</w:t>
-            </w:r>
-          </w:p>
-        </w:tc>
-        <w:tc>
-          <w:tcPr>
-            <w:tcW w:w="659" w:type="pct"/>
-          </w:tcPr>
-          <w:p>
-            <w:pPr>
-              <w:jc w:val="both"/>
-              <w:rPr>
-                <w:rFonts w:asciiTheme="minorHAnsi" w:hAnsiTheme="minorHAnsi" w:cstheme="minorHAnsi"/>
-                <w:sz w:val="22"/>
-                <w:szCs w:val="22"/>
-              </w:rPr>
-            </w:pPr>
-            <w:r>
-              <w:rPr>
-                <w:rFonts w:asciiTheme="minorHAnsi" w:hAnsiTheme="minorHAnsi" w:cstheme="minorHAnsi"/>
-                <w:sz w:val="22"/>
-                <w:szCs w:val="22"/>
-              </w:rPr>
-              <w:t>Completed</w:t>
-            </w:r>
-          </w:p>
-        </w:tc>
-      </w:tr>
-      <w:tr>
-        <w:tc>
-          <w:tcPr>
-            <w:tcW w:w="1071" w:type="pct"/>
-          </w:tcPr>
-          <w:p>
-            <w:pPr>
-              <w:jc w:val="both"/>
-              <w:rPr>
-                <w:rFonts w:asciiTheme="minorHAnsi" w:hAnsiTheme="minorHAnsi" w:cstheme="minorHAnsi"/>
-                <w:sz w:val="22"/>
-                <w:szCs w:val="22"/>
-              </w:rPr>
-            </w:pPr>
-            <w:r>
-              <w:rPr>
-                <w:rFonts w:asciiTheme="minorHAnsi" w:hAnsiTheme="minorHAnsi" w:cstheme="minorHAnsi"/>
-                <w:sz w:val="22"/>
-                <w:szCs w:val="22"/>
-              </w:rPr>
-              <w:t>FUCD Manage Staff 3.1</w:t>
-            </w:r>
-          </w:p>
-        </w:tc>
-        <w:tc>
-          <w:tcPr>
-            <w:tcW w:w="738" w:type="pct"/>
-          </w:tcPr>
-          <w:p>
-            <w:pPr>
-              <w:jc w:val="both"/>
-              <w:rPr>
-                <w:rFonts w:asciiTheme="minorHAnsi" w:hAnsiTheme="minorHAnsi" w:cstheme="minorHAnsi"/>
-                <w:sz w:val="22"/>
-                <w:szCs w:val="22"/>
-              </w:rPr>
-            </w:pPr>
-            <w:r>
-              <w:rPr>
-                <w:rFonts w:asciiTheme="minorHAnsi" w:hAnsiTheme="minorHAnsi" w:cstheme="minorHAnsi"/>
-                <w:sz w:val="22"/>
-                <w:szCs w:val="22"/>
-              </w:rPr>
-              <w:t xml:space="preserve">Shirish Maharjan </w:t>
-            </w:r>
-          </w:p>
-        </w:tc>
-        <w:tc>
-          <w:tcPr>
-            <w:tcW w:w="1678" w:type="pct"/>
-          </w:tcPr>
-          <w:p>
-            <w:pPr>
-              <w:pStyle w:val="ListParagraph"/>
-              <w:numPr>
-                <w:ilvl w:val="0"/>
-                <w:numId w:val="5"/>
-              </w:numPr>
-              <w:spacing w:after="160" w:line="259" w:lineRule="auto"/>
-              <w:jc w:val="both"/>
-              <w:rPr>
-                <w:color w:val="000000" w:themeColor="text1"/>
-              </w:rPr>
-            </w:pPr>
-            <w:r>
-              <w:rPr>
-                <w:color w:val="000000" w:themeColor="text1"/>
-              </w:rPr>
-              <w:t>Full use case description of ‘Manage Staff’ use case with detailed description of normal flow, exception flow, pre and post conditions, key scenarios and so on.</w:t>
-            </w:r>
-          </w:p>
-        </w:tc>
-        <w:tc>
-          <w:tcPr>
-            <w:tcW w:w="854" w:type="pct"/>
-          </w:tcPr>
-          <w:p>
-            <w:pPr>
-              <w:jc w:val="both"/>
-              <w:rPr>
-                <w:rFonts w:asciiTheme="minorHAnsi" w:hAnsiTheme="minorHAnsi" w:cstheme="minorHAnsi"/>
-                <w:sz w:val="22"/>
-                <w:szCs w:val="22"/>
-              </w:rPr>
-            </w:pPr>
-            <w:r>
-              <w:rPr>
-                <w:rFonts w:asciiTheme="minorHAnsi" w:hAnsiTheme="minorHAnsi" w:cstheme="minorHAnsi"/>
-                <w:sz w:val="22"/>
-                <w:szCs w:val="22"/>
-              </w:rPr>
-              <w:t>20/04/2018</w:t>
-            </w:r>
-          </w:p>
-        </w:tc>
-        <w:tc>
-          <w:tcPr>
-            <w:tcW w:w="659" w:type="pct"/>
-          </w:tcPr>
-          <w:p>
-            <w:pPr>
-              <w:jc w:val="both"/>
-              <w:rPr>
-                <w:rFonts w:asciiTheme="minorHAnsi" w:hAnsiTheme="minorHAnsi" w:cstheme="minorHAnsi"/>
-                <w:sz w:val="22"/>
-                <w:szCs w:val="22"/>
-              </w:rPr>
-            </w:pPr>
-            <w:r>
-              <w:rPr>
-                <w:rFonts w:asciiTheme="minorHAnsi" w:hAnsiTheme="minorHAnsi" w:cstheme="minorHAnsi"/>
-                <w:sz w:val="22"/>
-                <w:szCs w:val="22"/>
-              </w:rPr>
-              <w:t>Completed</w:t>
-            </w:r>
-          </w:p>
-        </w:tc>
-      </w:tr>
-      <w:tr>
-        <w:tc>
-          <w:tcPr>
-            <w:tcW w:w="1071" w:type="pct"/>
-          </w:tcPr>
-          <w:p>
-            <w:pPr>
-              <w:jc w:val="both"/>
-              <w:rPr>
-                <w:rFonts w:asciiTheme="minorHAnsi" w:hAnsiTheme="minorHAnsi" w:cstheme="minorHAnsi"/>
-                <w:sz w:val="22"/>
-                <w:szCs w:val="22"/>
-              </w:rPr>
-            </w:pPr>
-            <w:r>
-              <w:rPr>
-                <w:rFonts w:asciiTheme="minorHAnsi" w:hAnsiTheme="minorHAnsi" w:cstheme="minorHAnsi"/>
-                <w:sz w:val="22"/>
-                <w:szCs w:val="22"/>
-              </w:rPr>
-              <w:t>System Sequence Diagram Send Stock 3.1</w:t>
-            </w:r>
-          </w:p>
-        </w:tc>
-        <w:tc>
-          <w:tcPr>
-            <w:tcW w:w="738" w:type="pct"/>
-          </w:tcPr>
-          <w:p>
-            <w:pPr>
-              <w:jc w:val="both"/>
-              <w:rPr>
-                <w:rFonts w:asciiTheme="minorHAnsi" w:hAnsiTheme="minorHAnsi" w:cstheme="minorHAnsi"/>
-                <w:sz w:val="22"/>
-                <w:szCs w:val="22"/>
-              </w:rPr>
-            </w:pPr>
-            <w:r>
-              <w:rPr>
-                <w:rFonts w:asciiTheme="minorHAnsi" w:hAnsiTheme="minorHAnsi" w:cstheme="minorHAnsi"/>
-                <w:sz w:val="22"/>
-                <w:szCs w:val="22"/>
-              </w:rPr>
-              <w:t xml:space="preserve">Shirish Maharjan </w:t>
-            </w:r>
-          </w:p>
-        </w:tc>
-        <w:tc>
-          <w:tcPr>
-            <w:tcW w:w="1678" w:type="pct"/>
-          </w:tcPr>
-          <w:p>
-            <w:pPr>
-              <w:pStyle w:val="ListParagraph"/>
-              <w:numPr>
-                <w:ilvl w:val="0"/>
-                <w:numId w:val="5"/>
-              </w:numPr>
-              <w:spacing w:after="160" w:line="259" w:lineRule="auto"/>
-              <w:jc w:val="both"/>
-              <w:rPr>
-                <w:color w:val="000000" w:themeColor="text1"/>
-              </w:rPr>
-            </w:pPr>
-            <w:r>
-              <w:rPr>
-                <w:color w:val="000000" w:themeColor="text1"/>
-              </w:rPr>
-              <w:t>Draft version of the system sequence diagram for ‘Send Stock’ use case.</w:t>
-            </w:r>
-          </w:p>
-        </w:tc>
-        <w:tc>
-          <w:tcPr>
-            <w:tcW w:w="854" w:type="pct"/>
-          </w:tcPr>
-          <w:p>
-            <w:pPr>
-              <w:jc w:val="both"/>
-              <w:rPr>
-                <w:rFonts w:asciiTheme="minorHAnsi" w:hAnsiTheme="minorHAnsi" w:cstheme="minorHAnsi"/>
-                <w:sz w:val="22"/>
-                <w:szCs w:val="22"/>
-              </w:rPr>
-            </w:pPr>
-            <w:r>
-              <w:rPr>
-                <w:rFonts w:asciiTheme="minorHAnsi" w:hAnsiTheme="minorHAnsi" w:cstheme="minorHAnsi"/>
-                <w:sz w:val="22"/>
-                <w:szCs w:val="22"/>
-              </w:rPr>
-              <w:t>22/04/2018</w:t>
-            </w:r>
-          </w:p>
-        </w:tc>
-        <w:tc>
-          <w:tcPr>
-            <w:tcW w:w="659" w:type="pct"/>
-          </w:tcPr>
-          <w:p>
-            <w:pPr>
-              <w:jc w:val="both"/>
-              <w:rPr>
-                <w:rFonts w:asciiTheme="minorHAnsi" w:hAnsiTheme="minorHAnsi" w:cstheme="minorHAnsi"/>
-                <w:sz w:val="22"/>
-                <w:szCs w:val="22"/>
-              </w:rPr>
-            </w:pPr>
-            <w:r>
-              <w:rPr>
-                <w:rFonts w:asciiTheme="minorHAnsi" w:hAnsiTheme="minorHAnsi" w:cstheme="minorHAnsi"/>
-                <w:sz w:val="22"/>
-                <w:szCs w:val="22"/>
-              </w:rPr>
-              <w:t>Completed</w:t>
-            </w:r>
-          </w:p>
-        </w:tc>
-      </w:tr>
-      <w:tr>
-        <w:tc>
-          <w:tcPr>
-            <w:tcW w:w="1071" w:type="pct"/>
-          </w:tcPr>
-          <w:p>
-            <w:pPr>
-              <w:jc w:val="both"/>
-              <w:rPr>
-                <w:rFonts w:asciiTheme="minorHAnsi" w:hAnsiTheme="minorHAnsi" w:cstheme="minorHAnsi"/>
-                <w:sz w:val="22"/>
-                <w:szCs w:val="22"/>
-              </w:rPr>
-            </w:pPr>
-            <w:r>
-              <w:rPr>
-                <w:rFonts w:asciiTheme="minorHAnsi" w:hAnsiTheme="minorHAnsi" w:cstheme="minorHAnsi"/>
-                <w:sz w:val="22"/>
-                <w:szCs w:val="22"/>
-              </w:rPr>
-              <w:t>Activity Diagram Send Stock 3.1</w:t>
-            </w:r>
-          </w:p>
-        </w:tc>
-        <w:tc>
-          <w:tcPr>
-            <w:tcW w:w="738" w:type="pct"/>
-          </w:tcPr>
-          <w:p>
-            <w:pPr>
-              <w:jc w:val="both"/>
-              <w:rPr>
-                <w:rFonts w:asciiTheme="minorHAnsi" w:hAnsiTheme="minorHAnsi" w:cstheme="minorHAnsi"/>
-                <w:sz w:val="22"/>
-                <w:szCs w:val="22"/>
-              </w:rPr>
-            </w:pPr>
-            <w:r>
-              <w:rPr>
-                <w:rFonts w:asciiTheme="minorHAnsi" w:hAnsiTheme="minorHAnsi" w:cstheme="minorHAnsi"/>
-                <w:sz w:val="22"/>
-                <w:szCs w:val="22"/>
-              </w:rPr>
-              <w:t>Shirish Maharjan</w:t>
-            </w:r>
-          </w:p>
-        </w:tc>
-        <w:tc>
-          <w:tcPr>
-            <w:tcW w:w="1678" w:type="pct"/>
-          </w:tcPr>
-          <w:p>
-            <w:pPr>
-              <w:pStyle w:val="ListParagraph"/>
-              <w:numPr>
-                <w:ilvl w:val="0"/>
-                <w:numId w:val="5"/>
-              </w:numPr>
-              <w:spacing w:after="160" w:line="259" w:lineRule="auto"/>
-              <w:jc w:val="both"/>
-              <w:rPr>
-                <w:color w:val="000000" w:themeColor="text1"/>
-              </w:rPr>
-            </w:pPr>
-            <w:r>
-              <w:rPr>
-                <w:color w:val="000000" w:themeColor="text1"/>
-              </w:rPr>
-              <w:t>Draft version of the activity diagram for ‘Send Stock’ use case.</w:t>
-            </w:r>
-          </w:p>
-        </w:tc>
-        <w:tc>
-          <w:tcPr>
-            <w:tcW w:w="854" w:type="pct"/>
-          </w:tcPr>
-          <w:p>
-            <w:pPr>
-              <w:jc w:val="both"/>
-              <w:rPr>
-                <w:rFonts w:asciiTheme="minorHAnsi" w:hAnsiTheme="minorHAnsi" w:cstheme="minorHAnsi"/>
-                <w:sz w:val="22"/>
-                <w:szCs w:val="22"/>
-              </w:rPr>
-            </w:pPr>
-            <w:r>
-              <w:rPr>
-                <w:rFonts w:asciiTheme="minorHAnsi" w:hAnsiTheme="minorHAnsi" w:cstheme="minorHAnsi"/>
-                <w:sz w:val="22"/>
-                <w:szCs w:val="22"/>
-              </w:rPr>
-              <w:t>22/04/2018</w:t>
-            </w:r>
-          </w:p>
-        </w:tc>
-        <w:tc>
-          <w:tcPr>
-            <w:tcW w:w="659" w:type="pct"/>
-          </w:tcPr>
-          <w:p>
-            <w:pPr>
-              <w:jc w:val="both"/>
-              <w:rPr>
-                <w:rFonts w:asciiTheme="minorHAnsi" w:hAnsiTheme="minorHAnsi" w:cstheme="minorHAnsi"/>
-                <w:sz w:val="22"/>
-                <w:szCs w:val="22"/>
-              </w:rPr>
-            </w:pPr>
-            <w:r>
-              <w:rPr>
-                <w:rFonts w:asciiTheme="minorHAnsi" w:hAnsiTheme="minorHAnsi" w:cstheme="minorHAnsi"/>
-                <w:sz w:val="22"/>
-                <w:szCs w:val="22"/>
-              </w:rPr>
-              <w:t xml:space="preserve">Completed </w:t>
-            </w:r>
           </w:p>
         </w:tc>
       </w:tr>

</xml_diff>

<commit_message>
Update Version Control Document
</commit_message>
<xml_diff>
--- a/Documentation/Version Control.docx
+++ b/Documentation/Version Control.docx
@@ -1,6 +1,6 @@
 
 <file path=word/document.xml><?xml version="1.0" encoding="utf-8"?>
-<w:document xmlns:wpc="http://schemas.microsoft.com/office/word/2010/wordprocessingCanvas" xmlns:mo="http://schemas.microsoft.com/office/mac/office/2008/main" xmlns:mc="http://schemas.openxmlformats.org/markup-compatibility/2006" xmlns:mv="urn:schemas-microsoft-com:mac:vml" xmlns:o="urn:schemas-microsoft-com:office:office" xmlns:r="http://schemas.openxmlformats.org/officeDocument/2006/relationships" xmlns:m="http://schemas.openxmlformats.org/officeDocument/2006/math" xmlns:v="urn:schemas-microsoft-com:vml" xmlns:wp14="http://schemas.microsoft.com/office/word/2010/wordprocessingDrawing" xmlns:wp="http://schemas.openxmlformats.org/drawingml/2006/wordprocessingDrawing" xmlns:w10="urn:schemas-microsoft-com:office:word" xmlns:w="http://schemas.openxmlformats.org/wordprocessingml/2006/main" xmlns:w14="http://schemas.microsoft.com/office/word/2010/wordml" xmlns:w15="http://schemas.microsoft.com/office/word/2012/wordml" xmlns:wpg="http://schemas.microsoft.com/office/word/2010/wordprocessingGroup" xmlns:wpi="http://schemas.microsoft.com/office/word/2010/wordprocessingInk" xmlns:wne="http://schemas.microsoft.com/office/word/2006/wordml" xmlns:wps="http://schemas.microsoft.com/office/word/2010/wordprocessingShape" mc:Ignorable="w14 w15 wp14">
+<w:document xmlns:wpc="http://schemas.microsoft.com/office/word/2010/wordprocessingCanvas" xmlns:cx="http://schemas.microsoft.com/office/drawing/2014/chartex" xmlns:cx1="http://schemas.microsoft.com/office/drawing/2015/9/8/chartex" xmlns:cx2="http://schemas.microsoft.com/office/drawing/2015/10/21/chartex" xmlns:cx3="http://schemas.microsoft.com/office/drawing/2016/5/9/chartex" xmlns:cx4="http://schemas.microsoft.com/office/drawing/2016/5/10/chartex" xmlns:cx5="http://schemas.microsoft.com/office/drawing/2016/5/11/chartex" xmlns:cx6="http://schemas.microsoft.com/office/drawing/2016/5/12/chartex" xmlns:cx7="http://schemas.microsoft.com/office/drawing/2016/5/13/chartex" xmlns:cx8="http://schemas.microsoft.com/office/drawing/2016/5/14/chartex" xmlns:mc="http://schemas.openxmlformats.org/markup-compatibility/2006" xmlns:aink="http://schemas.microsoft.com/office/drawing/2016/ink" xmlns:am3d="http://schemas.microsoft.com/office/drawing/2017/model3d" xmlns:o="urn:schemas-microsoft-com:office:office" xmlns:r="http://schemas.openxmlformats.org/officeDocument/2006/relationships" xmlns:m="http://schemas.openxmlformats.org/officeDocument/2006/math" xmlns:v="urn:schemas-microsoft-com:vml" xmlns:wp14="http://schemas.microsoft.com/office/word/2010/wordprocessingDrawing" xmlns:wp="http://schemas.openxmlformats.org/drawingml/2006/wordprocessingDrawing" xmlns:w10="urn:schemas-microsoft-com:office:word" xmlns:w="http://schemas.openxmlformats.org/wordprocessingml/2006/main" xmlns:w14="http://schemas.microsoft.com/office/word/2010/wordml" xmlns:w15="http://schemas.microsoft.com/office/word/2012/wordml" xmlns:w16cid="http://schemas.microsoft.com/office/word/2016/wordml/cid" xmlns:w16se="http://schemas.microsoft.com/office/word/2015/wordml/symex" xmlns:wpg="http://schemas.microsoft.com/office/word/2010/wordprocessingGroup" xmlns:wpi="http://schemas.microsoft.com/office/word/2010/wordprocessingInk" xmlns:wne="http://schemas.microsoft.com/office/word/2006/wordml" xmlns:wps="http://schemas.microsoft.com/office/word/2010/wordprocessingShape" mc:Ignorable="w14 w15 w16se w16cid wp14">
   <w:body>
     <w:p>
       <w:pPr>
@@ -1278,7 +1278,6 @@
                 <w:sz w:val="22"/>
                 <w:szCs w:val="22"/>
               </w:rPr>
-              <w:lastRenderedPageBreak/>
               <w:t xml:space="preserve">Team Charter </w:t>
             </w:r>
             <w:r>
@@ -1711,7 +1710,6 @@
                 <w:sz w:val="22"/>
                 <w:szCs w:val="22"/>
               </w:rPr>
-              <w:lastRenderedPageBreak/>
               <w:t>Team Charter 1.4</w:t>
             </w:r>
           </w:p>
@@ -2821,25 +2819,7 @@
                 <w:sz w:val="22"/>
                 <w:szCs w:val="22"/>
               </w:rPr>
-              <w:t xml:space="preserve">Deployment section should be improved the testing phase. (the </w:t>
-            </w:r>
-            <w:proofErr w:type="spellStart"/>
-            <w:r>
-              <w:rPr>
-                <w:rFonts w:asciiTheme="minorHAnsi" w:hAnsiTheme="minorHAnsi" w:cstheme="minorHAnsi"/>
-                <w:sz w:val="22"/>
-                <w:szCs w:val="22"/>
-              </w:rPr>
-              <w:t>porject</w:t>
-            </w:r>
-            <w:proofErr w:type="spellEnd"/>
-            <w:r>
-              <w:rPr>
-                <w:rFonts w:asciiTheme="minorHAnsi" w:hAnsiTheme="minorHAnsi" w:cstheme="minorHAnsi"/>
-                <w:sz w:val="22"/>
-                <w:szCs w:val="22"/>
-              </w:rPr>
-              <w:t xml:space="preserve"> should be tested and get the feedback from other </w:t>
+              <w:t xml:space="preserve">Deployment section should be improved the testing phase. (the porject should be tested and get the feedback from other </w:t>
             </w:r>
             <w:r>
               <w:rPr>
@@ -2997,7 +2977,6 @@
                 <w:sz w:val="22"/>
                 <w:szCs w:val="22"/>
               </w:rPr>
-              <w:lastRenderedPageBreak/>
               <w:t>Project Plan 1.3</w:t>
             </w:r>
           </w:p>
@@ -3735,7 +3714,6 @@
                 <w:sz w:val="22"/>
                 <w:szCs w:val="22"/>
               </w:rPr>
-              <w:lastRenderedPageBreak/>
               <w:t xml:space="preserve">Iteration 1 </w:t>
             </w:r>
             <w:r>
@@ -4245,16 +4223,8 @@
               <w:rPr>
                 <w:color w:val="000000" w:themeColor="text1"/>
               </w:rPr>
-              <w:t xml:space="preserve">Reviewed and revised the final document finalising </w:t>
-            </w:r>
-            <w:proofErr w:type="gramStart"/>
-            <w:r>
-              <w:rPr>
-                <w:color w:val="000000" w:themeColor="text1"/>
-              </w:rPr>
-              <w:t>it..</w:t>
-            </w:r>
-            <w:proofErr w:type="gramEnd"/>
+              <w:t>Reviewed and revised the final document finalising it..</w:t>
+            </w:r>
           </w:p>
         </w:tc>
         <w:tc>
@@ -4517,7 +4487,6 @@
                 <w:sz w:val="22"/>
                 <w:szCs w:val="22"/>
               </w:rPr>
-              <w:lastRenderedPageBreak/>
               <w:t>Iteration 2 Review 2.1</w:t>
             </w:r>
           </w:p>
@@ -5124,7 +5093,6 @@
                 <w:sz w:val="22"/>
                 <w:szCs w:val="22"/>
               </w:rPr>
-              <w:lastRenderedPageBreak/>
               <w:t>Project Vision 1.1</w:t>
             </w:r>
           </w:p>
@@ -5609,7 +5577,6 @@
                 <w:sz w:val="22"/>
                 <w:szCs w:val="22"/>
               </w:rPr>
-              <w:lastRenderedPageBreak/>
               <w:t>Project Vision 1.3</w:t>
             </w:r>
           </w:p>
@@ -6127,7 +6094,6 @@
                 <w:sz w:val="22"/>
                 <w:szCs w:val="22"/>
               </w:rPr>
-              <w:lastRenderedPageBreak/>
               <w:t>Inception Phase Project Status Assessment 2.1</w:t>
             </w:r>
           </w:p>
@@ -6795,7 +6761,6 @@
                 <w:sz w:val="22"/>
                 <w:szCs w:val="22"/>
               </w:rPr>
-              <w:lastRenderedPageBreak/>
               <w:t>Architecture Notebook 3.1</w:t>
             </w:r>
           </w:p>
@@ -7709,7 +7674,6 @@
                 <w:sz w:val="22"/>
                 <w:szCs w:val="22"/>
               </w:rPr>
-              <w:lastRenderedPageBreak/>
               <w:t>Use Case Diagram 1.3</w:t>
             </w:r>
           </w:p>
@@ -7761,21 +7725,7 @@
               <w:rPr>
                 <w:color w:val="000000" w:themeColor="text1"/>
               </w:rPr>
-              <w:t xml:space="preserve">Merged Use Cases that defined same </w:t>
-            </w:r>
-            <w:proofErr w:type="spellStart"/>
-            <w:r>
-              <w:rPr>
-                <w:color w:val="000000" w:themeColor="text1"/>
-              </w:rPr>
-              <w:t>functionalty</w:t>
-            </w:r>
-            <w:proofErr w:type="spellEnd"/>
-            <w:r>
-              <w:rPr>
-                <w:color w:val="000000" w:themeColor="text1"/>
-              </w:rPr>
-              <w:t>.</w:t>
+              <w:t>Merged Use Cases that defined same functionalty.</w:t>
             </w:r>
           </w:p>
         </w:tc>
@@ -9218,936 +9168,1726 @@
               </w:rPr>
               <w:t>Reviewed and revised the final document finalising it.</w:t>
             </w:r>
+          </w:p>
+        </w:tc>
+        <w:tc>
+          <w:tcPr>
+            <w:tcW w:w="854" w:type="pct"/>
+          </w:tcPr>
+          <w:p>
+            <w:pPr>
+              <w:jc w:val="both"/>
+              <w:rPr>
+                <w:rFonts w:asciiTheme="minorHAnsi" w:hAnsiTheme="minorHAnsi" w:cstheme="minorHAnsi"/>
+                <w:sz w:val="22"/>
+                <w:szCs w:val="22"/>
+              </w:rPr>
+            </w:pPr>
+            <w:r>
+              <w:rPr>
+                <w:rFonts w:asciiTheme="minorHAnsi" w:hAnsiTheme="minorHAnsi" w:cstheme="minorHAnsi"/>
+                <w:sz w:val="22"/>
+                <w:szCs w:val="22"/>
+              </w:rPr>
+              <w:t>03/04/2018</w:t>
+            </w:r>
+          </w:p>
+        </w:tc>
+        <w:tc>
+          <w:tcPr>
+            <w:tcW w:w="659" w:type="pct"/>
+          </w:tcPr>
+          <w:p>
+            <w:pPr>
+              <w:jc w:val="both"/>
+              <w:rPr>
+                <w:rFonts w:asciiTheme="minorHAnsi" w:hAnsiTheme="minorHAnsi" w:cstheme="minorHAnsi"/>
+                <w:sz w:val="22"/>
+                <w:szCs w:val="22"/>
+              </w:rPr>
+            </w:pPr>
+            <w:r>
+              <w:rPr>
+                <w:rFonts w:asciiTheme="minorHAnsi" w:hAnsiTheme="minorHAnsi" w:cstheme="minorHAnsi"/>
+                <w:sz w:val="22"/>
+                <w:szCs w:val="22"/>
+              </w:rPr>
+              <w:t>Completed</w:t>
+            </w:r>
+          </w:p>
+        </w:tc>
+      </w:tr>
+      <w:tr>
+        <w:tc>
+          <w:tcPr>
+            <w:tcW w:w="1071" w:type="pct"/>
+          </w:tcPr>
+          <w:p>
+            <w:pPr>
+              <w:jc w:val="both"/>
+              <w:rPr>
+                <w:rFonts w:asciiTheme="minorHAnsi" w:hAnsiTheme="minorHAnsi" w:cstheme="minorHAnsi"/>
+                <w:sz w:val="22"/>
+                <w:szCs w:val="22"/>
+              </w:rPr>
+            </w:pPr>
+            <w:r>
+              <w:rPr>
+                <w:rFonts w:asciiTheme="minorHAnsi" w:hAnsiTheme="minorHAnsi" w:cstheme="minorHAnsi"/>
+                <w:sz w:val="22"/>
+                <w:szCs w:val="22"/>
+              </w:rPr>
+              <w:t>FUCD Send Stock 3.1</w:t>
+            </w:r>
+          </w:p>
+        </w:tc>
+        <w:tc>
+          <w:tcPr>
+            <w:tcW w:w="738" w:type="pct"/>
+          </w:tcPr>
+          <w:p>
+            <w:pPr>
+              <w:jc w:val="both"/>
+              <w:rPr>
+                <w:rFonts w:asciiTheme="minorHAnsi" w:hAnsiTheme="minorHAnsi" w:cstheme="minorHAnsi"/>
+                <w:sz w:val="22"/>
+                <w:szCs w:val="22"/>
+              </w:rPr>
+            </w:pPr>
+            <w:r>
+              <w:rPr>
+                <w:rFonts w:asciiTheme="minorHAnsi" w:hAnsiTheme="minorHAnsi" w:cstheme="minorHAnsi"/>
+                <w:sz w:val="22"/>
+                <w:szCs w:val="22"/>
+              </w:rPr>
+              <w:t>Shirish Maharjan</w:t>
+            </w:r>
+          </w:p>
+        </w:tc>
+        <w:tc>
+          <w:tcPr>
+            <w:tcW w:w="1678" w:type="pct"/>
+          </w:tcPr>
+          <w:p>
+            <w:pPr>
+              <w:pStyle w:val="ListParagraph"/>
+              <w:numPr>
+                <w:ilvl w:val="0"/>
+                <w:numId w:val="5"/>
+              </w:numPr>
+              <w:spacing w:after="160" w:line="259" w:lineRule="auto"/>
+              <w:jc w:val="both"/>
+              <w:rPr>
+                <w:color w:val="000000" w:themeColor="text1"/>
+              </w:rPr>
+            </w:pPr>
+            <w:r>
+              <w:rPr>
+                <w:color w:val="000000" w:themeColor="text1"/>
+              </w:rPr>
+              <w:t>Full use case description of ‘Send Stock’ use case with detailed description of normal flow, exception flow, pre and post conditions, key scenarios and so on.</w:t>
+            </w:r>
+          </w:p>
+        </w:tc>
+        <w:tc>
+          <w:tcPr>
+            <w:tcW w:w="854" w:type="pct"/>
+          </w:tcPr>
+          <w:p>
+            <w:pPr>
+              <w:jc w:val="both"/>
+              <w:rPr>
+                <w:rFonts w:asciiTheme="minorHAnsi" w:hAnsiTheme="minorHAnsi" w:cstheme="minorHAnsi"/>
+                <w:sz w:val="22"/>
+                <w:szCs w:val="22"/>
+              </w:rPr>
+            </w:pPr>
+            <w:r>
+              <w:rPr>
+                <w:rFonts w:asciiTheme="minorHAnsi" w:hAnsiTheme="minorHAnsi" w:cstheme="minorHAnsi"/>
+                <w:sz w:val="22"/>
+                <w:szCs w:val="22"/>
+              </w:rPr>
+              <w:t>18/04/2018</w:t>
+            </w:r>
+          </w:p>
+        </w:tc>
+        <w:tc>
+          <w:tcPr>
+            <w:tcW w:w="659" w:type="pct"/>
+          </w:tcPr>
+          <w:p>
+            <w:pPr>
+              <w:jc w:val="both"/>
+              <w:rPr>
+                <w:rFonts w:asciiTheme="minorHAnsi" w:hAnsiTheme="minorHAnsi" w:cstheme="minorHAnsi"/>
+                <w:sz w:val="22"/>
+                <w:szCs w:val="22"/>
+              </w:rPr>
+            </w:pPr>
+            <w:r>
+              <w:rPr>
+                <w:rFonts w:asciiTheme="minorHAnsi" w:hAnsiTheme="minorHAnsi" w:cstheme="minorHAnsi"/>
+                <w:sz w:val="22"/>
+                <w:szCs w:val="22"/>
+              </w:rPr>
+              <w:t>Completed</w:t>
+            </w:r>
+          </w:p>
+        </w:tc>
+      </w:tr>
+      <w:tr>
+        <w:tc>
+          <w:tcPr>
+            <w:tcW w:w="1071" w:type="pct"/>
+          </w:tcPr>
+          <w:p>
+            <w:pPr>
+              <w:jc w:val="both"/>
+              <w:rPr>
+                <w:rFonts w:asciiTheme="minorHAnsi" w:hAnsiTheme="minorHAnsi" w:cstheme="minorHAnsi"/>
+                <w:sz w:val="22"/>
+                <w:szCs w:val="22"/>
+              </w:rPr>
+            </w:pPr>
+            <w:r>
+              <w:rPr>
+                <w:rFonts w:asciiTheme="minorHAnsi" w:hAnsiTheme="minorHAnsi" w:cstheme="minorHAnsi"/>
+                <w:sz w:val="22"/>
+                <w:szCs w:val="22"/>
+              </w:rPr>
+              <w:t>FUCD Send Stock 3.2</w:t>
+            </w:r>
+          </w:p>
+        </w:tc>
+        <w:tc>
+          <w:tcPr>
+            <w:tcW w:w="738" w:type="pct"/>
+          </w:tcPr>
+          <w:p>
+            <w:pPr>
+              <w:jc w:val="both"/>
+              <w:rPr>
+                <w:rFonts w:asciiTheme="minorHAnsi" w:hAnsiTheme="minorHAnsi" w:cstheme="minorHAnsi"/>
+                <w:sz w:val="22"/>
+                <w:szCs w:val="22"/>
+              </w:rPr>
+            </w:pPr>
+            <w:r>
+              <w:rPr>
+                <w:rFonts w:asciiTheme="minorHAnsi" w:hAnsiTheme="minorHAnsi" w:cstheme="minorHAnsi"/>
+                <w:sz w:val="22"/>
+                <w:szCs w:val="22"/>
+              </w:rPr>
+              <w:t>Shirish Maharjan</w:t>
+            </w:r>
+          </w:p>
+        </w:tc>
+        <w:tc>
+          <w:tcPr>
+            <w:tcW w:w="1678" w:type="pct"/>
+          </w:tcPr>
+          <w:p>
+            <w:pPr>
+              <w:pStyle w:val="ListParagraph"/>
+              <w:numPr>
+                <w:ilvl w:val="0"/>
+                <w:numId w:val="5"/>
+              </w:numPr>
+              <w:spacing w:after="160" w:line="259" w:lineRule="auto"/>
+              <w:jc w:val="both"/>
+              <w:rPr>
+                <w:color w:val="000000" w:themeColor="text1"/>
+              </w:rPr>
+            </w:pPr>
+            <w:r>
+              <w:rPr>
+                <w:color w:val="000000" w:themeColor="text1"/>
+              </w:rPr>
+              <w:t>Changes made to the normal flow of the use case.</w:t>
+            </w:r>
+          </w:p>
+          <w:p>
+            <w:pPr>
+              <w:pStyle w:val="ListParagraph"/>
+              <w:numPr>
+                <w:ilvl w:val="0"/>
+                <w:numId w:val="5"/>
+              </w:numPr>
+              <w:spacing w:after="160" w:line="259" w:lineRule="auto"/>
+              <w:jc w:val="both"/>
+              <w:rPr>
+                <w:color w:val="000000" w:themeColor="text1"/>
+              </w:rPr>
+            </w:pPr>
+            <w:r>
+              <w:rPr>
+                <w:color w:val="000000" w:themeColor="text1"/>
+              </w:rPr>
+              <w:t>User cancelling scenario added to the exception flow option.</w:t>
+            </w:r>
+          </w:p>
+          <w:p>
+            <w:pPr>
+              <w:pStyle w:val="ListParagraph"/>
+              <w:numPr>
+                <w:ilvl w:val="0"/>
+                <w:numId w:val="5"/>
+              </w:numPr>
+              <w:spacing w:after="160" w:line="259" w:lineRule="auto"/>
+              <w:jc w:val="both"/>
+              <w:rPr>
+                <w:color w:val="000000" w:themeColor="text1"/>
+              </w:rPr>
+            </w:pPr>
+            <w:r>
+              <w:rPr>
+                <w:color w:val="000000" w:themeColor="text1"/>
+              </w:rPr>
+              <w:t>Necessary text formatting made.</w:t>
+            </w:r>
+          </w:p>
+        </w:tc>
+        <w:tc>
+          <w:tcPr>
+            <w:tcW w:w="854" w:type="pct"/>
+          </w:tcPr>
+          <w:p>
+            <w:pPr>
+              <w:jc w:val="both"/>
+              <w:rPr>
+                <w:rFonts w:asciiTheme="minorHAnsi" w:hAnsiTheme="minorHAnsi" w:cstheme="minorHAnsi"/>
+                <w:sz w:val="22"/>
+                <w:szCs w:val="22"/>
+              </w:rPr>
+            </w:pPr>
+            <w:r>
+              <w:rPr>
+                <w:rFonts w:asciiTheme="minorHAnsi" w:hAnsiTheme="minorHAnsi" w:cstheme="minorHAnsi"/>
+                <w:sz w:val="22"/>
+                <w:szCs w:val="22"/>
+              </w:rPr>
+              <w:t>20/04/2018</w:t>
+            </w:r>
+          </w:p>
+        </w:tc>
+        <w:tc>
+          <w:tcPr>
+            <w:tcW w:w="659" w:type="pct"/>
+          </w:tcPr>
+          <w:p>
+            <w:pPr>
+              <w:jc w:val="both"/>
+              <w:rPr>
+                <w:rFonts w:asciiTheme="minorHAnsi" w:hAnsiTheme="minorHAnsi" w:cstheme="minorHAnsi"/>
+                <w:sz w:val="22"/>
+                <w:szCs w:val="22"/>
+              </w:rPr>
+            </w:pPr>
+            <w:r>
+              <w:rPr>
+                <w:rFonts w:asciiTheme="minorHAnsi" w:hAnsiTheme="minorHAnsi" w:cstheme="minorHAnsi"/>
+                <w:sz w:val="22"/>
+                <w:szCs w:val="22"/>
+              </w:rPr>
+              <w:t xml:space="preserve">Completed </w:t>
+            </w:r>
+          </w:p>
+        </w:tc>
+      </w:tr>
+      <w:tr>
+        <w:tc>
+          <w:tcPr>
+            <w:tcW w:w="1071" w:type="pct"/>
+          </w:tcPr>
+          <w:p>
+            <w:pPr>
+              <w:jc w:val="both"/>
+              <w:rPr>
+                <w:rFonts w:asciiTheme="minorHAnsi" w:hAnsiTheme="minorHAnsi" w:cstheme="minorHAnsi"/>
+                <w:sz w:val="22"/>
+                <w:szCs w:val="22"/>
+              </w:rPr>
+            </w:pPr>
+            <w:r>
+              <w:rPr>
+                <w:rFonts w:asciiTheme="minorHAnsi" w:hAnsiTheme="minorHAnsi" w:cstheme="minorHAnsi"/>
+                <w:sz w:val="22"/>
+                <w:szCs w:val="22"/>
+              </w:rPr>
+              <w:t>FUCD Scan Barcode 3.1</w:t>
+            </w:r>
+          </w:p>
+        </w:tc>
+        <w:tc>
+          <w:tcPr>
+            <w:tcW w:w="738" w:type="pct"/>
+          </w:tcPr>
+          <w:p>
+            <w:pPr>
+              <w:jc w:val="both"/>
+              <w:rPr>
+                <w:rFonts w:asciiTheme="minorHAnsi" w:hAnsiTheme="minorHAnsi" w:cstheme="minorHAnsi"/>
+                <w:sz w:val="22"/>
+                <w:szCs w:val="22"/>
+              </w:rPr>
+            </w:pPr>
+            <w:r>
+              <w:rPr>
+                <w:rFonts w:asciiTheme="minorHAnsi" w:hAnsiTheme="minorHAnsi" w:cstheme="minorHAnsi"/>
+                <w:sz w:val="22"/>
+                <w:szCs w:val="22"/>
+              </w:rPr>
+              <w:t xml:space="preserve">Shirish Maharjan </w:t>
+            </w:r>
+          </w:p>
+        </w:tc>
+        <w:tc>
+          <w:tcPr>
+            <w:tcW w:w="1678" w:type="pct"/>
+          </w:tcPr>
+          <w:p>
+            <w:pPr>
+              <w:pStyle w:val="ListParagraph"/>
+              <w:numPr>
+                <w:ilvl w:val="0"/>
+                <w:numId w:val="5"/>
+              </w:numPr>
+              <w:spacing w:after="160" w:line="259" w:lineRule="auto"/>
+              <w:jc w:val="both"/>
+              <w:rPr>
+                <w:color w:val="000000" w:themeColor="text1"/>
+              </w:rPr>
+            </w:pPr>
+            <w:r>
+              <w:rPr>
+                <w:color w:val="000000" w:themeColor="text1"/>
+              </w:rPr>
+              <w:t xml:space="preserve">Full use case description of ‘Scan Barcode’ use case with detailed description of normal flow, exception flow, pre and post conditions, key scenarios </w:t>
+            </w:r>
+            <w:r>
+              <w:rPr>
+                <w:color w:val="000000" w:themeColor="text1"/>
+              </w:rPr>
+              <w:lastRenderedPageBreak/>
+              <w:t>and so on.</w:t>
+            </w:r>
+          </w:p>
+        </w:tc>
+        <w:tc>
+          <w:tcPr>
+            <w:tcW w:w="854" w:type="pct"/>
+          </w:tcPr>
+          <w:p>
+            <w:pPr>
+              <w:jc w:val="both"/>
+              <w:rPr>
+                <w:rFonts w:asciiTheme="minorHAnsi" w:hAnsiTheme="minorHAnsi" w:cstheme="minorHAnsi"/>
+                <w:sz w:val="22"/>
+                <w:szCs w:val="22"/>
+              </w:rPr>
+            </w:pPr>
+            <w:r>
+              <w:rPr>
+                <w:rFonts w:asciiTheme="minorHAnsi" w:hAnsiTheme="minorHAnsi" w:cstheme="minorHAnsi"/>
+                <w:sz w:val="22"/>
+                <w:szCs w:val="22"/>
+              </w:rPr>
+              <w:lastRenderedPageBreak/>
+              <w:t>18/04/2018</w:t>
+            </w:r>
+          </w:p>
+        </w:tc>
+        <w:tc>
+          <w:tcPr>
+            <w:tcW w:w="659" w:type="pct"/>
+          </w:tcPr>
+          <w:p>
+            <w:pPr>
+              <w:jc w:val="both"/>
+              <w:rPr>
+                <w:rFonts w:asciiTheme="minorHAnsi" w:hAnsiTheme="minorHAnsi" w:cstheme="minorHAnsi"/>
+                <w:sz w:val="22"/>
+                <w:szCs w:val="22"/>
+              </w:rPr>
+            </w:pPr>
+            <w:r>
+              <w:rPr>
+                <w:rFonts w:asciiTheme="minorHAnsi" w:hAnsiTheme="minorHAnsi" w:cstheme="minorHAnsi"/>
+                <w:sz w:val="22"/>
+                <w:szCs w:val="22"/>
+              </w:rPr>
+              <w:t xml:space="preserve">Completed </w:t>
+            </w:r>
+          </w:p>
+        </w:tc>
+      </w:tr>
+      <w:tr>
+        <w:tc>
+          <w:tcPr>
+            <w:tcW w:w="1071" w:type="pct"/>
+          </w:tcPr>
+          <w:p>
+            <w:pPr>
+              <w:jc w:val="both"/>
+              <w:rPr>
+                <w:rFonts w:asciiTheme="minorHAnsi" w:hAnsiTheme="minorHAnsi" w:cstheme="minorHAnsi"/>
+                <w:sz w:val="22"/>
+                <w:szCs w:val="22"/>
+              </w:rPr>
+            </w:pPr>
+            <w:r>
+              <w:rPr>
+                <w:rFonts w:asciiTheme="minorHAnsi" w:hAnsiTheme="minorHAnsi" w:cstheme="minorHAnsi"/>
+                <w:sz w:val="22"/>
+                <w:szCs w:val="22"/>
+              </w:rPr>
+              <w:t>FUCD Accept Stock 3.1</w:t>
+            </w:r>
+          </w:p>
+        </w:tc>
+        <w:tc>
+          <w:tcPr>
+            <w:tcW w:w="738" w:type="pct"/>
+          </w:tcPr>
+          <w:p>
+            <w:pPr>
+              <w:jc w:val="both"/>
+              <w:rPr>
+                <w:rFonts w:asciiTheme="minorHAnsi" w:hAnsiTheme="minorHAnsi" w:cstheme="minorHAnsi"/>
+                <w:sz w:val="22"/>
+                <w:szCs w:val="22"/>
+              </w:rPr>
+            </w:pPr>
+            <w:r>
+              <w:rPr>
+                <w:rFonts w:asciiTheme="minorHAnsi" w:hAnsiTheme="minorHAnsi" w:cstheme="minorHAnsi"/>
+                <w:sz w:val="22"/>
+                <w:szCs w:val="22"/>
+              </w:rPr>
+              <w:t>Shirish Maharjan</w:t>
+            </w:r>
+          </w:p>
+        </w:tc>
+        <w:tc>
+          <w:tcPr>
+            <w:tcW w:w="1678" w:type="pct"/>
+          </w:tcPr>
+          <w:p>
+            <w:pPr>
+              <w:pStyle w:val="ListParagraph"/>
+              <w:numPr>
+                <w:ilvl w:val="0"/>
+                <w:numId w:val="5"/>
+              </w:numPr>
+              <w:spacing w:after="160" w:line="259" w:lineRule="auto"/>
+              <w:jc w:val="both"/>
+              <w:rPr>
+                <w:color w:val="000000" w:themeColor="text1"/>
+              </w:rPr>
+            </w:pPr>
+            <w:r>
+              <w:rPr>
+                <w:color w:val="000000" w:themeColor="text1"/>
+              </w:rPr>
+              <w:t>Full use case description of ‘Accept Stock’ use case with detailed description of normal flow, exception flow, pre and post conditions, key scenarios and so on.</w:t>
+            </w:r>
+          </w:p>
+        </w:tc>
+        <w:tc>
+          <w:tcPr>
+            <w:tcW w:w="854" w:type="pct"/>
+          </w:tcPr>
+          <w:p>
+            <w:pPr>
+              <w:jc w:val="both"/>
+              <w:rPr>
+                <w:rFonts w:asciiTheme="minorHAnsi" w:hAnsiTheme="minorHAnsi" w:cstheme="minorHAnsi"/>
+                <w:sz w:val="22"/>
+                <w:szCs w:val="22"/>
+              </w:rPr>
+            </w:pPr>
+            <w:r>
+              <w:rPr>
+                <w:rFonts w:asciiTheme="minorHAnsi" w:hAnsiTheme="minorHAnsi" w:cstheme="minorHAnsi"/>
+                <w:sz w:val="22"/>
+                <w:szCs w:val="22"/>
+              </w:rPr>
+              <w:t>18/04/2018</w:t>
+            </w:r>
+          </w:p>
+        </w:tc>
+        <w:tc>
+          <w:tcPr>
+            <w:tcW w:w="659" w:type="pct"/>
+          </w:tcPr>
+          <w:p>
+            <w:pPr>
+              <w:jc w:val="both"/>
+              <w:rPr>
+                <w:rFonts w:asciiTheme="minorHAnsi" w:hAnsiTheme="minorHAnsi" w:cstheme="minorHAnsi"/>
+                <w:sz w:val="22"/>
+                <w:szCs w:val="22"/>
+              </w:rPr>
+            </w:pPr>
+            <w:r>
+              <w:rPr>
+                <w:rFonts w:asciiTheme="minorHAnsi" w:hAnsiTheme="minorHAnsi" w:cstheme="minorHAnsi"/>
+                <w:sz w:val="22"/>
+                <w:szCs w:val="22"/>
+              </w:rPr>
+              <w:t>Completed</w:t>
+            </w:r>
+          </w:p>
+        </w:tc>
+      </w:tr>
+      <w:tr>
+        <w:tc>
+          <w:tcPr>
+            <w:tcW w:w="1071" w:type="pct"/>
+          </w:tcPr>
+          <w:p>
+            <w:pPr>
+              <w:jc w:val="both"/>
+              <w:rPr>
+                <w:rFonts w:asciiTheme="minorHAnsi" w:hAnsiTheme="minorHAnsi" w:cstheme="minorHAnsi"/>
+                <w:sz w:val="22"/>
+                <w:szCs w:val="22"/>
+              </w:rPr>
+            </w:pPr>
+            <w:r>
+              <w:rPr>
+                <w:rFonts w:asciiTheme="minorHAnsi" w:hAnsiTheme="minorHAnsi" w:cstheme="minorHAnsi"/>
+                <w:sz w:val="22"/>
+                <w:szCs w:val="22"/>
+              </w:rPr>
+              <w:t>FUCD Manage Staff 3.1</w:t>
+            </w:r>
+          </w:p>
+        </w:tc>
+        <w:tc>
+          <w:tcPr>
+            <w:tcW w:w="738" w:type="pct"/>
+          </w:tcPr>
+          <w:p>
+            <w:pPr>
+              <w:jc w:val="both"/>
+              <w:rPr>
+                <w:rFonts w:asciiTheme="minorHAnsi" w:hAnsiTheme="minorHAnsi" w:cstheme="minorHAnsi"/>
+                <w:sz w:val="22"/>
+                <w:szCs w:val="22"/>
+              </w:rPr>
+            </w:pPr>
+            <w:r>
+              <w:rPr>
+                <w:rFonts w:asciiTheme="minorHAnsi" w:hAnsiTheme="minorHAnsi" w:cstheme="minorHAnsi"/>
+                <w:sz w:val="22"/>
+                <w:szCs w:val="22"/>
+              </w:rPr>
+              <w:t xml:space="preserve">Shirish Maharjan </w:t>
+            </w:r>
+          </w:p>
+        </w:tc>
+        <w:tc>
+          <w:tcPr>
+            <w:tcW w:w="1678" w:type="pct"/>
+          </w:tcPr>
+          <w:p>
+            <w:pPr>
+              <w:pStyle w:val="ListParagraph"/>
+              <w:numPr>
+                <w:ilvl w:val="0"/>
+                <w:numId w:val="5"/>
+              </w:numPr>
+              <w:spacing w:after="160" w:line="259" w:lineRule="auto"/>
+              <w:jc w:val="both"/>
+              <w:rPr>
+                <w:color w:val="000000" w:themeColor="text1"/>
+              </w:rPr>
+            </w:pPr>
+            <w:r>
+              <w:rPr>
+                <w:color w:val="000000" w:themeColor="text1"/>
+              </w:rPr>
+              <w:t>Full use case description of ‘Manage Staff’ use case with detailed description of normal flow, exception flow, pre and post conditions, key scenarios and so on.</w:t>
+            </w:r>
+          </w:p>
+        </w:tc>
+        <w:tc>
+          <w:tcPr>
+            <w:tcW w:w="854" w:type="pct"/>
+          </w:tcPr>
+          <w:p>
+            <w:pPr>
+              <w:jc w:val="both"/>
+              <w:rPr>
+                <w:rFonts w:asciiTheme="minorHAnsi" w:hAnsiTheme="minorHAnsi" w:cstheme="minorHAnsi"/>
+                <w:sz w:val="22"/>
+                <w:szCs w:val="22"/>
+              </w:rPr>
+            </w:pPr>
+            <w:r>
+              <w:rPr>
+                <w:rFonts w:asciiTheme="minorHAnsi" w:hAnsiTheme="minorHAnsi" w:cstheme="minorHAnsi"/>
+                <w:sz w:val="22"/>
+                <w:szCs w:val="22"/>
+              </w:rPr>
+              <w:t>20/04/2018</w:t>
+            </w:r>
+          </w:p>
+        </w:tc>
+        <w:tc>
+          <w:tcPr>
+            <w:tcW w:w="659" w:type="pct"/>
+          </w:tcPr>
+          <w:p>
+            <w:pPr>
+              <w:jc w:val="both"/>
+              <w:rPr>
+                <w:rFonts w:asciiTheme="minorHAnsi" w:hAnsiTheme="minorHAnsi" w:cstheme="minorHAnsi"/>
+                <w:sz w:val="22"/>
+                <w:szCs w:val="22"/>
+              </w:rPr>
+            </w:pPr>
+            <w:r>
+              <w:rPr>
+                <w:rFonts w:asciiTheme="minorHAnsi" w:hAnsiTheme="minorHAnsi" w:cstheme="minorHAnsi"/>
+                <w:sz w:val="22"/>
+                <w:szCs w:val="22"/>
+              </w:rPr>
+              <w:t>Completed</w:t>
+            </w:r>
+          </w:p>
+        </w:tc>
+      </w:tr>
+      <w:tr>
+        <w:tc>
+          <w:tcPr>
+            <w:tcW w:w="1071" w:type="pct"/>
+          </w:tcPr>
+          <w:p>
+            <w:pPr>
+              <w:jc w:val="both"/>
+              <w:rPr>
+                <w:rFonts w:asciiTheme="minorHAnsi" w:hAnsiTheme="minorHAnsi" w:cstheme="minorHAnsi"/>
+                <w:sz w:val="22"/>
+                <w:szCs w:val="22"/>
+              </w:rPr>
+            </w:pPr>
+            <w:r>
+              <w:rPr>
+                <w:rFonts w:asciiTheme="minorHAnsi" w:hAnsiTheme="minorHAnsi" w:cstheme="minorHAnsi"/>
+                <w:sz w:val="22"/>
+                <w:szCs w:val="22"/>
+              </w:rPr>
+              <w:t>FUCD Manage Cart 3.1</w:t>
+            </w:r>
+          </w:p>
+        </w:tc>
+        <w:tc>
+          <w:tcPr>
+            <w:tcW w:w="738" w:type="pct"/>
+          </w:tcPr>
+          <w:p>
+            <w:pPr>
+              <w:jc w:val="both"/>
+              <w:rPr>
+                <w:rFonts w:asciiTheme="minorHAnsi" w:hAnsiTheme="minorHAnsi" w:cstheme="minorHAnsi"/>
+                <w:sz w:val="22"/>
+                <w:szCs w:val="22"/>
+              </w:rPr>
+            </w:pPr>
+            <w:r>
+              <w:rPr>
+                <w:rFonts w:asciiTheme="minorHAnsi" w:hAnsiTheme="minorHAnsi" w:cstheme="minorHAnsi"/>
+                <w:sz w:val="22"/>
+                <w:szCs w:val="22"/>
+              </w:rPr>
+              <w:t>Hieu Hanh Tran</w:t>
+            </w:r>
+          </w:p>
+        </w:tc>
+        <w:tc>
+          <w:tcPr>
+            <w:tcW w:w="1678" w:type="pct"/>
+          </w:tcPr>
+          <w:p>
+            <w:pPr>
+              <w:pStyle w:val="ListParagraph"/>
+              <w:numPr>
+                <w:ilvl w:val="0"/>
+                <w:numId w:val="5"/>
+              </w:numPr>
+              <w:spacing w:after="160" w:line="259" w:lineRule="auto"/>
+              <w:jc w:val="both"/>
+              <w:rPr>
+                <w:color w:val="000000" w:themeColor="text1"/>
+              </w:rPr>
+            </w:pPr>
+            <w:r>
+              <w:rPr>
+                <w:color w:val="000000" w:themeColor="text1"/>
+              </w:rPr>
+              <w:t>Ful</w:t>
+            </w:r>
+            <w:r>
+              <w:rPr>
+                <w:color w:val="000000" w:themeColor="text1"/>
+              </w:rPr>
+              <w:t>l use case description of ‘Manage Cart</w:t>
+            </w:r>
+            <w:r>
+              <w:rPr>
+                <w:color w:val="000000" w:themeColor="text1"/>
+              </w:rPr>
+              <w:t>’ use case with detailed description of normal flow, exception flow, pre and post conditions, key scenarios and so on.</w:t>
+            </w:r>
+          </w:p>
+        </w:tc>
+        <w:tc>
+          <w:tcPr>
+            <w:tcW w:w="854" w:type="pct"/>
+          </w:tcPr>
+          <w:p>
+            <w:pPr>
+              <w:jc w:val="both"/>
+              <w:rPr>
+                <w:rFonts w:asciiTheme="minorHAnsi" w:hAnsiTheme="minorHAnsi" w:cstheme="minorHAnsi"/>
+                <w:sz w:val="22"/>
+                <w:szCs w:val="22"/>
+              </w:rPr>
+            </w:pPr>
+            <w:r>
+              <w:rPr>
+                <w:rFonts w:asciiTheme="minorHAnsi" w:hAnsiTheme="minorHAnsi" w:cstheme="minorHAnsi"/>
+                <w:sz w:val="22"/>
+                <w:szCs w:val="22"/>
+              </w:rPr>
+              <w:t>20/04/2018</w:t>
+            </w:r>
+          </w:p>
+        </w:tc>
+        <w:tc>
+          <w:tcPr>
+            <w:tcW w:w="659" w:type="pct"/>
+          </w:tcPr>
+          <w:p>
+            <w:pPr>
+              <w:jc w:val="both"/>
+              <w:rPr>
+                <w:rFonts w:asciiTheme="minorHAnsi" w:hAnsiTheme="minorHAnsi" w:cstheme="minorHAnsi"/>
+                <w:sz w:val="22"/>
+                <w:szCs w:val="22"/>
+              </w:rPr>
+            </w:pPr>
+            <w:r>
+              <w:rPr>
+                <w:rFonts w:asciiTheme="minorHAnsi" w:hAnsiTheme="minorHAnsi" w:cstheme="minorHAnsi"/>
+                <w:sz w:val="22"/>
+                <w:szCs w:val="22"/>
+              </w:rPr>
+              <w:t>Completed</w:t>
+            </w:r>
+          </w:p>
+        </w:tc>
+      </w:tr>
+      <w:tr>
+        <w:tc>
+          <w:tcPr>
+            <w:tcW w:w="1071" w:type="pct"/>
+          </w:tcPr>
+          <w:p>
+            <w:pPr>
+              <w:jc w:val="both"/>
+              <w:rPr>
+                <w:rFonts w:asciiTheme="minorHAnsi" w:hAnsiTheme="minorHAnsi" w:cstheme="minorHAnsi"/>
+                <w:sz w:val="22"/>
+                <w:szCs w:val="22"/>
+              </w:rPr>
+            </w:pPr>
+            <w:r>
+              <w:rPr>
+                <w:rFonts w:asciiTheme="minorHAnsi" w:hAnsiTheme="minorHAnsi" w:cstheme="minorHAnsi"/>
+                <w:sz w:val="22"/>
+                <w:szCs w:val="22"/>
+              </w:rPr>
+              <w:t>FUCD Request Item 3.1</w:t>
+            </w:r>
+          </w:p>
+        </w:tc>
+        <w:tc>
+          <w:tcPr>
+            <w:tcW w:w="738" w:type="pct"/>
+          </w:tcPr>
+          <w:p>
+            <w:pPr>
+              <w:jc w:val="both"/>
+              <w:rPr>
+                <w:rFonts w:asciiTheme="minorHAnsi" w:hAnsiTheme="minorHAnsi" w:cstheme="minorHAnsi"/>
+                <w:sz w:val="22"/>
+                <w:szCs w:val="22"/>
+              </w:rPr>
+            </w:pPr>
+            <w:r>
+              <w:rPr>
+                <w:rFonts w:asciiTheme="minorHAnsi" w:hAnsiTheme="minorHAnsi" w:cstheme="minorHAnsi"/>
+                <w:sz w:val="22"/>
+                <w:szCs w:val="22"/>
+              </w:rPr>
+              <w:t>Hieu Hanh Tran</w:t>
+            </w:r>
+          </w:p>
+        </w:tc>
+        <w:tc>
+          <w:tcPr>
+            <w:tcW w:w="1678" w:type="pct"/>
+          </w:tcPr>
+          <w:p>
+            <w:pPr>
+              <w:pStyle w:val="ListParagraph"/>
+              <w:numPr>
+                <w:ilvl w:val="0"/>
+                <w:numId w:val="5"/>
+              </w:numPr>
+              <w:spacing w:after="160" w:line="259" w:lineRule="auto"/>
+              <w:jc w:val="both"/>
+              <w:rPr>
+                <w:color w:val="000000" w:themeColor="text1"/>
+              </w:rPr>
+            </w:pPr>
+            <w:r>
+              <w:rPr>
+                <w:color w:val="000000" w:themeColor="text1"/>
+              </w:rPr>
+              <w:t>Full use</w:t>
+            </w:r>
+            <w:r>
+              <w:rPr>
+                <w:color w:val="000000" w:themeColor="text1"/>
+              </w:rPr>
+              <w:t xml:space="preserve"> case description of ‘Request Item</w:t>
+            </w:r>
+            <w:r>
+              <w:rPr>
+                <w:color w:val="000000" w:themeColor="text1"/>
+              </w:rPr>
+              <w:t>’ use case with detailed description of normal flow, exception flow, pre and post conditions, key scenarios and so on.</w:t>
+            </w:r>
+          </w:p>
+        </w:tc>
+        <w:tc>
+          <w:tcPr>
+            <w:tcW w:w="854" w:type="pct"/>
+          </w:tcPr>
+          <w:p>
+            <w:pPr>
+              <w:jc w:val="both"/>
+              <w:rPr>
+                <w:rFonts w:asciiTheme="minorHAnsi" w:hAnsiTheme="minorHAnsi" w:cstheme="minorHAnsi"/>
+                <w:sz w:val="22"/>
+                <w:szCs w:val="22"/>
+              </w:rPr>
+            </w:pPr>
+            <w:r>
+              <w:rPr>
+                <w:rFonts w:asciiTheme="minorHAnsi" w:hAnsiTheme="minorHAnsi" w:cstheme="minorHAnsi"/>
+                <w:sz w:val="22"/>
+                <w:szCs w:val="22"/>
+              </w:rPr>
+              <w:t>20/04/2018</w:t>
+            </w:r>
+          </w:p>
+        </w:tc>
+        <w:tc>
+          <w:tcPr>
+            <w:tcW w:w="659" w:type="pct"/>
+          </w:tcPr>
+          <w:p>
+            <w:pPr>
+              <w:jc w:val="both"/>
+              <w:rPr>
+                <w:rFonts w:asciiTheme="minorHAnsi" w:hAnsiTheme="minorHAnsi" w:cstheme="minorHAnsi"/>
+                <w:sz w:val="22"/>
+                <w:szCs w:val="22"/>
+              </w:rPr>
+            </w:pPr>
+            <w:r>
+              <w:rPr>
+                <w:rFonts w:asciiTheme="minorHAnsi" w:hAnsiTheme="minorHAnsi" w:cstheme="minorHAnsi"/>
+                <w:sz w:val="22"/>
+                <w:szCs w:val="22"/>
+              </w:rPr>
+              <w:t>Completed</w:t>
+            </w:r>
+          </w:p>
+        </w:tc>
+      </w:tr>
+      <w:tr>
+        <w:tc>
+          <w:tcPr>
+            <w:tcW w:w="1071" w:type="pct"/>
+          </w:tcPr>
+          <w:p>
+            <w:pPr>
+              <w:jc w:val="both"/>
+              <w:rPr>
+                <w:rFonts w:asciiTheme="minorHAnsi" w:hAnsiTheme="minorHAnsi" w:cstheme="minorHAnsi"/>
+                <w:sz w:val="22"/>
+                <w:szCs w:val="22"/>
+              </w:rPr>
+            </w:pPr>
+            <w:r>
+              <w:rPr>
+                <w:rFonts w:asciiTheme="minorHAnsi" w:hAnsiTheme="minorHAnsi" w:cstheme="minorHAnsi"/>
+                <w:sz w:val="22"/>
+                <w:szCs w:val="22"/>
+              </w:rPr>
+              <w:t>FUCD Create Report 3.1</w:t>
+            </w:r>
+          </w:p>
+        </w:tc>
+        <w:tc>
+          <w:tcPr>
+            <w:tcW w:w="738" w:type="pct"/>
+          </w:tcPr>
+          <w:p>
+            <w:pPr>
+              <w:jc w:val="both"/>
+              <w:rPr>
+                <w:rFonts w:asciiTheme="minorHAnsi" w:hAnsiTheme="minorHAnsi" w:cstheme="minorHAnsi"/>
+                <w:sz w:val="22"/>
+                <w:szCs w:val="22"/>
+              </w:rPr>
+            </w:pPr>
+            <w:r>
+              <w:rPr>
+                <w:rFonts w:asciiTheme="minorHAnsi" w:hAnsiTheme="minorHAnsi" w:cstheme="minorHAnsi"/>
+                <w:sz w:val="22"/>
+                <w:szCs w:val="22"/>
+              </w:rPr>
+              <w:t>Hieu Hanh Tran</w:t>
+            </w:r>
+          </w:p>
+        </w:tc>
+        <w:tc>
+          <w:tcPr>
+            <w:tcW w:w="1678" w:type="pct"/>
+          </w:tcPr>
+          <w:p>
+            <w:pPr>
+              <w:pStyle w:val="ListParagraph"/>
+              <w:numPr>
+                <w:ilvl w:val="0"/>
+                <w:numId w:val="5"/>
+              </w:numPr>
+              <w:spacing w:after="160" w:line="259" w:lineRule="auto"/>
+              <w:jc w:val="both"/>
+              <w:rPr>
+                <w:color w:val="000000" w:themeColor="text1"/>
+              </w:rPr>
+            </w:pPr>
+            <w:r>
+              <w:rPr>
+                <w:color w:val="000000" w:themeColor="text1"/>
+              </w:rPr>
+              <w:t>Full use</w:t>
+            </w:r>
+            <w:r>
+              <w:rPr>
+                <w:color w:val="000000" w:themeColor="text1"/>
+              </w:rPr>
+              <w:t xml:space="preserve"> case description of ‘Create Report</w:t>
+            </w:r>
+            <w:r>
+              <w:rPr>
+                <w:color w:val="000000" w:themeColor="text1"/>
+              </w:rPr>
+              <w:t>’ use case with detailed description of normal flow, exception flow, pre and post conditions, key scenarios and so on.</w:t>
+            </w:r>
+          </w:p>
+        </w:tc>
+        <w:tc>
+          <w:tcPr>
+            <w:tcW w:w="854" w:type="pct"/>
+          </w:tcPr>
+          <w:p>
+            <w:pPr>
+              <w:jc w:val="both"/>
+              <w:rPr>
+                <w:rFonts w:asciiTheme="minorHAnsi" w:hAnsiTheme="minorHAnsi" w:cstheme="minorHAnsi"/>
+                <w:sz w:val="22"/>
+                <w:szCs w:val="22"/>
+              </w:rPr>
+            </w:pPr>
+            <w:r>
+              <w:rPr>
+                <w:rFonts w:asciiTheme="minorHAnsi" w:hAnsiTheme="minorHAnsi" w:cstheme="minorHAnsi"/>
+                <w:sz w:val="22"/>
+                <w:szCs w:val="22"/>
+              </w:rPr>
+              <w:t>20/04/2018</w:t>
+            </w:r>
+          </w:p>
+        </w:tc>
+        <w:tc>
+          <w:tcPr>
+            <w:tcW w:w="659" w:type="pct"/>
+          </w:tcPr>
+          <w:p>
+            <w:pPr>
+              <w:jc w:val="both"/>
+              <w:rPr>
+                <w:rFonts w:asciiTheme="minorHAnsi" w:hAnsiTheme="minorHAnsi" w:cstheme="minorHAnsi"/>
+                <w:sz w:val="22"/>
+                <w:szCs w:val="22"/>
+              </w:rPr>
+            </w:pPr>
+            <w:r>
+              <w:rPr>
+                <w:rFonts w:asciiTheme="minorHAnsi" w:hAnsiTheme="minorHAnsi" w:cstheme="minorHAnsi"/>
+                <w:sz w:val="22"/>
+                <w:szCs w:val="22"/>
+              </w:rPr>
+              <w:t>Completed</w:t>
+            </w:r>
+          </w:p>
+        </w:tc>
+      </w:tr>
+      <w:tr>
+        <w:tc>
+          <w:tcPr>
+            <w:tcW w:w="1071" w:type="pct"/>
+          </w:tcPr>
+          <w:p>
+            <w:pPr>
+              <w:jc w:val="both"/>
+              <w:rPr>
+                <w:rFonts w:asciiTheme="minorHAnsi" w:hAnsiTheme="minorHAnsi" w:cstheme="minorHAnsi"/>
+                <w:sz w:val="22"/>
+                <w:szCs w:val="22"/>
+              </w:rPr>
+            </w:pPr>
+            <w:r>
+              <w:rPr>
+                <w:rFonts w:asciiTheme="minorHAnsi" w:hAnsiTheme="minorHAnsi" w:cstheme="minorHAnsi"/>
+                <w:sz w:val="22"/>
+                <w:szCs w:val="22"/>
+              </w:rPr>
+              <w:t>FUCD Report Faulty</w:t>
+            </w:r>
+            <w:r>
+              <w:rPr>
+                <w:rFonts w:asciiTheme="minorHAnsi" w:hAnsiTheme="minorHAnsi" w:cstheme="minorHAnsi"/>
+                <w:sz w:val="22"/>
+                <w:szCs w:val="22"/>
+              </w:rPr>
+              <w:t xml:space="preserve"> 3.1</w:t>
+            </w:r>
+          </w:p>
+        </w:tc>
+        <w:tc>
+          <w:tcPr>
+            <w:tcW w:w="738" w:type="pct"/>
+          </w:tcPr>
+          <w:p>
+            <w:pPr>
+              <w:jc w:val="both"/>
+              <w:rPr>
+                <w:rFonts w:asciiTheme="minorHAnsi" w:hAnsiTheme="minorHAnsi" w:cstheme="minorHAnsi"/>
+                <w:sz w:val="22"/>
+                <w:szCs w:val="22"/>
+              </w:rPr>
+            </w:pPr>
+            <w:r>
+              <w:rPr>
+                <w:rFonts w:asciiTheme="minorHAnsi" w:hAnsiTheme="minorHAnsi" w:cstheme="minorHAnsi"/>
+                <w:sz w:val="22"/>
+                <w:szCs w:val="22"/>
+              </w:rPr>
+              <w:t>Hieu Hanh Tran</w:t>
+            </w:r>
+          </w:p>
+        </w:tc>
+        <w:tc>
+          <w:tcPr>
+            <w:tcW w:w="1678" w:type="pct"/>
+          </w:tcPr>
+          <w:p>
+            <w:pPr>
+              <w:pStyle w:val="ListParagraph"/>
+              <w:numPr>
+                <w:ilvl w:val="0"/>
+                <w:numId w:val="5"/>
+              </w:numPr>
+              <w:spacing w:after="160" w:line="259" w:lineRule="auto"/>
+              <w:jc w:val="both"/>
+              <w:rPr>
+                <w:color w:val="000000" w:themeColor="text1"/>
+              </w:rPr>
+            </w:pPr>
+            <w:r>
+              <w:rPr>
+                <w:color w:val="000000" w:themeColor="text1"/>
+              </w:rPr>
+              <w:t>Full use</w:t>
+            </w:r>
+            <w:r>
+              <w:rPr>
+                <w:color w:val="000000" w:themeColor="text1"/>
+              </w:rPr>
+              <w:t xml:space="preserve"> case description of ‘Report Faulty</w:t>
+            </w:r>
+            <w:r>
+              <w:rPr>
+                <w:color w:val="000000" w:themeColor="text1"/>
+              </w:rPr>
+              <w:t>’ use case with detailed description of normal flow, exception flow, pre and post conditions, key scenarios and so on.</w:t>
+            </w:r>
+          </w:p>
+        </w:tc>
+        <w:tc>
+          <w:tcPr>
+            <w:tcW w:w="854" w:type="pct"/>
+          </w:tcPr>
+          <w:p>
+            <w:pPr>
+              <w:jc w:val="both"/>
+              <w:rPr>
+                <w:rFonts w:asciiTheme="minorHAnsi" w:hAnsiTheme="minorHAnsi" w:cstheme="minorHAnsi"/>
+                <w:sz w:val="22"/>
+                <w:szCs w:val="22"/>
+              </w:rPr>
+            </w:pPr>
+            <w:r>
+              <w:rPr>
+                <w:rFonts w:asciiTheme="minorHAnsi" w:hAnsiTheme="minorHAnsi" w:cstheme="minorHAnsi"/>
+                <w:sz w:val="22"/>
+                <w:szCs w:val="22"/>
+              </w:rPr>
+              <w:t>20/04/2018</w:t>
+            </w:r>
+          </w:p>
+        </w:tc>
+        <w:tc>
+          <w:tcPr>
+            <w:tcW w:w="659" w:type="pct"/>
+          </w:tcPr>
+          <w:p>
+            <w:pPr>
+              <w:jc w:val="both"/>
+              <w:rPr>
+                <w:rFonts w:asciiTheme="minorHAnsi" w:hAnsiTheme="minorHAnsi" w:cstheme="minorHAnsi"/>
+                <w:sz w:val="22"/>
+                <w:szCs w:val="22"/>
+              </w:rPr>
+            </w:pPr>
+            <w:r>
+              <w:rPr>
+                <w:rFonts w:asciiTheme="minorHAnsi" w:hAnsiTheme="minorHAnsi" w:cstheme="minorHAnsi"/>
+                <w:sz w:val="22"/>
+                <w:szCs w:val="22"/>
+              </w:rPr>
+              <w:t>Completed</w:t>
+            </w:r>
+          </w:p>
+        </w:tc>
+      </w:tr>
+      <w:tr>
+        <w:tc>
+          <w:tcPr>
+            <w:tcW w:w="1071" w:type="pct"/>
+          </w:tcPr>
+          <w:p>
+            <w:pPr>
+              <w:jc w:val="both"/>
+              <w:rPr>
+                <w:rFonts w:asciiTheme="minorHAnsi" w:hAnsiTheme="minorHAnsi" w:cstheme="minorHAnsi"/>
+                <w:sz w:val="22"/>
+                <w:szCs w:val="22"/>
+              </w:rPr>
+            </w:pPr>
+            <w:r>
+              <w:rPr>
+                <w:rFonts w:asciiTheme="minorHAnsi" w:hAnsiTheme="minorHAnsi" w:cstheme="minorHAnsi"/>
+                <w:sz w:val="22"/>
+                <w:szCs w:val="22"/>
+              </w:rPr>
+              <w:t>System Sequence Diagram Send Stock 3.1</w:t>
+            </w:r>
+          </w:p>
+        </w:tc>
+        <w:tc>
+          <w:tcPr>
+            <w:tcW w:w="738" w:type="pct"/>
+          </w:tcPr>
+          <w:p>
+            <w:pPr>
+              <w:jc w:val="both"/>
+              <w:rPr>
+                <w:rFonts w:asciiTheme="minorHAnsi" w:hAnsiTheme="minorHAnsi" w:cstheme="minorHAnsi"/>
+                <w:sz w:val="22"/>
+                <w:szCs w:val="22"/>
+              </w:rPr>
+            </w:pPr>
+            <w:r>
+              <w:rPr>
+                <w:rFonts w:asciiTheme="minorHAnsi" w:hAnsiTheme="minorHAnsi" w:cstheme="minorHAnsi"/>
+                <w:sz w:val="22"/>
+                <w:szCs w:val="22"/>
+              </w:rPr>
+              <w:t xml:space="preserve">Shirish Maharjan </w:t>
+            </w:r>
+          </w:p>
+        </w:tc>
+        <w:tc>
+          <w:tcPr>
+            <w:tcW w:w="1678" w:type="pct"/>
+          </w:tcPr>
+          <w:p>
+            <w:pPr>
+              <w:pStyle w:val="ListParagraph"/>
+              <w:numPr>
+                <w:ilvl w:val="0"/>
+                <w:numId w:val="5"/>
+              </w:numPr>
+              <w:spacing w:after="160" w:line="259" w:lineRule="auto"/>
+              <w:jc w:val="both"/>
+              <w:rPr>
+                <w:color w:val="000000" w:themeColor="text1"/>
+              </w:rPr>
+            </w:pPr>
+            <w:r>
+              <w:rPr>
+                <w:color w:val="000000" w:themeColor="text1"/>
+              </w:rPr>
+              <w:t>Draft version of the system sequence diagram for ‘Send Stock’ use case.</w:t>
+            </w:r>
+          </w:p>
+        </w:tc>
+        <w:tc>
+          <w:tcPr>
+            <w:tcW w:w="854" w:type="pct"/>
+          </w:tcPr>
+          <w:p>
+            <w:pPr>
+              <w:jc w:val="both"/>
+              <w:rPr>
+                <w:rFonts w:asciiTheme="minorHAnsi" w:hAnsiTheme="minorHAnsi" w:cstheme="minorHAnsi"/>
+                <w:sz w:val="22"/>
+                <w:szCs w:val="22"/>
+              </w:rPr>
+            </w:pPr>
+            <w:r>
+              <w:rPr>
+                <w:rFonts w:asciiTheme="minorHAnsi" w:hAnsiTheme="minorHAnsi" w:cstheme="minorHAnsi"/>
+                <w:sz w:val="22"/>
+                <w:szCs w:val="22"/>
+              </w:rPr>
+              <w:t>22/04/2018</w:t>
+            </w:r>
+          </w:p>
+        </w:tc>
+        <w:tc>
+          <w:tcPr>
+            <w:tcW w:w="659" w:type="pct"/>
+          </w:tcPr>
+          <w:p>
+            <w:pPr>
+              <w:jc w:val="both"/>
+              <w:rPr>
+                <w:rFonts w:asciiTheme="minorHAnsi" w:hAnsiTheme="minorHAnsi" w:cstheme="minorHAnsi"/>
+                <w:sz w:val="22"/>
+                <w:szCs w:val="22"/>
+              </w:rPr>
+            </w:pPr>
+            <w:r>
+              <w:rPr>
+                <w:rFonts w:asciiTheme="minorHAnsi" w:hAnsiTheme="minorHAnsi" w:cstheme="minorHAnsi"/>
+                <w:sz w:val="22"/>
+                <w:szCs w:val="22"/>
+              </w:rPr>
+              <w:t>Completed</w:t>
+            </w:r>
+          </w:p>
+        </w:tc>
+      </w:tr>
+      <w:tr>
+        <w:tc>
+          <w:tcPr>
+            <w:tcW w:w="1071" w:type="pct"/>
+          </w:tcPr>
+          <w:p>
+            <w:pPr>
+              <w:jc w:val="both"/>
+              <w:rPr>
+                <w:rFonts w:asciiTheme="minorHAnsi" w:hAnsiTheme="minorHAnsi" w:cstheme="minorHAnsi"/>
+                <w:sz w:val="22"/>
+                <w:szCs w:val="22"/>
+              </w:rPr>
+            </w:pPr>
+            <w:r>
+              <w:rPr>
+                <w:rFonts w:asciiTheme="minorHAnsi" w:hAnsiTheme="minorHAnsi" w:cstheme="minorHAnsi"/>
+                <w:sz w:val="22"/>
+                <w:szCs w:val="22"/>
+              </w:rPr>
+              <w:lastRenderedPageBreak/>
+              <w:t>System Sequence Diagram Manage Cart 3.1</w:t>
+            </w:r>
+          </w:p>
+        </w:tc>
+        <w:tc>
+          <w:tcPr>
+            <w:tcW w:w="738" w:type="pct"/>
+          </w:tcPr>
+          <w:p>
+            <w:pPr>
+              <w:jc w:val="both"/>
+              <w:rPr>
+                <w:rFonts w:asciiTheme="minorHAnsi" w:hAnsiTheme="minorHAnsi" w:cstheme="minorHAnsi"/>
+                <w:sz w:val="22"/>
+                <w:szCs w:val="22"/>
+              </w:rPr>
+            </w:pPr>
+            <w:r>
+              <w:rPr>
+                <w:rFonts w:asciiTheme="minorHAnsi" w:hAnsiTheme="minorHAnsi" w:cstheme="minorHAnsi"/>
+                <w:sz w:val="22"/>
+                <w:szCs w:val="22"/>
+              </w:rPr>
+              <w:t>Hieu Hanh Tran</w:t>
+            </w:r>
+          </w:p>
+        </w:tc>
+        <w:tc>
+          <w:tcPr>
+            <w:tcW w:w="1678" w:type="pct"/>
+          </w:tcPr>
+          <w:p>
+            <w:pPr>
+              <w:pStyle w:val="ListParagraph"/>
+              <w:numPr>
+                <w:ilvl w:val="0"/>
+                <w:numId w:val="5"/>
+              </w:numPr>
+              <w:spacing w:after="160" w:line="259" w:lineRule="auto"/>
+              <w:jc w:val="both"/>
+              <w:rPr>
+                <w:color w:val="000000" w:themeColor="text1"/>
+              </w:rPr>
+            </w:pPr>
+            <w:r>
+              <w:rPr>
+                <w:color w:val="000000" w:themeColor="text1"/>
+              </w:rPr>
+              <w:t xml:space="preserve">Draft version of the system </w:t>
+            </w:r>
+            <w:r>
+              <w:rPr>
+                <w:color w:val="000000" w:themeColor="text1"/>
+              </w:rPr>
+              <w:t>sequence diagram for ‘Manage Cart</w:t>
+            </w:r>
+            <w:r>
+              <w:rPr>
+                <w:color w:val="000000" w:themeColor="text1"/>
+              </w:rPr>
+              <w:t>’ use case.</w:t>
+            </w:r>
+          </w:p>
+        </w:tc>
+        <w:tc>
+          <w:tcPr>
+            <w:tcW w:w="854" w:type="pct"/>
+          </w:tcPr>
+          <w:p>
+            <w:pPr>
+              <w:jc w:val="both"/>
+              <w:rPr>
+                <w:rFonts w:asciiTheme="minorHAnsi" w:hAnsiTheme="minorHAnsi" w:cstheme="minorHAnsi"/>
+                <w:sz w:val="22"/>
+                <w:szCs w:val="22"/>
+              </w:rPr>
+            </w:pPr>
+            <w:r>
+              <w:rPr>
+                <w:rFonts w:asciiTheme="minorHAnsi" w:hAnsiTheme="minorHAnsi" w:cstheme="minorHAnsi"/>
+                <w:sz w:val="22"/>
+                <w:szCs w:val="22"/>
+              </w:rPr>
+              <w:t>22/04/2018</w:t>
+            </w:r>
+          </w:p>
+        </w:tc>
+        <w:tc>
+          <w:tcPr>
+            <w:tcW w:w="659" w:type="pct"/>
+          </w:tcPr>
+          <w:p>
+            <w:pPr>
+              <w:jc w:val="both"/>
+              <w:rPr>
+                <w:rFonts w:asciiTheme="minorHAnsi" w:hAnsiTheme="minorHAnsi" w:cstheme="minorHAnsi"/>
+                <w:sz w:val="22"/>
+                <w:szCs w:val="22"/>
+              </w:rPr>
+            </w:pPr>
+            <w:r>
+              <w:rPr>
+                <w:rFonts w:asciiTheme="minorHAnsi" w:hAnsiTheme="minorHAnsi" w:cstheme="minorHAnsi"/>
+                <w:sz w:val="22"/>
+                <w:szCs w:val="22"/>
+              </w:rPr>
+              <w:t>Completed</w:t>
+            </w:r>
+          </w:p>
+        </w:tc>
+      </w:tr>
+      <w:tr>
+        <w:tc>
+          <w:tcPr>
+            <w:tcW w:w="1071" w:type="pct"/>
+          </w:tcPr>
+          <w:p>
+            <w:pPr>
+              <w:jc w:val="both"/>
+              <w:rPr>
+                <w:rFonts w:asciiTheme="minorHAnsi" w:hAnsiTheme="minorHAnsi" w:cstheme="minorHAnsi"/>
+                <w:sz w:val="22"/>
+                <w:szCs w:val="22"/>
+              </w:rPr>
+            </w:pPr>
+            <w:r>
+              <w:rPr>
+                <w:rFonts w:asciiTheme="minorHAnsi" w:hAnsiTheme="minorHAnsi" w:cstheme="minorHAnsi"/>
+                <w:sz w:val="22"/>
+                <w:szCs w:val="22"/>
+              </w:rPr>
+              <w:t>Activity Diagram Send Stock 3.1</w:t>
+            </w:r>
+          </w:p>
+        </w:tc>
+        <w:tc>
+          <w:tcPr>
+            <w:tcW w:w="738" w:type="pct"/>
+          </w:tcPr>
+          <w:p>
+            <w:pPr>
+              <w:jc w:val="both"/>
+              <w:rPr>
+                <w:rFonts w:asciiTheme="minorHAnsi" w:hAnsiTheme="minorHAnsi" w:cstheme="minorHAnsi"/>
+                <w:sz w:val="22"/>
+                <w:szCs w:val="22"/>
+              </w:rPr>
+            </w:pPr>
+            <w:r>
+              <w:rPr>
+                <w:rFonts w:asciiTheme="minorHAnsi" w:hAnsiTheme="minorHAnsi" w:cstheme="minorHAnsi"/>
+                <w:sz w:val="22"/>
+                <w:szCs w:val="22"/>
+              </w:rPr>
+              <w:t>Shirish Maharjan</w:t>
+            </w:r>
+          </w:p>
+        </w:tc>
+        <w:tc>
+          <w:tcPr>
+            <w:tcW w:w="1678" w:type="pct"/>
+          </w:tcPr>
+          <w:p>
+            <w:pPr>
+              <w:pStyle w:val="ListParagraph"/>
+              <w:numPr>
+                <w:ilvl w:val="0"/>
+                <w:numId w:val="5"/>
+              </w:numPr>
+              <w:spacing w:after="160" w:line="259" w:lineRule="auto"/>
+              <w:jc w:val="both"/>
+              <w:rPr>
+                <w:color w:val="000000" w:themeColor="text1"/>
+              </w:rPr>
+            </w:pPr>
+            <w:r>
+              <w:rPr>
+                <w:color w:val="000000" w:themeColor="text1"/>
+              </w:rPr>
+              <w:t>Draft version of the activity diagram for ‘Send Stock’ use case.</w:t>
+            </w:r>
+          </w:p>
+        </w:tc>
+        <w:tc>
+          <w:tcPr>
+            <w:tcW w:w="854" w:type="pct"/>
+          </w:tcPr>
+          <w:p>
+            <w:pPr>
+              <w:jc w:val="both"/>
+              <w:rPr>
+                <w:rFonts w:asciiTheme="minorHAnsi" w:hAnsiTheme="minorHAnsi" w:cstheme="minorHAnsi"/>
+                <w:sz w:val="22"/>
+                <w:szCs w:val="22"/>
+              </w:rPr>
+            </w:pPr>
+            <w:r>
+              <w:rPr>
+                <w:rFonts w:asciiTheme="minorHAnsi" w:hAnsiTheme="minorHAnsi" w:cstheme="minorHAnsi"/>
+                <w:sz w:val="22"/>
+                <w:szCs w:val="22"/>
+              </w:rPr>
+              <w:t>22/04/2018</w:t>
+            </w:r>
+          </w:p>
+        </w:tc>
+        <w:tc>
+          <w:tcPr>
+            <w:tcW w:w="659" w:type="pct"/>
+          </w:tcPr>
+          <w:p>
+            <w:pPr>
+              <w:jc w:val="both"/>
+              <w:rPr>
+                <w:rFonts w:asciiTheme="minorHAnsi" w:hAnsiTheme="minorHAnsi" w:cstheme="minorHAnsi"/>
+                <w:sz w:val="22"/>
+                <w:szCs w:val="22"/>
+              </w:rPr>
+            </w:pPr>
+            <w:r>
+              <w:rPr>
+                <w:rFonts w:asciiTheme="minorHAnsi" w:hAnsiTheme="minorHAnsi" w:cstheme="minorHAnsi"/>
+                <w:sz w:val="22"/>
+                <w:szCs w:val="22"/>
+              </w:rPr>
+              <w:t xml:space="preserve">Completed </w:t>
+            </w:r>
+          </w:p>
+        </w:tc>
+      </w:tr>
+      <w:tr>
+        <w:tc>
+          <w:tcPr>
+            <w:tcW w:w="1071" w:type="pct"/>
+          </w:tcPr>
+          <w:p>
+            <w:pPr>
+              <w:jc w:val="both"/>
+              <w:rPr>
+                <w:rFonts w:asciiTheme="minorHAnsi" w:hAnsiTheme="minorHAnsi" w:cstheme="minorHAnsi"/>
+                <w:sz w:val="22"/>
+                <w:szCs w:val="22"/>
+              </w:rPr>
+            </w:pPr>
+            <w:r>
+              <w:rPr>
+                <w:rFonts w:asciiTheme="minorHAnsi" w:hAnsiTheme="minorHAnsi" w:cstheme="minorHAnsi"/>
+                <w:sz w:val="22"/>
+                <w:szCs w:val="22"/>
+              </w:rPr>
+              <w:t>Activity Diagram Manage Cart</w:t>
+            </w:r>
+            <w:r>
+              <w:rPr>
+                <w:rFonts w:asciiTheme="minorHAnsi" w:hAnsiTheme="minorHAnsi" w:cstheme="minorHAnsi"/>
+                <w:sz w:val="22"/>
+                <w:szCs w:val="22"/>
+              </w:rPr>
+              <w:t xml:space="preserve"> 3.1</w:t>
+            </w:r>
+          </w:p>
+        </w:tc>
+        <w:tc>
+          <w:tcPr>
+            <w:tcW w:w="738" w:type="pct"/>
+          </w:tcPr>
+          <w:p>
+            <w:pPr>
+              <w:jc w:val="both"/>
+              <w:rPr>
+                <w:rFonts w:asciiTheme="minorHAnsi" w:hAnsiTheme="minorHAnsi" w:cstheme="minorHAnsi"/>
+                <w:sz w:val="22"/>
+                <w:szCs w:val="22"/>
+              </w:rPr>
+            </w:pPr>
+            <w:r>
+              <w:rPr>
+                <w:rFonts w:asciiTheme="minorHAnsi" w:hAnsiTheme="minorHAnsi" w:cstheme="minorHAnsi"/>
+                <w:sz w:val="22"/>
+                <w:szCs w:val="22"/>
+              </w:rPr>
+              <w:t>Hieu Hanh Tran</w:t>
+            </w:r>
+          </w:p>
+        </w:tc>
+        <w:tc>
+          <w:tcPr>
+            <w:tcW w:w="1678" w:type="pct"/>
+          </w:tcPr>
+          <w:p>
+            <w:pPr>
+              <w:pStyle w:val="ListParagraph"/>
+              <w:numPr>
+                <w:ilvl w:val="0"/>
+                <w:numId w:val="5"/>
+              </w:numPr>
+              <w:spacing w:after="160" w:line="259" w:lineRule="auto"/>
+              <w:jc w:val="both"/>
+              <w:rPr>
+                <w:color w:val="000000" w:themeColor="text1"/>
+              </w:rPr>
+            </w:pPr>
+            <w:r>
+              <w:rPr>
+                <w:color w:val="000000" w:themeColor="text1"/>
+              </w:rPr>
+              <w:t>Draft version of the activity diagram for ‘Send Stock’ use case.</w:t>
+            </w:r>
+          </w:p>
+        </w:tc>
+        <w:tc>
+          <w:tcPr>
+            <w:tcW w:w="854" w:type="pct"/>
+          </w:tcPr>
+          <w:p>
+            <w:pPr>
+              <w:jc w:val="both"/>
+              <w:rPr>
+                <w:rFonts w:asciiTheme="minorHAnsi" w:hAnsiTheme="minorHAnsi" w:cstheme="minorHAnsi"/>
+                <w:sz w:val="22"/>
+                <w:szCs w:val="22"/>
+              </w:rPr>
+            </w:pPr>
+            <w:r>
+              <w:rPr>
+                <w:rFonts w:asciiTheme="minorHAnsi" w:hAnsiTheme="minorHAnsi" w:cstheme="minorHAnsi"/>
+                <w:sz w:val="22"/>
+                <w:szCs w:val="22"/>
+              </w:rPr>
+              <w:t>22/04/2018</w:t>
+            </w:r>
+          </w:p>
+        </w:tc>
+        <w:tc>
+          <w:tcPr>
+            <w:tcW w:w="659" w:type="pct"/>
+          </w:tcPr>
+          <w:p>
+            <w:pPr>
+              <w:jc w:val="both"/>
+              <w:rPr>
+                <w:rFonts w:asciiTheme="minorHAnsi" w:hAnsiTheme="minorHAnsi" w:cstheme="minorHAnsi"/>
+                <w:sz w:val="22"/>
+                <w:szCs w:val="22"/>
+              </w:rPr>
+            </w:pPr>
+            <w:r>
+              <w:rPr>
+                <w:rFonts w:asciiTheme="minorHAnsi" w:hAnsiTheme="minorHAnsi" w:cstheme="minorHAnsi"/>
+                <w:sz w:val="22"/>
+                <w:szCs w:val="22"/>
+              </w:rPr>
+              <w:t>Completed</w:t>
+            </w:r>
             <w:bookmarkStart w:id="0" w:name="_GoBack"/>
             <w:bookmarkEnd w:id="0"/>
-          </w:p>
-        </w:tc>
-        <w:tc>
-          <w:tcPr>
-            <w:tcW w:w="854" w:type="pct"/>
-          </w:tcPr>
-          <w:p>
-            <w:pPr>
-              <w:jc w:val="both"/>
-              <w:rPr>
-                <w:rFonts w:asciiTheme="minorHAnsi" w:hAnsiTheme="minorHAnsi" w:cstheme="minorHAnsi"/>
-                <w:sz w:val="22"/>
-                <w:szCs w:val="22"/>
-              </w:rPr>
-            </w:pPr>
-            <w:r>
-              <w:rPr>
-                <w:rFonts w:asciiTheme="minorHAnsi" w:hAnsiTheme="minorHAnsi" w:cstheme="minorHAnsi"/>
-                <w:sz w:val="22"/>
-                <w:szCs w:val="22"/>
-              </w:rPr>
-              <w:t>03/04/2018</w:t>
-            </w:r>
-          </w:p>
-        </w:tc>
-        <w:tc>
-          <w:tcPr>
-            <w:tcW w:w="659" w:type="pct"/>
-          </w:tcPr>
-          <w:p>
-            <w:pPr>
-              <w:jc w:val="both"/>
-              <w:rPr>
-                <w:rFonts w:asciiTheme="minorHAnsi" w:hAnsiTheme="minorHAnsi" w:cstheme="minorHAnsi"/>
-                <w:sz w:val="22"/>
-                <w:szCs w:val="22"/>
-              </w:rPr>
-            </w:pPr>
-            <w:r>
-              <w:rPr>
-                <w:rFonts w:asciiTheme="minorHAnsi" w:hAnsiTheme="minorHAnsi" w:cstheme="minorHAnsi"/>
-                <w:sz w:val="22"/>
-                <w:szCs w:val="22"/>
-              </w:rPr>
-              <w:t>Completed</w:t>
-            </w:r>
-          </w:p>
-        </w:tc>
-      </w:tr>
-      <w:tr>
-        <w:tc>
-          <w:tcPr>
-            <w:tcW w:w="1071" w:type="pct"/>
-          </w:tcPr>
-          <w:p>
-            <w:pPr>
-              <w:jc w:val="both"/>
-              <w:rPr>
-                <w:rFonts w:asciiTheme="minorHAnsi" w:hAnsiTheme="minorHAnsi" w:cstheme="minorHAnsi"/>
-                <w:sz w:val="22"/>
-                <w:szCs w:val="22"/>
-              </w:rPr>
-            </w:pPr>
-            <w:r>
-              <w:rPr>
-                <w:rFonts w:asciiTheme="minorHAnsi" w:hAnsiTheme="minorHAnsi" w:cstheme="minorHAnsi"/>
-                <w:sz w:val="22"/>
-                <w:szCs w:val="22"/>
-              </w:rPr>
-              <w:t>FUCD Send Stock 3.1</w:t>
-            </w:r>
-          </w:p>
-        </w:tc>
-        <w:tc>
-          <w:tcPr>
-            <w:tcW w:w="738" w:type="pct"/>
-          </w:tcPr>
-          <w:p>
-            <w:pPr>
-              <w:jc w:val="both"/>
-              <w:rPr>
-                <w:rFonts w:asciiTheme="minorHAnsi" w:hAnsiTheme="minorHAnsi" w:cstheme="minorHAnsi"/>
-                <w:sz w:val="22"/>
-                <w:szCs w:val="22"/>
-              </w:rPr>
-            </w:pPr>
-            <w:r>
-              <w:rPr>
-                <w:rFonts w:asciiTheme="minorHAnsi" w:hAnsiTheme="minorHAnsi" w:cstheme="minorHAnsi"/>
-                <w:sz w:val="22"/>
-                <w:szCs w:val="22"/>
-              </w:rPr>
-              <w:t>Shirish Maharjan</w:t>
-            </w:r>
-          </w:p>
-        </w:tc>
-        <w:tc>
-          <w:tcPr>
-            <w:tcW w:w="1678" w:type="pct"/>
-          </w:tcPr>
-          <w:p>
-            <w:pPr>
-              <w:pStyle w:val="ListParagraph"/>
-              <w:numPr>
-                <w:ilvl w:val="0"/>
-                <w:numId w:val="5"/>
-              </w:numPr>
-              <w:spacing w:after="160" w:line="259" w:lineRule="auto"/>
-              <w:jc w:val="both"/>
-              <w:rPr>
-                <w:color w:val="000000" w:themeColor="text1"/>
-              </w:rPr>
-            </w:pPr>
-            <w:r>
-              <w:rPr>
-                <w:color w:val="000000" w:themeColor="text1"/>
-              </w:rPr>
-              <w:t>Full use case description of ‘Send Stock’ use case with detailed description of normal flow, exception flow, pre and post conditions, key scenarios and so on.</w:t>
-            </w:r>
-          </w:p>
-        </w:tc>
-        <w:tc>
-          <w:tcPr>
-            <w:tcW w:w="854" w:type="pct"/>
-          </w:tcPr>
-          <w:p>
-            <w:pPr>
-              <w:jc w:val="both"/>
-              <w:rPr>
-                <w:rFonts w:asciiTheme="minorHAnsi" w:hAnsiTheme="minorHAnsi" w:cstheme="minorHAnsi"/>
-                <w:sz w:val="22"/>
-                <w:szCs w:val="22"/>
-              </w:rPr>
-            </w:pPr>
-            <w:r>
-              <w:rPr>
-                <w:rFonts w:asciiTheme="minorHAnsi" w:hAnsiTheme="minorHAnsi" w:cstheme="minorHAnsi"/>
-                <w:sz w:val="22"/>
-                <w:szCs w:val="22"/>
-              </w:rPr>
-              <w:t>18/04/2018</w:t>
-            </w:r>
-          </w:p>
-        </w:tc>
-        <w:tc>
-          <w:tcPr>
-            <w:tcW w:w="659" w:type="pct"/>
-          </w:tcPr>
-          <w:p>
-            <w:pPr>
-              <w:jc w:val="both"/>
-              <w:rPr>
-                <w:rFonts w:asciiTheme="minorHAnsi" w:hAnsiTheme="minorHAnsi" w:cstheme="minorHAnsi"/>
-                <w:sz w:val="22"/>
-                <w:szCs w:val="22"/>
-              </w:rPr>
-            </w:pPr>
-            <w:r>
-              <w:rPr>
-                <w:rFonts w:asciiTheme="minorHAnsi" w:hAnsiTheme="minorHAnsi" w:cstheme="minorHAnsi"/>
-                <w:sz w:val="22"/>
-                <w:szCs w:val="22"/>
-              </w:rPr>
-              <w:t>Completed</w:t>
-            </w:r>
-          </w:p>
-        </w:tc>
-      </w:tr>
-      <w:tr>
-        <w:tc>
-          <w:tcPr>
-            <w:tcW w:w="1071" w:type="pct"/>
-          </w:tcPr>
-          <w:p>
-            <w:pPr>
-              <w:jc w:val="both"/>
-              <w:rPr>
-                <w:rFonts w:asciiTheme="minorHAnsi" w:hAnsiTheme="minorHAnsi" w:cstheme="minorHAnsi"/>
-                <w:sz w:val="22"/>
-                <w:szCs w:val="22"/>
-              </w:rPr>
-            </w:pPr>
-            <w:r>
-              <w:rPr>
-                <w:rFonts w:asciiTheme="minorHAnsi" w:hAnsiTheme="minorHAnsi" w:cstheme="minorHAnsi"/>
-                <w:sz w:val="22"/>
-                <w:szCs w:val="22"/>
-              </w:rPr>
-              <w:t>FUCD Send Stock 3.2</w:t>
-            </w:r>
-          </w:p>
-        </w:tc>
-        <w:tc>
-          <w:tcPr>
-            <w:tcW w:w="738" w:type="pct"/>
-          </w:tcPr>
-          <w:p>
-            <w:pPr>
-              <w:jc w:val="both"/>
-              <w:rPr>
-                <w:rFonts w:asciiTheme="minorHAnsi" w:hAnsiTheme="minorHAnsi" w:cstheme="minorHAnsi"/>
-                <w:sz w:val="22"/>
-                <w:szCs w:val="22"/>
-              </w:rPr>
-            </w:pPr>
-            <w:r>
-              <w:rPr>
-                <w:rFonts w:asciiTheme="minorHAnsi" w:hAnsiTheme="minorHAnsi" w:cstheme="minorHAnsi"/>
-                <w:sz w:val="22"/>
-                <w:szCs w:val="22"/>
-              </w:rPr>
-              <w:t>Shirish Maharjan</w:t>
-            </w:r>
-          </w:p>
-        </w:tc>
-        <w:tc>
-          <w:tcPr>
-            <w:tcW w:w="1678" w:type="pct"/>
-          </w:tcPr>
-          <w:p>
-            <w:pPr>
-              <w:pStyle w:val="ListParagraph"/>
-              <w:numPr>
-                <w:ilvl w:val="0"/>
-                <w:numId w:val="5"/>
-              </w:numPr>
-              <w:spacing w:after="160" w:line="259" w:lineRule="auto"/>
-              <w:jc w:val="both"/>
-              <w:rPr>
-                <w:color w:val="000000" w:themeColor="text1"/>
-              </w:rPr>
-            </w:pPr>
-            <w:r>
-              <w:rPr>
-                <w:color w:val="000000" w:themeColor="text1"/>
-              </w:rPr>
-              <w:t>Changes made to the normal flow of the use case.</w:t>
-            </w:r>
-          </w:p>
-          <w:p>
-            <w:pPr>
-              <w:pStyle w:val="ListParagraph"/>
-              <w:numPr>
-                <w:ilvl w:val="0"/>
-                <w:numId w:val="5"/>
-              </w:numPr>
-              <w:spacing w:after="160" w:line="259" w:lineRule="auto"/>
-              <w:jc w:val="both"/>
-              <w:rPr>
-                <w:color w:val="000000" w:themeColor="text1"/>
-              </w:rPr>
-            </w:pPr>
-            <w:r>
-              <w:rPr>
-                <w:color w:val="000000" w:themeColor="text1"/>
-              </w:rPr>
-              <w:t>User cancelling scenario added to the exception flow option.</w:t>
-            </w:r>
-          </w:p>
-          <w:p>
-            <w:pPr>
-              <w:pStyle w:val="ListParagraph"/>
-              <w:numPr>
-                <w:ilvl w:val="0"/>
-                <w:numId w:val="5"/>
-              </w:numPr>
-              <w:spacing w:after="160" w:line="259" w:lineRule="auto"/>
-              <w:jc w:val="both"/>
-              <w:rPr>
-                <w:color w:val="000000" w:themeColor="text1"/>
-              </w:rPr>
-            </w:pPr>
-            <w:r>
-              <w:rPr>
-                <w:color w:val="000000" w:themeColor="text1"/>
-              </w:rPr>
-              <w:t>Necessary text formatting made.</w:t>
-            </w:r>
-          </w:p>
-        </w:tc>
-        <w:tc>
-          <w:tcPr>
-            <w:tcW w:w="854" w:type="pct"/>
-          </w:tcPr>
-          <w:p>
-            <w:pPr>
-              <w:jc w:val="both"/>
-              <w:rPr>
-                <w:rFonts w:asciiTheme="minorHAnsi" w:hAnsiTheme="minorHAnsi" w:cstheme="minorHAnsi"/>
-                <w:sz w:val="22"/>
-                <w:szCs w:val="22"/>
-              </w:rPr>
-            </w:pPr>
-            <w:r>
-              <w:rPr>
-                <w:rFonts w:asciiTheme="minorHAnsi" w:hAnsiTheme="minorHAnsi" w:cstheme="minorHAnsi"/>
-                <w:sz w:val="22"/>
-                <w:szCs w:val="22"/>
-              </w:rPr>
-              <w:t>20/04/2018</w:t>
-            </w:r>
-          </w:p>
-        </w:tc>
-        <w:tc>
-          <w:tcPr>
-            <w:tcW w:w="659" w:type="pct"/>
-          </w:tcPr>
-          <w:p>
-            <w:pPr>
-              <w:jc w:val="both"/>
-              <w:rPr>
-                <w:rFonts w:asciiTheme="minorHAnsi" w:hAnsiTheme="minorHAnsi" w:cstheme="minorHAnsi"/>
-                <w:sz w:val="22"/>
-                <w:szCs w:val="22"/>
-              </w:rPr>
-            </w:pPr>
-            <w:r>
-              <w:rPr>
-                <w:rFonts w:asciiTheme="minorHAnsi" w:hAnsiTheme="minorHAnsi" w:cstheme="minorHAnsi"/>
-                <w:sz w:val="22"/>
-                <w:szCs w:val="22"/>
-              </w:rPr>
-              <w:t xml:space="preserve">Completed </w:t>
-            </w:r>
-          </w:p>
-        </w:tc>
-      </w:tr>
-      <w:tr>
-        <w:tc>
-          <w:tcPr>
-            <w:tcW w:w="1071" w:type="pct"/>
-          </w:tcPr>
-          <w:p>
-            <w:pPr>
-              <w:jc w:val="both"/>
-              <w:rPr>
-                <w:rFonts w:asciiTheme="minorHAnsi" w:hAnsiTheme="minorHAnsi" w:cstheme="minorHAnsi"/>
-                <w:sz w:val="22"/>
-                <w:szCs w:val="22"/>
-              </w:rPr>
-            </w:pPr>
-            <w:r>
-              <w:rPr>
-                <w:rFonts w:asciiTheme="minorHAnsi" w:hAnsiTheme="minorHAnsi" w:cstheme="minorHAnsi"/>
-                <w:sz w:val="22"/>
-                <w:szCs w:val="22"/>
-              </w:rPr>
-              <w:t>FUCD Scan Barcode 3.1</w:t>
-            </w:r>
-          </w:p>
-        </w:tc>
-        <w:tc>
-          <w:tcPr>
-            <w:tcW w:w="738" w:type="pct"/>
-          </w:tcPr>
-          <w:p>
-            <w:pPr>
-              <w:jc w:val="both"/>
-              <w:rPr>
-                <w:rFonts w:asciiTheme="minorHAnsi" w:hAnsiTheme="minorHAnsi" w:cstheme="minorHAnsi"/>
-                <w:sz w:val="22"/>
-                <w:szCs w:val="22"/>
-              </w:rPr>
-            </w:pPr>
-            <w:r>
-              <w:rPr>
-                <w:rFonts w:asciiTheme="minorHAnsi" w:hAnsiTheme="minorHAnsi" w:cstheme="minorHAnsi"/>
-                <w:sz w:val="22"/>
-                <w:szCs w:val="22"/>
-              </w:rPr>
-              <w:t xml:space="preserve">Shirish Maharjan </w:t>
-            </w:r>
-          </w:p>
-        </w:tc>
-        <w:tc>
-          <w:tcPr>
-            <w:tcW w:w="1678" w:type="pct"/>
-          </w:tcPr>
-          <w:p>
-            <w:pPr>
-              <w:pStyle w:val="ListParagraph"/>
-              <w:numPr>
-                <w:ilvl w:val="0"/>
-                <w:numId w:val="5"/>
-              </w:numPr>
-              <w:spacing w:after="160" w:line="259" w:lineRule="auto"/>
-              <w:jc w:val="both"/>
-              <w:rPr>
-                <w:color w:val="000000" w:themeColor="text1"/>
-              </w:rPr>
-            </w:pPr>
-            <w:r>
-              <w:rPr>
-                <w:color w:val="000000" w:themeColor="text1"/>
-              </w:rPr>
-              <w:t xml:space="preserve">Full use case description of ‘Scan Barcode’ use case with detailed description of normal flow, exception flow, pre and post conditions, key scenarios </w:t>
-            </w:r>
-            <w:r>
-              <w:rPr>
-                <w:color w:val="000000" w:themeColor="text1"/>
-              </w:rPr>
-              <w:lastRenderedPageBreak/>
-              <w:t>and so on.</w:t>
-            </w:r>
-          </w:p>
-        </w:tc>
-        <w:tc>
-          <w:tcPr>
-            <w:tcW w:w="854" w:type="pct"/>
-          </w:tcPr>
-          <w:p>
-            <w:pPr>
-              <w:jc w:val="both"/>
-              <w:rPr>
-                <w:rFonts w:asciiTheme="minorHAnsi" w:hAnsiTheme="minorHAnsi" w:cstheme="minorHAnsi"/>
-                <w:sz w:val="22"/>
-                <w:szCs w:val="22"/>
-              </w:rPr>
-            </w:pPr>
-            <w:r>
-              <w:rPr>
-                <w:rFonts w:asciiTheme="minorHAnsi" w:hAnsiTheme="minorHAnsi" w:cstheme="minorHAnsi"/>
-                <w:sz w:val="22"/>
-                <w:szCs w:val="22"/>
-              </w:rPr>
-              <w:lastRenderedPageBreak/>
-              <w:t>18/04/2018</w:t>
-            </w:r>
-          </w:p>
-        </w:tc>
-        <w:tc>
-          <w:tcPr>
-            <w:tcW w:w="659" w:type="pct"/>
-          </w:tcPr>
-          <w:p>
-            <w:pPr>
-              <w:jc w:val="both"/>
-              <w:rPr>
-                <w:rFonts w:asciiTheme="minorHAnsi" w:hAnsiTheme="minorHAnsi" w:cstheme="minorHAnsi"/>
-                <w:sz w:val="22"/>
-                <w:szCs w:val="22"/>
-              </w:rPr>
-            </w:pPr>
-            <w:r>
-              <w:rPr>
-                <w:rFonts w:asciiTheme="minorHAnsi" w:hAnsiTheme="minorHAnsi" w:cstheme="minorHAnsi"/>
-                <w:sz w:val="22"/>
-                <w:szCs w:val="22"/>
-              </w:rPr>
-              <w:t xml:space="preserve">Completed </w:t>
-            </w:r>
-          </w:p>
-        </w:tc>
-      </w:tr>
-      <w:tr>
-        <w:tc>
-          <w:tcPr>
-            <w:tcW w:w="1071" w:type="pct"/>
-          </w:tcPr>
-          <w:p>
-            <w:pPr>
-              <w:jc w:val="both"/>
-              <w:rPr>
-                <w:rFonts w:asciiTheme="minorHAnsi" w:hAnsiTheme="minorHAnsi" w:cstheme="minorHAnsi"/>
-                <w:sz w:val="22"/>
-                <w:szCs w:val="22"/>
-              </w:rPr>
-            </w:pPr>
-            <w:r>
-              <w:rPr>
-                <w:rFonts w:asciiTheme="minorHAnsi" w:hAnsiTheme="minorHAnsi" w:cstheme="minorHAnsi"/>
-                <w:sz w:val="22"/>
-                <w:szCs w:val="22"/>
-              </w:rPr>
-              <w:lastRenderedPageBreak/>
-              <w:t>FUCD Accept Stock 3.1</w:t>
-            </w:r>
-          </w:p>
-        </w:tc>
-        <w:tc>
-          <w:tcPr>
-            <w:tcW w:w="738" w:type="pct"/>
-          </w:tcPr>
-          <w:p>
-            <w:pPr>
-              <w:jc w:val="both"/>
-              <w:rPr>
-                <w:rFonts w:asciiTheme="minorHAnsi" w:hAnsiTheme="minorHAnsi" w:cstheme="minorHAnsi"/>
-                <w:sz w:val="22"/>
-                <w:szCs w:val="22"/>
-              </w:rPr>
-            </w:pPr>
-            <w:r>
-              <w:rPr>
-                <w:rFonts w:asciiTheme="minorHAnsi" w:hAnsiTheme="minorHAnsi" w:cstheme="minorHAnsi"/>
-                <w:sz w:val="22"/>
-                <w:szCs w:val="22"/>
-              </w:rPr>
-              <w:t>Shirish Maharjan</w:t>
-            </w:r>
-          </w:p>
-        </w:tc>
-        <w:tc>
-          <w:tcPr>
-            <w:tcW w:w="1678" w:type="pct"/>
-          </w:tcPr>
-          <w:p>
-            <w:pPr>
-              <w:pStyle w:val="ListParagraph"/>
-              <w:numPr>
-                <w:ilvl w:val="0"/>
-                <w:numId w:val="5"/>
-              </w:numPr>
-              <w:spacing w:after="160" w:line="259" w:lineRule="auto"/>
-              <w:jc w:val="both"/>
-              <w:rPr>
-                <w:color w:val="000000" w:themeColor="text1"/>
-              </w:rPr>
-            </w:pPr>
-            <w:r>
-              <w:rPr>
-                <w:color w:val="000000" w:themeColor="text1"/>
-              </w:rPr>
-              <w:t>Full use case description of ‘Accept Stock’ use case with detailed description of normal flow, exception flow, pre and post conditions, key scenarios and so on.</w:t>
-            </w:r>
-          </w:p>
-        </w:tc>
-        <w:tc>
-          <w:tcPr>
-            <w:tcW w:w="854" w:type="pct"/>
-          </w:tcPr>
-          <w:p>
-            <w:pPr>
-              <w:jc w:val="both"/>
-              <w:rPr>
-                <w:rFonts w:asciiTheme="minorHAnsi" w:hAnsiTheme="minorHAnsi" w:cstheme="minorHAnsi"/>
-                <w:sz w:val="22"/>
-                <w:szCs w:val="22"/>
-              </w:rPr>
-            </w:pPr>
-            <w:r>
-              <w:rPr>
-                <w:rFonts w:asciiTheme="minorHAnsi" w:hAnsiTheme="minorHAnsi" w:cstheme="minorHAnsi"/>
-                <w:sz w:val="22"/>
-                <w:szCs w:val="22"/>
-              </w:rPr>
-              <w:t>18/04/2018</w:t>
-            </w:r>
-          </w:p>
-        </w:tc>
-        <w:tc>
-          <w:tcPr>
-            <w:tcW w:w="659" w:type="pct"/>
-          </w:tcPr>
-          <w:p>
-            <w:pPr>
-              <w:jc w:val="both"/>
-              <w:rPr>
-                <w:rFonts w:asciiTheme="minorHAnsi" w:hAnsiTheme="minorHAnsi" w:cstheme="minorHAnsi"/>
-                <w:sz w:val="22"/>
-                <w:szCs w:val="22"/>
-              </w:rPr>
-            </w:pPr>
-            <w:r>
-              <w:rPr>
-                <w:rFonts w:asciiTheme="minorHAnsi" w:hAnsiTheme="minorHAnsi" w:cstheme="minorHAnsi"/>
-                <w:sz w:val="22"/>
-                <w:szCs w:val="22"/>
-              </w:rPr>
-              <w:t>Completed</w:t>
-            </w:r>
-          </w:p>
-        </w:tc>
-      </w:tr>
-      <w:tr>
-        <w:tc>
-          <w:tcPr>
-            <w:tcW w:w="1071" w:type="pct"/>
-          </w:tcPr>
-          <w:p>
-            <w:pPr>
-              <w:jc w:val="both"/>
-              <w:rPr>
-                <w:rFonts w:asciiTheme="minorHAnsi" w:hAnsiTheme="minorHAnsi" w:cstheme="minorHAnsi"/>
-                <w:sz w:val="22"/>
-                <w:szCs w:val="22"/>
-              </w:rPr>
-            </w:pPr>
-            <w:r>
-              <w:rPr>
-                <w:rFonts w:asciiTheme="minorHAnsi" w:hAnsiTheme="minorHAnsi" w:cstheme="minorHAnsi"/>
-                <w:sz w:val="22"/>
-                <w:szCs w:val="22"/>
-              </w:rPr>
-              <w:t>FUCD Manage Staff 3.1</w:t>
-            </w:r>
-          </w:p>
-        </w:tc>
-        <w:tc>
-          <w:tcPr>
-            <w:tcW w:w="738" w:type="pct"/>
-          </w:tcPr>
-          <w:p>
-            <w:pPr>
-              <w:jc w:val="both"/>
-              <w:rPr>
-                <w:rFonts w:asciiTheme="minorHAnsi" w:hAnsiTheme="minorHAnsi" w:cstheme="minorHAnsi"/>
-                <w:sz w:val="22"/>
-                <w:szCs w:val="22"/>
-              </w:rPr>
-            </w:pPr>
-            <w:r>
-              <w:rPr>
-                <w:rFonts w:asciiTheme="minorHAnsi" w:hAnsiTheme="minorHAnsi" w:cstheme="minorHAnsi"/>
-                <w:sz w:val="22"/>
-                <w:szCs w:val="22"/>
-              </w:rPr>
-              <w:t xml:space="preserve">Shirish Maharjan </w:t>
-            </w:r>
-          </w:p>
-        </w:tc>
-        <w:tc>
-          <w:tcPr>
-            <w:tcW w:w="1678" w:type="pct"/>
-          </w:tcPr>
-          <w:p>
-            <w:pPr>
-              <w:pStyle w:val="ListParagraph"/>
-              <w:numPr>
-                <w:ilvl w:val="0"/>
-                <w:numId w:val="5"/>
-              </w:numPr>
-              <w:spacing w:after="160" w:line="259" w:lineRule="auto"/>
-              <w:jc w:val="both"/>
-              <w:rPr>
-                <w:color w:val="000000" w:themeColor="text1"/>
-              </w:rPr>
-            </w:pPr>
-            <w:r>
-              <w:rPr>
-                <w:color w:val="000000" w:themeColor="text1"/>
-              </w:rPr>
-              <w:t>Full use case description of ‘Manage Staff’ use case with detailed description of normal flow, exception flow, pre and post conditions, key scenarios and so on.</w:t>
-            </w:r>
-          </w:p>
-        </w:tc>
-        <w:tc>
-          <w:tcPr>
-            <w:tcW w:w="854" w:type="pct"/>
-          </w:tcPr>
-          <w:p>
-            <w:pPr>
-              <w:jc w:val="both"/>
-              <w:rPr>
-                <w:rFonts w:asciiTheme="minorHAnsi" w:hAnsiTheme="minorHAnsi" w:cstheme="minorHAnsi"/>
-                <w:sz w:val="22"/>
-                <w:szCs w:val="22"/>
-              </w:rPr>
-            </w:pPr>
-            <w:r>
-              <w:rPr>
-                <w:rFonts w:asciiTheme="minorHAnsi" w:hAnsiTheme="minorHAnsi" w:cstheme="minorHAnsi"/>
-                <w:sz w:val="22"/>
-                <w:szCs w:val="22"/>
-              </w:rPr>
-              <w:t>20/04/2018</w:t>
-            </w:r>
-          </w:p>
-        </w:tc>
-        <w:tc>
-          <w:tcPr>
-            <w:tcW w:w="659" w:type="pct"/>
-          </w:tcPr>
-          <w:p>
-            <w:pPr>
-              <w:jc w:val="both"/>
-              <w:rPr>
-                <w:rFonts w:asciiTheme="minorHAnsi" w:hAnsiTheme="minorHAnsi" w:cstheme="minorHAnsi"/>
-                <w:sz w:val="22"/>
-                <w:szCs w:val="22"/>
-              </w:rPr>
-            </w:pPr>
-            <w:r>
-              <w:rPr>
-                <w:rFonts w:asciiTheme="minorHAnsi" w:hAnsiTheme="minorHAnsi" w:cstheme="minorHAnsi"/>
-                <w:sz w:val="22"/>
-                <w:szCs w:val="22"/>
-              </w:rPr>
-              <w:t>Completed</w:t>
-            </w:r>
-          </w:p>
-        </w:tc>
-      </w:tr>
-      <w:tr>
-        <w:tc>
-          <w:tcPr>
-            <w:tcW w:w="1071" w:type="pct"/>
-          </w:tcPr>
-          <w:p>
-            <w:pPr>
-              <w:jc w:val="both"/>
-              <w:rPr>
-                <w:rFonts w:asciiTheme="minorHAnsi" w:hAnsiTheme="minorHAnsi" w:cstheme="minorHAnsi"/>
-                <w:sz w:val="22"/>
-                <w:szCs w:val="22"/>
-              </w:rPr>
-            </w:pPr>
-            <w:r>
-              <w:rPr>
-                <w:rFonts w:asciiTheme="minorHAnsi" w:hAnsiTheme="minorHAnsi" w:cstheme="minorHAnsi"/>
-                <w:sz w:val="22"/>
-                <w:szCs w:val="22"/>
-              </w:rPr>
-              <w:t>System Sequence Diagram Send Stock 3.1</w:t>
-            </w:r>
-          </w:p>
-        </w:tc>
-        <w:tc>
-          <w:tcPr>
-            <w:tcW w:w="738" w:type="pct"/>
-          </w:tcPr>
-          <w:p>
-            <w:pPr>
-              <w:jc w:val="both"/>
-              <w:rPr>
-                <w:rFonts w:asciiTheme="minorHAnsi" w:hAnsiTheme="minorHAnsi" w:cstheme="minorHAnsi"/>
-                <w:sz w:val="22"/>
-                <w:szCs w:val="22"/>
-              </w:rPr>
-            </w:pPr>
-            <w:r>
-              <w:rPr>
-                <w:rFonts w:asciiTheme="minorHAnsi" w:hAnsiTheme="minorHAnsi" w:cstheme="minorHAnsi"/>
-                <w:sz w:val="22"/>
-                <w:szCs w:val="22"/>
-              </w:rPr>
-              <w:t xml:space="preserve">Shirish Maharjan </w:t>
-            </w:r>
-          </w:p>
-        </w:tc>
-        <w:tc>
-          <w:tcPr>
-            <w:tcW w:w="1678" w:type="pct"/>
-          </w:tcPr>
-          <w:p>
-            <w:pPr>
-              <w:pStyle w:val="ListParagraph"/>
-              <w:numPr>
-                <w:ilvl w:val="0"/>
-                <w:numId w:val="5"/>
-              </w:numPr>
-              <w:spacing w:after="160" w:line="259" w:lineRule="auto"/>
-              <w:jc w:val="both"/>
-              <w:rPr>
-                <w:color w:val="000000" w:themeColor="text1"/>
-              </w:rPr>
-            </w:pPr>
-            <w:r>
-              <w:rPr>
-                <w:color w:val="000000" w:themeColor="text1"/>
-              </w:rPr>
-              <w:t>Draft version of the system sequence diagram for ‘Send Stock’ use case.</w:t>
-            </w:r>
-          </w:p>
-        </w:tc>
-        <w:tc>
-          <w:tcPr>
-            <w:tcW w:w="854" w:type="pct"/>
-          </w:tcPr>
-          <w:p>
-            <w:pPr>
-              <w:jc w:val="both"/>
-              <w:rPr>
-                <w:rFonts w:asciiTheme="minorHAnsi" w:hAnsiTheme="minorHAnsi" w:cstheme="minorHAnsi"/>
-                <w:sz w:val="22"/>
-                <w:szCs w:val="22"/>
-              </w:rPr>
-            </w:pPr>
-            <w:r>
-              <w:rPr>
-                <w:rFonts w:asciiTheme="minorHAnsi" w:hAnsiTheme="minorHAnsi" w:cstheme="minorHAnsi"/>
-                <w:sz w:val="22"/>
-                <w:szCs w:val="22"/>
-              </w:rPr>
-              <w:t>22/04/2018</w:t>
-            </w:r>
-          </w:p>
-        </w:tc>
-        <w:tc>
-          <w:tcPr>
-            <w:tcW w:w="659" w:type="pct"/>
-          </w:tcPr>
-          <w:p>
-            <w:pPr>
-              <w:jc w:val="both"/>
-              <w:rPr>
-                <w:rFonts w:asciiTheme="minorHAnsi" w:hAnsiTheme="minorHAnsi" w:cstheme="minorHAnsi"/>
-                <w:sz w:val="22"/>
-                <w:szCs w:val="22"/>
-              </w:rPr>
-            </w:pPr>
-            <w:r>
-              <w:rPr>
-                <w:rFonts w:asciiTheme="minorHAnsi" w:hAnsiTheme="minorHAnsi" w:cstheme="minorHAnsi"/>
-                <w:sz w:val="22"/>
-                <w:szCs w:val="22"/>
-              </w:rPr>
-              <w:t>Completed</w:t>
-            </w:r>
-          </w:p>
-        </w:tc>
-      </w:tr>
-      <w:tr>
-        <w:tc>
-          <w:tcPr>
-            <w:tcW w:w="1071" w:type="pct"/>
-          </w:tcPr>
-          <w:p>
-            <w:pPr>
-              <w:jc w:val="both"/>
-              <w:rPr>
-                <w:rFonts w:asciiTheme="minorHAnsi" w:hAnsiTheme="minorHAnsi" w:cstheme="minorHAnsi"/>
-                <w:sz w:val="22"/>
-                <w:szCs w:val="22"/>
-              </w:rPr>
-            </w:pPr>
-            <w:r>
-              <w:rPr>
-                <w:rFonts w:asciiTheme="minorHAnsi" w:hAnsiTheme="minorHAnsi" w:cstheme="minorHAnsi"/>
-                <w:sz w:val="22"/>
-                <w:szCs w:val="22"/>
-              </w:rPr>
-              <w:t>Activity Diagram Send Stock 3.1</w:t>
-            </w:r>
-          </w:p>
-        </w:tc>
-        <w:tc>
-          <w:tcPr>
-            <w:tcW w:w="738" w:type="pct"/>
-          </w:tcPr>
-          <w:p>
-            <w:pPr>
-              <w:jc w:val="both"/>
-              <w:rPr>
-                <w:rFonts w:asciiTheme="minorHAnsi" w:hAnsiTheme="minorHAnsi" w:cstheme="minorHAnsi"/>
-                <w:sz w:val="22"/>
-                <w:szCs w:val="22"/>
-              </w:rPr>
-            </w:pPr>
-            <w:r>
-              <w:rPr>
-                <w:rFonts w:asciiTheme="minorHAnsi" w:hAnsiTheme="minorHAnsi" w:cstheme="minorHAnsi"/>
-                <w:sz w:val="22"/>
-                <w:szCs w:val="22"/>
-              </w:rPr>
-              <w:t>Shirish Maharjan</w:t>
-            </w:r>
-          </w:p>
-        </w:tc>
-        <w:tc>
-          <w:tcPr>
-            <w:tcW w:w="1678" w:type="pct"/>
-          </w:tcPr>
-          <w:p>
-            <w:pPr>
-              <w:pStyle w:val="ListParagraph"/>
-              <w:numPr>
-                <w:ilvl w:val="0"/>
-                <w:numId w:val="5"/>
-              </w:numPr>
-              <w:spacing w:after="160" w:line="259" w:lineRule="auto"/>
-              <w:jc w:val="both"/>
-              <w:rPr>
-                <w:color w:val="000000" w:themeColor="text1"/>
-              </w:rPr>
-            </w:pPr>
-            <w:r>
-              <w:rPr>
-                <w:color w:val="000000" w:themeColor="text1"/>
-              </w:rPr>
-              <w:t>Draft version of the activity diagram for ‘Send Stock’ use case.</w:t>
-            </w:r>
-          </w:p>
-        </w:tc>
-        <w:tc>
-          <w:tcPr>
-            <w:tcW w:w="854" w:type="pct"/>
-          </w:tcPr>
-          <w:p>
-            <w:pPr>
-              <w:jc w:val="both"/>
-              <w:rPr>
-                <w:rFonts w:asciiTheme="minorHAnsi" w:hAnsiTheme="minorHAnsi" w:cstheme="minorHAnsi"/>
-                <w:sz w:val="22"/>
-                <w:szCs w:val="22"/>
-              </w:rPr>
-            </w:pPr>
-            <w:r>
-              <w:rPr>
-                <w:rFonts w:asciiTheme="minorHAnsi" w:hAnsiTheme="minorHAnsi" w:cstheme="minorHAnsi"/>
-                <w:sz w:val="22"/>
-                <w:szCs w:val="22"/>
-              </w:rPr>
-              <w:t>22/04/2018</w:t>
-            </w:r>
-          </w:p>
-        </w:tc>
-        <w:tc>
-          <w:tcPr>
-            <w:tcW w:w="659" w:type="pct"/>
-          </w:tcPr>
-          <w:p>
-            <w:pPr>
-              <w:jc w:val="both"/>
-              <w:rPr>
-                <w:rFonts w:asciiTheme="minorHAnsi" w:hAnsiTheme="minorHAnsi" w:cstheme="minorHAnsi"/>
-                <w:sz w:val="22"/>
-                <w:szCs w:val="22"/>
-              </w:rPr>
-            </w:pPr>
-            <w:r>
-              <w:rPr>
-                <w:rFonts w:asciiTheme="minorHAnsi" w:hAnsiTheme="minorHAnsi" w:cstheme="minorHAnsi"/>
-                <w:sz w:val="22"/>
-                <w:szCs w:val="22"/>
-              </w:rPr>
-              <w:t xml:space="preserve">Completed </w:t>
-            </w:r>
           </w:p>
         </w:tc>
       </w:tr>
@@ -10192,8 +10932,8 @@
 </file>
 
 <file path=word/numbering.xml><?xml version="1.0" encoding="utf-8"?>
-<w:numbering xmlns:wpc="http://schemas.microsoft.com/office/word/2010/wordprocessingCanvas" xmlns:mo="http://schemas.microsoft.com/office/mac/office/2008/main" xmlns:mc="http://schemas.openxmlformats.org/markup-compatibility/2006" xmlns:mv="urn:schemas-microsoft-com:mac:vml" xmlns:o="urn:schemas-microsoft-com:office:office" xmlns:r="http://schemas.openxmlformats.org/officeDocument/2006/relationships" xmlns:m="http://schemas.openxmlformats.org/officeDocument/2006/math" xmlns:v="urn:schemas-microsoft-com:vml" xmlns:wp14="http://schemas.microsoft.com/office/word/2010/wordprocessingDrawing" xmlns:wp="http://schemas.openxmlformats.org/drawingml/2006/wordprocessingDrawing" xmlns:w10="urn:schemas-microsoft-com:office:word" xmlns:w="http://schemas.openxmlformats.org/wordprocessingml/2006/main" xmlns:w14="http://schemas.microsoft.com/office/word/2010/wordml" xmlns:w15="http://schemas.microsoft.com/office/word/2012/wordml" xmlns:wpg="http://schemas.microsoft.com/office/word/2010/wordprocessingGroup" xmlns:wpi="http://schemas.microsoft.com/office/word/2010/wordprocessingInk" xmlns:wne="http://schemas.microsoft.com/office/word/2006/wordml" xmlns:wps="http://schemas.microsoft.com/office/word/2010/wordprocessingShape" mc:Ignorable="w14 w15 wp14">
-  <w:abstractNum w:abstractNumId="0">
+<w:numbering xmlns:wpc="http://schemas.microsoft.com/office/word/2010/wordprocessingCanvas" xmlns:cx="http://schemas.microsoft.com/office/drawing/2014/chartex" xmlns:cx1="http://schemas.microsoft.com/office/drawing/2015/9/8/chartex" xmlns:cx2="http://schemas.microsoft.com/office/drawing/2015/10/21/chartex" xmlns:cx3="http://schemas.microsoft.com/office/drawing/2016/5/9/chartex" xmlns:cx4="http://schemas.microsoft.com/office/drawing/2016/5/10/chartex" xmlns:cx5="http://schemas.microsoft.com/office/drawing/2016/5/11/chartex" xmlns:cx6="http://schemas.microsoft.com/office/drawing/2016/5/12/chartex" xmlns:cx7="http://schemas.microsoft.com/office/drawing/2016/5/13/chartex" xmlns:cx8="http://schemas.microsoft.com/office/drawing/2016/5/14/chartex" xmlns:mc="http://schemas.openxmlformats.org/markup-compatibility/2006" xmlns:aink="http://schemas.microsoft.com/office/drawing/2016/ink" xmlns:am3d="http://schemas.microsoft.com/office/drawing/2017/model3d" xmlns:o="urn:schemas-microsoft-com:office:office" xmlns:r="http://schemas.openxmlformats.org/officeDocument/2006/relationships" xmlns:m="http://schemas.openxmlformats.org/officeDocument/2006/math" xmlns:v="urn:schemas-microsoft-com:vml" xmlns:wp14="http://schemas.microsoft.com/office/word/2010/wordprocessingDrawing" xmlns:wp="http://schemas.openxmlformats.org/drawingml/2006/wordprocessingDrawing" xmlns:w10="urn:schemas-microsoft-com:office:word" xmlns:w="http://schemas.openxmlformats.org/wordprocessingml/2006/main" xmlns:w14="http://schemas.microsoft.com/office/word/2010/wordml" xmlns:w15="http://schemas.microsoft.com/office/word/2012/wordml" xmlns:w16cid="http://schemas.microsoft.com/office/word/2016/wordml/cid" xmlns:w16se="http://schemas.microsoft.com/office/word/2015/wordml/symex" xmlns:wpg="http://schemas.microsoft.com/office/word/2010/wordprocessingGroup" xmlns:wpi="http://schemas.microsoft.com/office/word/2010/wordprocessingInk" xmlns:wne="http://schemas.microsoft.com/office/word/2006/wordml" xmlns:wps="http://schemas.microsoft.com/office/word/2010/wordprocessingShape" mc:Ignorable="w14 w15 w16se w16cid wp14">
+  <w:abstractNum w:abstractNumId="0" w15:restartNumberingAfterBreak="0">
     <w:nsid w:val="009F6F94"/>
     <w:multiLevelType w:val="hybridMultilevel"/>
     <w:tmpl w:val="C85C22B0"/>
@@ -10306,7 +11046,7 @@
       </w:rPr>
     </w:lvl>
   </w:abstractNum>
-  <w:abstractNum w:abstractNumId="1">
+  <w:abstractNum w:abstractNumId="1" w15:restartNumberingAfterBreak="0">
     <w:nsid w:val="06AC19A1"/>
     <w:multiLevelType w:val="hybridMultilevel"/>
     <w:tmpl w:val="BCA21748"/>
@@ -10419,7 +11159,7 @@
       </w:rPr>
     </w:lvl>
   </w:abstractNum>
-  <w:abstractNum w:abstractNumId="2">
+  <w:abstractNum w:abstractNumId="2" w15:restartNumberingAfterBreak="0">
     <w:nsid w:val="27A758C2"/>
     <w:multiLevelType w:val="hybridMultilevel"/>
     <w:tmpl w:val="A4225808"/>
@@ -10532,7 +11272,7 @@
       </w:rPr>
     </w:lvl>
   </w:abstractNum>
-  <w:abstractNum w:abstractNumId="3">
+  <w:abstractNum w:abstractNumId="3" w15:restartNumberingAfterBreak="0">
     <w:nsid w:val="2F9C36A9"/>
     <w:multiLevelType w:val="hybridMultilevel"/>
     <w:tmpl w:val="636A3E6C"/>
@@ -10645,7 +11385,7 @@
       </w:rPr>
     </w:lvl>
   </w:abstractNum>
-  <w:abstractNum w:abstractNumId="4">
+  <w:abstractNum w:abstractNumId="4" w15:restartNumberingAfterBreak="0">
     <w:nsid w:val="43F2648D"/>
     <w:multiLevelType w:val="hybridMultilevel"/>
     <w:tmpl w:val="5B74CA5C"/>
@@ -10757,7 +11497,7 @@
       </w:rPr>
     </w:lvl>
   </w:abstractNum>
-  <w:abstractNum w:abstractNumId="5">
+  <w:abstractNum w:abstractNumId="5" w15:restartNumberingAfterBreak="0">
     <w:nsid w:val="467B0E5F"/>
     <w:multiLevelType w:val="hybridMultilevel"/>
     <w:tmpl w:val="2A2ADE94"/>
@@ -10869,7 +11609,7 @@
       </w:rPr>
     </w:lvl>
   </w:abstractNum>
-  <w:abstractNum w:abstractNumId="6">
+  <w:abstractNum w:abstractNumId="6" w15:restartNumberingAfterBreak="0">
     <w:nsid w:val="550B4F31"/>
     <w:multiLevelType w:val="hybridMultilevel"/>
     <w:tmpl w:val="7D3A7A0C"/>
@@ -10982,7 +11722,7 @@
       </w:rPr>
     </w:lvl>
   </w:abstractNum>
-  <w:abstractNum w:abstractNumId="7">
+  <w:abstractNum w:abstractNumId="7" w15:restartNumberingAfterBreak="0">
     <w:nsid w:val="57FC2AC8"/>
     <w:multiLevelType w:val="hybridMultilevel"/>
     <w:tmpl w:val="1A0A7320"/>
@@ -11095,7 +11835,7 @@
       </w:rPr>
     </w:lvl>
   </w:abstractNum>
-  <w:abstractNum w:abstractNumId="8">
+  <w:abstractNum w:abstractNumId="8" w15:restartNumberingAfterBreak="0">
     <w:nsid w:val="65912866"/>
     <w:multiLevelType w:val="hybridMultilevel"/>
     <w:tmpl w:val="11543306"/>
@@ -11208,7 +11948,7 @@
       </w:rPr>
     </w:lvl>
   </w:abstractNum>
-  <w:abstractNum w:abstractNumId="9">
+  <w:abstractNum w:abstractNumId="9" w15:restartNumberingAfterBreak="0">
     <w:nsid w:val="73AD14E2"/>
     <w:multiLevelType w:val="hybridMultilevel"/>
     <w:tmpl w:val="1FD0CF0A"/>
@@ -11354,7 +12094,7 @@
 </file>
 
 <file path=word/styles.xml><?xml version="1.0" encoding="utf-8"?>
-<w:styles xmlns:mc="http://schemas.openxmlformats.org/markup-compatibility/2006" xmlns:r="http://schemas.openxmlformats.org/officeDocument/2006/relationships" xmlns:w="http://schemas.openxmlformats.org/wordprocessingml/2006/main" xmlns:w14="http://schemas.microsoft.com/office/word/2010/wordml" xmlns:w15="http://schemas.microsoft.com/office/word/2012/wordml" mc:Ignorable="w14 w15">
+<w:styles xmlns:mc="http://schemas.openxmlformats.org/markup-compatibility/2006" xmlns:r="http://schemas.openxmlformats.org/officeDocument/2006/relationships" xmlns:w="http://schemas.openxmlformats.org/wordprocessingml/2006/main" xmlns:w14="http://schemas.microsoft.com/office/word/2010/wordml" xmlns:w15="http://schemas.microsoft.com/office/word/2012/wordml" xmlns:w16cid="http://schemas.microsoft.com/office/word/2016/wordml/cid" xmlns:w16se="http://schemas.microsoft.com/office/word/2015/wordml/symex" mc:Ignorable="w14 w15 w16se w16cid">
   <w:docDefaults>
     <w:rPrDefault>
       <w:rPr>
@@ -11370,7 +12110,7 @@
       </w:pPr>
     </w:pPrDefault>
   </w:docDefaults>
-  <w:latentStyles w:defLockedState="0" w:defUIPriority="99" w:defSemiHidden="0" w:defUnhideWhenUsed="0" w:defQFormat="0" w:count="382">
+  <w:latentStyles w:defLockedState="0" w:defUIPriority="99" w:defSemiHidden="0" w:defUnhideWhenUsed="0" w:defQFormat="0" w:count="375">
     <w:lsdException w:name="Normal" w:uiPriority="0" w:qFormat="1"/>
     <w:lsdException w:name="heading 1" w:uiPriority="9" w:qFormat="1"/>
     <w:lsdException w:name="heading 2" w:semiHidden="1" w:uiPriority="9" w:unhideWhenUsed="1" w:qFormat="1"/>
@@ -11844,7 +12584,6 @@
       <w:lang w:eastAsia="en-AU"/>
     </w:rPr>
     <w:tblPr>
-      <w:tblInd w:w="0" w:type="dxa"/>
       <w:tblBorders>
         <w:top w:val="single" w:sz="4" w:space="0" w:color="000000"/>
         <w:left w:val="single" w:sz="4" w:space="0" w:color="000000"/>
@@ -11853,12 +12592,6 @@
         <w:insideH w:val="single" w:sz="4" w:space="0" w:color="000000"/>
         <w:insideV w:val="single" w:sz="4" w:space="0" w:color="000000"/>
       </w:tblBorders>
-      <w:tblCellMar>
-        <w:top w:w="0" w:type="dxa"/>
-        <w:left w:w="108" w:type="dxa"/>
-        <w:bottom w:w="0" w:type="dxa"/>
-        <w:right w:w="108" w:type="dxa"/>
-      </w:tblCellMar>
     </w:tblPr>
   </w:style>
   <w:style w:type="paragraph" w:styleId="ListParagraph">

</xml_diff>

<commit_message>
Updated FUCD Accept Stock, Request Item, Send Stock and added versions in the version control
</commit_message>
<xml_diff>
--- a/Documentation/Version Control.docx
+++ b/Documentation/Version Control.docx
@@ -1,6 +1,6 @@
 
 <file path=word/document.xml><?xml version="1.0" encoding="utf-8"?>
-<w:document xmlns:wpc="http://schemas.microsoft.com/office/word/2010/wordprocessingCanvas" xmlns:mo="http://schemas.microsoft.com/office/mac/office/2008/main" xmlns:mc="http://schemas.openxmlformats.org/markup-compatibility/2006" xmlns:mv="urn:schemas-microsoft-com:mac:vml" xmlns:o="urn:schemas-microsoft-com:office:office" xmlns:r="http://schemas.openxmlformats.org/officeDocument/2006/relationships" xmlns:m="http://schemas.openxmlformats.org/officeDocument/2006/math" xmlns:v="urn:schemas-microsoft-com:vml" xmlns:wp14="http://schemas.microsoft.com/office/word/2010/wordprocessingDrawing" xmlns:wp="http://schemas.openxmlformats.org/drawingml/2006/wordprocessingDrawing" xmlns:w10="urn:schemas-microsoft-com:office:word" xmlns:w="http://schemas.openxmlformats.org/wordprocessingml/2006/main" xmlns:w14="http://schemas.microsoft.com/office/word/2010/wordml" xmlns:w15="http://schemas.microsoft.com/office/word/2012/wordml" xmlns:wpg="http://schemas.microsoft.com/office/word/2010/wordprocessingGroup" xmlns:wpi="http://schemas.microsoft.com/office/word/2010/wordprocessingInk" xmlns:wne="http://schemas.microsoft.com/office/word/2006/wordml" xmlns:wps="http://schemas.microsoft.com/office/word/2010/wordprocessingShape" mc:Ignorable="w14 w15 wp14">
+<w:document xmlns:wpc="http://schemas.microsoft.com/office/word/2010/wordprocessingCanvas" xmlns:cx="http://schemas.microsoft.com/office/drawing/2014/chartex" xmlns:cx1="http://schemas.microsoft.com/office/drawing/2015/9/8/chartex" xmlns:cx2="http://schemas.microsoft.com/office/drawing/2015/10/21/chartex" xmlns:cx3="http://schemas.microsoft.com/office/drawing/2016/5/9/chartex" xmlns:cx4="http://schemas.microsoft.com/office/drawing/2016/5/10/chartex" xmlns:cx5="http://schemas.microsoft.com/office/drawing/2016/5/11/chartex" xmlns:cx6="http://schemas.microsoft.com/office/drawing/2016/5/12/chartex" xmlns:cx7="http://schemas.microsoft.com/office/drawing/2016/5/13/chartex" xmlns:cx8="http://schemas.microsoft.com/office/drawing/2016/5/14/chartex" xmlns:mc="http://schemas.openxmlformats.org/markup-compatibility/2006" xmlns:aink="http://schemas.microsoft.com/office/drawing/2016/ink" xmlns:am3d="http://schemas.microsoft.com/office/drawing/2017/model3d" xmlns:o="urn:schemas-microsoft-com:office:office" xmlns:r="http://schemas.openxmlformats.org/officeDocument/2006/relationships" xmlns:m="http://schemas.openxmlformats.org/officeDocument/2006/math" xmlns:v="urn:schemas-microsoft-com:vml" xmlns:wp14="http://schemas.microsoft.com/office/word/2010/wordprocessingDrawing" xmlns:wp="http://schemas.openxmlformats.org/drawingml/2006/wordprocessingDrawing" xmlns:w10="urn:schemas-microsoft-com:office:word" xmlns:w="http://schemas.openxmlformats.org/wordprocessingml/2006/main" xmlns:w14="http://schemas.microsoft.com/office/word/2010/wordml" xmlns:w15="http://schemas.microsoft.com/office/word/2012/wordml" xmlns:w16cid="http://schemas.microsoft.com/office/word/2016/wordml/cid" xmlns:w16se="http://schemas.microsoft.com/office/word/2015/wordml/symex" xmlns:wpg="http://schemas.microsoft.com/office/word/2010/wordprocessingGroup" xmlns:wpi="http://schemas.microsoft.com/office/word/2010/wordprocessingInk" xmlns:wne="http://schemas.microsoft.com/office/word/2006/wordml" xmlns:wps="http://schemas.microsoft.com/office/word/2010/wordprocessingShape" mc:Ignorable="w14 w15 w16se w16cid wp14">
   <w:body>
     <w:p>
       <w:pPr>
@@ -1278,7 +1278,6 @@
                 <w:sz w:val="22"/>
                 <w:szCs w:val="22"/>
               </w:rPr>
-              <w:lastRenderedPageBreak/>
               <w:t xml:space="preserve">Team Charter </w:t>
             </w:r>
             <w:r>
@@ -1711,7 +1710,6 @@
                 <w:sz w:val="22"/>
                 <w:szCs w:val="22"/>
               </w:rPr>
-              <w:lastRenderedPageBreak/>
               <w:t>Team Charter 1.4</w:t>
             </w:r>
           </w:p>
@@ -2997,7 +2995,6 @@
                 <w:sz w:val="22"/>
                 <w:szCs w:val="22"/>
               </w:rPr>
-              <w:lastRenderedPageBreak/>
               <w:t>Project Plan 1.3</w:t>
             </w:r>
           </w:p>
@@ -3735,7 +3732,6 @@
                 <w:sz w:val="22"/>
                 <w:szCs w:val="22"/>
               </w:rPr>
-              <w:lastRenderedPageBreak/>
               <w:t xml:space="preserve">Iteration 1 </w:t>
             </w:r>
             <w:r>
@@ -4517,7 +4513,6 @@
                 <w:sz w:val="22"/>
                 <w:szCs w:val="22"/>
               </w:rPr>
-              <w:lastRenderedPageBreak/>
               <w:t>Iteration 2 Review 2.1</w:t>
             </w:r>
           </w:p>
@@ -5124,7 +5119,6 @@
                 <w:sz w:val="22"/>
                 <w:szCs w:val="22"/>
               </w:rPr>
-              <w:lastRenderedPageBreak/>
               <w:t>Project Vision 1.1</w:t>
             </w:r>
           </w:p>
@@ -5609,7 +5603,6 @@
                 <w:sz w:val="22"/>
                 <w:szCs w:val="22"/>
               </w:rPr>
-              <w:lastRenderedPageBreak/>
               <w:t>Project Vision 1.3</w:t>
             </w:r>
           </w:p>
@@ -6127,7 +6120,6 @@
                 <w:sz w:val="22"/>
                 <w:szCs w:val="22"/>
               </w:rPr>
-              <w:lastRenderedPageBreak/>
               <w:t>Inception Phase Project Status Assessment 2.1</w:t>
             </w:r>
           </w:p>
@@ -6795,7 +6787,6 @@
                 <w:sz w:val="22"/>
                 <w:szCs w:val="22"/>
               </w:rPr>
-              <w:lastRenderedPageBreak/>
               <w:t>Architecture Notebook 3.1</w:t>
             </w:r>
           </w:p>
@@ -7709,7 +7700,6 @@
                 <w:sz w:val="22"/>
                 <w:szCs w:val="22"/>
               </w:rPr>
-              <w:lastRenderedPageBreak/>
               <w:t>Use Case Diagram 1.3</w:t>
             </w:r>
           </w:p>
@@ -9218,9 +9208,287 @@
               </w:rPr>
               <w:t>Reviewed and revised the final document finalising it.</w:t>
             </w:r>
+          </w:p>
+        </w:tc>
+        <w:tc>
+          <w:tcPr>
+            <w:tcW w:w="854" w:type="pct"/>
+          </w:tcPr>
+          <w:p>
+            <w:pPr>
+              <w:jc w:val="both"/>
+              <w:rPr>
+                <w:rFonts w:asciiTheme="minorHAnsi" w:hAnsiTheme="minorHAnsi" w:cstheme="minorHAnsi"/>
+                <w:sz w:val="22"/>
+                <w:szCs w:val="22"/>
+              </w:rPr>
+            </w:pPr>
+            <w:r>
+              <w:rPr>
+                <w:rFonts w:asciiTheme="minorHAnsi" w:hAnsiTheme="minorHAnsi" w:cstheme="minorHAnsi"/>
+                <w:sz w:val="22"/>
+                <w:szCs w:val="22"/>
+              </w:rPr>
+              <w:t>03/04/2018</w:t>
+            </w:r>
+          </w:p>
+        </w:tc>
+        <w:tc>
+          <w:tcPr>
+            <w:tcW w:w="659" w:type="pct"/>
+          </w:tcPr>
+          <w:p>
+            <w:pPr>
+              <w:jc w:val="both"/>
+              <w:rPr>
+                <w:rFonts w:asciiTheme="minorHAnsi" w:hAnsiTheme="minorHAnsi" w:cstheme="minorHAnsi"/>
+                <w:sz w:val="22"/>
+                <w:szCs w:val="22"/>
+              </w:rPr>
+            </w:pPr>
+            <w:r>
+              <w:rPr>
+                <w:rFonts w:asciiTheme="minorHAnsi" w:hAnsiTheme="minorHAnsi" w:cstheme="minorHAnsi"/>
+                <w:sz w:val="22"/>
+                <w:szCs w:val="22"/>
+              </w:rPr>
+              <w:t>Completed</w:t>
+            </w:r>
+          </w:p>
+        </w:tc>
+      </w:tr>
+      <w:tr>
+        <w:tc>
+          <w:tcPr>
+            <w:tcW w:w="1071" w:type="pct"/>
+          </w:tcPr>
+          <w:p>
+            <w:pPr>
+              <w:jc w:val="both"/>
+              <w:rPr>
+                <w:rFonts w:asciiTheme="minorHAnsi" w:hAnsiTheme="minorHAnsi" w:cstheme="minorHAnsi"/>
+                <w:sz w:val="22"/>
+                <w:szCs w:val="22"/>
+              </w:rPr>
+            </w:pPr>
+            <w:r>
+              <w:rPr>
+                <w:rFonts w:asciiTheme="minorHAnsi" w:hAnsiTheme="minorHAnsi" w:cstheme="minorHAnsi"/>
+                <w:sz w:val="22"/>
+                <w:szCs w:val="22"/>
+              </w:rPr>
+              <w:t>FUCD Send Stock 3.1</w:t>
+            </w:r>
+          </w:p>
+        </w:tc>
+        <w:tc>
+          <w:tcPr>
+            <w:tcW w:w="738" w:type="pct"/>
+          </w:tcPr>
+          <w:p>
+            <w:pPr>
+              <w:jc w:val="both"/>
+              <w:rPr>
+                <w:rFonts w:asciiTheme="minorHAnsi" w:hAnsiTheme="minorHAnsi" w:cstheme="minorHAnsi"/>
+                <w:sz w:val="22"/>
+                <w:szCs w:val="22"/>
+              </w:rPr>
+            </w:pPr>
+            <w:r>
+              <w:rPr>
+                <w:rFonts w:asciiTheme="minorHAnsi" w:hAnsiTheme="minorHAnsi" w:cstheme="minorHAnsi"/>
+                <w:sz w:val="22"/>
+                <w:szCs w:val="22"/>
+              </w:rPr>
+              <w:t>Shirish Maharjan</w:t>
+            </w:r>
+          </w:p>
+        </w:tc>
+        <w:tc>
+          <w:tcPr>
+            <w:tcW w:w="1678" w:type="pct"/>
+          </w:tcPr>
+          <w:p>
+            <w:pPr>
+              <w:pStyle w:val="ListParagraph"/>
+              <w:numPr>
+                <w:ilvl w:val="0"/>
+                <w:numId w:val="5"/>
+              </w:numPr>
+              <w:spacing w:after="160" w:line="259" w:lineRule="auto"/>
+              <w:jc w:val="both"/>
+              <w:rPr>
+                <w:color w:val="000000" w:themeColor="text1"/>
+              </w:rPr>
+            </w:pPr>
+            <w:r>
+              <w:rPr>
+                <w:color w:val="000000" w:themeColor="text1"/>
+              </w:rPr>
+              <w:t>Full use case description of ‘Send Stock’ use case with detailed description of normal flow, exception flow, pre and post conditions, key scenarios and so on.</w:t>
+            </w:r>
+          </w:p>
+        </w:tc>
+        <w:tc>
+          <w:tcPr>
+            <w:tcW w:w="854" w:type="pct"/>
+          </w:tcPr>
+          <w:p>
+            <w:pPr>
+              <w:jc w:val="both"/>
+              <w:rPr>
+                <w:rFonts w:asciiTheme="minorHAnsi" w:hAnsiTheme="minorHAnsi" w:cstheme="minorHAnsi"/>
+                <w:sz w:val="22"/>
+                <w:szCs w:val="22"/>
+              </w:rPr>
+            </w:pPr>
+            <w:r>
+              <w:rPr>
+                <w:rFonts w:asciiTheme="minorHAnsi" w:hAnsiTheme="minorHAnsi" w:cstheme="minorHAnsi"/>
+                <w:sz w:val="22"/>
+                <w:szCs w:val="22"/>
+              </w:rPr>
+              <w:t>18/04/2018</w:t>
+            </w:r>
+          </w:p>
+        </w:tc>
+        <w:tc>
+          <w:tcPr>
+            <w:tcW w:w="659" w:type="pct"/>
+          </w:tcPr>
+          <w:p>
+            <w:pPr>
+              <w:jc w:val="both"/>
+              <w:rPr>
+                <w:rFonts w:asciiTheme="minorHAnsi" w:hAnsiTheme="minorHAnsi" w:cstheme="minorHAnsi"/>
+                <w:sz w:val="22"/>
+                <w:szCs w:val="22"/>
+              </w:rPr>
+            </w:pPr>
+            <w:r>
+              <w:rPr>
+                <w:rFonts w:asciiTheme="minorHAnsi" w:hAnsiTheme="minorHAnsi" w:cstheme="minorHAnsi"/>
+                <w:sz w:val="22"/>
+                <w:szCs w:val="22"/>
+              </w:rPr>
+              <w:t>Completed</w:t>
+            </w:r>
+          </w:p>
+        </w:tc>
+      </w:tr>
+      <w:tr>
+        <w:tc>
+          <w:tcPr>
+            <w:tcW w:w="1071" w:type="pct"/>
+          </w:tcPr>
+          <w:p>
+            <w:pPr>
+              <w:jc w:val="both"/>
+              <w:rPr>
+                <w:rFonts w:asciiTheme="minorHAnsi" w:hAnsiTheme="minorHAnsi" w:cstheme="minorHAnsi"/>
+                <w:sz w:val="22"/>
+                <w:szCs w:val="22"/>
+              </w:rPr>
+            </w:pPr>
+            <w:r>
+              <w:rPr>
+                <w:rFonts w:asciiTheme="minorHAnsi" w:hAnsiTheme="minorHAnsi" w:cstheme="minorHAnsi"/>
+                <w:sz w:val="22"/>
+                <w:szCs w:val="22"/>
+              </w:rPr>
+              <w:t>FUCD Send Stock 3.2</w:t>
+            </w:r>
+          </w:p>
+        </w:tc>
+        <w:tc>
+          <w:tcPr>
+            <w:tcW w:w="738" w:type="pct"/>
+          </w:tcPr>
+          <w:p>
+            <w:pPr>
+              <w:jc w:val="both"/>
+              <w:rPr>
+                <w:rFonts w:asciiTheme="minorHAnsi" w:hAnsiTheme="minorHAnsi" w:cstheme="minorHAnsi"/>
+                <w:sz w:val="22"/>
+                <w:szCs w:val="22"/>
+              </w:rPr>
+            </w:pPr>
+            <w:r>
+              <w:rPr>
+                <w:rFonts w:asciiTheme="minorHAnsi" w:hAnsiTheme="minorHAnsi" w:cstheme="minorHAnsi"/>
+                <w:sz w:val="22"/>
+                <w:szCs w:val="22"/>
+              </w:rPr>
+              <w:t>Shirish Maharjan</w:t>
+            </w:r>
+          </w:p>
+        </w:tc>
+        <w:tc>
+          <w:tcPr>
+            <w:tcW w:w="1678" w:type="pct"/>
+          </w:tcPr>
+          <w:p>
+            <w:pPr>
+              <w:pStyle w:val="ListParagraph"/>
+              <w:numPr>
+                <w:ilvl w:val="0"/>
+                <w:numId w:val="5"/>
+              </w:numPr>
+              <w:spacing w:after="160" w:line="259" w:lineRule="auto"/>
+              <w:jc w:val="both"/>
+              <w:rPr>
+                <w:color w:val="000000" w:themeColor="text1"/>
+              </w:rPr>
+            </w:pPr>
+            <w:r>
+              <w:rPr>
+                <w:color w:val="000000" w:themeColor="text1"/>
+              </w:rPr>
+              <w:t>Changes made to the normal flow of the use case.</w:t>
+            </w:r>
+          </w:p>
+          <w:p>
+            <w:pPr>
+              <w:pStyle w:val="ListParagraph"/>
+              <w:numPr>
+                <w:ilvl w:val="0"/>
+                <w:numId w:val="5"/>
+              </w:numPr>
+              <w:spacing w:after="160" w:line="259" w:lineRule="auto"/>
+              <w:jc w:val="both"/>
+              <w:rPr>
+                <w:color w:val="000000" w:themeColor="text1"/>
+              </w:rPr>
+            </w:pPr>
+            <w:r>
+              <w:rPr>
+                <w:color w:val="000000" w:themeColor="text1"/>
+              </w:rPr>
+              <w:t>User cancelling scenario added to the exception flow option.</w:t>
+            </w:r>
             <w:bookmarkStart w:id="0" w:name="_GoBack"/>
             <w:bookmarkEnd w:id="0"/>
           </w:p>
+          <w:p>
+            <w:pPr>
+              <w:pStyle w:val="ListParagraph"/>
+              <w:numPr>
+                <w:ilvl w:val="0"/>
+                <w:numId w:val="5"/>
+              </w:numPr>
+              <w:spacing w:after="160" w:line="259" w:lineRule="auto"/>
+              <w:jc w:val="both"/>
+              <w:rPr>
+                <w:color w:val="000000" w:themeColor="text1"/>
+              </w:rPr>
+            </w:pPr>
+            <w:r>
+              <w:rPr>
+                <w:color w:val="000000" w:themeColor="text1"/>
+              </w:rPr>
+              <w:t>Necessary text formatting made.</w:t>
+            </w:r>
+          </w:p>
         </w:tc>
         <w:tc>
           <w:tcPr>
@@ -9241,7 +9509,7 @@
                 <w:sz w:val="22"/>
                 <w:szCs w:val="22"/>
               </w:rPr>
-              <w:t>03/04/2018</w:t>
+              <w:t>20/04/2018</w:t>
             </w:r>
           </w:p>
         </w:tc>
@@ -9264,7 +9532,7 @@
                 <w:sz w:val="22"/>
                 <w:szCs w:val="22"/>
               </w:rPr>
-              <w:t>Completed</w:t>
+              <w:t xml:space="preserve">Completed </w:t>
             </w:r>
           </w:p>
         </w:tc>
@@ -9289,7 +9557,7 @@
                 <w:sz w:val="22"/>
                 <w:szCs w:val="22"/>
               </w:rPr>
-              <w:t>FUCD Send Stock 3.1</w:t>
+              <w:t>FUCD Send Stock 4.1</w:t>
             </w:r>
           </w:p>
         </w:tc>
@@ -9312,7 +9580,7 @@
                 <w:sz w:val="22"/>
                 <w:szCs w:val="22"/>
               </w:rPr>
-              <w:t>Shirish Maharjan</w:t>
+              <w:t xml:space="preserve">Shirish Maharjan </w:t>
             </w:r>
           </w:p>
         </w:tc>
@@ -9337,7 +9605,7 @@
               <w:rPr>
                 <w:color w:val="000000" w:themeColor="text1"/>
               </w:rPr>
-              <w:t>Full use case description of ‘Send Stock’ use case with detailed description of normal flow, exception flow, pre and post conditions, key scenarios and so on.</w:t>
+              <w:t>Added information about product items details being stored in the Requested/ Sent Item table when sending stock.</w:t>
             </w:r>
           </w:p>
         </w:tc>
@@ -9360,7 +9628,7 @@
                 <w:sz w:val="22"/>
                 <w:szCs w:val="22"/>
               </w:rPr>
-              <w:t>18/04/2018</w:t>
+              <w:t>02/05/2018</w:t>
             </w:r>
           </w:p>
         </w:tc>
@@ -9383,7 +9651,7 @@
                 <w:sz w:val="22"/>
                 <w:szCs w:val="22"/>
               </w:rPr>
-              <w:t>Completed</w:t>
+              <w:t xml:space="preserve">Completed </w:t>
             </w:r>
           </w:p>
         </w:tc>
@@ -9408,7 +9676,16 @@
                 <w:sz w:val="22"/>
                 <w:szCs w:val="22"/>
               </w:rPr>
-              <w:t>FUCD Send Stock 3.2</w:t>
+              <w:t xml:space="preserve">FUCD Scan Barcode </w:t>
+            </w:r>
+            <w:r>
+              <w:rPr>
+                <w:rFonts w:asciiTheme="minorHAnsi" w:hAnsiTheme="minorHAnsi" w:cstheme="minorHAnsi"/>
+                <w:sz w:val="22"/>
+                <w:szCs w:val="22"/>
+              </w:rPr>
+              <w:lastRenderedPageBreak/>
+              <w:t>3.1</w:t>
             </w:r>
           </w:p>
         </w:tc>
@@ -9431,7 +9708,17 @@
                 <w:sz w:val="22"/>
                 <w:szCs w:val="22"/>
               </w:rPr>
-              <w:t>Shirish Maharjan</w:t>
+              <w:lastRenderedPageBreak/>
+              <w:t xml:space="preserve">Shirish </w:t>
+            </w:r>
+            <w:r>
+              <w:rPr>
+                <w:rFonts w:asciiTheme="minorHAnsi" w:hAnsiTheme="minorHAnsi" w:cstheme="minorHAnsi"/>
+                <w:sz w:val="22"/>
+                <w:szCs w:val="22"/>
+              </w:rPr>
+              <w:lastRenderedPageBreak/>
+              <w:t xml:space="preserve">Maharjan </w:t>
             </w:r>
           </w:p>
         </w:tc>
@@ -9456,47 +9743,15 @@
               <w:rPr>
                 <w:color w:val="000000" w:themeColor="text1"/>
               </w:rPr>
-              <w:t>Changes made to the normal flow of the use case.</w:t>
-            </w:r>
-          </w:p>
-          <w:p>
-            <w:pPr>
-              <w:pStyle w:val="ListParagraph"/>
-              <w:numPr>
-                <w:ilvl w:val="0"/>
-                <w:numId w:val="5"/>
-              </w:numPr>
-              <w:spacing w:after="160" w:line="259" w:lineRule="auto"/>
-              <w:jc w:val="both"/>
-              <w:rPr>
-                <w:color w:val="000000" w:themeColor="text1"/>
-              </w:rPr>
-            </w:pPr>
-            <w:r>
-              <w:rPr>
-                <w:color w:val="000000" w:themeColor="text1"/>
-              </w:rPr>
-              <w:t>User cancelling scenario added to the exception flow option.</w:t>
-            </w:r>
-          </w:p>
-          <w:p>
-            <w:pPr>
-              <w:pStyle w:val="ListParagraph"/>
-              <w:numPr>
-                <w:ilvl w:val="0"/>
-                <w:numId w:val="5"/>
-              </w:numPr>
-              <w:spacing w:after="160" w:line="259" w:lineRule="auto"/>
-              <w:jc w:val="both"/>
-              <w:rPr>
-                <w:color w:val="000000" w:themeColor="text1"/>
-              </w:rPr>
-            </w:pPr>
-            <w:r>
-              <w:rPr>
-                <w:color w:val="000000" w:themeColor="text1"/>
-              </w:rPr>
-              <w:t>Necessary text formatting made.</w:t>
+              <w:lastRenderedPageBreak/>
+              <w:t xml:space="preserve">Full use case description of </w:t>
+            </w:r>
+            <w:r>
+              <w:rPr>
+                <w:color w:val="000000" w:themeColor="text1"/>
+              </w:rPr>
+              <w:lastRenderedPageBreak/>
+              <w:t>‘Scan Barcode’ use case with detailed description of normal flow, exception flow, pre and post conditions, key scenarios and so on.</w:t>
             </w:r>
           </w:p>
         </w:tc>
@@ -9519,7 +9774,8 @@
                 <w:sz w:val="22"/>
                 <w:szCs w:val="22"/>
               </w:rPr>
-              <w:t>20/04/2018</w:t>
+              <w:lastRenderedPageBreak/>
+              <w:t>18/04/2018</w:t>
             </w:r>
           </w:p>
         </w:tc>
@@ -9567,7 +9823,7 @@
                 <w:sz w:val="22"/>
                 <w:szCs w:val="22"/>
               </w:rPr>
-              <w:t>FUCD Scan Barcode 3.1</w:t>
+              <w:t>FUCD Accept Stock 3.1</w:t>
             </w:r>
           </w:p>
         </w:tc>
@@ -9590,7 +9846,7 @@
                 <w:sz w:val="22"/>
                 <w:szCs w:val="22"/>
               </w:rPr>
-              <w:t xml:space="preserve">Shirish Maharjan </w:t>
+              <w:t>Shirish Maharjan</w:t>
             </w:r>
           </w:p>
         </w:tc>
@@ -9615,14 +9871,7 @@
               <w:rPr>
                 <w:color w:val="000000" w:themeColor="text1"/>
               </w:rPr>
-              <w:t xml:space="preserve">Full use case description of ‘Scan Barcode’ use case with detailed description of normal flow, exception flow, pre and post conditions, key scenarios </w:t>
-            </w:r>
-            <w:r>
-              <w:rPr>
-                <w:color w:val="000000" w:themeColor="text1"/>
-              </w:rPr>
-              <w:lastRenderedPageBreak/>
-              <w:t>and so on.</w:t>
+              <w:t>Full use case description of ‘Accept Stock’ use case with detailed description of normal flow, exception flow, pre and post conditions, key scenarios and so on.</w:t>
             </w:r>
           </w:p>
         </w:tc>
@@ -9645,7 +9894,6 @@
                 <w:sz w:val="22"/>
                 <w:szCs w:val="22"/>
               </w:rPr>
-              <w:lastRenderedPageBreak/>
               <w:t>18/04/2018</w:t>
             </w:r>
           </w:p>
@@ -9669,7 +9917,7 @@
                 <w:sz w:val="22"/>
                 <w:szCs w:val="22"/>
               </w:rPr>
-              <w:t xml:space="preserve">Completed </w:t>
+              <w:t>Completed</w:t>
             </w:r>
           </w:p>
         </w:tc>
@@ -9694,8 +9942,7 @@
                 <w:sz w:val="22"/>
                 <w:szCs w:val="22"/>
               </w:rPr>
-              <w:lastRenderedPageBreak/>
-              <w:t>FUCD Accept Stock 3.1</w:t>
+              <w:t>FUCD Accept Stock 4.1</w:t>
             </w:r>
           </w:p>
         </w:tc>
@@ -9718,7 +9965,7 @@
                 <w:sz w:val="22"/>
                 <w:szCs w:val="22"/>
               </w:rPr>
-              <w:t>Shirish Maharjan</w:t>
+              <w:t xml:space="preserve">Shirish Maharjan </w:t>
             </w:r>
           </w:p>
         </w:tc>
@@ -9743,7 +9990,7 @@
               <w:rPr>
                 <w:color w:val="000000" w:themeColor="text1"/>
               </w:rPr>
-              <w:t>Full use case description of ‘Accept Stock’ use case with detailed description of normal flow, exception flow, pre and post conditions, key scenarios and so on.</w:t>
+              <w:t>Added information about delivery details being received from ‘Requested/ Sent Item’ table to make update to the database when use case ends.</w:t>
             </w:r>
           </w:p>
         </w:tc>
@@ -9766,7 +10013,7 @@
                 <w:sz w:val="22"/>
                 <w:szCs w:val="22"/>
               </w:rPr>
-              <w:t>18/04/2018</w:t>
+              <w:t>02/05/2018</w:t>
             </w:r>
           </w:p>
         </w:tc>
@@ -10192,8 +10439,8 @@
 </file>
 
 <file path=word/numbering.xml><?xml version="1.0" encoding="utf-8"?>
-<w:numbering xmlns:wpc="http://schemas.microsoft.com/office/word/2010/wordprocessingCanvas" xmlns:mo="http://schemas.microsoft.com/office/mac/office/2008/main" xmlns:mc="http://schemas.openxmlformats.org/markup-compatibility/2006" xmlns:mv="urn:schemas-microsoft-com:mac:vml" xmlns:o="urn:schemas-microsoft-com:office:office" xmlns:r="http://schemas.openxmlformats.org/officeDocument/2006/relationships" xmlns:m="http://schemas.openxmlformats.org/officeDocument/2006/math" xmlns:v="urn:schemas-microsoft-com:vml" xmlns:wp14="http://schemas.microsoft.com/office/word/2010/wordprocessingDrawing" xmlns:wp="http://schemas.openxmlformats.org/drawingml/2006/wordprocessingDrawing" xmlns:w10="urn:schemas-microsoft-com:office:word" xmlns:w="http://schemas.openxmlformats.org/wordprocessingml/2006/main" xmlns:w14="http://schemas.microsoft.com/office/word/2010/wordml" xmlns:w15="http://schemas.microsoft.com/office/word/2012/wordml" xmlns:wpg="http://schemas.microsoft.com/office/word/2010/wordprocessingGroup" xmlns:wpi="http://schemas.microsoft.com/office/word/2010/wordprocessingInk" xmlns:wne="http://schemas.microsoft.com/office/word/2006/wordml" xmlns:wps="http://schemas.microsoft.com/office/word/2010/wordprocessingShape" mc:Ignorable="w14 w15 wp14">
-  <w:abstractNum w:abstractNumId="0">
+<w:numbering xmlns:wpc="http://schemas.microsoft.com/office/word/2010/wordprocessingCanvas" xmlns:cx="http://schemas.microsoft.com/office/drawing/2014/chartex" xmlns:cx1="http://schemas.microsoft.com/office/drawing/2015/9/8/chartex" xmlns:cx2="http://schemas.microsoft.com/office/drawing/2015/10/21/chartex" xmlns:cx3="http://schemas.microsoft.com/office/drawing/2016/5/9/chartex" xmlns:cx4="http://schemas.microsoft.com/office/drawing/2016/5/10/chartex" xmlns:cx5="http://schemas.microsoft.com/office/drawing/2016/5/11/chartex" xmlns:cx6="http://schemas.microsoft.com/office/drawing/2016/5/12/chartex" xmlns:cx7="http://schemas.microsoft.com/office/drawing/2016/5/13/chartex" xmlns:cx8="http://schemas.microsoft.com/office/drawing/2016/5/14/chartex" xmlns:mc="http://schemas.openxmlformats.org/markup-compatibility/2006" xmlns:aink="http://schemas.microsoft.com/office/drawing/2016/ink" xmlns:am3d="http://schemas.microsoft.com/office/drawing/2017/model3d" xmlns:o="urn:schemas-microsoft-com:office:office" xmlns:r="http://schemas.openxmlformats.org/officeDocument/2006/relationships" xmlns:m="http://schemas.openxmlformats.org/officeDocument/2006/math" xmlns:v="urn:schemas-microsoft-com:vml" xmlns:wp14="http://schemas.microsoft.com/office/word/2010/wordprocessingDrawing" xmlns:wp="http://schemas.openxmlformats.org/drawingml/2006/wordprocessingDrawing" xmlns:w10="urn:schemas-microsoft-com:office:word" xmlns:w="http://schemas.openxmlformats.org/wordprocessingml/2006/main" xmlns:w14="http://schemas.microsoft.com/office/word/2010/wordml" xmlns:w15="http://schemas.microsoft.com/office/word/2012/wordml" xmlns:w16cid="http://schemas.microsoft.com/office/word/2016/wordml/cid" xmlns:w16se="http://schemas.microsoft.com/office/word/2015/wordml/symex" xmlns:wpg="http://schemas.microsoft.com/office/word/2010/wordprocessingGroup" xmlns:wpi="http://schemas.microsoft.com/office/word/2010/wordprocessingInk" xmlns:wne="http://schemas.microsoft.com/office/word/2006/wordml" xmlns:wps="http://schemas.microsoft.com/office/word/2010/wordprocessingShape" mc:Ignorable="w14 w15 w16se w16cid wp14">
+  <w:abstractNum w:abstractNumId="0" w15:restartNumberingAfterBreak="0">
     <w:nsid w:val="009F6F94"/>
     <w:multiLevelType w:val="hybridMultilevel"/>
     <w:tmpl w:val="C85C22B0"/>
@@ -10306,7 +10553,7 @@
       </w:rPr>
     </w:lvl>
   </w:abstractNum>
-  <w:abstractNum w:abstractNumId="1">
+  <w:abstractNum w:abstractNumId="1" w15:restartNumberingAfterBreak="0">
     <w:nsid w:val="06AC19A1"/>
     <w:multiLevelType w:val="hybridMultilevel"/>
     <w:tmpl w:val="BCA21748"/>
@@ -10419,7 +10666,7 @@
       </w:rPr>
     </w:lvl>
   </w:abstractNum>
-  <w:abstractNum w:abstractNumId="2">
+  <w:abstractNum w:abstractNumId="2" w15:restartNumberingAfterBreak="0">
     <w:nsid w:val="27A758C2"/>
     <w:multiLevelType w:val="hybridMultilevel"/>
     <w:tmpl w:val="A4225808"/>
@@ -10532,7 +10779,7 @@
       </w:rPr>
     </w:lvl>
   </w:abstractNum>
-  <w:abstractNum w:abstractNumId="3">
+  <w:abstractNum w:abstractNumId="3" w15:restartNumberingAfterBreak="0">
     <w:nsid w:val="2F9C36A9"/>
     <w:multiLevelType w:val="hybridMultilevel"/>
     <w:tmpl w:val="636A3E6C"/>
@@ -10645,7 +10892,7 @@
       </w:rPr>
     </w:lvl>
   </w:abstractNum>
-  <w:abstractNum w:abstractNumId="4">
+  <w:abstractNum w:abstractNumId="4" w15:restartNumberingAfterBreak="0">
     <w:nsid w:val="43F2648D"/>
     <w:multiLevelType w:val="hybridMultilevel"/>
     <w:tmpl w:val="5B74CA5C"/>
@@ -10757,7 +11004,7 @@
       </w:rPr>
     </w:lvl>
   </w:abstractNum>
-  <w:abstractNum w:abstractNumId="5">
+  <w:abstractNum w:abstractNumId="5" w15:restartNumberingAfterBreak="0">
     <w:nsid w:val="467B0E5F"/>
     <w:multiLevelType w:val="hybridMultilevel"/>
     <w:tmpl w:val="2A2ADE94"/>
@@ -10869,7 +11116,7 @@
       </w:rPr>
     </w:lvl>
   </w:abstractNum>
-  <w:abstractNum w:abstractNumId="6">
+  <w:abstractNum w:abstractNumId="6" w15:restartNumberingAfterBreak="0">
     <w:nsid w:val="550B4F31"/>
     <w:multiLevelType w:val="hybridMultilevel"/>
     <w:tmpl w:val="7D3A7A0C"/>
@@ -10982,7 +11229,7 @@
       </w:rPr>
     </w:lvl>
   </w:abstractNum>
-  <w:abstractNum w:abstractNumId="7">
+  <w:abstractNum w:abstractNumId="7" w15:restartNumberingAfterBreak="0">
     <w:nsid w:val="57FC2AC8"/>
     <w:multiLevelType w:val="hybridMultilevel"/>
     <w:tmpl w:val="1A0A7320"/>
@@ -11095,7 +11342,7 @@
       </w:rPr>
     </w:lvl>
   </w:abstractNum>
-  <w:abstractNum w:abstractNumId="8">
+  <w:abstractNum w:abstractNumId="8" w15:restartNumberingAfterBreak="0">
     <w:nsid w:val="65912866"/>
     <w:multiLevelType w:val="hybridMultilevel"/>
     <w:tmpl w:val="11543306"/>
@@ -11208,7 +11455,7 @@
       </w:rPr>
     </w:lvl>
   </w:abstractNum>
-  <w:abstractNum w:abstractNumId="9">
+  <w:abstractNum w:abstractNumId="9" w15:restartNumberingAfterBreak="0">
     <w:nsid w:val="73AD14E2"/>
     <w:multiLevelType w:val="hybridMultilevel"/>
     <w:tmpl w:val="1FD0CF0A"/>
@@ -11354,7 +11601,7 @@
 </file>
 
 <file path=word/styles.xml><?xml version="1.0" encoding="utf-8"?>
-<w:styles xmlns:mc="http://schemas.openxmlformats.org/markup-compatibility/2006" xmlns:r="http://schemas.openxmlformats.org/officeDocument/2006/relationships" xmlns:w="http://schemas.openxmlformats.org/wordprocessingml/2006/main" xmlns:w14="http://schemas.microsoft.com/office/word/2010/wordml" xmlns:w15="http://schemas.microsoft.com/office/word/2012/wordml" mc:Ignorable="w14 w15">
+<w:styles xmlns:mc="http://schemas.openxmlformats.org/markup-compatibility/2006" xmlns:r="http://schemas.openxmlformats.org/officeDocument/2006/relationships" xmlns:w="http://schemas.openxmlformats.org/wordprocessingml/2006/main" xmlns:w14="http://schemas.microsoft.com/office/word/2010/wordml" xmlns:w15="http://schemas.microsoft.com/office/word/2012/wordml" xmlns:w16cid="http://schemas.microsoft.com/office/word/2016/wordml/cid" xmlns:w16se="http://schemas.microsoft.com/office/word/2015/wordml/symex" mc:Ignorable="w14 w15 w16se w16cid">
   <w:docDefaults>
     <w:rPrDefault>
       <w:rPr>
@@ -11370,7 +11617,7 @@
       </w:pPr>
     </w:pPrDefault>
   </w:docDefaults>
-  <w:latentStyles w:defLockedState="0" w:defUIPriority="99" w:defSemiHidden="0" w:defUnhideWhenUsed="0" w:defQFormat="0" w:count="382">
+  <w:latentStyles w:defLockedState="0" w:defUIPriority="99" w:defSemiHidden="0" w:defUnhideWhenUsed="0" w:defQFormat="0" w:count="375">
     <w:lsdException w:name="Normal" w:uiPriority="0" w:qFormat="1"/>
     <w:lsdException w:name="heading 1" w:uiPriority="9" w:qFormat="1"/>
     <w:lsdException w:name="heading 2" w:semiHidden="1" w:uiPriority="9" w:unhideWhenUsed="1" w:qFormat="1"/>
@@ -11844,7 +12091,6 @@
       <w:lang w:eastAsia="en-AU"/>
     </w:rPr>
     <w:tblPr>
-      <w:tblInd w:w="0" w:type="dxa"/>
       <w:tblBorders>
         <w:top w:val="single" w:sz="4" w:space="0" w:color="000000"/>
         <w:left w:val="single" w:sz="4" w:space="0" w:color="000000"/>
@@ -11853,12 +12099,6 @@
         <w:insideH w:val="single" w:sz="4" w:space="0" w:color="000000"/>
         <w:insideV w:val="single" w:sz="4" w:space="0" w:color="000000"/>
       </w:tblBorders>
-      <w:tblCellMar>
-        <w:top w:w="0" w:type="dxa"/>
-        <w:left w:w="108" w:type="dxa"/>
-        <w:bottom w:w="0" w:type="dxa"/>
-        <w:right w:w="108" w:type="dxa"/>
-      </w:tblCellMar>
     </w:tblPr>
   </w:style>
   <w:style w:type="paragraph" w:styleId="ListParagraph">

</xml_diff>

<commit_message>
fixed the domain model
added 2 entities
</commit_message>
<xml_diff>
--- a/Documentation/Version Control.docx
+++ b/Documentation/Version Control.docx
@@ -10347,254 +10347,414 @@
               </w:rPr>
               <w:t>Completed</w:t>
             </w:r>
+          </w:p>
+        </w:tc>
+      </w:tr>
+      <w:tr>
+        <w:tc>
+          <w:tcPr>
+            <w:tcW w:w="1071" w:type="pct"/>
+          </w:tcPr>
+          <w:p>
+            <w:pPr>
+              <w:jc w:val="both"/>
+              <w:rPr>
+                <w:rFonts w:asciiTheme="minorHAnsi" w:hAnsiTheme="minorHAnsi" w:cstheme="minorHAnsi"/>
+                <w:sz w:val="22"/>
+                <w:szCs w:val="22"/>
+              </w:rPr>
+            </w:pPr>
+            <w:r>
+              <w:rPr>
+                <w:rFonts w:asciiTheme="minorHAnsi" w:hAnsiTheme="minorHAnsi" w:cstheme="minorHAnsi"/>
+                <w:sz w:val="22"/>
+                <w:szCs w:val="22"/>
+              </w:rPr>
+              <w:t>FUCD Manage Product 3.1</w:t>
+            </w:r>
+          </w:p>
+        </w:tc>
+        <w:tc>
+          <w:tcPr>
+            <w:tcW w:w="738" w:type="pct"/>
+          </w:tcPr>
+          <w:p>
+            <w:pPr>
+              <w:jc w:val="both"/>
+              <w:rPr>
+                <w:rFonts w:asciiTheme="minorHAnsi" w:hAnsiTheme="minorHAnsi" w:cstheme="minorHAnsi"/>
+                <w:sz w:val="22"/>
+                <w:szCs w:val="22"/>
+              </w:rPr>
+            </w:pPr>
+            <w:r>
+              <w:rPr>
+                <w:rFonts w:asciiTheme="minorHAnsi" w:hAnsiTheme="minorHAnsi" w:cstheme="minorHAnsi"/>
+                <w:sz w:val="22"/>
+                <w:szCs w:val="22"/>
+              </w:rPr>
+              <w:t>Arik Maharjan</w:t>
+            </w:r>
+          </w:p>
+        </w:tc>
+        <w:tc>
+          <w:tcPr>
+            <w:tcW w:w="1678" w:type="pct"/>
+          </w:tcPr>
+          <w:p>
+            <w:pPr>
+              <w:pStyle w:val="ListParagraph"/>
+              <w:numPr>
+                <w:ilvl w:val="0"/>
+                <w:numId w:val="5"/>
+              </w:numPr>
+              <w:spacing w:after="160" w:line="259" w:lineRule="auto"/>
+              <w:jc w:val="both"/>
+              <w:rPr>
+                <w:color w:val="000000" w:themeColor="text1"/>
+              </w:rPr>
+            </w:pPr>
+            <w:r>
+              <w:rPr>
+                <w:color w:val="000000" w:themeColor="text1"/>
+              </w:rPr>
+              <w:t>Full Use Case Description of ‘Manage Product’ use case with detailed description of normal flow, exception flow, pre and post conditions, key scenarios and so on.</w:t>
+            </w:r>
+          </w:p>
+        </w:tc>
+        <w:tc>
+          <w:tcPr>
+            <w:tcW w:w="854" w:type="pct"/>
+          </w:tcPr>
+          <w:p>
+            <w:pPr>
+              <w:jc w:val="both"/>
+              <w:rPr>
+                <w:rFonts w:asciiTheme="minorHAnsi" w:hAnsiTheme="minorHAnsi" w:cstheme="minorHAnsi"/>
+                <w:sz w:val="22"/>
+                <w:szCs w:val="22"/>
+              </w:rPr>
+            </w:pPr>
+            <w:r>
+              <w:rPr>
+                <w:rFonts w:asciiTheme="minorHAnsi" w:hAnsiTheme="minorHAnsi" w:cstheme="minorHAnsi"/>
+                <w:sz w:val="22"/>
+                <w:szCs w:val="22"/>
+              </w:rPr>
+              <w:t>25/04/2017</w:t>
+            </w:r>
+          </w:p>
+        </w:tc>
+        <w:tc>
+          <w:tcPr>
+            <w:tcW w:w="659" w:type="pct"/>
+          </w:tcPr>
+          <w:p>
+            <w:pPr>
+              <w:jc w:val="both"/>
+              <w:rPr>
+                <w:rFonts w:asciiTheme="minorHAnsi" w:hAnsiTheme="minorHAnsi" w:cstheme="minorHAnsi"/>
+                <w:sz w:val="22"/>
+                <w:szCs w:val="22"/>
+              </w:rPr>
+            </w:pPr>
+            <w:r>
+              <w:rPr>
+                <w:rFonts w:asciiTheme="minorHAnsi" w:hAnsiTheme="minorHAnsi" w:cstheme="minorHAnsi"/>
+                <w:sz w:val="22"/>
+                <w:szCs w:val="22"/>
+              </w:rPr>
+              <w:t>Completed</w:t>
+            </w:r>
+          </w:p>
+        </w:tc>
+      </w:tr>
+      <w:tr>
+        <w:tc>
+          <w:tcPr>
+            <w:tcW w:w="1071" w:type="pct"/>
+          </w:tcPr>
+          <w:p>
+            <w:pPr>
+              <w:jc w:val="both"/>
+              <w:rPr>
+                <w:rFonts w:asciiTheme="minorHAnsi" w:hAnsiTheme="minorHAnsi" w:cstheme="minorHAnsi"/>
+                <w:sz w:val="22"/>
+                <w:szCs w:val="22"/>
+              </w:rPr>
+            </w:pPr>
+            <w:r>
+              <w:rPr>
+                <w:rFonts w:asciiTheme="minorHAnsi" w:hAnsiTheme="minorHAnsi" w:cstheme="minorHAnsi"/>
+                <w:sz w:val="22"/>
+                <w:szCs w:val="22"/>
+              </w:rPr>
+              <w:t>FUCD Check Notification 3.1</w:t>
+            </w:r>
+          </w:p>
+        </w:tc>
+        <w:tc>
+          <w:tcPr>
+            <w:tcW w:w="738" w:type="pct"/>
+          </w:tcPr>
+          <w:p>
+            <w:pPr>
+              <w:jc w:val="both"/>
+              <w:rPr>
+                <w:rFonts w:asciiTheme="minorHAnsi" w:hAnsiTheme="minorHAnsi" w:cstheme="minorHAnsi"/>
+                <w:sz w:val="22"/>
+                <w:szCs w:val="22"/>
+              </w:rPr>
+            </w:pPr>
+            <w:r>
+              <w:rPr>
+                <w:rFonts w:asciiTheme="minorHAnsi" w:hAnsiTheme="minorHAnsi" w:cstheme="minorHAnsi"/>
+                <w:sz w:val="22"/>
+                <w:szCs w:val="22"/>
+              </w:rPr>
+              <w:t>Arik Maharjan</w:t>
+            </w:r>
+          </w:p>
+        </w:tc>
+        <w:tc>
+          <w:tcPr>
+            <w:tcW w:w="1678" w:type="pct"/>
+          </w:tcPr>
+          <w:p>
+            <w:pPr>
+              <w:pStyle w:val="ListParagraph"/>
+              <w:numPr>
+                <w:ilvl w:val="0"/>
+                <w:numId w:val="5"/>
+              </w:numPr>
+              <w:spacing w:after="160" w:line="259" w:lineRule="auto"/>
+              <w:jc w:val="both"/>
+              <w:rPr>
+                <w:color w:val="000000" w:themeColor="text1"/>
+              </w:rPr>
+            </w:pPr>
+            <w:r>
+              <w:rPr>
+                <w:color w:val="000000" w:themeColor="text1"/>
+              </w:rPr>
+              <w:t xml:space="preserve">Full Use Case Description of ‘Check Notification’ use case with detailed description of normal flow, </w:t>
+            </w:r>
+            <w:r>
+              <w:rPr>
+                <w:color w:val="000000" w:themeColor="text1"/>
+              </w:rPr>
+              <w:lastRenderedPageBreak/>
+              <w:t>exception flow, pre and post conditions, key scenarios and so on.</w:t>
+            </w:r>
+          </w:p>
+        </w:tc>
+        <w:tc>
+          <w:tcPr>
+            <w:tcW w:w="854" w:type="pct"/>
+          </w:tcPr>
+          <w:p>
+            <w:pPr>
+              <w:jc w:val="both"/>
+              <w:rPr>
+                <w:rFonts w:asciiTheme="minorHAnsi" w:hAnsiTheme="minorHAnsi" w:cstheme="minorHAnsi"/>
+                <w:sz w:val="22"/>
+                <w:szCs w:val="22"/>
+              </w:rPr>
+            </w:pPr>
+            <w:r>
+              <w:rPr>
+                <w:rFonts w:asciiTheme="minorHAnsi" w:hAnsiTheme="minorHAnsi" w:cstheme="minorHAnsi"/>
+                <w:sz w:val="22"/>
+                <w:szCs w:val="22"/>
+              </w:rPr>
+              <w:lastRenderedPageBreak/>
+              <w:t>25/04/2017</w:t>
+            </w:r>
+          </w:p>
+        </w:tc>
+        <w:tc>
+          <w:tcPr>
+            <w:tcW w:w="659" w:type="pct"/>
+          </w:tcPr>
+          <w:p>
+            <w:pPr>
+              <w:jc w:val="both"/>
+              <w:rPr>
+                <w:rFonts w:asciiTheme="minorHAnsi" w:hAnsiTheme="minorHAnsi" w:cstheme="minorHAnsi"/>
+                <w:sz w:val="22"/>
+                <w:szCs w:val="22"/>
+              </w:rPr>
+            </w:pPr>
+            <w:r>
+              <w:rPr>
+                <w:rFonts w:asciiTheme="minorHAnsi" w:hAnsiTheme="minorHAnsi" w:cstheme="minorHAnsi"/>
+                <w:sz w:val="22"/>
+                <w:szCs w:val="22"/>
+              </w:rPr>
+              <w:t>Completed</w:t>
+            </w:r>
+          </w:p>
+        </w:tc>
+      </w:tr>
+      <w:tr>
+        <w:tc>
+          <w:tcPr>
+            <w:tcW w:w="1071" w:type="pct"/>
+          </w:tcPr>
+          <w:p>
+            <w:pPr>
+              <w:jc w:val="both"/>
+              <w:rPr>
+                <w:rFonts w:asciiTheme="minorHAnsi" w:hAnsiTheme="minorHAnsi" w:cstheme="minorHAnsi"/>
+                <w:sz w:val="22"/>
+                <w:szCs w:val="22"/>
+              </w:rPr>
+            </w:pPr>
+            <w:r>
+              <w:rPr>
+                <w:rFonts w:asciiTheme="minorHAnsi" w:hAnsiTheme="minorHAnsi" w:cstheme="minorHAnsi"/>
+                <w:sz w:val="22"/>
+                <w:szCs w:val="22"/>
+              </w:rPr>
+              <w:lastRenderedPageBreak/>
+              <w:t>Domain Model 4.1</w:t>
+            </w:r>
+          </w:p>
+        </w:tc>
+        <w:tc>
+          <w:tcPr>
+            <w:tcW w:w="738" w:type="pct"/>
+          </w:tcPr>
+          <w:p>
+            <w:pPr>
+              <w:jc w:val="both"/>
+              <w:rPr>
+                <w:rFonts w:asciiTheme="minorHAnsi" w:hAnsiTheme="minorHAnsi" w:cstheme="minorHAnsi"/>
+                <w:sz w:val="22"/>
+                <w:szCs w:val="22"/>
+              </w:rPr>
+            </w:pPr>
+            <w:r>
+              <w:rPr>
+                <w:rFonts w:asciiTheme="minorHAnsi" w:hAnsiTheme="minorHAnsi" w:cstheme="minorHAnsi"/>
+                <w:sz w:val="22"/>
+                <w:szCs w:val="22"/>
+              </w:rPr>
+              <w:t>Arik Maharjan</w:t>
+            </w:r>
+          </w:p>
+        </w:tc>
+        <w:tc>
+          <w:tcPr>
+            <w:tcW w:w="1678" w:type="pct"/>
+          </w:tcPr>
+          <w:p>
+            <w:pPr>
+              <w:pStyle w:val="ListParagraph"/>
+              <w:numPr>
+                <w:ilvl w:val="0"/>
+                <w:numId w:val="5"/>
+              </w:numPr>
+              <w:spacing w:after="160" w:line="259" w:lineRule="auto"/>
+              <w:jc w:val="both"/>
+              <w:rPr>
+                <w:color w:val="000000" w:themeColor="text1"/>
+              </w:rPr>
+            </w:pPr>
+            <w:r>
+              <w:rPr>
+                <w:color w:val="000000" w:themeColor="text1"/>
+              </w:rPr>
+              <w:t>Fixed relation between the entities.</w:t>
+            </w:r>
+          </w:p>
+          <w:p>
+            <w:pPr>
+              <w:pStyle w:val="ListParagraph"/>
+              <w:numPr>
+                <w:ilvl w:val="0"/>
+                <w:numId w:val="5"/>
+              </w:numPr>
+              <w:spacing w:after="160" w:line="259" w:lineRule="auto"/>
+              <w:jc w:val="both"/>
+              <w:rPr>
+                <w:color w:val="000000" w:themeColor="text1"/>
+              </w:rPr>
+            </w:pPr>
+            <w:r>
+              <w:rPr>
+                <w:color w:val="000000" w:themeColor="text1"/>
+              </w:rPr>
+              <w:t>Added ’Request/ Delivery Item’ entity.</w:t>
+            </w:r>
+          </w:p>
+          <w:p>
+            <w:pPr>
+              <w:pStyle w:val="ListParagraph"/>
+              <w:numPr>
+                <w:ilvl w:val="0"/>
+                <w:numId w:val="5"/>
+              </w:numPr>
+              <w:spacing w:after="160" w:line="259" w:lineRule="auto"/>
+              <w:jc w:val="both"/>
+              <w:rPr>
+                <w:color w:val="000000" w:themeColor="text1"/>
+              </w:rPr>
+            </w:pPr>
+            <w:r>
+              <w:rPr>
+                <w:color w:val="000000" w:themeColor="text1"/>
+              </w:rPr>
+              <w:t>Added ‘Stored Product’ entity.</w:t>
+            </w:r>
+          </w:p>
+        </w:tc>
+        <w:tc>
+          <w:tcPr>
+            <w:tcW w:w="854" w:type="pct"/>
+          </w:tcPr>
+          <w:p>
+            <w:pPr>
+              <w:jc w:val="both"/>
+              <w:rPr>
+                <w:rFonts w:asciiTheme="minorHAnsi" w:hAnsiTheme="minorHAnsi" w:cstheme="minorHAnsi"/>
+                <w:sz w:val="22"/>
+                <w:szCs w:val="22"/>
+              </w:rPr>
+            </w:pPr>
+            <w:r>
+              <w:rPr>
+                <w:rFonts w:asciiTheme="minorHAnsi" w:hAnsiTheme="minorHAnsi" w:cstheme="minorHAnsi"/>
+                <w:sz w:val="22"/>
+                <w:szCs w:val="22"/>
+              </w:rPr>
+              <w:t>02/05/2018</w:t>
+            </w:r>
+          </w:p>
+        </w:tc>
+        <w:tc>
+          <w:tcPr>
+            <w:tcW w:w="659" w:type="pct"/>
+          </w:tcPr>
+          <w:p>
+            <w:pPr>
+              <w:jc w:val="both"/>
+              <w:rPr>
+                <w:rFonts w:asciiTheme="minorHAnsi" w:hAnsiTheme="minorHAnsi" w:cstheme="minorHAnsi"/>
+                <w:sz w:val="22"/>
+                <w:szCs w:val="22"/>
+              </w:rPr>
+            </w:pPr>
+            <w:r>
+              <w:rPr>
+                <w:rFonts w:asciiTheme="minorHAnsi" w:hAnsiTheme="minorHAnsi" w:cstheme="minorHAnsi"/>
+                <w:sz w:val="22"/>
+                <w:szCs w:val="22"/>
+              </w:rPr>
+              <w:t>Completed</w:t>
+            </w:r>
             <w:bookmarkStart w:id="0" w:name="_GoBack"/>
             <w:bookmarkEnd w:id="0"/>
-          </w:p>
-        </w:tc>
-      </w:tr>
-      <w:tr>
-        <w:tc>
-          <w:tcPr>
-            <w:tcW w:w="1071" w:type="pct"/>
-          </w:tcPr>
-          <w:p>
-            <w:pPr>
-              <w:jc w:val="both"/>
-              <w:rPr>
-                <w:rFonts w:asciiTheme="minorHAnsi" w:hAnsiTheme="minorHAnsi" w:cstheme="minorHAnsi"/>
-                <w:sz w:val="22"/>
-                <w:szCs w:val="22"/>
-              </w:rPr>
-            </w:pPr>
-            <w:r>
-              <w:rPr>
-                <w:rFonts w:asciiTheme="minorHAnsi" w:hAnsiTheme="minorHAnsi" w:cstheme="minorHAnsi"/>
-                <w:sz w:val="22"/>
-                <w:szCs w:val="22"/>
-              </w:rPr>
-              <w:t>FUCD Manage Product 3.1</w:t>
-            </w:r>
-          </w:p>
-        </w:tc>
-        <w:tc>
-          <w:tcPr>
-            <w:tcW w:w="738" w:type="pct"/>
-          </w:tcPr>
-          <w:p>
-            <w:pPr>
-              <w:jc w:val="both"/>
-              <w:rPr>
-                <w:rFonts w:asciiTheme="minorHAnsi" w:hAnsiTheme="minorHAnsi" w:cstheme="minorHAnsi"/>
-                <w:sz w:val="22"/>
-                <w:szCs w:val="22"/>
-              </w:rPr>
-            </w:pPr>
-            <w:r>
-              <w:rPr>
-                <w:rFonts w:asciiTheme="minorHAnsi" w:hAnsiTheme="minorHAnsi" w:cstheme="minorHAnsi"/>
-                <w:sz w:val="22"/>
-                <w:szCs w:val="22"/>
-              </w:rPr>
-              <w:t>Arik Maharjan</w:t>
-            </w:r>
-          </w:p>
-        </w:tc>
-        <w:tc>
-          <w:tcPr>
-            <w:tcW w:w="1678" w:type="pct"/>
-          </w:tcPr>
-          <w:p>
-            <w:pPr>
-              <w:pStyle w:val="ListParagraph"/>
-              <w:numPr>
-                <w:ilvl w:val="0"/>
-                <w:numId w:val="5"/>
-              </w:numPr>
-              <w:spacing w:after="160" w:line="259" w:lineRule="auto"/>
-              <w:jc w:val="both"/>
-              <w:rPr>
-                <w:color w:val="000000" w:themeColor="text1"/>
-              </w:rPr>
-            </w:pPr>
-            <w:r>
-              <w:rPr>
-                <w:color w:val="000000" w:themeColor="text1"/>
-              </w:rPr>
-              <w:t>Full Use Case Description of ‘Manage Product’ use case with detailed description of normal flow, exception flow, pre and post conditions, key scenarios and so on.</w:t>
-            </w:r>
-          </w:p>
-        </w:tc>
-        <w:tc>
-          <w:tcPr>
-            <w:tcW w:w="854" w:type="pct"/>
-          </w:tcPr>
-          <w:p>
-            <w:pPr>
-              <w:jc w:val="both"/>
-              <w:rPr>
-                <w:rFonts w:asciiTheme="minorHAnsi" w:hAnsiTheme="minorHAnsi" w:cstheme="minorHAnsi"/>
-                <w:sz w:val="22"/>
-                <w:szCs w:val="22"/>
-              </w:rPr>
-            </w:pPr>
-            <w:r>
-              <w:rPr>
-                <w:rFonts w:asciiTheme="minorHAnsi" w:hAnsiTheme="minorHAnsi" w:cstheme="minorHAnsi"/>
-                <w:sz w:val="22"/>
-                <w:szCs w:val="22"/>
-              </w:rPr>
-              <w:t>25/04/2017</w:t>
-            </w:r>
-          </w:p>
-        </w:tc>
-        <w:tc>
-          <w:tcPr>
-            <w:tcW w:w="659" w:type="pct"/>
-          </w:tcPr>
-          <w:p>
-            <w:pPr>
-              <w:jc w:val="both"/>
-              <w:rPr>
-                <w:rFonts w:asciiTheme="minorHAnsi" w:hAnsiTheme="minorHAnsi" w:cstheme="minorHAnsi"/>
-                <w:sz w:val="22"/>
-                <w:szCs w:val="22"/>
-              </w:rPr>
-            </w:pPr>
-            <w:r>
-              <w:rPr>
-                <w:rFonts w:asciiTheme="minorHAnsi" w:hAnsiTheme="minorHAnsi" w:cstheme="minorHAnsi"/>
-                <w:sz w:val="22"/>
-                <w:szCs w:val="22"/>
-              </w:rPr>
-              <w:t>Completed</w:t>
-            </w:r>
-          </w:p>
-        </w:tc>
-      </w:tr>
-      <w:tr>
-        <w:tc>
-          <w:tcPr>
-            <w:tcW w:w="1071" w:type="pct"/>
-          </w:tcPr>
-          <w:p>
-            <w:pPr>
-              <w:jc w:val="both"/>
-              <w:rPr>
-                <w:rFonts w:asciiTheme="minorHAnsi" w:hAnsiTheme="minorHAnsi" w:cstheme="minorHAnsi"/>
-                <w:sz w:val="22"/>
-                <w:szCs w:val="22"/>
-              </w:rPr>
-            </w:pPr>
-            <w:r>
-              <w:rPr>
-                <w:rFonts w:asciiTheme="minorHAnsi" w:hAnsiTheme="minorHAnsi" w:cstheme="minorHAnsi"/>
-                <w:sz w:val="22"/>
-                <w:szCs w:val="22"/>
-              </w:rPr>
-              <w:t>FUCD Check Notification 3.1</w:t>
-            </w:r>
-          </w:p>
-        </w:tc>
-        <w:tc>
-          <w:tcPr>
-            <w:tcW w:w="738" w:type="pct"/>
-          </w:tcPr>
-          <w:p>
-            <w:pPr>
-              <w:jc w:val="both"/>
-              <w:rPr>
-                <w:rFonts w:asciiTheme="minorHAnsi" w:hAnsiTheme="minorHAnsi" w:cstheme="minorHAnsi"/>
-                <w:sz w:val="22"/>
-                <w:szCs w:val="22"/>
-              </w:rPr>
-            </w:pPr>
-            <w:r>
-              <w:rPr>
-                <w:rFonts w:asciiTheme="minorHAnsi" w:hAnsiTheme="minorHAnsi" w:cstheme="minorHAnsi"/>
-                <w:sz w:val="22"/>
-                <w:szCs w:val="22"/>
-              </w:rPr>
-              <w:t>Arik Maharjan</w:t>
-            </w:r>
-          </w:p>
-        </w:tc>
-        <w:tc>
-          <w:tcPr>
-            <w:tcW w:w="1678" w:type="pct"/>
-          </w:tcPr>
-          <w:p>
-            <w:pPr>
-              <w:pStyle w:val="ListParagraph"/>
-              <w:numPr>
-                <w:ilvl w:val="0"/>
-                <w:numId w:val="5"/>
-              </w:numPr>
-              <w:spacing w:after="160" w:line="259" w:lineRule="auto"/>
-              <w:jc w:val="both"/>
-              <w:rPr>
-                <w:color w:val="000000" w:themeColor="text1"/>
-              </w:rPr>
-            </w:pPr>
-            <w:r>
-              <w:rPr>
-                <w:color w:val="000000" w:themeColor="text1"/>
-              </w:rPr>
-              <w:t xml:space="preserve">Full Use Case Description of ‘Check Notification’ use case with detailed description of normal flow, </w:t>
-            </w:r>
-            <w:r>
-              <w:rPr>
-                <w:color w:val="000000" w:themeColor="text1"/>
-              </w:rPr>
-              <w:lastRenderedPageBreak/>
-              <w:t>exception flow, pre and post conditions, key scenarios and so on.</w:t>
-            </w:r>
-          </w:p>
-        </w:tc>
-        <w:tc>
-          <w:tcPr>
-            <w:tcW w:w="854" w:type="pct"/>
-          </w:tcPr>
-          <w:p>
-            <w:pPr>
-              <w:jc w:val="both"/>
-              <w:rPr>
-                <w:rFonts w:asciiTheme="minorHAnsi" w:hAnsiTheme="minorHAnsi" w:cstheme="minorHAnsi"/>
-                <w:sz w:val="22"/>
-                <w:szCs w:val="22"/>
-              </w:rPr>
-            </w:pPr>
-            <w:r>
-              <w:rPr>
-                <w:rFonts w:asciiTheme="minorHAnsi" w:hAnsiTheme="minorHAnsi" w:cstheme="minorHAnsi"/>
-                <w:sz w:val="22"/>
-                <w:szCs w:val="22"/>
-              </w:rPr>
-              <w:lastRenderedPageBreak/>
-              <w:t>25/04/2017</w:t>
-            </w:r>
-          </w:p>
-        </w:tc>
-        <w:tc>
-          <w:tcPr>
-            <w:tcW w:w="659" w:type="pct"/>
-          </w:tcPr>
-          <w:p>
-            <w:pPr>
-              <w:jc w:val="both"/>
-              <w:rPr>
-                <w:rFonts w:asciiTheme="minorHAnsi" w:hAnsiTheme="minorHAnsi" w:cstheme="minorHAnsi"/>
-                <w:sz w:val="22"/>
-                <w:szCs w:val="22"/>
-              </w:rPr>
-            </w:pPr>
-            <w:r>
-              <w:rPr>
-                <w:rFonts w:asciiTheme="minorHAnsi" w:hAnsiTheme="minorHAnsi" w:cstheme="minorHAnsi"/>
-                <w:sz w:val="22"/>
-                <w:szCs w:val="22"/>
-              </w:rPr>
-              <w:t>Completed</w:t>
-            </w:r>
           </w:p>
         </w:tc>
       </w:tr>

</xml_diff>

<commit_message>
made some changes in search product
</commit_message>
<xml_diff>
--- a/Documentation/Version Control.docx
+++ b/Documentation/Version Control.docx
@@ -342,8 +342,8 @@
         <w:tblLook w:val="04A0" w:firstRow="1" w:lastRow="0" w:firstColumn="1" w:lastColumn="0" w:noHBand="0" w:noVBand="1"/>
       </w:tblPr>
       <w:tblGrid>
-        <w:gridCol w:w="2155"/>
-        <w:gridCol w:w="1485"/>
+        <w:gridCol w:w="2093"/>
+        <w:gridCol w:w="1547"/>
         <w:gridCol w:w="3377"/>
         <w:gridCol w:w="1718"/>
         <w:gridCol w:w="1326"/>
@@ -351,7 +351,7 @@
       <w:tr>
         <w:tc>
           <w:tcPr>
-            <w:tcW w:w="1071" w:type="pct"/>
+            <w:tcW w:w="1040" w:type="pct"/>
           </w:tcPr>
           <w:p>
             <w:pPr>
@@ -376,7 +376,7 @@
         </w:tc>
         <w:tc>
           <w:tcPr>
-            <w:tcW w:w="3929" w:type="pct"/>
+            <w:tcW w:w="3960" w:type="pct"/>
             <w:gridSpan w:val="4"/>
           </w:tcPr>
           <w:p>
@@ -402,7 +402,7 @@
       <w:tr>
         <w:tc>
           <w:tcPr>
-            <w:tcW w:w="1071" w:type="pct"/>
+            <w:tcW w:w="1040" w:type="pct"/>
           </w:tcPr>
           <w:p>
             <w:pPr>
@@ -427,7 +427,7 @@
         </w:tc>
         <w:tc>
           <w:tcPr>
-            <w:tcW w:w="3929" w:type="pct"/>
+            <w:tcW w:w="3960" w:type="pct"/>
             <w:gridSpan w:val="4"/>
           </w:tcPr>
           <w:p>
@@ -685,7 +685,7 @@
       <w:tr>
         <w:tc>
           <w:tcPr>
-            <w:tcW w:w="1071" w:type="pct"/>
+            <w:tcW w:w="1040" w:type="pct"/>
           </w:tcPr>
           <w:p>
             <w:pPr>
@@ -710,7 +710,7 @@
         </w:tc>
         <w:tc>
           <w:tcPr>
-            <w:tcW w:w="3929" w:type="pct"/>
+            <w:tcW w:w="3960" w:type="pct"/>
             <w:gridSpan w:val="4"/>
           </w:tcPr>
           <w:p>
@@ -722,23 +722,13 @@
                 <w:szCs w:val="22"/>
               </w:rPr>
             </w:pPr>
-            <w:proofErr w:type="spellStart"/>
-            <w:r>
-              <w:rPr>
-                <w:rFonts w:asciiTheme="minorHAnsi" w:hAnsiTheme="minorHAnsi" w:cstheme="minorHAnsi"/>
-                <w:sz w:val="22"/>
-                <w:szCs w:val="22"/>
-              </w:rPr>
-              <w:t>Hieu</w:t>
-            </w:r>
-            <w:proofErr w:type="spellEnd"/>
-            <w:r>
-              <w:rPr>
-                <w:rFonts w:asciiTheme="minorHAnsi" w:hAnsiTheme="minorHAnsi" w:cstheme="minorHAnsi"/>
-                <w:sz w:val="22"/>
-                <w:szCs w:val="22"/>
-              </w:rPr>
-              <w:t xml:space="preserve"> Hanh Tran</w:t>
+            <w:r>
+              <w:rPr>
+                <w:rFonts w:asciiTheme="minorHAnsi" w:hAnsiTheme="minorHAnsi" w:cstheme="minorHAnsi"/>
+                <w:sz w:val="22"/>
+                <w:szCs w:val="22"/>
+              </w:rPr>
+              <w:t>Hieu Hanh Tran</w:t>
             </w:r>
           </w:p>
         </w:tc>
@@ -746,7 +736,7 @@
       <w:tr>
         <w:tc>
           <w:tcPr>
-            <w:tcW w:w="1071" w:type="pct"/>
+            <w:tcW w:w="1040" w:type="pct"/>
           </w:tcPr>
           <w:p>
             <w:pPr>
@@ -771,7 +761,7 @@
         </w:tc>
         <w:tc>
           <w:tcPr>
-            <w:tcW w:w="3929" w:type="pct"/>
+            <w:tcW w:w="3960" w:type="pct"/>
             <w:gridSpan w:val="4"/>
           </w:tcPr>
           <w:p>
@@ -797,7 +787,7 @@
       <w:tr>
         <w:tc>
           <w:tcPr>
-            <w:tcW w:w="1071" w:type="pct"/>
+            <w:tcW w:w="1040" w:type="pct"/>
           </w:tcPr>
           <w:p>
             <w:pPr>
@@ -822,7 +812,7 @@
         </w:tc>
         <w:tc>
           <w:tcPr>
-            <w:tcW w:w="3929" w:type="pct"/>
+            <w:tcW w:w="3960" w:type="pct"/>
             <w:gridSpan w:val="4"/>
           </w:tcPr>
           <w:p>
@@ -834,41 +824,13 @@
                 <w:szCs w:val="22"/>
               </w:rPr>
             </w:pPr>
-            <w:proofErr w:type="spellStart"/>
-            <w:r>
-              <w:rPr>
-                <w:rFonts w:asciiTheme="minorHAnsi" w:hAnsiTheme="minorHAnsi" w:cstheme="minorHAnsi"/>
-                <w:sz w:val="22"/>
-                <w:szCs w:val="22"/>
-              </w:rPr>
-              <w:t>Hieu</w:t>
-            </w:r>
-            <w:proofErr w:type="spellEnd"/>
-            <w:r>
-              <w:rPr>
-                <w:rFonts w:asciiTheme="minorHAnsi" w:hAnsiTheme="minorHAnsi" w:cstheme="minorHAnsi"/>
-                <w:sz w:val="22"/>
-                <w:szCs w:val="22"/>
-              </w:rPr>
-              <w:t xml:space="preserve"> Hanh Tran, </w:t>
-            </w:r>
-            <w:proofErr w:type="spellStart"/>
-            <w:r>
-              <w:rPr>
-                <w:rFonts w:asciiTheme="minorHAnsi" w:hAnsiTheme="minorHAnsi" w:cstheme="minorHAnsi"/>
-                <w:sz w:val="22"/>
-                <w:szCs w:val="22"/>
-              </w:rPr>
-              <w:t>Shirish</w:t>
-            </w:r>
-            <w:proofErr w:type="spellEnd"/>
-            <w:r>
-              <w:rPr>
-                <w:rFonts w:asciiTheme="minorHAnsi" w:hAnsiTheme="minorHAnsi" w:cstheme="minorHAnsi"/>
-                <w:sz w:val="22"/>
-                <w:szCs w:val="22"/>
-              </w:rPr>
-              <w:t xml:space="preserve"> Maharjan, Arik Maharjan</w:t>
+            <w:r>
+              <w:rPr>
+                <w:rFonts w:asciiTheme="minorHAnsi" w:hAnsiTheme="minorHAnsi" w:cstheme="minorHAnsi"/>
+                <w:sz w:val="22"/>
+                <w:szCs w:val="22"/>
+              </w:rPr>
+              <w:t>Hieu Hanh Tran, Shirish Maharjan, Arik Maharjan</w:t>
             </w:r>
           </w:p>
         </w:tc>
@@ -876,7 +838,7 @@
       <w:tr>
         <w:tc>
           <w:tcPr>
-            <w:tcW w:w="1071" w:type="pct"/>
+            <w:tcW w:w="1040" w:type="pct"/>
           </w:tcPr>
           <w:p>
             <w:pPr>
@@ -901,7 +863,7 @@
         </w:tc>
         <w:tc>
           <w:tcPr>
-            <w:tcW w:w="738" w:type="pct"/>
+            <w:tcW w:w="769" w:type="pct"/>
           </w:tcPr>
           <w:p>
             <w:pPr>
@@ -1003,7 +965,7 @@
       <w:tr>
         <w:tc>
           <w:tcPr>
-            <w:tcW w:w="1071" w:type="pct"/>
+            <w:tcW w:w="1040" w:type="pct"/>
           </w:tcPr>
           <w:p>
             <w:pPr>
@@ -1034,34 +996,24 @@
         </w:tc>
         <w:tc>
           <w:tcPr>
-            <w:tcW w:w="738" w:type="pct"/>
-          </w:tcPr>
-          <w:p>
-            <w:pPr>
-              <w:jc w:val="both"/>
-              <w:rPr>
-                <w:rFonts w:asciiTheme="minorHAnsi" w:hAnsiTheme="minorHAnsi" w:cstheme="minorHAnsi"/>
-                <w:sz w:val="22"/>
-                <w:szCs w:val="22"/>
-              </w:rPr>
-            </w:pPr>
-            <w:proofErr w:type="spellStart"/>
-            <w:r>
-              <w:rPr>
-                <w:rFonts w:asciiTheme="minorHAnsi" w:hAnsiTheme="minorHAnsi" w:cstheme="minorHAnsi"/>
-                <w:sz w:val="22"/>
-                <w:szCs w:val="22"/>
-              </w:rPr>
-              <w:t>Hieu</w:t>
-            </w:r>
-            <w:proofErr w:type="spellEnd"/>
-            <w:r>
-              <w:rPr>
-                <w:rFonts w:asciiTheme="minorHAnsi" w:hAnsiTheme="minorHAnsi" w:cstheme="minorHAnsi"/>
-                <w:sz w:val="22"/>
-                <w:szCs w:val="22"/>
-              </w:rPr>
-              <w:t xml:space="preserve"> Hanh Tran</w:t>
+            <w:tcW w:w="769" w:type="pct"/>
+          </w:tcPr>
+          <w:p>
+            <w:pPr>
+              <w:jc w:val="both"/>
+              <w:rPr>
+                <w:rFonts w:asciiTheme="minorHAnsi" w:hAnsiTheme="minorHAnsi" w:cstheme="minorHAnsi"/>
+                <w:sz w:val="22"/>
+                <w:szCs w:val="22"/>
+              </w:rPr>
+            </w:pPr>
+            <w:r>
+              <w:rPr>
+                <w:rFonts w:asciiTheme="minorHAnsi" w:hAnsiTheme="minorHAnsi" w:cstheme="minorHAnsi"/>
+                <w:sz w:val="22"/>
+                <w:szCs w:val="22"/>
+              </w:rPr>
+              <w:t>Hieu Hanh Tran</w:t>
             </w:r>
           </w:p>
         </w:tc>
@@ -1309,7 +1261,7 @@
       <w:tr>
         <w:tc>
           <w:tcPr>
-            <w:tcW w:w="1071" w:type="pct"/>
+            <w:tcW w:w="1040" w:type="pct"/>
           </w:tcPr>
           <w:p>
             <w:pPr>
@@ -1341,34 +1293,24 @@
         </w:tc>
         <w:tc>
           <w:tcPr>
-            <w:tcW w:w="738" w:type="pct"/>
-          </w:tcPr>
-          <w:p>
-            <w:pPr>
-              <w:jc w:val="both"/>
-              <w:rPr>
-                <w:rFonts w:asciiTheme="minorHAnsi" w:hAnsiTheme="minorHAnsi" w:cstheme="minorHAnsi"/>
-                <w:sz w:val="22"/>
-                <w:szCs w:val="22"/>
-              </w:rPr>
-            </w:pPr>
-            <w:proofErr w:type="spellStart"/>
-            <w:r>
-              <w:rPr>
-                <w:rFonts w:asciiTheme="minorHAnsi" w:hAnsiTheme="minorHAnsi" w:cstheme="minorHAnsi"/>
-                <w:sz w:val="22"/>
-                <w:szCs w:val="22"/>
-              </w:rPr>
-              <w:t>Shirish</w:t>
-            </w:r>
-            <w:proofErr w:type="spellEnd"/>
-            <w:r>
-              <w:rPr>
-                <w:rFonts w:asciiTheme="minorHAnsi" w:hAnsiTheme="minorHAnsi" w:cstheme="minorHAnsi"/>
-                <w:sz w:val="22"/>
-                <w:szCs w:val="22"/>
-              </w:rPr>
-              <w:t xml:space="preserve"> Maharjan</w:t>
+            <w:tcW w:w="769" w:type="pct"/>
+          </w:tcPr>
+          <w:p>
+            <w:pPr>
+              <w:jc w:val="both"/>
+              <w:rPr>
+                <w:rFonts w:asciiTheme="minorHAnsi" w:hAnsiTheme="minorHAnsi" w:cstheme="minorHAnsi"/>
+                <w:sz w:val="22"/>
+                <w:szCs w:val="22"/>
+              </w:rPr>
+            </w:pPr>
+            <w:r>
+              <w:rPr>
+                <w:rFonts w:asciiTheme="minorHAnsi" w:hAnsiTheme="minorHAnsi" w:cstheme="minorHAnsi"/>
+                <w:sz w:val="22"/>
+                <w:szCs w:val="22"/>
+              </w:rPr>
+              <w:t>Shirish Maharjan</w:t>
             </w:r>
           </w:p>
         </w:tc>
@@ -1542,7 +1484,7 @@
       <w:tr>
         <w:tc>
           <w:tcPr>
-            <w:tcW w:w="1071" w:type="pct"/>
+            <w:tcW w:w="1040" w:type="pct"/>
           </w:tcPr>
           <w:p>
             <w:pPr>
@@ -1573,7 +1515,7 @@
         </w:tc>
         <w:tc>
           <w:tcPr>
-            <w:tcW w:w="738" w:type="pct"/>
+            <w:tcW w:w="769" w:type="pct"/>
           </w:tcPr>
           <w:p>
             <w:pPr>
@@ -1752,7 +1694,7 @@
       <w:tr>
         <w:tc>
           <w:tcPr>
-            <w:tcW w:w="1071" w:type="pct"/>
+            <w:tcW w:w="1040" w:type="pct"/>
           </w:tcPr>
           <w:p>
             <w:pPr>
@@ -1776,34 +1718,24 @@
         </w:tc>
         <w:tc>
           <w:tcPr>
-            <w:tcW w:w="738" w:type="pct"/>
-          </w:tcPr>
-          <w:p>
-            <w:pPr>
-              <w:jc w:val="both"/>
-              <w:rPr>
-                <w:rFonts w:asciiTheme="minorHAnsi" w:hAnsiTheme="minorHAnsi" w:cstheme="minorHAnsi"/>
-                <w:sz w:val="22"/>
-                <w:szCs w:val="22"/>
-              </w:rPr>
-            </w:pPr>
-            <w:proofErr w:type="spellStart"/>
-            <w:r>
-              <w:rPr>
-                <w:rFonts w:asciiTheme="minorHAnsi" w:hAnsiTheme="minorHAnsi" w:cstheme="minorHAnsi"/>
-                <w:sz w:val="22"/>
-                <w:szCs w:val="22"/>
-              </w:rPr>
-              <w:t>Shirish</w:t>
-            </w:r>
-            <w:proofErr w:type="spellEnd"/>
-            <w:r>
-              <w:rPr>
-                <w:rFonts w:asciiTheme="minorHAnsi" w:hAnsiTheme="minorHAnsi" w:cstheme="minorHAnsi"/>
-                <w:sz w:val="22"/>
-                <w:szCs w:val="22"/>
-              </w:rPr>
-              <w:t xml:space="preserve"> Maharjan </w:t>
+            <w:tcW w:w="769" w:type="pct"/>
+          </w:tcPr>
+          <w:p>
+            <w:pPr>
+              <w:jc w:val="both"/>
+              <w:rPr>
+                <w:rFonts w:asciiTheme="minorHAnsi" w:hAnsiTheme="minorHAnsi" w:cstheme="minorHAnsi"/>
+                <w:sz w:val="22"/>
+                <w:szCs w:val="22"/>
+              </w:rPr>
+            </w:pPr>
+            <w:r>
+              <w:rPr>
+                <w:rFonts w:asciiTheme="minorHAnsi" w:hAnsiTheme="minorHAnsi" w:cstheme="minorHAnsi"/>
+                <w:sz w:val="22"/>
+                <w:szCs w:val="22"/>
+              </w:rPr>
+              <w:t xml:space="preserve">Shirish Maharjan </w:t>
             </w:r>
           </w:p>
         </w:tc>
@@ -1908,7 +1840,7 @@
       <w:tr>
         <w:tc>
           <w:tcPr>
-            <w:tcW w:w="1071" w:type="pct"/>
+            <w:tcW w:w="1040" w:type="pct"/>
           </w:tcPr>
           <w:p>
             <w:pPr>
@@ -1939,34 +1871,24 @@
         </w:tc>
         <w:tc>
           <w:tcPr>
-            <w:tcW w:w="738" w:type="pct"/>
-          </w:tcPr>
-          <w:p>
-            <w:pPr>
-              <w:jc w:val="both"/>
-              <w:rPr>
-                <w:rFonts w:asciiTheme="minorHAnsi" w:hAnsiTheme="minorHAnsi" w:cstheme="minorHAnsi"/>
-                <w:sz w:val="22"/>
-                <w:szCs w:val="22"/>
-              </w:rPr>
-            </w:pPr>
-            <w:proofErr w:type="spellStart"/>
-            <w:r>
-              <w:rPr>
-                <w:rFonts w:asciiTheme="minorHAnsi" w:hAnsiTheme="minorHAnsi" w:cstheme="minorHAnsi"/>
-                <w:sz w:val="22"/>
-                <w:szCs w:val="22"/>
-              </w:rPr>
-              <w:t>Shirish</w:t>
-            </w:r>
-            <w:proofErr w:type="spellEnd"/>
-            <w:r>
-              <w:rPr>
-                <w:rFonts w:asciiTheme="minorHAnsi" w:hAnsiTheme="minorHAnsi" w:cstheme="minorHAnsi"/>
-                <w:sz w:val="22"/>
-                <w:szCs w:val="22"/>
-              </w:rPr>
-              <w:t xml:space="preserve"> Maharjan</w:t>
+            <w:tcW w:w="769" w:type="pct"/>
+          </w:tcPr>
+          <w:p>
+            <w:pPr>
+              <w:jc w:val="both"/>
+              <w:rPr>
+                <w:rFonts w:asciiTheme="minorHAnsi" w:hAnsiTheme="minorHAnsi" w:cstheme="minorHAnsi"/>
+                <w:sz w:val="22"/>
+                <w:szCs w:val="22"/>
+              </w:rPr>
+            </w:pPr>
+            <w:r>
+              <w:rPr>
+                <w:rFonts w:asciiTheme="minorHAnsi" w:hAnsiTheme="minorHAnsi" w:cstheme="minorHAnsi"/>
+                <w:sz w:val="22"/>
+                <w:szCs w:val="22"/>
+              </w:rPr>
+              <w:t>Shirish Maharjan</w:t>
             </w:r>
           </w:p>
         </w:tc>
@@ -2140,7 +2062,7 @@
       <w:tr>
         <w:tc>
           <w:tcPr>
-            <w:tcW w:w="1071" w:type="pct"/>
+            <w:tcW w:w="1040" w:type="pct"/>
           </w:tcPr>
           <w:p>
             <w:pPr>
@@ -2171,34 +2093,24 @@
         </w:tc>
         <w:tc>
           <w:tcPr>
-            <w:tcW w:w="738" w:type="pct"/>
-          </w:tcPr>
-          <w:p>
-            <w:pPr>
-              <w:jc w:val="both"/>
-              <w:rPr>
-                <w:rFonts w:asciiTheme="minorHAnsi" w:hAnsiTheme="minorHAnsi" w:cstheme="minorHAnsi"/>
-                <w:sz w:val="22"/>
-                <w:szCs w:val="22"/>
-              </w:rPr>
-            </w:pPr>
-            <w:proofErr w:type="spellStart"/>
-            <w:r>
-              <w:rPr>
-                <w:rFonts w:asciiTheme="minorHAnsi" w:hAnsiTheme="minorHAnsi" w:cstheme="minorHAnsi"/>
-                <w:sz w:val="22"/>
-                <w:szCs w:val="22"/>
-              </w:rPr>
-              <w:t>Shirish</w:t>
-            </w:r>
-            <w:proofErr w:type="spellEnd"/>
-            <w:r>
-              <w:rPr>
-                <w:rFonts w:asciiTheme="minorHAnsi" w:hAnsiTheme="minorHAnsi" w:cstheme="minorHAnsi"/>
-                <w:sz w:val="22"/>
-                <w:szCs w:val="22"/>
-              </w:rPr>
-              <w:t xml:space="preserve"> Maharjan</w:t>
+            <w:tcW w:w="769" w:type="pct"/>
+          </w:tcPr>
+          <w:p>
+            <w:pPr>
+              <w:jc w:val="both"/>
+              <w:rPr>
+                <w:rFonts w:asciiTheme="minorHAnsi" w:hAnsiTheme="minorHAnsi" w:cstheme="minorHAnsi"/>
+                <w:sz w:val="22"/>
+                <w:szCs w:val="22"/>
+              </w:rPr>
+            </w:pPr>
+            <w:r>
+              <w:rPr>
+                <w:rFonts w:asciiTheme="minorHAnsi" w:hAnsiTheme="minorHAnsi" w:cstheme="minorHAnsi"/>
+                <w:sz w:val="22"/>
+                <w:szCs w:val="22"/>
+              </w:rPr>
+              <w:t>Shirish Maharjan</w:t>
             </w:r>
           </w:p>
         </w:tc>
@@ -2326,7 +2238,7 @@
       <w:tr>
         <w:tc>
           <w:tcPr>
-            <w:tcW w:w="1071" w:type="pct"/>
+            <w:tcW w:w="1040" w:type="pct"/>
           </w:tcPr>
           <w:p>
             <w:pPr>
@@ -2358,34 +2270,24 @@
         </w:tc>
         <w:tc>
           <w:tcPr>
-            <w:tcW w:w="738" w:type="pct"/>
-          </w:tcPr>
-          <w:p>
-            <w:pPr>
-              <w:jc w:val="both"/>
-              <w:rPr>
-                <w:rFonts w:asciiTheme="minorHAnsi" w:hAnsiTheme="minorHAnsi" w:cstheme="minorHAnsi"/>
-                <w:sz w:val="22"/>
-                <w:szCs w:val="22"/>
-              </w:rPr>
-            </w:pPr>
-            <w:proofErr w:type="spellStart"/>
-            <w:r>
-              <w:rPr>
-                <w:rFonts w:asciiTheme="minorHAnsi" w:hAnsiTheme="minorHAnsi" w:cstheme="minorHAnsi"/>
-                <w:sz w:val="22"/>
-                <w:szCs w:val="22"/>
-              </w:rPr>
-              <w:t>Hieu</w:t>
-            </w:r>
-            <w:proofErr w:type="spellEnd"/>
-            <w:r>
-              <w:rPr>
-                <w:rFonts w:asciiTheme="minorHAnsi" w:hAnsiTheme="minorHAnsi" w:cstheme="minorHAnsi"/>
-                <w:sz w:val="22"/>
-                <w:szCs w:val="22"/>
-              </w:rPr>
-              <w:t xml:space="preserve"> Hanh Tran</w:t>
+            <w:tcW w:w="769" w:type="pct"/>
+          </w:tcPr>
+          <w:p>
+            <w:pPr>
+              <w:jc w:val="both"/>
+              <w:rPr>
+                <w:rFonts w:asciiTheme="minorHAnsi" w:hAnsiTheme="minorHAnsi" w:cstheme="minorHAnsi"/>
+                <w:sz w:val="22"/>
+                <w:szCs w:val="22"/>
+              </w:rPr>
+            </w:pPr>
+            <w:r>
+              <w:rPr>
+                <w:rFonts w:asciiTheme="minorHAnsi" w:hAnsiTheme="minorHAnsi" w:cstheme="minorHAnsi"/>
+                <w:sz w:val="22"/>
+                <w:szCs w:val="22"/>
+              </w:rPr>
+              <w:t>Hieu Hanh Tran</w:t>
             </w:r>
           </w:p>
         </w:tc>
@@ -2605,7 +2507,7 @@
       <w:tr>
         <w:tc>
           <w:tcPr>
-            <w:tcW w:w="1071" w:type="pct"/>
+            <w:tcW w:w="1040" w:type="pct"/>
           </w:tcPr>
           <w:p>
             <w:pPr>
@@ -2636,34 +2538,24 @@
         </w:tc>
         <w:tc>
           <w:tcPr>
-            <w:tcW w:w="738" w:type="pct"/>
-          </w:tcPr>
-          <w:p>
-            <w:pPr>
-              <w:jc w:val="both"/>
-              <w:rPr>
-                <w:rFonts w:asciiTheme="minorHAnsi" w:hAnsiTheme="minorHAnsi" w:cstheme="minorHAnsi"/>
-                <w:sz w:val="22"/>
-                <w:szCs w:val="22"/>
-              </w:rPr>
-            </w:pPr>
-            <w:proofErr w:type="spellStart"/>
-            <w:r>
-              <w:rPr>
-                <w:rFonts w:asciiTheme="minorHAnsi" w:hAnsiTheme="minorHAnsi" w:cstheme="minorHAnsi"/>
-                <w:sz w:val="22"/>
-                <w:szCs w:val="22"/>
-              </w:rPr>
-              <w:t>Shirish</w:t>
-            </w:r>
-            <w:proofErr w:type="spellEnd"/>
-            <w:r>
-              <w:rPr>
-                <w:rFonts w:asciiTheme="minorHAnsi" w:hAnsiTheme="minorHAnsi" w:cstheme="minorHAnsi"/>
-                <w:sz w:val="22"/>
-                <w:szCs w:val="22"/>
-              </w:rPr>
-              <w:t xml:space="preserve"> Maharjan </w:t>
+            <w:tcW w:w="769" w:type="pct"/>
+          </w:tcPr>
+          <w:p>
+            <w:pPr>
+              <w:jc w:val="both"/>
+              <w:rPr>
+                <w:rFonts w:asciiTheme="minorHAnsi" w:hAnsiTheme="minorHAnsi" w:cstheme="minorHAnsi"/>
+                <w:sz w:val="22"/>
+                <w:szCs w:val="22"/>
+              </w:rPr>
+            </w:pPr>
+            <w:r>
+              <w:rPr>
+                <w:rFonts w:asciiTheme="minorHAnsi" w:hAnsiTheme="minorHAnsi" w:cstheme="minorHAnsi"/>
+                <w:sz w:val="22"/>
+                <w:szCs w:val="22"/>
+              </w:rPr>
+              <w:t xml:space="preserve">Shirish Maharjan </w:t>
             </w:r>
           </w:p>
         </w:tc>
@@ -2768,7 +2660,7 @@
       <w:tr>
         <w:tc>
           <w:tcPr>
-            <w:tcW w:w="1071" w:type="pct"/>
+            <w:tcW w:w="1040" w:type="pct"/>
           </w:tcPr>
           <w:p>
             <w:pPr>
@@ -2799,34 +2691,24 @@
         </w:tc>
         <w:tc>
           <w:tcPr>
-            <w:tcW w:w="738" w:type="pct"/>
-          </w:tcPr>
-          <w:p>
-            <w:pPr>
-              <w:jc w:val="both"/>
-              <w:rPr>
-                <w:rFonts w:asciiTheme="minorHAnsi" w:hAnsiTheme="minorHAnsi" w:cstheme="minorHAnsi"/>
-                <w:sz w:val="22"/>
-                <w:szCs w:val="22"/>
-              </w:rPr>
-            </w:pPr>
-            <w:proofErr w:type="spellStart"/>
-            <w:r>
-              <w:rPr>
-                <w:rFonts w:asciiTheme="minorHAnsi" w:hAnsiTheme="minorHAnsi" w:cstheme="minorHAnsi"/>
-                <w:sz w:val="22"/>
-                <w:szCs w:val="22"/>
-              </w:rPr>
-              <w:t>Shirish</w:t>
-            </w:r>
-            <w:proofErr w:type="spellEnd"/>
-            <w:r>
-              <w:rPr>
-                <w:rFonts w:asciiTheme="minorHAnsi" w:hAnsiTheme="minorHAnsi" w:cstheme="minorHAnsi"/>
-                <w:sz w:val="22"/>
-                <w:szCs w:val="22"/>
-              </w:rPr>
-              <w:t xml:space="preserve"> Maharjan</w:t>
+            <w:tcW w:w="769" w:type="pct"/>
+          </w:tcPr>
+          <w:p>
+            <w:pPr>
+              <w:jc w:val="both"/>
+              <w:rPr>
+                <w:rFonts w:asciiTheme="minorHAnsi" w:hAnsiTheme="minorHAnsi" w:cstheme="minorHAnsi"/>
+                <w:sz w:val="22"/>
+                <w:szCs w:val="22"/>
+              </w:rPr>
+            </w:pPr>
+            <w:r>
+              <w:rPr>
+                <w:rFonts w:asciiTheme="minorHAnsi" w:hAnsiTheme="minorHAnsi" w:cstheme="minorHAnsi"/>
+                <w:sz w:val="22"/>
+                <w:szCs w:val="22"/>
+              </w:rPr>
+              <w:t>Shirish Maharjan</w:t>
             </w:r>
           </w:p>
         </w:tc>
@@ -2939,25 +2821,7 @@
                 <w:sz w:val="22"/>
                 <w:szCs w:val="22"/>
               </w:rPr>
-              <w:t xml:space="preserve">Deployment section should be improved the testing phase. (the </w:t>
-            </w:r>
-            <w:proofErr w:type="spellStart"/>
-            <w:r>
-              <w:rPr>
-                <w:rFonts w:asciiTheme="minorHAnsi" w:hAnsiTheme="minorHAnsi" w:cstheme="minorHAnsi"/>
-                <w:sz w:val="22"/>
-                <w:szCs w:val="22"/>
-              </w:rPr>
-              <w:t>porject</w:t>
-            </w:r>
-            <w:proofErr w:type="spellEnd"/>
-            <w:r>
-              <w:rPr>
-                <w:rFonts w:asciiTheme="minorHAnsi" w:hAnsiTheme="minorHAnsi" w:cstheme="minorHAnsi"/>
-                <w:sz w:val="22"/>
-                <w:szCs w:val="22"/>
-              </w:rPr>
-              <w:t xml:space="preserve"> should be tested and get the feedback from other </w:t>
+              <w:t xml:space="preserve">Deployment section should be improved the testing phase. (the porject should be tested and get the feedback from other </w:t>
             </w:r>
             <w:r>
               <w:rPr>
@@ -3098,7 +2962,7 @@
       <w:tr>
         <w:tc>
           <w:tcPr>
-            <w:tcW w:w="1071" w:type="pct"/>
+            <w:tcW w:w="1040" w:type="pct"/>
           </w:tcPr>
           <w:p>
             <w:pPr>
@@ -3122,34 +2986,24 @@
         </w:tc>
         <w:tc>
           <w:tcPr>
-            <w:tcW w:w="738" w:type="pct"/>
-          </w:tcPr>
-          <w:p>
-            <w:pPr>
-              <w:jc w:val="both"/>
-              <w:rPr>
-                <w:rFonts w:asciiTheme="minorHAnsi" w:hAnsiTheme="minorHAnsi" w:cstheme="minorHAnsi"/>
-                <w:sz w:val="22"/>
-                <w:szCs w:val="22"/>
-              </w:rPr>
-            </w:pPr>
-            <w:proofErr w:type="spellStart"/>
-            <w:r>
-              <w:rPr>
-                <w:rFonts w:asciiTheme="minorHAnsi" w:hAnsiTheme="minorHAnsi" w:cstheme="minorHAnsi"/>
-                <w:sz w:val="22"/>
-                <w:szCs w:val="22"/>
-              </w:rPr>
-              <w:t>Shirish</w:t>
-            </w:r>
-            <w:proofErr w:type="spellEnd"/>
-            <w:r>
-              <w:rPr>
-                <w:rFonts w:asciiTheme="minorHAnsi" w:hAnsiTheme="minorHAnsi" w:cstheme="minorHAnsi"/>
-                <w:sz w:val="22"/>
-                <w:szCs w:val="22"/>
-              </w:rPr>
-              <w:t xml:space="preserve"> Maharjan</w:t>
+            <w:tcW w:w="769" w:type="pct"/>
+          </w:tcPr>
+          <w:p>
+            <w:pPr>
+              <w:jc w:val="both"/>
+              <w:rPr>
+                <w:rFonts w:asciiTheme="minorHAnsi" w:hAnsiTheme="minorHAnsi" w:cstheme="minorHAnsi"/>
+                <w:sz w:val="22"/>
+                <w:szCs w:val="22"/>
+              </w:rPr>
+            </w:pPr>
+            <w:r>
+              <w:rPr>
+                <w:rFonts w:asciiTheme="minorHAnsi" w:hAnsiTheme="minorHAnsi" w:cstheme="minorHAnsi"/>
+                <w:sz w:val="22"/>
+                <w:szCs w:val="22"/>
+              </w:rPr>
+              <w:t>Shirish Maharjan</w:t>
             </w:r>
           </w:p>
         </w:tc>
@@ -3277,7 +3131,7 @@
       <w:tr>
         <w:tc>
           <w:tcPr>
-            <w:tcW w:w="1071" w:type="pct"/>
+            <w:tcW w:w="1040" w:type="pct"/>
           </w:tcPr>
           <w:p>
             <w:pPr>
@@ -3300,34 +3154,24 @@
         </w:tc>
         <w:tc>
           <w:tcPr>
-            <w:tcW w:w="738" w:type="pct"/>
-          </w:tcPr>
-          <w:p>
-            <w:pPr>
-              <w:jc w:val="both"/>
-              <w:rPr>
-                <w:rFonts w:asciiTheme="minorHAnsi" w:hAnsiTheme="minorHAnsi" w:cstheme="minorHAnsi"/>
-                <w:sz w:val="22"/>
-                <w:szCs w:val="22"/>
-              </w:rPr>
-            </w:pPr>
-            <w:proofErr w:type="spellStart"/>
-            <w:r>
-              <w:rPr>
-                <w:rFonts w:asciiTheme="minorHAnsi" w:hAnsiTheme="minorHAnsi" w:cstheme="minorHAnsi"/>
-                <w:sz w:val="22"/>
-                <w:szCs w:val="22"/>
-              </w:rPr>
-              <w:t>Shirish</w:t>
-            </w:r>
-            <w:proofErr w:type="spellEnd"/>
-            <w:r>
-              <w:rPr>
-                <w:rFonts w:asciiTheme="minorHAnsi" w:hAnsiTheme="minorHAnsi" w:cstheme="minorHAnsi"/>
-                <w:sz w:val="22"/>
-                <w:szCs w:val="22"/>
-              </w:rPr>
-              <w:t xml:space="preserve"> Maharjan </w:t>
+            <w:tcW w:w="769" w:type="pct"/>
+          </w:tcPr>
+          <w:p>
+            <w:pPr>
+              <w:jc w:val="both"/>
+              <w:rPr>
+                <w:rFonts w:asciiTheme="minorHAnsi" w:hAnsiTheme="minorHAnsi" w:cstheme="minorHAnsi"/>
+                <w:sz w:val="22"/>
+                <w:szCs w:val="22"/>
+              </w:rPr>
+            </w:pPr>
+            <w:r>
+              <w:rPr>
+                <w:rFonts w:asciiTheme="minorHAnsi" w:hAnsiTheme="minorHAnsi" w:cstheme="minorHAnsi"/>
+                <w:sz w:val="22"/>
+                <w:szCs w:val="22"/>
+              </w:rPr>
+              <w:t xml:space="preserve">Shirish Maharjan </w:t>
             </w:r>
           </w:p>
         </w:tc>
@@ -3432,7 +3276,7 @@
       <w:tr>
         <w:tc>
           <w:tcPr>
-            <w:tcW w:w="1071" w:type="pct"/>
+            <w:tcW w:w="1040" w:type="pct"/>
           </w:tcPr>
           <w:p>
             <w:pPr>
@@ -3455,34 +3299,24 @@
         </w:tc>
         <w:tc>
           <w:tcPr>
-            <w:tcW w:w="738" w:type="pct"/>
-          </w:tcPr>
-          <w:p>
-            <w:pPr>
-              <w:jc w:val="both"/>
-              <w:rPr>
-                <w:rFonts w:asciiTheme="minorHAnsi" w:hAnsiTheme="minorHAnsi" w:cstheme="minorHAnsi"/>
-                <w:sz w:val="22"/>
-                <w:szCs w:val="22"/>
-              </w:rPr>
-            </w:pPr>
-            <w:proofErr w:type="spellStart"/>
-            <w:r>
-              <w:rPr>
-                <w:rFonts w:asciiTheme="minorHAnsi" w:hAnsiTheme="minorHAnsi" w:cstheme="minorHAnsi"/>
-                <w:sz w:val="22"/>
-                <w:szCs w:val="22"/>
-              </w:rPr>
-              <w:t>Hieu</w:t>
-            </w:r>
-            <w:proofErr w:type="spellEnd"/>
-            <w:r>
-              <w:rPr>
-                <w:rFonts w:asciiTheme="minorHAnsi" w:hAnsiTheme="minorHAnsi" w:cstheme="minorHAnsi"/>
-                <w:sz w:val="22"/>
-                <w:szCs w:val="22"/>
-              </w:rPr>
-              <w:t xml:space="preserve"> Hanh Tran</w:t>
+            <w:tcW w:w="769" w:type="pct"/>
+          </w:tcPr>
+          <w:p>
+            <w:pPr>
+              <w:jc w:val="both"/>
+              <w:rPr>
+                <w:rFonts w:asciiTheme="minorHAnsi" w:hAnsiTheme="minorHAnsi" w:cstheme="minorHAnsi"/>
+                <w:sz w:val="22"/>
+                <w:szCs w:val="22"/>
+              </w:rPr>
+            </w:pPr>
+            <w:r>
+              <w:rPr>
+                <w:rFonts w:asciiTheme="minorHAnsi" w:hAnsiTheme="minorHAnsi" w:cstheme="minorHAnsi"/>
+                <w:sz w:val="22"/>
+                <w:szCs w:val="22"/>
+              </w:rPr>
+              <w:t>Hieu Hanh Tran</w:t>
             </w:r>
           </w:p>
         </w:tc>
@@ -3587,7 +3421,7 @@
       <w:tr>
         <w:tc>
           <w:tcPr>
-            <w:tcW w:w="1071" w:type="pct"/>
+            <w:tcW w:w="1040" w:type="pct"/>
           </w:tcPr>
           <w:p>
             <w:pPr>
@@ -3618,34 +3452,24 @@
         </w:tc>
         <w:tc>
           <w:tcPr>
-            <w:tcW w:w="738" w:type="pct"/>
-          </w:tcPr>
-          <w:p>
-            <w:pPr>
-              <w:jc w:val="both"/>
-              <w:rPr>
-                <w:rFonts w:asciiTheme="minorHAnsi" w:hAnsiTheme="minorHAnsi" w:cstheme="minorHAnsi"/>
-                <w:sz w:val="22"/>
-                <w:szCs w:val="22"/>
-              </w:rPr>
-            </w:pPr>
-            <w:proofErr w:type="spellStart"/>
-            <w:r>
-              <w:rPr>
-                <w:rFonts w:asciiTheme="minorHAnsi" w:hAnsiTheme="minorHAnsi" w:cstheme="minorHAnsi"/>
-                <w:sz w:val="22"/>
-                <w:szCs w:val="22"/>
-              </w:rPr>
-              <w:t>Hieu</w:t>
-            </w:r>
-            <w:proofErr w:type="spellEnd"/>
-            <w:r>
-              <w:rPr>
-                <w:rFonts w:asciiTheme="minorHAnsi" w:hAnsiTheme="minorHAnsi" w:cstheme="minorHAnsi"/>
-                <w:sz w:val="22"/>
-                <w:szCs w:val="22"/>
-              </w:rPr>
-              <w:t xml:space="preserve"> Hanh Tran</w:t>
+            <w:tcW w:w="769" w:type="pct"/>
+          </w:tcPr>
+          <w:p>
+            <w:pPr>
+              <w:jc w:val="both"/>
+              <w:rPr>
+                <w:rFonts w:asciiTheme="minorHAnsi" w:hAnsiTheme="minorHAnsi" w:cstheme="minorHAnsi"/>
+                <w:sz w:val="22"/>
+                <w:szCs w:val="22"/>
+              </w:rPr>
+            </w:pPr>
+            <w:r>
+              <w:rPr>
+                <w:rFonts w:asciiTheme="minorHAnsi" w:hAnsiTheme="minorHAnsi" w:cstheme="minorHAnsi"/>
+                <w:sz w:val="22"/>
+                <w:szCs w:val="22"/>
+              </w:rPr>
+              <w:t>Hieu Hanh Tran</w:t>
             </w:r>
           </w:p>
         </w:tc>
@@ -3876,7 +3700,7 @@
       <w:tr>
         <w:tc>
           <w:tcPr>
-            <w:tcW w:w="1071" w:type="pct"/>
+            <w:tcW w:w="1040" w:type="pct"/>
           </w:tcPr>
           <w:p>
             <w:pPr>
@@ -3908,34 +3732,24 @@
         </w:tc>
         <w:tc>
           <w:tcPr>
-            <w:tcW w:w="738" w:type="pct"/>
-          </w:tcPr>
-          <w:p>
-            <w:pPr>
-              <w:jc w:val="both"/>
-              <w:rPr>
-                <w:rFonts w:asciiTheme="minorHAnsi" w:hAnsiTheme="minorHAnsi" w:cstheme="minorHAnsi"/>
-                <w:sz w:val="22"/>
-                <w:szCs w:val="22"/>
-              </w:rPr>
-            </w:pPr>
-            <w:proofErr w:type="spellStart"/>
-            <w:r>
-              <w:rPr>
-                <w:rFonts w:asciiTheme="minorHAnsi" w:hAnsiTheme="minorHAnsi" w:cstheme="minorHAnsi"/>
-                <w:sz w:val="22"/>
-                <w:szCs w:val="22"/>
-              </w:rPr>
-              <w:t>Shirish</w:t>
-            </w:r>
-            <w:proofErr w:type="spellEnd"/>
-            <w:r>
-              <w:rPr>
-                <w:rFonts w:asciiTheme="minorHAnsi" w:hAnsiTheme="minorHAnsi" w:cstheme="minorHAnsi"/>
-                <w:sz w:val="22"/>
-                <w:szCs w:val="22"/>
-              </w:rPr>
-              <w:t xml:space="preserve"> Maharjan</w:t>
+            <w:tcW w:w="769" w:type="pct"/>
+          </w:tcPr>
+          <w:p>
+            <w:pPr>
+              <w:jc w:val="both"/>
+              <w:rPr>
+                <w:rFonts w:asciiTheme="minorHAnsi" w:hAnsiTheme="minorHAnsi" w:cstheme="minorHAnsi"/>
+                <w:sz w:val="22"/>
+                <w:szCs w:val="22"/>
+              </w:rPr>
+            </w:pPr>
+            <w:r>
+              <w:rPr>
+                <w:rFonts w:asciiTheme="minorHAnsi" w:hAnsiTheme="minorHAnsi" w:cstheme="minorHAnsi"/>
+                <w:sz w:val="22"/>
+                <w:szCs w:val="22"/>
+              </w:rPr>
+              <w:t>Shirish Maharjan</w:t>
             </w:r>
           </w:p>
         </w:tc>
@@ -4102,7 +3916,7 @@
       <w:tr>
         <w:tc>
           <w:tcPr>
-            <w:tcW w:w="1071" w:type="pct"/>
+            <w:tcW w:w="1040" w:type="pct"/>
           </w:tcPr>
           <w:p>
             <w:pPr>
@@ -4125,34 +3939,24 @@
         </w:tc>
         <w:tc>
           <w:tcPr>
-            <w:tcW w:w="738" w:type="pct"/>
-          </w:tcPr>
-          <w:p>
-            <w:pPr>
-              <w:jc w:val="both"/>
-              <w:rPr>
-                <w:rFonts w:asciiTheme="minorHAnsi" w:hAnsiTheme="minorHAnsi" w:cstheme="minorHAnsi"/>
-                <w:sz w:val="22"/>
-                <w:szCs w:val="22"/>
-              </w:rPr>
-            </w:pPr>
-            <w:proofErr w:type="spellStart"/>
-            <w:r>
-              <w:rPr>
-                <w:rFonts w:asciiTheme="minorHAnsi" w:hAnsiTheme="minorHAnsi" w:cstheme="minorHAnsi"/>
-                <w:sz w:val="22"/>
-                <w:szCs w:val="22"/>
-              </w:rPr>
-              <w:t>Shirish</w:t>
-            </w:r>
-            <w:proofErr w:type="spellEnd"/>
-            <w:r>
-              <w:rPr>
-                <w:rFonts w:asciiTheme="minorHAnsi" w:hAnsiTheme="minorHAnsi" w:cstheme="minorHAnsi"/>
-                <w:sz w:val="22"/>
-                <w:szCs w:val="22"/>
-              </w:rPr>
-              <w:t xml:space="preserve"> Maharjan</w:t>
+            <w:tcW w:w="769" w:type="pct"/>
+          </w:tcPr>
+          <w:p>
+            <w:pPr>
+              <w:jc w:val="both"/>
+              <w:rPr>
+                <w:rFonts w:asciiTheme="minorHAnsi" w:hAnsiTheme="minorHAnsi" w:cstheme="minorHAnsi"/>
+                <w:sz w:val="22"/>
+                <w:szCs w:val="22"/>
+              </w:rPr>
+            </w:pPr>
+            <w:r>
+              <w:rPr>
+                <w:rFonts w:asciiTheme="minorHAnsi" w:hAnsiTheme="minorHAnsi" w:cstheme="minorHAnsi"/>
+                <w:sz w:val="22"/>
+                <w:szCs w:val="22"/>
+              </w:rPr>
+              <w:t>Shirish Maharjan</w:t>
             </w:r>
           </w:p>
         </w:tc>
@@ -4257,7 +4061,7 @@
       <w:tr>
         <w:tc>
           <w:tcPr>
-            <w:tcW w:w="1071" w:type="pct"/>
+            <w:tcW w:w="1040" w:type="pct"/>
           </w:tcPr>
           <w:p>
             <w:pPr>
@@ -4280,7 +4084,7 @@
         </w:tc>
         <w:tc>
           <w:tcPr>
-            <w:tcW w:w="738" w:type="pct"/>
+            <w:tcW w:w="769" w:type="pct"/>
           </w:tcPr>
           <w:p>
             <w:pPr>
@@ -4423,16 +4227,8 @@
               <w:rPr>
                 <w:color w:val="000000" w:themeColor="text1"/>
               </w:rPr>
-              <w:t xml:space="preserve">Reviewed and revised the final document finalising </w:t>
-            </w:r>
-            <w:proofErr w:type="gramStart"/>
-            <w:r>
-              <w:rPr>
-                <w:color w:val="000000" w:themeColor="text1"/>
-              </w:rPr>
-              <w:t>it..</w:t>
-            </w:r>
-            <w:proofErr w:type="gramEnd"/>
+              <w:t>Reviewed and revised the final document finalising it..</w:t>
+            </w:r>
           </w:p>
         </w:tc>
         <w:tc>
@@ -4485,7 +4281,7 @@
       <w:tr>
         <w:tc>
           <w:tcPr>
-            <w:tcW w:w="1071" w:type="pct"/>
+            <w:tcW w:w="1040" w:type="pct"/>
           </w:tcPr>
           <w:p>
             <w:pPr>
@@ -4508,34 +4304,24 @@
         </w:tc>
         <w:tc>
           <w:tcPr>
-            <w:tcW w:w="738" w:type="pct"/>
-          </w:tcPr>
-          <w:p>
-            <w:pPr>
-              <w:jc w:val="both"/>
-              <w:rPr>
-                <w:rFonts w:asciiTheme="minorHAnsi" w:hAnsiTheme="minorHAnsi" w:cstheme="minorHAnsi"/>
-                <w:sz w:val="22"/>
-                <w:szCs w:val="22"/>
-              </w:rPr>
-            </w:pPr>
-            <w:proofErr w:type="spellStart"/>
-            <w:r>
-              <w:rPr>
-                <w:rFonts w:asciiTheme="minorHAnsi" w:hAnsiTheme="minorHAnsi" w:cstheme="minorHAnsi"/>
-                <w:sz w:val="22"/>
-                <w:szCs w:val="22"/>
-              </w:rPr>
-              <w:t>Shirish</w:t>
-            </w:r>
-            <w:proofErr w:type="spellEnd"/>
-            <w:r>
-              <w:rPr>
-                <w:rFonts w:asciiTheme="minorHAnsi" w:hAnsiTheme="minorHAnsi" w:cstheme="minorHAnsi"/>
-                <w:sz w:val="22"/>
-                <w:szCs w:val="22"/>
-              </w:rPr>
-              <w:t xml:space="preserve"> Maharjan</w:t>
+            <w:tcW w:w="769" w:type="pct"/>
+          </w:tcPr>
+          <w:p>
+            <w:pPr>
+              <w:jc w:val="both"/>
+              <w:rPr>
+                <w:rFonts w:asciiTheme="minorHAnsi" w:hAnsiTheme="minorHAnsi" w:cstheme="minorHAnsi"/>
+                <w:sz w:val="22"/>
+                <w:szCs w:val="22"/>
+              </w:rPr>
+            </w:pPr>
+            <w:r>
+              <w:rPr>
+                <w:rFonts w:asciiTheme="minorHAnsi" w:hAnsiTheme="minorHAnsi" w:cstheme="minorHAnsi"/>
+                <w:sz w:val="22"/>
+                <w:szCs w:val="22"/>
+              </w:rPr>
+              <w:t>Shirish Maharjan</w:t>
             </w:r>
           </w:p>
         </w:tc>
@@ -4688,7 +4474,7 @@
       <w:tr>
         <w:tc>
           <w:tcPr>
-            <w:tcW w:w="1071" w:type="pct"/>
+            <w:tcW w:w="1040" w:type="pct"/>
           </w:tcPr>
           <w:p>
             <w:pPr>
@@ -4712,34 +4498,24 @@
         </w:tc>
         <w:tc>
           <w:tcPr>
-            <w:tcW w:w="738" w:type="pct"/>
-          </w:tcPr>
-          <w:p>
-            <w:pPr>
-              <w:jc w:val="both"/>
-              <w:rPr>
-                <w:rFonts w:asciiTheme="minorHAnsi" w:hAnsiTheme="minorHAnsi" w:cstheme="minorHAnsi"/>
-                <w:sz w:val="22"/>
-                <w:szCs w:val="22"/>
-              </w:rPr>
-            </w:pPr>
-            <w:proofErr w:type="spellStart"/>
-            <w:r>
-              <w:rPr>
-                <w:rFonts w:asciiTheme="minorHAnsi" w:hAnsiTheme="minorHAnsi" w:cstheme="minorHAnsi"/>
-                <w:sz w:val="22"/>
-                <w:szCs w:val="22"/>
-              </w:rPr>
-              <w:t>Shirish</w:t>
-            </w:r>
-            <w:proofErr w:type="spellEnd"/>
-            <w:r>
-              <w:rPr>
-                <w:rFonts w:asciiTheme="minorHAnsi" w:hAnsiTheme="minorHAnsi" w:cstheme="minorHAnsi"/>
-                <w:sz w:val="22"/>
-                <w:szCs w:val="22"/>
-              </w:rPr>
-              <w:t xml:space="preserve"> Maharjan</w:t>
+            <w:tcW w:w="769" w:type="pct"/>
+          </w:tcPr>
+          <w:p>
+            <w:pPr>
+              <w:jc w:val="both"/>
+              <w:rPr>
+                <w:rFonts w:asciiTheme="minorHAnsi" w:hAnsiTheme="minorHAnsi" w:cstheme="minorHAnsi"/>
+                <w:sz w:val="22"/>
+                <w:szCs w:val="22"/>
+              </w:rPr>
+            </w:pPr>
+            <w:r>
+              <w:rPr>
+                <w:rFonts w:asciiTheme="minorHAnsi" w:hAnsiTheme="minorHAnsi" w:cstheme="minorHAnsi"/>
+                <w:sz w:val="22"/>
+                <w:szCs w:val="22"/>
+              </w:rPr>
+              <w:t>Shirish Maharjan</w:t>
             </w:r>
           </w:p>
         </w:tc>
@@ -4844,7 +4620,7 @@
       <w:tr>
         <w:tc>
           <w:tcPr>
-            <w:tcW w:w="1071" w:type="pct"/>
+            <w:tcW w:w="1040" w:type="pct"/>
           </w:tcPr>
           <w:p>
             <w:pPr>
@@ -4867,34 +4643,24 @@
         </w:tc>
         <w:tc>
           <w:tcPr>
-            <w:tcW w:w="738" w:type="pct"/>
-          </w:tcPr>
-          <w:p>
-            <w:pPr>
-              <w:jc w:val="both"/>
-              <w:rPr>
-                <w:rFonts w:asciiTheme="minorHAnsi" w:hAnsiTheme="minorHAnsi" w:cstheme="minorHAnsi"/>
-                <w:sz w:val="22"/>
-                <w:szCs w:val="22"/>
-              </w:rPr>
-            </w:pPr>
-            <w:proofErr w:type="spellStart"/>
-            <w:r>
-              <w:rPr>
-                <w:rFonts w:asciiTheme="minorHAnsi" w:hAnsiTheme="minorHAnsi" w:cstheme="minorHAnsi"/>
-                <w:sz w:val="22"/>
-                <w:szCs w:val="22"/>
-              </w:rPr>
-              <w:t>Hieu</w:t>
-            </w:r>
-            <w:proofErr w:type="spellEnd"/>
-            <w:r>
-              <w:rPr>
-                <w:rFonts w:asciiTheme="minorHAnsi" w:hAnsiTheme="minorHAnsi" w:cstheme="minorHAnsi"/>
-                <w:sz w:val="22"/>
-                <w:szCs w:val="22"/>
-              </w:rPr>
-              <w:t xml:space="preserve"> Hanh Tran</w:t>
+            <w:tcW w:w="769" w:type="pct"/>
+          </w:tcPr>
+          <w:p>
+            <w:pPr>
+              <w:jc w:val="both"/>
+              <w:rPr>
+                <w:rFonts w:asciiTheme="minorHAnsi" w:hAnsiTheme="minorHAnsi" w:cstheme="minorHAnsi"/>
+                <w:sz w:val="22"/>
+                <w:szCs w:val="22"/>
+              </w:rPr>
+            </w:pPr>
+            <w:r>
+              <w:rPr>
+                <w:rFonts w:asciiTheme="minorHAnsi" w:hAnsiTheme="minorHAnsi" w:cstheme="minorHAnsi"/>
+                <w:sz w:val="22"/>
+                <w:szCs w:val="22"/>
+              </w:rPr>
+              <w:t>Hieu Hanh Tran</w:t>
             </w:r>
           </w:p>
         </w:tc>
@@ -5091,7 +4857,7 @@
       <w:tr>
         <w:tc>
           <w:tcPr>
-            <w:tcW w:w="1071" w:type="pct"/>
+            <w:tcW w:w="1040" w:type="pct"/>
           </w:tcPr>
           <w:p>
             <w:pPr>
@@ -5114,34 +4880,24 @@
         </w:tc>
         <w:tc>
           <w:tcPr>
-            <w:tcW w:w="738" w:type="pct"/>
-          </w:tcPr>
-          <w:p>
-            <w:pPr>
-              <w:jc w:val="both"/>
-              <w:rPr>
-                <w:rFonts w:asciiTheme="minorHAnsi" w:hAnsiTheme="minorHAnsi" w:cstheme="minorHAnsi"/>
-                <w:sz w:val="22"/>
-                <w:szCs w:val="22"/>
-              </w:rPr>
-            </w:pPr>
-            <w:proofErr w:type="spellStart"/>
-            <w:r>
-              <w:rPr>
-                <w:rFonts w:asciiTheme="minorHAnsi" w:hAnsiTheme="minorHAnsi" w:cstheme="minorHAnsi"/>
-                <w:sz w:val="22"/>
-                <w:szCs w:val="22"/>
-              </w:rPr>
-              <w:t>Shirish</w:t>
-            </w:r>
-            <w:proofErr w:type="spellEnd"/>
-            <w:r>
-              <w:rPr>
-                <w:rFonts w:asciiTheme="minorHAnsi" w:hAnsiTheme="minorHAnsi" w:cstheme="minorHAnsi"/>
-                <w:sz w:val="22"/>
-                <w:szCs w:val="22"/>
-              </w:rPr>
-              <w:t xml:space="preserve"> Maharjan</w:t>
+            <w:tcW w:w="769" w:type="pct"/>
+          </w:tcPr>
+          <w:p>
+            <w:pPr>
+              <w:jc w:val="both"/>
+              <w:rPr>
+                <w:rFonts w:asciiTheme="minorHAnsi" w:hAnsiTheme="minorHAnsi" w:cstheme="minorHAnsi"/>
+                <w:sz w:val="22"/>
+                <w:szCs w:val="22"/>
+              </w:rPr>
+            </w:pPr>
+            <w:r>
+              <w:rPr>
+                <w:rFonts w:asciiTheme="minorHAnsi" w:hAnsiTheme="minorHAnsi" w:cstheme="minorHAnsi"/>
+                <w:sz w:val="22"/>
+                <w:szCs w:val="22"/>
+              </w:rPr>
+              <w:t>Shirish Maharjan</w:t>
             </w:r>
           </w:p>
         </w:tc>
@@ -5325,7 +5081,7 @@
       <w:tr>
         <w:tc>
           <w:tcPr>
-            <w:tcW w:w="1071" w:type="pct"/>
+            <w:tcW w:w="1040" w:type="pct"/>
           </w:tcPr>
           <w:p>
             <w:pPr>
@@ -5349,34 +5105,24 @@
         </w:tc>
         <w:tc>
           <w:tcPr>
-            <w:tcW w:w="738" w:type="pct"/>
-          </w:tcPr>
-          <w:p>
-            <w:pPr>
-              <w:jc w:val="both"/>
-              <w:rPr>
-                <w:rFonts w:asciiTheme="minorHAnsi" w:hAnsiTheme="minorHAnsi" w:cstheme="minorHAnsi"/>
-                <w:sz w:val="22"/>
-                <w:szCs w:val="22"/>
-              </w:rPr>
-            </w:pPr>
-            <w:proofErr w:type="spellStart"/>
-            <w:r>
-              <w:rPr>
-                <w:rFonts w:asciiTheme="minorHAnsi" w:hAnsiTheme="minorHAnsi" w:cstheme="minorHAnsi"/>
-                <w:sz w:val="22"/>
-                <w:szCs w:val="22"/>
-              </w:rPr>
-              <w:t>Hieu</w:t>
-            </w:r>
-            <w:proofErr w:type="spellEnd"/>
-            <w:r>
-              <w:rPr>
-                <w:rFonts w:asciiTheme="minorHAnsi" w:hAnsiTheme="minorHAnsi" w:cstheme="minorHAnsi"/>
-                <w:sz w:val="22"/>
-                <w:szCs w:val="22"/>
-              </w:rPr>
-              <w:t xml:space="preserve"> Hanh Tran</w:t>
+            <w:tcW w:w="769" w:type="pct"/>
+          </w:tcPr>
+          <w:p>
+            <w:pPr>
+              <w:jc w:val="both"/>
+              <w:rPr>
+                <w:rFonts w:asciiTheme="minorHAnsi" w:hAnsiTheme="minorHAnsi" w:cstheme="minorHAnsi"/>
+                <w:sz w:val="22"/>
+                <w:szCs w:val="22"/>
+              </w:rPr>
+            </w:pPr>
+            <w:r>
+              <w:rPr>
+                <w:rFonts w:asciiTheme="minorHAnsi" w:hAnsiTheme="minorHAnsi" w:cstheme="minorHAnsi"/>
+                <w:sz w:val="22"/>
+                <w:szCs w:val="22"/>
+              </w:rPr>
+              <w:t>Hieu Hanh Tran</w:t>
             </w:r>
           </w:p>
         </w:tc>
@@ -5573,7 +5319,7 @@
       <w:tr>
         <w:tc>
           <w:tcPr>
-            <w:tcW w:w="1071" w:type="pct"/>
+            <w:tcW w:w="1040" w:type="pct"/>
           </w:tcPr>
           <w:p>
             <w:pPr>
@@ -5596,34 +5342,24 @@
         </w:tc>
         <w:tc>
           <w:tcPr>
-            <w:tcW w:w="738" w:type="pct"/>
-          </w:tcPr>
-          <w:p>
-            <w:pPr>
-              <w:jc w:val="both"/>
-              <w:rPr>
-                <w:rFonts w:asciiTheme="minorHAnsi" w:hAnsiTheme="minorHAnsi" w:cstheme="minorHAnsi"/>
-                <w:sz w:val="22"/>
-                <w:szCs w:val="22"/>
-              </w:rPr>
-            </w:pPr>
-            <w:proofErr w:type="spellStart"/>
-            <w:r>
-              <w:rPr>
-                <w:rFonts w:asciiTheme="minorHAnsi" w:hAnsiTheme="minorHAnsi" w:cstheme="minorHAnsi"/>
-                <w:sz w:val="22"/>
-                <w:szCs w:val="22"/>
-              </w:rPr>
-              <w:t>Hieu</w:t>
-            </w:r>
-            <w:proofErr w:type="spellEnd"/>
-            <w:r>
-              <w:rPr>
-                <w:rFonts w:asciiTheme="minorHAnsi" w:hAnsiTheme="minorHAnsi" w:cstheme="minorHAnsi"/>
-                <w:sz w:val="22"/>
-                <w:szCs w:val="22"/>
-              </w:rPr>
-              <w:t xml:space="preserve"> Hanh Tran</w:t>
+            <w:tcW w:w="769" w:type="pct"/>
+          </w:tcPr>
+          <w:p>
+            <w:pPr>
+              <w:jc w:val="both"/>
+              <w:rPr>
+                <w:rFonts w:asciiTheme="minorHAnsi" w:hAnsiTheme="minorHAnsi" w:cstheme="minorHAnsi"/>
+                <w:sz w:val="22"/>
+                <w:szCs w:val="22"/>
+              </w:rPr>
+            </w:pPr>
+            <w:r>
+              <w:rPr>
+                <w:rFonts w:asciiTheme="minorHAnsi" w:hAnsiTheme="minorHAnsi" w:cstheme="minorHAnsi"/>
+                <w:sz w:val="22"/>
+                <w:szCs w:val="22"/>
+              </w:rPr>
+              <w:t>Hieu Hanh Tran</w:t>
             </w:r>
           </w:p>
         </w:tc>
@@ -5830,7 +5566,7 @@
       <w:tr>
         <w:tc>
           <w:tcPr>
-            <w:tcW w:w="1071" w:type="pct"/>
+            <w:tcW w:w="1040" w:type="pct"/>
           </w:tcPr>
           <w:p>
             <w:pPr>
@@ -5854,62 +5590,42 @@
         </w:tc>
         <w:tc>
           <w:tcPr>
-            <w:tcW w:w="738" w:type="pct"/>
-          </w:tcPr>
-          <w:p>
-            <w:pPr>
-              <w:jc w:val="both"/>
-              <w:rPr>
-                <w:rFonts w:asciiTheme="minorHAnsi" w:hAnsiTheme="minorHAnsi" w:cstheme="minorHAnsi"/>
-                <w:sz w:val="22"/>
-                <w:szCs w:val="22"/>
-              </w:rPr>
-            </w:pPr>
-            <w:proofErr w:type="spellStart"/>
-            <w:r>
-              <w:rPr>
-                <w:rFonts w:asciiTheme="minorHAnsi" w:hAnsiTheme="minorHAnsi" w:cstheme="minorHAnsi"/>
-                <w:sz w:val="22"/>
-                <w:szCs w:val="22"/>
-              </w:rPr>
-              <w:t>Hieu</w:t>
-            </w:r>
-            <w:proofErr w:type="spellEnd"/>
-            <w:r>
-              <w:rPr>
-                <w:rFonts w:asciiTheme="minorHAnsi" w:hAnsiTheme="minorHAnsi" w:cstheme="minorHAnsi"/>
-                <w:sz w:val="22"/>
-                <w:szCs w:val="22"/>
-              </w:rPr>
-              <w:t xml:space="preserve"> Hanh Tran</w:t>
-            </w:r>
-          </w:p>
-          <w:p>
-            <w:pPr>
-              <w:jc w:val="both"/>
-              <w:rPr>
-                <w:rFonts w:asciiTheme="minorHAnsi" w:hAnsiTheme="minorHAnsi" w:cstheme="minorHAnsi"/>
-                <w:sz w:val="22"/>
-                <w:szCs w:val="22"/>
-              </w:rPr>
-            </w:pPr>
-            <w:proofErr w:type="spellStart"/>
-            <w:r>
-              <w:rPr>
-                <w:rFonts w:asciiTheme="minorHAnsi" w:hAnsiTheme="minorHAnsi" w:cstheme="minorHAnsi"/>
-                <w:sz w:val="22"/>
-                <w:szCs w:val="22"/>
-              </w:rPr>
-              <w:t>Shirish</w:t>
-            </w:r>
-            <w:proofErr w:type="spellEnd"/>
-            <w:r>
-              <w:rPr>
-                <w:rFonts w:asciiTheme="minorHAnsi" w:hAnsiTheme="minorHAnsi" w:cstheme="minorHAnsi"/>
-                <w:sz w:val="22"/>
-                <w:szCs w:val="22"/>
-              </w:rPr>
-              <w:t xml:space="preserve"> Maharjan</w:t>
+            <w:tcW w:w="769" w:type="pct"/>
+          </w:tcPr>
+          <w:p>
+            <w:pPr>
+              <w:jc w:val="both"/>
+              <w:rPr>
+                <w:rFonts w:asciiTheme="minorHAnsi" w:hAnsiTheme="minorHAnsi" w:cstheme="minorHAnsi"/>
+                <w:sz w:val="22"/>
+                <w:szCs w:val="22"/>
+              </w:rPr>
+            </w:pPr>
+            <w:r>
+              <w:rPr>
+                <w:rFonts w:asciiTheme="minorHAnsi" w:hAnsiTheme="minorHAnsi" w:cstheme="minorHAnsi"/>
+                <w:sz w:val="22"/>
+                <w:szCs w:val="22"/>
+              </w:rPr>
+              <w:t>Hieu Hanh Tran</w:t>
+            </w:r>
+          </w:p>
+          <w:p>
+            <w:pPr>
+              <w:jc w:val="both"/>
+              <w:rPr>
+                <w:rFonts w:asciiTheme="minorHAnsi" w:hAnsiTheme="minorHAnsi" w:cstheme="minorHAnsi"/>
+                <w:sz w:val="22"/>
+                <w:szCs w:val="22"/>
+              </w:rPr>
+            </w:pPr>
+            <w:r>
+              <w:rPr>
+                <w:rFonts w:asciiTheme="minorHAnsi" w:hAnsiTheme="minorHAnsi" w:cstheme="minorHAnsi"/>
+                <w:sz w:val="22"/>
+                <w:szCs w:val="22"/>
+              </w:rPr>
+              <w:t>Shirish Maharjan</w:t>
             </w:r>
           </w:p>
         </w:tc>
@@ -6060,7 +5776,7 @@
       <w:tr>
         <w:tc>
           <w:tcPr>
-            <w:tcW w:w="1071" w:type="pct"/>
+            <w:tcW w:w="1040" w:type="pct"/>
           </w:tcPr>
           <w:p>
             <w:pPr>
@@ -6083,34 +5799,24 @@
         </w:tc>
         <w:tc>
           <w:tcPr>
-            <w:tcW w:w="738" w:type="pct"/>
-          </w:tcPr>
-          <w:p>
-            <w:pPr>
-              <w:jc w:val="both"/>
-              <w:rPr>
-                <w:rFonts w:asciiTheme="minorHAnsi" w:hAnsiTheme="minorHAnsi" w:cstheme="minorHAnsi"/>
-                <w:sz w:val="22"/>
-                <w:szCs w:val="22"/>
-              </w:rPr>
-            </w:pPr>
-            <w:proofErr w:type="spellStart"/>
-            <w:r>
-              <w:rPr>
-                <w:rFonts w:asciiTheme="minorHAnsi" w:hAnsiTheme="minorHAnsi" w:cstheme="minorHAnsi"/>
-                <w:sz w:val="22"/>
-                <w:szCs w:val="22"/>
-              </w:rPr>
-              <w:t>Hieu</w:t>
-            </w:r>
-            <w:proofErr w:type="spellEnd"/>
-            <w:r>
-              <w:rPr>
-                <w:rFonts w:asciiTheme="minorHAnsi" w:hAnsiTheme="minorHAnsi" w:cstheme="minorHAnsi"/>
-                <w:sz w:val="22"/>
-                <w:szCs w:val="22"/>
-              </w:rPr>
-              <w:t xml:space="preserve"> Hanh Tran</w:t>
+            <w:tcW w:w="769" w:type="pct"/>
+          </w:tcPr>
+          <w:p>
+            <w:pPr>
+              <w:jc w:val="both"/>
+              <w:rPr>
+                <w:rFonts w:asciiTheme="minorHAnsi" w:hAnsiTheme="minorHAnsi" w:cstheme="minorHAnsi"/>
+                <w:sz w:val="22"/>
+                <w:szCs w:val="22"/>
+              </w:rPr>
+            </w:pPr>
+            <w:r>
+              <w:rPr>
+                <w:rFonts w:asciiTheme="minorHAnsi" w:hAnsiTheme="minorHAnsi" w:cstheme="minorHAnsi"/>
+                <w:sz w:val="22"/>
+                <w:szCs w:val="22"/>
+              </w:rPr>
+              <w:t>Hieu Hanh Tran</w:t>
             </w:r>
           </w:p>
         </w:tc>
@@ -6378,7 +6084,7 @@
       <w:tr>
         <w:tc>
           <w:tcPr>
-            <w:tcW w:w="1071" w:type="pct"/>
+            <w:tcW w:w="1040" w:type="pct"/>
           </w:tcPr>
           <w:p>
             <w:pPr>
@@ -6402,34 +6108,24 @@
         </w:tc>
         <w:tc>
           <w:tcPr>
-            <w:tcW w:w="738" w:type="pct"/>
-          </w:tcPr>
-          <w:p>
-            <w:pPr>
-              <w:jc w:val="both"/>
-              <w:rPr>
-                <w:rFonts w:asciiTheme="minorHAnsi" w:hAnsiTheme="minorHAnsi" w:cstheme="minorHAnsi"/>
-                <w:sz w:val="22"/>
-                <w:szCs w:val="22"/>
-              </w:rPr>
-            </w:pPr>
-            <w:proofErr w:type="spellStart"/>
-            <w:r>
-              <w:rPr>
-                <w:rFonts w:asciiTheme="minorHAnsi" w:hAnsiTheme="minorHAnsi" w:cstheme="minorHAnsi"/>
-                <w:sz w:val="22"/>
-                <w:szCs w:val="22"/>
-              </w:rPr>
-              <w:t>Hieu</w:t>
-            </w:r>
-            <w:proofErr w:type="spellEnd"/>
-            <w:r>
-              <w:rPr>
-                <w:rFonts w:asciiTheme="minorHAnsi" w:hAnsiTheme="minorHAnsi" w:cstheme="minorHAnsi"/>
-                <w:sz w:val="22"/>
-                <w:szCs w:val="22"/>
-              </w:rPr>
-              <w:t xml:space="preserve"> Hanh Tran </w:t>
+            <w:tcW w:w="769" w:type="pct"/>
+          </w:tcPr>
+          <w:p>
+            <w:pPr>
+              <w:jc w:val="both"/>
+              <w:rPr>
+                <w:rFonts w:asciiTheme="minorHAnsi" w:hAnsiTheme="minorHAnsi" w:cstheme="minorHAnsi"/>
+                <w:sz w:val="22"/>
+                <w:szCs w:val="22"/>
+              </w:rPr>
+            </w:pPr>
+            <w:r>
+              <w:rPr>
+                <w:rFonts w:asciiTheme="minorHAnsi" w:hAnsiTheme="minorHAnsi" w:cstheme="minorHAnsi"/>
+                <w:sz w:val="22"/>
+                <w:szCs w:val="22"/>
+              </w:rPr>
+              <w:t xml:space="preserve">Hieu Hanh Tran </w:t>
             </w:r>
           </w:p>
         </w:tc>
@@ -6588,7 +6284,7 @@
       <w:tr>
         <w:tc>
           <w:tcPr>
-            <w:tcW w:w="1071" w:type="pct"/>
+            <w:tcW w:w="1040" w:type="pct"/>
           </w:tcPr>
           <w:p>
             <w:pPr>
@@ -6611,34 +6307,24 @@
         </w:tc>
         <w:tc>
           <w:tcPr>
-            <w:tcW w:w="738" w:type="pct"/>
-          </w:tcPr>
-          <w:p>
-            <w:pPr>
-              <w:jc w:val="both"/>
-              <w:rPr>
-                <w:rFonts w:asciiTheme="minorHAnsi" w:hAnsiTheme="minorHAnsi" w:cstheme="minorHAnsi"/>
-                <w:sz w:val="22"/>
-                <w:szCs w:val="22"/>
-              </w:rPr>
-            </w:pPr>
-            <w:proofErr w:type="spellStart"/>
-            <w:r>
-              <w:rPr>
-                <w:rFonts w:asciiTheme="minorHAnsi" w:hAnsiTheme="minorHAnsi" w:cstheme="minorHAnsi"/>
-                <w:sz w:val="22"/>
-                <w:szCs w:val="22"/>
-              </w:rPr>
-              <w:t>Hieu</w:t>
-            </w:r>
-            <w:proofErr w:type="spellEnd"/>
-            <w:r>
-              <w:rPr>
-                <w:rFonts w:asciiTheme="minorHAnsi" w:hAnsiTheme="minorHAnsi" w:cstheme="minorHAnsi"/>
-                <w:sz w:val="22"/>
-                <w:szCs w:val="22"/>
-              </w:rPr>
-              <w:t xml:space="preserve"> Hanh Tran</w:t>
+            <w:tcW w:w="769" w:type="pct"/>
+          </w:tcPr>
+          <w:p>
+            <w:pPr>
+              <w:jc w:val="both"/>
+              <w:rPr>
+                <w:rFonts w:asciiTheme="minorHAnsi" w:hAnsiTheme="minorHAnsi" w:cstheme="minorHAnsi"/>
+                <w:sz w:val="22"/>
+                <w:szCs w:val="22"/>
+              </w:rPr>
+            </w:pPr>
+            <w:r>
+              <w:rPr>
+                <w:rFonts w:asciiTheme="minorHAnsi" w:hAnsiTheme="minorHAnsi" w:cstheme="minorHAnsi"/>
+                <w:sz w:val="22"/>
+                <w:szCs w:val="22"/>
+              </w:rPr>
+              <w:t>Hieu Hanh Tran</w:t>
             </w:r>
           </w:p>
         </w:tc>
@@ -6737,7 +6423,7 @@
       <w:tr>
         <w:tc>
           <w:tcPr>
-            <w:tcW w:w="1071" w:type="pct"/>
+            <w:tcW w:w="1040" w:type="pct"/>
           </w:tcPr>
           <w:p>
             <w:pPr>
@@ -6760,34 +6446,24 @@
         </w:tc>
         <w:tc>
           <w:tcPr>
-            <w:tcW w:w="738" w:type="pct"/>
-          </w:tcPr>
-          <w:p>
-            <w:pPr>
-              <w:jc w:val="both"/>
-              <w:rPr>
-                <w:rFonts w:asciiTheme="minorHAnsi" w:hAnsiTheme="minorHAnsi" w:cstheme="minorHAnsi"/>
-                <w:sz w:val="22"/>
-                <w:szCs w:val="22"/>
-              </w:rPr>
-            </w:pPr>
-            <w:proofErr w:type="spellStart"/>
-            <w:r>
-              <w:rPr>
-                <w:rFonts w:asciiTheme="minorHAnsi" w:hAnsiTheme="minorHAnsi" w:cstheme="minorHAnsi"/>
-                <w:sz w:val="22"/>
-                <w:szCs w:val="22"/>
-              </w:rPr>
-              <w:t>Shirish</w:t>
-            </w:r>
-            <w:proofErr w:type="spellEnd"/>
-            <w:r>
-              <w:rPr>
-                <w:rFonts w:asciiTheme="minorHAnsi" w:hAnsiTheme="minorHAnsi" w:cstheme="minorHAnsi"/>
-                <w:sz w:val="22"/>
-                <w:szCs w:val="22"/>
-              </w:rPr>
-              <w:t xml:space="preserve"> Maharjan</w:t>
+            <w:tcW w:w="769" w:type="pct"/>
+          </w:tcPr>
+          <w:p>
+            <w:pPr>
+              <w:jc w:val="both"/>
+              <w:rPr>
+                <w:rFonts w:asciiTheme="minorHAnsi" w:hAnsiTheme="minorHAnsi" w:cstheme="minorHAnsi"/>
+                <w:sz w:val="22"/>
+                <w:szCs w:val="22"/>
+              </w:rPr>
+            </w:pPr>
+            <w:r>
+              <w:rPr>
+                <w:rFonts w:asciiTheme="minorHAnsi" w:hAnsiTheme="minorHAnsi" w:cstheme="minorHAnsi"/>
+                <w:sz w:val="22"/>
+                <w:szCs w:val="22"/>
+              </w:rPr>
+              <w:t>Shirish Maharjan</w:t>
             </w:r>
           </w:p>
         </w:tc>
@@ -6869,7 +6545,7 @@
       <w:tr>
         <w:tc>
           <w:tcPr>
-            <w:tcW w:w="1071" w:type="pct"/>
+            <w:tcW w:w="1040" w:type="pct"/>
           </w:tcPr>
           <w:p>
             <w:pPr>
@@ -6901,18 +6577,17 @@
         </w:tc>
         <w:tc>
           <w:tcPr>
-            <w:tcW w:w="738" w:type="pct"/>
-          </w:tcPr>
-          <w:p>
-            <w:pPr>
-              <w:jc w:val="both"/>
-              <w:rPr>
-                <w:rFonts w:asciiTheme="minorHAnsi" w:hAnsiTheme="minorHAnsi" w:cstheme="minorHAnsi"/>
-                <w:sz w:val="22"/>
-                <w:szCs w:val="22"/>
-              </w:rPr>
-            </w:pPr>
-            <w:proofErr w:type="spellStart"/>
+            <w:tcW w:w="769" w:type="pct"/>
+          </w:tcPr>
+          <w:p>
+            <w:pPr>
+              <w:jc w:val="both"/>
+              <w:rPr>
+                <w:rFonts w:asciiTheme="minorHAnsi" w:hAnsiTheme="minorHAnsi" w:cstheme="minorHAnsi"/>
+                <w:sz w:val="22"/>
+                <w:szCs w:val="22"/>
+              </w:rPr>
+            </w:pPr>
             <w:r>
               <w:rPr>
                 <w:rFonts w:asciiTheme="minorHAnsi" w:hAnsiTheme="minorHAnsi" w:cstheme="minorHAnsi"/>
@@ -6920,16 +6595,7 @@
                 <w:szCs w:val="22"/>
               </w:rPr>
               <w:lastRenderedPageBreak/>
-              <w:t>Shirish</w:t>
-            </w:r>
-            <w:proofErr w:type="spellEnd"/>
-            <w:r>
-              <w:rPr>
-                <w:rFonts w:asciiTheme="minorHAnsi" w:hAnsiTheme="minorHAnsi" w:cstheme="minorHAnsi"/>
-                <w:sz w:val="22"/>
-                <w:szCs w:val="22"/>
-              </w:rPr>
-              <w:t xml:space="preserve"> </w:t>
+              <w:t xml:space="preserve">Shirish </w:t>
             </w:r>
             <w:r>
               <w:rPr>
@@ -7086,7 +6752,7 @@
       <w:tr>
         <w:tc>
           <w:tcPr>
-            <w:tcW w:w="1071" w:type="pct"/>
+            <w:tcW w:w="1040" w:type="pct"/>
           </w:tcPr>
           <w:p>
             <w:pPr>
@@ -7110,34 +6776,24 @@
         </w:tc>
         <w:tc>
           <w:tcPr>
-            <w:tcW w:w="738" w:type="pct"/>
-          </w:tcPr>
-          <w:p>
-            <w:pPr>
-              <w:jc w:val="both"/>
-              <w:rPr>
-                <w:rFonts w:asciiTheme="minorHAnsi" w:hAnsiTheme="minorHAnsi" w:cstheme="minorHAnsi"/>
-                <w:sz w:val="22"/>
-                <w:szCs w:val="22"/>
-              </w:rPr>
-            </w:pPr>
-            <w:proofErr w:type="spellStart"/>
-            <w:r>
-              <w:rPr>
-                <w:rFonts w:asciiTheme="minorHAnsi" w:hAnsiTheme="minorHAnsi" w:cstheme="minorHAnsi"/>
-                <w:sz w:val="22"/>
-                <w:szCs w:val="22"/>
-              </w:rPr>
-              <w:t>Shirish</w:t>
-            </w:r>
-            <w:proofErr w:type="spellEnd"/>
-            <w:r>
-              <w:rPr>
-                <w:rFonts w:asciiTheme="minorHAnsi" w:hAnsiTheme="minorHAnsi" w:cstheme="minorHAnsi"/>
-                <w:sz w:val="22"/>
-                <w:szCs w:val="22"/>
-              </w:rPr>
-              <w:t xml:space="preserve"> Maharjan </w:t>
+            <w:tcW w:w="769" w:type="pct"/>
+          </w:tcPr>
+          <w:p>
+            <w:pPr>
+              <w:jc w:val="both"/>
+              <w:rPr>
+                <w:rFonts w:asciiTheme="minorHAnsi" w:hAnsiTheme="minorHAnsi" w:cstheme="minorHAnsi"/>
+                <w:sz w:val="22"/>
+                <w:szCs w:val="22"/>
+              </w:rPr>
+            </w:pPr>
+            <w:r>
+              <w:rPr>
+                <w:rFonts w:asciiTheme="minorHAnsi" w:hAnsiTheme="minorHAnsi" w:cstheme="minorHAnsi"/>
+                <w:sz w:val="22"/>
+                <w:szCs w:val="22"/>
+              </w:rPr>
+              <w:t xml:space="preserve">Shirish Maharjan </w:t>
             </w:r>
           </w:p>
         </w:tc>
@@ -7216,7 +6872,7 @@
       <w:tr>
         <w:tc>
           <w:tcPr>
-            <w:tcW w:w="1071" w:type="pct"/>
+            <w:tcW w:w="1040" w:type="pct"/>
           </w:tcPr>
           <w:p>
             <w:pPr>
@@ -7239,34 +6895,24 @@
         </w:tc>
         <w:tc>
           <w:tcPr>
-            <w:tcW w:w="738" w:type="pct"/>
-          </w:tcPr>
-          <w:p>
-            <w:pPr>
-              <w:jc w:val="both"/>
-              <w:rPr>
-                <w:rFonts w:asciiTheme="minorHAnsi" w:hAnsiTheme="minorHAnsi" w:cstheme="minorHAnsi"/>
-                <w:sz w:val="22"/>
-                <w:szCs w:val="22"/>
-              </w:rPr>
-            </w:pPr>
-            <w:proofErr w:type="spellStart"/>
-            <w:r>
-              <w:rPr>
-                <w:rFonts w:asciiTheme="minorHAnsi" w:hAnsiTheme="minorHAnsi" w:cstheme="minorHAnsi"/>
-                <w:sz w:val="22"/>
-                <w:szCs w:val="22"/>
-              </w:rPr>
-              <w:t>Shirish</w:t>
-            </w:r>
-            <w:proofErr w:type="spellEnd"/>
-            <w:r>
-              <w:rPr>
-                <w:rFonts w:asciiTheme="minorHAnsi" w:hAnsiTheme="minorHAnsi" w:cstheme="minorHAnsi"/>
-                <w:sz w:val="22"/>
-                <w:szCs w:val="22"/>
-              </w:rPr>
-              <w:t xml:space="preserve"> Maharjan</w:t>
+            <w:tcW w:w="769" w:type="pct"/>
+          </w:tcPr>
+          <w:p>
+            <w:pPr>
+              <w:jc w:val="both"/>
+              <w:rPr>
+                <w:rFonts w:asciiTheme="minorHAnsi" w:hAnsiTheme="minorHAnsi" w:cstheme="minorHAnsi"/>
+                <w:sz w:val="22"/>
+                <w:szCs w:val="22"/>
+              </w:rPr>
+            </w:pPr>
+            <w:r>
+              <w:rPr>
+                <w:rFonts w:asciiTheme="minorHAnsi" w:hAnsiTheme="minorHAnsi" w:cstheme="minorHAnsi"/>
+                <w:sz w:val="22"/>
+                <w:szCs w:val="22"/>
+              </w:rPr>
+              <w:t>Shirish Maharjan</w:t>
             </w:r>
           </w:p>
         </w:tc>
@@ -7348,7 +6994,7 @@
       <w:tr>
         <w:tc>
           <w:tcPr>
-            <w:tcW w:w="1071" w:type="pct"/>
+            <w:tcW w:w="1040" w:type="pct"/>
           </w:tcPr>
           <w:p>
             <w:pPr>
@@ -7371,34 +7017,24 @@
         </w:tc>
         <w:tc>
           <w:tcPr>
-            <w:tcW w:w="738" w:type="pct"/>
-          </w:tcPr>
-          <w:p>
-            <w:pPr>
-              <w:jc w:val="both"/>
-              <w:rPr>
-                <w:rFonts w:asciiTheme="minorHAnsi" w:hAnsiTheme="minorHAnsi" w:cstheme="minorHAnsi"/>
-                <w:sz w:val="22"/>
-                <w:szCs w:val="22"/>
-              </w:rPr>
-            </w:pPr>
-            <w:proofErr w:type="spellStart"/>
-            <w:r>
-              <w:rPr>
-                <w:rFonts w:asciiTheme="minorHAnsi" w:hAnsiTheme="minorHAnsi" w:cstheme="minorHAnsi"/>
-                <w:sz w:val="22"/>
-                <w:szCs w:val="22"/>
-              </w:rPr>
-              <w:t>Shirish</w:t>
-            </w:r>
-            <w:proofErr w:type="spellEnd"/>
-            <w:r>
-              <w:rPr>
-                <w:rFonts w:asciiTheme="minorHAnsi" w:hAnsiTheme="minorHAnsi" w:cstheme="minorHAnsi"/>
-                <w:sz w:val="22"/>
-                <w:szCs w:val="22"/>
-              </w:rPr>
-              <w:t xml:space="preserve"> Maharjan</w:t>
+            <w:tcW w:w="769" w:type="pct"/>
+          </w:tcPr>
+          <w:p>
+            <w:pPr>
+              <w:jc w:val="both"/>
+              <w:rPr>
+                <w:rFonts w:asciiTheme="minorHAnsi" w:hAnsiTheme="minorHAnsi" w:cstheme="minorHAnsi"/>
+                <w:sz w:val="22"/>
+                <w:szCs w:val="22"/>
+              </w:rPr>
+            </w:pPr>
+            <w:r>
+              <w:rPr>
+                <w:rFonts w:asciiTheme="minorHAnsi" w:hAnsiTheme="minorHAnsi" w:cstheme="minorHAnsi"/>
+                <w:sz w:val="22"/>
+                <w:szCs w:val="22"/>
+              </w:rPr>
+              <w:t>Shirish Maharjan</w:t>
             </w:r>
           </w:p>
         </w:tc>
@@ -7480,7 +7116,7 @@
       <w:tr>
         <w:tc>
           <w:tcPr>
-            <w:tcW w:w="1071" w:type="pct"/>
+            <w:tcW w:w="1040" w:type="pct"/>
           </w:tcPr>
           <w:p>
             <w:pPr>
@@ -7503,34 +7139,24 @@
         </w:tc>
         <w:tc>
           <w:tcPr>
-            <w:tcW w:w="738" w:type="pct"/>
-          </w:tcPr>
-          <w:p>
-            <w:pPr>
-              <w:jc w:val="both"/>
-              <w:rPr>
-                <w:rFonts w:asciiTheme="minorHAnsi" w:hAnsiTheme="minorHAnsi" w:cstheme="minorHAnsi"/>
-                <w:sz w:val="22"/>
-                <w:szCs w:val="22"/>
-              </w:rPr>
-            </w:pPr>
-            <w:proofErr w:type="spellStart"/>
-            <w:r>
-              <w:rPr>
-                <w:rFonts w:asciiTheme="minorHAnsi" w:hAnsiTheme="minorHAnsi" w:cstheme="minorHAnsi"/>
-                <w:sz w:val="22"/>
-                <w:szCs w:val="22"/>
-              </w:rPr>
-              <w:t>Shirish</w:t>
-            </w:r>
-            <w:proofErr w:type="spellEnd"/>
-            <w:r>
-              <w:rPr>
-                <w:rFonts w:asciiTheme="minorHAnsi" w:hAnsiTheme="minorHAnsi" w:cstheme="minorHAnsi"/>
-                <w:sz w:val="22"/>
-                <w:szCs w:val="22"/>
-              </w:rPr>
-              <w:t xml:space="preserve"> Maharjan </w:t>
+            <w:tcW w:w="769" w:type="pct"/>
+          </w:tcPr>
+          <w:p>
+            <w:pPr>
+              <w:jc w:val="both"/>
+              <w:rPr>
+                <w:rFonts w:asciiTheme="minorHAnsi" w:hAnsiTheme="minorHAnsi" w:cstheme="minorHAnsi"/>
+                <w:sz w:val="22"/>
+                <w:szCs w:val="22"/>
+              </w:rPr>
+            </w:pPr>
+            <w:r>
+              <w:rPr>
+                <w:rFonts w:asciiTheme="minorHAnsi" w:hAnsiTheme="minorHAnsi" w:cstheme="minorHAnsi"/>
+                <w:sz w:val="22"/>
+                <w:szCs w:val="22"/>
+              </w:rPr>
+              <w:t xml:space="preserve">Shirish Maharjan </w:t>
             </w:r>
           </w:p>
         </w:tc>
@@ -7649,7 +7275,7 @@
       <w:tr>
         <w:tc>
           <w:tcPr>
-            <w:tcW w:w="1071" w:type="pct"/>
+            <w:tcW w:w="1040" w:type="pct"/>
           </w:tcPr>
           <w:p>
             <w:pPr>
@@ -7672,34 +7298,24 @@
         </w:tc>
         <w:tc>
           <w:tcPr>
-            <w:tcW w:w="738" w:type="pct"/>
-          </w:tcPr>
-          <w:p>
-            <w:pPr>
-              <w:jc w:val="both"/>
-              <w:rPr>
-                <w:rFonts w:asciiTheme="minorHAnsi" w:hAnsiTheme="minorHAnsi" w:cstheme="minorHAnsi"/>
-                <w:sz w:val="22"/>
-                <w:szCs w:val="22"/>
-              </w:rPr>
-            </w:pPr>
-            <w:proofErr w:type="spellStart"/>
-            <w:r>
-              <w:rPr>
-                <w:rFonts w:asciiTheme="minorHAnsi" w:hAnsiTheme="minorHAnsi" w:cstheme="minorHAnsi"/>
-                <w:sz w:val="22"/>
-                <w:szCs w:val="22"/>
-              </w:rPr>
-              <w:t>Shirish</w:t>
-            </w:r>
-            <w:proofErr w:type="spellEnd"/>
-            <w:r>
-              <w:rPr>
-                <w:rFonts w:asciiTheme="minorHAnsi" w:hAnsiTheme="minorHAnsi" w:cstheme="minorHAnsi"/>
-                <w:sz w:val="22"/>
-                <w:szCs w:val="22"/>
-              </w:rPr>
-              <w:t xml:space="preserve"> Maharjan</w:t>
+            <w:tcW w:w="769" w:type="pct"/>
+          </w:tcPr>
+          <w:p>
+            <w:pPr>
+              <w:jc w:val="both"/>
+              <w:rPr>
+                <w:rFonts w:asciiTheme="minorHAnsi" w:hAnsiTheme="minorHAnsi" w:cstheme="minorHAnsi"/>
+                <w:sz w:val="22"/>
+                <w:szCs w:val="22"/>
+              </w:rPr>
+            </w:pPr>
+            <w:r>
+              <w:rPr>
+                <w:rFonts w:asciiTheme="minorHAnsi" w:hAnsiTheme="minorHAnsi" w:cstheme="minorHAnsi"/>
+                <w:sz w:val="22"/>
+                <w:szCs w:val="22"/>
+              </w:rPr>
+              <w:t>Shirish Maharjan</w:t>
             </w:r>
           </w:p>
         </w:tc>
@@ -7778,7 +7394,7 @@
       <w:tr>
         <w:tc>
           <w:tcPr>
-            <w:tcW w:w="1071" w:type="pct"/>
+            <w:tcW w:w="1040" w:type="pct"/>
           </w:tcPr>
           <w:p>
             <w:pPr>
@@ -7801,7 +7417,7 @@
         </w:tc>
         <w:tc>
           <w:tcPr>
-            <w:tcW w:w="738" w:type="pct"/>
+            <w:tcW w:w="769" w:type="pct"/>
           </w:tcPr>
           <w:p>
             <w:pPr>
@@ -7900,7 +7516,7 @@
       <w:tr>
         <w:tc>
           <w:tcPr>
-            <w:tcW w:w="1071" w:type="pct"/>
+            <w:tcW w:w="1040" w:type="pct"/>
           </w:tcPr>
           <w:p>
             <w:pPr>
@@ -7923,7 +7539,7 @@
         </w:tc>
         <w:tc>
           <w:tcPr>
-            <w:tcW w:w="738" w:type="pct"/>
+            <w:tcW w:w="769" w:type="pct"/>
           </w:tcPr>
           <w:p>
             <w:pPr>
@@ -8050,7 +7666,7 @@
       <w:tr>
         <w:tc>
           <w:tcPr>
-            <w:tcW w:w="1071" w:type="pct"/>
+            <w:tcW w:w="1040" w:type="pct"/>
           </w:tcPr>
           <w:p>
             <w:pPr>
@@ -8074,7 +7690,7 @@
         </w:tc>
         <w:tc>
           <w:tcPr>
-            <w:tcW w:w="738" w:type="pct"/>
+            <w:tcW w:w="769" w:type="pct"/>
           </w:tcPr>
           <w:p>
             <w:pPr>
@@ -8119,21 +7735,7 @@
               <w:rPr>
                 <w:color w:val="000000" w:themeColor="text1"/>
               </w:rPr>
-              <w:t xml:space="preserve">Merged Use Cases that defined same </w:t>
-            </w:r>
-            <w:proofErr w:type="spellStart"/>
-            <w:r>
-              <w:rPr>
-                <w:color w:val="000000" w:themeColor="text1"/>
-              </w:rPr>
-              <w:t>functionalty</w:t>
-            </w:r>
-            <w:proofErr w:type="spellEnd"/>
-            <w:r>
-              <w:rPr>
-                <w:color w:val="000000" w:themeColor="text1"/>
-              </w:rPr>
-              <w:t>.</w:t>
+              <w:t>Merged Use Cases that defined same functionalty.</w:t>
             </w:r>
           </w:p>
         </w:tc>
@@ -8187,7 +7789,7 @@
       <w:tr>
         <w:tc>
           <w:tcPr>
-            <w:tcW w:w="1071" w:type="pct"/>
+            <w:tcW w:w="1040" w:type="pct"/>
           </w:tcPr>
           <w:p>
             <w:pPr>
@@ -8210,7 +7812,7 @@
         </w:tc>
         <w:tc>
           <w:tcPr>
-            <w:tcW w:w="738" w:type="pct"/>
+            <w:tcW w:w="769" w:type="pct"/>
           </w:tcPr>
           <w:p>
             <w:pPr>
@@ -8349,7 +7951,7 @@
       <w:tr>
         <w:tc>
           <w:tcPr>
-            <w:tcW w:w="1071" w:type="pct"/>
+            <w:tcW w:w="1040" w:type="pct"/>
           </w:tcPr>
           <w:p>
             <w:pPr>
@@ -8372,7 +7974,7 @@
         </w:tc>
         <w:tc>
           <w:tcPr>
-            <w:tcW w:w="738" w:type="pct"/>
+            <w:tcW w:w="769" w:type="pct"/>
           </w:tcPr>
           <w:p>
             <w:pPr>
@@ -8471,7 +8073,7 @@
       <w:tr>
         <w:tc>
           <w:tcPr>
-            <w:tcW w:w="1071" w:type="pct"/>
+            <w:tcW w:w="1040" w:type="pct"/>
           </w:tcPr>
           <w:p>
             <w:pPr>
@@ -8494,7 +8096,7 @@
         </w:tc>
         <w:tc>
           <w:tcPr>
-            <w:tcW w:w="738" w:type="pct"/>
+            <w:tcW w:w="769" w:type="pct"/>
           </w:tcPr>
           <w:p>
             <w:pPr>
@@ -8613,7 +8215,7 @@
       <w:tr>
         <w:tc>
           <w:tcPr>
-            <w:tcW w:w="1071" w:type="pct"/>
+            <w:tcW w:w="1040" w:type="pct"/>
           </w:tcPr>
           <w:p>
             <w:pPr>
@@ -8636,7 +8238,7 @@
         </w:tc>
         <w:tc>
           <w:tcPr>
-            <w:tcW w:w="738" w:type="pct"/>
+            <w:tcW w:w="769" w:type="pct"/>
           </w:tcPr>
           <w:p>
             <w:pPr>
@@ -8755,7 +8357,7 @@
       <w:tr>
         <w:tc>
           <w:tcPr>
-            <w:tcW w:w="1071" w:type="pct"/>
+            <w:tcW w:w="1040" w:type="pct"/>
           </w:tcPr>
           <w:p>
             <w:pPr>
@@ -8778,7 +8380,7 @@
         </w:tc>
         <w:tc>
           <w:tcPr>
-            <w:tcW w:w="738" w:type="pct"/>
+            <w:tcW w:w="769" w:type="pct"/>
           </w:tcPr>
           <w:p>
             <w:pPr>
@@ -8897,7 +8499,7 @@
       <w:tr>
         <w:tc>
           <w:tcPr>
-            <w:tcW w:w="1071" w:type="pct"/>
+            <w:tcW w:w="1040" w:type="pct"/>
           </w:tcPr>
           <w:p>
             <w:pPr>
@@ -8920,7 +8522,7 @@
         </w:tc>
         <w:tc>
           <w:tcPr>
-            <w:tcW w:w="738" w:type="pct"/>
+            <w:tcW w:w="769" w:type="pct"/>
           </w:tcPr>
           <w:p>
             <w:pPr>
@@ -9019,7 +8621,7 @@
       <w:tr>
         <w:tc>
           <w:tcPr>
-            <w:tcW w:w="1071" w:type="pct"/>
+            <w:tcW w:w="1040" w:type="pct"/>
           </w:tcPr>
           <w:p>
             <w:pPr>
@@ -9042,7 +8644,7 @@
         </w:tc>
         <w:tc>
           <w:tcPr>
-            <w:tcW w:w="738" w:type="pct"/>
+            <w:tcW w:w="769" w:type="pct"/>
           </w:tcPr>
           <w:p>
             <w:pPr>
@@ -9141,7 +8743,7 @@
       <w:tr>
         <w:tc>
           <w:tcPr>
-            <w:tcW w:w="1071" w:type="pct"/>
+            <w:tcW w:w="1040" w:type="pct"/>
           </w:tcPr>
           <w:p>
             <w:pPr>
@@ -9164,7 +8766,7 @@
         </w:tc>
         <w:tc>
           <w:tcPr>
-            <w:tcW w:w="738" w:type="pct"/>
+            <w:tcW w:w="769" w:type="pct"/>
           </w:tcPr>
           <w:p>
             <w:pPr>
@@ -9283,7 +8885,7 @@
       <w:tr>
         <w:tc>
           <w:tcPr>
-            <w:tcW w:w="1071" w:type="pct"/>
+            <w:tcW w:w="1040" w:type="pct"/>
           </w:tcPr>
           <w:p>
             <w:pPr>
@@ -9307,7 +8909,7 @@
         </w:tc>
         <w:tc>
           <w:tcPr>
-            <w:tcW w:w="738" w:type="pct"/>
+            <w:tcW w:w="769" w:type="pct"/>
           </w:tcPr>
           <w:p>
             <w:pPr>
@@ -9406,7 +9008,7 @@
       <w:tr>
         <w:tc>
           <w:tcPr>
-            <w:tcW w:w="1071" w:type="pct"/>
+            <w:tcW w:w="1040" w:type="pct"/>
           </w:tcPr>
           <w:p>
             <w:pPr>
@@ -9429,7 +9031,7 @@
         </w:tc>
         <w:tc>
           <w:tcPr>
-            <w:tcW w:w="738" w:type="pct"/>
+            <w:tcW w:w="769" w:type="pct"/>
           </w:tcPr>
           <w:p>
             <w:pPr>
@@ -9628,7 +9230,7 @@
       <w:tr>
         <w:tc>
           <w:tcPr>
-            <w:tcW w:w="1071" w:type="pct"/>
+            <w:tcW w:w="1040" w:type="pct"/>
           </w:tcPr>
           <w:p>
             <w:pPr>
@@ -9651,34 +9253,24 @@
         </w:tc>
         <w:tc>
           <w:tcPr>
-            <w:tcW w:w="738" w:type="pct"/>
-          </w:tcPr>
-          <w:p>
-            <w:pPr>
-              <w:jc w:val="both"/>
-              <w:rPr>
-                <w:rFonts w:asciiTheme="minorHAnsi" w:hAnsiTheme="minorHAnsi" w:cstheme="minorHAnsi"/>
-                <w:sz w:val="22"/>
-                <w:szCs w:val="22"/>
-              </w:rPr>
-            </w:pPr>
-            <w:proofErr w:type="spellStart"/>
-            <w:r>
-              <w:rPr>
-                <w:rFonts w:asciiTheme="minorHAnsi" w:hAnsiTheme="minorHAnsi" w:cstheme="minorHAnsi"/>
-                <w:sz w:val="22"/>
-                <w:szCs w:val="22"/>
-              </w:rPr>
-              <w:t>Shirish</w:t>
-            </w:r>
-            <w:proofErr w:type="spellEnd"/>
-            <w:r>
-              <w:rPr>
-                <w:rFonts w:asciiTheme="minorHAnsi" w:hAnsiTheme="minorHAnsi" w:cstheme="minorHAnsi"/>
-                <w:sz w:val="22"/>
-                <w:szCs w:val="22"/>
-              </w:rPr>
-              <w:t xml:space="preserve"> Maharjan</w:t>
+            <w:tcW w:w="769" w:type="pct"/>
+          </w:tcPr>
+          <w:p>
+            <w:pPr>
+              <w:jc w:val="both"/>
+              <w:rPr>
+                <w:rFonts w:asciiTheme="minorHAnsi" w:hAnsiTheme="minorHAnsi" w:cstheme="minorHAnsi"/>
+                <w:sz w:val="22"/>
+                <w:szCs w:val="22"/>
+              </w:rPr>
+            </w:pPr>
+            <w:r>
+              <w:rPr>
+                <w:rFonts w:asciiTheme="minorHAnsi" w:hAnsiTheme="minorHAnsi" w:cstheme="minorHAnsi"/>
+                <w:sz w:val="22"/>
+                <w:szCs w:val="22"/>
+              </w:rPr>
+              <w:t>Shirish Maharjan</w:t>
             </w:r>
           </w:p>
         </w:tc>
@@ -9703,21 +9295,7 @@
               <w:rPr>
                 <w:color w:val="000000" w:themeColor="text1"/>
               </w:rPr>
-              <w:t xml:space="preserve">Full use case description of ‘Send Stock’ use case with detailed description of normal flow, exception flow, </w:t>
-            </w:r>
-            <w:proofErr w:type="gramStart"/>
-            <w:r>
-              <w:rPr>
-                <w:color w:val="000000" w:themeColor="text1"/>
-              </w:rPr>
-              <w:t>pre and</w:t>
-            </w:r>
-            <w:proofErr w:type="gramEnd"/>
-            <w:r>
-              <w:rPr>
-                <w:color w:val="000000" w:themeColor="text1"/>
-              </w:rPr>
-              <w:t xml:space="preserve"> post conditions, key scenarios and so on.</w:t>
+              <w:t>Full use case description of ‘Send Stock’ use case with detailed description of normal flow, exception flow, pre and post conditions, key scenarios and so on.</w:t>
             </w:r>
           </w:p>
         </w:tc>
@@ -9771,7 +9349,7 @@
       <w:tr>
         <w:tc>
           <w:tcPr>
-            <w:tcW w:w="1071" w:type="pct"/>
+            <w:tcW w:w="1040" w:type="pct"/>
           </w:tcPr>
           <w:p>
             <w:pPr>
@@ -9794,34 +9372,24 @@
         </w:tc>
         <w:tc>
           <w:tcPr>
-            <w:tcW w:w="738" w:type="pct"/>
-          </w:tcPr>
-          <w:p>
-            <w:pPr>
-              <w:jc w:val="both"/>
-              <w:rPr>
-                <w:rFonts w:asciiTheme="minorHAnsi" w:hAnsiTheme="minorHAnsi" w:cstheme="minorHAnsi"/>
-                <w:sz w:val="22"/>
-                <w:szCs w:val="22"/>
-              </w:rPr>
-            </w:pPr>
-            <w:proofErr w:type="spellStart"/>
-            <w:r>
-              <w:rPr>
-                <w:rFonts w:asciiTheme="minorHAnsi" w:hAnsiTheme="minorHAnsi" w:cstheme="minorHAnsi"/>
-                <w:sz w:val="22"/>
-                <w:szCs w:val="22"/>
-              </w:rPr>
-              <w:t>Shirish</w:t>
-            </w:r>
-            <w:proofErr w:type="spellEnd"/>
-            <w:r>
-              <w:rPr>
-                <w:rFonts w:asciiTheme="minorHAnsi" w:hAnsiTheme="minorHAnsi" w:cstheme="minorHAnsi"/>
-                <w:sz w:val="22"/>
-                <w:szCs w:val="22"/>
-              </w:rPr>
-              <w:t xml:space="preserve"> Maharjan</w:t>
+            <w:tcW w:w="769" w:type="pct"/>
+          </w:tcPr>
+          <w:p>
+            <w:pPr>
+              <w:jc w:val="both"/>
+              <w:rPr>
+                <w:rFonts w:asciiTheme="minorHAnsi" w:hAnsiTheme="minorHAnsi" w:cstheme="minorHAnsi"/>
+                <w:sz w:val="22"/>
+                <w:szCs w:val="22"/>
+              </w:rPr>
+            </w:pPr>
+            <w:r>
+              <w:rPr>
+                <w:rFonts w:asciiTheme="minorHAnsi" w:hAnsiTheme="minorHAnsi" w:cstheme="minorHAnsi"/>
+                <w:sz w:val="22"/>
+                <w:szCs w:val="22"/>
+              </w:rPr>
+              <w:t>Shirish Maharjan</w:t>
             </w:r>
           </w:p>
         </w:tc>
@@ -9940,7 +9508,7 @@
       <w:tr>
         <w:tc>
           <w:tcPr>
-            <w:tcW w:w="1071" w:type="pct"/>
+            <w:tcW w:w="1040" w:type="pct"/>
           </w:tcPr>
           <w:p>
             <w:pPr>
@@ -9963,34 +9531,24 @@
         </w:tc>
         <w:tc>
           <w:tcPr>
-            <w:tcW w:w="738" w:type="pct"/>
-          </w:tcPr>
-          <w:p>
-            <w:pPr>
-              <w:jc w:val="both"/>
-              <w:rPr>
-                <w:rFonts w:asciiTheme="minorHAnsi" w:hAnsiTheme="minorHAnsi" w:cstheme="minorHAnsi"/>
-                <w:sz w:val="22"/>
-                <w:szCs w:val="22"/>
-              </w:rPr>
-            </w:pPr>
-            <w:proofErr w:type="spellStart"/>
-            <w:r>
-              <w:rPr>
-                <w:rFonts w:asciiTheme="minorHAnsi" w:hAnsiTheme="minorHAnsi" w:cstheme="minorHAnsi"/>
-                <w:sz w:val="22"/>
-                <w:szCs w:val="22"/>
-              </w:rPr>
-              <w:t>Shirish</w:t>
-            </w:r>
-            <w:proofErr w:type="spellEnd"/>
-            <w:r>
-              <w:rPr>
-                <w:rFonts w:asciiTheme="minorHAnsi" w:hAnsiTheme="minorHAnsi" w:cstheme="minorHAnsi"/>
-                <w:sz w:val="22"/>
-                <w:szCs w:val="22"/>
-              </w:rPr>
-              <w:t xml:space="preserve"> Maharjan </w:t>
+            <w:tcW w:w="769" w:type="pct"/>
+          </w:tcPr>
+          <w:p>
+            <w:pPr>
+              <w:jc w:val="both"/>
+              <w:rPr>
+                <w:rFonts w:asciiTheme="minorHAnsi" w:hAnsiTheme="minorHAnsi" w:cstheme="minorHAnsi"/>
+                <w:sz w:val="22"/>
+                <w:szCs w:val="22"/>
+              </w:rPr>
+            </w:pPr>
+            <w:r>
+              <w:rPr>
+                <w:rFonts w:asciiTheme="minorHAnsi" w:hAnsiTheme="minorHAnsi" w:cstheme="minorHAnsi"/>
+                <w:sz w:val="22"/>
+                <w:szCs w:val="22"/>
+              </w:rPr>
+              <w:t xml:space="preserve">Shirish Maharjan </w:t>
             </w:r>
           </w:p>
         </w:tc>
@@ -10015,21 +9573,7 @@
               <w:rPr>
                 <w:color w:val="000000" w:themeColor="text1"/>
               </w:rPr>
-              <w:t xml:space="preserve">Full use case description of ‘Scan Barcode’ use case with detailed description of normal flow, exception flow, </w:t>
-            </w:r>
-            <w:proofErr w:type="gramStart"/>
-            <w:r>
-              <w:rPr>
-                <w:color w:val="000000" w:themeColor="text1"/>
-              </w:rPr>
-              <w:t>pre and</w:t>
-            </w:r>
-            <w:proofErr w:type="gramEnd"/>
-            <w:r>
-              <w:rPr>
-                <w:color w:val="000000" w:themeColor="text1"/>
-              </w:rPr>
-              <w:t xml:space="preserve"> post conditions, key scenarios </w:t>
+              <w:t xml:space="preserve">Full use case description of ‘Scan Barcode’ use case with detailed description of normal flow, exception flow, pre and post conditions, key scenarios </w:t>
             </w:r>
             <w:r>
               <w:rPr>
@@ -10091,7 +9635,7 @@
       <w:tr>
         <w:tc>
           <w:tcPr>
-            <w:tcW w:w="1071" w:type="pct"/>
+            <w:tcW w:w="1040" w:type="pct"/>
           </w:tcPr>
           <w:p>
             <w:pPr>
@@ -10115,34 +9659,24 @@
         </w:tc>
         <w:tc>
           <w:tcPr>
-            <w:tcW w:w="738" w:type="pct"/>
-          </w:tcPr>
-          <w:p>
-            <w:pPr>
-              <w:jc w:val="both"/>
-              <w:rPr>
-                <w:rFonts w:asciiTheme="minorHAnsi" w:hAnsiTheme="minorHAnsi" w:cstheme="minorHAnsi"/>
-                <w:sz w:val="22"/>
-                <w:szCs w:val="22"/>
-              </w:rPr>
-            </w:pPr>
-            <w:proofErr w:type="spellStart"/>
-            <w:r>
-              <w:rPr>
-                <w:rFonts w:asciiTheme="minorHAnsi" w:hAnsiTheme="minorHAnsi" w:cstheme="minorHAnsi"/>
-                <w:sz w:val="22"/>
-                <w:szCs w:val="22"/>
-              </w:rPr>
-              <w:t>Shirish</w:t>
-            </w:r>
-            <w:proofErr w:type="spellEnd"/>
-            <w:r>
-              <w:rPr>
-                <w:rFonts w:asciiTheme="minorHAnsi" w:hAnsiTheme="minorHAnsi" w:cstheme="minorHAnsi"/>
-                <w:sz w:val="22"/>
-                <w:szCs w:val="22"/>
-              </w:rPr>
-              <w:t xml:space="preserve"> Maharjan</w:t>
+            <w:tcW w:w="769" w:type="pct"/>
+          </w:tcPr>
+          <w:p>
+            <w:pPr>
+              <w:jc w:val="both"/>
+              <w:rPr>
+                <w:rFonts w:asciiTheme="minorHAnsi" w:hAnsiTheme="minorHAnsi" w:cstheme="minorHAnsi"/>
+                <w:sz w:val="22"/>
+                <w:szCs w:val="22"/>
+              </w:rPr>
+            </w:pPr>
+            <w:r>
+              <w:rPr>
+                <w:rFonts w:asciiTheme="minorHAnsi" w:hAnsiTheme="minorHAnsi" w:cstheme="minorHAnsi"/>
+                <w:sz w:val="22"/>
+                <w:szCs w:val="22"/>
+              </w:rPr>
+              <w:t>Shirish Maharjan</w:t>
             </w:r>
           </w:p>
         </w:tc>
@@ -10167,21 +9701,7 @@
               <w:rPr>
                 <w:color w:val="000000" w:themeColor="text1"/>
               </w:rPr>
-              <w:t xml:space="preserve">Full use case description of ‘Accept Stock’ use case with detailed description of normal flow, exception flow, </w:t>
-            </w:r>
-            <w:proofErr w:type="gramStart"/>
-            <w:r>
-              <w:rPr>
-                <w:color w:val="000000" w:themeColor="text1"/>
-              </w:rPr>
-              <w:t>pre and</w:t>
-            </w:r>
-            <w:proofErr w:type="gramEnd"/>
-            <w:r>
-              <w:rPr>
-                <w:color w:val="000000" w:themeColor="text1"/>
-              </w:rPr>
-              <w:t xml:space="preserve"> post conditions, key scenarios and so on.</w:t>
+              <w:t>Full use case description of ‘Accept Stock’ use case with detailed description of normal flow, exception flow, pre and post conditions, key scenarios and so on.</w:t>
             </w:r>
           </w:p>
         </w:tc>
@@ -10235,7 +9755,7 @@
       <w:tr>
         <w:tc>
           <w:tcPr>
-            <w:tcW w:w="1071" w:type="pct"/>
+            <w:tcW w:w="1040" w:type="pct"/>
           </w:tcPr>
           <w:p>
             <w:pPr>
@@ -10258,34 +9778,24 @@
         </w:tc>
         <w:tc>
           <w:tcPr>
-            <w:tcW w:w="738" w:type="pct"/>
-          </w:tcPr>
-          <w:p>
-            <w:pPr>
-              <w:jc w:val="both"/>
-              <w:rPr>
-                <w:rFonts w:asciiTheme="minorHAnsi" w:hAnsiTheme="minorHAnsi" w:cstheme="minorHAnsi"/>
-                <w:sz w:val="22"/>
-                <w:szCs w:val="22"/>
-              </w:rPr>
-            </w:pPr>
-            <w:proofErr w:type="spellStart"/>
-            <w:r>
-              <w:rPr>
-                <w:rFonts w:asciiTheme="minorHAnsi" w:hAnsiTheme="minorHAnsi" w:cstheme="minorHAnsi"/>
-                <w:sz w:val="22"/>
-                <w:szCs w:val="22"/>
-              </w:rPr>
-              <w:t>Shirish</w:t>
-            </w:r>
-            <w:proofErr w:type="spellEnd"/>
-            <w:r>
-              <w:rPr>
-                <w:rFonts w:asciiTheme="minorHAnsi" w:hAnsiTheme="minorHAnsi" w:cstheme="minorHAnsi"/>
-                <w:sz w:val="22"/>
-                <w:szCs w:val="22"/>
-              </w:rPr>
-              <w:t xml:space="preserve"> Maharjan </w:t>
+            <w:tcW w:w="769" w:type="pct"/>
+          </w:tcPr>
+          <w:p>
+            <w:pPr>
+              <w:jc w:val="both"/>
+              <w:rPr>
+                <w:rFonts w:asciiTheme="minorHAnsi" w:hAnsiTheme="minorHAnsi" w:cstheme="minorHAnsi"/>
+                <w:sz w:val="22"/>
+                <w:szCs w:val="22"/>
+              </w:rPr>
+            </w:pPr>
+            <w:r>
+              <w:rPr>
+                <w:rFonts w:asciiTheme="minorHAnsi" w:hAnsiTheme="minorHAnsi" w:cstheme="minorHAnsi"/>
+                <w:sz w:val="22"/>
+                <w:szCs w:val="22"/>
+              </w:rPr>
+              <w:t xml:space="preserve">Shirish Maharjan </w:t>
             </w:r>
           </w:p>
         </w:tc>
@@ -10310,21 +9820,19 @@
               <w:rPr>
                 <w:color w:val="000000" w:themeColor="text1"/>
               </w:rPr>
-              <w:t xml:space="preserve">Full use case description of ‘Manage Staff’ use case with detailed description of normal flow, exception flow, </w:t>
-            </w:r>
-            <w:proofErr w:type="gramStart"/>
-            <w:r>
-              <w:rPr>
-                <w:color w:val="000000" w:themeColor="text1"/>
-              </w:rPr>
-              <w:t>pre and</w:t>
-            </w:r>
-            <w:proofErr w:type="gramEnd"/>
-            <w:r>
-              <w:rPr>
-                <w:color w:val="000000" w:themeColor="text1"/>
-              </w:rPr>
-              <w:t xml:space="preserve"> post conditions, key scenarios and so on.</w:t>
+              <w:t>Full use case description of ‘Manage Staff’ use case with detailed description of n</w:t>
+            </w:r>
+            <w:r>
+              <w:rPr>
+                <w:color w:val="000000" w:themeColor="text1"/>
+              </w:rPr>
+              <w:t xml:space="preserve">ormal flow, exception flow, pre </w:t>
+            </w:r>
+            <w:r>
+              <w:rPr>
+                <w:color w:val="000000" w:themeColor="text1"/>
+              </w:rPr>
+              <w:t>and post conditions, key scenarios and so on.</w:t>
             </w:r>
           </w:p>
         </w:tc>
@@ -10378,7 +9886,7 @@
       <w:tr>
         <w:tc>
           <w:tcPr>
-            <w:tcW w:w="1071" w:type="pct"/>
+            <w:tcW w:w="1040" w:type="pct"/>
           </w:tcPr>
           <w:p>
             <w:pPr>
@@ -10401,34 +9909,24 @@
         </w:tc>
         <w:tc>
           <w:tcPr>
-            <w:tcW w:w="738" w:type="pct"/>
-          </w:tcPr>
-          <w:p>
-            <w:pPr>
-              <w:jc w:val="both"/>
-              <w:rPr>
-                <w:rFonts w:asciiTheme="minorHAnsi" w:hAnsiTheme="minorHAnsi" w:cstheme="minorHAnsi"/>
-                <w:sz w:val="22"/>
-                <w:szCs w:val="22"/>
-              </w:rPr>
-            </w:pPr>
-            <w:proofErr w:type="spellStart"/>
-            <w:r>
-              <w:rPr>
-                <w:rFonts w:asciiTheme="minorHAnsi" w:hAnsiTheme="minorHAnsi" w:cstheme="minorHAnsi"/>
-                <w:sz w:val="22"/>
-                <w:szCs w:val="22"/>
-              </w:rPr>
-              <w:t>Shirish</w:t>
-            </w:r>
-            <w:proofErr w:type="spellEnd"/>
-            <w:r>
-              <w:rPr>
-                <w:rFonts w:asciiTheme="minorHAnsi" w:hAnsiTheme="minorHAnsi" w:cstheme="minorHAnsi"/>
-                <w:sz w:val="22"/>
-                <w:szCs w:val="22"/>
-              </w:rPr>
-              <w:t xml:space="preserve"> Maharjan </w:t>
+            <w:tcW w:w="769" w:type="pct"/>
+          </w:tcPr>
+          <w:p>
+            <w:pPr>
+              <w:jc w:val="both"/>
+              <w:rPr>
+                <w:rFonts w:asciiTheme="minorHAnsi" w:hAnsiTheme="minorHAnsi" w:cstheme="minorHAnsi"/>
+                <w:sz w:val="22"/>
+                <w:szCs w:val="22"/>
+              </w:rPr>
+            </w:pPr>
+            <w:r>
+              <w:rPr>
+                <w:rFonts w:asciiTheme="minorHAnsi" w:hAnsiTheme="minorHAnsi" w:cstheme="minorHAnsi"/>
+                <w:sz w:val="22"/>
+                <w:szCs w:val="22"/>
+              </w:rPr>
+              <w:t xml:space="preserve">Shirish Maharjan </w:t>
             </w:r>
           </w:p>
         </w:tc>
@@ -10507,7 +10005,7 @@
       <w:tr>
         <w:tc>
           <w:tcPr>
-            <w:tcW w:w="1071" w:type="pct"/>
+            <w:tcW w:w="1040" w:type="pct"/>
           </w:tcPr>
           <w:p>
             <w:pPr>
@@ -10530,34 +10028,24 @@
         </w:tc>
         <w:tc>
           <w:tcPr>
-            <w:tcW w:w="738" w:type="pct"/>
-          </w:tcPr>
-          <w:p>
-            <w:pPr>
-              <w:jc w:val="both"/>
-              <w:rPr>
-                <w:rFonts w:asciiTheme="minorHAnsi" w:hAnsiTheme="minorHAnsi" w:cstheme="minorHAnsi"/>
-                <w:sz w:val="22"/>
-                <w:szCs w:val="22"/>
-              </w:rPr>
-            </w:pPr>
-            <w:proofErr w:type="spellStart"/>
-            <w:r>
-              <w:rPr>
-                <w:rFonts w:asciiTheme="minorHAnsi" w:hAnsiTheme="minorHAnsi" w:cstheme="minorHAnsi"/>
-                <w:sz w:val="22"/>
-                <w:szCs w:val="22"/>
-              </w:rPr>
-              <w:t>Shirish</w:t>
-            </w:r>
-            <w:proofErr w:type="spellEnd"/>
-            <w:r>
-              <w:rPr>
-                <w:rFonts w:asciiTheme="minorHAnsi" w:hAnsiTheme="minorHAnsi" w:cstheme="minorHAnsi"/>
-                <w:sz w:val="22"/>
-                <w:szCs w:val="22"/>
-              </w:rPr>
-              <w:t xml:space="preserve"> Maharjan</w:t>
+            <w:tcW w:w="769" w:type="pct"/>
+          </w:tcPr>
+          <w:p>
+            <w:pPr>
+              <w:jc w:val="both"/>
+              <w:rPr>
+                <w:rFonts w:asciiTheme="minorHAnsi" w:hAnsiTheme="minorHAnsi" w:cstheme="minorHAnsi"/>
+                <w:sz w:val="22"/>
+                <w:szCs w:val="22"/>
+              </w:rPr>
+            </w:pPr>
+            <w:r>
+              <w:rPr>
+                <w:rFonts w:asciiTheme="minorHAnsi" w:hAnsiTheme="minorHAnsi" w:cstheme="minorHAnsi"/>
+                <w:sz w:val="22"/>
+                <w:szCs w:val="22"/>
+              </w:rPr>
+              <w:t>Shirish Maharjan</w:t>
             </w:r>
           </w:p>
         </w:tc>
@@ -10639,7 +10127,7 @@
         </w:trPr>
         <w:tc>
           <w:tcPr>
-            <w:tcW w:w="1071" w:type="pct"/>
+            <w:tcW w:w="1040" w:type="pct"/>
           </w:tcPr>
           <w:p>
             <w:pPr>
@@ -10662,7 +10150,7 @@
         </w:tc>
         <w:tc>
           <w:tcPr>
-            <w:tcW w:w="738" w:type="pct"/>
+            <w:tcW w:w="769" w:type="pct"/>
           </w:tcPr>
           <w:p>
             <w:pPr>
@@ -10704,21 +10192,7 @@
               <w:rPr>
                 <w:color w:val="000000" w:themeColor="text1"/>
               </w:rPr>
-              <w:t xml:space="preserve">Full Use Case Description of ‘Log In/ Log Out’ use case with detailed description of normal flow, exception flow, </w:t>
-            </w:r>
-            <w:proofErr w:type="gramStart"/>
-            <w:r>
-              <w:rPr>
-                <w:color w:val="000000" w:themeColor="text1"/>
-              </w:rPr>
-              <w:t>pre and</w:t>
-            </w:r>
-            <w:proofErr w:type="gramEnd"/>
-            <w:r>
-              <w:rPr>
-                <w:color w:val="000000" w:themeColor="text1"/>
-              </w:rPr>
-              <w:t xml:space="preserve"> post conditions, key scenarios and so on.</w:t>
+              <w:t>Full Use Case Description of ‘Log In/ Log Out’ use case with detailed description of normal flow, exception flow, pre and post conditions, key scenarios and so on.</w:t>
             </w:r>
           </w:p>
         </w:tc>
@@ -10772,7 +10246,7 @@
       <w:tr>
         <w:tc>
           <w:tcPr>
-            <w:tcW w:w="1071" w:type="pct"/>
+            <w:tcW w:w="1040" w:type="pct"/>
           </w:tcPr>
           <w:p>
             <w:pPr>
@@ -10795,7 +10269,7 @@
         </w:tc>
         <w:tc>
           <w:tcPr>
-            <w:tcW w:w="738" w:type="pct"/>
+            <w:tcW w:w="769" w:type="pct"/>
           </w:tcPr>
           <w:p>
             <w:pPr>
@@ -10837,21 +10311,7 @@
               <w:rPr>
                 <w:color w:val="000000" w:themeColor="text1"/>
               </w:rPr>
-              <w:t xml:space="preserve">Full Use Case Description of ‘Search Product’ use case with detailed description of normal flow, exception flow, </w:t>
-            </w:r>
-            <w:proofErr w:type="gramStart"/>
-            <w:r>
-              <w:rPr>
-                <w:color w:val="000000" w:themeColor="text1"/>
-              </w:rPr>
-              <w:t>pre and</w:t>
-            </w:r>
-            <w:proofErr w:type="gramEnd"/>
-            <w:r>
-              <w:rPr>
-                <w:color w:val="000000" w:themeColor="text1"/>
-              </w:rPr>
-              <w:t xml:space="preserve"> post conditions, key scenarios and so on.</w:t>
+              <w:t>Full Use Case Description of ‘Search Product’ use case with detailed description of normal flow, exception flow, pre and post conditions, key scenarios and so on.</w:t>
             </w:r>
           </w:p>
         </w:tc>
@@ -10905,7 +10365,7 @@
       <w:tr>
         <w:tc>
           <w:tcPr>
-            <w:tcW w:w="1071" w:type="pct"/>
+            <w:tcW w:w="1040" w:type="pct"/>
           </w:tcPr>
           <w:p>
             <w:pPr>
@@ -10928,7 +10388,7 @@
         </w:tc>
         <w:tc>
           <w:tcPr>
-            <w:tcW w:w="738" w:type="pct"/>
+            <w:tcW w:w="769" w:type="pct"/>
           </w:tcPr>
           <w:p>
             <w:pPr>
@@ -10970,21 +10430,7 @@
               <w:rPr>
                 <w:color w:val="000000" w:themeColor="text1"/>
               </w:rPr>
-              <w:t xml:space="preserve">Full Use Case Description of ‘Manage Product’ use case with detailed description of normal flow, exception flow, </w:t>
-            </w:r>
-            <w:proofErr w:type="gramStart"/>
-            <w:r>
-              <w:rPr>
-                <w:color w:val="000000" w:themeColor="text1"/>
-              </w:rPr>
-              <w:t>pre and</w:t>
-            </w:r>
-            <w:proofErr w:type="gramEnd"/>
-            <w:r>
-              <w:rPr>
-                <w:color w:val="000000" w:themeColor="text1"/>
-              </w:rPr>
-              <w:t xml:space="preserve"> post conditions, key scenarios and so on.</w:t>
+              <w:t>Full Use Case Description of ‘Manage Product’ use case with detailed description of normal flow, exception flow, pre and post conditions, key scenarios and so on.</w:t>
             </w:r>
           </w:p>
         </w:tc>
@@ -11038,7 +10484,7 @@
       <w:tr>
         <w:tc>
           <w:tcPr>
-            <w:tcW w:w="1071" w:type="pct"/>
+            <w:tcW w:w="1040" w:type="pct"/>
           </w:tcPr>
           <w:p>
             <w:pPr>
@@ -11061,7 +10507,7 @@
         </w:tc>
         <w:tc>
           <w:tcPr>
-            <w:tcW w:w="738" w:type="pct"/>
+            <w:tcW w:w="769" w:type="pct"/>
           </w:tcPr>
           <w:p>
             <w:pPr>
@@ -11110,21 +10556,7 @@
                 <w:color w:val="000000" w:themeColor="text1"/>
               </w:rPr>
               <w:lastRenderedPageBreak/>
-              <w:t xml:space="preserve">exception flow, </w:t>
-            </w:r>
-            <w:proofErr w:type="gramStart"/>
-            <w:r>
-              <w:rPr>
-                <w:color w:val="000000" w:themeColor="text1"/>
-              </w:rPr>
-              <w:t>pre and</w:t>
-            </w:r>
-            <w:proofErr w:type="gramEnd"/>
-            <w:r>
-              <w:rPr>
-                <w:color w:val="000000" w:themeColor="text1"/>
-              </w:rPr>
-              <w:t xml:space="preserve"> post conditions, key scenarios and so on.</w:t>
+              <w:t>exception flow, pre and post conditions, key scenarios and so on.</w:t>
             </w:r>
           </w:p>
         </w:tc>
@@ -11179,7 +10611,7 @@
       <w:tr>
         <w:tc>
           <w:tcPr>
-            <w:tcW w:w="1071" w:type="pct"/>
+            <w:tcW w:w="1040" w:type="pct"/>
           </w:tcPr>
           <w:p>
             <w:pPr>
@@ -11203,7 +10635,7 @@
         </w:tc>
         <w:tc>
           <w:tcPr>
-            <w:tcW w:w="738" w:type="pct"/>
+            <w:tcW w:w="769" w:type="pct"/>
           </w:tcPr>
           <w:p>
             <w:pPr>
@@ -11339,32 +10771,56 @@
       <w:tr>
         <w:tc>
           <w:tcPr>
-            <w:tcW w:w="1071" w:type="pct"/>
-          </w:tcPr>
-          <w:p>
-            <w:pPr>
-              <w:jc w:val="both"/>
-              <w:rPr>
-                <w:rFonts w:asciiTheme="minorHAnsi" w:hAnsiTheme="minorHAnsi" w:cstheme="minorHAnsi"/>
-                <w:sz w:val="22"/>
-                <w:szCs w:val="22"/>
-              </w:rPr>
-            </w:pPr>
-          </w:p>
-        </w:tc>
-        <w:tc>
-          <w:tcPr>
-            <w:tcW w:w="738" w:type="pct"/>
-          </w:tcPr>
-          <w:p>
-            <w:pPr>
-              <w:jc w:val="both"/>
-              <w:rPr>
-                <w:rFonts w:asciiTheme="minorHAnsi" w:hAnsiTheme="minorHAnsi" w:cstheme="minorHAnsi"/>
-                <w:sz w:val="22"/>
-                <w:szCs w:val="22"/>
-              </w:rPr>
-            </w:pPr>
+            <w:tcW w:w="1040" w:type="pct"/>
+          </w:tcPr>
+          <w:p>
+            <w:pPr>
+              <w:jc w:val="both"/>
+              <w:rPr>
+                <w:rFonts w:asciiTheme="minorHAnsi" w:hAnsiTheme="minorHAnsi" w:cstheme="minorHAnsi"/>
+                <w:sz w:val="22"/>
+                <w:szCs w:val="22"/>
+              </w:rPr>
+            </w:pPr>
+            <w:r>
+              <w:rPr>
+                <w:rFonts w:asciiTheme="minorHAnsi" w:hAnsiTheme="minorHAnsi" w:cstheme="minorHAnsi"/>
+                <w:sz w:val="22"/>
+                <w:szCs w:val="22"/>
+              </w:rPr>
+              <w:t>Sequence Diagram</w:t>
+            </w:r>
+            <w:r>
+              <w:rPr>
+                <w:rFonts w:asciiTheme="minorHAnsi" w:hAnsiTheme="minorHAnsi" w:cstheme="minorHAnsi"/>
+                <w:sz w:val="22"/>
+                <w:szCs w:val="22"/>
+              </w:rPr>
+              <w:t>: Login Logout 4.1</w:t>
+            </w:r>
+          </w:p>
+        </w:tc>
+        <w:tc>
+          <w:tcPr>
+            <w:tcW w:w="769" w:type="pct"/>
+          </w:tcPr>
+          <w:p>
+            <w:pPr>
+              <w:jc w:val="both"/>
+              <w:rPr>
+                <w:rFonts w:asciiTheme="minorHAnsi" w:hAnsiTheme="minorHAnsi" w:cstheme="minorHAnsi"/>
+                <w:sz w:val="22"/>
+                <w:szCs w:val="22"/>
+              </w:rPr>
+            </w:pPr>
+            <w:r>
+              <w:rPr>
+                <w:rFonts w:asciiTheme="minorHAnsi" w:hAnsiTheme="minorHAnsi" w:cstheme="minorHAnsi"/>
+                <w:sz w:val="22"/>
+                <w:szCs w:val="22"/>
+              </w:rPr>
+              <w:t>Arik Maharjan</w:t>
+            </w:r>
           </w:p>
         </w:tc>
         <w:tc>
@@ -11381,9 +10837,21 @@
               <w:spacing w:after="160" w:line="259" w:lineRule="auto"/>
               <w:jc w:val="both"/>
               <w:rPr>
-                <w:color w:val="000000" w:themeColor="text1"/>
-              </w:rPr>
-            </w:pPr>
+                <w:rFonts w:asciiTheme="minorHAnsi" w:hAnsiTheme="minorHAnsi"/>
+                <w:color w:val="000000" w:themeColor="text1"/>
+                <w:sz w:val="22"/>
+                <w:szCs w:val="22"/>
+              </w:rPr>
+            </w:pPr>
+            <w:r>
+              <w:rPr>
+                <w:rFonts w:asciiTheme="minorHAnsi" w:hAnsiTheme="minorHAnsi"/>
+                <w:color w:val="000000" w:themeColor="text1"/>
+                <w:sz w:val="22"/>
+                <w:szCs w:val="22"/>
+              </w:rPr>
+              <w:t>Created Sequence Diagram</w:t>
+            </w:r>
           </w:p>
         </w:tc>
         <w:tc>
@@ -11399,6 +10867,14 @@
                 <w:szCs w:val="22"/>
               </w:rPr>
             </w:pPr>
+            <w:r>
+              <w:rPr>
+                <w:rFonts w:asciiTheme="minorHAnsi" w:hAnsiTheme="minorHAnsi" w:cstheme="minorHAnsi"/>
+                <w:sz w:val="22"/>
+                <w:szCs w:val="22"/>
+              </w:rPr>
+              <w:t>4/05/2018</w:t>
+            </w:r>
           </w:p>
         </w:tc>
         <w:tc>
@@ -11414,38 +10890,80 @@
                 <w:szCs w:val="22"/>
               </w:rPr>
             </w:pPr>
+            <w:r>
+              <w:rPr>
+                <w:rFonts w:asciiTheme="minorHAnsi" w:hAnsiTheme="minorHAnsi" w:cstheme="minorHAnsi"/>
+                <w:sz w:val="22"/>
+                <w:szCs w:val="22"/>
+              </w:rPr>
+              <w:t>Completed</w:t>
+            </w:r>
           </w:p>
         </w:tc>
       </w:tr>
       <w:tr>
         <w:tc>
           <w:tcPr>
-            <w:tcW w:w="1071" w:type="pct"/>
-          </w:tcPr>
-          <w:p>
-            <w:pPr>
-              <w:jc w:val="both"/>
-              <w:rPr>
-                <w:rFonts w:asciiTheme="minorHAnsi" w:hAnsiTheme="minorHAnsi" w:cstheme="minorHAnsi"/>
-                <w:sz w:val="22"/>
-                <w:szCs w:val="22"/>
-              </w:rPr>
-            </w:pPr>
-          </w:p>
-        </w:tc>
-        <w:tc>
-          <w:tcPr>
-            <w:tcW w:w="738" w:type="pct"/>
-          </w:tcPr>
-          <w:p>
-            <w:pPr>
-              <w:jc w:val="both"/>
-              <w:rPr>
-                <w:rFonts w:asciiTheme="minorHAnsi" w:hAnsiTheme="minorHAnsi" w:cstheme="minorHAnsi"/>
-                <w:sz w:val="22"/>
-                <w:szCs w:val="22"/>
-              </w:rPr>
-            </w:pPr>
+            <w:tcW w:w="1040" w:type="pct"/>
+          </w:tcPr>
+          <w:p>
+            <w:pPr>
+              <w:jc w:val="both"/>
+              <w:rPr>
+                <w:rFonts w:asciiTheme="minorHAnsi" w:hAnsiTheme="minorHAnsi" w:cstheme="minorHAnsi"/>
+                <w:sz w:val="22"/>
+                <w:szCs w:val="22"/>
+              </w:rPr>
+            </w:pPr>
+            <w:r>
+              <w:rPr>
+                <w:rFonts w:asciiTheme="minorHAnsi" w:hAnsiTheme="minorHAnsi" w:cstheme="minorHAnsi"/>
+                <w:sz w:val="22"/>
+                <w:szCs w:val="22"/>
+              </w:rPr>
+              <w:t>Sequence Diagram:</w:t>
+            </w:r>
+          </w:p>
+          <w:p>
+            <w:pPr>
+              <w:jc w:val="both"/>
+              <w:rPr>
+                <w:rFonts w:asciiTheme="minorHAnsi" w:hAnsiTheme="minorHAnsi" w:cstheme="minorHAnsi"/>
+                <w:sz w:val="22"/>
+                <w:szCs w:val="22"/>
+              </w:rPr>
+            </w:pPr>
+            <w:r>
+              <w:rPr>
+                <w:rFonts w:asciiTheme="minorHAnsi" w:hAnsiTheme="minorHAnsi" w:cstheme="minorHAnsi"/>
+                <w:sz w:val="22"/>
+                <w:szCs w:val="22"/>
+              </w:rPr>
+              <w:t>Check Notification 4.1</w:t>
+            </w:r>
+          </w:p>
+        </w:tc>
+        <w:tc>
+          <w:tcPr>
+            <w:tcW w:w="769" w:type="pct"/>
+          </w:tcPr>
+          <w:p>
+            <w:pPr>
+              <w:jc w:val="both"/>
+              <w:rPr>
+                <w:rFonts w:asciiTheme="minorHAnsi" w:hAnsiTheme="minorHAnsi" w:cstheme="minorHAnsi"/>
+                <w:sz w:val="22"/>
+                <w:szCs w:val="22"/>
+              </w:rPr>
+            </w:pPr>
+            <w:r>
+              <w:rPr>
+                <w:rFonts w:asciiTheme="minorHAnsi" w:hAnsiTheme="minorHAnsi" w:cstheme="minorHAnsi"/>
+                <w:sz w:val="22"/>
+                <w:szCs w:val="22"/>
+              </w:rPr>
+              <w:t>Arik Maharjan</w:t>
+            </w:r>
           </w:p>
         </w:tc>
         <w:tc>
@@ -11462,9 +10980,17 @@
               <w:spacing w:after="160" w:line="259" w:lineRule="auto"/>
               <w:jc w:val="both"/>
               <w:rPr>
-                <w:color w:val="000000" w:themeColor="text1"/>
-              </w:rPr>
-            </w:pPr>
+                <w:rFonts w:asciiTheme="minorHAnsi" w:hAnsiTheme="minorHAnsi"/>
+                <w:color w:val="000000" w:themeColor="text1"/>
+              </w:rPr>
+            </w:pPr>
+            <w:r>
+              <w:rPr>
+                <w:rFonts w:asciiTheme="minorHAnsi" w:hAnsiTheme="minorHAnsi"/>
+                <w:color w:val="000000" w:themeColor="text1"/>
+              </w:rPr>
+              <w:t>Created Sequence Diagram</w:t>
+            </w:r>
           </w:p>
         </w:tc>
         <w:tc>
@@ -11480,6 +11006,14 @@
                 <w:szCs w:val="22"/>
               </w:rPr>
             </w:pPr>
+            <w:r>
+              <w:rPr>
+                <w:rFonts w:asciiTheme="minorHAnsi" w:hAnsiTheme="minorHAnsi" w:cstheme="minorHAnsi"/>
+                <w:sz w:val="22"/>
+                <w:szCs w:val="22"/>
+              </w:rPr>
+              <w:t>4/05/2018</w:t>
+            </w:r>
           </w:p>
         </w:tc>
         <w:tc>
@@ -11495,39 +11029,80 @@
                 <w:szCs w:val="22"/>
               </w:rPr>
             </w:pPr>
+            <w:r>
+              <w:rPr>
+                <w:rFonts w:asciiTheme="minorHAnsi" w:hAnsiTheme="minorHAnsi" w:cstheme="minorHAnsi"/>
+                <w:sz w:val="22"/>
+                <w:szCs w:val="22"/>
+              </w:rPr>
+              <w:t>Completed</w:t>
+            </w:r>
           </w:p>
         </w:tc>
       </w:tr>
       <w:tr>
         <w:tc>
           <w:tcPr>
-            <w:tcW w:w="1071" w:type="pct"/>
-          </w:tcPr>
-          <w:p>
-            <w:pPr>
-              <w:jc w:val="both"/>
-              <w:rPr>
-                <w:rFonts w:asciiTheme="minorHAnsi" w:hAnsiTheme="minorHAnsi" w:cstheme="minorHAnsi"/>
-                <w:sz w:val="22"/>
-                <w:szCs w:val="22"/>
-              </w:rPr>
-            </w:pPr>
-            <w:bookmarkStart w:id="0" w:name="_GoBack"/>
-          </w:p>
-        </w:tc>
-        <w:tc>
-          <w:tcPr>
-            <w:tcW w:w="738" w:type="pct"/>
-          </w:tcPr>
-          <w:p>
-            <w:pPr>
-              <w:jc w:val="both"/>
-              <w:rPr>
-                <w:rFonts w:asciiTheme="minorHAnsi" w:hAnsiTheme="minorHAnsi" w:cstheme="minorHAnsi"/>
-                <w:sz w:val="22"/>
-                <w:szCs w:val="22"/>
-              </w:rPr>
-            </w:pPr>
+            <w:tcW w:w="1040" w:type="pct"/>
+          </w:tcPr>
+          <w:p>
+            <w:pPr>
+              <w:jc w:val="both"/>
+              <w:rPr>
+                <w:rFonts w:asciiTheme="minorHAnsi" w:hAnsiTheme="minorHAnsi" w:cstheme="minorHAnsi"/>
+                <w:sz w:val="22"/>
+                <w:szCs w:val="22"/>
+              </w:rPr>
+            </w:pPr>
+            <w:r>
+              <w:rPr>
+                <w:rFonts w:asciiTheme="minorHAnsi" w:hAnsiTheme="minorHAnsi" w:cstheme="minorHAnsi"/>
+                <w:sz w:val="22"/>
+                <w:szCs w:val="22"/>
+              </w:rPr>
+              <w:t>Sequence Diagram:</w:t>
+            </w:r>
+          </w:p>
+          <w:p>
+            <w:pPr>
+              <w:jc w:val="both"/>
+              <w:rPr>
+                <w:rFonts w:asciiTheme="minorHAnsi" w:hAnsiTheme="minorHAnsi" w:cstheme="minorHAnsi"/>
+                <w:sz w:val="22"/>
+                <w:szCs w:val="22"/>
+              </w:rPr>
+            </w:pPr>
+            <w:r>
+              <w:rPr>
+                <w:rFonts w:asciiTheme="minorHAnsi" w:hAnsiTheme="minorHAnsi" w:cstheme="minorHAnsi"/>
+                <w:sz w:val="22"/>
+                <w:szCs w:val="22"/>
+              </w:rPr>
+              <w:t>Search Product 4.1</w:t>
+            </w:r>
+          </w:p>
+        </w:tc>
+        <w:tc>
+          <w:tcPr>
+            <w:tcW w:w="769" w:type="pct"/>
+          </w:tcPr>
+          <w:p>
+            <w:pPr>
+              <w:jc w:val="both"/>
+              <w:rPr>
+                <w:rFonts w:asciiTheme="minorHAnsi" w:hAnsiTheme="minorHAnsi" w:cstheme="minorHAnsi"/>
+                <w:sz w:val="22"/>
+                <w:szCs w:val="22"/>
+              </w:rPr>
+            </w:pPr>
+            <w:r>
+              <w:rPr>
+                <w:rFonts w:asciiTheme="minorHAnsi" w:hAnsiTheme="minorHAnsi" w:cstheme="minorHAnsi"/>
+                <w:sz w:val="22"/>
+                <w:szCs w:val="22"/>
+              </w:rPr>
+              <w:t>Arik Maharjan</w:t>
+            </w:r>
           </w:p>
         </w:tc>
         <w:tc>
@@ -11544,9 +11119,17 @@
               <w:spacing w:after="160" w:line="259" w:lineRule="auto"/>
               <w:jc w:val="both"/>
               <w:rPr>
-                <w:color w:val="000000" w:themeColor="text1"/>
-              </w:rPr>
-            </w:pPr>
+                <w:rFonts w:asciiTheme="minorHAnsi" w:hAnsiTheme="minorHAnsi"/>
+                <w:color w:val="000000" w:themeColor="text1"/>
+              </w:rPr>
+            </w:pPr>
+            <w:r>
+              <w:rPr>
+                <w:rFonts w:asciiTheme="minorHAnsi" w:hAnsiTheme="minorHAnsi"/>
+                <w:color w:val="000000" w:themeColor="text1"/>
+              </w:rPr>
+              <w:t>Created Sequence Diagram</w:t>
+            </w:r>
           </w:p>
         </w:tc>
         <w:tc>
@@ -11562,6 +11145,14 @@
                 <w:szCs w:val="22"/>
               </w:rPr>
             </w:pPr>
+            <w:r>
+              <w:rPr>
+                <w:rFonts w:asciiTheme="minorHAnsi" w:hAnsiTheme="minorHAnsi" w:cstheme="minorHAnsi"/>
+                <w:sz w:val="22"/>
+                <w:szCs w:val="22"/>
+              </w:rPr>
+              <w:t>5/05/2018</w:t>
+            </w:r>
           </w:p>
         </w:tc>
         <w:tc>
@@ -11577,120 +11168,80 @@
                 <w:szCs w:val="22"/>
               </w:rPr>
             </w:pPr>
-          </w:p>
-        </w:tc>
-      </w:tr>
-      <w:bookmarkEnd w:id="0"/>
-      <w:tr>
-        <w:tc>
-          <w:tcPr>
-            <w:tcW w:w="1071" w:type="pct"/>
-          </w:tcPr>
-          <w:p>
-            <w:pPr>
-              <w:jc w:val="both"/>
-              <w:rPr>
-                <w:rFonts w:asciiTheme="minorHAnsi" w:hAnsiTheme="minorHAnsi" w:cstheme="minorHAnsi"/>
-                <w:sz w:val="22"/>
-                <w:szCs w:val="22"/>
-              </w:rPr>
-            </w:pPr>
-          </w:p>
-        </w:tc>
-        <w:tc>
-          <w:tcPr>
-            <w:tcW w:w="738" w:type="pct"/>
-          </w:tcPr>
-          <w:p>
-            <w:pPr>
-              <w:jc w:val="both"/>
-              <w:rPr>
-                <w:rFonts w:asciiTheme="minorHAnsi" w:hAnsiTheme="minorHAnsi" w:cstheme="minorHAnsi"/>
-                <w:sz w:val="22"/>
-                <w:szCs w:val="22"/>
-              </w:rPr>
-            </w:pPr>
-          </w:p>
-        </w:tc>
-        <w:tc>
-          <w:tcPr>
-            <w:tcW w:w="1678" w:type="pct"/>
-          </w:tcPr>
-          <w:p>
-            <w:pPr>
-              <w:pStyle w:val="ListParagraph"/>
-              <w:numPr>
-                <w:ilvl w:val="0"/>
-                <w:numId w:val="5"/>
-              </w:numPr>
-              <w:spacing w:after="160" w:line="259" w:lineRule="auto"/>
-              <w:jc w:val="both"/>
-              <w:rPr>
-                <w:color w:val="000000" w:themeColor="text1"/>
-              </w:rPr>
-            </w:pPr>
-          </w:p>
-        </w:tc>
-        <w:tc>
-          <w:tcPr>
-            <w:tcW w:w="854" w:type="pct"/>
-          </w:tcPr>
-          <w:p>
-            <w:pPr>
-              <w:jc w:val="both"/>
-              <w:rPr>
-                <w:rFonts w:asciiTheme="minorHAnsi" w:hAnsiTheme="minorHAnsi" w:cstheme="minorHAnsi"/>
-                <w:sz w:val="22"/>
-                <w:szCs w:val="22"/>
-              </w:rPr>
-            </w:pPr>
-          </w:p>
-        </w:tc>
-        <w:tc>
-          <w:tcPr>
-            <w:tcW w:w="659" w:type="pct"/>
-          </w:tcPr>
-          <w:p>
-            <w:pPr>
-              <w:jc w:val="both"/>
-              <w:rPr>
-                <w:rFonts w:asciiTheme="minorHAnsi" w:hAnsiTheme="minorHAnsi" w:cstheme="minorHAnsi"/>
-                <w:sz w:val="22"/>
-                <w:szCs w:val="22"/>
-              </w:rPr>
-            </w:pPr>
+            <w:r>
+              <w:rPr>
+                <w:rFonts w:asciiTheme="minorHAnsi" w:hAnsiTheme="minorHAnsi" w:cstheme="minorHAnsi"/>
+                <w:sz w:val="22"/>
+                <w:szCs w:val="22"/>
+              </w:rPr>
+              <w:t>Completed</w:t>
+            </w:r>
           </w:p>
         </w:tc>
       </w:tr>
       <w:tr>
         <w:tc>
           <w:tcPr>
-            <w:tcW w:w="1071" w:type="pct"/>
-          </w:tcPr>
-          <w:p>
-            <w:pPr>
-              <w:jc w:val="both"/>
-              <w:rPr>
-                <w:rFonts w:asciiTheme="minorHAnsi" w:hAnsiTheme="minorHAnsi" w:cstheme="minorHAnsi"/>
-                <w:sz w:val="22"/>
-                <w:szCs w:val="22"/>
-              </w:rPr>
-            </w:pPr>
-          </w:p>
-        </w:tc>
-        <w:tc>
-          <w:tcPr>
-            <w:tcW w:w="738" w:type="pct"/>
-          </w:tcPr>
-          <w:p>
-            <w:pPr>
-              <w:jc w:val="both"/>
-              <w:rPr>
-                <w:rFonts w:asciiTheme="minorHAnsi" w:hAnsiTheme="minorHAnsi" w:cstheme="minorHAnsi"/>
-                <w:sz w:val="22"/>
-                <w:szCs w:val="22"/>
-              </w:rPr>
-            </w:pPr>
+            <w:tcW w:w="1040" w:type="pct"/>
+          </w:tcPr>
+          <w:p>
+            <w:pPr>
+              <w:jc w:val="both"/>
+              <w:rPr>
+                <w:rFonts w:asciiTheme="minorHAnsi" w:hAnsiTheme="minorHAnsi" w:cstheme="minorHAnsi"/>
+                <w:sz w:val="22"/>
+                <w:szCs w:val="22"/>
+              </w:rPr>
+            </w:pPr>
+            <w:r>
+              <w:rPr>
+                <w:rFonts w:asciiTheme="minorHAnsi" w:hAnsiTheme="minorHAnsi" w:cstheme="minorHAnsi"/>
+                <w:sz w:val="22"/>
+                <w:szCs w:val="22"/>
+              </w:rPr>
+              <w:t>Sequence Diagram:</w:t>
+            </w:r>
+          </w:p>
+          <w:p>
+            <w:pPr>
+              <w:jc w:val="both"/>
+              <w:rPr>
+                <w:rFonts w:asciiTheme="minorHAnsi" w:hAnsiTheme="minorHAnsi" w:cstheme="minorHAnsi"/>
+                <w:sz w:val="22"/>
+                <w:szCs w:val="22"/>
+              </w:rPr>
+            </w:pPr>
+            <w:r>
+              <w:rPr>
+                <w:rFonts w:asciiTheme="minorHAnsi" w:hAnsiTheme="minorHAnsi" w:cstheme="minorHAnsi"/>
+                <w:sz w:val="22"/>
+                <w:szCs w:val="22"/>
+              </w:rPr>
+              <w:t>Manage Product 4.1</w:t>
+            </w:r>
+          </w:p>
+        </w:tc>
+        <w:tc>
+          <w:tcPr>
+            <w:tcW w:w="769" w:type="pct"/>
+          </w:tcPr>
+          <w:p>
+            <w:pPr>
+              <w:jc w:val="both"/>
+              <w:rPr>
+                <w:rFonts w:asciiTheme="minorHAnsi" w:hAnsiTheme="minorHAnsi" w:cstheme="minorHAnsi"/>
+                <w:sz w:val="22"/>
+                <w:szCs w:val="22"/>
+              </w:rPr>
+            </w:pPr>
+            <w:r>
+              <w:rPr>
+                <w:rFonts w:asciiTheme="minorHAnsi" w:hAnsiTheme="minorHAnsi" w:cstheme="minorHAnsi"/>
+                <w:sz w:val="22"/>
+                <w:szCs w:val="22"/>
+              </w:rPr>
+              <w:t>Arik Maharjan</w:t>
+            </w:r>
           </w:p>
         </w:tc>
         <w:tc>
@@ -11707,9 +11258,61 @@
               <w:spacing w:after="160" w:line="259" w:lineRule="auto"/>
               <w:jc w:val="both"/>
               <w:rPr>
-                <w:color w:val="000000" w:themeColor="text1"/>
-              </w:rPr>
-            </w:pPr>
+                <w:rFonts w:asciiTheme="minorHAnsi" w:hAnsiTheme="minorHAnsi"/>
+                <w:color w:val="000000" w:themeColor="text1"/>
+              </w:rPr>
+            </w:pPr>
+            <w:r>
+              <w:rPr>
+                <w:rFonts w:asciiTheme="minorHAnsi" w:hAnsiTheme="minorHAnsi"/>
+                <w:color w:val="000000" w:themeColor="text1"/>
+              </w:rPr>
+              <w:t>Created Sequence Diagram for adding the product into the database.</w:t>
+            </w:r>
+          </w:p>
+          <w:p>
+            <w:pPr>
+              <w:pStyle w:val="ListParagraph"/>
+              <w:numPr>
+                <w:ilvl w:val="0"/>
+                <w:numId w:val="5"/>
+              </w:numPr>
+              <w:spacing w:after="160" w:line="259" w:lineRule="auto"/>
+              <w:jc w:val="both"/>
+              <w:rPr>
+                <w:rFonts w:asciiTheme="minorHAnsi" w:hAnsiTheme="minorHAnsi"/>
+                <w:color w:val="000000" w:themeColor="text1"/>
+              </w:rPr>
+            </w:pPr>
+            <w:r>
+              <w:rPr>
+                <w:rFonts w:asciiTheme="minorHAnsi" w:hAnsiTheme="minorHAnsi"/>
+                <w:color w:val="000000" w:themeColor="text1"/>
+              </w:rPr>
+              <w:t>Created Sequence Diagram for editing the product details.</w:t>
+            </w:r>
+          </w:p>
+          <w:p>
+            <w:pPr>
+              <w:pStyle w:val="ListParagraph"/>
+              <w:numPr>
+                <w:ilvl w:val="0"/>
+                <w:numId w:val="5"/>
+              </w:numPr>
+              <w:spacing w:after="160" w:line="259" w:lineRule="auto"/>
+              <w:jc w:val="both"/>
+              <w:rPr>
+                <w:rFonts w:asciiTheme="minorHAnsi" w:hAnsiTheme="minorHAnsi"/>
+                <w:color w:val="000000" w:themeColor="text1"/>
+              </w:rPr>
+            </w:pPr>
+            <w:r>
+              <w:rPr>
+                <w:rFonts w:asciiTheme="minorHAnsi" w:hAnsiTheme="minorHAnsi"/>
+                <w:color w:val="000000" w:themeColor="text1"/>
+              </w:rPr>
+              <w:t>Created Sequence Diagram for deleting the product from the database.</w:t>
+            </w:r>
           </w:p>
         </w:tc>
         <w:tc>
@@ -11725,6 +11328,14 @@
                 <w:szCs w:val="22"/>
               </w:rPr>
             </w:pPr>
+            <w:r>
+              <w:rPr>
+                <w:rFonts w:asciiTheme="minorHAnsi" w:hAnsiTheme="minorHAnsi" w:cstheme="minorHAnsi"/>
+                <w:sz w:val="22"/>
+                <w:szCs w:val="22"/>
+              </w:rPr>
+              <w:t>6/05/2018</w:t>
+            </w:r>
           </w:p>
         </w:tc>
         <w:tc>
@@ -11740,6 +11351,159 @@
                 <w:szCs w:val="22"/>
               </w:rPr>
             </w:pPr>
+            <w:r>
+              <w:rPr>
+                <w:rFonts w:asciiTheme="minorHAnsi" w:hAnsiTheme="minorHAnsi" w:cstheme="minorHAnsi"/>
+                <w:sz w:val="22"/>
+                <w:szCs w:val="22"/>
+              </w:rPr>
+              <w:t>Completed</w:t>
+            </w:r>
+          </w:p>
+        </w:tc>
+      </w:tr>
+      <w:tr>
+        <w:tc>
+          <w:tcPr>
+            <w:tcW w:w="1040" w:type="pct"/>
+          </w:tcPr>
+          <w:p>
+            <w:pPr>
+              <w:jc w:val="both"/>
+              <w:rPr>
+                <w:rFonts w:asciiTheme="minorHAnsi" w:hAnsiTheme="minorHAnsi" w:cstheme="minorHAnsi"/>
+                <w:sz w:val="22"/>
+                <w:szCs w:val="22"/>
+              </w:rPr>
+            </w:pPr>
+            <w:r>
+              <w:rPr>
+                <w:rFonts w:asciiTheme="minorHAnsi" w:hAnsiTheme="minorHAnsi" w:cstheme="minorHAnsi"/>
+                <w:sz w:val="22"/>
+                <w:szCs w:val="22"/>
+              </w:rPr>
+              <w:t>FUCD Search Product 5.1</w:t>
+            </w:r>
+          </w:p>
+        </w:tc>
+        <w:tc>
+          <w:tcPr>
+            <w:tcW w:w="769" w:type="pct"/>
+          </w:tcPr>
+          <w:p>
+            <w:pPr>
+              <w:jc w:val="both"/>
+              <w:rPr>
+                <w:rFonts w:asciiTheme="minorHAnsi" w:hAnsiTheme="minorHAnsi" w:cstheme="minorHAnsi"/>
+                <w:sz w:val="22"/>
+                <w:szCs w:val="22"/>
+              </w:rPr>
+            </w:pPr>
+            <w:r>
+              <w:rPr>
+                <w:rFonts w:asciiTheme="minorHAnsi" w:hAnsiTheme="minorHAnsi" w:cstheme="minorHAnsi"/>
+                <w:sz w:val="22"/>
+                <w:szCs w:val="22"/>
+              </w:rPr>
+              <w:t>Arik Maharjan</w:t>
+            </w:r>
+          </w:p>
+        </w:tc>
+        <w:tc>
+          <w:tcPr>
+            <w:tcW w:w="1678" w:type="pct"/>
+          </w:tcPr>
+          <w:p>
+            <w:pPr>
+              <w:pStyle w:val="ListParagraph"/>
+              <w:numPr>
+                <w:ilvl w:val="0"/>
+                <w:numId w:val="5"/>
+              </w:numPr>
+              <w:spacing w:after="160" w:line="259" w:lineRule="auto"/>
+              <w:jc w:val="both"/>
+              <w:rPr>
+                <w:rFonts w:asciiTheme="minorHAnsi" w:hAnsiTheme="minorHAnsi"/>
+                <w:color w:val="000000" w:themeColor="text1"/>
+              </w:rPr>
+            </w:pPr>
+            <w:r>
+              <w:rPr>
+                <w:rFonts w:asciiTheme="minorHAnsi" w:hAnsiTheme="minorHAnsi"/>
+                <w:color w:val="000000" w:themeColor="text1"/>
+              </w:rPr>
+              <w:t>Changes in Pre- Condition</w:t>
+            </w:r>
+          </w:p>
+          <w:p>
+            <w:pPr>
+              <w:pStyle w:val="ListParagraph"/>
+              <w:numPr>
+                <w:ilvl w:val="0"/>
+                <w:numId w:val="5"/>
+              </w:numPr>
+              <w:spacing w:after="160" w:line="259" w:lineRule="auto"/>
+              <w:jc w:val="both"/>
+              <w:rPr>
+                <w:rFonts w:asciiTheme="minorHAnsi" w:hAnsiTheme="minorHAnsi"/>
+                <w:color w:val="000000" w:themeColor="text1"/>
+              </w:rPr>
+            </w:pPr>
+            <w:r>
+              <w:rPr>
+                <w:rFonts w:asciiTheme="minorHAnsi" w:hAnsiTheme="minorHAnsi"/>
+                <w:color w:val="000000" w:themeColor="text1"/>
+              </w:rPr>
+              <w:t>Some changes in Related Use Cases</w:t>
+            </w:r>
+          </w:p>
+        </w:tc>
+        <w:tc>
+          <w:tcPr>
+            <w:tcW w:w="854" w:type="pct"/>
+          </w:tcPr>
+          <w:p>
+            <w:pPr>
+              <w:jc w:val="both"/>
+              <w:rPr>
+                <w:rFonts w:asciiTheme="minorHAnsi" w:hAnsiTheme="minorHAnsi" w:cstheme="minorHAnsi"/>
+                <w:sz w:val="22"/>
+                <w:szCs w:val="22"/>
+              </w:rPr>
+            </w:pPr>
+            <w:r>
+              <w:rPr>
+                <w:rFonts w:asciiTheme="minorHAnsi" w:hAnsiTheme="minorHAnsi" w:cstheme="minorHAnsi"/>
+                <w:sz w:val="22"/>
+                <w:szCs w:val="22"/>
+              </w:rPr>
+              <w:t>9/05/2018</w:t>
+            </w:r>
+          </w:p>
+        </w:tc>
+        <w:tc>
+          <w:tcPr>
+            <w:tcW w:w="659" w:type="pct"/>
+          </w:tcPr>
+          <w:p>
+            <w:pPr>
+              <w:jc w:val="both"/>
+              <w:rPr>
+                <w:rFonts w:asciiTheme="minorHAnsi" w:hAnsiTheme="minorHAnsi" w:cstheme="minorHAnsi"/>
+                <w:sz w:val="22"/>
+                <w:szCs w:val="22"/>
+              </w:rPr>
+            </w:pPr>
+            <w:r>
+              <w:rPr>
+                <w:rFonts w:asciiTheme="minorHAnsi" w:hAnsiTheme="minorHAnsi" w:cstheme="minorHAnsi"/>
+                <w:sz w:val="22"/>
+                <w:szCs w:val="22"/>
+              </w:rPr>
+              <w:t>Completed</w:t>
+            </w:r>
+            <w:bookmarkStart w:id="0" w:name="_GoBack"/>
+            <w:bookmarkEnd w:id="0"/>
           </w:p>
         </w:tc>
       </w:tr>

</xml_diff>